<commit_message>
Removed hs information from resume - added description for cornell tech
</commit_message>
<xml_diff>
--- a/documents/CYan_Resume.docx
+++ b/documents/CYan_Resume.docx
@@ -371,146 +371,6 @@
     <w:p>
       <w:pPr>
         <w:tabs>
-          <w:tab w:val="right" w:pos="10800"/>
-        </w:tabs>
-        <w:spacing w:after="0" w:line="240" w:lineRule="auto"/>
-        <w:rPr>
-          <w:rFonts w:ascii="Times New Roman" w:hAnsi="Times New Roman" w:cs="Times New Roman"/>
-          <w:bCs/>
-          <w:sz w:val="24"/>
-          <w:szCs w:val="24"/>
-        </w:rPr>
-      </w:pPr>
-    </w:p>
-    <w:p>
-      <w:pPr>
-        <w:tabs>
-          <w:tab w:val="right" w:pos="10800"/>
-        </w:tabs>
-        <w:spacing w:after="0" w:line="240" w:lineRule="auto"/>
-        <w:rPr>
-          <w:rFonts w:ascii="Times New Roman" w:hAnsi="Times New Roman" w:cs="Times New Roman"/>
-          <w:sz w:val="24"/>
-          <w:szCs w:val="24"/>
-        </w:rPr>
-      </w:pPr>
-      <w:r>
-        <w:rPr>
-          <w:rFonts w:ascii="Times New Roman" w:hAnsi="Times New Roman" w:cs="Times New Roman"/>
-          <w:b/>
-          <w:bCs/>
-          <w:sz w:val="24"/>
-          <w:szCs w:val="24"/>
-        </w:rPr>
-        <w:t>Baccalaureate School for Global Education</w:t>
-      </w:r>
-      <w:r>
-        <w:rPr>
-          <w:rFonts w:ascii="Times New Roman" w:hAnsi="Times New Roman" w:cs="Times New Roman"/>
-          <w:sz w:val="24"/>
-          <w:szCs w:val="24"/>
-        </w:rPr>
-        <w:tab/>
-      </w:r>
-      <w:r>
-        <w:rPr>
-          <w:rFonts w:ascii="Times New Roman" w:hAnsi="Times New Roman" w:cs="Times New Roman"/>
-          <w:iCs/>
-          <w:sz w:val="24"/>
-          <w:szCs w:val="24"/>
-        </w:rPr>
-        <w:t>June 2014</w:t>
-      </w:r>
-    </w:p>
-    <w:p>
-      <w:pPr>
-        <w:tabs>
-          <w:tab w:val="right" w:pos="10800"/>
-        </w:tabs>
-        <w:spacing w:after="0" w:line="240" w:lineRule="auto"/>
-        <w:rPr>
-          <w:rFonts w:ascii="Times New Roman" w:hAnsi="Times New Roman" w:cs="Times New Roman"/>
-          <w:sz w:val="24"/>
-          <w:szCs w:val="24"/>
-        </w:rPr>
-      </w:pPr>
-      <w:r>
-        <w:rPr>
-          <w:rFonts w:ascii="Times New Roman" w:hAnsi="Times New Roman" w:cs="Times New Roman"/>
-          <w:sz w:val="24"/>
-          <w:szCs w:val="24"/>
-        </w:rPr>
-        <w:t>Inte</w:t>
-      </w:r>
-      <w:r>
-        <w:rPr>
-          <w:rFonts w:ascii="Times New Roman" w:hAnsi="Times New Roman" w:cs="Times New Roman"/>
-          <w:sz w:val="24"/>
-          <w:szCs w:val="24"/>
-        </w:rPr>
-        <w:t>rnational Baccalaureate Diploma</w:t>
-      </w:r>
-      <w:r>
-        <w:rPr>
-          <w:rFonts w:ascii="Times New Roman" w:hAnsi="Times New Roman" w:cs="Times New Roman"/>
-          <w:sz w:val="24"/>
-          <w:szCs w:val="24"/>
-        </w:rPr>
-        <w:tab/>
-      </w:r>
-    </w:p>
-    <w:p>
-      <w:pPr>
-        <w:tabs>
-          <w:tab w:val="right" w:pos="10800"/>
-        </w:tabs>
-        <w:spacing w:after="0" w:line="240" w:lineRule="auto"/>
-        <w:rPr>
-          <w:rFonts w:ascii="Times New Roman" w:hAnsi="Times New Roman" w:cs="Times New Roman"/>
-          <w:b/>
-          <w:sz w:val="24"/>
-          <w:szCs w:val="24"/>
-        </w:rPr>
-      </w:pPr>
-      <w:r>
-        <w:rPr>
-          <w:rFonts w:ascii="Times New Roman" w:hAnsi="Times New Roman" w:cs="Times New Roman"/>
-          <w:sz w:val="24"/>
-          <w:szCs w:val="24"/>
-        </w:rPr>
-        <w:t xml:space="preserve">GPA </w:t>
-      </w:r>
-      <w:r>
-        <w:rPr>
-          <w:rFonts w:ascii="Times New Roman" w:hAnsi="Times New Roman" w:cs="Times New Roman"/>
-          <w:iCs/>
-          <w:kern w:val="28"/>
-          <w:sz w:val="24"/>
-          <w:szCs w:val="24"/>
-        </w:rPr>
-        <w:t>–</w:t>
-      </w:r>
-      <w:r>
-        <w:rPr>
-          <w:rFonts w:ascii="Times New Roman" w:hAnsi="Times New Roman" w:cs="Times New Roman"/>
-          <w:sz w:val="24"/>
-          <w:szCs w:val="24"/>
-        </w:rPr>
-        <w:t xml:space="preserve"> </w:t>
-      </w:r>
-      <w:r>
-        <w:rPr>
-          <w:rFonts w:ascii="Times New Roman" w:hAnsi="Times New Roman" w:cs="Times New Roman"/>
-          <w:b/>
-          <w:sz w:val="24"/>
-          <w:szCs w:val="24"/>
-        </w:rPr>
-        <w:t>3.8</w:t>
-      </w:r>
-    </w:p>
-    <w:p>
-      <w:pPr>
-        <w:tabs>
           <w:tab w:val="left" w:pos="2366"/>
         </w:tabs>
         <w:spacing w:after="0" w:line="240" w:lineRule="auto"/>
@@ -689,6 +549,46 @@
         <w:t>Django</w:t>
       </w:r>
       <w:proofErr w:type="spellEnd"/>
+    </w:p>
+    <w:p>
+      <w:pPr>
+        <w:pStyle w:val="ListParagraph"/>
+        <w:numPr>
+          <w:ilvl w:val="0"/>
+          <w:numId w:val="33"/>
+        </w:numPr>
+        <w:spacing w:after="0" w:line="240" w:lineRule="auto"/>
+        <w:rPr>
+          <w:rFonts w:ascii="Times New Roman" w:hAnsi="Times New Roman" w:cs="Times New Roman"/>
+          <w:sz w:val="24"/>
+          <w:szCs w:val="24"/>
+        </w:rPr>
+      </w:pPr>
+      <w:r>
+        <w:rPr>
+          <w:rFonts w:ascii="Times New Roman" w:hAnsi="Times New Roman" w:cs="Times New Roman"/>
+          <w:b/>
+          <w:sz w:val="24"/>
+          <w:szCs w:val="24"/>
+        </w:rPr>
+        <w:t>Engines</w:t>
+      </w:r>
+      <w:r>
+        <w:rPr>
+          <w:rFonts w:ascii="Times New Roman" w:hAnsi="Times New Roman" w:cs="Times New Roman"/>
+          <w:sz w:val="24"/>
+          <w:szCs w:val="24"/>
+        </w:rPr>
+        <w:t>:</w:t>
+      </w:r>
+      <w:r>
+        <w:rPr>
+          <w:rFonts w:ascii="Times New Roman" w:hAnsi="Times New Roman" w:cs="Times New Roman"/>
+          <w:sz w:val="24"/>
+          <w:szCs w:val="24"/>
+        </w:rPr>
+        <w:t xml:space="preserve"> Unity </w:t>
+      </w:r>
     </w:p>
     <w:p>
       <w:pPr>
@@ -1550,6 +1450,34 @@
         <w:rPr>
           <w:rFonts w:ascii="Times New Roman" w:hAnsi="Times New Roman" w:cs="Times New Roman"/>
           <w:b/>
+          <w:sz w:val="24"/>
+          <w:szCs w:val="24"/>
+        </w:rPr>
+        <w:t xml:space="preserve">: </w:t>
+      </w:r>
+      <w:hyperlink r:id="rId12" w:history="1">
+        <w:r>
+          <w:rPr>
+            <w:rStyle w:val="Hyperlink"/>
+            <w:rFonts w:ascii="Times New Roman" w:hAnsi="Times New Roman" w:cs="Times New Roman"/>
+            <w:sz w:val="24"/>
+            <w:szCs w:val="24"/>
+          </w:rPr>
+          <w:t>http://texttotraj.cs.cornell.edu/</w:t>
+        </w:r>
+      </w:hyperlink>
+      <w:r>
+        <w:rPr>
+          <w:rFonts w:ascii="Times New Roman" w:hAnsi="Times New Roman" w:cs="Times New Roman"/>
+          <w:sz w:val="24"/>
+          <w:szCs w:val="24"/>
+        </w:rPr>
+        <w:t xml:space="preserve"> </w:t>
+      </w:r>
+      <w:r>
+        <w:rPr>
+          <w:rFonts w:ascii="Times New Roman" w:hAnsi="Times New Roman" w:cs="Times New Roman"/>
+          <w:b/>
           <w:iCs/>
           <w:sz w:val="24"/>
           <w:szCs w:val="24"/>
@@ -1655,7 +1583,7 @@
           <w:sz w:val="24"/>
           <w:szCs w:val="24"/>
         </w:rPr>
-        <w:t xml:space="preserve"> Unity to develop 3D interactive environments </w:t>
+        <w:t xml:space="preserve"> Unity to</w:t>
       </w:r>
       <w:r>
         <w:rPr>
@@ -1664,7 +1592,7 @@
           <w:sz w:val="24"/>
           <w:szCs w:val="24"/>
         </w:rPr>
-        <w:t>deployed to</w:t>
+        <w:t xml:space="preserve"> independently</w:t>
       </w:r>
       <w:r>
         <w:rPr>
@@ -1673,8 +1601,9 @@
           <w:sz w:val="24"/>
           <w:szCs w:val="24"/>
         </w:rPr>
-        <w:t xml:space="preserve"> the web </w:t>
-      </w:r>
+        <w:t xml:space="preserve"> develop 3D interactive environments </w:t>
+      </w:r>
+      <w:proofErr w:type="spellStart"/>
       <w:r>
         <w:rPr>
           <w:rFonts w:ascii="Times New Roman" w:hAnsi="Times New Roman" w:cs="Times New Roman"/>
@@ -1682,7 +1611,84 @@
           <w:sz w:val="24"/>
           <w:szCs w:val="24"/>
         </w:rPr>
+        <w:t>WebGL</w:t>
+      </w:r>
+      <w:proofErr w:type="spellEnd"/>
+      <w:r>
+        <w:rPr>
+          <w:rFonts w:ascii="Times New Roman" w:hAnsi="Times New Roman" w:cs="Times New Roman"/>
+          <w:iCs/>
+          <w:sz w:val="24"/>
+          <w:szCs w:val="24"/>
+        </w:rPr>
+        <w:t xml:space="preserve"> </w:t>
+      </w:r>
+      <w:r>
+        <w:rPr>
+          <w:rFonts w:ascii="Times New Roman" w:hAnsi="Times New Roman" w:cs="Times New Roman"/>
+          <w:iCs/>
+          <w:sz w:val="24"/>
+          <w:szCs w:val="24"/>
+        </w:rPr>
         <w:t xml:space="preserve">for situated natural language understanding </w:t>
+      </w:r>
+    </w:p>
+    <w:p>
+      <w:pPr>
+        <w:pStyle w:val="ListParagraph"/>
+        <w:numPr>
+          <w:ilvl w:val="0"/>
+          <w:numId w:val="29"/>
+        </w:numPr>
+        <w:tabs>
+          <w:tab w:val="left" w:pos="720"/>
+          <w:tab w:val="left" w:pos="1440"/>
+          <w:tab w:val="left" w:pos="2160"/>
+          <w:tab w:val="left" w:pos="2880"/>
+          <w:tab w:val="left" w:pos="3600"/>
+          <w:tab w:val="left" w:pos="4320"/>
+          <w:tab w:val="left" w:pos="5040"/>
+          <w:tab w:val="left" w:pos="5760"/>
+          <w:tab w:val="left" w:pos="6480"/>
+          <w:tab w:val="left" w:pos="7200"/>
+          <w:tab w:val="right" w:pos="9360"/>
+        </w:tabs>
+        <w:spacing w:after="0" w:line="240" w:lineRule="auto"/>
+        <w:rPr>
+          <w:rFonts w:ascii="Times New Roman" w:hAnsi="Times New Roman" w:cs="Times New Roman"/>
+          <w:i/>
+          <w:sz w:val="24"/>
+          <w:szCs w:val="24"/>
+        </w:rPr>
+      </w:pPr>
+      <w:r>
+        <w:rPr>
+          <w:rFonts w:ascii="Times New Roman" w:hAnsi="Times New Roman" w:cs="Times New Roman"/>
+          <w:iCs/>
+          <w:sz w:val="24"/>
+          <w:szCs w:val="24"/>
+        </w:rPr>
+        <w:t xml:space="preserve">Developed </w:t>
+      </w:r>
+      <w:bookmarkStart w:id="0" w:name="_GoBack"/>
+      <w:bookmarkEnd w:id="0"/>
+      <w:r>
+        <w:rPr>
+          <w:rFonts w:ascii="Times New Roman" w:hAnsi="Times New Roman" w:cs="Times New Roman"/>
+          <w:iCs/>
+          <w:sz w:val="24"/>
+          <w:szCs w:val="24"/>
+        </w:rPr>
+        <w:t xml:space="preserve">backend </w:t>
+      </w:r>
+      <w:r>
+        <w:rPr>
+          <w:rFonts w:ascii="Times New Roman" w:hAnsi="Times New Roman" w:cs="Times New Roman"/>
+          <w:iCs/>
+          <w:sz w:val="24"/>
+          <w:szCs w:val="24"/>
+        </w:rPr>
+        <w:t xml:space="preserve">systems to handle data collection, scene preservation and etc. </w:t>
       </w:r>
       <w:r>
         <w:rPr>
@@ -1730,17 +1736,7 @@
           <w:sz w:val="24"/>
           <w:szCs w:val="24"/>
         </w:rPr>
-        <w:t>for</w:t>
-      </w:r>
-      <w:bookmarkStart w:id="0" w:name="_GoBack"/>
-      <w:bookmarkEnd w:id="0"/>
-      <w:r>
-        <w:rPr>
-          <w:rFonts w:ascii="Times New Roman" w:hAnsi="Times New Roman" w:cs="Times New Roman"/>
-          <w:sz w:val="24"/>
-          <w:szCs w:val="24"/>
-        </w:rPr>
-        <w:t xml:space="preserve"> controlling </w:t>
+        <w:t xml:space="preserve">for controlling </w:t>
       </w:r>
       <w:r>
         <w:rPr>
@@ -7594,7 +7590,7 @@
 </file>
 
 <file path=customXml/itemProps1.xml><?xml version="1.0" encoding="utf-8"?>
-<ds:datastoreItem xmlns:ds="http://schemas.openxmlformats.org/officeDocument/2006/customXml" ds:itemID="{5D780708-EA22-B540-A9C6-081647230DA8}">
+<ds:datastoreItem xmlns:ds="http://schemas.openxmlformats.org/officeDocument/2006/customXml" ds:itemID="{8B8D7491-6469-3B4D-8081-CD9523B76926}">
   <ds:schemaRefs>
     <ds:schemaRef ds:uri="http://schemas.openxmlformats.org/officeDocument/2006/bibliography"/>
   </ds:schemaRefs>

</xml_diff>

<commit_message>
Took out a shruggy face and updated resume word doc - WIP
</commit_message>
<xml_diff>
--- a/documents/CYan_Resume.docx
+++ b/documents/CYan_Resume.docx
@@ -1,6 +1,6 @@
 
 <file path=word/document.xml><?xml version="1.0" encoding="utf-8"?>
-<w:document xmlns:wpc="http://schemas.microsoft.com/office/word/2010/wordprocessingCanvas" xmlns:mo="http://schemas.microsoft.com/office/mac/office/2008/main" xmlns:mc="http://schemas.openxmlformats.org/markup-compatibility/2006" xmlns:mv="urn:schemas-microsoft-com:mac:vml" xmlns:o="urn:schemas-microsoft-com:office:office" xmlns:r="http://schemas.openxmlformats.org/officeDocument/2006/relationships" xmlns:m="http://schemas.openxmlformats.org/officeDocument/2006/math" xmlns:v="urn:schemas-microsoft-com:vml" xmlns:wp14="http://schemas.microsoft.com/office/word/2010/wordprocessingDrawing" xmlns:wp="http://schemas.openxmlformats.org/drawingml/2006/wordprocessingDrawing" xmlns:w10="urn:schemas-microsoft-com:office:word" xmlns:w="http://schemas.openxmlformats.org/wordprocessingml/2006/main" xmlns:w14="http://schemas.microsoft.com/office/word/2010/wordml" xmlns:wpg="http://schemas.microsoft.com/office/word/2010/wordprocessingGroup" xmlns:wpi="http://schemas.microsoft.com/office/word/2010/wordprocessingInk" xmlns:wne="http://schemas.microsoft.com/office/word/2006/wordml" xmlns:wps="http://schemas.microsoft.com/office/word/2010/wordprocessingShape" mc:Ignorable="w14 wp14">
+<w:document xmlns:wpc="http://schemas.microsoft.com/office/word/2010/wordprocessingCanvas" xmlns:mc="http://schemas.openxmlformats.org/markup-compatibility/2006" xmlns:o="urn:schemas-microsoft-com:office:office" xmlns:r="http://schemas.openxmlformats.org/officeDocument/2006/relationships" xmlns:m="http://schemas.openxmlformats.org/officeDocument/2006/math" xmlns:v="urn:schemas-microsoft-com:vml" xmlns:wp14="http://schemas.microsoft.com/office/word/2010/wordprocessingDrawing" xmlns:wp="http://schemas.openxmlformats.org/drawingml/2006/wordprocessingDrawing" xmlns:w10="urn:schemas-microsoft-com:office:word" xmlns:w="http://schemas.openxmlformats.org/wordprocessingml/2006/main" xmlns:w14="http://schemas.microsoft.com/office/word/2010/wordml" xmlns:wpg="http://schemas.microsoft.com/office/word/2010/wordprocessingGroup" xmlns:wpi="http://schemas.microsoft.com/office/word/2010/wordprocessingInk" xmlns:wne="http://schemas.microsoft.com/office/word/2006/wordml" xmlns:wps="http://schemas.microsoft.com/office/word/2010/wordprocessingShape" mc:Ignorable="w14 wp14">
   <w:body>
     <w:p>
       <w:pPr>
@@ -521,6 +521,14 @@
         </w:rPr>
         <w:t xml:space="preserve">: </w:t>
       </w:r>
+      <w:r>
+        <w:rPr>
+          <w:rFonts w:ascii="Times New Roman" w:hAnsi="Times New Roman" w:cs="Times New Roman"/>
+          <w:sz w:val="24"/>
+          <w:szCs w:val="24"/>
+        </w:rPr>
+        <w:t>Unity/</w:t>
+      </w:r>
       <w:proofErr w:type="spellStart"/>
       <w:r>
         <w:rPr>
@@ -537,26 +545,11 @@
           <w:sz w:val="24"/>
           <w:szCs w:val="24"/>
         </w:rPr>
-        <w:t xml:space="preserve">, </w:t>
-      </w:r>
-      <w:proofErr w:type="spellStart"/>
-      <w:r>
-        <w:rPr>
-          <w:rFonts w:ascii="Times New Roman" w:hAnsi="Times New Roman" w:cs="Times New Roman"/>
-          <w:sz w:val="24"/>
-          <w:szCs w:val="24"/>
-        </w:rPr>
-        <w:t>Django</w:t>
-      </w:r>
-      <w:proofErr w:type="spellEnd"/>
+        <w:t>, Django</w:t>
+      </w:r>
     </w:p>
     <w:p>
       <w:pPr>
-        <w:pStyle w:val="ListParagraph"/>
-        <w:numPr>
-          <w:ilvl w:val="0"/>
-          <w:numId w:val="33"/>
-        </w:numPr>
         <w:spacing w:after="0" w:line="240" w:lineRule="auto"/>
         <w:rPr>
           <w:rFonts w:ascii="Times New Roman" w:hAnsi="Times New Roman" w:cs="Times New Roman"/>
@@ -564,31 +557,6 @@
           <w:szCs w:val="24"/>
         </w:rPr>
       </w:pPr>
-      <w:r>
-        <w:rPr>
-          <w:rFonts w:ascii="Times New Roman" w:hAnsi="Times New Roman" w:cs="Times New Roman"/>
-          <w:b/>
-          <w:sz w:val="24"/>
-          <w:szCs w:val="24"/>
-        </w:rPr>
-        <w:t>Engines</w:t>
-      </w:r>
-      <w:r>
-        <w:rPr>
-          <w:rFonts w:ascii="Times New Roman" w:hAnsi="Times New Roman" w:cs="Times New Roman"/>
-          <w:sz w:val="24"/>
-          <w:szCs w:val="24"/>
-        </w:rPr>
-        <w:t>:</w:t>
-      </w:r>
-      <w:r>
-        <w:rPr>
-          <w:rFonts w:ascii="Times New Roman" w:hAnsi="Times New Roman" w:cs="Times New Roman"/>
-          <w:sz w:val="24"/>
-          <w:szCs w:val="24"/>
-        </w:rPr>
-        <w:t xml:space="preserve"> Unity </w:t>
-      </w:r>
     </w:p>
     <w:p>
       <w:pPr>
@@ -603,11 +571,354 @@
         <w:spacing w:after="0" w:line="240" w:lineRule="auto"/>
         <w:outlineLvl w:val="0"/>
         <w:rPr>
-          <w:rFonts w:ascii="Times New Roman" w:hAnsi="Times New Roman" w:cs="Times New Roman"/>
-          <w:sz w:val="24"/>
-          <w:szCs w:val="24"/>
-        </w:rPr>
-      </w:pPr>
+          <w:rFonts w:ascii="Times New Roman" w:hAnsi="Times New Roman"/>
+          <w:b/>
+          <w:bCs/>
+          <w:iCs/>
+          <w:kern w:val="28"/>
+          <w:sz w:val="24"/>
+          <w:szCs w:val="24"/>
+        </w:rPr>
+      </w:pPr>
+      <w:r>
+        <w:rPr>
+          <w:rFonts w:ascii="Times New Roman" w:hAnsi="Times New Roman"/>
+          <w:b/>
+          <w:bCs/>
+          <w:iCs/>
+          <w:kern w:val="28"/>
+          <w:sz w:val="24"/>
+          <w:szCs w:val="24"/>
+        </w:rPr>
+        <w:t>EXPERIENCE</w:t>
+      </w:r>
+    </w:p>
+    <w:p>
+      <w:pPr>
+        <w:tabs>
+          <w:tab w:val="right" w:pos="10800"/>
+        </w:tabs>
+        <w:spacing w:after="0" w:line="240" w:lineRule="auto"/>
+        <w:rPr>
+          <w:rFonts w:ascii="Times New Roman" w:hAnsi="Times New Roman" w:cs="Times New Roman"/>
+          <w:b/>
+          <w:iCs/>
+          <w:sz w:val="24"/>
+          <w:szCs w:val="24"/>
+        </w:rPr>
+      </w:pPr>
+      <w:r>
+        <w:rPr>
+          <w:rFonts w:ascii="Times New Roman" w:hAnsi="Times New Roman" w:cs="Times New Roman"/>
+          <w:b/>
+          <w:sz w:val="24"/>
+          <w:szCs w:val="24"/>
+        </w:rPr>
+        <w:t xml:space="preserve">Cornell Tech: </w:t>
+      </w:r>
+      <w:hyperlink r:id="rId9" w:history="1">
+        <w:r>
+          <w:rPr>
+            <w:rStyle w:val="Hyperlink"/>
+            <w:rFonts w:ascii="Times New Roman" w:hAnsi="Times New Roman" w:cs="Times New Roman"/>
+            <w:sz w:val="24"/>
+            <w:szCs w:val="24"/>
+          </w:rPr>
+          <w:t>http://texttotraj.cs.cornell.edu/</w:t>
+        </w:r>
+      </w:hyperlink>
+      <w:r>
+        <w:rPr>
+          <w:rFonts w:ascii="Times New Roman" w:hAnsi="Times New Roman" w:cs="Times New Roman"/>
+          <w:sz w:val="24"/>
+          <w:szCs w:val="24"/>
+        </w:rPr>
+        <w:t xml:space="preserve"> </w:t>
+      </w:r>
+      <w:r>
+        <w:rPr>
+          <w:rFonts w:ascii="Times New Roman" w:hAnsi="Times New Roman" w:cs="Times New Roman"/>
+          <w:b/>
+          <w:iCs/>
+          <w:sz w:val="24"/>
+          <w:szCs w:val="24"/>
+        </w:rPr>
+        <w:tab/>
+      </w:r>
+    </w:p>
+    <w:p>
+      <w:pPr>
+        <w:tabs>
+          <w:tab w:val="right" w:pos="10800"/>
+        </w:tabs>
+        <w:spacing w:after="0" w:line="240" w:lineRule="auto"/>
+        <w:rPr>
+          <w:rFonts w:ascii="Times New Roman" w:hAnsi="Times New Roman" w:cs="Times New Roman"/>
+          <w:iCs/>
+          <w:sz w:val="24"/>
+          <w:szCs w:val="24"/>
+        </w:rPr>
+      </w:pPr>
+      <w:r>
+        <w:rPr>
+          <w:rFonts w:ascii="Times New Roman" w:hAnsi="Times New Roman" w:cs="Times New Roman"/>
+          <w:iCs/>
+          <w:sz w:val="24"/>
+          <w:szCs w:val="24"/>
+        </w:rPr>
+        <w:t>June 1, 2016 - Present</w:t>
+      </w:r>
+    </w:p>
+    <w:p>
+      <w:pPr>
+        <w:tabs>
+          <w:tab w:val="left" w:pos="720"/>
+          <w:tab w:val="left" w:pos="1440"/>
+          <w:tab w:val="left" w:pos="2160"/>
+          <w:tab w:val="left" w:pos="2880"/>
+          <w:tab w:val="left" w:pos="3600"/>
+          <w:tab w:val="left" w:pos="4320"/>
+          <w:tab w:val="left" w:pos="5040"/>
+          <w:tab w:val="left" w:pos="5760"/>
+          <w:tab w:val="left" w:pos="6480"/>
+          <w:tab w:val="left" w:pos="7200"/>
+          <w:tab w:val="right" w:pos="9360"/>
+        </w:tabs>
+        <w:spacing w:after="0" w:line="240" w:lineRule="auto"/>
+        <w:rPr>
+          <w:rFonts w:ascii="Times New Roman" w:hAnsi="Times New Roman" w:cs="Times New Roman"/>
+          <w:sz w:val="24"/>
+          <w:szCs w:val="24"/>
+        </w:rPr>
+      </w:pPr>
+      <w:r>
+        <w:rPr>
+          <w:rFonts w:ascii="Times New Roman" w:hAnsi="Times New Roman" w:cs="Times New Roman"/>
+          <w:sz w:val="24"/>
+          <w:szCs w:val="24"/>
+        </w:rPr>
+        <w:t>Development Intern</w:t>
+      </w:r>
+    </w:p>
+    <w:p>
+      <w:pPr>
+        <w:pStyle w:val="ListParagraph"/>
+        <w:numPr>
+          <w:ilvl w:val="0"/>
+          <w:numId w:val="33"/>
+        </w:numPr>
+        <w:tabs>
+          <w:tab w:val="left" w:pos="720"/>
+          <w:tab w:val="left" w:pos="1440"/>
+          <w:tab w:val="left" w:pos="2160"/>
+          <w:tab w:val="left" w:pos="2880"/>
+          <w:tab w:val="left" w:pos="3600"/>
+          <w:tab w:val="left" w:pos="4320"/>
+          <w:tab w:val="left" w:pos="5040"/>
+          <w:tab w:val="left" w:pos="5760"/>
+          <w:tab w:val="left" w:pos="6480"/>
+          <w:tab w:val="left" w:pos="7200"/>
+          <w:tab w:val="right" w:pos="9360"/>
+        </w:tabs>
+        <w:spacing w:after="0" w:line="240" w:lineRule="auto"/>
+        <w:rPr>
+          <w:rFonts w:ascii="Times New Roman" w:hAnsi="Times New Roman" w:cs="Times New Roman"/>
+          <w:sz w:val="24"/>
+          <w:szCs w:val="24"/>
+        </w:rPr>
+      </w:pPr>
+      <w:r>
+        <w:rPr>
+          <w:rFonts w:ascii="Times New Roman" w:hAnsi="Times New Roman" w:cs="Times New Roman"/>
+          <w:sz w:val="24"/>
+          <w:szCs w:val="24"/>
+        </w:rPr>
+        <w:t>Create</w:t>
+      </w:r>
+      <w:r>
+        <w:rPr>
+          <w:rFonts w:ascii="Times New Roman" w:hAnsi="Times New Roman" w:cs="Times New Roman"/>
+          <w:sz w:val="24"/>
+          <w:szCs w:val="24"/>
+        </w:rPr>
+        <w:t>d</w:t>
+      </w:r>
+      <w:r>
+        <w:rPr>
+          <w:rFonts w:ascii="Times New Roman" w:hAnsi="Times New Roman" w:cs="Times New Roman"/>
+          <w:sz w:val="24"/>
+          <w:szCs w:val="24"/>
+        </w:rPr>
+        <w:t xml:space="preserve"> an event based system that collects </w:t>
+      </w:r>
+      <w:r>
+        <w:rPr>
+          <w:rFonts w:ascii="Times New Roman" w:hAnsi="Times New Roman" w:cs="Times New Roman"/>
+          <w:sz w:val="24"/>
+          <w:szCs w:val="24"/>
+        </w:rPr>
+        <w:t xml:space="preserve">and </w:t>
+      </w:r>
+      <w:r>
+        <w:rPr>
+          <w:rFonts w:ascii="Times New Roman" w:hAnsi="Times New Roman" w:cs="Times New Roman"/>
+          <w:sz w:val="24"/>
+          <w:szCs w:val="24"/>
+        </w:rPr>
+        <w:t>sends</w:t>
+      </w:r>
+      <w:r>
+        <w:rPr>
+          <w:rFonts w:ascii="Times New Roman" w:hAnsi="Times New Roman" w:cs="Times New Roman"/>
+          <w:sz w:val="24"/>
+          <w:szCs w:val="24"/>
+        </w:rPr>
+        <w:t xml:space="preserve"> player</w:t>
+      </w:r>
+      <w:r>
+        <w:rPr>
+          <w:rFonts w:ascii="Times New Roman" w:hAnsi="Times New Roman" w:cs="Times New Roman"/>
+          <w:sz w:val="24"/>
+          <w:szCs w:val="24"/>
+        </w:rPr>
+        <w:t xml:space="preserve"> </w:t>
+      </w:r>
+      <w:r>
+        <w:rPr>
+          <w:rFonts w:ascii="Times New Roman" w:hAnsi="Times New Roman" w:cs="Times New Roman"/>
+          <w:sz w:val="24"/>
+          <w:szCs w:val="24"/>
+        </w:rPr>
+        <w:t>interaction</w:t>
+      </w:r>
+      <w:r>
+        <w:rPr>
+          <w:rFonts w:ascii="Times New Roman" w:hAnsi="Times New Roman" w:cs="Times New Roman"/>
+          <w:sz w:val="24"/>
+          <w:szCs w:val="24"/>
+        </w:rPr>
+        <w:t xml:space="preserve"> data to a server</w:t>
+      </w:r>
+      <w:r>
+        <w:rPr>
+          <w:rFonts w:ascii="Times New Roman" w:hAnsi="Times New Roman" w:cs="Times New Roman"/>
+          <w:sz w:val="24"/>
+          <w:szCs w:val="24"/>
+        </w:rPr>
+        <w:t xml:space="preserve"> in JSON format</w:t>
+      </w:r>
+    </w:p>
+    <w:p>
+      <w:pPr>
+        <w:pStyle w:val="ListParagraph"/>
+        <w:numPr>
+          <w:ilvl w:val="0"/>
+          <w:numId w:val="33"/>
+        </w:numPr>
+        <w:tabs>
+          <w:tab w:val="left" w:pos="720"/>
+          <w:tab w:val="left" w:pos="1440"/>
+          <w:tab w:val="left" w:pos="2160"/>
+          <w:tab w:val="left" w:pos="2880"/>
+          <w:tab w:val="left" w:pos="3600"/>
+          <w:tab w:val="left" w:pos="4320"/>
+          <w:tab w:val="left" w:pos="5040"/>
+          <w:tab w:val="left" w:pos="5760"/>
+          <w:tab w:val="left" w:pos="6480"/>
+          <w:tab w:val="left" w:pos="7200"/>
+          <w:tab w:val="right" w:pos="9360"/>
+        </w:tabs>
+        <w:spacing w:after="0" w:line="240" w:lineRule="auto"/>
+        <w:rPr>
+          <w:rFonts w:ascii="Times New Roman" w:hAnsi="Times New Roman" w:cs="Times New Roman"/>
+          <w:sz w:val="24"/>
+          <w:szCs w:val="24"/>
+        </w:rPr>
+      </w:pPr>
+      <w:r>
+        <w:rPr>
+          <w:rFonts w:ascii="Times New Roman" w:hAnsi="Times New Roman" w:cs="Times New Roman"/>
+          <w:sz w:val="24"/>
+          <w:szCs w:val="24"/>
+        </w:rPr>
+        <w:t xml:space="preserve">Solved scene serialization issue, by creating a system to serialize object values at runtime </w:t>
+      </w:r>
+    </w:p>
+    <w:p>
+      <w:pPr>
+        <w:pStyle w:val="ListParagraph"/>
+        <w:numPr>
+          <w:ilvl w:val="0"/>
+          <w:numId w:val="33"/>
+        </w:numPr>
+        <w:tabs>
+          <w:tab w:val="left" w:pos="720"/>
+          <w:tab w:val="left" w:pos="1440"/>
+          <w:tab w:val="left" w:pos="2160"/>
+          <w:tab w:val="left" w:pos="2880"/>
+          <w:tab w:val="left" w:pos="3600"/>
+          <w:tab w:val="left" w:pos="4320"/>
+          <w:tab w:val="left" w:pos="5040"/>
+          <w:tab w:val="left" w:pos="5760"/>
+          <w:tab w:val="left" w:pos="6480"/>
+          <w:tab w:val="left" w:pos="7200"/>
+          <w:tab w:val="right" w:pos="9360"/>
+        </w:tabs>
+        <w:spacing w:after="0" w:line="240" w:lineRule="auto"/>
+        <w:rPr>
+          <w:rFonts w:ascii="Times New Roman" w:hAnsi="Times New Roman" w:cs="Times New Roman"/>
+          <w:sz w:val="24"/>
+          <w:szCs w:val="24"/>
+        </w:rPr>
+      </w:pPr>
+      <w:r>
+        <w:rPr>
+          <w:rFonts w:ascii="Times New Roman" w:hAnsi="Times New Roman" w:cs="Times New Roman"/>
+          <w:sz w:val="24"/>
+          <w:szCs w:val="24"/>
+        </w:rPr>
+        <w:t>Developed a click based interaction system for picking/placing and enabling/disabling objects in scenes</w:t>
+      </w:r>
+      <w:r>
+        <w:rPr>
+          <w:rFonts w:ascii="Times New Roman" w:hAnsi="Times New Roman" w:cs="Times New Roman"/>
+          <w:sz w:val="24"/>
+          <w:szCs w:val="24"/>
+        </w:rPr>
+        <w:tab/>
+      </w:r>
+      <w:r>
+        <w:rPr>
+          <w:rFonts w:ascii="Times New Roman" w:hAnsi="Times New Roman" w:cs="Times New Roman"/>
+          <w:sz w:val="24"/>
+          <w:szCs w:val="24"/>
+        </w:rPr>
+        <w:tab/>
+      </w:r>
+      <w:r>
+        <w:rPr>
+          <w:rFonts w:ascii="Times New Roman" w:hAnsi="Times New Roman" w:cs="Times New Roman"/>
+          <w:sz w:val="24"/>
+          <w:szCs w:val="24"/>
+        </w:rPr>
+        <w:tab/>
+      </w:r>
+      <w:r>
+        <w:rPr>
+          <w:rFonts w:ascii="Times New Roman" w:hAnsi="Times New Roman" w:cs="Times New Roman"/>
+          <w:sz w:val="24"/>
+          <w:szCs w:val="24"/>
+        </w:rPr>
+        <w:tab/>
+      </w:r>
+      <w:r>
+        <w:rPr>
+          <w:rFonts w:ascii="Times New Roman" w:hAnsi="Times New Roman" w:cs="Times New Roman"/>
+          <w:sz w:val="24"/>
+          <w:szCs w:val="24"/>
+        </w:rPr>
+        <w:tab/>
+      </w:r>
     </w:p>
     <w:p>
       <w:pPr>
@@ -663,7 +974,64 @@
           <w:sz w:val="24"/>
           <w:szCs w:val="24"/>
         </w:rPr>
-        <w:t>CCNY ACM Software Competition- Cacti:</w:t>
+        <w:t>CUNY Hackathon</w:t>
+      </w:r>
+      <w:r>
+        <w:rPr>
+          <w:rFonts w:ascii="Times New Roman" w:hAnsi="Times New Roman" w:cs="Times New Roman"/>
+          <w:b/>
+          <w:sz w:val="24"/>
+          <w:szCs w:val="24"/>
+        </w:rPr>
+        <w:t xml:space="preserve">- </w:t>
+      </w:r>
+      <w:proofErr w:type="spellStart"/>
+      <w:r>
+        <w:rPr>
+          <w:rFonts w:ascii="Times New Roman" w:hAnsi="Times New Roman" w:cs="Times New Roman"/>
+          <w:b/>
+          <w:sz w:val="24"/>
+          <w:szCs w:val="24"/>
+        </w:rPr>
+        <w:t>Cubeball</w:t>
+      </w:r>
+      <w:proofErr w:type="spellEnd"/>
+      <w:r>
+        <w:rPr>
+          <w:rFonts w:ascii="Times New Roman" w:hAnsi="Times New Roman" w:cs="Times New Roman"/>
+          <w:b/>
+          <w:sz w:val="24"/>
+          <w:szCs w:val="24"/>
+        </w:rPr>
+        <w:t xml:space="preserve"> (3</w:t>
+      </w:r>
+      <w:r>
+        <w:rPr>
+          <w:rFonts w:ascii="Times New Roman" w:hAnsi="Times New Roman" w:cs="Times New Roman"/>
+          <w:b/>
+          <w:sz w:val="24"/>
+          <w:szCs w:val="24"/>
+          <w:vertAlign w:val="superscript"/>
+        </w:rPr>
+        <w:t>rd</w:t>
+      </w:r>
+      <w:r>
+        <w:rPr>
+          <w:rFonts w:ascii="Times New Roman" w:hAnsi="Times New Roman" w:cs="Times New Roman"/>
+          <w:b/>
+          <w:sz w:val="24"/>
+          <w:szCs w:val="24"/>
+        </w:rPr>
+        <w:t xml:space="preserve"> place)</w:t>
+      </w:r>
+      <w:r>
+        <w:rPr>
+          <w:rFonts w:ascii="Times New Roman" w:hAnsi="Times New Roman" w:cs="Times New Roman"/>
+          <w:b/>
+          <w:sz w:val="24"/>
+          <w:szCs w:val="24"/>
+        </w:rPr>
+        <w:t>:</w:t>
       </w:r>
       <w:r>
         <w:rPr>
@@ -673,7 +1041,7 @@
         </w:rPr>
         <w:t xml:space="preserve"> </w:t>
       </w:r>
-      <w:hyperlink r:id="rId9" w:history="1">
+      <w:hyperlink r:id="rId10" w:history="1">
         <w:r>
           <w:rPr>
             <w:rStyle w:val="Hyperlink"/>
@@ -681,7 +1049,7 @@
             <w:sz w:val="24"/>
             <w:szCs w:val="24"/>
           </w:rPr>
-          <w:t>https://github.com/s1cyan/Cacti</w:t>
+          <w:t>https://github.com/psuong/cubeball</w:t>
         </w:r>
       </w:hyperlink>
       <w:r>
@@ -711,23 +1079,7 @@
           <w:sz w:val="24"/>
           <w:szCs w:val="24"/>
         </w:rPr>
-        <w:t xml:space="preserve">Feb 2016 – </w:t>
-      </w:r>
-      <w:r>
-        <w:rPr>
-          <w:rFonts w:ascii="Times New Roman" w:hAnsi="Times New Roman" w:cs="Times New Roman"/>
-          <w:sz w:val="24"/>
-          <w:szCs w:val="24"/>
-        </w:rPr>
-        <w:t>August 2016</w:t>
-      </w:r>
-      <w:r>
-        <w:rPr>
-          <w:rFonts w:ascii="Times New Roman" w:hAnsi="Times New Roman" w:cs="Times New Roman"/>
-          <w:sz w:val="24"/>
-          <w:szCs w:val="24"/>
-        </w:rPr>
-        <w:t xml:space="preserve"> </w:t>
+        <w:t>Oct 15- 16, 2016</w:t>
       </w:r>
     </w:p>
     <w:p>
@@ -748,7 +1100,7 @@
           <w:sz w:val="24"/>
           <w:szCs w:val="24"/>
         </w:rPr>
-        <w:t>Project Lead</w:t>
+        <w:t>Team Member</w:t>
       </w:r>
     </w:p>
     <w:p>
@@ -774,85 +1126,16 @@
           <w:sz w:val="24"/>
           <w:szCs w:val="24"/>
         </w:rPr>
-        <w:t>Developed a web app</w:t>
-      </w:r>
-      <w:r>
-        <w:rPr>
-          <w:rFonts w:ascii="Times New Roman" w:hAnsi="Times New Roman" w:cs="Times New Roman"/>
-          <w:sz w:val="24"/>
-          <w:szCs w:val="24"/>
-        </w:rPr>
-        <w:t xml:space="preserve"> with</w:t>
-      </w:r>
-      <w:r>
-        <w:rPr>
-          <w:rFonts w:ascii="Times New Roman" w:hAnsi="Times New Roman" w:cs="Times New Roman"/>
-          <w:sz w:val="24"/>
-          <w:szCs w:val="24"/>
-        </w:rPr>
-        <w:t xml:space="preserve"> </w:t>
-      </w:r>
-      <w:proofErr w:type="spellStart"/>
-      <w:r>
-        <w:rPr>
-          <w:rFonts w:ascii="Times New Roman" w:hAnsi="Times New Roman" w:cs="Times New Roman"/>
-          <w:sz w:val="24"/>
-          <w:szCs w:val="24"/>
-        </w:rPr>
-        <w:t>Django</w:t>
-      </w:r>
-      <w:proofErr w:type="spellEnd"/>
-      <w:r>
-        <w:rPr>
-          <w:rFonts w:ascii="Times New Roman" w:hAnsi="Times New Roman" w:cs="Times New Roman"/>
-          <w:sz w:val="24"/>
-          <w:szCs w:val="24"/>
-        </w:rPr>
-        <w:t xml:space="preserve"> and Materialize,</w:t>
-      </w:r>
-      <w:r>
-        <w:rPr>
-          <w:rFonts w:ascii="Times New Roman" w:hAnsi="Times New Roman" w:cs="Times New Roman"/>
-          <w:sz w:val="24"/>
-          <w:szCs w:val="24"/>
-        </w:rPr>
-        <w:t xml:space="preserve"> </w:t>
-      </w:r>
-      <w:r>
-        <w:rPr>
-          <w:rFonts w:ascii="Times New Roman" w:hAnsi="Times New Roman" w:cs="Times New Roman"/>
-          <w:sz w:val="24"/>
-          <w:szCs w:val="24"/>
-        </w:rPr>
-        <w:t>aime</w:t>
-      </w:r>
-      <w:r>
-        <w:rPr>
-          <w:rFonts w:ascii="Times New Roman" w:hAnsi="Times New Roman" w:cs="Times New Roman"/>
-          <w:sz w:val="24"/>
-          <w:szCs w:val="24"/>
-        </w:rPr>
-        <w:t xml:space="preserve">d at college/university students to make hanging out </w:t>
-      </w:r>
-      <w:r>
-        <w:rPr>
-          <w:rFonts w:ascii="Times New Roman" w:hAnsi="Times New Roman" w:cs="Times New Roman"/>
-          <w:sz w:val="24"/>
-          <w:szCs w:val="24"/>
-        </w:rPr>
-        <w:t xml:space="preserve">with friends </w:t>
-      </w:r>
-      <w:r>
-        <w:rPr>
-          <w:rFonts w:ascii="Times New Roman" w:hAnsi="Times New Roman" w:cs="Times New Roman"/>
-          <w:sz w:val="24"/>
-          <w:szCs w:val="24"/>
-        </w:rPr>
-        <w:t>between classes a little easier</w:t>
+        <w:t>Generated playing field and players at runtime</w:t>
       </w:r>
     </w:p>
     <w:p>
       <w:pPr>
+        <w:pStyle w:val="ListParagraph"/>
+        <w:numPr>
+          <w:ilvl w:val="0"/>
+          <w:numId w:val="38"/>
+        </w:numPr>
         <w:tabs>
           <w:tab w:val="right" w:pos="10800"/>
         </w:tabs>
@@ -863,6 +1146,14 @@
           <w:szCs w:val="24"/>
         </w:rPr>
       </w:pPr>
+      <w:r>
+        <w:rPr>
+          <w:rFonts w:ascii="Times New Roman" w:hAnsi="Times New Roman" w:cs="Times New Roman"/>
+          <w:sz w:val="24"/>
+          <w:szCs w:val="24"/>
+        </w:rPr>
+        <w:t xml:space="preserve">Developed  system to handle synchronous player movement  </w:t>
+      </w:r>
     </w:p>
     <w:p>
       <w:pPr>
@@ -963,7 +1254,7 @@
       <w:r>
         <w:t xml:space="preserve"> </w:t>
       </w:r>
-      <w:hyperlink r:id="rId10" w:history="1">
+      <w:hyperlink r:id="rId11" w:history="1">
         <w:r>
           <w:rPr>
             <w:rStyle w:val="Hyperlink"/>
@@ -1118,19 +1409,6 @@
         </w:tabs>
         <w:spacing w:after="0" w:line="240" w:lineRule="auto"/>
         <w:rPr>
-          <w:rFonts w:ascii="Times New Roman" w:hAnsi="Times New Roman" w:cs="Times New Roman"/>
-          <w:sz w:val="24"/>
-          <w:szCs w:val="24"/>
-        </w:rPr>
-      </w:pPr>
-    </w:p>
-    <w:p>
-      <w:pPr>
-        <w:tabs>
-          <w:tab w:val="right" w:pos="10800"/>
-        </w:tabs>
-        <w:spacing w:after="0" w:line="240" w:lineRule="auto"/>
-        <w:rPr>
           <w:rStyle w:val="Hyperlink"/>
           <w:rFonts w:ascii="Times New Roman" w:hAnsi="Times New Roman" w:cs="Times New Roman"/>
           <w:sz w:val="24"/>
@@ -1184,7 +1462,7 @@
         </w:rPr>
         <w:t xml:space="preserve"> </w:t>
       </w:r>
-      <w:hyperlink r:id="rId11" w:history="1">
+      <w:hyperlink r:id="rId12" w:history="1">
         <w:r>
           <w:rPr>
             <w:rStyle w:val="Hyperlink"/>
@@ -1384,11 +1662,7 @@
       <w:pPr>
         <w:spacing w:after="0" w:line="240" w:lineRule="auto"/>
         <w:rPr>
-          <w:rFonts w:ascii="Times New Roman" w:hAnsi="Times New Roman"/>
-          <w:b/>
-          <w:bCs/>
-          <w:iCs/>
-          <w:kern w:val="28"/>
+          <w:rFonts w:ascii="Times New Roman" w:hAnsi="Times New Roman" w:cs="Times New Roman"/>
           <w:sz w:val="24"/>
           <w:szCs w:val="24"/>
         </w:rPr>
@@ -1401,26 +1675,20 @@
         </w:pBdr>
         <w:spacing w:after="0" w:line="240" w:lineRule="auto"/>
         <w:rPr>
-          <w:rFonts w:ascii="Times New Roman" w:hAnsi="Times New Roman"/>
+          <w:rFonts w:ascii="Times New Roman" w:hAnsi="Times New Roman" w:cs="Times New Roman"/>
           <w:b/>
-          <w:bCs/>
-          <w:iCs/>
-          <w:kern w:val="28"/>
-          <w:sz w:val="24"/>
-          <w:szCs w:val="24"/>
-        </w:rPr>
-      </w:pPr>
-      <w:r>
-        <w:rPr>
-          <w:rFonts w:ascii="Times New Roman" w:hAnsi="Times New Roman"/>
+          <w:sz w:val="20"/>
+          <w:szCs w:val="20"/>
+        </w:rPr>
+      </w:pPr>
+      <w:r>
+        <w:rPr>
+          <w:rFonts w:ascii="Times New Roman" w:hAnsi="Times New Roman" w:cs="Times New Roman"/>
           <w:b/>
-          <w:bCs/>
-          <w:iCs/>
-          <w:kern w:val="28"/>
-          <w:sz w:val="24"/>
-          <w:szCs w:val="24"/>
-        </w:rPr>
-        <w:t xml:space="preserve">EXPERIENCE </w:t>
+          <w:sz w:val="20"/>
+          <w:szCs w:val="20"/>
+        </w:rPr>
+        <w:t>ACTIVITIES</w:t>
       </w:r>
     </w:p>
     <w:p>
@@ -1432,55 +1700,25 @@
         <w:rPr>
           <w:rFonts w:ascii="Times New Roman" w:hAnsi="Times New Roman" w:cs="Times New Roman"/>
           <w:b/>
-          <w:iCs/>
-          <w:sz w:val="24"/>
-          <w:szCs w:val="24"/>
+          <w:sz w:val="20"/>
+          <w:szCs w:val="20"/>
         </w:rPr>
       </w:pPr>
       <w:r>
         <w:rPr>
           <w:rFonts w:ascii="Times New Roman" w:hAnsi="Times New Roman" w:cs="Times New Roman"/>
           <w:b/>
-          <w:sz w:val="24"/>
-          <w:szCs w:val="24"/>
-        </w:rPr>
-        <w:t>Cornell Tech</w:t>
+          <w:sz w:val="20"/>
+          <w:szCs w:val="20"/>
+        </w:rPr>
+        <w:t>Association for Computing Machinery E-Board at City College of New York</w:t>
       </w:r>
       <w:r>
         <w:rPr>
           <w:rFonts w:ascii="Times New Roman" w:hAnsi="Times New Roman" w:cs="Times New Roman"/>
           <w:b/>
-          <w:sz w:val="24"/>
-          <w:szCs w:val="24"/>
-        </w:rPr>
-        <w:t xml:space="preserve">: </w:t>
-      </w:r>
-      <w:hyperlink r:id="rId12" w:history="1">
-        <w:r>
-          <w:rPr>
-            <w:rStyle w:val="Hyperlink"/>
-            <w:rFonts w:ascii="Times New Roman" w:hAnsi="Times New Roman" w:cs="Times New Roman"/>
-            <w:sz w:val="24"/>
-            <w:szCs w:val="24"/>
-          </w:rPr>
-          <w:t>http://texttotraj.cs.cornell.edu/</w:t>
-        </w:r>
-      </w:hyperlink>
-      <w:r>
-        <w:rPr>
-          <w:rFonts w:ascii="Times New Roman" w:hAnsi="Times New Roman" w:cs="Times New Roman"/>
-          <w:sz w:val="24"/>
-          <w:szCs w:val="24"/>
-        </w:rPr>
-        <w:t xml:space="preserve"> </w:t>
-      </w:r>
-      <w:r>
-        <w:rPr>
-          <w:rFonts w:ascii="Times New Roman" w:hAnsi="Times New Roman" w:cs="Times New Roman"/>
-          <w:b/>
-          <w:iCs/>
-          <w:sz w:val="24"/>
-          <w:szCs w:val="24"/>
+          <w:sz w:val="20"/>
+          <w:szCs w:val="20"/>
         </w:rPr>
         <w:tab/>
       </w:r>
@@ -1493,414 +1731,55 @@
         <w:spacing w:after="0" w:line="240" w:lineRule="auto"/>
         <w:rPr>
           <w:rFonts w:ascii="Times New Roman" w:hAnsi="Times New Roman" w:cs="Times New Roman"/>
-          <w:iCs/>
-          <w:sz w:val="24"/>
-          <w:szCs w:val="24"/>
-        </w:rPr>
-      </w:pPr>
-      <w:r>
-        <w:rPr>
-          <w:rFonts w:ascii="Times New Roman" w:hAnsi="Times New Roman" w:cs="Times New Roman"/>
-          <w:iCs/>
-          <w:sz w:val="24"/>
-          <w:szCs w:val="24"/>
-        </w:rPr>
-        <w:t>June 1, 2016 - Present</w:t>
+          <w:sz w:val="20"/>
+          <w:szCs w:val="20"/>
+        </w:rPr>
+      </w:pPr>
+      <w:r>
+        <w:rPr>
+          <w:rFonts w:ascii="Times New Roman" w:hAnsi="Times New Roman" w:cs="Times New Roman"/>
+          <w:sz w:val="20"/>
+          <w:szCs w:val="20"/>
+        </w:rPr>
+        <w:t>Dec 2015 – Present</w:t>
+      </w:r>
+      <w:r>
+        <w:rPr>
+          <w:rFonts w:ascii="Times New Roman" w:hAnsi="Times New Roman" w:cs="Times New Roman"/>
+          <w:b/>
+          <w:i/>
+          <w:sz w:val="20"/>
+          <w:szCs w:val="20"/>
+        </w:rPr>
+        <w:tab/>
+      </w:r>
+      <w:r>
+        <w:rPr>
+          <w:rFonts w:ascii="Times New Roman" w:hAnsi="Times New Roman" w:cs="Times New Roman"/>
+          <w:b/>
+          <w:sz w:val="20"/>
+          <w:szCs w:val="20"/>
+        </w:rPr>
+        <w:tab/>
       </w:r>
     </w:p>
     <w:p>
       <w:pPr>
         <w:tabs>
-          <w:tab w:val="left" w:pos="720"/>
-          <w:tab w:val="left" w:pos="1440"/>
-          <w:tab w:val="left" w:pos="2160"/>
-          <w:tab w:val="left" w:pos="2880"/>
-          <w:tab w:val="left" w:pos="3600"/>
-          <w:tab w:val="left" w:pos="4320"/>
-          <w:tab w:val="left" w:pos="5040"/>
-          <w:tab w:val="left" w:pos="5760"/>
-          <w:tab w:val="left" w:pos="6480"/>
-          <w:tab w:val="left" w:pos="7200"/>
-          <w:tab w:val="right" w:pos="9360"/>
+          <w:tab w:val="right" w:pos="10800"/>
         </w:tabs>
         <w:spacing w:after="0" w:line="240" w:lineRule="auto"/>
         <w:rPr>
           <w:rFonts w:ascii="Times New Roman" w:hAnsi="Times New Roman" w:cs="Times New Roman"/>
-          <w:sz w:val="24"/>
-          <w:szCs w:val="24"/>
-        </w:rPr>
-      </w:pPr>
-      <w:r>
-        <w:rPr>
-          <w:rFonts w:ascii="Times New Roman" w:hAnsi="Times New Roman" w:cs="Times New Roman"/>
-          <w:sz w:val="24"/>
-          <w:szCs w:val="24"/>
-        </w:rPr>
-        <w:t>Development Intern</w:t>
-      </w:r>
-    </w:p>
-    <w:p>
-      <w:pPr>
-        <w:pStyle w:val="ListParagraph"/>
-        <w:numPr>
-          <w:ilvl w:val="0"/>
-          <w:numId w:val="29"/>
-        </w:numPr>
-        <w:tabs>
-          <w:tab w:val="left" w:pos="720"/>
-          <w:tab w:val="left" w:pos="1440"/>
-          <w:tab w:val="left" w:pos="2160"/>
-          <w:tab w:val="left" w:pos="2880"/>
-          <w:tab w:val="left" w:pos="3600"/>
-          <w:tab w:val="left" w:pos="4320"/>
-          <w:tab w:val="left" w:pos="5040"/>
-          <w:tab w:val="left" w:pos="5760"/>
-          <w:tab w:val="left" w:pos="6480"/>
-          <w:tab w:val="left" w:pos="7200"/>
-          <w:tab w:val="right" w:pos="9360"/>
-        </w:tabs>
-        <w:spacing w:after="0" w:line="240" w:lineRule="auto"/>
-        <w:rPr>
-          <w:rFonts w:ascii="Times New Roman" w:hAnsi="Times New Roman" w:cs="Times New Roman"/>
-          <w:i/>
-          <w:sz w:val="24"/>
-          <w:szCs w:val="24"/>
-        </w:rPr>
-      </w:pPr>
-      <w:r>
-        <w:rPr>
-          <w:rFonts w:ascii="Times New Roman" w:hAnsi="Times New Roman" w:cs="Times New Roman"/>
-          <w:iCs/>
-          <w:sz w:val="24"/>
-          <w:szCs w:val="24"/>
-        </w:rPr>
-        <w:t>Use</w:t>
-      </w:r>
-      <w:r>
-        <w:rPr>
-          <w:rFonts w:ascii="Times New Roman" w:hAnsi="Times New Roman" w:cs="Times New Roman"/>
-          <w:iCs/>
-          <w:sz w:val="24"/>
-          <w:szCs w:val="24"/>
-        </w:rPr>
-        <w:t xml:space="preserve"> Unity to</w:t>
-      </w:r>
-      <w:r>
-        <w:rPr>
-          <w:rFonts w:ascii="Times New Roman" w:hAnsi="Times New Roman" w:cs="Times New Roman"/>
-          <w:iCs/>
-          <w:sz w:val="24"/>
-          <w:szCs w:val="24"/>
-        </w:rPr>
-        <w:t xml:space="preserve"> independently</w:t>
-      </w:r>
-      <w:r>
-        <w:rPr>
-          <w:rFonts w:ascii="Times New Roman" w:hAnsi="Times New Roman" w:cs="Times New Roman"/>
-          <w:iCs/>
-          <w:sz w:val="24"/>
-          <w:szCs w:val="24"/>
-        </w:rPr>
-        <w:t xml:space="preserve"> develop 3D interactive environments </w:t>
-      </w:r>
-      <w:proofErr w:type="spellStart"/>
-      <w:r>
-        <w:rPr>
-          <w:rFonts w:ascii="Times New Roman" w:hAnsi="Times New Roman" w:cs="Times New Roman"/>
-          <w:iCs/>
-          <w:sz w:val="24"/>
-          <w:szCs w:val="24"/>
-        </w:rPr>
-        <w:t>WebGL</w:t>
-      </w:r>
-      <w:proofErr w:type="spellEnd"/>
-      <w:r>
-        <w:rPr>
-          <w:rFonts w:ascii="Times New Roman" w:hAnsi="Times New Roman" w:cs="Times New Roman"/>
-          <w:iCs/>
-          <w:sz w:val="24"/>
-          <w:szCs w:val="24"/>
-        </w:rPr>
-        <w:t xml:space="preserve"> </w:t>
-      </w:r>
-      <w:r>
-        <w:rPr>
-          <w:rFonts w:ascii="Times New Roman" w:hAnsi="Times New Roman" w:cs="Times New Roman"/>
-          <w:iCs/>
-          <w:sz w:val="24"/>
-          <w:szCs w:val="24"/>
-        </w:rPr>
-        <w:t xml:space="preserve">for situated natural language understanding </w:t>
-      </w:r>
-    </w:p>
-    <w:p>
-      <w:pPr>
-        <w:pStyle w:val="ListParagraph"/>
-        <w:numPr>
-          <w:ilvl w:val="0"/>
-          <w:numId w:val="29"/>
-        </w:numPr>
-        <w:tabs>
-          <w:tab w:val="left" w:pos="720"/>
-          <w:tab w:val="left" w:pos="1440"/>
-          <w:tab w:val="left" w:pos="2160"/>
-          <w:tab w:val="left" w:pos="2880"/>
-          <w:tab w:val="left" w:pos="3600"/>
-          <w:tab w:val="left" w:pos="4320"/>
-          <w:tab w:val="left" w:pos="5040"/>
-          <w:tab w:val="left" w:pos="5760"/>
-          <w:tab w:val="left" w:pos="6480"/>
-          <w:tab w:val="left" w:pos="7200"/>
-          <w:tab w:val="right" w:pos="9360"/>
-        </w:tabs>
-        <w:spacing w:after="0" w:line="240" w:lineRule="auto"/>
-        <w:rPr>
-          <w:rFonts w:ascii="Times New Roman" w:hAnsi="Times New Roman" w:cs="Times New Roman"/>
-          <w:i/>
-          <w:sz w:val="24"/>
-          <w:szCs w:val="24"/>
-        </w:rPr>
-      </w:pPr>
-      <w:r>
-        <w:rPr>
-          <w:rFonts w:ascii="Times New Roman" w:hAnsi="Times New Roman" w:cs="Times New Roman"/>
-          <w:iCs/>
-          <w:sz w:val="24"/>
-          <w:szCs w:val="24"/>
-        </w:rPr>
-        <w:t xml:space="preserve">Developed </w:t>
-      </w:r>
-      <w:bookmarkStart w:id="0" w:name="_GoBack"/>
-      <w:bookmarkEnd w:id="0"/>
-      <w:r>
-        <w:rPr>
-          <w:rFonts w:ascii="Times New Roman" w:hAnsi="Times New Roman" w:cs="Times New Roman"/>
-          <w:iCs/>
-          <w:sz w:val="24"/>
-          <w:szCs w:val="24"/>
-        </w:rPr>
-        <w:t xml:space="preserve">backend </w:t>
-      </w:r>
-      <w:r>
-        <w:rPr>
-          <w:rFonts w:ascii="Times New Roman" w:hAnsi="Times New Roman" w:cs="Times New Roman"/>
-          <w:iCs/>
-          <w:sz w:val="24"/>
-          <w:szCs w:val="24"/>
-        </w:rPr>
-        <w:t xml:space="preserve">systems to handle data collection, scene preservation and etc. </w:t>
-      </w:r>
-      <w:r>
-        <w:rPr>
-          <w:rFonts w:ascii="Times New Roman" w:hAnsi="Times New Roman" w:cs="Times New Roman"/>
-          <w:iCs/>
-          <w:sz w:val="24"/>
-          <w:szCs w:val="24"/>
-        </w:rPr>
-        <w:t xml:space="preserve"> </w:t>
-      </w:r>
-    </w:p>
-    <w:p>
-      <w:pPr>
-        <w:pStyle w:val="ListParagraph"/>
-        <w:numPr>
-          <w:ilvl w:val="0"/>
-          <w:numId w:val="29"/>
-        </w:numPr>
-        <w:spacing w:after="0" w:line="240" w:lineRule="auto"/>
-        <w:rPr>
-          <w:rFonts w:ascii="Times New Roman" w:hAnsi="Times New Roman" w:cs="Times New Roman"/>
-          <w:sz w:val="24"/>
-          <w:szCs w:val="24"/>
-        </w:rPr>
-      </w:pPr>
-      <w:r>
-        <w:rPr>
-          <w:rFonts w:ascii="Times New Roman" w:hAnsi="Times New Roman" w:cs="Times New Roman"/>
-          <w:sz w:val="24"/>
-          <w:szCs w:val="24"/>
-        </w:rPr>
-        <w:t xml:space="preserve">Collect data </w:t>
-      </w:r>
-      <w:r>
-        <w:rPr>
-          <w:rFonts w:ascii="Times New Roman" w:hAnsi="Times New Roman" w:cs="Times New Roman"/>
-          <w:sz w:val="24"/>
-          <w:szCs w:val="24"/>
-        </w:rPr>
-        <w:t xml:space="preserve">from online plays </w:t>
-      </w:r>
-      <w:r>
-        <w:rPr>
-          <w:rFonts w:ascii="Times New Roman" w:hAnsi="Times New Roman" w:cs="Times New Roman"/>
-          <w:sz w:val="24"/>
-          <w:szCs w:val="24"/>
-        </w:rPr>
-        <w:t xml:space="preserve">for controlling </w:t>
-      </w:r>
-      <w:r>
-        <w:rPr>
-          <w:rFonts w:ascii="Times New Roman" w:hAnsi="Times New Roman" w:cs="Times New Roman"/>
-          <w:sz w:val="24"/>
-          <w:szCs w:val="24"/>
-        </w:rPr>
-        <w:t xml:space="preserve">and training </w:t>
-      </w:r>
-      <w:r>
-        <w:rPr>
-          <w:rFonts w:ascii="Times New Roman" w:hAnsi="Times New Roman" w:cs="Times New Roman"/>
-          <w:sz w:val="24"/>
-          <w:szCs w:val="24"/>
-        </w:rPr>
-        <w:t>an agent in the</w:t>
-      </w:r>
-      <w:r>
-        <w:rPr>
-          <w:rFonts w:ascii="Times New Roman" w:hAnsi="Times New Roman" w:cs="Times New Roman"/>
-          <w:sz w:val="24"/>
-          <w:szCs w:val="24"/>
-        </w:rPr>
-        <w:t xml:space="preserve"> developed</w:t>
-      </w:r>
-      <w:r>
-        <w:rPr>
-          <w:rFonts w:ascii="Times New Roman" w:hAnsi="Times New Roman" w:cs="Times New Roman"/>
-          <w:sz w:val="24"/>
-          <w:szCs w:val="24"/>
-        </w:rPr>
-        <w:t xml:space="preserve"> environments</w:t>
-      </w:r>
-    </w:p>
-    <w:p>
-      <w:pPr>
-        <w:spacing w:after="0" w:line="240" w:lineRule="auto"/>
-        <w:rPr>
-          <w:rFonts w:ascii="Times New Roman" w:hAnsi="Times New Roman" w:cs="Times New Roman"/>
-          <w:sz w:val="24"/>
-          <w:szCs w:val="24"/>
-        </w:rPr>
-      </w:pPr>
-    </w:p>
-    <w:p>
-      <w:pPr>
-        <w:pBdr>
-          <w:bottom w:val="single" w:sz="6" w:space="1" w:color="auto"/>
-        </w:pBdr>
-        <w:spacing w:after="0" w:line="240" w:lineRule="auto"/>
-        <w:rPr>
-          <w:rFonts w:ascii="Times New Roman" w:hAnsi="Times New Roman" w:cs="Times New Roman"/>
-          <w:b/>
-          <w:sz w:val="24"/>
-          <w:szCs w:val="24"/>
-        </w:rPr>
-      </w:pPr>
-      <w:r>
-        <w:rPr>
-          <w:rFonts w:ascii="Times New Roman" w:hAnsi="Times New Roman" w:cs="Times New Roman"/>
-          <w:b/>
-          <w:sz w:val="24"/>
-          <w:szCs w:val="24"/>
-        </w:rPr>
-        <w:t>ACTIVITIES</w:t>
-      </w:r>
-    </w:p>
-    <w:p>
-      <w:pPr>
-        <w:tabs>
-          <w:tab w:val="right" w:pos="10800"/>
-        </w:tabs>
-        <w:spacing w:after="0" w:line="240" w:lineRule="auto"/>
-        <w:rPr>
-          <w:rFonts w:ascii="Times New Roman" w:hAnsi="Times New Roman" w:cs="Times New Roman"/>
-          <w:b/>
-          <w:sz w:val="24"/>
-          <w:szCs w:val="24"/>
-        </w:rPr>
-      </w:pPr>
-      <w:r>
-        <w:rPr>
-          <w:rFonts w:ascii="Times New Roman" w:hAnsi="Times New Roman" w:cs="Times New Roman"/>
-          <w:b/>
-          <w:sz w:val="24"/>
-          <w:szCs w:val="24"/>
-        </w:rPr>
-        <w:t>Association for Computing Machinery E-Board at City College of New York</w:t>
-      </w:r>
-      <w:r>
-        <w:rPr>
-          <w:rFonts w:ascii="Times New Roman" w:hAnsi="Times New Roman" w:cs="Times New Roman"/>
-          <w:b/>
-          <w:sz w:val="24"/>
-          <w:szCs w:val="24"/>
-        </w:rPr>
-        <w:tab/>
-      </w:r>
-    </w:p>
-    <w:p>
-      <w:pPr>
-        <w:tabs>
-          <w:tab w:val="right" w:pos="10800"/>
-        </w:tabs>
-        <w:spacing w:after="0" w:line="240" w:lineRule="auto"/>
-        <w:rPr>
-          <w:rFonts w:ascii="Times New Roman" w:hAnsi="Times New Roman" w:cs="Times New Roman"/>
-          <w:sz w:val="24"/>
-          <w:szCs w:val="24"/>
-        </w:rPr>
-      </w:pPr>
-      <w:r>
-        <w:rPr>
-          <w:rFonts w:ascii="Times New Roman" w:hAnsi="Times New Roman" w:cs="Times New Roman"/>
-          <w:sz w:val="24"/>
-          <w:szCs w:val="24"/>
-        </w:rPr>
-        <w:t xml:space="preserve">Dec </w:t>
-      </w:r>
-      <w:r>
-        <w:rPr>
-          <w:rFonts w:ascii="Times New Roman" w:hAnsi="Times New Roman" w:cs="Times New Roman"/>
-          <w:sz w:val="24"/>
-          <w:szCs w:val="24"/>
-        </w:rPr>
-        <w:t>2015 – Present</w:t>
-      </w:r>
-      <w:r>
-        <w:rPr>
-          <w:rFonts w:ascii="Times New Roman" w:hAnsi="Times New Roman" w:cs="Times New Roman"/>
-          <w:b/>
-          <w:i/>
-          <w:sz w:val="24"/>
-          <w:szCs w:val="24"/>
-        </w:rPr>
-        <w:tab/>
-      </w:r>
-      <w:r>
-        <w:rPr>
-          <w:rFonts w:ascii="Times New Roman" w:hAnsi="Times New Roman" w:cs="Times New Roman"/>
-          <w:b/>
-          <w:sz w:val="24"/>
-          <w:szCs w:val="24"/>
-        </w:rPr>
-        <w:tab/>
-      </w:r>
-    </w:p>
-    <w:p>
-      <w:pPr>
-        <w:tabs>
-          <w:tab w:val="right" w:pos="10800"/>
-        </w:tabs>
-        <w:spacing w:after="0" w:line="240" w:lineRule="auto"/>
-        <w:rPr>
-          <w:rFonts w:ascii="Times New Roman" w:hAnsi="Times New Roman" w:cs="Times New Roman"/>
-          <w:sz w:val="24"/>
-          <w:szCs w:val="24"/>
-        </w:rPr>
-      </w:pPr>
-      <w:r>
-        <w:rPr>
-          <w:rFonts w:ascii="Times New Roman" w:hAnsi="Times New Roman" w:cs="Times New Roman"/>
-          <w:sz w:val="24"/>
-          <w:szCs w:val="24"/>
+          <w:sz w:val="20"/>
+          <w:szCs w:val="20"/>
+        </w:rPr>
+      </w:pPr>
+      <w:r>
+        <w:rPr>
+          <w:rFonts w:ascii="Times New Roman" w:hAnsi="Times New Roman" w:cs="Times New Roman"/>
+          <w:sz w:val="20"/>
+          <w:szCs w:val="20"/>
         </w:rPr>
         <w:t>Treasurer</w:t>
       </w:r>
@@ -1918,23 +1797,23 @@
         <w:spacing w:after="0" w:line="240" w:lineRule="auto"/>
         <w:rPr>
           <w:rFonts w:ascii="Times New Roman" w:hAnsi="Times New Roman" w:cs="Times New Roman"/>
-          <w:sz w:val="24"/>
-          <w:szCs w:val="24"/>
-        </w:rPr>
-      </w:pPr>
-      <w:r>
-        <w:rPr>
-          <w:rFonts w:ascii="Times New Roman" w:hAnsi="Times New Roman" w:cs="Times New Roman"/>
-          <w:sz w:val="24"/>
-          <w:szCs w:val="24"/>
+          <w:sz w:val="20"/>
+          <w:szCs w:val="20"/>
+        </w:rPr>
+      </w:pPr>
+      <w:r>
+        <w:rPr>
+          <w:rFonts w:ascii="Times New Roman" w:hAnsi="Times New Roman" w:cs="Times New Roman"/>
+          <w:sz w:val="20"/>
+          <w:szCs w:val="20"/>
         </w:rPr>
         <w:t>Manage club budget of $1,800</w:t>
       </w:r>
       <w:r>
         <w:rPr>
           <w:rFonts w:ascii="Times New Roman" w:hAnsi="Times New Roman" w:cs="Times New Roman"/>
-          <w:sz w:val="24"/>
-          <w:szCs w:val="24"/>
+          <w:sz w:val="20"/>
+          <w:szCs w:val="20"/>
         </w:rPr>
         <w:tab/>
         <w:t xml:space="preserve"> </w:t>
@@ -1953,40 +1832,24 @@
         <w:spacing w:after="0" w:line="240" w:lineRule="auto"/>
         <w:rPr>
           <w:rFonts w:ascii="Times New Roman" w:hAnsi="Times New Roman" w:cs="Times New Roman"/>
-          <w:sz w:val="24"/>
-          <w:szCs w:val="24"/>
-        </w:rPr>
-      </w:pPr>
-      <w:r>
-        <w:rPr>
-          <w:rFonts w:ascii="Times New Roman" w:hAnsi="Times New Roman" w:cs="Times New Roman"/>
-          <w:sz w:val="24"/>
-          <w:szCs w:val="24"/>
-        </w:rPr>
-        <w:t xml:space="preserve">Execute and manage </w:t>
-      </w:r>
-      <w:r>
-        <w:rPr>
-          <w:rFonts w:ascii="Times New Roman" w:hAnsi="Times New Roman" w:cs="Times New Roman"/>
-          <w:sz w:val="24"/>
-          <w:szCs w:val="24"/>
-        </w:rPr>
-        <w:t>events such as</w:t>
-      </w:r>
-      <w:r>
-        <w:rPr>
-          <w:rFonts w:ascii="Times New Roman" w:hAnsi="Times New Roman" w:cs="Times New Roman"/>
-          <w:sz w:val="24"/>
-          <w:szCs w:val="24"/>
-        </w:rPr>
-        <w:t xml:space="preserve"> General Meeting, </w:t>
+          <w:sz w:val="20"/>
+          <w:szCs w:val="20"/>
+        </w:rPr>
+      </w:pPr>
+      <w:r>
+        <w:rPr>
+          <w:rFonts w:ascii="Times New Roman" w:hAnsi="Times New Roman" w:cs="Times New Roman"/>
+          <w:sz w:val="20"/>
+          <w:szCs w:val="20"/>
+        </w:rPr>
+        <w:t xml:space="preserve">Execute and manage events such as General Meeting, </w:t>
       </w:r>
       <w:proofErr w:type="spellStart"/>
       <w:r>
         <w:rPr>
           <w:rFonts w:ascii="Times New Roman" w:hAnsi="Times New Roman" w:cs="Times New Roman"/>
-          <w:sz w:val="24"/>
-          <w:szCs w:val="24"/>
+          <w:sz w:val="20"/>
+          <w:szCs w:val="20"/>
         </w:rPr>
         <w:t>Git</w:t>
       </w:r>
@@ -1994,8 +1857,8 @@
       <w:r>
         <w:rPr>
           <w:rFonts w:ascii="Times New Roman" w:hAnsi="Times New Roman" w:cs="Times New Roman"/>
-          <w:sz w:val="24"/>
-          <w:szCs w:val="24"/>
+          <w:sz w:val="20"/>
+          <w:szCs w:val="20"/>
         </w:rPr>
         <w:t xml:space="preserve"> Workshop, and </w:t>
       </w:r>
@@ -2003,28 +1866,196 @@
       <w:r>
         <w:rPr>
           <w:rFonts w:ascii="Times New Roman" w:hAnsi="Times New Roman" w:cs="Times New Roman"/>
-          <w:sz w:val="24"/>
-          <w:szCs w:val="24"/>
-        </w:rPr>
-        <w:t>Ga</w:t>
-      </w:r>
-      <w:r>
-        <w:rPr>
-          <w:rFonts w:ascii="Times New Roman" w:hAnsi="Times New Roman" w:cs="Times New Roman"/>
-          <w:sz w:val="24"/>
-          <w:szCs w:val="24"/>
-        </w:rPr>
-        <w:t>meD</w:t>
-      </w:r>
-      <w:r>
-        <w:rPr>
-          <w:rFonts w:ascii="Times New Roman" w:hAnsi="Times New Roman" w:cs="Times New Roman"/>
-          <w:sz w:val="24"/>
-          <w:szCs w:val="24"/>
-        </w:rPr>
-        <w:t>ev</w:t>
+          <w:sz w:val="20"/>
+          <w:szCs w:val="20"/>
+        </w:rPr>
+        <w:t>GameDev</w:t>
       </w:r>
       <w:proofErr w:type="spellEnd"/>
+    </w:p>
+    <w:p>
+      <w:pPr>
+        <w:tabs>
+          <w:tab w:val="right" w:pos="10800"/>
+        </w:tabs>
+        <w:spacing w:after="0" w:line="240" w:lineRule="auto"/>
+        <w:rPr>
+          <w:rFonts w:ascii="Times New Roman" w:hAnsi="Times New Roman" w:cs="Times New Roman"/>
+          <w:b/>
+          <w:sz w:val="20"/>
+          <w:szCs w:val="20"/>
+        </w:rPr>
+      </w:pPr>
+      <w:r>
+        <w:rPr>
+          <w:rFonts w:ascii="Times New Roman" w:hAnsi="Times New Roman" w:cs="Times New Roman"/>
+          <w:b/>
+          <w:sz w:val="20"/>
+          <w:szCs w:val="20"/>
+        </w:rPr>
+        <w:t xml:space="preserve">Pathfinders Workshop </w:t>
+      </w:r>
+    </w:p>
+    <w:p>
+      <w:pPr>
+        <w:tabs>
+          <w:tab w:val="right" w:pos="10800"/>
+        </w:tabs>
+        <w:spacing w:after="0" w:line="240" w:lineRule="auto"/>
+        <w:rPr>
+          <w:rFonts w:ascii="Times New Roman" w:hAnsi="Times New Roman" w:cs="Times New Roman"/>
+          <w:sz w:val="20"/>
+          <w:szCs w:val="20"/>
+        </w:rPr>
+      </w:pPr>
+      <w:r>
+        <w:rPr>
+          <w:rFonts w:ascii="Times New Roman" w:hAnsi="Times New Roman" w:cs="Times New Roman"/>
+          <w:sz w:val="20"/>
+          <w:szCs w:val="20"/>
+        </w:rPr>
+        <w:t>Volunteer/ Informal Speaker</w:t>
+      </w:r>
+    </w:p>
+    <w:p>
+      <w:pPr>
+        <w:pStyle w:val="ListParagraph"/>
+        <w:numPr>
+          <w:ilvl w:val="0"/>
+          <w:numId w:val="42"/>
+        </w:numPr>
+        <w:tabs>
+          <w:tab w:val="right" w:pos="10800"/>
+        </w:tabs>
+        <w:spacing w:after="0" w:line="240" w:lineRule="auto"/>
+        <w:rPr>
+          <w:rFonts w:ascii="Times New Roman" w:hAnsi="Times New Roman" w:cs="Times New Roman"/>
+          <w:sz w:val="20"/>
+          <w:szCs w:val="20"/>
+        </w:rPr>
+      </w:pPr>
+      <w:r>
+        <w:rPr>
+          <w:rFonts w:ascii="Times New Roman" w:hAnsi="Times New Roman" w:cs="Times New Roman"/>
+          <w:sz w:val="20"/>
+          <w:szCs w:val="20"/>
+        </w:rPr>
+        <w:t xml:space="preserve">Speak to high school students about experiences in Computer Science in college and with job interviews </w:t>
+      </w:r>
+    </w:p>
+    <w:p>
+      <w:pPr>
+        <w:tabs>
+          <w:tab w:val="right" w:pos="10800"/>
+        </w:tabs>
+        <w:spacing w:after="0" w:line="240" w:lineRule="auto"/>
+        <w:rPr>
+          <w:rFonts w:ascii="Times New Roman" w:hAnsi="Times New Roman" w:cs="Times New Roman"/>
+          <w:b/>
+          <w:sz w:val="20"/>
+          <w:szCs w:val="20"/>
+        </w:rPr>
+      </w:pPr>
+      <w:r>
+        <w:rPr>
+          <w:rFonts w:ascii="Times New Roman" w:hAnsi="Times New Roman" w:cs="Times New Roman"/>
+          <w:b/>
+          <w:sz w:val="20"/>
+          <w:szCs w:val="20"/>
+        </w:rPr>
+        <w:t>FIRST Lego League Manhattan Qualifier</w:t>
+      </w:r>
+      <w:r>
+        <w:rPr>
+          <w:rFonts w:ascii="Times New Roman" w:hAnsi="Times New Roman" w:cs="Times New Roman"/>
+          <w:b/>
+          <w:sz w:val="20"/>
+          <w:szCs w:val="20"/>
+        </w:rPr>
+        <w:t>- Trash Tre</w:t>
+      </w:r>
+      <w:r>
+        <w:rPr>
+          <w:rFonts w:ascii="Times New Roman" w:hAnsi="Times New Roman" w:cs="Times New Roman"/>
+          <w:b/>
+          <w:sz w:val="20"/>
+          <w:szCs w:val="20"/>
+        </w:rPr>
+        <w:t>k</w:t>
+      </w:r>
+    </w:p>
+    <w:p>
+      <w:pPr>
+        <w:tabs>
+          <w:tab w:val="right" w:pos="10800"/>
+        </w:tabs>
+        <w:spacing w:after="0" w:line="240" w:lineRule="auto"/>
+        <w:rPr>
+          <w:rFonts w:ascii="Times New Roman" w:hAnsi="Times New Roman" w:cs="Times New Roman"/>
+          <w:sz w:val="20"/>
+          <w:szCs w:val="20"/>
+        </w:rPr>
+      </w:pPr>
+      <w:r>
+        <w:rPr>
+          <w:rFonts w:ascii="Times New Roman" w:hAnsi="Times New Roman" w:cs="Times New Roman"/>
+          <w:sz w:val="20"/>
+          <w:szCs w:val="20"/>
+        </w:rPr>
+        <w:t>Project Judge</w:t>
+      </w:r>
+    </w:p>
+    <w:p>
+      <w:pPr>
+        <w:pStyle w:val="ListParagraph"/>
+        <w:numPr>
+          <w:ilvl w:val="0"/>
+          <w:numId w:val="42"/>
+        </w:numPr>
+        <w:tabs>
+          <w:tab w:val="right" w:pos="10800"/>
+        </w:tabs>
+        <w:spacing w:after="0" w:line="240" w:lineRule="auto"/>
+        <w:rPr>
+          <w:rFonts w:ascii="Times New Roman" w:hAnsi="Times New Roman" w:cs="Times New Roman"/>
+          <w:sz w:val="20"/>
+          <w:szCs w:val="20"/>
+        </w:rPr>
+      </w:pPr>
+      <w:r>
+        <w:rPr>
+          <w:rFonts w:ascii="Times New Roman" w:hAnsi="Times New Roman" w:cs="Times New Roman"/>
+          <w:sz w:val="20"/>
+          <w:szCs w:val="20"/>
+        </w:rPr>
+        <w:t xml:space="preserve">Judged </w:t>
+      </w:r>
+      <w:r>
+        <w:rPr>
+          <w:rFonts w:ascii="Times New Roman" w:hAnsi="Times New Roman" w:cs="Times New Roman"/>
+          <w:sz w:val="20"/>
+          <w:szCs w:val="20"/>
+        </w:rPr>
+        <w:t>projects presented by elementary to middle school students that we</w:t>
+      </w:r>
+      <w:r>
+        <w:rPr>
+          <w:rFonts w:ascii="Times New Roman" w:hAnsi="Times New Roman" w:cs="Times New Roman"/>
+          <w:sz w:val="20"/>
+          <w:szCs w:val="20"/>
+        </w:rPr>
+        <w:t>re based on the theme: Trash Tre</w:t>
+      </w:r>
+      <w:bookmarkStart w:id="0" w:name="_GoBack"/>
+      <w:bookmarkEnd w:id="0"/>
+      <w:r>
+        <w:rPr>
+          <w:rFonts w:ascii="Times New Roman" w:hAnsi="Times New Roman" w:cs="Times New Roman"/>
+          <w:sz w:val="20"/>
+          <w:szCs w:val="20"/>
+        </w:rPr>
+        <w:t>k</w:t>
+      </w:r>
     </w:p>
     <w:sectPr>
       <w:pgSz w:w="12240" w:h="15840"/>
@@ -2037,7 +2068,7 @@
 </file>
 
 <file path=word/numbering.xml><?xml version="1.0" encoding="utf-8"?>
-<w:numbering xmlns:wpc="http://schemas.microsoft.com/office/word/2010/wordprocessingCanvas" xmlns:mo="http://schemas.microsoft.com/office/mac/office/2008/main" xmlns:mc="http://schemas.openxmlformats.org/markup-compatibility/2006" xmlns:mv="urn:schemas-microsoft-com:mac:vml" xmlns:o="urn:schemas-microsoft-com:office:office" xmlns:r="http://schemas.openxmlformats.org/officeDocument/2006/relationships" xmlns:m="http://schemas.openxmlformats.org/officeDocument/2006/math" xmlns:v="urn:schemas-microsoft-com:vml" xmlns:wp14="http://schemas.microsoft.com/office/word/2010/wordprocessingDrawing" xmlns:wp="http://schemas.openxmlformats.org/drawingml/2006/wordprocessingDrawing" xmlns:w10="urn:schemas-microsoft-com:office:word" xmlns:w="http://schemas.openxmlformats.org/wordprocessingml/2006/main" xmlns:w14="http://schemas.microsoft.com/office/word/2010/wordml" xmlns:wpg="http://schemas.microsoft.com/office/word/2010/wordprocessingGroup" xmlns:wpi="http://schemas.microsoft.com/office/word/2010/wordprocessingInk" xmlns:wne="http://schemas.microsoft.com/office/word/2006/wordml" xmlns:wps="http://schemas.microsoft.com/office/word/2010/wordprocessingShape" mc:Ignorable="w14 wp14">
+<w:numbering xmlns:wpc="http://schemas.microsoft.com/office/word/2010/wordprocessingCanvas" xmlns:mc="http://schemas.openxmlformats.org/markup-compatibility/2006" xmlns:o="urn:schemas-microsoft-com:office:office" xmlns:r="http://schemas.openxmlformats.org/officeDocument/2006/relationships" xmlns:m="http://schemas.openxmlformats.org/officeDocument/2006/math" xmlns:v="urn:schemas-microsoft-com:vml" xmlns:wp14="http://schemas.microsoft.com/office/word/2010/wordprocessingDrawing" xmlns:wp="http://schemas.openxmlformats.org/drawingml/2006/wordprocessingDrawing" xmlns:w10="urn:schemas-microsoft-com:office:word" xmlns:w="http://schemas.openxmlformats.org/wordprocessingml/2006/main" xmlns:w14="http://schemas.microsoft.com/office/word/2010/wordml" xmlns:wpg="http://schemas.microsoft.com/office/word/2010/wordprocessingGroup" xmlns:wpi="http://schemas.microsoft.com/office/word/2010/wordprocessingInk" xmlns:wne="http://schemas.microsoft.com/office/word/2006/wordml" xmlns:wps="http://schemas.microsoft.com/office/word/2010/wordprocessingShape" mc:Ignorable="w14 wp14">
   <w:abstractNum w:abstractNumId="0">
     <w:nsid w:val="00000001"/>
     <w:multiLevelType w:val="multilevel"/>
@@ -3385,6 +3416,119 @@
     </w:lvl>
   </w:abstractNum>
   <w:abstractNum w:abstractNumId="10">
+    <w:nsid w:val="10E001B6"/>
+    <w:multiLevelType w:val="hybridMultilevel"/>
+    <w:tmpl w:val="C3A8AC30"/>
+    <w:lvl w:ilvl="0" w:tplc="04090001">
+      <w:start w:val="1"/>
+      <w:numFmt w:val="bullet"/>
+      <w:lvlText w:val=""/>
+      <w:lvlJc w:val="left"/>
+      <w:pPr>
+        <w:ind w:left="720" w:hanging="360"/>
+      </w:pPr>
+      <w:rPr>
+        <w:rFonts w:ascii="Symbol" w:hAnsi="Symbol" w:hint="default"/>
+      </w:rPr>
+    </w:lvl>
+    <w:lvl w:ilvl="1" w:tplc="04090003" w:tentative="1">
+      <w:start w:val="1"/>
+      <w:numFmt w:val="bullet"/>
+      <w:lvlText w:val="o"/>
+      <w:lvlJc w:val="left"/>
+      <w:pPr>
+        <w:ind w:left="1440" w:hanging="360"/>
+      </w:pPr>
+      <w:rPr>
+        <w:rFonts w:ascii="Courier New" w:hAnsi="Courier New" w:cs="Courier New" w:hint="default"/>
+      </w:rPr>
+    </w:lvl>
+    <w:lvl w:ilvl="2" w:tplc="04090005" w:tentative="1">
+      <w:start w:val="1"/>
+      <w:numFmt w:val="bullet"/>
+      <w:lvlText w:val=""/>
+      <w:lvlJc w:val="left"/>
+      <w:pPr>
+        <w:ind w:left="2160" w:hanging="360"/>
+      </w:pPr>
+      <w:rPr>
+        <w:rFonts w:ascii="Wingdings" w:hAnsi="Wingdings" w:hint="default"/>
+      </w:rPr>
+    </w:lvl>
+    <w:lvl w:ilvl="3" w:tplc="04090001" w:tentative="1">
+      <w:start w:val="1"/>
+      <w:numFmt w:val="bullet"/>
+      <w:lvlText w:val=""/>
+      <w:lvlJc w:val="left"/>
+      <w:pPr>
+        <w:ind w:left="2880" w:hanging="360"/>
+      </w:pPr>
+      <w:rPr>
+        <w:rFonts w:ascii="Symbol" w:hAnsi="Symbol" w:hint="default"/>
+      </w:rPr>
+    </w:lvl>
+    <w:lvl w:ilvl="4" w:tplc="04090003" w:tentative="1">
+      <w:start w:val="1"/>
+      <w:numFmt w:val="bullet"/>
+      <w:lvlText w:val="o"/>
+      <w:lvlJc w:val="left"/>
+      <w:pPr>
+        <w:ind w:left="3600" w:hanging="360"/>
+      </w:pPr>
+      <w:rPr>
+        <w:rFonts w:ascii="Courier New" w:hAnsi="Courier New" w:cs="Courier New" w:hint="default"/>
+      </w:rPr>
+    </w:lvl>
+    <w:lvl w:ilvl="5" w:tplc="04090005" w:tentative="1">
+      <w:start w:val="1"/>
+      <w:numFmt w:val="bullet"/>
+      <w:lvlText w:val=""/>
+      <w:lvlJc w:val="left"/>
+      <w:pPr>
+        <w:ind w:left="4320" w:hanging="360"/>
+      </w:pPr>
+      <w:rPr>
+        <w:rFonts w:ascii="Wingdings" w:hAnsi="Wingdings" w:hint="default"/>
+      </w:rPr>
+    </w:lvl>
+    <w:lvl w:ilvl="6" w:tplc="04090001" w:tentative="1">
+      <w:start w:val="1"/>
+      <w:numFmt w:val="bullet"/>
+      <w:lvlText w:val=""/>
+      <w:lvlJc w:val="left"/>
+      <w:pPr>
+        <w:ind w:left="5040" w:hanging="360"/>
+      </w:pPr>
+      <w:rPr>
+        <w:rFonts w:ascii="Symbol" w:hAnsi="Symbol" w:hint="default"/>
+      </w:rPr>
+    </w:lvl>
+    <w:lvl w:ilvl="7" w:tplc="04090003" w:tentative="1">
+      <w:start w:val="1"/>
+      <w:numFmt w:val="bullet"/>
+      <w:lvlText w:val="o"/>
+      <w:lvlJc w:val="left"/>
+      <w:pPr>
+        <w:ind w:left="5760" w:hanging="360"/>
+      </w:pPr>
+      <w:rPr>
+        <w:rFonts w:ascii="Courier New" w:hAnsi="Courier New" w:cs="Courier New" w:hint="default"/>
+      </w:rPr>
+    </w:lvl>
+    <w:lvl w:ilvl="8" w:tplc="04090005" w:tentative="1">
+      <w:start w:val="1"/>
+      <w:numFmt w:val="bullet"/>
+      <w:lvlText w:val=""/>
+      <w:lvlJc w:val="left"/>
+      <w:pPr>
+        <w:ind w:left="6480" w:hanging="360"/>
+      </w:pPr>
+      <w:rPr>
+        <w:rFonts w:ascii="Wingdings" w:hAnsi="Wingdings" w:hint="default"/>
+      </w:rPr>
+    </w:lvl>
+  </w:abstractNum>
+  <w:abstractNum w:abstractNumId="11">
     <w:nsid w:val="14455DA5"/>
     <w:multiLevelType w:val="hybridMultilevel"/>
     <w:tmpl w:val="AB94F662"/>
@@ -3497,7 +3641,7 @@
       </w:rPr>
     </w:lvl>
   </w:abstractNum>
-  <w:abstractNum w:abstractNumId="11">
+  <w:abstractNum w:abstractNumId="12">
     <w:nsid w:val="18B74B15"/>
     <w:multiLevelType w:val="hybridMultilevel"/>
     <w:tmpl w:val="5F92000A"/>
@@ -3610,7 +3754,7 @@
       </w:rPr>
     </w:lvl>
   </w:abstractNum>
-  <w:abstractNum w:abstractNumId="12">
+  <w:abstractNum w:abstractNumId="13">
     <w:nsid w:val="18E06FC8"/>
     <w:multiLevelType w:val="hybridMultilevel"/>
     <w:tmpl w:val="1116B876"/>
@@ -3723,7 +3867,7 @@
       </w:rPr>
     </w:lvl>
   </w:abstractNum>
-  <w:abstractNum w:abstractNumId="13">
+  <w:abstractNum w:abstractNumId="14">
     <w:nsid w:val="1932399C"/>
     <w:multiLevelType w:val="hybridMultilevel"/>
     <w:tmpl w:val="3AE01F84"/>
@@ -3835,7 +3979,7 @@
       </w:rPr>
     </w:lvl>
   </w:abstractNum>
-  <w:abstractNum w:abstractNumId="14">
+  <w:abstractNum w:abstractNumId="15">
     <w:nsid w:val="1A0D17CD"/>
     <w:multiLevelType w:val="hybridMultilevel"/>
     <w:tmpl w:val="AD92262A"/>
@@ -3948,7 +4092,7 @@
       </w:rPr>
     </w:lvl>
   </w:abstractNum>
-  <w:abstractNum w:abstractNumId="15">
+  <w:abstractNum w:abstractNumId="16">
     <w:nsid w:val="1A5A2192"/>
     <w:multiLevelType w:val="hybridMultilevel"/>
     <w:tmpl w:val="24E01A26"/>
@@ -4061,7 +4205,7 @@
       </w:rPr>
     </w:lvl>
   </w:abstractNum>
-  <w:abstractNum w:abstractNumId="16">
+  <w:abstractNum w:abstractNumId="17">
     <w:nsid w:val="1EE86677"/>
     <w:multiLevelType w:val="hybridMultilevel"/>
     <w:tmpl w:val="435A4E66"/>
@@ -4174,7 +4318,7 @@
       </w:rPr>
     </w:lvl>
   </w:abstractNum>
-  <w:abstractNum w:abstractNumId="17">
+  <w:abstractNum w:abstractNumId="18">
     <w:nsid w:val="20811D8D"/>
     <w:multiLevelType w:val="hybridMultilevel"/>
     <w:tmpl w:val="B5285BA2"/>
@@ -4287,7 +4431,120 @@
       </w:rPr>
     </w:lvl>
   </w:abstractNum>
-  <w:abstractNum w:abstractNumId="18">
+  <w:abstractNum w:abstractNumId="19">
+    <w:nsid w:val="20DA70D6"/>
+    <w:multiLevelType w:val="hybridMultilevel"/>
+    <w:tmpl w:val="3F504DB2"/>
+    <w:lvl w:ilvl="0" w:tplc="04090001">
+      <w:start w:val="1"/>
+      <w:numFmt w:val="bullet"/>
+      <w:lvlText w:val=""/>
+      <w:lvlJc w:val="left"/>
+      <w:pPr>
+        <w:ind w:left="720" w:hanging="360"/>
+      </w:pPr>
+      <w:rPr>
+        <w:rFonts w:ascii="Symbol" w:hAnsi="Symbol" w:hint="default"/>
+      </w:rPr>
+    </w:lvl>
+    <w:lvl w:ilvl="1" w:tplc="04090003" w:tentative="1">
+      <w:start w:val="1"/>
+      <w:numFmt w:val="bullet"/>
+      <w:lvlText w:val="o"/>
+      <w:lvlJc w:val="left"/>
+      <w:pPr>
+        <w:ind w:left="1440" w:hanging="360"/>
+      </w:pPr>
+      <w:rPr>
+        <w:rFonts w:ascii="Courier New" w:hAnsi="Courier New" w:cs="Courier New" w:hint="default"/>
+      </w:rPr>
+    </w:lvl>
+    <w:lvl w:ilvl="2" w:tplc="04090005" w:tentative="1">
+      <w:start w:val="1"/>
+      <w:numFmt w:val="bullet"/>
+      <w:lvlText w:val=""/>
+      <w:lvlJc w:val="left"/>
+      <w:pPr>
+        <w:ind w:left="2160" w:hanging="360"/>
+      </w:pPr>
+      <w:rPr>
+        <w:rFonts w:ascii="Wingdings" w:hAnsi="Wingdings" w:hint="default"/>
+      </w:rPr>
+    </w:lvl>
+    <w:lvl w:ilvl="3" w:tplc="04090001" w:tentative="1">
+      <w:start w:val="1"/>
+      <w:numFmt w:val="bullet"/>
+      <w:lvlText w:val=""/>
+      <w:lvlJc w:val="left"/>
+      <w:pPr>
+        <w:ind w:left="2880" w:hanging="360"/>
+      </w:pPr>
+      <w:rPr>
+        <w:rFonts w:ascii="Symbol" w:hAnsi="Symbol" w:hint="default"/>
+      </w:rPr>
+    </w:lvl>
+    <w:lvl w:ilvl="4" w:tplc="04090003" w:tentative="1">
+      <w:start w:val="1"/>
+      <w:numFmt w:val="bullet"/>
+      <w:lvlText w:val="o"/>
+      <w:lvlJc w:val="left"/>
+      <w:pPr>
+        <w:ind w:left="3600" w:hanging="360"/>
+      </w:pPr>
+      <w:rPr>
+        <w:rFonts w:ascii="Courier New" w:hAnsi="Courier New" w:cs="Courier New" w:hint="default"/>
+      </w:rPr>
+    </w:lvl>
+    <w:lvl w:ilvl="5" w:tplc="04090005" w:tentative="1">
+      <w:start w:val="1"/>
+      <w:numFmt w:val="bullet"/>
+      <w:lvlText w:val=""/>
+      <w:lvlJc w:val="left"/>
+      <w:pPr>
+        <w:ind w:left="4320" w:hanging="360"/>
+      </w:pPr>
+      <w:rPr>
+        <w:rFonts w:ascii="Wingdings" w:hAnsi="Wingdings" w:hint="default"/>
+      </w:rPr>
+    </w:lvl>
+    <w:lvl w:ilvl="6" w:tplc="04090001" w:tentative="1">
+      <w:start w:val="1"/>
+      <w:numFmt w:val="bullet"/>
+      <w:lvlText w:val=""/>
+      <w:lvlJc w:val="left"/>
+      <w:pPr>
+        <w:ind w:left="5040" w:hanging="360"/>
+      </w:pPr>
+      <w:rPr>
+        <w:rFonts w:ascii="Symbol" w:hAnsi="Symbol" w:hint="default"/>
+      </w:rPr>
+    </w:lvl>
+    <w:lvl w:ilvl="7" w:tplc="04090003" w:tentative="1">
+      <w:start w:val="1"/>
+      <w:numFmt w:val="bullet"/>
+      <w:lvlText w:val="o"/>
+      <w:lvlJc w:val="left"/>
+      <w:pPr>
+        <w:ind w:left="5760" w:hanging="360"/>
+      </w:pPr>
+      <w:rPr>
+        <w:rFonts w:ascii="Courier New" w:hAnsi="Courier New" w:cs="Courier New" w:hint="default"/>
+      </w:rPr>
+    </w:lvl>
+    <w:lvl w:ilvl="8" w:tplc="04090005" w:tentative="1">
+      <w:start w:val="1"/>
+      <w:numFmt w:val="bullet"/>
+      <w:lvlText w:val=""/>
+      <w:lvlJc w:val="left"/>
+      <w:pPr>
+        <w:ind w:left="6480" w:hanging="360"/>
+      </w:pPr>
+      <w:rPr>
+        <w:rFonts w:ascii="Wingdings" w:hAnsi="Wingdings" w:hint="default"/>
+      </w:rPr>
+    </w:lvl>
+  </w:abstractNum>
+  <w:abstractNum w:abstractNumId="20">
     <w:nsid w:val="30777D01"/>
     <w:multiLevelType w:val="multilevel"/>
     <w:tmpl w:val="BB309530"/>
@@ -4436,7 +4693,7 @@
       </w:rPr>
     </w:lvl>
   </w:abstractNum>
-  <w:abstractNum w:abstractNumId="19">
+  <w:abstractNum w:abstractNumId="21">
     <w:nsid w:val="343D571A"/>
     <w:multiLevelType w:val="multilevel"/>
     <w:tmpl w:val="ACB2B2A2"/>
@@ -4585,7 +4842,7 @@
       </w:rPr>
     </w:lvl>
   </w:abstractNum>
-  <w:abstractNum w:abstractNumId="20">
+  <w:abstractNum w:abstractNumId="22">
     <w:nsid w:val="39873EBA"/>
     <w:multiLevelType w:val="hybridMultilevel"/>
     <w:tmpl w:val="B33A2982"/>
@@ -4698,7 +4955,7 @@
       </w:rPr>
     </w:lvl>
   </w:abstractNum>
-  <w:abstractNum w:abstractNumId="21">
+  <w:abstractNum w:abstractNumId="23">
     <w:nsid w:val="3A4E7D8B"/>
     <w:multiLevelType w:val="hybridMultilevel"/>
     <w:tmpl w:val="14125C0A"/>
@@ -4811,7 +5068,120 @@
       </w:rPr>
     </w:lvl>
   </w:abstractNum>
-  <w:abstractNum w:abstractNumId="22">
+  <w:abstractNum w:abstractNumId="24">
+    <w:nsid w:val="3CCC2AB8"/>
+    <w:multiLevelType w:val="hybridMultilevel"/>
+    <w:tmpl w:val="FA92570E"/>
+    <w:lvl w:ilvl="0" w:tplc="04090001">
+      <w:start w:val="1"/>
+      <w:numFmt w:val="bullet"/>
+      <w:lvlText w:val=""/>
+      <w:lvlJc w:val="left"/>
+      <w:pPr>
+        <w:ind w:left="11526" w:hanging="360"/>
+      </w:pPr>
+      <w:rPr>
+        <w:rFonts w:ascii="Symbol" w:hAnsi="Symbol" w:hint="default"/>
+      </w:rPr>
+    </w:lvl>
+    <w:lvl w:ilvl="1" w:tplc="04090003" w:tentative="1">
+      <w:start w:val="1"/>
+      <w:numFmt w:val="bullet"/>
+      <w:lvlText w:val="o"/>
+      <w:lvlJc w:val="left"/>
+      <w:pPr>
+        <w:ind w:left="12246" w:hanging="360"/>
+      </w:pPr>
+      <w:rPr>
+        <w:rFonts w:ascii="Courier New" w:hAnsi="Courier New" w:cs="Courier New" w:hint="default"/>
+      </w:rPr>
+    </w:lvl>
+    <w:lvl w:ilvl="2" w:tplc="04090005" w:tentative="1">
+      <w:start w:val="1"/>
+      <w:numFmt w:val="bullet"/>
+      <w:lvlText w:val=""/>
+      <w:lvlJc w:val="left"/>
+      <w:pPr>
+        <w:ind w:left="12966" w:hanging="360"/>
+      </w:pPr>
+      <w:rPr>
+        <w:rFonts w:ascii="Wingdings" w:hAnsi="Wingdings" w:hint="default"/>
+      </w:rPr>
+    </w:lvl>
+    <w:lvl w:ilvl="3" w:tplc="04090001" w:tentative="1">
+      <w:start w:val="1"/>
+      <w:numFmt w:val="bullet"/>
+      <w:lvlText w:val=""/>
+      <w:lvlJc w:val="left"/>
+      <w:pPr>
+        <w:ind w:left="13686" w:hanging="360"/>
+      </w:pPr>
+      <w:rPr>
+        <w:rFonts w:ascii="Symbol" w:hAnsi="Symbol" w:hint="default"/>
+      </w:rPr>
+    </w:lvl>
+    <w:lvl w:ilvl="4" w:tplc="04090003" w:tentative="1">
+      <w:start w:val="1"/>
+      <w:numFmt w:val="bullet"/>
+      <w:lvlText w:val="o"/>
+      <w:lvlJc w:val="left"/>
+      <w:pPr>
+        <w:ind w:left="14406" w:hanging="360"/>
+      </w:pPr>
+      <w:rPr>
+        <w:rFonts w:ascii="Courier New" w:hAnsi="Courier New" w:cs="Courier New" w:hint="default"/>
+      </w:rPr>
+    </w:lvl>
+    <w:lvl w:ilvl="5" w:tplc="04090005" w:tentative="1">
+      <w:start w:val="1"/>
+      <w:numFmt w:val="bullet"/>
+      <w:lvlText w:val=""/>
+      <w:lvlJc w:val="left"/>
+      <w:pPr>
+        <w:ind w:left="15126" w:hanging="360"/>
+      </w:pPr>
+      <w:rPr>
+        <w:rFonts w:ascii="Wingdings" w:hAnsi="Wingdings" w:hint="default"/>
+      </w:rPr>
+    </w:lvl>
+    <w:lvl w:ilvl="6" w:tplc="04090001" w:tentative="1">
+      <w:start w:val="1"/>
+      <w:numFmt w:val="bullet"/>
+      <w:lvlText w:val=""/>
+      <w:lvlJc w:val="left"/>
+      <w:pPr>
+        <w:ind w:left="15846" w:hanging="360"/>
+      </w:pPr>
+      <w:rPr>
+        <w:rFonts w:ascii="Symbol" w:hAnsi="Symbol" w:hint="default"/>
+      </w:rPr>
+    </w:lvl>
+    <w:lvl w:ilvl="7" w:tplc="04090003" w:tentative="1">
+      <w:start w:val="1"/>
+      <w:numFmt w:val="bullet"/>
+      <w:lvlText w:val="o"/>
+      <w:lvlJc w:val="left"/>
+      <w:pPr>
+        <w:ind w:left="16566" w:hanging="360"/>
+      </w:pPr>
+      <w:rPr>
+        <w:rFonts w:ascii="Courier New" w:hAnsi="Courier New" w:cs="Courier New" w:hint="default"/>
+      </w:rPr>
+    </w:lvl>
+    <w:lvl w:ilvl="8" w:tplc="04090005" w:tentative="1">
+      <w:start w:val="1"/>
+      <w:numFmt w:val="bullet"/>
+      <w:lvlText w:val=""/>
+      <w:lvlJc w:val="left"/>
+      <w:pPr>
+        <w:ind w:left="17286" w:hanging="360"/>
+      </w:pPr>
+      <w:rPr>
+        <w:rFonts w:ascii="Wingdings" w:hAnsi="Wingdings" w:hint="default"/>
+      </w:rPr>
+    </w:lvl>
+  </w:abstractNum>
+  <w:abstractNum w:abstractNumId="25">
     <w:nsid w:val="3F6D000F"/>
     <w:multiLevelType w:val="hybridMultilevel"/>
     <w:tmpl w:val="2ADC7FCC"/>
@@ -4924,7 +5294,7 @@
       </w:rPr>
     </w:lvl>
   </w:abstractNum>
-  <w:abstractNum w:abstractNumId="23">
+  <w:abstractNum w:abstractNumId="26">
     <w:nsid w:val="3FA318D4"/>
     <w:multiLevelType w:val="hybridMultilevel"/>
     <w:tmpl w:val="DBACF32E"/>
@@ -5036,7 +5406,7 @@
       </w:rPr>
     </w:lvl>
   </w:abstractNum>
-  <w:abstractNum w:abstractNumId="24">
+  <w:abstractNum w:abstractNumId="27">
     <w:nsid w:val="432B7EA2"/>
     <w:multiLevelType w:val="hybridMultilevel"/>
     <w:tmpl w:val="D73CAE86"/>
@@ -5149,7 +5519,7 @@
       </w:rPr>
     </w:lvl>
   </w:abstractNum>
-  <w:abstractNum w:abstractNumId="25">
+  <w:abstractNum w:abstractNumId="28">
     <w:nsid w:val="476C4D4A"/>
     <w:multiLevelType w:val="hybridMultilevel"/>
     <w:tmpl w:val="8F1CCCD4"/>
@@ -5262,7 +5632,7 @@
       </w:rPr>
     </w:lvl>
   </w:abstractNum>
-  <w:abstractNum w:abstractNumId="26">
+  <w:abstractNum w:abstractNumId="29">
     <w:nsid w:val="47875812"/>
     <w:multiLevelType w:val="hybridMultilevel"/>
     <w:tmpl w:val="7974C85E"/>
@@ -5375,7 +5745,7 @@
       </w:rPr>
     </w:lvl>
   </w:abstractNum>
-  <w:abstractNum w:abstractNumId="27">
+  <w:abstractNum w:abstractNumId="30">
     <w:nsid w:val="49754807"/>
     <w:multiLevelType w:val="hybridMultilevel"/>
     <w:tmpl w:val="D81AD5C4"/>
@@ -5488,7 +5858,7 @@
       </w:rPr>
     </w:lvl>
   </w:abstractNum>
-  <w:abstractNum w:abstractNumId="28">
+  <w:abstractNum w:abstractNumId="31">
     <w:nsid w:val="4D2F5BD2"/>
     <w:multiLevelType w:val="hybridMultilevel"/>
     <w:tmpl w:val="EF2E5D10"/>
@@ -5601,7 +5971,7 @@
       </w:rPr>
     </w:lvl>
   </w:abstractNum>
-  <w:abstractNum w:abstractNumId="29">
+  <w:abstractNum w:abstractNumId="32">
     <w:nsid w:val="5D4F78F2"/>
     <w:multiLevelType w:val="hybridMultilevel"/>
     <w:tmpl w:val="77960F8E"/>
@@ -5714,7 +6084,7 @@
       </w:rPr>
     </w:lvl>
   </w:abstractNum>
-  <w:abstractNum w:abstractNumId="30">
+  <w:abstractNum w:abstractNumId="33">
     <w:nsid w:val="5D9A18B1"/>
     <w:multiLevelType w:val="hybridMultilevel"/>
     <w:tmpl w:val="FF446E46"/>
@@ -5827,7 +6197,7 @@
       </w:rPr>
     </w:lvl>
   </w:abstractNum>
-  <w:abstractNum w:abstractNumId="31">
+  <w:abstractNum w:abstractNumId="34">
     <w:nsid w:val="5F564085"/>
     <w:multiLevelType w:val="hybridMultilevel"/>
     <w:tmpl w:val="F266E5DC"/>
@@ -5940,7 +6310,7 @@
       </w:rPr>
     </w:lvl>
   </w:abstractNum>
-  <w:abstractNum w:abstractNumId="32">
+  <w:abstractNum w:abstractNumId="35">
     <w:nsid w:val="64763D96"/>
     <w:multiLevelType w:val="hybridMultilevel"/>
     <w:tmpl w:val="3990B836"/>
@@ -6053,7 +6423,120 @@
       </w:rPr>
     </w:lvl>
   </w:abstractNum>
-  <w:abstractNum w:abstractNumId="33">
+  <w:abstractNum w:abstractNumId="36">
+    <w:nsid w:val="6B7A699B"/>
+    <w:multiLevelType w:val="hybridMultilevel"/>
+    <w:tmpl w:val="64742BC2"/>
+    <w:lvl w:ilvl="0" w:tplc="04090001">
+      <w:start w:val="1"/>
+      <w:numFmt w:val="bullet"/>
+      <w:lvlText w:val=""/>
+      <w:lvlJc w:val="left"/>
+      <w:pPr>
+        <w:ind w:left="720" w:hanging="360"/>
+      </w:pPr>
+      <w:rPr>
+        <w:rFonts w:ascii="Symbol" w:hAnsi="Symbol" w:hint="default"/>
+      </w:rPr>
+    </w:lvl>
+    <w:lvl w:ilvl="1" w:tplc="04090003" w:tentative="1">
+      <w:start w:val="1"/>
+      <w:numFmt w:val="bullet"/>
+      <w:lvlText w:val="o"/>
+      <w:lvlJc w:val="left"/>
+      <w:pPr>
+        <w:ind w:left="1440" w:hanging="360"/>
+      </w:pPr>
+      <w:rPr>
+        <w:rFonts w:ascii="Courier New" w:hAnsi="Courier New" w:cs="Courier New" w:hint="default"/>
+      </w:rPr>
+    </w:lvl>
+    <w:lvl w:ilvl="2" w:tplc="04090005" w:tentative="1">
+      <w:start w:val="1"/>
+      <w:numFmt w:val="bullet"/>
+      <w:lvlText w:val=""/>
+      <w:lvlJc w:val="left"/>
+      <w:pPr>
+        <w:ind w:left="2160" w:hanging="360"/>
+      </w:pPr>
+      <w:rPr>
+        <w:rFonts w:ascii="Wingdings" w:hAnsi="Wingdings" w:hint="default"/>
+      </w:rPr>
+    </w:lvl>
+    <w:lvl w:ilvl="3" w:tplc="04090001" w:tentative="1">
+      <w:start w:val="1"/>
+      <w:numFmt w:val="bullet"/>
+      <w:lvlText w:val=""/>
+      <w:lvlJc w:val="left"/>
+      <w:pPr>
+        <w:ind w:left="2880" w:hanging="360"/>
+      </w:pPr>
+      <w:rPr>
+        <w:rFonts w:ascii="Symbol" w:hAnsi="Symbol" w:hint="default"/>
+      </w:rPr>
+    </w:lvl>
+    <w:lvl w:ilvl="4" w:tplc="04090003" w:tentative="1">
+      <w:start w:val="1"/>
+      <w:numFmt w:val="bullet"/>
+      <w:lvlText w:val="o"/>
+      <w:lvlJc w:val="left"/>
+      <w:pPr>
+        <w:ind w:left="3600" w:hanging="360"/>
+      </w:pPr>
+      <w:rPr>
+        <w:rFonts w:ascii="Courier New" w:hAnsi="Courier New" w:cs="Courier New" w:hint="default"/>
+      </w:rPr>
+    </w:lvl>
+    <w:lvl w:ilvl="5" w:tplc="04090005" w:tentative="1">
+      <w:start w:val="1"/>
+      <w:numFmt w:val="bullet"/>
+      <w:lvlText w:val=""/>
+      <w:lvlJc w:val="left"/>
+      <w:pPr>
+        <w:ind w:left="4320" w:hanging="360"/>
+      </w:pPr>
+      <w:rPr>
+        <w:rFonts w:ascii="Wingdings" w:hAnsi="Wingdings" w:hint="default"/>
+      </w:rPr>
+    </w:lvl>
+    <w:lvl w:ilvl="6" w:tplc="04090001" w:tentative="1">
+      <w:start w:val="1"/>
+      <w:numFmt w:val="bullet"/>
+      <w:lvlText w:val=""/>
+      <w:lvlJc w:val="left"/>
+      <w:pPr>
+        <w:ind w:left="5040" w:hanging="360"/>
+      </w:pPr>
+      <w:rPr>
+        <w:rFonts w:ascii="Symbol" w:hAnsi="Symbol" w:hint="default"/>
+      </w:rPr>
+    </w:lvl>
+    <w:lvl w:ilvl="7" w:tplc="04090003" w:tentative="1">
+      <w:start w:val="1"/>
+      <w:numFmt w:val="bullet"/>
+      <w:lvlText w:val="o"/>
+      <w:lvlJc w:val="left"/>
+      <w:pPr>
+        <w:ind w:left="5760" w:hanging="360"/>
+      </w:pPr>
+      <w:rPr>
+        <w:rFonts w:ascii="Courier New" w:hAnsi="Courier New" w:cs="Courier New" w:hint="default"/>
+      </w:rPr>
+    </w:lvl>
+    <w:lvl w:ilvl="8" w:tplc="04090005" w:tentative="1">
+      <w:start w:val="1"/>
+      <w:numFmt w:val="bullet"/>
+      <w:lvlText w:val=""/>
+      <w:lvlJc w:val="left"/>
+      <w:pPr>
+        <w:ind w:left="6480" w:hanging="360"/>
+      </w:pPr>
+      <w:rPr>
+        <w:rFonts w:ascii="Wingdings" w:hAnsi="Wingdings" w:hint="default"/>
+      </w:rPr>
+    </w:lvl>
+  </w:abstractNum>
+  <w:abstractNum w:abstractNumId="37">
     <w:nsid w:val="70A407E9"/>
     <w:multiLevelType w:val="hybridMultilevel"/>
     <w:tmpl w:val="2A0EE58C"/>
@@ -6166,7 +6649,7 @@
       </w:rPr>
     </w:lvl>
   </w:abstractNum>
-  <w:abstractNum w:abstractNumId="34">
+  <w:abstractNum w:abstractNumId="38">
     <w:nsid w:val="719E7F47"/>
     <w:multiLevelType w:val="multilevel"/>
     <w:tmpl w:val="54886050"/>
@@ -6315,7 +6798,7 @@
       </w:rPr>
     </w:lvl>
   </w:abstractNum>
-  <w:abstractNum w:abstractNumId="35">
+  <w:abstractNum w:abstractNumId="39">
     <w:nsid w:val="733A4B1E"/>
     <w:multiLevelType w:val="hybridMultilevel"/>
     <w:tmpl w:val="FFB8BFE4"/>
@@ -6428,7 +6911,7 @@
       </w:rPr>
     </w:lvl>
   </w:abstractNum>
-  <w:abstractNum w:abstractNumId="36">
+  <w:abstractNum w:abstractNumId="40">
     <w:nsid w:val="73AA1FFF"/>
     <w:multiLevelType w:val="hybridMultilevel"/>
     <w:tmpl w:val="CCA4495E"/>
@@ -6540,7 +7023,7 @@
       </w:rPr>
     </w:lvl>
   </w:abstractNum>
-  <w:abstractNum w:abstractNumId="37">
+  <w:abstractNum w:abstractNumId="41">
     <w:nsid w:val="7869353E"/>
     <w:multiLevelType w:val="hybridMultilevel"/>
     <w:tmpl w:val="E932D0A0"/>
@@ -6654,28 +7137,28 @@
     </w:lvl>
   </w:abstractNum>
   <w:num w:numId="1">
-    <w:abstractNumId w:val="34"/>
+    <w:abstractNumId w:val="38"/>
   </w:num>
   <w:num w:numId="2">
-    <w:abstractNumId w:val="19"/>
+    <w:abstractNumId w:val="21"/>
   </w:num>
   <w:num w:numId="3">
-    <w:abstractNumId w:val="18"/>
+    <w:abstractNumId w:val="20"/>
   </w:num>
   <w:num w:numId="4">
-    <w:abstractNumId w:val="33"/>
+    <w:abstractNumId w:val="37"/>
   </w:num>
   <w:num w:numId="5">
     <w:abstractNumId w:val="9"/>
   </w:num>
   <w:num w:numId="6">
-    <w:abstractNumId w:val="21"/>
+    <w:abstractNumId w:val="23"/>
   </w:num>
   <w:num w:numId="7">
-    <w:abstractNumId w:val="11"/>
+    <w:abstractNumId w:val="12"/>
   </w:num>
   <w:num w:numId="8">
-    <w:abstractNumId w:val="26"/>
+    <w:abstractNumId w:val="29"/>
   </w:num>
   <w:num w:numId="9">
     <w:abstractNumId w:val="0"/>
@@ -6702,70 +7185,82 @@
     <w:abstractNumId w:val="7"/>
   </w:num>
   <w:num w:numId="17">
-    <w:abstractNumId w:val="27"/>
+    <w:abstractNumId w:val="30"/>
   </w:num>
   <w:num w:numId="18">
-    <w:abstractNumId w:val="23"/>
+    <w:abstractNumId w:val="26"/>
   </w:num>
   <w:num w:numId="19">
-    <w:abstractNumId w:val="36"/>
+    <w:abstractNumId w:val="40"/>
   </w:num>
   <w:num w:numId="20">
-    <w:abstractNumId w:val="29"/>
+    <w:abstractNumId w:val="32"/>
   </w:num>
   <w:num w:numId="21">
-    <w:abstractNumId w:val="15"/>
+    <w:abstractNumId w:val="16"/>
   </w:num>
   <w:num w:numId="22">
-    <w:abstractNumId w:val="17"/>
+    <w:abstractNumId w:val="18"/>
   </w:num>
   <w:num w:numId="23">
-    <w:abstractNumId w:val="22"/>
+    <w:abstractNumId w:val="25"/>
   </w:num>
   <w:num w:numId="24">
-    <w:abstractNumId w:val="10"/>
+    <w:abstractNumId w:val="11"/>
   </w:num>
   <w:num w:numId="25">
-    <w:abstractNumId w:val="13"/>
+    <w:abstractNumId w:val="14"/>
   </w:num>
   <w:num w:numId="26">
-    <w:abstractNumId w:val="24"/>
+    <w:abstractNumId w:val="27"/>
   </w:num>
   <w:num w:numId="27">
     <w:abstractNumId w:val="8"/>
   </w:num>
   <w:num w:numId="28">
+    <w:abstractNumId w:val="39"/>
+  </w:num>
+  <w:num w:numId="29">
+    <w:abstractNumId w:val="31"/>
+  </w:num>
+  <w:num w:numId="30">
     <w:abstractNumId w:val="35"/>
   </w:num>
-  <w:num w:numId="29">
+  <w:num w:numId="31">
+    <w:abstractNumId w:val="13"/>
+  </w:num>
+  <w:num w:numId="32">
+    <w:abstractNumId w:val="17"/>
+  </w:num>
+  <w:num w:numId="33">
+    <w:abstractNumId w:val="41"/>
+  </w:num>
+  <w:num w:numId="34">
+    <w:abstractNumId w:val="22"/>
+  </w:num>
+  <w:num w:numId="35">
+    <w:abstractNumId w:val="34"/>
+  </w:num>
+  <w:num w:numId="36">
+    <w:abstractNumId w:val="33"/>
+  </w:num>
+  <w:num w:numId="37">
+    <w:abstractNumId w:val="15"/>
+  </w:num>
+  <w:num w:numId="38">
     <w:abstractNumId w:val="28"/>
   </w:num>
-  <w:num w:numId="30">
-    <w:abstractNumId w:val="32"/>
+  <w:num w:numId="39">
+    <w:abstractNumId w:val="36"/>
   </w:num>
-  <w:num w:numId="31">
-    <w:abstractNumId w:val="12"/>
+  <w:num w:numId="40">
+    <w:abstractNumId w:val="10"/>
   </w:num>
-  <w:num w:numId="32">
-    <w:abstractNumId w:val="16"/>
+  <w:num w:numId="41">
+    <w:abstractNumId w:val="24"/>
   </w:num>
-  <w:num w:numId="33">
-    <w:abstractNumId w:val="37"/>
-  </w:num>
-  <w:num w:numId="34">
-    <w:abstractNumId w:val="20"/>
-  </w:num>
-  <w:num w:numId="35">
-    <w:abstractNumId w:val="31"/>
-  </w:num>
-  <w:num w:numId="36">
-    <w:abstractNumId w:val="30"/>
-  </w:num>
-  <w:num w:numId="37">
-    <w:abstractNumId w:val="14"/>
-  </w:num>
-  <w:num w:numId="38">
-    <w:abstractNumId w:val="25"/>
+  <w:num w:numId="42">
+    <w:abstractNumId w:val="19"/>
   </w:num>
 </w:numbering>
 </file>
@@ -6787,7 +7282,7 @@
       </w:pPr>
     </w:pPrDefault>
   </w:docDefaults>
-  <w:latentStyles w:defLockedState="0" w:defUIPriority="99" w:defSemiHidden="1" w:defUnhideWhenUsed="1" w:defQFormat="0" w:count="276">
+  <w:latentStyles w:defLockedState="0" w:defUIPriority="99" w:defSemiHidden="1" w:defUnhideWhenUsed="1" w:defQFormat="0" w:count="267">
     <w:lsdException w:name="Normal" w:semiHidden="0" w:uiPriority="0" w:unhideWhenUsed="0" w:qFormat="1"/>
     <w:lsdException w:name="heading 1" w:semiHidden="0" w:uiPriority="9" w:unhideWhenUsed="0" w:qFormat="1"/>
     <w:lsdException w:name="heading 2" w:uiPriority="9" w:qFormat="1"/>
@@ -7036,7 +7531,7 @@
 </file>
 
 <file path=word/stylesWithEffects.xml><?xml version="1.0" encoding="utf-8"?>
-<w:styles xmlns:wpc="http://schemas.microsoft.com/office/word/2010/wordprocessingCanvas" xmlns:mo="http://schemas.microsoft.com/office/mac/office/2008/main" xmlns:mc="http://schemas.openxmlformats.org/markup-compatibility/2006" xmlns:mv="urn:schemas-microsoft-com:mac:vml" xmlns:o="urn:schemas-microsoft-com:office:office" xmlns:r="http://schemas.openxmlformats.org/officeDocument/2006/relationships" xmlns:m="http://schemas.openxmlformats.org/officeDocument/2006/math" xmlns:v="urn:schemas-microsoft-com:vml" xmlns:wp14="http://schemas.microsoft.com/office/word/2010/wordprocessingDrawing" xmlns:wp="http://schemas.openxmlformats.org/drawingml/2006/wordprocessingDrawing" xmlns:w10="urn:schemas-microsoft-com:office:word" xmlns:w="http://schemas.openxmlformats.org/wordprocessingml/2006/main" xmlns:w14="http://schemas.microsoft.com/office/word/2010/wordml" xmlns:wpg="http://schemas.microsoft.com/office/word/2010/wordprocessingGroup" xmlns:wpi="http://schemas.microsoft.com/office/word/2010/wordprocessingInk" xmlns:wne="http://schemas.microsoft.com/office/word/2006/wordml" xmlns:wps="http://schemas.microsoft.com/office/word/2010/wordprocessingShape" mc:Ignorable="w14 wp14">
+<w:styles xmlns:wpc="http://schemas.microsoft.com/office/word/2010/wordprocessingCanvas" xmlns:mc="http://schemas.openxmlformats.org/markup-compatibility/2006" xmlns:o="urn:schemas-microsoft-com:office:office" xmlns:r="http://schemas.openxmlformats.org/officeDocument/2006/relationships" xmlns:m="http://schemas.openxmlformats.org/officeDocument/2006/math" xmlns:v="urn:schemas-microsoft-com:vml" xmlns:wp14="http://schemas.microsoft.com/office/word/2010/wordprocessingDrawing" xmlns:wp="http://schemas.openxmlformats.org/drawingml/2006/wordprocessingDrawing" xmlns:w10="urn:schemas-microsoft-com:office:word" xmlns:w="http://schemas.openxmlformats.org/wordprocessingml/2006/main" xmlns:w14="http://schemas.microsoft.com/office/word/2010/wordml" xmlns:wpg="http://schemas.microsoft.com/office/word/2010/wordprocessingGroup" xmlns:wpi="http://schemas.microsoft.com/office/word/2010/wordprocessingInk" xmlns:wne="http://schemas.microsoft.com/office/word/2006/wordml" xmlns:wps="http://schemas.microsoft.com/office/word/2010/wordprocessingShape" mc:Ignorable="w14 wp14">
   <w:docDefaults>
     <w:rPrDefault>
       <w:rPr>
@@ -7052,7 +7547,7 @@
       </w:pPr>
     </w:pPrDefault>
   </w:docDefaults>
-  <w:latentStyles w:defLockedState="0" w:defUIPriority="99" w:defSemiHidden="1" w:defUnhideWhenUsed="1" w:defQFormat="0" w:count="276">
+  <w:latentStyles w:defLockedState="0" w:defUIPriority="99" w:defSemiHidden="1" w:defUnhideWhenUsed="1" w:defQFormat="0" w:count="267">
     <w:lsdException w:name="Normal" w:semiHidden="0" w:uiPriority="0" w:unhideWhenUsed="0" w:qFormat="1"/>
     <w:lsdException w:name="heading 1" w:semiHidden="0" w:uiPriority="9" w:unhideWhenUsed="0" w:qFormat="1"/>
     <w:lsdException w:name="heading 2" w:uiPriority="9" w:qFormat="1"/>
@@ -7590,7 +8085,7 @@
 </file>
 
 <file path=customXml/itemProps1.xml><?xml version="1.0" encoding="utf-8"?>
-<ds:datastoreItem xmlns:ds="http://schemas.openxmlformats.org/officeDocument/2006/customXml" ds:itemID="{8B8D7491-6469-3B4D-8081-CD9523B76926}">
+<ds:datastoreItem xmlns:ds="http://schemas.openxmlformats.org/officeDocument/2006/customXml" ds:itemID="{F11697F4-E4B0-4CD9-B010-789ADF52C870}">
   <ds:schemaRefs>
     <ds:schemaRef ds:uri="http://schemas.openxmlformats.org/officeDocument/2006/bibliography"/>
   </ds:schemaRefs>

</xml_diff>

<commit_message>
Updated with new resume better worded Cornell exp and also added in volunteering
</commit_message>
<xml_diff>
--- a/documents/CYan_Resume.docx
+++ b/documents/CYan_Resume.docx
@@ -1,6 +1,6 @@
 
 <file path=word/document.xml><?xml version="1.0" encoding="utf-8"?>
-<w:document xmlns:wpc="http://schemas.microsoft.com/office/word/2010/wordprocessingCanvas" xmlns:mc="http://schemas.openxmlformats.org/markup-compatibility/2006" xmlns:o="urn:schemas-microsoft-com:office:office" xmlns:r="http://schemas.openxmlformats.org/officeDocument/2006/relationships" xmlns:m="http://schemas.openxmlformats.org/officeDocument/2006/math" xmlns:v="urn:schemas-microsoft-com:vml" xmlns:wp14="http://schemas.microsoft.com/office/word/2010/wordprocessingDrawing" xmlns:wp="http://schemas.openxmlformats.org/drawingml/2006/wordprocessingDrawing" xmlns:w10="urn:schemas-microsoft-com:office:word" xmlns:w="http://schemas.openxmlformats.org/wordprocessingml/2006/main" xmlns:w14="http://schemas.microsoft.com/office/word/2010/wordml" xmlns:wpg="http://schemas.microsoft.com/office/word/2010/wordprocessingGroup" xmlns:wpi="http://schemas.microsoft.com/office/word/2010/wordprocessingInk" xmlns:wne="http://schemas.microsoft.com/office/word/2006/wordml" xmlns:wps="http://schemas.microsoft.com/office/word/2010/wordprocessingShape" mc:Ignorable="w14 wp14">
+<w:document xmlns:wpc="http://schemas.microsoft.com/office/word/2010/wordprocessingCanvas" xmlns:mo="http://schemas.microsoft.com/office/mac/office/2008/main" xmlns:mc="http://schemas.openxmlformats.org/markup-compatibility/2006" xmlns:mv="urn:schemas-microsoft-com:mac:vml" xmlns:o="urn:schemas-microsoft-com:office:office" xmlns:r="http://schemas.openxmlformats.org/officeDocument/2006/relationships" xmlns:m="http://schemas.openxmlformats.org/officeDocument/2006/math" xmlns:v="urn:schemas-microsoft-com:vml" xmlns:wp14="http://schemas.microsoft.com/office/word/2010/wordprocessingDrawing" xmlns:wp="http://schemas.openxmlformats.org/drawingml/2006/wordprocessingDrawing" xmlns:w10="urn:schemas-microsoft-com:office:word" xmlns:w="http://schemas.openxmlformats.org/wordprocessingml/2006/main" xmlns:w14="http://schemas.microsoft.com/office/word/2010/wordml" xmlns:wpg="http://schemas.microsoft.com/office/word/2010/wordprocessingGroup" xmlns:wpi="http://schemas.microsoft.com/office/word/2010/wordprocessingInk" xmlns:wne="http://schemas.microsoft.com/office/word/2006/wordml" xmlns:wps="http://schemas.microsoft.com/office/word/2010/wordprocessingShape" mc:Ignorable="w14 wp14">
   <w:body>
     <w:p>
       <w:pPr>
@@ -96,8 +96,8 @@
           <w:bCs/>
           <w:iCs/>
           <w:kern w:val="28"/>
-          <w:sz w:val="24"/>
-          <w:szCs w:val="24"/>
+          <w:sz w:val="23"/>
+          <w:szCs w:val="23"/>
         </w:rPr>
       </w:pPr>
       <w:r>
@@ -107,8 +107,8 @@
           <w:bCs/>
           <w:iCs/>
           <w:kern w:val="28"/>
-          <w:sz w:val="24"/>
-          <w:szCs w:val="24"/>
+          <w:sz w:val="23"/>
+          <w:szCs w:val="23"/>
         </w:rPr>
         <w:t xml:space="preserve">EDUCATION </w:t>
       </w:r>
@@ -117,8 +117,8 @@
           <w:rFonts w:ascii="Times New Roman" w:hAnsi="Times New Roman" w:cs="Times New Roman"/>
           <w:b/>
           <w:bCs/>
-          <w:sz w:val="24"/>
-          <w:szCs w:val="24"/>
+          <w:sz w:val="23"/>
+          <w:szCs w:val="23"/>
         </w:rPr>
         <w:tab/>
       </w:r>
@@ -127,8 +127,8 @@
           <w:rFonts w:ascii="Times New Roman" w:hAnsi="Times New Roman" w:cs="Times New Roman"/>
           <w:b/>
           <w:bCs/>
-          <w:sz w:val="24"/>
-          <w:szCs w:val="24"/>
+          <w:sz w:val="23"/>
+          <w:szCs w:val="23"/>
         </w:rPr>
         <w:tab/>
       </w:r>
@@ -137,8 +137,8 @@
           <w:rFonts w:ascii="Times New Roman" w:hAnsi="Times New Roman" w:cs="Times New Roman"/>
           <w:b/>
           <w:bCs/>
-          <w:sz w:val="24"/>
-          <w:szCs w:val="24"/>
+          <w:sz w:val="23"/>
+          <w:szCs w:val="23"/>
         </w:rPr>
         <w:tab/>
       </w:r>
@@ -147,8 +147,8 @@
           <w:rFonts w:ascii="Times New Roman" w:hAnsi="Times New Roman" w:cs="Times New Roman"/>
           <w:b/>
           <w:bCs/>
-          <w:sz w:val="24"/>
-          <w:szCs w:val="24"/>
+          <w:sz w:val="23"/>
+          <w:szCs w:val="23"/>
         </w:rPr>
         <w:tab/>
       </w:r>
@@ -157,8 +157,8 @@
           <w:rFonts w:ascii="Times New Roman" w:hAnsi="Times New Roman" w:cs="Times New Roman"/>
           <w:b/>
           <w:bCs/>
-          <w:sz w:val="24"/>
-          <w:szCs w:val="24"/>
+          <w:sz w:val="23"/>
+          <w:szCs w:val="23"/>
         </w:rPr>
         <w:tab/>
       </w:r>
@@ -167,8 +167,8 @@
           <w:rFonts w:ascii="Times New Roman" w:hAnsi="Times New Roman" w:cs="Times New Roman"/>
           <w:b/>
           <w:bCs/>
-          <w:sz w:val="24"/>
-          <w:szCs w:val="24"/>
+          <w:sz w:val="23"/>
+          <w:szCs w:val="23"/>
         </w:rPr>
         <w:tab/>
       </w:r>
@@ -177,8 +177,8 @@
           <w:rFonts w:ascii="Times New Roman" w:hAnsi="Times New Roman" w:cs="Times New Roman"/>
           <w:b/>
           <w:bCs/>
-          <w:sz w:val="24"/>
-          <w:szCs w:val="24"/>
+          <w:sz w:val="23"/>
+          <w:szCs w:val="23"/>
         </w:rPr>
         <w:tab/>
       </w:r>
@@ -187,8 +187,8 @@
           <w:rFonts w:ascii="Times New Roman" w:hAnsi="Times New Roman" w:cs="Times New Roman"/>
           <w:b/>
           <w:bCs/>
-          <w:sz w:val="24"/>
-          <w:szCs w:val="24"/>
+          <w:sz w:val="23"/>
+          <w:szCs w:val="23"/>
         </w:rPr>
         <w:tab/>
       </w:r>
@@ -197,8 +197,8 @@
           <w:rFonts w:ascii="Times New Roman" w:hAnsi="Times New Roman" w:cs="Times New Roman"/>
           <w:b/>
           <w:bCs/>
-          <w:sz w:val="24"/>
-          <w:szCs w:val="24"/>
+          <w:sz w:val="23"/>
+          <w:szCs w:val="23"/>
         </w:rPr>
         <w:tab/>
         <w:t xml:space="preserve">          </w:t>
@@ -212,8 +212,8 @@
         <w:spacing w:after="0" w:line="240" w:lineRule="auto"/>
         <w:rPr>
           <w:rFonts w:ascii="Times New Roman" w:hAnsi="Times New Roman" w:cs="Times New Roman"/>
-          <w:sz w:val="24"/>
-          <w:szCs w:val="24"/>
+          <w:sz w:val="23"/>
+          <w:szCs w:val="23"/>
         </w:rPr>
       </w:pPr>
       <w:r>
@@ -221,8 +221,8 @@
           <w:rFonts w:ascii="Times New Roman" w:hAnsi="Times New Roman" w:cs="Times New Roman"/>
           <w:b/>
           <w:bCs/>
-          <w:sz w:val="24"/>
-          <w:szCs w:val="24"/>
+          <w:sz w:val="23"/>
+          <w:szCs w:val="23"/>
         </w:rPr>
         <w:t xml:space="preserve">Grove School of Engineering at </w:t>
       </w:r>
@@ -231,32 +231,32 @@
           <w:rFonts w:ascii="Times New Roman" w:hAnsi="Times New Roman" w:cs="Times New Roman"/>
           <w:b/>
           <w:bCs/>
-          <w:sz w:val="24"/>
-          <w:szCs w:val="24"/>
+          <w:sz w:val="23"/>
+          <w:szCs w:val="23"/>
         </w:rPr>
         <w:t>City College of New York</w:t>
       </w:r>
       <w:r>
         <w:rPr>
           <w:rFonts w:ascii="Times New Roman" w:hAnsi="Times New Roman" w:cs="Times New Roman"/>
-          <w:sz w:val="24"/>
-          <w:szCs w:val="24"/>
+          <w:sz w:val="23"/>
+          <w:szCs w:val="23"/>
         </w:rPr>
         <w:t xml:space="preserve"> </w:t>
       </w:r>
       <w:r>
         <w:rPr>
           <w:rFonts w:ascii="Times New Roman" w:hAnsi="Times New Roman" w:cs="Times New Roman"/>
-          <w:sz w:val="24"/>
-          <w:szCs w:val="24"/>
+          <w:sz w:val="23"/>
+          <w:szCs w:val="23"/>
         </w:rPr>
         <w:tab/>
       </w:r>
       <w:r>
         <w:rPr>
           <w:rFonts w:ascii="Times New Roman" w:hAnsi="Times New Roman" w:cs="Times New Roman"/>
-          <w:sz w:val="24"/>
-          <w:szCs w:val="24"/>
+          <w:sz w:val="23"/>
+          <w:szCs w:val="23"/>
         </w:rPr>
         <w:t>Expected Spring 2018</w:t>
       </w:r>
@@ -270,16 +270,16 @@
         <w:rPr>
           <w:rFonts w:ascii="Times New Roman" w:hAnsi="Times New Roman" w:cs="Times New Roman"/>
           <w:bCs/>
-          <w:sz w:val="24"/>
-          <w:szCs w:val="24"/>
+          <w:sz w:val="23"/>
+          <w:szCs w:val="23"/>
         </w:rPr>
       </w:pPr>
       <w:r>
         <w:rPr>
           <w:rFonts w:ascii="Times New Roman" w:hAnsi="Times New Roman" w:cs="Times New Roman"/>
           <w:bCs/>
-          <w:sz w:val="24"/>
-          <w:szCs w:val="24"/>
+          <w:sz w:val="23"/>
+          <w:szCs w:val="23"/>
         </w:rPr>
         <w:t>Macaulay Honors College</w:t>
       </w:r>
@@ -287,8 +287,8 @@
         <w:rPr>
           <w:rFonts w:ascii="Times New Roman" w:hAnsi="Times New Roman" w:cs="Times New Roman"/>
           <w:bCs/>
-          <w:sz w:val="24"/>
-          <w:szCs w:val="24"/>
+          <w:sz w:val="23"/>
+          <w:szCs w:val="23"/>
         </w:rPr>
         <w:tab/>
       </w:r>
@@ -302,16 +302,16 @@
         <w:rPr>
           <w:rFonts w:ascii="Times New Roman" w:hAnsi="Times New Roman" w:cs="Times New Roman"/>
           <w:bCs/>
-          <w:sz w:val="24"/>
-          <w:szCs w:val="24"/>
+          <w:sz w:val="23"/>
+          <w:szCs w:val="23"/>
         </w:rPr>
       </w:pPr>
       <w:r>
         <w:rPr>
           <w:rFonts w:ascii="Times New Roman" w:hAnsi="Times New Roman" w:cs="Times New Roman"/>
           <w:bCs/>
-          <w:sz w:val="24"/>
-          <w:szCs w:val="24"/>
+          <w:sz w:val="23"/>
+          <w:szCs w:val="23"/>
         </w:rPr>
         <w:t xml:space="preserve">Bachelors of Science in </w:t>
       </w:r>
@@ -319,8 +319,8 @@
         <w:rPr>
           <w:rFonts w:ascii="Times New Roman" w:hAnsi="Times New Roman" w:cs="Times New Roman"/>
           <w:bCs/>
-          <w:sz w:val="24"/>
-          <w:szCs w:val="24"/>
+          <w:sz w:val="23"/>
+          <w:szCs w:val="23"/>
         </w:rPr>
         <w:t>Computer Science</w:t>
       </w:r>
@@ -335,16 +335,16 @@
           <w:rFonts w:ascii="Times New Roman" w:hAnsi="Times New Roman" w:cs="Times New Roman"/>
           <w:b/>
           <w:bCs/>
-          <w:sz w:val="24"/>
-          <w:szCs w:val="24"/>
+          <w:sz w:val="23"/>
+          <w:szCs w:val="23"/>
         </w:rPr>
       </w:pPr>
       <w:r>
         <w:rPr>
           <w:rFonts w:ascii="Times New Roman" w:hAnsi="Times New Roman" w:cs="Times New Roman"/>
           <w:bCs/>
-          <w:sz w:val="24"/>
-          <w:szCs w:val="24"/>
+          <w:sz w:val="23"/>
+          <w:szCs w:val="23"/>
         </w:rPr>
         <w:t xml:space="preserve">GPA </w:t>
       </w:r>
@@ -353,8 +353,8 @@
           <w:rFonts w:ascii="Times New Roman" w:hAnsi="Times New Roman" w:cs="Times New Roman"/>
           <w:iCs/>
           <w:kern w:val="28"/>
-          <w:sz w:val="24"/>
-          <w:szCs w:val="24"/>
+          <w:sz w:val="23"/>
+          <w:szCs w:val="23"/>
         </w:rPr>
         <w:t xml:space="preserve">– </w:t>
       </w:r>
@@ -362,8 +362,8 @@
         <w:rPr>
           <w:rFonts w:ascii="Times New Roman" w:hAnsi="Times New Roman" w:cs="Times New Roman"/>
           <w:b/>
-          <w:sz w:val="24"/>
-          <w:szCs w:val="24"/>
+          <w:sz w:val="23"/>
+          <w:szCs w:val="23"/>
         </w:rPr>
         <w:t>3.598</w:t>
       </w:r>
@@ -376,15 +376,15 @@
         <w:spacing w:after="0" w:line="240" w:lineRule="auto"/>
         <w:rPr>
           <w:rFonts w:ascii="Times New Roman" w:hAnsi="Times New Roman" w:cs="Times New Roman"/>
-          <w:sz w:val="24"/>
-          <w:szCs w:val="24"/>
-        </w:rPr>
-      </w:pPr>
-      <w:r>
-        <w:rPr>
-          <w:rFonts w:ascii="Times New Roman" w:hAnsi="Times New Roman" w:cs="Times New Roman"/>
-          <w:sz w:val="24"/>
-          <w:szCs w:val="24"/>
+          <w:sz w:val="23"/>
+          <w:szCs w:val="23"/>
+        </w:rPr>
+      </w:pPr>
+      <w:r>
+        <w:rPr>
+          <w:rFonts w:ascii="Times New Roman" w:hAnsi="Times New Roman" w:cs="Times New Roman"/>
+          <w:sz w:val="23"/>
+          <w:szCs w:val="23"/>
         </w:rPr>
         <w:tab/>
       </w:r>
@@ -407,8 +407,8 @@
           <w:bCs/>
           <w:iCs/>
           <w:kern w:val="28"/>
-          <w:sz w:val="24"/>
-          <w:szCs w:val="24"/>
+          <w:sz w:val="23"/>
+          <w:szCs w:val="23"/>
         </w:rPr>
       </w:pPr>
       <w:r>
@@ -418,8 +418,8 @@
           <w:bCs/>
           <w:iCs/>
           <w:kern w:val="28"/>
-          <w:sz w:val="24"/>
-          <w:szCs w:val="24"/>
+          <w:sz w:val="23"/>
+          <w:szCs w:val="23"/>
         </w:rPr>
         <w:t>SKILLS</w:t>
       </w:r>
@@ -434,16 +434,16 @@
         <w:spacing w:after="0" w:line="240" w:lineRule="auto"/>
         <w:rPr>
           <w:rFonts w:ascii="Times New Roman" w:hAnsi="Times New Roman" w:cs="Times New Roman"/>
-          <w:sz w:val="24"/>
-          <w:szCs w:val="24"/>
+          <w:sz w:val="23"/>
+          <w:szCs w:val="23"/>
         </w:rPr>
       </w:pPr>
       <w:r>
         <w:rPr>
           <w:rFonts w:ascii="Times New Roman" w:hAnsi="Times New Roman" w:cs="Times New Roman"/>
           <w:b/>
-          <w:sz w:val="24"/>
-          <w:szCs w:val="24"/>
+          <w:sz w:val="23"/>
+          <w:szCs w:val="23"/>
         </w:rPr>
         <w:t>Programming L</w:t>
       </w:r>
@@ -451,32 +451,32 @@
         <w:rPr>
           <w:rFonts w:ascii="Times New Roman" w:hAnsi="Times New Roman" w:cs="Times New Roman"/>
           <w:b/>
-          <w:sz w:val="24"/>
-          <w:szCs w:val="24"/>
+          <w:sz w:val="23"/>
+          <w:szCs w:val="23"/>
         </w:rPr>
         <w:t>anguages</w:t>
       </w:r>
       <w:r>
         <w:rPr>
           <w:rFonts w:ascii="Times New Roman" w:hAnsi="Times New Roman" w:cs="Times New Roman"/>
-          <w:sz w:val="24"/>
-          <w:szCs w:val="24"/>
+          <w:sz w:val="23"/>
+          <w:szCs w:val="23"/>
         </w:rPr>
         <w:t>:</w:t>
       </w:r>
       <w:r>
         <w:rPr>
           <w:rFonts w:ascii="Times New Roman" w:hAnsi="Times New Roman" w:cs="Times New Roman"/>
-          <w:sz w:val="24"/>
-          <w:szCs w:val="24"/>
+          <w:sz w:val="23"/>
+          <w:szCs w:val="23"/>
         </w:rPr>
         <w:t xml:space="preserve"> </w:t>
       </w:r>
       <w:r>
         <w:rPr>
           <w:rFonts w:ascii="Times New Roman" w:hAnsi="Times New Roman" w:cs="Times New Roman"/>
-          <w:sz w:val="24"/>
-          <w:szCs w:val="24"/>
+          <w:sz w:val="23"/>
+          <w:szCs w:val="23"/>
         </w:rPr>
         <w:t>Python, C#, C++</w:t>
       </w:r>
@@ -491,16 +491,16 @@
         <w:spacing w:after="0" w:line="240" w:lineRule="auto"/>
         <w:rPr>
           <w:rFonts w:ascii="Times New Roman" w:hAnsi="Times New Roman" w:cs="Times New Roman"/>
-          <w:sz w:val="24"/>
-          <w:szCs w:val="24"/>
+          <w:sz w:val="23"/>
+          <w:szCs w:val="23"/>
         </w:rPr>
       </w:pPr>
       <w:r>
         <w:rPr>
           <w:rFonts w:ascii="Times New Roman" w:hAnsi="Times New Roman" w:cs="Times New Roman"/>
           <w:b/>
-          <w:sz w:val="24"/>
-          <w:szCs w:val="24"/>
+          <w:sz w:val="23"/>
+          <w:szCs w:val="23"/>
         </w:rPr>
         <w:t>Framewo</w:t>
       </w:r>
@@ -508,24 +508,24 @@
         <w:rPr>
           <w:rFonts w:ascii="Times New Roman" w:hAnsi="Times New Roman" w:cs="Times New Roman"/>
           <w:b/>
-          <w:sz w:val="24"/>
-          <w:szCs w:val="24"/>
+          <w:sz w:val="23"/>
+          <w:szCs w:val="23"/>
         </w:rPr>
         <w:t>rks</w:t>
       </w:r>
       <w:r>
         <w:rPr>
           <w:rFonts w:ascii="Times New Roman" w:hAnsi="Times New Roman" w:cs="Times New Roman"/>
-          <w:sz w:val="24"/>
-          <w:szCs w:val="24"/>
+          <w:sz w:val="23"/>
+          <w:szCs w:val="23"/>
         </w:rPr>
         <w:t xml:space="preserve">: </w:t>
       </w:r>
       <w:r>
         <w:rPr>
           <w:rFonts w:ascii="Times New Roman" w:hAnsi="Times New Roman" w:cs="Times New Roman"/>
-          <w:sz w:val="24"/>
-          <w:szCs w:val="24"/>
+          <w:sz w:val="23"/>
+          <w:szCs w:val="23"/>
         </w:rPr>
         <w:t>Unity/</w:t>
       </w:r>
@@ -533,8 +533,8 @@
       <w:r>
         <w:rPr>
           <w:rFonts w:ascii="Times New Roman" w:hAnsi="Times New Roman" w:cs="Times New Roman"/>
-          <w:sz w:val="24"/>
-          <w:szCs w:val="24"/>
+          <w:sz w:val="23"/>
+          <w:szCs w:val="23"/>
         </w:rPr>
         <w:t>Monobehaviour</w:t>
       </w:r>
@@ -542,8 +542,8 @@
       <w:r>
         <w:rPr>
           <w:rFonts w:ascii="Times New Roman" w:hAnsi="Times New Roman" w:cs="Times New Roman"/>
-          <w:sz w:val="24"/>
-          <w:szCs w:val="24"/>
+          <w:sz w:val="23"/>
+          <w:szCs w:val="23"/>
         </w:rPr>
         <w:t>, Django</w:t>
       </w:r>
@@ -553,8 +553,8 @@
         <w:spacing w:after="0" w:line="240" w:lineRule="auto"/>
         <w:rPr>
           <w:rFonts w:ascii="Times New Roman" w:hAnsi="Times New Roman" w:cs="Times New Roman"/>
-          <w:sz w:val="24"/>
-          <w:szCs w:val="24"/>
+          <w:sz w:val="23"/>
+          <w:szCs w:val="23"/>
         </w:rPr>
       </w:pPr>
     </w:p>
@@ -576,8 +576,8 @@
           <w:bCs/>
           <w:iCs/>
           <w:kern w:val="28"/>
-          <w:sz w:val="24"/>
-          <w:szCs w:val="24"/>
+          <w:sz w:val="23"/>
+          <w:szCs w:val="23"/>
         </w:rPr>
       </w:pPr>
       <w:r>
@@ -587,8 +587,8 @@
           <w:bCs/>
           <w:iCs/>
           <w:kern w:val="28"/>
-          <w:sz w:val="24"/>
-          <w:szCs w:val="24"/>
+          <w:sz w:val="23"/>
+          <w:szCs w:val="23"/>
         </w:rPr>
         <w:t>EXPERIENCE</w:t>
       </w:r>
@@ -603,16 +603,16 @@
           <w:rFonts w:ascii="Times New Roman" w:hAnsi="Times New Roman" w:cs="Times New Roman"/>
           <w:b/>
           <w:iCs/>
-          <w:sz w:val="24"/>
-          <w:szCs w:val="24"/>
+          <w:sz w:val="23"/>
+          <w:szCs w:val="23"/>
         </w:rPr>
       </w:pPr>
       <w:r>
         <w:rPr>
           <w:rFonts w:ascii="Times New Roman" w:hAnsi="Times New Roman" w:cs="Times New Roman"/>
           <w:b/>
-          <w:sz w:val="24"/>
-          <w:szCs w:val="24"/>
+          <w:sz w:val="23"/>
+          <w:szCs w:val="23"/>
         </w:rPr>
         <w:t xml:space="preserve">Cornell Tech: </w:t>
       </w:r>
@@ -621,8 +621,8 @@
           <w:rPr>
             <w:rStyle w:val="Hyperlink"/>
             <w:rFonts w:ascii="Times New Roman" w:hAnsi="Times New Roman" w:cs="Times New Roman"/>
-            <w:sz w:val="24"/>
-            <w:szCs w:val="24"/>
+            <w:sz w:val="23"/>
+            <w:szCs w:val="23"/>
           </w:rPr>
           <w:t>http://texttotraj.cs.cornell.edu/</w:t>
         </w:r>
@@ -630,8 +630,8 @@
       <w:r>
         <w:rPr>
           <w:rFonts w:ascii="Times New Roman" w:hAnsi="Times New Roman" w:cs="Times New Roman"/>
-          <w:sz w:val="24"/>
-          <w:szCs w:val="24"/>
+          <w:sz w:val="23"/>
+          <w:szCs w:val="23"/>
         </w:rPr>
         <w:t xml:space="preserve"> </w:t>
       </w:r>
@@ -640,8 +640,8 @@
           <w:rFonts w:ascii="Times New Roman" w:hAnsi="Times New Roman" w:cs="Times New Roman"/>
           <w:b/>
           <w:iCs/>
-          <w:sz w:val="24"/>
-          <w:szCs w:val="24"/>
+          <w:sz w:val="23"/>
+          <w:szCs w:val="23"/>
         </w:rPr>
         <w:tab/>
       </w:r>
@@ -655,16 +655,16 @@
         <w:rPr>
           <w:rFonts w:ascii="Times New Roman" w:hAnsi="Times New Roman" w:cs="Times New Roman"/>
           <w:iCs/>
-          <w:sz w:val="24"/>
-          <w:szCs w:val="24"/>
+          <w:sz w:val="23"/>
+          <w:szCs w:val="23"/>
         </w:rPr>
       </w:pPr>
       <w:r>
         <w:rPr>
           <w:rFonts w:ascii="Times New Roman" w:hAnsi="Times New Roman" w:cs="Times New Roman"/>
           <w:iCs/>
-          <w:sz w:val="24"/>
-          <w:szCs w:val="24"/>
+          <w:sz w:val="23"/>
+          <w:szCs w:val="23"/>
         </w:rPr>
         <w:t>June 1, 2016 - Present</w:t>
       </w:r>
@@ -687,15 +687,23 @@
         <w:spacing w:after="0" w:line="240" w:lineRule="auto"/>
         <w:rPr>
           <w:rFonts w:ascii="Times New Roman" w:hAnsi="Times New Roman" w:cs="Times New Roman"/>
-          <w:sz w:val="24"/>
-          <w:szCs w:val="24"/>
-        </w:rPr>
-      </w:pPr>
-      <w:r>
-        <w:rPr>
-          <w:rFonts w:ascii="Times New Roman" w:hAnsi="Times New Roman" w:cs="Times New Roman"/>
-          <w:sz w:val="24"/>
-          <w:szCs w:val="24"/>
+          <w:sz w:val="23"/>
+          <w:szCs w:val="23"/>
+        </w:rPr>
+      </w:pPr>
+      <w:r>
+        <w:rPr>
+          <w:rFonts w:ascii="Times New Roman" w:hAnsi="Times New Roman" w:cs="Times New Roman"/>
+          <w:sz w:val="23"/>
+          <w:szCs w:val="23"/>
+        </w:rPr>
+        <w:t xml:space="preserve">Software </w:t>
+      </w:r>
+      <w:r>
+        <w:rPr>
+          <w:rFonts w:ascii="Times New Roman" w:hAnsi="Times New Roman" w:cs="Times New Roman"/>
+          <w:sz w:val="23"/>
+          <w:szCs w:val="23"/>
         </w:rPr>
         <w:t>Development Intern</w:t>
       </w:r>
@@ -723,89 +731,59 @@
         <w:spacing w:after="0" w:line="240" w:lineRule="auto"/>
         <w:rPr>
           <w:rFonts w:ascii="Times New Roman" w:hAnsi="Times New Roman" w:cs="Times New Roman"/>
-          <w:sz w:val="24"/>
-          <w:szCs w:val="24"/>
-        </w:rPr>
-      </w:pPr>
-      <w:r>
-        <w:rPr>
-          <w:rFonts w:ascii="Times New Roman" w:hAnsi="Times New Roman" w:cs="Times New Roman"/>
-          <w:sz w:val="24"/>
-          <w:szCs w:val="24"/>
-        </w:rPr>
-        <w:t>Create</w:t>
-      </w:r>
-      <w:r>
-        <w:rPr>
-          <w:rFonts w:ascii="Times New Roman" w:hAnsi="Times New Roman" w:cs="Times New Roman"/>
-          <w:sz w:val="24"/>
-          <w:szCs w:val="24"/>
-        </w:rPr>
-        <w:t>d</w:t>
-      </w:r>
-      <w:r>
-        <w:rPr>
-          <w:rFonts w:ascii="Times New Roman" w:hAnsi="Times New Roman" w:cs="Times New Roman"/>
-          <w:sz w:val="24"/>
-          <w:szCs w:val="24"/>
-        </w:rPr>
-        <w:t xml:space="preserve"> an event based system that collects </w:t>
-      </w:r>
-      <w:r>
-        <w:rPr>
-          <w:rFonts w:ascii="Times New Roman" w:hAnsi="Times New Roman" w:cs="Times New Roman"/>
-          <w:sz w:val="24"/>
-          <w:szCs w:val="24"/>
-        </w:rPr>
-        <w:t xml:space="preserve">and </w:t>
-      </w:r>
-      <w:r>
-        <w:rPr>
-          <w:rFonts w:ascii="Times New Roman" w:hAnsi="Times New Roman" w:cs="Times New Roman"/>
-          <w:sz w:val="24"/>
-          <w:szCs w:val="24"/>
-        </w:rPr>
-        <w:t>sends</w:t>
-      </w:r>
-      <w:r>
-        <w:rPr>
-          <w:rFonts w:ascii="Times New Roman" w:hAnsi="Times New Roman" w:cs="Times New Roman"/>
-          <w:sz w:val="24"/>
-          <w:szCs w:val="24"/>
-        </w:rPr>
-        <w:t xml:space="preserve"> player</w:t>
-      </w:r>
-      <w:r>
-        <w:rPr>
-          <w:rFonts w:ascii="Times New Roman" w:hAnsi="Times New Roman" w:cs="Times New Roman"/>
-          <w:sz w:val="24"/>
-          <w:szCs w:val="24"/>
-        </w:rPr>
-        <w:t xml:space="preserve"> </w:t>
-      </w:r>
-      <w:r>
-        <w:rPr>
-          <w:rFonts w:ascii="Times New Roman" w:hAnsi="Times New Roman" w:cs="Times New Roman"/>
-          <w:sz w:val="24"/>
-          <w:szCs w:val="24"/>
-        </w:rPr>
-        <w:t>interaction</w:t>
-      </w:r>
-      <w:r>
-        <w:rPr>
-          <w:rFonts w:ascii="Times New Roman" w:hAnsi="Times New Roman" w:cs="Times New Roman"/>
-          <w:sz w:val="24"/>
-          <w:szCs w:val="24"/>
-        </w:rPr>
-        <w:t xml:space="preserve"> data to a server</w:t>
-      </w:r>
-      <w:r>
-        <w:rPr>
-          <w:rFonts w:ascii="Times New Roman" w:hAnsi="Times New Roman" w:cs="Times New Roman"/>
-          <w:sz w:val="24"/>
-          <w:szCs w:val="24"/>
-        </w:rPr>
-        <w:t xml:space="preserve"> in JSON format</w:t>
+          <w:sz w:val="23"/>
+          <w:szCs w:val="23"/>
+        </w:rPr>
+      </w:pPr>
+      <w:r>
+        <w:rPr>
+          <w:rFonts w:ascii="Times New Roman" w:hAnsi="Times New Roman" w:cs="Times New Roman"/>
+          <w:sz w:val="23"/>
+          <w:szCs w:val="23"/>
+        </w:rPr>
+        <w:t>Independently developed interactive simulation environment</w:t>
+      </w:r>
+      <w:r>
+        <w:rPr>
+          <w:rFonts w:ascii="Times New Roman" w:hAnsi="Times New Roman" w:cs="Times New Roman"/>
+          <w:sz w:val="23"/>
+          <w:szCs w:val="23"/>
+        </w:rPr>
+        <w:t>s</w:t>
+      </w:r>
+      <w:r>
+        <w:rPr>
+          <w:rFonts w:ascii="Times New Roman" w:hAnsi="Times New Roman" w:cs="Times New Roman"/>
+          <w:sz w:val="23"/>
+          <w:szCs w:val="23"/>
+        </w:rPr>
+        <w:t xml:space="preserve"> for </w:t>
+      </w:r>
+      <w:proofErr w:type="spellStart"/>
+      <w:r>
+        <w:rPr>
+          <w:rFonts w:ascii="Times New Roman" w:hAnsi="Times New Roman" w:cs="Times New Roman"/>
+          <w:sz w:val="23"/>
+          <w:szCs w:val="23"/>
+        </w:rPr>
+        <w:t>WebGL</w:t>
+      </w:r>
+      <w:proofErr w:type="spellEnd"/>
+      <w:r>
+        <w:rPr>
+          <w:rFonts w:ascii="Times New Roman" w:hAnsi="Times New Roman" w:cs="Times New Roman"/>
+          <w:sz w:val="23"/>
+          <w:szCs w:val="23"/>
+        </w:rPr>
+        <w:t xml:space="preserve"> using Unity3D </w:t>
+      </w:r>
+      <w:r>
+        <w:rPr>
+          <w:rFonts w:ascii="Times New Roman" w:hAnsi="Times New Roman" w:cs="Times New Roman"/>
+          <w:sz w:val="23"/>
+          <w:szCs w:val="23"/>
+        </w:rPr>
+        <w:t>for natural language research</w:t>
       </w:r>
     </w:p>
     <w:p>
@@ -831,17 +809,89 @@
         <w:spacing w:after="0" w:line="240" w:lineRule="auto"/>
         <w:rPr>
           <w:rFonts w:ascii="Times New Roman" w:hAnsi="Times New Roman" w:cs="Times New Roman"/>
-          <w:sz w:val="24"/>
-          <w:szCs w:val="24"/>
-        </w:rPr>
-      </w:pPr>
-      <w:r>
-        <w:rPr>
-          <w:rFonts w:ascii="Times New Roman" w:hAnsi="Times New Roman" w:cs="Times New Roman"/>
-          <w:sz w:val="24"/>
-          <w:szCs w:val="24"/>
-        </w:rPr>
-        <w:t xml:space="preserve">Solved scene serialization issue, by creating a system to serialize object values at runtime </w:t>
+          <w:sz w:val="23"/>
+          <w:szCs w:val="23"/>
+        </w:rPr>
+      </w:pPr>
+      <w:r>
+        <w:rPr>
+          <w:rFonts w:ascii="Times New Roman" w:hAnsi="Times New Roman" w:cs="Times New Roman"/>
+          <w:sz w:val="23"/>
+          <w:szCs w:val="23"/>
+        </w:rPr>
+        <w:t>Create</w:t>
+      </w:r>
+      <w:r>
+        <w:rPr>
+          <w:rFonts w:ascii="Times New Roman" w:hAnsi="Times New Roman" w:cs="Times New Roman"/>
+          <w:sz w:val="23"/>
+          <w:szCs w:val="23"/>
+        </w:rPr>
+        <w:t>d</w:t>
+      </w:r>
+      <w:r>
+        <w:rPr>
+          <w:rFonts w:ascii="Times New Roman" w:hAnsi="Times New Roman" w:cs="Times New Roman"/>
+          <w:sz w:val="23"/>
+          <w:szCs w:val="23"/>
+        </w:rPr>
+        <w:t xml:space="preserve"> an event based system that collects </w:t>
+      </w:r>
+      <w:r>
+        <w:rPr>
+          <w:rFonts w:ascii="Times New Roman" w:hAnsi="Times New Roman" w:cs="Times New Roman"/>
+          <w:sz w:val="23"/>
+          <w:szCs w:val="23"/>
+        </w:rPr>
+        <w:t xml:space="preserve">and </w:t>
+      </w:r>
+      <w:r>
+        <w:rPr>
+          <w:rFonts w:ascii="Times New Roman" w:hAnsi="Times New Roman" w:cs="Times New Roman"/>
+          <w:sz w:val="23"/>
+          <w:szCs w:val="23"/>
+        </w:rPr>
+        <w:t>sends</w:t>
+      </w:r>
+      <w:r>
+        <w:rPr>
+          <w:rFonts w:ascii="Times New Roman" w:hAnsi="Times New Roman" w:cs="Times New Roman"/>
+          <w:sz w:val="23"/>
+          <w:szCs w:val="23"/>
+        </w:rPr>
+        <w:t xml:space="preserve"> player</w:t>
+      </w:r>
+      <w:r>
+        <w:rPr>
+          <w:rFonts w:ascii="Times New Roman" w:hAnsi="Times New Roman" w:cs="Times New Roman"/>
+          <w:sz w:val="23"/>
+          <w:szCs w:val="23"/>
+        </w:rPr>
+        <w:t xml:space="preserve"> </w:t>
+      </w:r>
+      <w:r>
+        <w:rPr>
+          <w:rFonts w:ascii="Times New Roman" w:hAnsi="Times New Roman" w:cs="Times New Roman"/>
+          <w:sz w:val="23"/>
+          <w:szCs w:val="23"/>
+        </w:rPr>
+        <w:t>interaction</w:t>
+      </w:r>
+      <w:r>
+        <w:rPr>
+          <w:rFonts w:ascii="Times New Roman" w:hAnsi="Times New Roman" w:cs="Times New Roman"/>
+          <w:sz w:val="23"/>
+          <w:szCs w:val="23"/>
+        </w:rPr>
+        <w:t xml:space="preserve"> data to a server</w:t>
+      </w:r>
+      <w:r>
+        <w:rPr>
+          <w:rFonts w:ascii="Times New Roman" w:hAnsi="Times New Roman" w:cs="Times New Roman"/>
+          <w:sz w:val="23"/>
+          <w:szCs w:val="23"/>
+        </w:rPr>
+        <w:t xml:space="preserve"> in JSON format</w:t>
       </w:r>
     </w:p>
     <w:p>
@@ -867,58 +917,123 @@
         <w:spacing w:after="0" w:line="240" w:lineRule="auto"/>
         <w:rPr>
           <w:rFonts w:ascii="Times New Roman" w:hAnsi="Times New Roman" w:cs="Times New Roman"/>
-          <w:sz w:val="24"/>
-          <w:szCs w:val="24"/>
-        </w:rPr>
-      </w:pPr>
-      <w:r>
-        <w:rPr>
-          <w:rFonts w:ascii="Times New Roman" w:hAnsi="Times New Roman" w:cs="Times New Roman"/>
-          <w:sz w:val="24"/>
-          <w:szCs w:val="24"/>
-        </w:rPr>
-        <w:t>Developed a click based interaction system for picking/placing and enabling/disabling objects in scenes</w:t>
-      </w:r>
-      <w:r>
-        <w:rPr>
-          <w:rFonts w:ascii="Times New Roman" w:hAnsi="Times New Roman" w:cs="Times New Roman"/>
-          <w:sz w:val="24"/>
-          <w:szCs w:val="24"/>
-        </w:rPr>
-        <w:tab/>
-      </w:r>
-      <w:r>
-        <w:rPr>
-          <w:rFonts w:ascii="Times New Roman" w:hAnsi="Times New Roman" w:cs="Times New Roman"/>
-          <w:sz w:val="24"/>
-          <w:szCs w:val="24"/>
-        </w:rPr>
-        <w:tab/>
-      </w:r>
-      <w:r>
-        <w:rPr>
-          <w:rFonts w:ascii="Times New Roman" w:hAnsi="Times New Roman" w:cs="Times New Roman"/>
-          <w:sz w:val="24"/>
-          <w:szCs w:val="24"/>
-        </w:rPr>
-        <w:tab/>
-      </w:r>
-      <w:r>
-        <w:rPr>
-          <w:rFonts w:ascii="Times New Roman" w:hAnsi="Times New Roman" w:cs="Times New Roman"/>
-          <w:sz w:val="24"/>
-          <w:szCs w:val="24"/>
-        </w:rPr>
-        <w:tab/>
-      </w:r>
-      <w:r>
-        <w:rPr>
-          <w:rFonts w:ascii="Times New Roman" w:hAnsi="Times New Roman" w:cs="Times New Roman"/>
-          <w:sz w:val="24"/>
-          <w:szCs w:val="24"/>
-        </w:rPr>
-        <w:tab/>
-      </w:r>
+          <w:sz w:val="23"/>
+          <w:szCs w:val="23"/>
+        </w:rPr>
+      </w:pPr>
+      <w:r>
+        <w:rPr>
+          <w:rFonts w:ascii="Times New Roman" w:hAnsi="Times New Roman" w:cs="Times New Roman"/>
+          <w:sz w:val="23"/>
+          <w:szCs w:val="23"/>
+        </w:rPr>
+        <w:t>Solved scene serializatio</w:t>
+      </w:r>
+      <w:r>
+        <w:rPr>
+          <w:rFonts w:ascii="Times New Roman" w:hAnsi="Times New Roman" w:cs="Times New Roman"/>
+          <w:sz w:val="23"/>
+          <w:szCs w:val="23"/>
+        </w:rPr>
+        <w:t xml:space="preserve">n issue, by </w:t>
+      </w:r>
+      <w:r>
+        <w:rPr>
+          <w:rFonts w:ascii="Times New Roman" w:hAnsi="Times New Roman" w:cs="Times New Roman"/>
+          <w:sz w:val="23"/>
+          <w:szCs w:val="23"/>
+        </w:rPr>
+        <w:t>developing</w:t>
+      </w:r>
+      <w:r>
+        <w:rPr>
+          <w:rFonts w:ascii="Times New Roman" w:hAnsi="Times New Roman" w:cs="Times New Roman"/>
+          <w:sz w:val="23"/>
+          <w:szCs w:val="23"/>
+        </w:rPr>
+        <w:t xml:space="preserve"> a </w:t>
+      </w:r>
+      <w:r>
+        <w:rPr>
+          <w:rFonts w:ascii="Times New Roman" w:hAnsi="Times New Roman" w:cs="Times New Roman"/>
+          <w:sz w:val="23"/>
+          <w:szCs w:val="23"/>
+        </w:rPr>
+        <w:t>system to work</w:t>
+      </w:r>
+      <w:r>
+        <w:rPr>
+          <w:rFonts w:ascii="Times New Roman" w:hAnsi="Times New Roman" w:cs="Times New Roman"/>
+          <w:sz w:val="23"/>
+          <w:szCs w:val="23"/>
+        </w:rPr>
+        <w:t xml:space="preserve"> on to</w:t>
+      </w:r>
+      <w:r>
+        <w:rPr>
+          <w:rFonts w:ascii="Times New Roman" w:hAnsi="Times New Roman" w:cs="Times New Roman"/>
+          <w:sz w:val="23"/>
+          <w:szCs w:val="23"/>
+        </w:rPr>
+        <w:t>p</w:t>
+      </w:r>
+      <w:r>
+        <w:rPr>
+          <w:rFonts w:ascii="Times New Roman" w:hAnsi="Times New Roman" w:cs="Times New Roman"/>
+          <w:sz w:val="23"/>
+          <w:szCs w:val="23"/>
+        </w:rPr>
+        <w:t xml:space="preserve"> of </w:t>
+      </w:r>
+      <w:r>
+        <w:rPr>
+          <w:rFonts w:ascii="Times New Roman" w:hAnsi="Times New Roman" w:cs="Times New Roman"/>
+          <w:sz w:val="23"/>
+          <w:szCs w:val="23"/>
+        </w:rPr>
+        <w:t xml:space="preserve">Unity </w:t>
+      </w:r>
+      <w:r>
+        <w:rPr>
+          <w:rFonts w:ascii="Times New Roman" w:hAnsi="Times New Roman" w:cs="Times New Roman"/>
+          <w:sz w:val="23"/>
+          <w:szCs w:val="23"/>
+        </w:rPr>
+        <w:t>for smooth scene transitions</w:t>
+      </w:r>
+      <w:r>
+        <w:rPr>
+          <w:rFonts w:ascii="Times New Roman" w:hAnsi="Times New Roman" w:cs="Times New Roman"/>
+          <w:sz w:val="23"/>
+          <w:szCs w:val="23"/>
+        </w:rPr>
+        <w:t xml:space="preserve"> at runtime</w:t>
+      </w:r>
+      <w:bookmarkStart w:id="0" w:name="_GoBack"/>
+      <w:bookmarkEnd w:id="0"/>
+    </w:p>
+    <w:p>
+      <w:pPr>
+        <w:tabs>
+          <w:tab w:val="left" w:pos="720"/>
+          <w:tab w:val="left" w:pos="1440"/>
+          <w:tab w:val="left" w:pos="2160"/>
+          <w:tab w:val="left" w:pos="2880"/>
+          <w:tab w:val="left" w:pos="3600"/>
+          <w:tab w:val="left" w:pos="4320"/>
+          <w:tab w:val="left" w:pos="5040"/>
+          <w:tab w:val="left" w:pos="5760"/>
+          <w:tab w:val="left" w:pos="6480"/>
+          <w:tab w:val="left" w:pos="7200"/>
+          <w:tab w:val="right" w:pos="9360"/>
+        </w:tabs>
+        <w:spacing w:after="0" w:line="240" w:lineRule="auto"/>
+        <w:rPr>
+          <w:rFonts w:ascii="Times New Roman" w:hAnsi="Times New Roman" w:cs="Times New Roman"/>
+          <w:sz w:val="23"/>
+          <w:szCs w:val="23"/>
+        </w:rPr>
+      </w:pPr>
     </w:p>
     <w:p>
       <w:pPr>
@@ -938,8 +1053,8 @@
           <w:bCs/>
           <w:iCs/>
           <w:kern w:val="28"/>
-          <w:sz w:val="24"/>
-          <w:szCs w:val="24"/>
+          <w:sz w:val="23"/>
+          <w:szCs w:val="23"/>
         </w:rPr>
       </w:pPr>
       <w:r>
@@ -949,8 +1064,8 @@
           <w:bCs/>
           <w:iCs/>
           <w:kern w:val="28"/>
-          <w:sz w:val="24"/>
-          <w:szCs w:val="24"/>
+          <w:sz w:val="23"/>
+          <w:szCs w:val="23"/>
         </w:rPr>
         <w:t>PROJECTS</w:t>
       </w:r>
@@ -963,16 +1078,16 @@
         <w:spacing w:after="0" w:line="240" w:lineRule="auto"/>
         <w:rPr>
           <w:rFonts w:ascii="Times New Roman" w:hAnsi="Times New Roman" w:cs="Times New Roman"/>
-          <w:sz w:val="24"/>
-          <w:szCs w:val="24"/>
+          <w:sz w:val="23"/>
+          <w:szCs w:val="23"/>
         </w:rPr>
       </w:pPr>
       <w:r>
         <w:rPr>
           <w:rFonts w:ascii="Times New Roman" w:hAnsi="Times New Roman" w:cs="Times New Roman"/>
           <w:b/>
-          <w:sz w:val="24"/>
-          <w:szCs w:val="24"/>
+          <w:sz w:val="23"/>
+          <w:szCs w:val="23"/>
         </w:rPr>
         <w:t>CUNY Hackathon</w:t>
       </w:r>
@@ -980,8 +1095,8 @@
         <w:rPr>
           <w:rFonts w:ascii="Times New Roman" w:hAnsi="Times New Roman" w:cs="Times New Roman"/>
           <w:b/>
-          <w:sz w:val="24"/>
-          <w:szCs w:val="24"/>
+          <w:sz w:val="23"/>
+          <w:szCs w:val="23"/>
         </w:rPr>
         <w:t xml:space="preserve">- </w:t>
       </w:r>
@@ -990,8 +1105,8 @@
         <w:rPr>
           <w:rFonts w:ascii="Times New Roman" w:hAnsi="Times New Roman" w:cs="Times New Roman"/>
           <w:b/>
-          <w:sz w:val="24"/>
-          <w:szCs w:val="24"/>
+          <w:sz w:val="23"/>
+          <w:szCs w:val="23"/>
         </w:rPr>
         <w:t>Cubeball</w:t>
       </w:r>
@@ -1000,8 +1115,8 @@
         <w:rPr>
           <w:rFonts w:ascii="Times New Roman" w:hAnsi="Times New Roman" w:cs="Times New Roman"/>
           <w:b/>
-          <w:sz w:val="24"/>
-          <w:szCs w:val="24"/>
+          <w:sz w:val="23"/>
+          <w:szCs w:val="23"/>
         </w:rPr>
         <w:t xml:space="preserve"> (3</w:t>
       </w:r>
@@ -1009,8 +1124,8 @@
         <w:rPr>
           <w:rFonts w:ascii="Times New Roman" w:hAnsi="Times New Roman" w:cs="Times New Roman"/>
           <w:b/>
-          <w:sz w:val="24"/>
-          <w:szCs w:val="24"/>
+          <w:sz w:val="23"/>
+          <w:szCs w:val="23"/>
           <w:vertAlign w:val="superscript"/>
         </w:rPr>
         <w:t>rd</w:t>
@@ -1019,8 +1134,8 @@
         <w:rPr>
           <w:rFonts w:ascii="Times New Roman" w:hAnsi="Times New Roman" w:cs="Times New Roman"/>
           <w:b/>
-          <w:sz w:val="24"/>
-          <w:szCs w:val="24"/>
+          <w:sz w:val="23"/>
+          <w:szCs w:val="23"/>
         </w:rPr>
         <w:t xml:space="preserve"> place)</w:t>
       </w:r>
@@ -1028,16 +1143,16 @@
         <w:rPr>
           <w:rFonts w:ascii="Times New Roman" w:hAnsi="Times New Roman" w:cs="Times New Roman"/>
           <w:b/>
-          <w:sz w:val="24"/>
-          <w:szCs w:val="24"/>
+          <w:sz w:val="23"/>
+          <w:szCs w:val="23"/>
         </w:rPr>
         <w:t>:</w:t>
       </w:r>
       <w:r>
         <w:rPr>
           <w:rFonts w:ascii="Times New Roman" w:hAnsi="Times New Roman" w:cs="Times New Roman"/>
-          <w:sz w:val="24"/>
-          <w:szCs w:val="24"/>
+          <w:sz w:val="23"/>
+          <w:szCs w:val="23"/>
         </w:rPr>
         <w:t xml:space="preserve"> </w:t>
       </w:r>
@@ -1046,8 +1161,8 @@
           <w:rPr>
             <w:rStyle w:val="Hyperlink"/>
             <w:rFonts w:ascii="Times New Roman" w:hAnsi="Times New Roman" w:cs="Times New Roman"/>
-            <w:sz w:val="24"/>
-            <w:szCs w:val="24"/>
+            <w:sz w:val="23"/>
+            <w:szCs w:val="23"/>
           </w:rPr>
           <w:t>https://github.com/psuong/cubeball</w:t>
         </w:r>
@@ -1055,8 +1170,8 @@
       <w:r>
         <w:rPr>
           <w:rFonts w:ascii="Times New Roman" w:hAnsi="Times New Roman" w:cs="Times New Roman"/>
-          <w:sz w:val="24"/>
-          <w:szCs w:val="24"/>
+          <w:sz w:val="23"/>
+          <w:szCs w:val="23"/>
         </w:rPr>
         <w:t xml:space="preserve"> </w:t>
       </w:r>
@@ -1069,15 +1184,15 @@
         <w:spacing w:after="0" w:line="240" w:lineRule="auto"/>
         <w:rPr>
           <w:rFonts w:ascii="Times New Roman" w:hAnsi="Times New Roman" w:cs="Times New Roman"/>
-          <w:sz w:val="24"/>
-          <w:szCs w:val="24"/>
-        </w:rPr>
-      </w:pPr>
-      <w:r>
-        <w:rPr>
-          <w:rFonts w:ascii="Times New Roman" w:hAnsi="Times New Roman" w:cs="Times New Roman"/>
-          <w:sz w:val="24"/>
-          <w:szCs w:val="24"/>
+          <w:sz w:val="23"/>
+          <w:szCs w:val="23"/>
+        </w:rPr>
+      </w:pPr>
+      <w:r>
+        <w:rPr>
+          <w:rFonts w:ascii="Times New Roman" w:hAnsi="Times New Roman" w:cs="Times New Roman"/>
+          <w:sz w:val="23"/>
+          <w:szCs w:val="23"/>
         </w:rPr>
         <w:t>Oct 15- 16, 2016</w:t>
       </w:r>
@@ -1090,15 +1205,15 @@
         <w:spacing w:after="0" w:line="240" w:lineRule="auto"/>
         <w:rPr>
           <w:rFonts w:ascii="Times New Roman" w:hAnsi="Times New Roman" w:cs="Times New Roman"/>
-          <w:sz w:val="24"/>
-          <w:szCs w:val="24"/>
-        </w:rPr>
-      </w:pPr>
-      <w:r>
-        <w:rPr>
-          <w:rFonts w:ascii="Times New Roman" w:hAnsi="Times New Roman" w:cs="Times New Roman"/>
-          <w:sz w:val="24"/>
-          <w:szCs w:val="24"/>
+          <w:sz w:val="23"/>
+          <w:szCs w:val="23"/>
+        </w:rPr>
+      </w:pPr>
+      <w:r>
+        <w:rPr>
+          <w:rFonts w:ascii="Times New Roman" w:hAnsi="Times New Roman" w:cs="Times New Roman"/>
+          <w:sz w:val="23"/>
+          <w:szCs w:val="23"/>
         </w:rPr>
         <w:t>Team Member</w:t>
       </w:r>
@@ -1116,17 +1231,33 @@
         <w:spacing w:after="0" w:line="240" w:lineRule="auto"/>
         <w:rPr>
           <w:rFonts w:ascii="Times New Roman" w:hAnsi="Times New Roman" w:cs="Times New Roman"/>
-          <w:sz w:val="24"/>
-          <w:szCs w:val="24"/>
-        </w:rPr>
-      </w:pPr>
-      <w:r>
-        <w:rPr>
-          <w:rFonts w:ascii="Times New Roman" w:hAnsi="Times New Roman" w:cs="Times New Roman"/>
-          <w:sz w:val="24"/>
-          <w:szCs w:val="24"/>
+          <w:sz w:val="23"/>
+          <w:szCs w:val="23"/>
+        </w:rPr>
+      </w:pPr>
+      <w:r>
+        <w:rPr>
+          <w:rFonts w:ascii="Times New Roman" w:hAnsi="Times New Roman" w:cs="Times New Roman"/>
+          <w:sz w:val="23"/>
+          <w:szCs w:val="23"/>
         </w:rPr>
         <w:t>Generated playing field and players at runtime</w:t>
+      </w:r>
+      <w:r>
+        <w:rPr>
+          <w:rFonts w:ascii="Times New Roman" w:hAnsi="Times New Roman" w:cs="Times New Roman"/>
+          <w:sz w:val="23"/>
+          <w:szCs w:val="23"/>
+        </w:rPr>
+        <w:t xml:space="preserve"> </w:t>
+      </w:r>
+      <w:r>
+        <w:rPr>
+          <w:rFonts w:ascii="Times New Roman" w:hAnsi="Times New Roman" w:cs="Times New Roman"/>
+          <w:sz w:val="23"/>
+          <w:szCs w:val="23"/>
+        </w:rPr>
+        <w:t>for a multiplayer (2-8) soccer game in Unity</w:t>
       </w:r>
     </w:p>
     <w:p>
@@ -1142,17 +1273,33 @@
         <w:spacing w:after="0" w:line="240" w:lineRule="auto"/>
         <w:rPr>
           <w:rFonts w:ascii="Times New Roman" w:hAnsi="Times New Roman" w:cs="Times New Roman"/>
-          <w:sz w:val="24"/>
-          <w:szCs w:val="24"/>
-        </w:rPr>
-      </w:pPr>
-      <w:r>
-        <w:rPr>
-          <w:rFonts w:ascii="Times New Roman" w:hAnsi="Times New Roman" w:cs="Times New Roman"/>
-          <w:sz w:val="24"/>
-          <w:szCs w:val="24"/>
-        </w:rPr>
-        <w:t xml:space="preserve">Developed  system to handle synchronous player movement  </w:t>
+          <w:sz w:val="23"/>
+          <w:szCs w:val="23"/>
+        </w:rPr>
+      </w:pPr>
+      <w:r>
+        <w:rPr>
+          <w:rFonts w:ascii="Times New Roman" w:hAnsi="Times New Roman" w:cs="Times New Roman"/>
+          <w:sz w:val="23"/>
+          <w:szCs w:val="23"/>
+        </w:rPr>
+        <w:t>Dev</w:t>
+      </w:r>
+      <w:r>
+        <w:rPr>
+          <w:rFonts w:ascii="Times New Roman" w:hAnsi="Times New Roman" w:cs="Times New Roman"/>
+          <w:sz w:val="23"/>
+          <w:szCs w:val="23"/>
+        </w:rPr>
+        <w:t xml:space="preserve">eloped </w:t>
+      </w:r>
+      <w:r>
+        <w:rPr>
+          <w:rFonts w:ascii="Times New Roman" w:hAnsi="Times New Roman" w:cs="Times New Roman"/>
+          <w:sz w:val="23"/>
+          <w:szCs w:val="23"/>
+        </w:rPr>
+        <w:t xml:space="preserve">system to handle synchronous player movement  </w:t>
       </w:r>
     </w:p>
     <w:p>
@@ -1163,8 +1310,8 @@
         <w:spacing w:after="0" w:line="240" w:lineRule="auto"/>
         <w:rPr>
           <w:rFonts w:ascii="Times New Roman" w:hAnsi="Times New Roman" w:cs="Times New Roman"/>
-          <w:sz w:val="24"/>
-          <w:szCs w:val="24"/>
+          <w:sz w:val="23"/>
+          <w:szCs w:val="23"/>
         </w:rPr>
       </w:pPr>
       <w:proofErr w:type="spellStart"/>
@@ -1172,8 +1319,8 @@
         <w:rPr>
           <w:rFonts w:ascii="Times New Roman" w:hAnsi="Times New Roman" w:cs="Times New Roman"/>
           <w:b/>
-          <w:sz w:val="24"/>
-          <w:szCs w:val="24"/>
+          <w:sz w:val="23"/>
+          <w:szCs w:val="23"/>
         </w:rPr>
         <w:t>HackBU</w:t>
       </w:r>
@@ -1182,8 +1329,8 @@
         <w:rPr>
           <w:rFonts w:ascii="Times New Roman" w:hAnsi="Times New Roman" w:cs="Times New Roman"/>
           <w:b/>
-          <w:sz w:val="24"/>
-          <w:szCs w:val="24"/>
+          <w:sz w:val="23"/>
+          <w:szCs w:val="23"/>
         </w:rPr>
         <w:t>- Viacom Dora</w:t>
       </w:r>
@@ -1191,8 +1338,8 @@
         <w:rPr>
           <w:rFonts w:ascii="Times New Roman" w:hAnsi="Times New Roman" w:cs="Times New Roman"/>
           <w:b/>
-          <w:sz w:val="24"/>
-          <w:szCs w:val="24"/>
+          <w:sz w:val="23"/>
+          <w:szCs w:val="23"/>
         </w:rPr>
         <w:t xml:space="preserve"> (</w:t>
       </w:r>
@@ -1200,8 +1347,8 @@
         <w:rPr>
           <w:rFonts w:ascii="Times New Roman" w:hAnsi="Times New Roman" w:cs="Times New Roman"/>
           <w:b/>
-          <w:sz w:val="24"/>
-          <w:szCs w:val="24"/>
+          <w:sz w:val="23"/>
+          <w:szCs w:val="23"/>
         </w:rPr>
         <w:t>2</w:t>
       </w:r>
@@ -1209,8 +1356,8 @@
         <w:rPr>
           <w:rFonts w:ascii="Times New Roman" w:hAnsi="Times New Roman" w:cs="Times New Roman"/>
           <w:b/>
-          <w:sz w:val="24"/>
-          <w:szCs w:val="24"/>
+          <w:sz w:val="23"/>
+          <w:szCs w:val="23"/>
           <w:vertAlign w:val="superscript"/>
         </w:rPr>
         <w:t>nd</w:t>
@@ -1219,8 +1366,8 @@
         <w:rPr>
           <w:rFonts w:ascii="Times New Roman" w:hAnsi="Times New Roman" w:cs="Times New Roman"/>
           <w:b/>
-          <w:sz w:val="24"/>
-          <w:szCs w:val="24"/>
+          <w:sz w:val="23"/>
+          <w:szCs w:val="23"/>
         </w:rPr>
         <w:t xml:space="preserve"> place </w:t>
       </w:r>
@@ -1228,8 +1375,8 @@
         <w:rPr>
           <w:rFonts w:ascii="Times New Roman" w:hAnsi="Times New Roman" w:cs="Times New Roman"/>
           <w:b/>
-          <w:sz w:val="24"/>
-          <w:szCs w:val="24"/>
+          <w:sz w:val="23"/>
+          <w:szCs w:val="23"/>
         </w:rPr>
         <w:t>Best Media Related Hack</w:t>
       </w:r>
@@ -1237,8 +1384,8 @@
         <w:rPr>
           <w:rFonts w:ascii="Times New Roman" w:hAnsi="Times New Roman" w:cs="Times New Roman"/>
           <w:b/>
-          <w:sz w:val="24"/>
-          <w:szCs w:val="24"/>
+          <w:sz w:val="23"/>
+          <w:szCs w:val="23"/>
         </w:rPr>
         <w:t>)</w:t>
       </w:r>
@@ -1246,12 +1393,16 @@
         <w:rPr>
           <w:rFonts w:ascii="Times New Roman" w:hAnsi="Times New Roman" w:cs="Times New Roman"/>
           <w:b/>
-          <w:sz w:val="24"/>
-          <w:szCs w:val="24"/>
+          <w:sz w:val="23"/>
+          <w:szCs w:val="23"/>
         </w:rPr>
         <w:t>:</w:t>
       </w:r>
       <w:r>
+        <w:rPr>
+          <w:sz w:val="23"/>
+          <w:szCs w:val="23"/>
+        </w:rPr>
         <w:t xml:space="preserve"> </w:t>
       </w:r>
       <w:hyperlink r:id="rId11" w:history="1">
@@ -1259,8 +1410,8 @@
           <w:rPr>
             <w:rStyle w:val="Hyperlink"/>
             <w:rFonts w:ascii="Times New Roman" w:hAnsi="Times New Roman" w:cs="Times New Roman"/>
-            <w:sz w:val="24"/>
-            <w:szCs w:val="24"/>
+            <w:sz w:val="23"/>
+            <w:szCs w:val="23"/>
           </w:rPr>
           <w:t>https://github.com/psuong/viacom-dora</w:t>
         </w:r>
@@ -1268,8 +1419,8 @@
       <w:r>
         <w:rPr>
           <w:rFonts w:ascii="Times New Roman" w:hAnsi="Times New Roman" w:cs="Times New Roman"/>
-          <w:sz w:val="24"/>
-          <w:szCs w:val="24"/>
+          <w:sz w:val="23"/>
+          <w:szCs w:val="23"/>
         </w:rPr>
         <w:t xml:space="preserve"> </w:t>
       </w:r>
@@ -1282,15 +1433,15 @@
         <w:spacing w:after="0" w:line="240" w:lineRule="auto"/>
         <w:rPr>
           <w:rFonts w:ascii="Times New Roman" w:hAnsi="Times New Roman" w:cs="Times New Roman"/>
-          <w:sz w:val="24"/>
-          <w:szCs w:val="24"/>
-        </w:rPr>
-      </w:pPr>
-      <w:r>
-        <w:rPr>
-          <w:rFonts w:ascii="Times New Roman" w:hAnsi="Times New Roman" w:cs="Times New Roman"/>
-          <w:sz w:val="24"/>
-          <w:szCs w:val="24"/>
+          <w:sz w:val="23"/>
+          <w:szCs w:val="23"/>
+        </w:rPr>
+      </w:pPr>
+      <w:r>
+        <w:rPr>
+          <w:rFonts w:ascii="Times New Roman" w:hAnsi="Times New Roman" w:cs="Times New Roman"/>
+          <w:sz w:val="23"/>
+          <w:szCs w:val="23"/>
         </w:rPr>
         <w:t>Feb 13-14, 2016</w:t>
       </w:r>
@@ -1303,15 +1454,15 @@
         <w:spacing w:after="0" w:line="240" w:lineRule="auto"/>
         <w:rPr>
           <w:rFonts w:ascii="Times New Roman" w:hAnsi="Times New Roman" w:cs="Times New Roman"/>
-          <w:sz w:val="24"/>
-          <w:szCs w:val="24"/>
-        </w:rPr>
-      </w:pPr>
-      <w:r>
-        <w:rPr>
-          <w:rFonts w:ascii="Times New Roman" w:hAnsi="Times New Roman" w:cs="Times New Roman"/>
-          <w:sz w:val="24"/>
-          <w:szCs w:val="24"/>
+          <w:sz w:val="23"/>
+          <w:szCs w:val="23"/>
+        </w:rPr>
+      </w:pPr>
+      <w:r>
+        <w:rPr>
+          <w:rFonts w:ascii="Times New Roman" w:hAnsi="Times New Roman" w:cs="Times New Roman"/>
+          <w:sz w:val="23"/>
+          <w:szCs w:val="23"/>
         </w:rPr>
         <w:t>Team Member</w:t>
       </w:r>
@@ -1329,32 +1480,56 @@
         <w:spacing w:after="0" w:line="240" w:lineRule="auto"/>
         <w:rPr>
           <w:rFonts w:ascii="Times New Roman" w:hAnsi="Times New Roman" w:cs="Times New Roman"/>
-          <w:sz w:val="24"/>
-          <w:szCs w:val="24"/>
-        </w:rPr>
-      </w:pPr>
-      <w:r>
-        <w:rPr>
-          <w:rFonts w:ascii="Times New Roman" w:hAnsi="Times New Roman" w:cs="Times New Roman"/>
-          <w:sz w:val="24"/>
-          <w:szCs w:val="24"/>
-        </w:rPr>
-        <w:t>Educational</w:t>
-      </w:r>
-      <w:r>
-        <w:rPr>
-          <w:rFonts w:ascii="Times New Roman" w:hAnsi="Times New Roman" w:cs="Times New Roman"/>
-          <w:sz w:val="24"/>
-          <w:szCs w:val="24"/>
-        </w:rPr>
-        <w:t xml:space="preserve"> Dora the Explorer Game developed using </w:t>
+          <w:sz w:val="23"/>
+          <w:szCs w:val="23"/>
+        </w:rPr>
+      </w:pPr>
+      <w:r>
+        <w:rPr>
+          <w:rFonts w:ascii="Times New Roman" w:hAnsi="Times New Roman" w:cs="Times New Roman"/>
+          <w:sz w:val="23"/>
+          <w:szCs w:val="23"/>
+        </w:rPr>
+        <w:t>W</w:t>
+      </w:r>
+      <w:r>
+        <w:rPr>
+          <w:rFonts w:ascii="Times New Roman" w:hAnsi="Times New Roman" w:cs="Times New Roman"/>
+          <w:sz w:val="23"/>
+          <w:szCs w:val="23"/>
+        </w:rPr>
+        <w:t>orked</w:t>
+      </w:r>
+      <w:r>
+        <w:rPr>
+          <w:rFonts w:ascii="Times New Roman" w:hAnsi="Times New Roman" w:cs="Times New Roman"/>
+          <w:sz w:val="23"/>
+          <w:szCs w:val="23"/>
+        </w:rPr>
+        <w:t xml:space="preserve"> on visuals and UI</w:t>
+      </w:r>
+      <w:r>
+        <w:rPr>
+          <w:rFonts w:ascii="Times New Roman" w:hAnsi="Times New Roman" w:cs="Times New Roman"/>
+          <w:sz w:val="23"/>
+          <w:szCs w:val="23"/>
+        </w:rPr>
+        <w:t xml:space="preserve"> for ed</w:t>
+      </w:r>
+      <w:r>
+        <w:rPr>
+          <w:rFonts w:ascii="Times New Roman" w:hAnsi="Times New Roman" w:cs="Times New Roman"/>
+          <w:sz w:val="23"/>
+          <w:szCs w:val="23"/>
+        </w:rPr>
+        <w:t xml:space="preserve">ucational Dora the Explorer Game developed using </w:t>
       </w:r>
       <w:proofErr w:type="spellStart"/>
       <w:r>
         <w:rPr>
           <w:rFonts w:ascii="Times New Roman" w:hAnsi="Times New Roman" w:cs="Times New Roman"/>
-          <w:sz w:val="24"/>
-          <w:szCs w:val="24"/>
+          <w:sz w:val="23"/>
+          <w:szCs w:val="23"/>
         </w:rPr>
         <w:t>Monobehaviour</w:t>
       </w:r>
@@ -1362,57 +1537,23 @@
       <w:r>
         <w:rPr>
           <w:rFonts w:ascii="Times New Roman" w:hAnsi="Times New Roman" w:cs="Times New Roman"/>
-          <w:sz w:val="24"/>
-          <w:szCs w:val="24"/>
-        </w:rPr>
-        <w:t xml:space="preserve"> and C# with Unity</w:t>
+          <w:sz w:val="23"/>
+          <w:szCs w:val="23"/>
+        </w:rPr>
+        <w:t xml:space="preserve"> and C# with Unity2D</w:t>
       </w:r>
     </w:p>
     <w:p>
       <w:pPr>
-        <w:pStyle w:val="ListParagraph"/>
-        <w:numPr>
-          <w:ilvl w:val="0"/>
-          <w:numId w:val="36"/>
-        </w:numPr>
         <w:tabs>
           <w:tab w:val="right" w:pos="10800"/>
         </w:tabs>
         <w:spacing w:after="0" w:line="240" w:lineRule="auto"/>
         <w:rPr>
-          <w:rFonts w:ascii="Times New Roman" w:hAnsi="Times New Roman" w:cs="Times New Roman"/>
-          <w:sz w:val="24"/>
-          <w:szCs w:val="24"/>
-        </w:rPr>
-      </w:pPr>
-      <w:r>
-        <w:rPr>
-          <w:rFonts w:ascii="Times New Roman" w:hAnsi="Times New Roman" w:cs="Times New Roman"/>
-          <w:sz w:val="24"/>
-          <w:szCs w:val="24"/>
-        </w:rPr>
-        <w:t>Primarily worked</w:t>
-      </w:r>
-      <w:r>
-        <w:rPr>
-          <w:rFonts w:ascii="Times New Roman" w:hAnsi="Times New Roman" w:cs="Times New Roman"/>
-          <w:sz w:val="24"/>
-          <w:szCs w:val="24"/>
-        </w:rPr>
-        <w:t xml:space="preserve"> on visuals and UI</w:t>
-      </w:r>
-    </w:p>
-    <w:p>
-      <w:pPr>
-        <w:tabs>
-          <w:tab w:val="right" w:pos="10800"/>
-        </w:tabs>
-        <w:spacing w:after="0" w:line="240" w:lineRule="auto"/>
-        <w:rPr>
           <w:rStyle w:val="Hyperlink"/>
           <w:rFonts w:ascii="Times New Roman" w:hAnsi="Times New Roman" w:cs="Times New Roman"/>
-          <w:sz w:val="24"/>
-          <w:szCs w:val="24"/>
+          <w:sz w:val="23"/>
+          <w:szCs w:val="23"/>
         </w:rPr>
       </w:pPr>
       <w:proofErr w:type="spellStart"/>
@@ -1420,8 +1561,8 @@
         <w:rPr>
           <w:rFonts w:ascii="Times New Roman" w:hAnsi="Times New Roman" w:cs="Times New Roman"/>
           <w:b/>
-          <w:sz w:val="24"/>
-          <w:szCs w:val="24"/>
+          <w:sz w:val="23"/>
+          <w:szCs w:val="23"/>
         </w:rPr>
         <w:t>GameDev</w:t>
       </w:r>
@@ -1430,8 +1571,8 @@
         <w:rPr>
           <w:rFonts w:ascii="Times New Roman" w:hAnsi="Times New Roman" w:cs="Times New Roman"/>
           <w:b/>
-          <w:sz w:val="24"/>
-          <w:szCs w:val="24"/>
+          <w:sz w:val="23"/>
+          <w:szCs w:val="23"/>
         </w:rPr>
         <w:t xml:space="preserve">- </w:t>
       </w:r>
@@ -1439,8 +1580,8 @@
         <w:rPr>
           <w:rFonts w:ascii="Times New Roman" w:hAnsi="Times New Roman" w:cs="Times New Roman"/>
           <w:b/>
-          <w:sz w:val="24"/>
-          <w:szCs w:val="24"/>
+          <w:sz w:val="23"/>
+          <w:szCs w:val="23"/>
         </w:rPr>
         <w:t>Battle Blocks Royale</w:t>
       </w:r>
@@ -1448,8 +1589,8 @@
         <w:rPr>
           <w:rFonts w:ascii="Times New Roman" w:hAnsi="Times New Roman" w:cs="Times New Roman"/>
           <w:b/>
-          <w:sz w:val="24"/>
-          <w:szCs w:val="24"/>
+          <w:sz w:val="23"/>
+          <w:szCs w:val="23"/>
         </w:rPr>
         <w:t>:</w:t>
       </w:r>
@@ -1457,8 +1598,8 @@
         <w:rPr>
           <w:rFonts w:ascii="Times New Roman" w:hAnsi="Times New Roman" w:cs="Times New Roman"/>
           <w:b/>
-          <w:sz w:val="24"/>
-          <w:szCs w:val="24"/>
+          <w:sz w:val="23"/>
+          <w:szCs w:val="23"/>
         </w:rPr>
         <w:t xml:space="preserve"> </w:t>
       </w:r>
@@ -1467,10 +1608,19 @@
           <w:rPr>
             <w:rStyle w:val="Hyperlink"/>
             <w:rFonts w:ascii="Times New Roman" w:hAnsi="Times New Roman" w:cs="Times New Roman"/>
-            <w:sz w:val="24"/>
-            <w:szCs w:val="24"/>
+            <w:sz w:val="23"/>
+            <w:szCs w:val="23"/>
           </w:rPr>
-          <w:t>https://bitbucket.org/psuong01/battle-blocks-royale</w:t>
+          <w:t>https://bitbucket.org/psuong01/battle-blocks-royal</w:t>
+        </w:r>
+        <w:r>
+          <w:rPr>
+            <w:rStyle w:val="Hyperlink"/>
+            <w:rFonts w:ascii="Times New Roman" w:hAnsi="Times New Roman" w:cs="Times New Roman"/>
+            <w:sz w:val="23"/>
+            <w:szCs w:val="23"/>
+          </w:rPr>
+          <w:t>e</w:t>
         </w:r>
       </w:hyperlink>
     </w:p>
@@ -1482,23 +1632,23 @@
         <w:spacing w:after="0" w:line="240" w:lineRule="auto"/>
         <w:rPr>
           <w:rFonts w:ascii="Times New Roman" w:hAnsi="Times New Roman" w:cs="Times New Roman"/>
-          <w:sz w:val="24"/>
-          <w:szCs w:val="24"/>
-        </w:rPr>
-      </w:pPr>
-      <w:r>
-        <w:rPr>
-          <w:rFonts w:ascii="Times New Roman" w:hAnsi="Times New Roman" w:cs="Times New Roman"/>
-          <w:sz w:val="24"/>
-          <w:szCs w:val="24"/>
+          <w:sz w:val="23"/>
+          <w:szCs w:val="23"/>
+        </w:rPr>
+      </w:pPr>
+      <w:r>
+        <w:rPr>
+          <w:rFonts w:ascii="Times New Roman" w:hAnsi="Times New Roman" w:cs="Times New Roman"/>
+          <w:sz w:val="23"/>
+          <w:szCs w:val="23"/>
         </w:rPr>
         <w:t xml:space="preserve">Oct 2015 – Dec </w:t>
       </w:r>
       <w:r>
         <w:rPr>
           <w:rFonts w:ascii="Times New Roman" w:hAnsi="Times New Roman" w:cs="Times New Roman"/>
-          <w:sz w:val="24"/>
-          <w:szCs w:val="24"/>
+          <w:sz w:val="23"/>
+          <w:szCs w:val="23"/>
         </w:rPr>
         <w:t>2015</w:t>
       </w:r>
@@ -1511,15 +1661,15 @@
         <w:spacing w:after="0" w:line="240" w:lineRule="auto"/>
         <w:rPr>
           <w:rFonts w:ascii="Times New Roman" w:hAnsi="Times New Roman" w:cs="Times New Roman"/>
-          <w:sz w:val="24"/>
-          <w:szCs w:val="24"/>
-        </w:rPr>
-      </w:pPr>
-      <w:r>
-        <w:rPr>
-          <w:rFonts w:ascii="Times New Roman" w:hAnsi="Times New Roman" w:cs="Times New Roman"/>
-          <w:sz w:val="24"/>
-          <w:szCs w:val="24"/>
+          <w:sz w:val="23"/>
+          <w:szCs w:val="23"/>
+        </w:rPr>
+      </w:pPr>
+      <w:r>
+        <w:rPr>
+          <w:rFonts w:ascii="Times New Roman" w:hAnsi="Times New Roman" w:cs="Times New Roman"/>
+          <w:sz w:val="23"/>
+          <w:szCs w:val="23"/>
         </w:rPr>
         <w:t>Team Member</w:t>
       </w:r>
@@ -1537,75 +1687,25 @@
         <w:spacing w:after="0" w:line="240" w:lineRule="auto"/>
         <w:rPr>
           <w:rFonts w:ascii="Times New Roman" w:hAnsi="Times New Roman" w:cs="Times New Roman"/>
-          <w:sz w:val="24"/>
-          <w:szCs w:val="24"/>
-        </w:rPr>
-      </w:pPr>
-      <w:r>
-        <w:rPr>
-          <w:rFonts w:ascii="Times New Roman" w:hAnsi="Times New Roman" w:cs="Times New Roman"/>
-          <w:sz w:val="24"/>
-          <w:szCs w:val="24"/>
-        </w:rPr>
-        <w:t>Worked with a team of 6 other students</w:t>
-      </w:r>
-      <w:r>
-        <w:rPr>
-          <w:rFonts w:ascii="Times New Roman" w:hAnsi="Times New Roman" w:cs="Times New Roman"/>
-          <w:sz w:val="24"/>
-          <w:szCs w:val="24"/>
-        </w:rPr>
-        <w:t xml:space="preserve"> to develop a simple 3D</w:t>
-      </w:r>
-      <w:r>
-        <w:rPr>
-          <w:rFonts w:ascii="Times New Roman" w:hAnsi="Times New Roman" w:cs="Times New Roman"/>
-          <w:sz w:val="24"/>
-          <w:szCs w:val="24"/>
-        </w:rPr>
-        <w:t xml:space="preserve"> arena</w:t>
-      </w:r>
-      <w:r>
-        <w:rPr>
-          <w:rFonts w:ascii="Times New Roman" w:hAnsi="Times New Roman" w:cs="Times New Roman"/>
-          <w:sz w:val="24"/>
-          <w:szCs w:val="24"/>
-        </w:rPr>
-        <w:t xml:space="preserve"> shooter </w:t>
-      </w:r>
-      <w:r>
-        <w:rPr>
-          <w:rFonts w:ascii="Times New Roman" w:hAnsi="Times New Roman" w:cs="Times New Roman"/>
-          <w:sz w:val="24"/>
-          <w:szCs w:val="24"/>
-        </w:rPr>
-        <w:t xml:space="preserve">using </w:t>
-      </w:r>
-      <w:proofErr w:type="spellStart"/>
-      <w:r>
-        <w:rPr>
-          <w:rFonts w:ascii="Times New Roman" w:hAnsi="Times New Roman" w:cs="Times New Roman"/>
-          <w:sz w:val="24"/>
-          <w:szCs w:val="24"/>
-        </w:rPr>
-        <w:t>Monobehaviour</w:t>
-      </w:r>
-      <w:proofErr w:type="spellEnd"/>
-      <w:r>
-        <w:rPr>
-          <w:rFonts w:ascii="Times New Roman" w:hAnsi="Times New Roman" w:cs="Times New Roman"/>
-          <w:sz w:val="24"/>
-          <w:szCs w:val="24"/>
-        </w:rPr>
-        <w:t xml:space="preserve"> and C#</w:t>
-      </w:r>
-      <w:r>
-        <w:rPr>
-          <w:rFonts w:ascii="Times New Roman" w:hAnsi="Times New Roman" w:cs="Times New Roman"/>
-          <w:sz w:val="24"/>
-          <w:szCs w:val="24"/>
-        </w:rPr>
-        <w:t xml:space="preserve"> with Unity </w:t>
+          <w:sz w:val="23"/>
+          <w:szCs w:val="23"/>
+        </w:rPr>
+      </w:pPr>
+      <w:r>
+        <w:rPr>
+          <w:rFonts w:ascii="Times New Roman" w:hAnsi="Times New Roman" w:cs="Times New Roman"/>
+          <w:sz w:val="23"/>
+          <w:szCs w:val="23"/>
+        </w:rPr>
+        <w:t>W</w:t>
+      </w:r>
+      <w:r>
+        <w:rPr>
+          <w:rFonts w:ascii="Times New Roman" w:hAnsi="Times New Roman" w:cs="Times New Roman"/>
+          <w:sz w:val="23"/>
+          <w:szCs w:val="23"/>
+        </w:rPr>
+        <w:t xml:space="preserve">orked on particle systems, UI and backend system design for a modular framework </w:t>
       </w:r>
     </w:p>
     <w:p>
@@ -1621,50 +1721,58 @@
         <w:spacing w:after="0" w:line="240" w:lineRule="auto"/>
         <w:rPr>
           <w:rFonts w:ascii="Times New Roman" w:hAnsi="Times New Roman" w:cs="Times New Roman"/>
-          <w:sz w:val="24"/>
-          <w:szCs w:val="24"/>
-        </w:rPr>
-      </w:pPr>
-      <w:r>
-        <w:rPr>
-          <w:rFonts w:ascii="Times New Roman" w:hAnsi="Times New Roman" w:cs="Times New Roman"/>
-          <w:sz w:val="24"/>
-          <w:szCs w:val="24"/>
-        </w:rPr>
-        <w:t>Primarily wor</w:t>
-      </w:r>
-      <w:r>
-        <w:rPr>
-          <w:rFonts w:ascii="Times New Roman" w:hAnsi="Times New Roman" w:cs="Times New Roman"/>
-          <w:sz w:val="24"/>
-          <w:szCs w:val="24"/>
-        </w:rPr>
-        <w:t xml:space="preserve">ked on particle systems, UI and </w:t>
-      </w:r>
-      <w:r>
-        <w:rPr>
-          <w:rFonts w:ascii="Times New Roman" w:hAnsi="Times New Roman" w:cs="Times New Roman"/>
-          <w:sz w:val="24"/>
-          <w:szCs w:val="24"/>
-        </w:rPr>
-        <w:t>backend system design for a modular framework</w:t>
-      </w:r>
-      <w:r>
-        <w:rPr>
-          <w:rFonts w:ascii="Times New Roman" w:hAnsi="Times New Roman" w:cs="Times New Roman"/>
-          <w:sz w:val="24"/>
-          <w:szCs w:val="24"/>
-        </w:rPr>
-        <w:t xml:space="preserve"> </w:t>
+          <w:sz w:val="23"/>
+          <w:szCs w:val="23"/>
+        </w:rPr>
+      </w:pPr>
+      <w:r>
+        <w:rPr>
+          <w:rFonts w:ascii="Times New Roman" w:hAnsi="Times New Roman" w:cs="Times New Roman"/>
+          <w:sz w:val="23"/>
+          <w:szCs w:val="23"/>
+        </w:rPr>
+        <w:t xml:space="preserve">Developed event system to handle health and power-ups </w:t>
       </w:r>
     </w:p>
     <w:p>
       <w:pPr>
+        <w:pStyle w:val="ListParagraph"/>
+        <w:numPr>
+          <w:ilvl w:val="0"/>
+          <w:numId w:val="35"/>
+        </w:numPr>
+        <w:tabs>
+          <w:tab w:val="right" w:pos="10800"/>
+        </w:tabs>
         <w:spacing w:after="0" w:line="240" w:lineRule="auto"/>
         <w:rPr>
           <w:rFonts w:ascii="Times New Roman" w:hAnsi="Times New Roman" w:cs="Times New Roman"/>
-          <w:sz w:val="24"/>
-          <w:szCs w:val="24"/>
+          <w:sz w:val="23"/>
+          <w:szCs w:val="23"/>
+        </w:rPr>
+      </w:pPr>
+      <w:r>
+        <w:rPr>
+          <w:rFonts w:ascii="Times New Roman" w:hAnsi="Times New Roman" w:cs="Times New Roman"/>
+          <w:sz w:val="23"/>
+          <w:szCs w:val="23"/>
+        </w:rPr>
+        <w:t xml:space="preserve">Improved player spawning to be scalable and </w:t>
+      </w:r>
+      <w:r>
+        <w:rPr>
+          <w:rFonts w:ascii="Times New Roman" w:hAnsi="Times New Roman" w:cs="Times New Roman"/>
+          <w:sz w:val="23"/>
+          <w:szCs w:val="23"/>
+        </w:rPr>
+        <w:t>set at runtime</w:t>
+      </w:r>
+    </w:p>
+    <w:p>
+      <w:pPr>
+        <w:spacing w:after="0" w:line="240" w:lineRule="auto"/>
+        <w:rPr>
+          <w:rFonts w:ascii="Times New Roman" w:hAnsi="Times New Roman" w:cs="Times New Roman"/>
         </w:rPr>
       </w:pPr>
     </w:p>
@@ -1677,16 +1785,16 @@
         <w:rPr>
           <w:rFonts w:ascii="Times New Roman" w:hAnsi="Times New Roman" w:cs="Times New Roman"/>
           <w:b/>
-          <w:sz w:val="20"/>
-          <w:szCs w:val="20"/>
+          <w:sz w:val="23"/>
+          <w:szCs w:val="23"/>
         </w:rPr>
       </w:pPr>
       <w:r>
         <w:rPr>
           <w:rFonts w:ascii="Times New Roman" w:hAnsi="Times New Roman" w:cs="Times New Roman"/>
           <w:b/>
-          <w:sz w:val="20"/>
-          <w:szCs w:val="20"/>
+          <w:sz w:val="23"/>
+          <w:szCs w:val="23"/>
         </w:rPr>
         <w:t>ACTIVITIES</w:t>
       </w:r>
@@ -1700,16 +1808,16 @@
         <w:rPr>
           <w:rFonts w:ascii="Times New Roman" w:hAnsi="Times New Roman" w:cs="Times New Roman"/>
           <w:b/>
-          <w:sz w:val="20"/>
-          <w:szCs w:val="20"/>
+          <w:sz w:val="23"/>
+          <w:szCs w:val="23"/>
         </w:rPr>
       </w:pPr>
       <w:r>
         <w:rPr>
           <w:rFonts w:ascii="Times New Roman" w:hAnsi="Times New Roman" w:cs="Times New Roman"/>
           <w:b/>
-          <w:sz w:val="20"/>
-          <w:szCs w:val="20"/>
+          <w:sz w:val="23"/>
+          <w:szCs w:val="23"/>
         </w:rPr>
         <w:t>Association for Computing Machinery E-Board at City College of New York</w:t>
       </w:r>
@@ -1717,8 +1825,8 @@
         <w:rPr>
           <w:rFonts w:ascii="Times New Roman" w:hAnsi="Times New Roman" w:cs="Times New Roman"/>
           <w:b/>
-          <w:sz w:val="20"/>
-          <w:szCs w:val="20"/>
+          <w:sz w:val="23"/>
+          <w:szCs w:val="23"/>
         </w:rPr>
         <w:tab/>
       </w:r>
@@ -1731,15 +1839,15 @@
         <w:spacing w:after="0" w:line="240" w:lineRule="auto"/>
         <w:rPr>
           <w:rFonts w:ascii="Times New Roman" w:hAnsi="Times New Roman" w:cs="Times New Roman"/>
-          <w:sz w:val="20"/>
-          <w:szCs w:val="20"/>
-        </w:rPr>
-      </w:pPr>
-      <w:r>
-        <w:rPr>
-          <w:rFonts w:ascii="Times New Roman" w:hAnsi="Times New Roman" w:cs="Times New Roman"/>
-          <w:sz w:val="20"/>
-          <w:szCs w:val="20"/>
+          <w:sz w:val="23"/>
+          <w:szCs w:val="23"/>
+        </w:rPr>
+      </w:pPr>
+      <w:r>
+        <w:rPr>
+          <w:rFonts w:ascii="Times New Roman" w:hAnsi="Times New Roman" w:cs="Times New Roman"/>
+          <w:sz w:val="23"/>
+          <w:szCs w:val="23"/>
         </w:rPr>
         <w:t>Dec 2015 – Present</w:t>
       </w:r>
@@ -1748,8 +1856,8 @@
           <w:rFonts w:ascii="Times New Roman" w:hAnsi="Times New Roman" w:cs="Times New Roman"/>
           <w:b/>
           <w:i/>
-          <w:sz w:val="20"/>
-          <w:szCs w:val="20"/>
+          <w:sz w:val="23"/>
+          <w:szCs w:val="23"/>
         </w:rPr>
         <w:tab/>
       </w:r>
@@ -1757,8 +1865,8 @@
         <w:rPr>
           <w:rFonts w:ascii="Times New Roman" w:hAnsi="Times New Roman" w:cs="Times New Roman"/>
           <w:b/>
-          <w:sz w:val="20"/>
-          <w:szCs w:val="20"/>
+          <w:sz w:val="23"/>
+          <w:szCs w:val="23"/>
         </w:rPr>
         <w:tab/>
       </w:r>
@@ -1771,15 +1879,15 @@
         <w:spacing w:after="0" w:line="240" w:lineRule="auto"/>
         <w:rPr>
           <w:rFonts w:ascii="Times New Roman" w:hAnsi="Times New Roman" w:cs="Times New Roman"/>
-          <w:sz w:val="20"/>
-          <w:szCs w:val="20"/>
-        </w:rPr>
-      </w:pPr>
-      <w:r>
-        <w:rPr>
-          <w:rFonts w:ascii="Times New Roman" w:hAnsi="Times New Roman" w:cs="Times New Roman"/>
-          <w:sz w:val="20"/>
-          <w:szCs w:val="20"/>
+          <w:sz w:val="23"/>
+          <w:szCs w:val="23"/>
+        </w:rPr>
+      </w:pPr>
+      <w:r>
+        <w:rPr>
+          <w:rFonts w:ascii="Times New Roman" w:hAnsi="Times New Roman" w:cs="Times New Roman"/>
+          <w:sz w:val="23"/>
+          <w:szCs w:val="23"/>
         </w:rPr>
         <w:t>Treasurer</w:t>
       </w:r>
@@ -1797,23 +1905,23 @@
         <w:spacing w:after="0" w:line="240" w:lineRule="auto"/>
         <w:rPr>
           <w:rFonts w:ascii="Times New Roman" w:hAnsi="Times New Roman" w:cs="Times New Roman"/>
-          <w:sz w:val="20"/>
-          <w:szCs w:val="20"/>
-        </w:rPr>
-      </w:pPr>
-      <w:r>
-        <w:rPr>
-          <w:rFonts w:ascii="Times New Roman" w:hAnsi="Times New Roman" w:cs="Times New Roman"/>
-          <w:sz w:val="20"/>
-          <w:szCs w:val="20"/>
+          <w:sz w:val="23"/>
+          <w:szCs w:val="23"/>
+        </w:rPr>
+      </w:pPr>
+      <w:r>
+        <w:rPr>
+          <w:rFonts w:ascii="Times New Roman" w:hAnsi="Times New Roman" w:cs="Times New Roman"/>
+          <w:sz w:val="23"/>
+          <w:szCs w:val="23"/>
         </w:rPr>
         <w:t>Manage club budget of $1,800</w:t>
       </w:r>
       <w:r>
         <w:rPr>
           <w:rFonts w:ascii="Times New Roman" w:hAnsi="Times New Roman" w:cs="Times New Roman"/>
-          <w:sz w:val="20"/>
-          <w:szCs w:val="20"/>
+          <w:sz w:val="23"/>
+          <w:szCs w:val="23"/>
         </w:rPr>
         <w:tab/>
         <w:t xml:space="preserve"> </w:t>
@@ -1832,15 +1940,15 @@
         <w:spacing w:after="0" w:line="240" w:lineRule="auto"/>
         <w:rPr>
           <w:rFonts w:ascii="Times New Roman" w:hAnsi="Times New Roman" w:cs="Times New Roman"/>
-          <w:sz w:val="20"/>
-          <w:szCs w:val="20"/>
-        </w:rPr>
-      </w:pPr>
-      <w:r>
-        <w:rPr>
-          <w:rFonts w:ascii="Times New Roman" w:hAnsi="Times New Roman" w:cs="Times New Roman"/>
-          <w:sz w:val="20"/>
-          <w:szCs w:val="20"/>
+          <w:sz w:val="23"/>
+          <w:szCs w:val="23"/>
+        </w:rPr>
+      </w:pPr>
+      <w:r>
+        <w:rPr>
+          <w:rFonts w:ascii="Times New Roman" w:hAnsi="Times New Roman" w:cs="Times New Roman"/>
+          <w:sz w:val="23"/>
+          <w:szCs w:val="23"/>
         </w:rPr>
         <w:t xml:space="preserve">Execute and manage events such as General Meeting, </w:t>
       </w:r>
@@ -1848,8 +1956,8 @@
       <w:r>
         <w:rPr>
           <w:rFonts w:ascii="Times New Roman" w:hAnsi="Times New Roman" w:cs="Times New Roman"/>
-          <w:sz w:val="20"/>
-          <w:szCs w:val="20"/>
+          <w:sz w:val="23"/>
+          <w:szCs w:val="23"/>
         </w:rPr>
         <w:t>Git</w:t>
       </w:r>
@@ -1857,8 +1965,8 @@
       <w:r>
         <w:rPr>
           <w:rFonts w:ascii="Times New Roman" w:hAnsi="Times New Roman" w:cs="Times New Roman"/>
-          <w:sz w:val="20"/>
-          <w:szCs w:val="20"/>
+          <w:sz w:val="23"/>
+          <w:szCs w:val="23"/>
         </w:rPr>
         <w:t xml:space="preserve"> Workshop, and </w:t>
       </w:r>
@@ -1866,8 +1974,8 @@
       <w:r>
         <w:rPr>
           <w:rFonts w:ascii="Times New Roman" w:hAnsi="Times New Roman" w:cs="Times New Roman"/>
-          <w:sz w:val="20"/>
-          <w:szCs w:val="20"/>
+          <w:sz w:val="23"/>
+          <w:szCs w:val="23"/>
         </w:rPr>
         <w:t>GameDev</w:t>
       </w:r>
@@ -1882,18 +1990,18 @@
         <w:rPr>
           <w:rFonts w:ascii="Times New Roman" w:hAnsi="Times New Roman" w:cs="Times New Roman"/>
           <w:b/>
-          <w:sz w:val="20"/>
-          <w:szCs w:val="20"/>
+          <w:sz w:val="23"/>
+          <w:szCs w:val="23"/>
         </w:rPr>
       </w:pPr>
       <w:r>
         <w:rPr>
           <w:rFonts w:ascii="Times New Roman" w:hAnsi="Times New Roman" w:cs="Times New Roman"/>
           <w:b/>
-          <w:sz w:val="20"/>
-          <w:szCs w:val="20"/>
-        </w:rPr>
-        <w:t xml:space="preserve">Pathfinders Workshop </w:t>
+          <w:sz w:val="23"/>
+          <w:szCs w:val="23"/>
+        </w:rPr>
+        <w:t>CS4All Initiative – Pathfinders Workshop</w:t>
       </w:r>
     </w:p>
     <w:p>
@@ -1904,15 +2012,15 @@
         <w:spacing w:after="0" w:line="240" w:lineRule="auto"/>
         <w:rPr>
           <w:rFonts w:ascii="Times New Roman" w:hAnsi="Times New Roman" w:cs="Times New Roman"/>
-          <w:sz w:val="20"/>
-          <w:szCs w:val="20"/>
-        </w:rPr>
-      </w:pPr>
-      <w:r>
-        <w:rPr>
-          <w:rFonts w:ascii="Times New Roman" w:hAnsi="Times New Roman" w:cs="Times New Roman"/>
-          <w:sz w:val="20"/>
-          <w:szCs w:val="20"/>
+          <w:sz w:val="23"/>
+          <w:szCs w:val="23"/>
+        </w:rPr>
+      </w:pPr>
+      <w:r>
+        <w:rPr>
+          <w:rFonts w:ascii="Times New Roman" w:hAnsi="Times New Roman" w:cs="Times New Roman"/>
+          <w:sz w:val="23"/>
+          <w:szCs w:val="23"/>
         </w:rPr>
         <w:t>Volunteer/ Informal Speaker</w:t>
       </w:r>
@@ -1930,15 +2038,15 @@
         <w:spacing w:after="0" w:line="240" w:lineRule="auto"/>
         <w:rPr>
           <w:rFonts w:ascii="Times New Roman" w:hAnsi="Times New Roman" w:cs="Times New Roman"/>
-          <w:sz w:val="20"/>
-          <w:szCs w:val="20"/>
-        </w:rPr>
-      </w:pPr>
-      <w:r>
-        <w:rPr>
-          <w:rFonts w:ascii="Times New Roman" w:hAnsi="Times New Roman" w:cs="Times New Roman"/>
-          <w:sz w:val="20"/>
-          <w:szCs w:val="20"/>
+          <w:sz w:val="23"/>
+          <w:szCs w:val="23"/>
+        </w:rPr>
+      </w:pPr>
+      <w:r>
+        <w:rPr>
+          <w:rFonts w:ascii="Times New Roman" w:hAnsi="Times New Roman" w:cs="Times New Roman"/>
+          <w:sz w:val="23"/>
+          <w:szCs w:val="23"/>
         </w:rPr>
         <w:t xml:space="preserve">Speak to high school students about experiences in Computer Science in college and with job interviews </w:t>
       </w:r>
@@ -1952,16 +2060,16 @@
         <w:rPr>
           <w:rFonts w:ascii="Times New Roman" w:hAnsi="Times New Roman" w:cs="Times New Roman"/>
           <w:b/>
-          <w:sz w:val="20"/>
-          <w:szCs w:val="20"/>
+          <w:sz w:val="23"/>
+          <w:szCs w:val="23"/>
         </w:rPr>
       </w:pPr>
       <w:r>
         <w:rPr>
           <w:rFonts w:ascii="Times New Roman" w:hAnsi="Times New Roman" w:cs="Times New Roman"/>
           <w:b/>
-          <w:sz w:val="20"/>
-          <w:szCs w:val="20"/>
+          <w:sz w:val="23"/>
+          <w:szCs w:val="23"/>
         </w:rPr>
         <w:t>FIRST Lego League Manhattan Qualifier</w:t>
       </w:r>
@@ -1969,8 +2077,8 @@
         <w:rPr>
           <w:rFonts w:ascii="Times New Roman" w:hAnsi="Times New Roman" w:cs="Times New Roman"/>
           <w:b/>
-          <w:sz w:val="20"/>
-          <w:szCs w:val="20"/>
+          <w:sz w:val="23"/>
+          <w:szCs w:val="23"/>
         </w:rPr>
         <w:t>- Trash Tre</w:t>
       </w:r>
@@ -1978,8 +2086,8 @@
         <w:rPr>
           <w:rFonts w:ascii="Times New Roman" w:hAnsi="Times New Roman" w:cs="Times New Roman"/>
           <w:b/>
-          <w:sz w:val="20"/>
-          <w:szCs w:val="20"/>
+          <w:sz w:val="23"/>
+          <w:szCs w:val="23"/>
         </w:rPr>
         <w:t>k</w:t>
       </w:r>
@@ -1992,15 +2100,15 @@
         <w:spacing w:after="0" w:line="240" w:lineRule="auto"/>
         <w:rPr>
           <w:rFonts w:ascii="Times New Roman" w:hAnsi="Times New Roman" w:cs="Times New Roman"/>
-          <w:sz w:val="20"/>
-          <w:szCs w:val="20"/>
-        </w:rPr>
-      </w:pPr>
-      <w:r>
-        <w:rPr>
-          <w:rFonts w:ascii="Times New Roman" w:hAnsi="Times New Roman" w:cs="Times New Roman"/>
-          <w:sz w:val="20"/>
-          <w:szCs w:val="20"/>
+          <w:sz w:val="23"/>
+          <w:szCs w:val="23"/>
+        </w:rPr>
+      </w:pPr>
+      <w:r>
+        <w:rPr>
+          <w:rFonts w:ascii="Times New Roman" w:hAnsi="Times New Roman" w:cs="Times New Roman"/>
+          <w:sz w:val="23"/>
+          <w:szCs w:val="23"/>
         </w:rPr>
         <w:t>Project Judge</w:t>
       </w:r>
@@ -2018,41 +2126,39 @@
         <w:spacing w:after="0" w:line="240" w:lineRule="auto"/>
         <w:rPr>
           <w:rFonts w:ascii="Times New Roman" w:hAnsi="Times New Roman" w:cs="Times New Roman"/>
-          <w:sz w:val="20"/>
-          <w:szCs w:val="20"/>
-        </w:rPr>
-      </w:pPr>
-      <w:r>
-        <w:rPr>
-          <w:rFonts w:ascii="Times New Roman" w:hAnsi="Times New Roman" w:cs="Times New Roman"/>
-          <w:sz w:val="20"/>
-          <w:szCs w:val="20"/>
+          <w:sz w:val="23"/>
+          <w:szCs w:val="23"/>
+        </w:rPr>
+      </w:pPr>
+      <w:r>
+        <w:rPr>
+          <w:rFonts w:ascii="Times New Roman" w:hAnsi="Times New Roman" w:cs="Times New Roman"/>
+          <w:sz w:val="23"/>
+          <w:szCs w:val="23"/>
         </w:rPr>
         <w:t xml:space="preserve">Judged </w:t>
       </w:r>
       <w:r>
         <w:rPr>
           <w:rFonts w:ascii="Times New Roman" w:hAnsi="Times New Roman" w:cs="Times New Roman"/>
-          <w:sz w:val="20"/>
-          <w:szCs w:val="20"/>
+          <w:sz w:val="23"/>
+          <w:szCs w:val="23"/>
         </w:rPr>
         <w:t>projects presented by elementary to middle school students that we</w:t>
       </w:r>
       <w:r>
         <w:rPr>
           <w:rFonts w:ascii="Times New Roman" w:hAnsi="Times New Roman" w:cs="Times New Roman"/>
-          <w:sz w:val="20"/>
-          <w:szCs w:val="20"/>
+          <w:sz w:val="23"/>
+          <w:szCs w:val="23"/>
         </w:rPr>
         <w:t>re based on the theme: Trash Tre</w:t>
       </w:r>
-      <w:bookmarkStart w:id="0" w:name="_GoBack"/>
-      <w:bookmarkEnd w:id="0"/>
-      <w:r>
-        <w:rPr>
-          <w:rFonts w:ascii="Times New Roman" w:hAnsi="Times New Roman" w:cs="Times New Roman"/>
-          <w:sz w:val="20"/>
-          <w:szCs w:val="20"/>
+      <w:r>
+        <w:rPr>
+          <w:rFonts w:ascii="Times New Roman" w:hAnsi="Times New Roman" w:cs="Times New Roman"/>
+          <w:sz w:val="23"/>
+          <w:szCs w:val="23"/>
         </w:rPr>
         <w:t>k</w:t>
       </w:r>
@@ -2068,7 +2174,7 @@
 </file>
 
 <file path=word/numbering.xml><?xml version="1.0" encoding="utf-8"?>
-<w:numbering xmlns:wpc="http://schemas.microsoft.com/office/word/2010/wordprocessingCanvas" xmlns:mc="http://schemas.openxmlformats.org/markup-compatibility/2006" xmlns:o="urn:schemas-microsoft-com:office:office" xmlns:r="http://schemas.openxmlformats.org/officeDocument/2006/relationships" xmlns:m="http://schemas.openxmlformats.org/officeDocument/2006/math" xmlns:v="urn:schemas-microsoft-com:vml" xmlns:wp14="http://schemas.microsoft.com/office/word/2010/wordprocessingDrawing" xmlns:wp="http://schemas.openxmlformats.org/drawingml/2006/wordprocessingDrawing" xmlns:w10="urn:schemas-microsoft-com:office:word" xmlns:w="http://schemas.openxmlformats.org/wordprocessingml/2006/main" xmlns:w14="http://schemas.microsoft.com/office/word/2010/wordml" xmlns:wpg="http://schemas.microsoft.com/office/word/2010/wordprocessingGroup" xmlns:wpi="http://schemas.microsoft.com/office/word/2010/wordprocessingInk" xmlns:wne="http://schemas.microsoft.com/office/word/2006/wordml" xmlns:wps="http://schemas.microsoft.com/office/word/2010/wordprocessingShape" mc:Ignorable="w14 wp14">
+<w:numbering xmlns:wpc="http://schemas.microsoft.com/office/word/2010/wordprocessingCanvas" xmlns:mo="http://schemas.microsoft.com/office/mac/office/2008/main" xmlns:mc="http://schemas.openxmlformats.org/markup-compatibility/2006" xmlns:mv="urn:schemas-microsoft-com:mac:vml" xmlns:o="urn:schemas-microsoft-com:office:office" xmlns:r="http://schemas.openxmlformats.org/officeDocument/2006/relationships" xmlns:m="http://schemas.openxmlformats.org/officeDocument/2006/math" xmlns:v="urn:schemas-microsoft-com:vml" xmlns:wp14="http://schemas.microsoft.com/office/word/2010/wordprocessingDrawing" xmlns:wp="http://schemas.openxmlformats.org/drawingml/2006/wordprocessingDrawing" xmlns:w10="urn:schemas-microsoft-com:office:word" xmlns:w="http://schemas.openxmlformats.org/wordprocessingml/2006/main" xmlns:w14="http://schemas.microsoft.com/office/word/2010/wordml" xmlns:wpg="http://schemas.microsoft.com/office/word/2010/wordprocessingGroup" xmlns:wpi="http://schemas.microsoft.com/office/word/2010/wordprocessingInk" xmlns:wne="http://schemas.microsoft.com/office/word/2006/wordml" xmlns:wps="http://schemas.microsoft.com/office/word/2010/wordprocessingShape" mc:Ignorable="w14 wp14">
   <w:abstractNum w:abstractNumId="0">
     <w:nsid w:val="00000001"/>
     <w:multiLevelType w:val="multilevel"/>
@@ -7039,7 +7145,7 @@
         <w:rFonts w:ascii="Symbol" w:hAnsi="Symbol" w:hint="default"/>
       </w:rPr>
     </w:lvl>
-    <w:lvl w:ilvl="1" w:tplc="04090003" w:tentative="1">
+    <w:lvl w:ilvl="1" w:tplc="04090003">
       <w:start w:val="1"/>
       <w:numFmt w:val="bullet"/>
       <w:lvlText w:val="o"/>
@@ -7282,7 +7388,7 @@
       </w:pPr>
     </w:pPrDefault>
   </w:docDefaults>
-  <w:latentStyles w:defLockedState="0" w:defUIPriority="99" w:defSemiHidden="1" w:defUnhideWhenUsed="1" w:defQFormat="0" w:count="267">
+  <w:latentStyles w:defLockedState="0" w:defUIPriority="99" w:defSemiHidden="1" w:defUnhideWhenUsed="1" w:defQFormat="0" w:count="276">
     <w:lsdException w:name="Normal" w:semiHidden="0" w:uiPriority="0" w:unhideWhenUsed="0" w:qFormat="1"/>
     <w:lsdException w:name="heading 1" w:semiHidden="0" w:uiPriority="9" w:unhideWhenUsed="0" w:qFormat="1"/>
     <w:lsdException w:name="heading 2" w:uiPriority="9" w:qFormat="1"/>
@@ -7531,7 +7637,7 @@
 </file>
 
 <file path=word/stylesWithEffects.xml><?xml version="1.0" encoding="utf-8"?>
-<w:styles xmlns:wpc="http://schemas.microsoft.com/office/word/2010/wordprocessingCanvas" xmlns:mc="http://schemas.openxmlformats.org/markup-compatibility/2006" xmlns:o="urn:schemas-microsoft-com:office:office" xmlns:r="http://schemas.openxmlformats.org/officeDocument/2006/relationships" xmlns:m="http://schemas.openxmlformats.org/officeDocument/2006/math" xmlns:v="urn:schemas-microsoft-com:vml" xmlns:wp14="http://schemas.microsoft.com/office/word/2010/wordprocessingDrawing" xmlns:wp="http://schemas.openxmlformats.org/drawingml/2006/wordprocessingDrawing" xmlns:w10="urn:schemas-microsoft-com:office:word" xmlns:w="http://schemas.openxmlformats.org/wordprocessingml/2006/main" xmlns:w14="http://schemas.microsoft.com/office/word/2010/wordml" xmlns:wpg="http://schemas.microsoft.com/office/word/2010/wordprocessingGroup" xmlns:wpi="http://schemas.microsoft.com/office/word/2010/wordprocessingInk" xmlns:wne="http://schemas.microsoft.com/office/word/2006/wordml" xmlns:wps="http://schemas.microsoft.com/office/word/2010/wordprocessingShape" mc:Ignorable="w14 wp14">
+<w:styles xmlns:wpc="http://schemas.microsoft.com/office/word/2010/wordprocessingCanvas" xmlns:mo="http://schemas.microsoft.com/office/mac/office/2008/main" xmlns:mc="http://schemas.openxmlformats.org/markup-compatibility/2006" xmlns:mv="urn:schemas-microsoft-com:mac:vml" xmlns:o="urn:schemas-microsoft-com:office:office" xmlns:r="http://schemas.openxmlformats.org/officeDocument/2006/relationships" xmlns:m="http://schemas.openxmlformats.org/officeDocument/2006/math" xmlns:v="urn:schemas-microsoft-com:vml" xmlns:wp14="http://schemas.microsoft.com/office/word/2010/wordprocessingDrawing" xmlns:wp="http://schemas.openxmlformats.org/drawingml/2006/wordprocessingDrawing" xmlns:w10="urn:schemas-microsoft-com:office:word" xmlns:w="http://schemas.openxmlformats.org/wordprocessingml/2006/main" xmlns:w14="http://schemas.microsoft.com/office/word/2010/wordml" xmlns:wpg="http://schemas.microsoft.com/office/word/2010/wordprocessingGroup" xmlns:wpi="http://schemas.microsoft.com/office/word/2010/wordprocessingInk" xmlns:wne="http://schemas.microsoft.com/office/word/2006/wordml" xmlns:wps="http://schemas.microsoft.com/office/word/2010/wordprocessingShape" mc:Ignorable="w14 wp14">
   <w:docDefaults>
     <w:rPrDefault>
       <w:rPr>
@@ -7547,7 +7653,7 @@
       </w:pPr>
     </w:pPrDefault>
   </w:docDefaults>
-  <w:latentStyles w:defLockedState="0" w:defUIPriority="99" w:defSemiHidden="1" w:defUnhideWhenUsed="1" w:defQFormat="0" w:count="267">
+  <w:latentStyles w:defLockedState="0" w:defUIPriority="99" w:defSemiHidden="1" w:defUnhideWhenUsed="1" w:defQFormat="0" w:count="276">
     <w:lsdException w:name="Normal" w:semiHidden="0" w:uiPriority="0" w:unhideWhenUsed="0" w:qFormat="1"/>
     <w:lsdException w:name="heading 1" w:semiHidden="0" w:uiPriority="9" w:unhideWhenUsed="0" w:qFormat="1"/>
     <w:lsdException w:name="heading 2" w:uiPriority="9" w:qFormat="1"/>
@@ -8085,7 +8191,7 @@
 </file>
 
 <file path=customXml/itemProps1.xml><?xml version="1.0" encoding="utf-8"?>
-<ds:datastoreItem xmlns:ds="http://schemas.openxmlformats.org/officeDocument/2006/customXml" ds:itemID="{F11697F4-E4B0-4CD9-B010-789ADF52C870}">
+<ds:datastoreItem xmlns:ds="http://schemas.openxmlformats.org/officeDocument/2006/customXml" ds:itemID="{DD40BE44-4428-BC42-8045-AA85F3D4274C}">
   <ds:schemaRefs>
     <ds:schemaRef ds:uri="http://schemas.openxmlformats.org/officeDocument/2006/bibliography"/>
   </ds:schemaRefs>

</xml_diff>

<commit_message>
Fixed tense mistake in resume- updated doc and word doc
</commit_message>
<xml_diff>
--- a/documents/CYan_Resume.docx
+++ b/documents/CYan_Resume.docx
@@ -1,6 +1,6 @@
 
 <file path=word/document.xml><?xml version="1.0" encoding="utf-8"?>
-<w:document xmlns:wpc="http://schemas.microsoft.com/office/word/2010/wordprocessingCanvas" xmlns:mo="http://schemas.microsoft.com/office/mac/office/2008/main" xmlns:mc="http://schemas.openxmlformats.org/markup-compatibility/2006" xmlns:mv="urn:schemas-microsoft-com:mac:vml" xmlns:o="urn:schemas-microsoft-com:office:office" xmlns:r="http://schemas.openxmlformats.org/officeDocument/2006/relationships" xmlns:m="http://schemas.openxmlformats.org/officeDocument/2006/math" xmlns:v="urn:schemas-microsoft-com:vml" xmlns:wp14="http://schemas.microsoft.com/office/word/2010/wordprocessingDrawing" xmlns:wp="http://schemas.openxmlformats.org/drawingml/2006/wordprocessingDrawing" xmlns:w10="urn:schemas-microsoft-com:office:word" xmlns:w="http://schemas.openxmlformats.org/wordprocessingml/2006/main" xmlns:w14="http://schemas.microsoft.com/office/word/2010/wordml" xmlns:wpg="http://schemas.microsoft.com/office/word/2010/wordprocessingGroup" xmlns:wpi="http://schemas.microsoft.com/office/word/2010/wordprocessingInk" xmlns:wne="http://schemas.microsoft.com/office/word/2006/wordml" xmlns:wps="http://schemas.microsoft.com/office/word/2010/wordprocessingShape" mc:Ignorable="w14 wp14">
+<w:document xmlns:wpc="http://schemas.microsoft.com/office/word/2010/wordprocessingCanvas" xmlns:mc="http://schemas.openxmlformats.org/markup-compatibility/2006" xmlns:o="urn:schemas-microsoft-com:office:office" xmlns:r="http://schemas.openxmlformats.org/officeDocument/2006/relationships" xmlns:m="http://schemas.openxmlformats.org/officeDocument/2006/math" xmlns:v="urn:schemas-microsoft-com:vml" xmlns:wp14="http://schemas.microsoft.com/office/word/2010/wordprocessingDrawing" xmlns:wp="http://schemas.openxmlformats.org/drawingml/2006/wordprocessingDrawing" xmlns:w10="urn:schemas-microsoft-com:office:word" xmlns:w="http://schemas.openxmlformats.org/wordprocessingml/2006/main" xmlns:w14="http://schemas.microsoft.com/office/word/2010/wordml" xmlns:wpg="http://schemas.microsoft.com/office/word/2010/wordprocessingGroup" xmlns:wpi="http://schemas.microsoft.com/office/word/2010/wordprocessingInk" xmlns:wne="http://schemas.microsoft.com/office/word/2006/wordml" xmlns:wps="http://schemas.microsoft.com/office/word/2010/wordprocessingShape" mc:Ignorable="w14 wp14">
   <w:body>
     <w:p>
       <w:pPr>
@@ -529,7 +529,6 @@
         </w:rPr>
         <w:t>Unity/</w:t>
       </w:r>
-      <w:proofErr w:type="spellStart"/>
       <w:r>
         <w:rPr>
           <w:rFonts w:ascii="Times New Roman" w:hAnsi="Times New Roman" w:cs="Times New Roman"/>
@@ -538,7 +537,6 @@
         </w:rPr>
         <w:t>Monobehaviour</w:t>
       </w:r>
-      <w:proofErr w:type="spellEnd"/>
       <w:r>
         <w:rPr>
           <w:rFonts w:ascii="Times New Roman" w:hAnsi="Times New Roman" w:cs="Times New Roman"/>
@@ -757,25 +755,7 @@
           <w:sz w:val="23"/>
           <w:szCs w:val="23"/>
         </w:rPr>
-        <w:t xml:space="preserve"> for </w:t>
-      </w:r>
-      <w:proofErr w:type="spellStart"/>
-      <w:r>
-        <w:rPr>
-          <w:rFonts w:ascii="Times New Roman" w:hAnsi="Times New Roman" w:cs="Times New Roman"/>
-          <w:sz w:val="23"/>
-          <w:szCs w:val="23"/>
-        </w:rPr>
-        <w:t>WebGL</w:t>
-      </w:r>
-      <w:proofErr w:type="spellEnd"/>
-      <w:r>
-        <w:rPr>
-          <w:rFonts w:ascii="Times New Roman" w:hAnsi="Times New Roman" w:cs="Times New Roman"/>
-          <w:sz w:val="23"/>
-          <w:szCs w:val="23"/>
-        </w:rPr>
-        <w:t xml:space="preserve"> using Unity3D </w:t>
+        <w:t xml:space="preserve"> for WebGL using Unity3D </w:t>
       </w:r>
       <w:r>
         <w:rPr>
@@ -1009,8 +989,6 @@
         </w:rPr>
         <w:t xml:space="preserve"> at runtime</w:t>
       </w:r>
-      <w:bookmarkStart w:id="0" w:name="_GoBack"/>
-      <w:bookmarkEnd w:id="0"/>
     </w:p>
     <w:p>
       <w:pPr>
@@ -1100,7 +1078,6 @@
         </w:rPr>
         <w:t xml:space="preserve">- </w:t>
       </w:r>
-      <w:proofErr w:type="spellStart"/>
       <w:r>
         <w:rPr>
           <w:rFonts w:ascii="Times New Roman" w:hAnsi="Times New Roman" w:cs="Times New Roman"/>
@@ -1110,7 +1087,6 @@
         </w:rPr>
         <w:t>Cubeball</w:t>
       </w:r>
-      <w:proofErr w:type="spellEnd"/>
       <w:r>
         <w:rPr>
           <w:rFonts w:ascii="Times New Roman" w:hAnsi="Times New Roman" w:cs="Times New Roman"/>
@@ -1314,7 +1290,6 @@
           <w:szCs w:val="23"/>
         </w:rPr>
       </w:pPr>
-      <w:proofErr w:type="spellStart"/>
       <w:r>
         <w:rPr>
           <w:rFonts w:ascii="Times New Roman" w:hAnsi="Times New Roman" w:cs="Times New Roman"/>
@@ -1322,17 +1297,7 @@
           <w:sz w:val="23"/>
           <w:szCs w:val="23"/>
         </w:rPr>
-        <w:t>HackBU</w:t>
-      </w:r>
-      <w:proofErr w:type="spellEnd"/>
-      <w:r>
-        <w:rPr>
-          <w:rFonts w:ascii="Times New Roman" w:hAnsi="Times New Roman" w:cs="Times New Roman"/>
-          <w:b/>
-          <w:sz w:val="23"/>
-          <w:szCs w:val="23"/>
-        </w:rPr>
-        <w:t>- Viacom Dora</w:t>
+        <w:t>HackBU- Viacom Dora</w:t>
       </w:r>
       <w:r>
         <w:rPr>
@@ -1522,25 +1487,7 @@
           <w:sz w:val="23"/>
           <w:szCs w:val="23"/>
         </w:rPr>
-        <w:t xml:space="preserve">ucational Dora the Explorer Game developed using </w:t>
-      </w:r>
-      <w:proofErr w:type="spellStart"/>
-      <w:r>
-        <w:rPr>
-          <w:rFonts w:ascii="Times New Roman" w:hAnsi="Times New Roman" w:cs="Times New Roman"/>
-          <w:sz w:val="23"/>
-          <w:szCs w:val="23"/>
-        </w:rPr>
-        <w:t>Monobehaviour</w:t>
-      </w:r>
-      <w:proofErr w:type="spellEnd"/>
-      <w:r>
-        <w:rPr>
-          <w:rFonts w:ascii="Times New Roman" w:hAnsi="Times New Roman" w:cs="Times New Roman"/>
-          <w:sz w:val="23"/>
-          <w:szCs w:val="23"/>
-        </w:rPr>
-        <w:t xml:space="preserve"> and C# with Unity2D</w:t>
+        <w:t>ucational Dora the Explorer Game developed using Monobehaviour and C# with Unity2D</w:t>
       </w:r>
     </w:p>
     <w:p>
@@ -1556,7 +1503,6 @@
           <w:szCs w:val="23"/>
         </w:rPr>
       </w:pPr>
-      <w:proofErr w:type="spellStart"/>
       <w:r>
         <w:rPr>
           <w:rFonts w:ascii="Times New Roman" w:hAnsi="Times New Roman" w:cs="Times New Roman"/>
@@ -1564,17 +1510,7 @@
           <w:sz w:val="23"/>
           <w:szCs w:val="23"/>
         </w:rPr>
-        <w:t>GameDev</w:t>
-      </w:r>
-      <w:proofErr w:type="spellEnd"/>
-      <w:r>
-        <w:rPr>
-          <w:rFonts w:ascii="Times New Roman" w:hAnsi="Times New Roman" w:cs="Times New Roman"/>
-          <w:b/>
-          <w:sz w:val="23"/>
-          <w:szCs w:val="23"/>
-        </w:rPr>
-        <w:t xml:space="preserve">- </w:t>
+        <w:t xml:space="preserve">GameDev- </w:t>
       </w:r>
       <w:r>
         <w:rPr>
@@ -1611,16 +1547,7 @@
             <w:sz w:val="23"/>
             <w:szCs w:val="23"/>
           </w:rPr>
-          <w:t>https://bitbucket.org/psuong01/battle-blocks-royal</w:t>
-        </w:r>
-        <w:r>
-          <w:rPr>
-            <w:rStyle w:val="Hyperlink"/>
-            <w:rFonts w:ascii="Times New Roman" w:hAnsi="Times New Roman" w:cs="Times New Roman"/>
-            <w:sz w:val="23"/>
-            <w:szCs w:val="23"/>
-          </w:rPr>
-          <w:t>e</w:t>
+          <w:t>https://bitbucket.org/psuong01/battle-blocks-royale</w:t>
         </w:r>
       </w:hyperlink>
     </w:p>
@@ -1950,36 +1877,8 @@
           <w:sz w:val="23"/>
           <w:szCs w:val="23"/>
         </w:rPr>
-        <w:t xml:space="preserve">Execute and manage events such as General Meeting, </w:t>
-      </w:r>
-      <w:proofErr w:type="spellStart"/>
-      <w:r>
-        <w:rPr>
-          <w:rFonts w:ascii="Times New Roman" w:hAnsi="Times New Roman" w:cs="Times New Roman"/>
-          <w:sz w:val="23"/>
-          <w:szCs w:val="23"/>
-        </w:rPr>
-        <w:t>Git</w:t>
-      </w:r>
-      <w:proofErr w:type="spellEnd"/>
-      <w:r>
-        <w:rPr>
-          <w:rFonts w:ascii="Times New Roman" w:hAnsi="Times New Roman" w:cs="Times New Roman"/>
-          <w:sz w:val="23"/>
-          <w:szCs w:val="23"/>
-        </w:rPr>
-        <w:t xml:space="preserve"> Workshop, and </w:t>
-      </w:r>
-      <w:proofErr w:type="spellStart"/>
-      <w:r>
-        <w:rPr>
-          <w:rFonts w:ascii="Times New Roman" w:hAnsi="Times New Roman" w:cs="Times New Roman"/>
-          <w:sz w:val="23"/>
-          <w:szCs w:val="23"/>
-        </w:rPr>
-        <w:t>GameDev</w:t>
-      </w:r>
-      <w:proofErr w:type="spellEnd"/>
+        <w:t>Execute and manage events such as General Meeting, Git Workshop, and GameDev</w:t>
+      </w:r>
     </w:p>
     <w:p>
       <w:pPr>
@@ -2048,7 +1947,17 @@
           <w:sz w:val="23"/>
           <w:szCs w:val="23"/>
         </w:rPr>
-        <w:t xml:space="preserve">Speak to high school students about experiences in Computer Science in college and with job interviews </w:t>
+        <w:t>Spoke</w:t>
+      </w:r>
+      <w:bookmarkStart w:id="0" w:name="_GoBack"/>
+      <w:bookmarkEnd w:id="0"/>
+      <w:r>
+        <w:rPr>
+          <w:rFonts w:ascii="Times New Roman" w:hAnsi="Times New Roman" w:cs="Times New Roman"/>
+          <w:sz w:val="23"/>
+          <w:szCs w:val="23"/>
+        </w:rPr>
+        <w:t xml:space="preserve"> to high school students about experiences in Computer Science in college and with job interviews </w:t>
       </w:r>
     </w:p>
     <w:p>
@@ -2174,7 +2083,7 @@
 </file>
 
 <file path=word/numbering.xml><?xml version="1.0" encoding="utf-8"?>
-<w:numbering xmlns:wpc="http://schemas.microsoft.com/office/word/2010/wordprocessingCanvas" xmlns:mo="http://schemas.microsoft.com/office/mac/office/2008/main" xmlns:mc="http://schemas.openxmlformats.org/markup-compatibility/2006" xmlns:mv="urn:schemas-microsoft-com:mac:vml" xmlns:o="urn:schemas-microsoft-com:office:office" xmlns:r="http://schemas.openxmlformats.org/officeDocument/2006/relationships" xmlns:m="http://schemas.openxmlformats.org/officeDocument/2006/math" xmlns:v="urn:schemas-microsoft-com:vml" xmlns:wp14="http://schemas.microsoft.com/office/word/2010/wordprocessingDrawing" xmlns:wp="http://schemas.openxmlformats.org/drawingml/2006/wordprocessingDrawing" xmlns:w10="urn:schemas-microsoft-com:office:word" xmlns:w="http://schemas.openxmlformats.org/wordprocessingml/2006/main" xmlns:w14="http://schemas.microsoft.com/office/word/2010/wordml" xmlns:wpg="http://schemas.microsoft.com/office/word/2010/wordprocessingGroup" xmlns:wpi="http://schemas.microsoft.com/office/word/2010/wordprocessingInk" xmlns:wne="http://schemas.microsoft.com/office/word/2006/wordml" xmlns:wps="http://schemas.microsoft.com/office/word/2010/wordprocessingShape" mc:Ignorable="w14 wp14">
+<w:numbering xmlns:wpc="http://schemas.microsoft.com/office/word/2010/wordprocessingCanvas" xmlns:mc="http://schemas.openxmlformats.org/markup-compatibility/2006" xmlns:o="urn:schemas-microsoft-com:office:office" xmlns:r="http://schemas.openxmlformats.org/officeDocument/2006/relationships" xmlns:m="http://schemas.openxmlformats.org/officeDocument/2006/math" xmlns:v="urn:schemas-microsoft-com:vml" xmlns:wp14="http://schemas.microsoft.com/office/word/2010/wordprocessingDrawing" xmlns:wp="http://schemas.openxmlformats.org/drawingml/2006/wordprocessingDrawing" xmlns:w10="urn:schemas-microsoft-com:office:word" xmlns:w="http://schemas.openxmlformats.org/wordprocessingml/2006/main" xmlns:w14="http://schemas.microsoft.com/office/word/2010/wordml" xmlns:wpg="http://schemas.microsoft.com/office/word/2010/wordprocessingGroup" xmlns:wpi="http://schemas.microsoft.com/office/word/2010/wordprocessingInk" xmlns:wne="http://schemas.microsoft.com/office/word/2006/wordml" xmlns:wps="http://schemas.microsoft.com/office/word/2010/wordprocessingShape" mc:Ignorable="w14 wp14">
   <w:abstractNum w:abstractNumId="0">
     <w:nsid w:val="00000001"/>
     <w:multiLevelType w:val="multilevel"/>
@@ -7388,7 +7297,7 @@
       </w:pPr>
     </w:pPrDefault>
   </w:docDefaults>
-  <w:latentStyles w:defLockedState="0" w:defUIPriority="99" w:defSemiHidden="1" w:defUnhideWhenUsed="1" w:defQFormat="0" w:count="276">
+  <w:latentStyles w:defLockedState="0" w:defUIPriority="99" w:defSemiHidden="1" w:defUnhideWhenUsed="1" w:defQFormat="0" w:count="267">
     <w:lsdException w:name="Normal" w:semiHidden="0" w:uiPriority="0" w:unhideWhenUsed="0" w:qFormat="1"/>
     <w:lsdException w:name="heading 1" w:semiHidden="0" w:uiPriority="9" w:unhideWhenUsed="0" w:qFormat="1"/>
     <w:lsdException w:name="heading 2" w:uiPriority="9" w:qFormat="1"/>
@@ -7637,7 +7546,7 @@
 </file>
 
 <file path=word/stylesWithEffects.xml><?xml version="1.0" encoding="utf-8"?>
-<w:styles xmlns:wpc="http://schemas.microsoft.com/office/word/2010/wordprocessingCanvas" xmlns:mo="http://schemas.microsoft.com/office/mac/office/2008/main" xmlns:mc="http://schemas.openxmlformats.org/markup-compatibility/2006" xmlns:mv="urn:schemas-microsoft-com:mac:vml" xmlns:o="urn:schemas-microsoft-com:office:office" xmlns:r="http://schemas.openxmlformats.org/officeDocument/2006/relationships" xmlns:m="http://schemas.openxmlformats.org/officeDocument/2006/math" xmlns:v="urn:schemas-microsoft-com:vml" xmlns:wp14="http://schemas.microsoft.com/office/word/2010/wordprocessingDrawing" xmlns:wp="http://schemas.openxmlformats.org/drawingml/2006/wordprocessingDrawing" xmlns:w10="urn:schemas-microsoft-com:office:word" xmlns:w="http://schemas.openxmlformats.org/wordprocessingml/2006/main" xmlns:w14="http://schemas.microsoft.com/office/word/2010/wordml" xmlns:wpg="http://schemas.microsoft.com/office/word/2010/wordprocessingGroup" xmlns:wpi="http://schemas.microsoft.com/office/word/2010/wordprocessingInk" xmlns:wne="http://schemas.microsoft.com/office/word/2006/wordml" xmlns:wps="http://schemas.microsoft.com/office/word/2010/wordprocessingShape" mc:Ignorable="w14 wp14">
+<w:styles xmlns:wpc="http://schemas.microsoft.com/office/word/2010/wordprocessingCanvas" xmlns:mc="http://schemas.openxmlformats.org/markup-compatibility/2006" xmlns:o="urn:schemas-microsoft-com:office:office" xmlns:r="http://schemas.openxmlformats.org/officeDocument/2006/relationships" xmlns:m="http://schemas.openxmlformats.org/officeDocument/2006/math" xmlns:v="urn:schemas-microsoft-com:vml" xmlns:wp14="http://schemas.microsoft.com/office/word/2010/wordprocessingDrawing" xmlns:wp="http://schemas.openxmlformats.org/drawingml/2006/wordprocessingDrawing" xmlns:w10="urn:schemas-microsoft-com:office:word" xmlns:w="http://schemas.openxmlformats.org/wordprocessingml/2006/main" xmlns:w14="http://schemas.microsoft.com/office/word/2010/wordml" xmlns:wpg="http://schemas.microsoft.com/office/word/2010/wordprocessingGroup" xmlns:wpi="http://schemas.microsoft.com/office/word/2010/wordprocessingInk" xmlns:wne="http://schemas.microsoft.com/office/word/2006/wordml" xmlns:wps="http://schemas.microsoft.com/office/word/2010/wordprocessingShape" mc:Ignorable="w14 wp14">
   <w:docDefaults>
     <w:rPrDefault>
       <w:rPr>
@@ -7653,7 +7562,7 @@
       </w:pPr>
     </w:pPrDefault>
   </w:docDefaults>
-  <w:latentStyles w:defLockedState="0" w:defUIPriority="99" w:defSemiHidden="1" w:defUnhideWhenUsed="1" w:defQFormat="0" w:count="276">
+  <w:latentStyles w:defLockedState="0" w:defUIPriority="99" w:defSemiHidden="1" w:defUnhideWhenUsed="1" w:defQFormat="0" w:count="267">
     <w:lsdException w:name="Normal" w:semiHidden="0" w:uiPriority="0" w:unhideWhenUsed="0" w:qFormat="1"/>
     <w:lsdException w:name="heading 1" w:semiHidden="0" w:uiPriority="9" w:unhideWhenUsed="0" w:qFormat="1"/>
     <w:lsdException w:name="heading 2" w:uiPriority="9" w:qFormat="1"/>
@@ -8191,7 +8100,7 @@
 </file>
 
 <file path=customXml/itemProps1.xml><?xml version="1.0" encoding="utf-8"?>
-<ds:datastoreItem xmlns:ds="http://schemas.openxmlformats.org/officeDocument/2006/customXml" ds:itemID="{DD40BE44-4428-BC42-8045-AA85F3D4274C}">
+<ds:datastoreItem xmlns:ds="http://schemas.openxmlformats.org/officeDocument/2006/customXml" ds:itemID="{FD192ACC-633F-4E82-91FB-B07932D3816F}">
   <ds:schemaRefs>
     <ds:schemaRef ds:uri="http://schemas.openxmlformats.org/officeDocument/2006/bibliography"/>
   </ds:schemaRefs>

</xml_diff>

<commit_message>
updated with most recent gpa 3.62
</commit_message>
<xml_diff>
--- a/documents/CYan_Resume.docx
+++ b/documents/CYan_Resume.docx
@@ -1,6 +1,6 @@
 
 <file path=word/document.xml><?xml version="1.0" encoding="utf-8"?>
-<w:document xmlns:wpc="http://schemas.microsoft.com/office/word/2010/wordprocessingCanvas" xmlns:mc="http://schemas.openxmlformats.org/markup-compatibility/2006" xmlns:o="urn:schemas-microsoft-com:office:office" xmlns:r="http://schemas.openxmlformats.org/officeDocument/2006/relationships" xmlns:m="http://schemas.openxmlformats.org/officeDocument/2006/math" xmlns:v="urn:schemas-microsoft-com:vml" xmlns:wp14="http://schemas.microsoft.com/office/word/2010/wordprocessingDrawing" xmlns:wp="http://schemas.openxmlformats.org/drawingml/2006/wordprocessingDrawing" xmlns:w10="urn:schemas-microsoft-com:office:word" xmlns:w="http://schemas.openxmlformats.org/wordprocessingml/2006/main" xmlns:w14="http://schemas.microsoft.com/office/word/2010/wordml" xmlns:wpg="http://schemas.microsoft.com/office/word/2010/wordprocessingGroup" xmlns:wpi="http://schemas.microsoft.com/office/word/2010/wordprocessingInk" xmlns:wne="http://schemas.microsoft.com/office/word/2006/wordml" xmlns:wps="http://schemas.microsoft.com/office/word/2010/wordprocessingShape" mc:Ignorable="w14 wp14">
+<w:document xmlns:wpc="http://schemas.microsoft.com/office/word/2010/wordprocessingCanvas" xmlns:cx="http://schemas.microsoft.com/office/drawing/2014/chartex" xmlns:cx1="http://schemas.microsoft.com/office/drawing/2015/9/8/chartex" xmlns:cx2="http://schemas.microsoft.com/office/drawing/2015/10/21/chartex" xmlns:mc="http://schemas.openxmlformats.org/markup-compatibility/2006" xmlns:o="urn:schemas-microsoft-com:office:office" xmlns:r="http://schemas.openxmlformats.org/officeDocument/2006/relationships" xmlns:m="http://schemas.openxmlformats.org/officeDocument/2006/math" xmlns:v="urn:schemas-microsoft-com:vml" xmlns:wp14="http://schemas.microsoft.com/office/word/2010/wordprocessingDrawing" xmlns:wp="http://schemas.openxmlformats.org/drawingml/2006/wordprocessingDrawing" xmlns:w10="urn:schemas-microsoft-com:office:word" xmlns:w="http://schemas.openxmlformats.org/wordprocessingml/2006/main" xmlns:w14="http://schemas.microsoft.com/office/word/2010/wordml" xmlns:w15="http://schemas.microsoft.com/office/word/2012/wordml" xmlns:w16se="http://schemas.microsoft.com/office/word/2015/wordml/symex" xmlns:wpg="http://schemas.microsoft.com/office/word/2010/wordprocessingGroup" xmlns:wpi="http://schemas.microsoft.com/office/word/2010/wordprocessingInk" xmlns:wne="http://schemas.microsoft.com/office/word/2006/wordml" xmlns:wps="http://schemas.microsoft.com/office/word/2010/wordprocessingShape" mc:Ignorable="w14 w15 w16se wp14">
   <w:body>
     <w:p>
       <w:pPr>
@@ -37,7 +37,7 @@
           <w:u w:val="single"/>
         </w:rPr>
       </w:pPr>
-      <w:hyperlink r:id="rId7" w:history="1">
+      <w:hyperlink r:id="rId6" w:history="1">
         <w:r>
           <w:rPr>
             <w:rStyle w:val="Hyperlink"/>
@@ -66,7 +66,7 @@
         </w:rPr>
         <w:t xml:space="preserve">| (917) 239-9780 | </w:t>
       </w:r>
-      <w:hyperlink r:id="rId8" w:history="1">
+      <w:hyperlink r:id="rId7" w:history="1">
         <w:r>
           <w:rPr>
             <w:rStyle w:val="Hyperlink"/>
@@ -365,8 +365,10 @@
           <w:sz w:val="23"/>
           <w:szCs w:val="23"/>
         </w:rPr>
-        <w:t>3.598</w:t>
-      </w:r>
+        <w:t>3.62</w:t>
+      </w:r>
+      <w:bookmarkStart w:id="0" w:name="_GoBack"/>
+      <w:bookmarkEnd w:id="0"/>
     </w:p>
     <w:p>
       <w:pPr>
@@ -614,7 +616,7 @@
         </w:rPr>
         <w:t xml:space="preserve">Cornell Tech: </w:t>
       </w:r>
-      <w:hyperlink r:id="rId9" w:history="1">
+      <w:hyperlink r:id="rId8" w:history="1">
         <w:r>
           <w:rPr>
             <w:rStyle w:val="Hyperlink"/>
@@ -1132,7 +1134,7 @@
         </w:rPr>
         <w:t xml:space="preserve"> </w:t>
       </w:r>
-      <w:hyperlink r:id="rId10" w:history="1">
+      <w:hyperlink r:id="rId9" w:history="1">
         <w:r>
           <w:rPr>
             <w:rStyle w:val="Hyperlink"/>
@@ -1370,7 +1372,7 @@
         </w:rPr>
         <w:t xml:space="preserve"> </w:t>
       </w:r>
-      <w:hyperlink r:id="rId11" w:history="1">
+      <w:hyperlink r:id="rId10" w:history="1">
         <w:r>
           <w:rPr>
             <w:rStyle w:val="Hyperlink"/>
@@ -1539,7 +1541,7 @@
         </w:rPr>
         <w:t xml:space="preserve"> </w:t>
       </w:r>
-      <w:hyperlink r:id="rId12" w:history="1">
+      <w:hyperlink r:id="rId11" w:history="1">
         <w:r>
           <w:rPr>
             <w:rStyle w:val="Hyperlink"/>
@@ -1949,8 +1951,6 @@
         </w:rPr>
         <w:t>Spoke</w:t>
       </w:r>
-      <w:bookmarkStart w:id="0" w:name="_GoBack"/>
-      <w:bookmarkEnd w:id="0"/>
       <w:r>
         <w:rPr>
           <w:rFonts w:ascii="Times New Roman" w:hAnsi="Times New Roman" w:cs="Times New Roman"/>
@@ -2083,8 +2083,8 @@
 </file>
 
 <file path=word/numbering.xml><?xml version="1.0" encoding="utf-8"?>
-<w:numbering xmlns:wpc="http://schemas.microsoft.com/office/word/2010/wordprocessingCanvas" xmlns:mc="http://schemas.openxmlformats.org/markup-compatibility/2006" xmlns:o="urn:schemas-microsoft-com:office:office" xmlns:r="http://schemas.openxmlformats.org/officeDocument/2006/relationships" xmlns:m="http://schemas.openxmlformats.org/officeDocument/2006/math" xmlns:v="urn:schemas-microsoft-com:vml" xmlns:wp14="http://schemas.microsoft.com/office/word/2010/wordprocessingDrawing" xmlns:wp="http://schemas.openxmlformats.org/drawingml/2006/wordprocessingDrawing" xmlns:w10="urn:schemas-microsoft-com:office:word" xmlns:w="http://schemas.openxmlformats.org/wordprocessingml/2006/main" xmlns:w14="http://schemas.microsoft.com/office/word/2010/wordml" xmlns:wpg="http://schemas.microsoft.com/office/word/2010/wordprocessingGroup" xmlns:wpi="http://schemas.microsoft.com/office/word/2010/wordprocessingInk" xmlns:wne="http://schemas.microsoft.com/office/word/2006/wordml" xmlns:wps="http://schemas.microsoft.com/office/word/2010/wordprocessingShape" mc:Ignorable="w14 wp14">
-  <w:abstractNum w:abstractNumId="0">
+<w:numbering xmlns:wpc="http://schemas.microsoft.com/office/word/2010/wordprocessingCanvas" xmlns:cx="http://schemas.microsoft.com/office/drawing/2014/chartex" xmlns:cx1="http://schemas.microsoft.com/office/drawing/2015/9/8/chartex" xmlns:cx2="http://schemas.microsoft.com/office/drawing/2015/10/21/chartex" xmlns:mc="http://schemas.openxmlformats.org/markup-compatibility/2006" xmlns:o="urn:schemas-microsoft-com:office:office" xmlns:r="http://schemas.openxmlformats.org/officeDocument/2006/relationships" xmlns:m="http://schemas.openxmlformats.org/officeDocument/2006/math" xmlns:v="urn:schemas-microsoft-com:vml" xmlns:wp14="http://schemas.microsoft.com/office/word/2010/wordprocessingDrawing" xmlns:wp="http://schemas.openxmlformats.org/drawingml/2006/wordprocessingDrawing" xmlns:w10="urn:schemas-microsoft-com:office:word" xmlns:w="http://schemas.openxmlformats.org/wordprocessingml/2006/main" xmlns:w14="http://schemas.microsoft.com/office/word/2010/wordml" xmlns:w15="http://schemas.microsoft.com/office/word/2012/wordml" xmlns:w16se="http://schemas.microsoft.com/office/word/2015/wordml/symex" xmlns:wpg="http://schemas.microsoft.com/office/word/2010/wordprocessingGroup" xmlns:wpi="http://schemas.microsoft.com/office/word/2010/wordprocessingInk" xmlns:wne="http://schemas.microsoft.com/office/word/2006/wordml" xmlns:wps="http://schemas.microsoft.com/office/word/2010/wordprocessingShape" mc:Ignorable="w14 w15 w16se wp14">
+  <w:abstractNum w:abstractNumId="0" w15:restartNumberingAfterBreak="0">
     <w:nsid w:val="00000001"/>
     <w:multiLevelType w:val="multilevel"/>
     <w:tmpl w:val="00000001"/>
@@ -2224,7 +2224,7 @@
       </w:rPr>
     </w:lvl>
   </w:abstractNum>
-  <w:abstractNum w:abstractNumId="1">
+  <w:abstractNum w:abstractNumId="1" w15:restartNumberingAfterBreak="0">
     <w:nsid w:val="00000002"/>
     <w:multiLevelType w:val="multilevel"/>
     <w:tmpl w:val="00000002"/>
@@ -2364,7 +2364,7 @@
       </w:rPr>
     </w:lvl>
   </w:abstractNum>
-  <w:abstractNum w:abstractNumId="2">
+  <w:abstractNum w:abstractNumId="2" w15:restartNumberingAfterBreak="0">
     <w:nsid w:val="00000003"/>
     <w:multiLevelType w:val="multilevel"/>
     <w:tmpl w:val="00000003"/>
@@ -2504,7 +2504,7 @@
       </w:rPr>
     </w:lvl>
   </w:abstractNum>
-  <w:abstractNum w:abstractNumId="3">
+  <w:abstractNum w:abstractNumId="3" w15:restartNumberingAfterBreak="0">
     <w:nsid w:val="00000004"/>
     <w:multiLevelType w:val="multilevel"/>
     <w:tmpl w:val="00000004"/>
@@ -2644,7 +2644,7 @@
       </w:rPr>
     </w:lvl>
   </w:abstractNum>
-  <w:abstractNum w:abstractNumId="4">
+  <w:abstractNum w:abstractNumId="4" w15:restartNumberingAfterBreak="0">
     <w:nsid w:val="00000005"/>
     <w:multiLevelType w:val="multilevel"/>
     <w:tmpl w:val="00000005"/>
@@ -2784,7 +2784,7 @@
       </w:rPr>
     </w:lvl>
   </w:abstractNum>
-  <w:abstractNum w:abstractNumId="5">
+  <w:abstractNum w:abstractNumId="5" w15:restartNumberingAfterBreak="0">
     <w:nsid w:val="00000006"/>
     <w:multiLevelType w:val="multilevel"/>
     <w:tmpl w:val="00000006"/>
@@ -2924,7 +2924,7 @@
       </w:rPr>
     </w:lvl>
   </w:abstractNum>
-  <w:abstractNum w:abstractNumId="6">
+  <w:abstractNum w:abstractNumId="6" w15:restartNumberingAfterBreak="0">
     <w:nsid w:val="00000007"/>
     <w:multiLevelType w:val="multilevel"/>
     <w:tmpl w:val="00000007"/>
@@ -3064,7 +3064,7 @@
       </w:rPr>
     </w:lvl>
   </w:abstractNum>
-  <w:abstractNum w:abstractNumId="7">
+  <w:abstractNum w:abstractNumId="7" w15:restartNumberingAfterBreak="0">
     <w:nsid w:val="00000008"/>
     <w:multiLevelType w:val="multilevel"/>
     <w:tmpl w:val="00000008"/>
@@ -3204,7 +3204,7 @@
       </w:rPr>
     </w:lvl>
   </w:abstractNum>
-  <w:abstractNum w:abstractNumId="8">
+  <w:abstractNum w:abstractNumId="8" w15:restartNumberingAfterBreak="0">
     <w:nsid w:val="07AF7A2A"/>
     <w:multiLevelType w:val="hybridMultilevel"/>
     <w:tmpl w:val="EC028F5E"/>
@@ -3317,7 +3317,7 @@
       </w:rPr>
     </w:lvl>
   </w:abstractNum>
-  <w:abstractNum w:abstractNumId="9">
+  <w:abstractNum w:abstractNumId="9" w15:restartNumberingAfterBreak="0">
     <w:nsid w:val="08B35A34"/>
     <w:multiLevelType w:val="hybridMultilevel"/>
     <w:tmpl w:val="F1225BCE"/>
@@ -3430,7 +3430,7 @@
       </w:rPr>
     </w:lvl>
   </w:abstractNum>
-  <w:abstractNum w:abstractNumId="10">
+  <w:abstractNum w:abstractNumId="10" w15:restartNumberingAfterBreak="0">
     <w:nsid w:val="10E001B6"/>
     <w:multiLevelType w:val="hybridMultilevel"/>
     <w:tmpl w:val="C3A8AC30"/>
@@ -3543,7 +3543,7 @@
       </w:rPr>
     </w:lvl>
   </w:abstractNum>
-  <w:abstractNum w:abstractNumId="11">
+  <w:abstractNum w:abstractNumId="11" w15:restartNumberingAfterBreak="0">
     <w:nsid w:val="14455DA5"/>
     <w:multiLevelType w:val="hybridMultilevel"/>
     <w:tmpl w:val="AB94F662"/>
@@ -3656,7 +3656,7 @@
       </w:rPr>
     </w:lvl>
   </w:abstractNum>
-  <w:abstractNum w:abstractNumId="12">
+  <w:abstractNum w:abstractNumId="12" w15:restartNumberingAfterBreak="0">
     <w:nsid w:val="18B74B15"/>
     <w:multiLevelType w:val="hybridMultilevel"/>
     <w:tmpl w:val="5F92000A"/>
@@ -3769,7 +3769,7 @@
       </w:rPr>
     </w:lvl>
   </w:abstractNum>
-  <w:abstractNum w:abstractNumId="13">
+  <w:abstractNum w:abstractNumId="13" w15:restartNumberingAfterBreak="0">
     <w:nsid w:val="18E06FC8"/>
     <w:multiLevelType w:val="hybridMultilevel"/>
     <w:tmpl w:val="1116B876"/>
@@ -3882,7 +3882,7 @@
       </w:rPr>
     </w:lvl>
   </w:abstractNum>
-  <w:abstractNum w:abstractNumId="14">
+  <w:abstractNum w:abstractNumId="14" w15:restartNumberingAfterBreak="0">
     <w:nsid w:val="1932399C"/>
     <w:multiLevelType w:val="hybridMultilevel"/>
     <w:tmpl w:val="3AE01F84"/>
@@ -3994,7 +3994,7 @@
       </w:rPr>
     </w:lvl>
   </w:abstractNum>
-  <w:abstractNum w:abstractNumId="15">
+  <w:abstractNum w:abstractNumId="15" w15:restartNumberingAfterBreak="0">
     <w:nsid w:val="1A0D17CD"/>
     <w:multiLevelType w:val="hybridMultilevel"/>
     <w:tmpl w:val="AD92262A"/>
@@ -4107,7 +4107,7 @@
       </w:rPr>
     </w:lvl>
   </w:abstractNum>
-  <w:abstractNum w:abstractNumId="16">
+  <w:abstractNum w:abstractNumId="16" w15:restartNumberingAfterBreak="0">
     <w:nsid w:val="1A5A2192"/>
     <w:multiLevelType w:val="hybridMultilevel"/>
     <w:tmpl w:val="24E01A26"/>
@@ -4220,7 +4220,7 @@
       </w:rPr>
     </w:lvl>
   </w:abstractNum>
-  <w:abstractNum w:abstractNumId="17">
+  <w:abstractNum w:abstractNumId="17" w15:restartNumberingAfterBreak="0">
     <w:nsid w:val="1EE86677"/>
     <w:multiLevelType w:val="hybridMultilevel"/>
     <w:tmpl w:val="435A4E66"/>
@@ -4333,7 +4333,7 @@
       </w:rPr>
     </w:lvl>
   </w:abstractNum>
-  <w:abstractNum w:abstractNumId="18">
+  <w:abstractNum w:abstractNumId="18" w15:restartNumberingAfterBreak="0">
     <w:nsid w:val="20811D8D"/>
     <w:multiLevelType w:val="hybridMultilevel"/>
     <w:tmpl w:val="B5285BA2"/>
@@ -4446,7 +4446,7 @@
       </w:rPr>
     </w:lvl>
   </w:abstractNum>
-  <w:abstractNum w:abstractNumId="19">
+  <w:abstractNum w:abstractNumId="19" w15:restartNumberingAfterBreak="0">
     <w:nsid w:val="20DA70D6"/>
     <w:multiLevelType w:val="hybridMultilevel"/>
     <w:tmpl w:val="3F504DB2"/>
@@ -4559,7 +4559,7 @@
       </w:rPr>
     </w:lvl>
   </w:abstractNum>
-  <w:abstractNum w:abstractNumId="20">
+  <w:abstractNum w:abstractNumId="20" w15:restartNumberingAfterBreak="0">
     <w:nsid w:val="30777D01"/>
     <w:multiLevelType w:val="multilevel"/>
     <w:tmpl w:val="BB309530"/>
@@ -4708,7 +4708,7 @@
       </w:rPr>
     </w:lvl>
   </w:abstractNum>
-  <w:abstractNum w:abstractNumId="21">
+  <w:abstractNum w:abstractNumId="21" w15:restartNumberingAfterBreak="0">
     <w:nsid w:val="343D571A"/>
     <w:multiLevelType w:val="multilevel"/>
     <w:tmpl w:val="ACB2B2A2"/>
@@ -4857,7 +4857,7 @@
       </w:rPr>
     </w:lvl>
   </w:abstractNum>
-  <w:abstractNum w:abstractNumId="22">
+  <w:abstractNum w:abstractNumId="22" w15:restartNumberingAfterBreak="0">
     <w:nsid w:val="39873EBA"/>
     <w:multiLevelType w:val="hybridMultilevel"/>
     <w:tmpl w:val="B33A2982"/>
@@ -4970,7 +4970,7 @@
       </w:rPr>
     </w:lvl>
   </w:abstractNum>
-  <w:abstractNum w:abstractNumId="23">
+  <w:abstractNum w:abstractNumId="23" w15:restartNumberingAfterBreak="0">
     <w:nsid w:val="3A4E7D8B"/>
     <w:multiLevelType w:val="hybridMultilevel"/>
     <w:tmpl w:val="14125C0A"/>
@@ -5083,7 +5083,7 @@
       </w:rPr>
     </w:lvl>
   </w:abstractNum>
-  <w:abstractNum w:abstractNumId="24">
+  <w:abstractNum w:abstractNumId="24" w15:restartNumberingAfterBreak="0">
     <w:nsid w:val="3CCC2AB8"/>
     <w:multiLevelType w:val="hybridMultilevel"/>
     <w:tmpl w:val="FA92570E"/>
@@ -5196,7 +5196,7 @@
       </w:rPr>
     </w:lvl>
   </w:abstractNum>
-  <w:abstractNum w:abstractNumId="25">
+  <w:abstractNum w:abstractNumId="25" w15:restartNumberingAfterBreak="0">
     <w:nsid w:val="3F6D000F"/>
     <w:multiLevelType w:val="hybridMultilevel"/>
     <w:tmpl w:val="2ADC7FCC"/>
@@ -5309,7 +5309,7 @@
       </w:rPr>
     </w:lvl>
   </w:abstractNum>
-  <w:abstractNum w:abstractNumId="26">
+  <w:abstractNum w:abstractNumId="26" w15:restartNumberingAfterBreak="0">
     <w:nsid w:val="3FA318D4"/>
     <w:multiLevelType w:val="hybridMultilevel"/>
     <w:tmpl w:val="DBACF32E"/>
@@ -5421,7 +5421,7 @@
       </w:rPr>
     </w:lvl>
   </w:abstractNum>
-  <w:abstractNum w:abstractNumId="27">
+  <w:abstractNum w:abstractNumId="27" w15:restartNumberingAfterBreak="0">
     <w:nsid w:val="432B7EA2"/>
     <w:multiLevelType w:val="hybridMultilevel"/>
     <w:tmpl w:val="D73CAE86"/>
@@ -5534,7 +5534,7 @@
       </w:rPr>
     </w:lvl>
   </w:abstractNum>
-  <w:abstractNum w:abstractNumId="28">
+  <w:abstractNum w:abstractNumId="28" w15:restartNumberingAfterBreak="0">
     <w:nsid w:val="476C4D4A"/>
     <w:multiLevelType w:val="hybridMultilevel"/>
     <w:tmpl w:val="8F1CCCD4"/>
@@ -5647,7 +5647,7 @@
       </w:rPr>
     </w:lvl>
   </w:abstractNum>
-  <w:abstractNum w:abstractNumId="29">
+  <w:abstractNum w:abstractNumId="29" w15:restartNumberingAfterBreak="0">
     <w:nsid w:val="47875812"/>
     <w:multiLevelType w:val="hybridMultilevel"/>
     <w:tmpl w:val="7974C85E"/>
@@ -5760,7 +5760,7 @@
       </w:rPr>
     </w:lvl>
   </w:abstractNum>
-  <w:abstractNum w:abstractNumId="30">
+  <w:abstractNum w:abstractNumId="30" w15:restartNumberingAfterBreak="0">
     <w:nsid w:val="49754807"/>
     <w:multiLevelType w:val="hybridMultilevel"/>
     <w:tmpl w:val="D81AD5C4"/>
@@ -5873,7 +5873,7 @@
       </w:rPr>
     </w:lvl>
   </w:abstractNum>
-  <w:abstractNum w:abstractNumId="31">
+  <w:abstractNum w:abstractNumId="31" w15:restartNumberingAfterBreak="0">
     <w:nsid w:val="4D2F5BD2"/>
     <w:multiLevelType w:val="hybridMultilevel"/>
     <w:tmpl w:val="EF2E5D10"/>
@@ -5986,7 +5986,7 @@
       </w:rPr>
     </w:lvl>
   </w:abstractNum>
-  <w:abstractNum w:abstractNumId="32">
+  <w:abstractNum w:abstractNumId="32" w15:restartNumberingAfterBreak="0">
     <w:nsid w:val="5D4F78F2"/>
     <w:multiLevelType w:val="hybridMultilevel"/>
     <w:tmpl w:val="77960F8E"/>
@@ -6099,7 +6099,7 @@
       </w:rPr>
     </w:lvl>
   </w:abstractNum>
-  <w:abstractNum w:abstractNumId="33">
+  <w:abstractNum w:abstractNumId="33" w15:restartNumberingAfterBreak="0">
     <w:nsid w:val="5D9A18B1"/>
     <w:multiLevelType w:val="hybridMultilevel"/>
     <w:tmpl w:val="FF446E46"/>
@@ -6212,7 +6212,7 @@
       </w:rPr>
     </w:lvl>
   </w:abstractNum>
-  <w:abstractNum w:abstractNumId="34">
+  <w:abstractNum w:abstractNumId="34" w15:restartNumberingAfterBreak="0">
     <w:nsid w:val="5F564085"/>
     <w:multiLevelType w:val="hybridMultilevel"/>
     <w:tmpl w:val="F266E5DC"/>
@@ -6325,7 +6325,7 @@
       </w:rPr>
     </w:lvl>
   </w:abstractNum>
-  <w:abstractNum w:abstractNumId="35">
+  <w:abstractNum w:abstractNumId="35" w15:restartNumberingAfterBreak="0">
     <w:nsid w:val="64763D96"/>
     <w:multiLevelType w:val="hybridMultilevel"/>
     <w:tmpl w:val="3990B836"/>
@@ -6438,7 +6438,7 @@
       </w:rPr>
     </w:lvl>
   </w:abstractNum>
-  <w:abstractNum w:abstractNumId="36">
+  <w:abstractNum w:abstractNumId="36" w15:restartNumberingAfterBreak="0">
     <w:nsid w:val="6B7A699B"/>
     <w:multiLevelType w:val="hybridMultilevel"/>
     <w:tmpl w:val="64742BC2"/>
@@ -6551,7 +6551,7 @@
       </w:rPr>
     </w:lvl>
   </w:abstractNum>
-  <w:abstractNum w:abstractNumId="37">
+  <w:abstractNum w:abstractNumId="37" w15:restartNumberingAfterBreak="0">
     <w:nsid w:val="70A407E9"/>
     <w:multiLevelType w:val="hybridMultilevel"/>
     <w:tmpl w:val="2A0EE58C"/>
@@ -6664,7 +6664,7 @@
       </w:rPr>
     </w:lvl>
   </w:abstractNum>
-  <w:abstractNum w:abstractNumId="38">
+  <w:abstractNum w:abstractNumId="38" w15:restartNumberingAfterBreak="0">
     <w:nsid w:val="719E7F47"/>
     <w:multiLevelType w:val="multilevel"/>
     <w:tmpl w:val="54886050"/>
@@ -6813,7 +6813,7 @@
       </w:rPr>
     </w:lvl>
   </w:abstractNum>
-  <w:abstractNum w:abstractNumId="39">
+  <w:abstractNum w:abstractNumId="39" w15:restartNumberingAfterBreak="0">
     <w:nsid w:val="733A4B1E"/>
     <w:multiLevelType w:val="hybridMultilevel"/>
     <w:tmpl w:val="FFB8BFE4"/>
@@ -6926,7 +6926,7 @@
       </w:rPr>
     </w:lvl>
   </w:abstractNum>
-  <w:abstractNum w:abstractNumId="40">
+  <w:abstractNum w:abstractNumId="40" w15:restartNumberingAfterBreak="0">
     <w:nsid w:val="73AA1FFF"/>
     <w:multiLevelType w:val="hybridMultilevel"/>
     <w:tmpl w:val="CCA4495E"/>
@@ -7038,7 +7038,7 @@
       </w:rPr>
     </w:lvl>
   </w:abstractNum>
-  <w:abstractNum w:abstractNumId="41">
+  <w:abstractNum w:abstractNumId="41" w15:restartNumberingAfterBreak="0">
     <w:nsid w:val="7869353E"/>
     <w:multiLevelType w:val="hybridMultilevel"/>
     <w:tmpl w:val="E932D0A0"/>
@@ -7281,7 +7281,7 @@
 </file>
 
 <file path=word/styles.xml><?xml version="1.0" encoding="utf-8"?>
-<w:styles xmlns:mc="http://schemas.openxmlformats.org/markup-compatibility/2006" xmlns:r="http://schemas.openxmlformats.org/officeDocument/2006/relationships" xmlns:w="http://schemas.openxmlformats.org/wordprocessingml/2006/main" xmlns:w14="http://schemas.microsoft.com/office/word/2010/wordml" mc:Ignorable="w14">
+<w:styles xmlns:mc="http://schemas.openxmlformats.org/markup-compatibility/2006" xmlns:r="http://schemas.openxmlformats.org/officeDocument/2006/relationships" xmlns:w="http://schemas.openxmlformats.org/wordprocessingml/2006/main" xmlns:w14="http://schemas.microsoft.com/office/word/2010/wordml" xmlns:w15="http://schemas.microsoft.com/office/word/2012/wordml" xmlns:w16se="http://schemas.microsoft.com/office/word/2015/wordml/symex" mc:Ignorable="w14 w15 w16se">
   <w:docDefaults>
     <w:rPrDefault>
       <w:rPr>
@@ -7297,410 +7297,379 @@
       </w:pPr>
     </w:pPrDefault>
   </w:docDefaults>
-  <w:latentStyles w:defLockedState="0" w:defUIPriority="99" w:defSemiHidden="1" w:defUnhideWhenUsed="1" w:defQFormat="0" w:count="267">
-    <w:lsdException w:name="Normal" w:semiHidden="0" w:uiPriority="0" w:unhideWhenUsed="0" w:qFormat="1"/>
-    <w:lsdException w:name="heading 1" w:semiHidden="0" w:uiPriority="9" w:unhideWhenUsed="0" w:qFormat="1"/>
-    <w:lsdException w:name="heading 2" w:uiPriority="9" w:qFormat="1"/>
-    <w:lsdException w:name="heading 3" w:uiPriority="9" w:qFormat="1"/>
-    <w:lsdException w:name="heading 4" w:uiPriority="9" w:qFormat="1"/>
-    <w:lsdException w:name="heading 5" w:uiPriority="9" w:qFormat="1"/>
-    <w:lsdException w:name="heading 6" w:uiPriority="9" w:qFormat="1"/>
-    <w:lsdException w:name="heading 7" w:uiPriority="9" w:qFormat="1"/>
-    <w:lsdException w:name="heading 8" w:uiPriority="9" w:qFormat="1"/>
-    <w:lsdException w:name="heading 9" w:uiPriority="9" w:qFormat="1"/>
-    <w:lsdException w:name="toc 1" w:uiPriority="39"/>
-    <w:lsdException w:name="toc 2" w:uiPriority="39"/>
-    <w:lsdException w:name="toc 3" w:uiPriority="39"/>
-    <w:lsdException w:name="toc 4" w:uiPriority="39"/>
-    <w:lsdException w:name="toc 5" w:uiPriority="39"/>
-    <w:lsdException w:name="toc 6" w:uiPriority="39"/>
-    <w:lsdException w:name="toc 7" w:uiPriority="39"/>
-    <w:lsdException w:name="toc 8" w:uiPriority="39"/>
-    <w:lsdException w:name="toc 9" w:uiPriority="39"/>
-    <w:lsdException w:name="caption" w:uiPriority="35" w:qFormat="1"/>
-    <w:lsdException w:name="Title" w:semiHidden="0" w:uiPriority="10" w:unhideWhenUsed="0" w:qFormat="1"/>
-    <w:lsdException w:name="Default Paragraph Font" w:uiPriority="1"/>
-    <w:lsdException w:name="Subtitle" w:semiHidden="0" w:uiPriority="11" w:unhideWhenUsed="0" w:qFormat="1"/>
-    <w:lsdException w:name="Hyperlink" w:uiPriority="0"/>
-    <w:lsdException w:name="Strong" w:semiHidden="0" w:uiPriority="22" w:unhideWhenUsed="0" w:qFormat="1"/>
-    <w:lsdException w:name="Emphasis" w:semiHidden="0" w:uiPriority="20" w:unhideWhenUsed="0" w:qFormat="1"/>
-    <w:lsdException w:name="Table Grid" w:semiHidden="0" w:uiPriority="59" w:unhideWhenUsed="0"/>
-    <w:lsdException w:name="Placeholder Text" w:unhideWhenUsed="0"/>
-    <w:lsdException w:name="No Spacing" w:semiHidden="0" w:uiPriority="1" w:unhideWhenUsed="0" w:qFormat="1"/>
-    <w:lsdException w:name="Light Shading" w:semiHidden="0" w:uiPriority="60" w:unhideWhenUsed="0"/>
-    <w:lsdException w:name="Light List" w:semiHidden="0" w:uiPriority="61" w:unhideWhenUsed="0"/>
-    <w:lsdException w:name="Light Grid" w:semiHidden="0" w:uiPriority="62" w:unhideWhenUsed="0"/>
-    <w:lsdException w:name="Medium Shading 1" w:semiHidden="0" w:uiPriority="63" w:unhideWhenUsed="0"/>
-    <w:lsdException w:name="Medium Shading 2" w:semiHidden="0" w:uiPriority="64" w:unhideWhenUsed="0"/>
-    <w:lsdException w:name="Medium List 1" w:semiHidden="0" w:uiPriority="65" w:unhideWhenUsed="0"/>
-    <w:lsdException w:name="Medium List 2" w:semiHidden="0" w:uiPriority="66" w:unhideWhenUsed="0"/>
-    <w:lsdException w:name="Medium Grid 1" w:semiHidden="0" w:uiPriority="67" w:unhideWhenUsed="0"/>
-    <w:lsdException w:name="Medium Grid 2" w:semiHidden="0" w:uiPriority="68" w:unhideWhenUsed="0"/>
-    <w:lsdException w:name="Medium Grid 3" w:semiHidden="0" w:uiPriority="69" w:unhideWhenUsed="0"/>
-    <w:lsdException w:name="Dark List" w:semiHidden="0" w:uiPriority="70" w:unhideWhenUsed="0"/>
-    <w:lsdException w:name="Colorful Shading" w:semiHidden="0" w:uiPriority="71" w:unhideWhenUsed="0"/>
-    <w:lsdException w:name="Colorful List" w:semiHidden="0" w:uiPriority="72" w:unhideWhenUsed="0"/>
-    <w:lsdException w:name="Colorful Grid" w:semiHidden="0" w:uiPriority="73" w:unhideWhenUsed="0"/>
-    <w:lsdException w:name="Light Shading Accent 1" w:semiHidden="0" w:uiPriority="60" w:unhideWhenUsed="0"/>
-    <w:lsdException w:name="Light List Accent 1" w:semiHidden="0" w:uiPriority="61" w:unhideWhenUsed="0"/>
-    <w:lsdException w:name="Light Grid Accent 1" w:semiHidden="0" w:uiPriority="62" w:unhideWhenUsed="0"/>
-    <w:lsdException w:name="Medium Shading 1 Accent 1" w:semiHidden="0" w:uiPriority="63" w:unhideWhenUsed="0"/>
-    <w:lsdException w:name="Medium Shading 2 Accent 1" w:semiHidden="0" w:uiPriority="64" w:unhideWhenUsed="0"/>
-    <w:lsdException w:name="Medium List 1 Accent 1" w:semiHidden="0" w:uiPriority="65" w:unhideWhenUsed="0"/>
-    <w:lsdException w:name="Revision" w:unhideWhenUsed="0"/>
-    <w:lsdException w:name="List Paragraph" w:semiHidden="0" w:uiPriority="34" w:unhideWhenUsed="0" w:qFormat="1"/>
-    <w:lsdException w:name="Quote" w:semiHidden="0" w:uiPriority="29" w:unhideWhenUsed="0" w:qFormat="1"/>
-    <w:lsdException w:name="Intense Quote" w:semiHidden="0" w:uiPriority="30" w:unhideWhenUsed="0" w:qFormat="1"/>
-    <w:lsdException w:name="Medium List 2 Accent 1" w:semiHidden="0" w:uiPriority="66" w:unhideWhenUsed="0"/>
-    <w:lsdException w:name="Medium Grid 1 Accent 1" w:semiHidden="0" w:uiPriority="67" w:unhideWhenUsed="0"/>
-    <w:lsdException w:name="Medium Grid 2 Accent 1" w:semiHidden="0" w:uiPriority="68" w:unhideWhenUsed="0"/>
-    <w:lsdException w:name="Medium Grid 3 Accent 1" w:semiHidden="0" w:uiPriority="69" w:unhideWhenUsed="0"/>
-    <w:lsdException w:name="Dark List Accent 1" w:semiHidden="0" w:uiPriority="70" w:unhideWhenUsed="0"/>
-    <w:lsdException w:name="Colorful Shading Accent 1" w:semiHidden="0" w:uiPriority="71" w:unhideWhenUsed="0"/>
-    <w:lsdException w:name="Colorful List Accent 1" w:semiHidden="0" w:uiPriority="72" w:unhideWhenUsed="0"/>
-    <w:lsdException w:name="Colorful Grid Accent 1" w:semiHidden="0" w:uiPriority="73" w:unhideWhenUsed="0"/>
-    <w:lsdException w:name="Light Shading Accent 2" w:semiHidden="0" w:uiPriority="60" w:unhideWhenUsed="0"/>
-    <w:lsdException w:name="Light List Accent 2" w:semiHidden="0" w:uiPriority="61" w:unhideWhenUsed="0"/>
-    <w:lsdException w:name="Light Grid Accent 2" w:semiHidden="0" w:uiPriority="62" w:unhideWhenUsed="0"/>
-    <w:lsdException w:name="Medium Shading 1 Accent 2" w:semiHidden="0" w:uiPriority="63" w:unhideWhenUsed="0"/>
-    <w:lsdException w:name="Medium Shading 2 Accent 2" w:semiHidden="0" w:uiPriority="64" w:unhideWhenUsed="0"/>
-    <w:lsdException w:name="Medium List 1 Accent 2" w:semiHidden="0" w:uiPriority="65" w:unhideWhenUsed="0"/>
-    <w:lsdException w:name="Medium List 2 Accent 2" w:semiHidden="0" w:uiPriority="66" w:unhideWhenUsed="0"/>
-    <w:lsdException w:name="Medium Grid 1 Accent 2" w:semiHidden="0" w:uiPriority="67" w:unhideWhenUsed="0"/>
-    <w:lsdException w:name="Medium Grid 2 Accent 2" w:semiHidden="0" w:uiPriority="68" w:unhideWhenUsed="0"/>
-    <w:lsdException w:name="Medium Grid 3 Accent 2" w:semiHidden="0" w:uiPriority="69" w:unhideWhenUsed="0"/>
-    <w:lsdException w:name="Dark List Accent 2" w:semiHidden="0" w:uiPriority="70" w:unhideWhenUsed="0"/>
-    <w:lsdException w:name="Colorful Shading Accent 2" w:semiHidden="0" w:uiPriority="71" w:unhideWhenUsed="0"/>
-    <w:lsdException w:name="Colorful List Accent 2" w:semiHidden="0" w:uiPriority="72" w:unhideWhenUsed="0"/>
-    <w:lsdException w:name="Colorful Grid Accent 2" w:semiHidden="0" w:uiPriority="73" w:unhideWhenUsed="0"/>
-    <w:lsdException w:name="Light Shading Accent 3" w:semiHidden="0" w:uiPriority="60" w:unhideWhenUsed="0"/>
-    <w:lsdException w:name="Light List Accent 3" w:semiHidden="0" w:uiPriority="61" w:unhideWhenUsed="0"/>
-    <w:lsdException w:name="Light Grid Accent 3" w:semiHidden="0" w:uiPriority="62" w:unhideWhenUsed="0"/>
-    <w:lsdException w:name="Medium Shading 1 Accent 3" w:semiHidden="0" w:uiPriority="63" w:unhideWhenUsed="0"/>
-    <w:lsdException w:name="Medium Shading 2 Accent 3" w:semiHidden="0" w:uiPriority="64" w:unhideWhenUsed="0"/>
-    <w:lsdException w:name="Medium List 1 Accent 3" w:semiHidden="0" w:uiPriority="65" w:unhideWhenUsed="0"/>
-    <w:lsdException w:name="Medium List 2 Accent 3" w:semiHidden="0" w:uiPriority="66" w:unhideWhenUsed="0"/>
-    <w:lsdException w:name="Medium Grid 1 Accent 3" w:semiHidden="0" w:uiPriority="67" w:unhideWhenUsed="0"/>
-    <w:lsdException w:name="Medium Grid 2 Accent 3" w:semiHidden="0" w:uiPriority="68" w:unhideWhenUsed="0"/>
-    <w:lsdException w:name="Medium Grid 3 Accent 3" w:semiHidden="0" w:uiPriority="69" w:unhideWhenUsed="0"/>
-    <w:lsdException w:name="Dark List Accent 3" w:semiHidden="0" w:uiPriority="70" w:unhideWhenUsed="0"/>
-    <w:lsdException w:name="Colorful Shading Accent 3" w:semiHidden="0" w:uiPriority="71" w:unhideWhenUsed="0"/>
-    <w:lsdException w:name="Colorful List Accent 3" w:semiHidden="0" w:uiPriority="72" w:unhideWhenUsed="0"/>
-    <w:lsdException w:name="Colorful Grid Accent 3" w:semiHidden="0" w:uiPriority="73" w:unhideWhenUsed="0"/>
-    <w:lsdException w:name="Light Shading Accent 4" w:semiHidden="0" w:uiPriority="60" w:unhideWhenUsed="0"/>
-    <w:lsdException w:name="Light List Accent 4" w:semiHidden="0" w:uiPriority="61" w:unhideWhenUsed="0"/>
-    <w:lsdException w:name="Light Grid Accent 4" w:semiHidden="0" w:uiPriority="62" w:unhideWhenUsed="0"/>
-    <w:lsdException w:name="Medium Shading 1 Accent 4" w:semiHidden="0" w:uiPriority="63" w:unhideWhenUsed="0"/>
-    <w:lsdException w:name="Medium Shading 2 Accent 4" w:semiHidden="0" w:uiPriority="64" w:unhideWhenUsed="0"/>
-    <w:lsdException w:name="Medium List 1 Accent 4" w:semiHidden="0" w:uiPriority="65" w:unhideWhenUsed="0"/>
-    <w:lsdException w:name="Medium List 2 Accent 4" w:semiHidden="0" w:uiPriority="66" w:unhideWhenUsed="0"/>
-    <w:lsdException w:name="Medium Grid 1 Accent 4" w:semiHidden="0" w:uiPriority="67" w:unhideWhenUsed="0"/>
-    <w:lsdException w:name="Medium Grid 2 Accent 4" w:semiHidden="0" w:uiPriority="68" w:unhideWhenUsed="0"/>
-    <w:lsdException w:name="Medium Grid 3 Accent 4" w:semiHidden="0" w:uiPriority="69" w:unhideWhenUsed="0"/>
-    <w:lsdException w:name="Dark List Accent 4" w:semiHidden="0" w:uiPriority="70" w:unhideWhenUsed="0"/>
-    <w:lsdException w:name="Colorful Shading Accent 4" w:semiHidden="0" w:uiPriority="71" w:unhideWhenUsed="0"/>
-    <w:lsdException w:name="Colorful List Accent 4" w:semiHidden="0" w:uiPriority="72" w:unhideWhenUsed="0"/>
-    <w:lsdException w:name="Colorful Grid Accent 4" w:semiHidden="0" w:uiPriority="73" w:unhideWhenUsed="0"/>
-    <w:lsdException w:name="Light Shading Accent 5" w:semiHidden="0" w:uiPriority="60" w:unhideWhenUsed="0"/>
-    <w:lsdException w:name="Light List Accent 5" w:semiHidden="0" w:uiPriority="61" w:unhideWhenUsed="0"/>
-    <w:lsdException w:name="Light Grid Accent 5" w:semiHidden="0" w:uiPriority="62" w:unhideWhenUsed="0"/>
-    <w:lsdException w:name="Medium Shading 1 Accent 5" w:semiHidden="0" w:uiPriority="63" w:unhideWhenUsed="0"/>
-    <w:lsdException w:name="Medium Shading 2 Accent 5" w:semiHidden="0" w:uiPriority="64" w:unhideWhenUsed="0"/>
-    <w:lsdException w:name="Medium List 1 Accent 5" w:semiHidden="0" w:uiPriority="65" w:unhideWhenUsed="0"/>
-    <w:lsdException w:name="Medium List 2 Accent 5" w:semiHidden="0" w:uiPriority="66" w:unhideWhenUsed="0"/>
-    <w:lsdException w:name="Medium Grid 1 Accent 5" w:semiHidden="0" w:uiPriority="67" w:unhideWhenUsed="0"/>
-    <w:lsdException w:name="Medium Grid 2 Accent 5" w:semiHidden="0" w:uiPriority="68" w:unhideWhenUsed="0"/>
-    <w:lsdException w:name="Medium Grid 3 Accent 5" w:semiHidden="0" w:uiPriority="69" w:unhideWhenUsed="0"/>
-    <w:lsdException w:name="Dark List Accent 5" w:semiHidden="0" w:uiPriority="70" w:unhideWhenUsed="0"/>
-    <w:lsdException w:name="Colorful Shading Accent 5" w:semiHidden="0" w:uiPriority="71" w:unhideWhenUsed="0"/>
-    <w:lsdException w:name="Colorful List Accent 5" w:semiHidden="0" w:uiPriority="72" w:unhideWhenUsed="0"/>
-    <w:lsdException w:name="Colorful Grid Accent 5" w:semiHidden="0" w:uiPriority="73" w:unhideWhenUsed="0"/>
-    <w:lsdException w:name="Light Shading Accent 6" w:semiHidden="0" w:uiPriority="60" w:unhideWhenUsed="0"/>
-    <w:lsdException w:name="Light List Accent 6" w:semiHidden="0" w:uiPriority="61" w:unhideWhenUsed="0"/>
-    <w:lsdException w:name="Light Grid Accent 6" w:semiHidden="0" w:uiPriority="62" w:unhideWhenUsed="0"/>
-    <w:lsdException w:name="Medium Shading 1 Accent 6" w:semiHidden="0" w:uiPriority="63" w:unhideWhenUsed="0"/>
-    <w:lsdException w:name="Medium Shading 2 Accent 6" w:semiHidden="0" w:uiPriority="64" w:unhideWhenUsed="0"/>
-    <w:lsdException w:name="Medium List 1 Accent 6" w:semiHidden="0" w:uiPriority="65" w:unhideWhenUsed="0"/>
-    <w:lsdException w:name="Medium List 2 Accent 6" w:semiHidden="0" w:uiPriority="66" w:unhideWhenUsed="0"/>
-    <w:lsdException w:name="Medium Grid 1 Accent 6" w:semiHidden="0" w:uiPriority="67" w:unhideWhenUsed="0"/>
-    <w:lsdException w:name="Medium Grid 2 Accent 6" w:semiHidden="0" w:uiPriority="68" w:unhideWhenUsed="0"/>
-    <w:lsdException w:name="Medium Grid 3 Accent 6" w:semiHidden="0" w:uiPriority="69" w:unhideWhenUsed="0"/>
-    <w:lsdException w:name="Dark List Accent 6" w:semiHidden="0" w:uiPriority="70" w:unhideWhenUsed="0"/>
-    <w:lsdException w:name="Colorful Shading Accent 6" w:semiHidden="0" w:uiPriority="71" w:unhideWhenUsed="0"/>
-    <w:lsdException w:name="Colorful List Accent 6" w:semiHidden="0" w:uiPriority="72" w:unhideWhenUsed="0"/>
-    <w:lsdException w:name="Colorful Grid Accent 6" w:semiHidden="0" w:uiPriority="73" w:unhideWhenUsed="0"/>
-    <w:lsdException w:name="Subtle Emphasis" w:semiHidden="0" w:uiPriority="19" w:unhideWhenUsed="0" w:qFormat="1"/>
-    <w:lsdException w:name="Intense Emphasis" w:semiHidden="0" w:uiPriority="21" w:unhideWhenUsed="0" w:qFormat="1"/>
-    <w:lsdException w:name="Subtle Reference" w:semiHidden="0" w:uiPriority="31" w:unhideWhenUsed="0" w:qFormat="1"/>
-    <w:lsdException w:name="Intense Reference" w:semiHidden="0" w:uiPriority="32" w:unhideWhenUsed="0" w:qFormat="1"/>
-    <w:lsdException w:name="Book Title" w:semiHidden="0" w:uiPriority="33" w:unhideWhenUsed="0" w:qFormat="1"/>
-    <w:lsdException w:name="Bibliography" w:uiPriority="37"/>
-    <w:lsdException w:name="TOC Heading" w:uiPriority="39" w:qFormat="1"/>
-  </w:latentStyles>
-  <w:style w:type="paragraph" w:default="1" w:styleId="Normal">
-    <w:name w:val="Normal"/>
-    <w:qFormat/>
-  </w:style>
-  <w:style w:type="character" w:default="1" w:styleId="DefaultParagraphFont">
-    <w:name w:val="Default Paragraph Font"/>
-    <w:uiPriority w:val="1"/>
-    <w:semiHidden/>
-    <w:unhideWhenUsed/>
-  </w:style>
-  <w:style w:type="table" w:default="1" w:styleId="TableNormal">
-    <w:name w:val="Normal Table"/>
-    <w:uiPriority w:val="99"/>
-    <w:semiHidden/>
-    <w:unhideWhenUsed/>
-    <w:tblPr>
-      <w:tblInd w:w="0" w:type="dxa"/>
-      <w:tblCellMar>
-        <w:top w:w="0" w:type="dxa"/>
-        <w:left w:w="108" w:type="dxa"/>
-        <w:bottom w:w="0" w:type="dxa"/>
-        <w:right w:w="108" w:type="dxa"/>
-      </w:tblCellMar>
-    </w:tblPr>
-  </w:style>
-  <w:style w:type="numbering" w:default="1" w:styleId="NoList">
-    <w:name w:val="No List"/>
-    <w:uiPriority w:val="99"/>
-    <w:semiHidden/>
-    <w:unhideWhenUsed/>
-  </w:style>
-  <w:style w:type="paragraph" w:styleId="NormalWeb">
-    <w:name w:val="Normal (Web)"/>
-    <w:basedOn w:val="Normal"/>
-    <w:uiPriority w:val="99"/>
-    <w:semiHidden/>
-    <w:unhideWhenUsed/>
-    <w:rsid w:val="00EB626D"/>
-    <w:pPr>
-      <w:spacing w:before="100" w:beforeAutospacing="1" w:after="100" w:afterAutospacing="1" w:line="240" w:lineRule="auto"/>
-    </w:pPr>
-    <w:rPr>
-      <w:rFonts w:ascii="Times New Roman" w:eastAsia="Times New Roman" w:hAnsi="Times New Roman" w:cs="Times New Roman"/>
-      <w:sz w:val="24"/>
-      <w:szCs w:val="24"/>
-    </w:rPr>
-  </w:style>
-  <w:style w:type="character" w:styleId="Strong">
-    <w:name w:val="Strong"/>
-    <w:basedOn w:val="DefaultParagraphFont"/>
-    <w:uiPriority w:val="22"/>
-    <w:qFormat/>
-    <w:rsid w:val="00EB626D"/>
-    <w:rPr>
-      <w:b/>
-      <w:bCs/>
-    </w:rPr>
-  </w:style>
-  <w:style w:type="character" w:customStyle="1" w:styleId="apple-converted-space">
-    <w:name w:val="apple-converted-space"/>
-    <w:basedOn w:val="DefaultParagraphFont"/>
-    <w:rsid w:val="00EB626D"/>
-  </w:style>
-  <w:style w:type="character" w:styleId="Emphasis">
-    <w:name w:val="Emphasis"/>
-    <w:basedOn w:val="DefaultParagraphFont"/>
-    <w:uiPriority w:val="20"/>
-    <w:qFormat/>
-    <w:rsid w:val="00EB626D"/>
-    <w:rPr>
-      <w:i/>
-      <w:iCs/>
-    </w:rPr>
-  </w:style>
-  <w:style w:type="paragraph" w:styleId="ListParagraph">
-    <w:name w:val="List Paragraph"/>
-    <w:basedOn w:val="Normal"/>
-    <w:uiPriority w:val="34"/>
-    <w:qFormat/>
-    <w:rsid w:val="00EB626D"/>
-    <w:pPr>
-      <w:ind w:left="720"/>
-      <w:contextualSpacing/>
-    </w:pPr>
-  </w:style>
-  <w:style w:type="character" w:styleId="Hyperlink">
-    <w:name w:val="Hyperlink"/>
-    <w:rsid w:val="008C5CFE"/>
-    <w:rPr>
-      <w:color w:val="000080"/>
-      <w:u w:val="single"/>
-    </w:rPr>
-  </w:style>
-  <w:style w:type="character" w:styleId="FollowedHyperlink">
-    <w:name w:val="FollowedHyperlink"/>
-    <w:basedOn w:val="DefaultParagraphFont"/>
-    <w:uiPriority w:val="99"/>
-    <w:semiHidden/>
-    <w:unhideWhenUsed/>
-    <w:rsid w:val="004B7487"/>
-    <w:rPr>
-      <w:color w:val="800080" w:themeColor="followedHyperlink"/>
-      <w:u w:val="single"/>
-    </w:rPr>
-  </w:style>
-</w:styles>
-</file>
-
-<file path=word/stylesWithEffects.xml><?xml version="1.0" encoding="utf-8"?>
-<w:styles xmlns:wpc="http://schemas.microsoft.com/office/word/2010/wordprocessingCanvas" xmlns:mc="http://schemas.openxmlformats.org/markup-compatibility/2006" xmlns:o="urn:schemas-microsoft-com:office:office" xmlns:r="http://schemas.openxmlformats.org/officeDocument/2006/relationships" xmlns:m="http://schemas.openxmlformats.org/officeDocument/2006/math" xmlns:v="urn:schemas-microsoft-com:vml" xmlns:wp14="http://schemas.microsoft.com/office/word/2010/wordprocessingDrawing" xmlns:wp="http://schemas.openxmlformats.org/drawingml/2006/wordprocessingDrawing" xmlns:w10="urn:schemas-microsoft-com:office:word" xmlns:w="http://schemas.openxmlformats.org/wordprocessingml/2006/main" xmlns:w14="http://schemas.microsoft.com/office/word/2010/wordml" xmlns:wpg="http://schemas.microsoft.com/office/word/2010/wordprocessingGroup" xmlns:wpi="http://schemas.microsoft.com/office/word/2010/wordprocessingInk" xmlns:wne="http://schemas.microsoft.com/office/word/2006/wordml" xmlns:wps="http://schemas.microsoft.com/office/word/2010/wordprocessingShape" mc:Ignorable="w14 wp14">
-  <w:docDefaults>
-    <w:rPrDefault>
-      <w:rPr>
-        <w:rFonts w:asciiTheme="minorHAnsi" w:eastAsiaTheme="minorEastAsia" w:hAnsiTheme="minorHAnsi" w:cstheme="minorBidi"/>
-        <w:sz w:val="22"/>
-        <w:szCs w:val="22"/>
-        <w:lang w:val="en-US" w:eastAsia="zh-CN" w:bidi="ar-SA"/>
-      </w:rPr>
-    </w:rPrDefault>
-    <w:pPrDefault>
-      <w:pPr>
-        <w:spacing w:after="200" w:line="276" w:lineRule="auto"/>
-      </w:pPr>
-    </w:pPrDefault>
-  </w:docDefaults>
-  <w:latentStyles w:defLockedState="0" w:defUIPriority="99" w:defSemiHidden="1" w:defUnhideWhenUsed="1" w:defQFormat="0" w:count="267">
-    <w:lsdException w:name="Normal" w:semiHidden="0" w:uiPriority="0" w:unhideWhenUsed="0" w:qFormat="1"/>
-    <w:lsdException w:name="heading 1" w:semiHidden="0" w:uiPriority="9" w:unhideWhenUsed="0" w:qFormat="1"/>
-    <w:lsdException w:name="heading 2" w:uiPriority="9" w:qFormat="1"/>
-    <w:lsdException w:name="heading 3" w:uiPriority="9" w:qFormat="1"/>
-    <w:lsdException w:name="heading 4" w:uiPriority="9" w:qFormat="1"/>
-    <w:lsdException w:name="heading 5" w:uiPriority="9" w:qFormat="1"/>
-    <w:lsdException w:name="heading 6" w:uiPriority="9" w:qFormat="1"/>
-    <w:lsdException w:name="heading 7" w:uiPriority="9" w:qFormat="1"/>
-    <w:lsdException w:name="heading 8" w:uiPriority="9" w:qFormat="1"/>
-    <w:lsdException w:name="heading 9" w:uiPriority="9" w:qFormat="1"/>
-    <w:lsdException w:name="toc 1" w:uiPriority="39"/>
-    <w:lsdException w:name="toc 2" w:uiPriority="39"/>
-    <w:lsdException w:name="toc 3" w:uiPriority="39"/>
-    <w:lsdException w:name="toc 4" w:uiPriority="39"/>
-    <w:lsdException w:name="toc 5" w:uiPriority="39"/>
-    <w:lsdException w:name="toc 6" w:uiPriority="39"/>
-    <w:lsdException w:name="toc 7" w:uiPriority="39"/>
-    <w:lsdException w:name="toc 8" w:uiPriority="39"/>
-    <w:lsdException w:name="toc 9" w:uiPriority="39"/>
-    <w:lsdException w:name="caption" w:uiPriority="35" w:qFormat="1"/>
-    <w:lsdException w:name="Title" w:semiHidden="0" w:uiPriority="10" w:unhideWhenUsed="0" w:qFormat="1"/>
-    <w:lsdException w:name="Default Paragraph Font" w:uiPriority="1"/>
-    <w:lsdException w:name="Subtitle" w:semiHidden="0" w:uiPriority="11" w:unhideWhenUsed="0" w:qFormat="1"/>
-    <w:lsdException w:name="Hyperlink" w:uiPriority="0"/>
-    <w:lsdException w:name="Strong" w:semiHidden="0" w:uiPriority="22" w:unhideWhenUsed="0" w:qFormat="1"/>
-    <w:lsdException w:name="Emphasis" w:semiHidden="0" w:uiPriority="20" w:unhideWhenUsed="0" w:qFormat="1"/>
-    <w:lsdException w:name="Table Grid" w:semiHidden="0" w:uiPriority="59" w:unhideWhenUsed="0"/>
-    <w:lsdException w:name="Placeholder Text" w:unhideWhenUsed="0"/>
-    <w:lsdException w:name="No Spacing" w:semiHidden="0" w:uiPriority="1" w:unhideWhenUsed="0" w:qFormat="1"/>
-    <w:lsdException w:name="Light Shading" w:semiHidden="0" w:uiPriority="60" w:unhideWhenUsed="0"/>
-    <w:lsdException w:name="Light List" w:semiHidden="0" w:uiPriority="61" w:unhideWhenUsed="0"/>
-    <w:lsdException w:name="Light Grid" w:semiHidden="0" w:uiPriority="62" w:unhideWhenUsed="0"/>
-    <w:lsdException w:name="Medium Shading 1" w:semiHidden="0" w:uiPriority="63" w:unhideWhenUsed="0"/>
-    <w:lsdException w:name="Medium Shading 2" w:semiHidden="0" w:uiPriority="64" w:unhideWhenUsed="0"/>
-    <w:lsdException w:name="Medium List 1" w:semiHidden="0" w:uiPriority="65" w:unhideWhenUsed="0"/>
-    <w:lsdException w:name="Medium List 2" w:semiHidden="0" w:uiPriority="66" w:unhideWhenUsed="0"/>
-    <w:lsdException w:name="Medium Grid 1" w:semiHidden="0" w:uiPriority="67" w:unhideWhenUsed="0"/>
-    <w:lsdException w:name="Medium Grid 2" w:semiHidden="0" w:uiPriority="68" w:unhideWhenUsed="0"/>
-    <w:lsdException w:name="Medium Grid 3" w:semiHidden="0" w:uiPriority="69" w:unhideWhenUsed="0"/>
-    <w:lsdException w:name="Dark List" w:semiHidden="0" w:uiPriority="70" w:unhideWhenUsed="0"/>
-    <w:lsdException w:name="Colorful Shading" w:semiHidden="0" w:uiPriority="71" w:unhideWhenUsed="0"/>
-    <w:lsdException w:name="Colorful List" w:semiHidden="0" w:uiPriority="72" w:unhideWhenUsed="0"/>
-    <w:lsdException w:name="Colorful Grid" w:semiHidden="0" w:uiPriority="73" w:unhideWhenUsed="0"/>
-    <w:lsdException w:name="Light Shading Accent 1" w:semiHidden="0" w:uiPriority="60" w:unhideWhenUsed="0"/>
-    <w:lsdException w:name="Light List Accent 1" w:semiHidden="0" w:uiPriority="61" w:unhideWhenUsed="0"/>
-    <w:lsdException w:name="Light Grid Accent 1" w:semiHidden="0" w:uiPriority="62" w:unhideWhenUsed="0"/>
-    <w:lsdException w:name="Medium Shading 1 Accent 1" w:semiHidden="0" w:uiPriority="63" w:unhideWhenUsed="0"/>
-    <w:lsdException w:name="Medium Shading 2 Accent 1" w:semiHidden="0" w:uiPriority="64" w:unhideWhenUsed="0"/>
-    <w:lsdException w:name="Medium List 1 Accent 1" w:semiHidden="0" w:uiPriority="65" w:unhideWhenUsed="0"/>
-    <w:lsdException w:name="Revision" w:unhideWhenUsed="0"/>
-    <w:lsdException w:name="List Paragraph" w:semiHidden="0" w:uiPriority="34" w:unhideWhenUsed="0" w:qFormat="1"/>
-    <w:lsdException w:name="Quote" w:semiHidden="0" w:uiPriority="29" w:unhideWhenUsed="0" w:qFormat="1"/>
-    <w:lsdException w:name="Intense Quote" w:semiHidden="0" w:uiPriority="30" w:unhideWhenUsed="0" w:qFormat="1"/>
-    <w:lsdException w:name="Medium List 2 Accent 1" w:semiHidden="0" w:uiPriority="66" w:unhideWhenUsed="0"/>
-    <w:lsdException w:name="Medium Grid 1 Accent 1" w:semiHidden="0" w:uiPriority="67" w:unhideWhenUsed="0"/>
-    <w:lsdException w:name="Medium Grid 2 Accent 1" w:semiHidden="0" w:uiPriority="68" w:unhideWhenUsed="0"/>
-    <w:lsdException w:name="Medium Grid 3 Accent 1" w:semiHidden="0" w:uiPriority="69" w:unhideWhenUsed="0"/>
-    <w:lsdException w:name="Dark List Accent 1" w:semiHidden="0" w:uiPriority="70" w:unhideWhenUsed="0"/>
-    <w:lsdException w:name="Colorful Shading Accent 1" w:semiHidden="0" w:uiPriority="71" w:unhideWhenUsed="0"/>
-    <w:lsdException w:name="Colorful List Accent 1" w:semiHidden="0" w:uiPriority="72" w:unhideWhenUsed="0"/>
-    <w:lsdException w:name="Colorful Grid Accent 1" w:semiHidden="0" w:uiPriority="73" w:unhideWhenUsed="0"/>
-    <w:lsdException w:name="Light Shading Accent 2" w:semiHidden="0" w:uiPriority="60" w:unhideWhenUsed="0"/>
-    <w:lsdException w:name="Light List Accent 2" w:semiHidden="0" w:uiPriority="61" w:unhideWhenUsed="0"/>
-    <w:lsdException w:name="Light Grid Accent 2" w:semiHidden="0" w:uiPriority="62" w:unhideWhenUsed="0"/>
-    <w:lsdException w:name="Medium Shading 1 Accent 2" w:semiHidden="0" w:uiPriority="63" w:unhideWhenUsed="0"/>
-    <w:lsdException w:name="Medium Shading 2 Accent 2" w:semiHidden="0" w:uiPriority="64" w:unhideWhenUsed="0"/>
-    <w:lsdException w:name="Medium List 1 Accent 2" w:semiHidden="0" w:uiPriority="65" w:unhideWhenUsed="0"/>
-    <w:lsdException w:name="Medium List 2 Accent 2" w:semiHidden="0" w:uiPriority="66" w:unhideWhenUsed="0"/>
-    <w:lsdException w:name="Medium Grid 1 Accent 2" w:semiHidden="0" w:uiPriority="67" w:unhideWhenUsed="0"/>
-    <w:lsdException w:name="Medium Grid 2 Accent 2" w:semiHidden="0" w:uiPriority="68" w:unhideWhenUsed="0"/>
-    <w:lsdException w:name="Medium Grid 3 Accent 2" w:semiHidden="0" w:uiPriority="69" w:unhideWhenUsed="0"/>
-    <w:lsdException w:name="Dark List Accent 2" w:semiHidden="0" w:uiPriority="70" w:unhideWhenUsed="0"/>
-    <w:lsdException w:name="Colorful Shading Accent 2" w:semiHidden="0" w:uiPriority="71" w:unhideWhenUsed="0"/>
-    <w:lsdException w:name="Colorful List Accent 2" w:semiHidden="0" w:uiPriority="72" w:unhideWhenUsed="0"/>
-    <w:lsdException w:name="Colorful Grid Accent 2" w:semiHidden="0" w:uiPriority="73" w:unhideWhenUsed="0"/>
-    <w:lsdException w:name="Light Shading Accent 3" w:semiHidden="0" w:uiPriority="60" w:unhideWhenUsed="0"/>
-    <w:lsdException w:name="Light List Accent 3" w:semiHidden="0" w:uiPriority="61" w:unhideWhenUsed="0"/>
-    <w:lsdException w:name="Light Grid Accent 3" w:semiHidden="0" w:uiPriority="62" w:unhideWhenUsed="0"/>
-    <w:lsdException w:name="Medium Shading 1 Accent 3" w:semiHidden="0" w:uiPriority="63" w:unhideWhenUsed="0"/>
-    <w:lsdException w:name="Medium Shading 2 Accent 3" w:semiHidden="0" w:uiPriority="64" w:unhideWhenUsed="0"/>
-    <w:lsdException w:name="Medium List 1 Accent 3" w:semiHidden="0" w:uiPriority="65" w:unhideWhenUsed="0"/>
-    <w:lsdException w:name="Medium List 2 Accent 3" w:semiHidden="0" w:uiPriority="66" w:unhideWhenUsed="0"/>
-    <w:lsdException w:name="Medium Grid 1 Accent 3" w:semiHidden="0" w:uiPriority="67" w:unhideWhenUsed="0"/>
-    <w:lsdException w:name="Medium Grid 2 Accent 3" w:semiHidden="0" w:uiPriority="68" w:unhideWhenUsed="0"/>
-    <w:lsdException w:name="Medium Grid 3 Accent 3" w:semiHidden="0" w:uiPriority="69" w:unhideWhenUsed="0"/>
-    <w:lsdException w:name="Dark List Accent 3" w:semiHidden="0" w:uiPriority="70" w:unhideWhenUsed="0"/>
-    <w:lsdException w:name="Colorful Shading Accent 3" w:semiHidden="0" w:uiPriority="71" w:unhideWhenUsed="0"/>
-    <w:lsdException w:name="Colorful List Accent 3" w:semiHidden="0" w:uiPriority="72" w:unhideWhenUsed="0"/>
-    <w:lsdException w:name="Colorful Grid Accent 3" w:semiHidden="0" w:uiPriority="73" w:unhideWhenUsed="0"/>
-    <w:lsdException w:name="Light Shading Accent 4" w:semiHidden="0" w:uiPriority="60" w:unhideWhenUsed="0"/>
-    <w:lsdException w:name="Light List Accent 4" w:semiHidden="0" w:uiPriority="61" w:unhideWhenUsed="0"/>
-    <w:lsdException w:name="Light Grid Accent 4" w:semiHidden="0" w:uiPriority="62" w:unhideWhenUsed="0"/>
-    <w:lsdException w:name="Medium Shading 1 Accent 4" w:semiHidden="0" w:uiPriority="63" w:unhideWhenUsed="0"/>
-    <w:lsdException w:name="Medium Shading 2 Accent 4" w:semiHidden="0" w:uiPriority="64" w:unhideWhenUsed="0"/>
-    <w:lsdException w:name="Medium List 1 Accent 4" w:semiHidden="0" w:uiPriority="65" w:unhideWhenUsed="0"/>
-    <w:lsdException w:name="Medium List 2 Accent 4" w:semiHidden="0" w:uiPriority="66" w:unhideWhenUsed="0"/>
-    <w:lsdException w:name="Medium Grid 1 Accent 4" w:semiHidden="0" w:uiPriority="67" w:unhideWhenUsed="0"/>
-    <w:lsdException w:name="Medium Grid 2 Accent 4" w:semiHidden="0" w:uiPriority="68" w:unhideWhenUsed="0"/>
-    <w:lsdException w:name="Medium Grid 3 Accent 4" w:semiHidden="0" w:uiPriority="69" w:unhideWhenUsed="0"/>
-    <w:lsdException w:name="Dark List Accent 4" w:semiHidden="0" w:uiPriority="70" w:unhideWhenUsed="0"/>
-    <w:lsdException w:name="Colorful Shading Accent 4" w:semiHidden="0" w:uiPriority="71" w:unhideWhenUsed="0"/>
-    <w:lsdException w:name="Colorful List Accent 4" w:semiHidden="0" w:uiPriority="72" w:unhideWhenUsed="0"/>
-    <w:lsdException w:name="Colorful Grid Accent 4" w:semiHidden="0" w:uiPriority="73" w:unhideWhenUsed="0"/>
-    <w:lsdException w:name="Light Shading Accent 5" w:semiHidden="0" w:uiPriority="60" w:unhideWhenUsed="0"/>
-    <w:lsdException w:name="Light List Accent 5" w:semiHidden="0" w:uiPriority="61" w:unhideWhenUsed="0"/>
-    <w:lsdException w:name="Light Grid Accent 5" w:semiHidden="0" w:uiPriority="62" w:unhideWhenUsed="0"/>
-    <w:lsdException w:name="Medium Shading 1 Accent 5" w:semiHidden="0" w:uiPriority="63" w:unhideWhenUsed="0"/>
-    <w:lsdException w:name="Medium Shading 2 Accent 5" w:semiHidden="0" w:uiPriority="64" w:unhideWhenUsed="0"/>
-    <w:lsdException w:name="Medium List 1 Accent 5" w:semiHidden="0" w:uiPriority="65" w:unhideWhenUsed="0"/>
-    <w:lsdException w:name="Medium List 2 Accent 5" w:semiHidden="0" w:uiPriority="66" w:unhideWhenUsed="0"/>
-    <w:lsdException w:name="Medium Grid 1 Accent 5" w:semiHidden="0" w:uiPriority="67" w:unhideWhenUsed="0"/>
-    <w:lsdException w:name="Medium Grid 2 Accent 5" w:semiHidden="0" w:uiPriority="68" w:unhideWhenUsed="0"/>
-    <w:lsdException w:name="Medium Grid 3 Accent 5" w:semiHidden="0" w:uiPriority="69" w:unhideWhenUsed="0"/>
-    <w:lsdException w:name="Dark List Accent 5" w:semiHidden="0" w:uiPriority="70" w:unhideWhenUsed="0"/>
-    <w:lsdException w:name="Colorful Shading Accent 5" w:semiHidden="0" w:uiPriority="71" w:unhideWhenUsed="0"/>
-    <w:lsdException w:name="Colorful List Accent 5" w:semiHidden="0" w:uiPriority="72" w:unhideWhenUsed="0"/>
-    <w:lsdException w:name="Colorful Grid Accent 5" w:semiHidden="0" w:uiPriority="73" w:unhideWhenUsed="0"/>
-    <w:lsdException w:name="Light Shading Accent 6" w:semiHidden="0" w:uiPriority="60" w:unhideWhenUsed="0"/>
-    <w:lsdException w:name="Light List Accent 6" w:semiHidden="0" w:uiPriority="61" w:unhideWhenUsed="0"/>
-    <w:lsdException w:name="Light Grid Accent 6" w:semiHidden="0" w:uiPriority="62" w:unhideWhenUsed="0"/>
-    <w:lsdException w:name="Medium Shading 1 Accent 6" w:semiHidden="0" w:uiPriority="63" w:unhideWhenUsed="0"/>
-    <w:lsdException w:name="Medium Shading 2 Accent 6" w:semiHidden="0" w:uiPriority="64" w:unhideWhenUsed="0"/>
-    <w:lsdException w:name="Medium List 1 Accent 6" w:semiHidden="0" w:uiPriority="65" w:unhideWhenUsed="0"/>
-    <w:lsdException w:name="Medium List 2 Accent 6" w:semiHidden="0" w:uiPriority="66" w:unhideWhenUsed="0"/>
-    <w:lsdException w:name="Medium Grid 1 Accent 6" w:semiHidden="0" w:uiPriority="67" w:unhideWhenUsed="0"/>
-    <w:lsdException w:name="Medium Grid 2 Accent 6" w:semiHidden="0" w:uiPriority="68" w:unhideWhenUsed="0"/>
-    <w:lsdException w:name="Medium Grid 3 Accent 6" w:semiHidden="0" w:uiPriority="69" w:unhideWhenUsed="0"/>
-    <w:lsdException w:name="Dark List Accent 6" w:semiHidden="0" w:uiPriority="70" w:unhideWhenUsed="0"/>
-    <w:lsdException w:name="Colorful Shading Accent 6" w:semiHidden="0" w:uiPriority="71" w:unhideWhenUsed="0"/>
-    <w:lsdException w:name="Colorful List Accent 6" w:semiHidden="0" w:uiPriority="72" w:unhideWhenUsed="0"/>
-    <w:lsdException w:name="Colorful Grid Accent 6" w:semiHidden="0" w:uiPriority="73" w:unhideWhenUsed="0"/>
-    <w:lsdException w:name="Subtle Emphasis" w:semiHidden="0" w:uiPriority="19" w:unhideWhenUsed="0" w:qFormat="1"/>
-    <w:lsdException w:name="Intense Emphasis" w:semiHidden="0" w:uiPriority="21" w:unhideWhenUsed="0" w:qFormat="1"/>
-    <w:lsdException w:name="Subtle Reference" w:semiHidden="0" w:uiPriority="31" w:unhideWhenUsed="0" w:qFormat="1"/>
-    <w:lsdException w:name="Intense Reference" w:semiHidden="0" w:uiPriority="32" w:unhideWhenUsed="0" w:qFormat="1"/>
-    <w:lsdException w:name="Book Title" w:semiHidden="0" w:uiPriority="33" w:unhideWhenUsed="0" w:qFormat="1"/>
-    <w:lsdException w:name="Bibliography" w:uiPriority="37"/>
-    <w:lsdException w:name="TOC Heading" w:uiPriority="39" w:qFormat="1"/>
+  <w:latentStyles w:defLockedState="0" w:defUIPriority="99" w:defSemiHidden="0" w:defUnhideWhenUsed="0" w:defQFormat="0" w:count="372">
+    <w:lsdException w:name="Normal" w:uiPriority="0" w:qFormat="1"/>
+    <w:lsdException w:name="heading 1" w:uiPriority="9" w:qFormat="1"/>
+    <w:lsdException w:name="heading 2" w:semiHidden="1" w:uiPriority="9" w:unhideWhenUsed="1" w:qFormat="1"/>
+    <w:lsdException w:name="heading 3" w:semiHidden="1" w:uiPriority="9" w:unhideWhenUsed="1" w:qFormat="1"/>
+    <w:lsdException w:name="heading 4" w:semiHidden="1" w:uiPriority="9" w:unhideWhenUsed="1" w:qFormat="1"/>
+    <w:lsdException w:name="heading 5" w:semiHidden="1" w:uiPriority="9" w:unhideWhenUsed="1" w:qFormat="1"/>
+    <w:lsdException w:name="heading 6" w:semiHidden="1" w:uiPriority="9" w:unhideWhenUsed="1" w:qFormat="1"/>
+    <w:lsdException w:name="heading 7" w:semiHidden="1" w:uiPriority="9" w:unhideWhenUsed="1" w:qFormat="1"/>
+    <w:lsdException w:name="heading 8" w:semiHidden="1" w:uiPriority="9" w:unhideWhenUsed="1" w:qFormat="1"/>
+    <w:lsdException w:name="heading 9" w:semiHidden="1" w:uiPriority="9" w:unhideWhenUsed="1" w:qFormat="1"/>
+    <w:lsdException w:name="index 1" w:semiHidden="1" w:unhideWhenUsed="1"/>
+    <w:lsdException w:name="index 2" w:semiHidden="1" w:unhideWhenUsed="1"/>
+    <w:lsdException w:name="index 3" w:semiHidden="1" w:unhideWhenUsed="1"/>
+    <w:lsdException w:name="index 4" w:semiHidden="1" w:unhideWhenUsed="1"/>
+    <w:lsdException w:name="index 5" w:semiHidden="1" w:unhideWhenUsed="1"/>
+    <w:lsdException w:name="index 6" w:semiHidden="1" w:unhideWhenUsed="1"/>
+    <w:lsdException w:name="index 7" w:semiHidden="1" w:unhideWhenUsed="1"/>
+    <w:lsdException w:name="index 8" w:semiHidden="1" w:unhideWhenUsed="1"/>
+    <w:lsdException w:name="index 9" w:semiHidden="1" w:unhideWhenUsed="1"/>
+    <w:lsdException w:name="toc 1" w:semiHidden="1" w:uiPriority="39" w:unhideWhenUsed="1"/>
+    <w:lsdException w:name="toc 2" w:semiHidden="1" w:uiPriority="39" w:unhideWhenUsed="1"/>
+    <w:lsdException w:name="toc 3" w:semiHidden="1" w:uiPriority="39" w:unhideWhenUsed="1"/>
+    <w:lsdException w:name="toc 4" w:semiHidden="1" w:uiPriority="39" w:unhideWhenUsed="1"/>
+    <w:lsdException w:name="toc 5" w:semiHidden="1" w:uiPriority="39" w:unhideWhenUsed="1"/>
+    <w:lsdException w:name="toc 6" w:semiHidden="1" w:uiPriority="39" w:unhideWhenUsed="1"/>
+    <w:lsdException w:name="toc 7" w:semiHidden="1" w:uiPriority="39" w:unhideWhenUsed="1"/>
+    <w:lsdException w:name="toc 8" w:semiHidden="1" w:uiPriority="39" w:unhideWhenUsed="1"/>
+    <w:lsdException w:name="toc 9" w:semiHidden="1" w:uiPriority="39" w:unhideWhenUsed="1"/>
+    <w:lsdException w:name="Normal Indent" w:semiHidden="1" w:unhideWhenUsed="1"/>
+    <w:lsdException w:name="footnote text" w:semiHidden="1" w:unhideWhenUsed="1"/>
+    <w:lsdException w:name="annotation text" w:semiHidden="1" w:unhideWhenUsed="1"/>
+    <w:lsdException w:name="header" w:semiHidden="1" w:unhideWhenUsed="1"/>
+    <w:lsdException w:name="footer" w:semiHidden="1" w:unhideWhenUsed="1"/>
+    <w:lsdException w:name="index heading" w:semiHidden="1" w:unhideWhenUsed="1"/>
+    <w:lsdException w:name="caption" w:semiHidden="1" w:uiPriority="35" w:unhideWhenUsed="1" w:qFormat="1"/>
+    <w:lsdException w:name="table of figures" w:semiHidden="1" w:unhideWhenUsed="1"/>
+    <w:lsdException w:name="envelope address" w:semiHidden="1" w:unhideWhenUsed="1"/>
+    <w:lsdException w:name="envelope return" w:semiHidden="1" w:unhideWhenUsed="1"/>
+    <w:lsdException w:name="footnote reference" w:semiHidden="1" w:unhideWhenUsed="1"/>
+    <w:lsdException w:name="annotation reference" w:semiHidden="1" w:unhideWhenUsed="1"/>
+    <w:lsdException w:name="line number" w:semiHidden="1" w:unhideWhenUsed="1"/>
+    <w:lsdException w:name="page number" w:semiHidden="1" w:unhideWhenUsed="1"/>
+    <w:lsdException w:name="endnote reference" w:semiHidden="1" w:unhideWhenUsed="1"/>
+    <w:lsdException w:name="endnote text" w:semiHidden="1" w:unhideWhenUsed="1"/>
+    <w:lsdException w:name="table of authorities" w:semiHidden="1" w:unhideWhenUsed="1"/>
+    <w:lsdException w:name="macro" w:semiHidden="1" w:unhideWhenUsed="1"/>
+    <w:lsdException w:name="toa heading" w:semiHidden="1" w:unhideWhenUsed="1"/>
+    <w:lsdException w:name="List" w:semiHidden="1" w:unhideWhenUsed="1"/>
+    <w:lsdException w:name="List Bullet" w:semiHidden="1" w:unhideWhenUsed="1"/>
+    <w:lsdException w:name="List Number" w:semiHidden="1" w:unhideWhenUsed="1"/>
+    <w:lsdException w:name="List 2" w:semiHidden="1" w:unhideWhenUsed="1"/>
+    <w:lsdException w:name="List 3" w:semiHidden="1" w:unhideWhenUsed="1"/>
+    <w:lsdException w:name="List 4" w:semiHidden="1" w:unhideWhenUsed="1"/>
+    <w:lsdException w:name="List 5" w:semiHidden="1" w:unhideWhenUsed="1"/>
+    <w:lsdException w:name="List Bullet 2" w:semiHidden="1" w:unhideWhenUsed="1"/>
+    <w:lsdException w:name="List Bullet 3" w:semiHidden="1" w:unhideWhenUsed="1"/>
+    <w:lsdException w:name="List Bullet 4" w:semiHidden="1" w:unhideWhenUsed="1"/>
+    <w:lsdException w:name="List Bullet 5" w:semiHidden="1" w:unhideWhenUsed="1"/>
+    <w:lsdException w:name="List Number 2" w:semiHidden="1" w:unhideWhenUsed="1"/>
+    <w:lsdException w:name="List Number 3" w:semiHidden="1" w:unhideWhenUsed="1"/>
+    <w:lsdException w:name="List Number 4" w:semiHidden="1" w:unhideWhenUsed="1"/>
+    <w:lsdException w:name="List Number 5" w:semiHidden="1" w:unhideWhenUsed="1"/>
+    <w:lsdException w:name="Title" w:uiPriority="10" w:qFormat="1"/>
+    <w:lsdException w:name="Closing" w:semiHidden="1" w:unhideWhenUsed="1"/>
+    <w:lsdException w:name="Signature" w:semiHidden="1" w:unhideWhenUsed="1"/>
+    <w:lsdException w:name="Default Paragraph Font" w:semiHidden="1" w:uiPriority="1" w:unhideWhenUsed="1"/>
+    <w:lsdException w:name="Body Text" w:semiHidden="1" w:unhideWhenUsed="1"/>
+    <w:lsdException w:name="Body Text Indent" w:semiHidden="1" w:unhideWhenUsed="1"/>
+    <w:lsdException w:name="List Continue" w:semiHidden="1" w:unhideWhenUsed="1"/>
+    <w:lsdException w:name="List Continue 2" w:semiHidden="1" w:unhideWhenUsed="1"/>
+    <w:lsdException w:name="List Continue 3" w:semiHidden="1" w:unhideWhenUsed="1"/>
+    <w:lsdException w:name="List Continue 4" w:semiHidden="1" w:unhideWhenUsed="1"/>
+    <w:lsdException w:name="List Continue 5" w:semiHidden="1" w:unhideWhenUsed="1"/>
+    <w:lsdException w:name="Message Header" w:semiHidden="1" w:unhideWhenUsed="1"/>
+    <w:lsdException w:name="Subtitle" w:uiPriority="11" w:qFormat="1"/>
+    <w:lsdException w:name="Salutation" w:semiHidden="1" w:unhideWhenUsed="1"/>
+    <w:lsdException w:name="Date" w:semiHidden="1" w:unhideWhenUsed="1"/>
+    <w:lsdException w:name="Body Text First Indent" w:semiHidden="1" w:unhideWhenUsed="1"/>
+    <w:lsdException w:name="Body Text First Indent 2" w:semiHidden="1" w:unhideWhenUsed="1"/>
+    <w:lsdException w:name="Note Heading" w:semiHidden="1" w:unhideWhenUsed="1"/>
+    <w:lsdException w:name="Body Text 2" w:semiHidden="1" w:unhideWhenUsed="1"/>
+    <w:lsdException w:name="Body Text 3" w:semiHidden="1" w:unhideWhenUsed="1"/>
+    <w:lsdException w:name="Body Text Indent 2" w:semiHidden="1" w:unhideWhenUsed="1"/>
+    <w:lsdException w:name="Body Text Indent 3" w:semiHidden="1" w:unhideWhenUsed="1"/>
+    <w:lsdException w:name="Block Text" w:semiHidden="1" w:unhideWhenUsed="1"/>
+    <w:lsdException w:name="Hyperlink" w:semiHidden="1" w:uiPriority="0" w:unhideWhenUsed="1"/>
+    <w:lsdException w:name="FollowedHyperlink" w:semiHidden="1" w:unhideWhenUsed="1"/>
+    <w:lsdException w:name="Strong" w:uiPriority="22" w:qFormat="1"/>
+    <w:lsdException w:name="Emphasis" w:uiPriority="20" w:qFormat="1"/>
+    <w:lsdException w:name="Document Map" w:semiHidden="1" w:unhideWhenUsed="1"/>
+    <w:lsdException w:name="Plain Text" w:semiHidden="1" w:unhideWhenUsed="1"/>
+    <w:lsdException w:name="E-mail Signature" w:semiHidden="1" w:unhideWhenUsed="1"/>
+    <w:lsdException w:name="HTML Top of Form" w:semiHidden="1" w:unhideWhenUsed="1"/>
+    <w:lsdException w:name="HTML Bottom of Form" w:semiHidden="1" w:unhideWhenUsed="1"/>
+    <w:lsdException w:name="Normal (Web)" w:semiHidden="1" w:unhideWhenUsed="1"/>
+    <w:lsdException w:name="HTML Acronym" w:semiHidden="1" w:unhideWhenUsed="1"/>
+    <w:lsdException w:name="HTML Address" w:semiHidden="1" w:unhideWhenUsed="1"/>
+    <w:lsdException w:name="HTML Cite" w:semiHidden="1" w:unhideWhenUsed="1"/>
+    <w:lsdException w:name="HTML Code" w:semiHidden="1" w:unhideWhenUsed="1"/>
+    <w:lsdException w:name="HTML Definition" w:semiHidden="1" w:unhideWhenUsed="1"/>
+    <w:lsdException w:name="HTML Keyboard" w:semiHidden="1" w:unhideWhenUsed="1"/>
+    <w:lsdException w:name="HTML Preformatted" w:semiHidden="1" w:unhideWhenUsed="1"/>
+    <w:lsdException w:name="HTML Sample" w:semiHidden="1" w:unhideWhenUsed="1"/>
+    <w:lsdException w:name="HTML Typewriter" w:semiHidden="1" w:unhideWhenUsed="1"/>
+    <w:lsdException w:name="HTML Variable" w:semiHidden="1" w:unhideWhenUsed="1"/>
+    <w:lsdException w:name="Normal Table" w:semiHidden="1" w:unhideWhenUsed="1"/>
+    <w:lsdException w:name="annotation subject" w:semiHidden="1" w:unhideWhenUsed="1"/>
+    <w:lsdException w:name="No List" w:semiHidden="1" w:unhideWhenUsed="1"/>
+    <w:lsdException w:name="Outline List 1" w:semiHidden="1" w:unhideWhenUsed="1"/>
+    <w:lsdException w:name="Outline List 2" w:semiHidden="1" w:unhideWhenUsed="1"/>
+    <w:lsdException w:name="Outline List 3" w:semiHidden="1" w:unhideWhenUsed="1"/>
+    <w:lsdException w:name="Table Simple 1" w:semiHidden="1" w:unhideWhenUsed="1"/>
+    <w:lsdException w:name="Table Simple 2" w:semiHidden="1" w:unhideWhenUsed="1"/>
+    <w:lsdException w:name="Table Simple 3" w:semiHidden="1" w:unhideWhenUsed="1"/>
+    <w:lsdException w:name="Table Classic 1" w:semiHidden="1" w:unhideWhenUsed="1"/>
+    <w:lsdException w:name="Table Classic 2" w:semiHidden="1" w:unhideWhenUsed="1"/>
+    <w:lsdException w:name="Table Classic 3" w:semiHidden="1" w:unhideWhenUsed="1"/>
+    <w:lsdException w:name="Table Classic 4" w:semiHidden="1" w:unhideWhenUsed="1"/>
+    <w:lsdException w:name="Table Colorful 1" w:semiHidden="1" w:unhideWhenUsed="1"/>
+    <w:lsdException w:name="Table Colorful 2" w:semiHidden="1" w:unhideWhenUsed="1"/>
+    <w:lsdException w:name="Table Colorful 3" w:semiHidden="1" w:unhideWhenUsed="1"/>
+    <w:lsdException w:name="Table Columns 1" w:semiHidden="1" w:unhideWhenUsed="1"/>
+    <w:lsdException w:name="Table Columns 2" w:semiHidden="1" w:unhideWhenUsed="1"/>
+    <w:lsdException w:name="Table Columns 3" w:semiHidden="1" w:unhideWhenUsed="1"/>
+    <w:lsdException w:name="Table Columns 4" w:semiHidden="1" w:unhideWhenUsed="1"/>
+    <w:lsdException w:name="Table Columns 5" w:semiHidden="1" w:unhideWhenUsed="1"/>
+    <w:lsdException w:name="Table Grid 1" w:semiHidden="1" w:unhideWhenUsed="1"/>
+    <w:lsdException w:name="Table Grid 2" w:semiHidden="1" w:unhideWhenUsed="1"/>
+    <w:lsdException w:name="Table Grid 3" w:semiHidden="1" w:unhideWhenUsed="1"/>
+    <w:lsdException w:name="Table Grid 4" w:semiHidden="1" w:unhideWhenUsed="1"/>
+    <w:lsdException w:name="Table Grid 5" w:semiHidden="1" w:unhideWhenUsed="1"/>
+    <w:lsdException w:name="Table Grid 6" w:semiHidden="1" w:unhideWhenUsed="1"/>
+    <w:lsdException w:name="Table Grid 7" w:semiHidden="1" w:unhideWhenUsed="1"/>
+    <w:lsdException w:name="Table Grid 8" w:semiHidden="1" w:unhideWhenUsed="1"/>
+    <w:lsdException w:name="Table List 1" w:semiHidden="1" w:unhideWhenUsed="1"/>
+    <w:lsdException w:name="Table List 2" w:semiHidden="1" w:unhideWhenUsed="1"/>
+    <w:lsdException w:name="Table List 3" w:semiHidden="1" w:unhideWhenUsed="1"/>
+    <w:lsdException w:name="Table List 4" w:semiHidden="1" w:unhideWhenUsed="1"/>
+    <w:lsdException w:name="Table List 5" w:semiHidden="1" w:unhideWhenUsed="1"/>
+    <w:lsdException w:name="Table List 6" w:semiHidden="1" w:unhideWhenUsed="1"/>
+    <w:lsdException w:name="Table List 7" w:semiHidden="1" w:unhideWhenUsed="1"/>
+    <w:lsdException w:name="Table List 8" w:semiHidden="1" w:unhideWhenUsed="1"/>
+    <w:lsdException w:name="Table 3D effects 1" w:semiHidden="1" w:unhideWhenUsed="1"/>
+    <w:lsdException w:name="Table 3D effects 2" w:semiHidden="1" w:unhideWhenUsed="1"/>
+    <w:lsdException w:name="Table 3D effects 3" w:semiHidden="1" w:unhideWhenUsed="1"/>
+    <w:lsdException w:name="Table Contemporary" w:semiHidden="1" w:unhideWhenUsed="1"/>
+    <w:lsdException w:name="Table Elegant" w:semiHidden="1" w:unhideWhenUsed="1"/>
+    <w:lsdException w:name="Table Professional" w:semiHidden="1" w:unhideWhenUsed="1"/>
+    <w:lsdException w:name="Table Subtle 1" w:semiHidden="1" w:unhideWhenUsed="1"/>
+    <w:lsdException w:name="Table Subtle 2" w:semiHidden="1" w:unhideWhenUsed="1"/>
+    <w:lsdException w:name="Table Web 1" w:semiHidden="1" w:unhideWhenUsed="1"/>
+    <w:lsdException w:name="Table Web 2" w:semiHidden="1" w:unhideWhenUsed="1"/>
+    <w:lsdException w:name="Table Web 3" w:semiHidden="1" w:unhideWhenUsed="1"/>
+    <w:lsdException w:name="Balloon Text" w:semiHidden="1" w:unhideWhenUsed="1"/>
+    <w:lsdException w:name="Table Grid" w:uiPriority="59"/>
+    <w:lsdException w:name="Table Theme" w:semiHidden="1" w:unhideWhenUsed="1"/>
+    <w:lsdException w:name="Placeholder Text" w:semiHidden="1"/>
+    <w:lsdException w:name="No Spacing" w:uiPriority="1" w:qFormat="1"/>
+    <w:lsdException w:name="Light Shading" w:uiPriority="60"/>
+    <w:lsdException w:name="Light List" w:uiPriority="61"/>
+    <w:lsdException w:name="Light Grid" w:uiPriority="62"/>
+    <w:lsdException w:name="Medium Shading 1" w:uiPriority="63"/>
+    <w:lsdException w:name="Medium Shading 2" w:uiPriority="64"/>
+    <w:lsdException w:name="Medium List 1" w:uiPriority="65"/>
+    <w:lsdException w:name="Medium List 2" w:uiPriority="66"/>
+    <w:lsdException w:name="Medium Grid 1" w:uiPriority="67"/>
+    <w:lsdException w:name="Medium Grid 2" w:uiPriority="68"/>
+    <w:lsdException w:name="Medium Grid 3" w:uiPriority="69"/>
+    <w:lsdException w:name="Dark List" w:uiPriority="70"/>
+    <w:lsdException w:name="Colorful Shading" w:uiPriority="71"/>
+    <w:lsdException w:name="Colorful List" w:uiPriority="72"/>
+    <w:lsdException w:name="Colorful Grid" w:uiPriority="73"/>
+    <w:lsdException w:name="Light Shading Accent 1" w:uiPriority="60"/>
+    <w:lsdException w:name="Light List Accent 1" w:uiPriority="61"/>
+    <w:lsdException w:name="Light Grid Accent 1" w:uiPriority="62"/>
+    <w:lsdException w:name="Medium Shading 1 Accent 1" w:uiPriority="63"/>
+    <w:lsdException w:name="Medium Shading 2 Accent 1" w:uiPriority="64"/>
+    <w:lsdException w:name="Medium List 1 Accent 1" w:uiPriority="65"/>
+    <w:lsdException w:name="Revision" w:semiHidden="1"/>
+    <w:lsdException w:name="List Paragraph" w:uiPriority="34" w:qFormat="1"/>
+    <w:lsdException w:name="Quote" w:uiPriority="29" w:qFormat="1"/>
+    <w:lsdException w:name="Intense Quote" w:uiPriority="30" w:qFormat="1"/>
+    <w:lsdException w:name="Medium List 2 Accent 1" w:uiPriority="66"/>
+    <w:lsdException w:name="Medium Grid 1 Accent 1" w:uiPriority="67"/>
+    <w:lsdException w:name="Medium Grid 2 Accent 1" w:uiPriority="68"/>
+    <w:lsdException w:name="Medium Grid 3 Accent 1" w:uiPriority="69"/>
+    <w:lsdException w:name="Dark List Accent 1" w:uiPriority="70"/>
+    <w:lsdException w:name="Colorful Shading Accent 1" w:uiPriority="71"/>
+    <w:lsdException w:name="Colorful List Accent 1" w:uiPriority="72"/>
+    <w:lsdException w:name="Colorful Grid Accent 1" w:uiPriority="73"/>
+    <w:lsdException w:name="Light Shading Accent 2" w:uiPriority="60"/>
+    <w:lsdException w:name="Light List Accent 2" w:uiPriority="61"/>
+    <w:lsdException w:name="Light Grid Accent 2" w:uiPriority="62"/>
+    <w:lsdException w:name="Medium Shading 1 Accent 2" w:uiPriority="63"/>
+    <w:lsdException w:name="Medium Shading 2 Accent 2" w:uiPriority="64"/>
+    <w:lsdException w:name="Medium List 1 Accent 2" w:uiPriority="65"/>
+    <w:lsdException w:name="Medium List 2 Accent 2" w:uiPriority="66"/>
+    <w:lsdException w:name="Medium Grid 1 Accent 2" w:uiPriority="67"/>
+    <w:lsdException w:name="Medium Grid 2 Accent 2" w:uiPriority="68"/>
+    <w:lsdException w:name="Medium Grid 3 Accent 2" w:uiPriority="69"/>
+    <w:lsdException w:name="Dark List Accent 2" w:uiPriority="70"/>
+    <w:lsdException w:name="Colorful Shading Accent 2" w:uiPriority="71"/>
+    <w:lsdException w:name="Colorful List Accent 2" w:uiPriority="72"/>
+    <w:lsdException w:name="Colorful Grid Accent 2" w:uiPriority="73"/>
+    <w:lsdException w:name="Light Shading Accent 3" w:uiPriority="60"/>
+    <w:lsdException w:name="Light List Accent 3" w:uiPriority="61"/>
+    <w:lsdException w:name="Light Grid Accent 3" w:uiPriority="62"/>
+    <w:lsdException w:name="Medium Shading 1 Accent 3" w:uiPriority="63"/>
+    <w:lsdException w:name="Medium Shading 2 Accent 3" w:uiPriority="64"/>
+    <w:lsdException w:name="Medium List 1 Accent 3" w:uiPriority="65"/>
+    <w:lsdException w:name="Medium List 2 Accent 3" w:uiPriority="66"/>
+    <w:lsdException w:name="Medium Grid 1 Accent 3" w:uiPriority="67"/>
+    <w:lsdException w:name="Medium Grid 2 Accent 3" w:uiPriority="68"/>
+    <w:lsdException w:name="Medium Grid 3 Accent 3" w:uiPriority="69"/>
+    <w:lsdException w:name="Dark List Accent 3" w:uiPriority="70"/>
+    <w:lsdException w:name="Colorful Shading Accent 3" w:uiPriority="71"/>
+    <w:lsdException w:name="Colorful List Accent 3" w:uiPriority="72"/>
+    <w:lsdException w:name="Colorful Grid Accent 3" w:uiPriority="73"/>
+    <w:lsdException w:name="Light Shading Accent 4" w:uiPriority="60"/>
+    <w:lsdException w:name="Light List Accent 4" w:uiPriority="61"/>
+    <w:lsdException w:name="Light Grid Accent 4" w:uiPriority="62"/>
+    <w:lsdException w:name="Medium Shading 1 Accent 4" w:uiPriority="63"/>
+    <w:lsdException w:name="Medium Shading 2 Accent 4" w:uiPriority="64"/>
+    <w:lsdException w:name="Medium List 1 Accent 4" w:uiPriority="65"/>
+    <w:lsdException w:name="Medium List 2 Accent 4" w:uiPriority="66"/>
+    <w:lsdException w:name="Medium Grid 1 Accent 4" w:uiPriority="67"/>
+    <w:lsdException w:name="Medium Grid 2 Accent 4" w:uiPriority="68"/>
+    <w:lsdException w:name="Medium Grid 3 Accent 4" w:uiPriority="69"/>
+    <w:lsdException w:name="Dark List Accent 4" w:uiPriority="70"/>
+    <w:lsdException w:name="Colorful Shading Accent 4" w:uiPriority="71"/>
+    <w:lsdException w:name="Colorful List Accent 4" w:uiPriority="72"/>
+    <w:lsdException w:name="Colorful Grid Accent 4" w:uiPriority="73"/>
+    <w:lsdException w:name="Light Shading Accent 5" w:uiPriority="60"/>
+    <w:lsdException w:name="Light List Accent 5" w:uiPriority="61"/>
+    <w:lsdException w:name="Light Grid Accent 5" w:uiPriority="62"/>
+    <w:lsdException w:name="Medium Shading 1 Accent 5" w:uiPriority="63"/>
+    <w:lsdException w:name="Medium Shading 2 Accent 5" w:uiPriority="64"/>
+    <w:lsdException w:name="Medium List 1 Accent 5" w:uiPriority="65"/>
+    <w:lsdException w:name="Medium List 2 Accent 5" w:uiPriority="66"/>
+    <w:lsdException w:name="Medium Grid 1 Accent 5" w:uiPriority="67"/>
+    <w:lsdException w:name="Medium Grid 2 Accent 5" w:uiPriority="68"/>
+    <w:lsdException w:name="Medium Grid 3 Accent 5" w:uiPriority="69"/>
+    <w:lsdException w:name="Dark List Accent 5" w:uiPriority="70"/>
+    <w:lsdException w:name="Colorful Shading Accent 5" w:uiPriority="71"/>
+    <w:lsdException w:name="Colorful List Accent 5" w:uiPriority="72"/>
+    <w:lsdException w:name="Colorful Grid Accent 5" w:uiPriority="73"/>
+    <w:lsdException w:name="Light Shading Accent 6" w:uiPriority="60"/>
+    <w:lsdException w:name="Light List Accent 6" w:uiPriority="61"/>
+    <w:lsdException w:name="Light Grid Accent 6" w:uiPriority="62"/>
+    <w:lsdException w:name="Medium Shading 1 Accent 6" w:uiPriority="63"/>
+    <w:lsdException w:name="Medium Shading 2 Accent 6" w:uiPriority="64"/>
+    <w:lsdException w:name="Medium List 1 Accent 6" w:uiPriority="65"/>
+    <w:lsdException w:name="Medium List 2 Accent 6" w:uiPriority="66"/>
+    <w:lsdException w:name="Medium Grid 1 Accent 6" w:uiPriority="67"/>
+    <w:lsdException w:name="Medium Grid 2 Accent 6" w:uiPriority="68"/>
+    <w:lsdException w:name="Medium Grid 3 Accent 6" w:uiPriority="69"/>
+    <w:lsdException w:name="Dark List Accent 6" w:uiPriority="70"/>
+    <w:lsdException w:name="Colorful Shading Accent 6" w:uiPriority="71"/>
+    <w:lsdException w:name="Colorful List Accent 6" w:uiPriority="72"/>
+    <w:lsdException w:name="Colorful Grid Accent 6" w:uiPriority="73"/>
+    <w:lsdException w:name="Subtle Emphasis" w:uiPriority="19" w:qFormat="1"/>
+    <w:lsdException w:name="Intense Emphasis" w:uiPriority="21" w:qFormat="1"/>
+    <w:lsdException w:name="Subtle Reference" w:uiPriority="31" w:qFormat="1"/>
+    <w:lsdException w:name="Intense Reference" w:uiPriority="32" w:qFormat="1"/>
+    <w:lsdException w:name="Book Title" w:uiPriority="33" w:qFormat="1"/>
+    <w:lsdException w:name="Bibliography" w:semiHidden="1" w:uiPriority="37" w:unhideWhenUsed="1"/>
+    <w:lsdException w:name="TOC Heading" w:semiHidden="1" w:uiPriority="39" w:unhideWhenUsed="1" w:qFormat="1"/>
+    <w:lsdException w:name="Plain Table 1" w:uiPriority="41"/>
+    <w:lsdException w:name="Plain Table 2" w:uiPriority="42"/>
+    <w:lsdException w:name="Plain Table 3" w:uiPriority="43"/>
+    <w:lsdException w:name="Plain Table 4" w:uiPriority="44"/>
+    <w:lsdException w:name="Plain Table 5" w:uiPriority="45"/>
+    <w:lsdException w:name="Grid Table Light" w:uiPriority="40"/>
+    <w:lsdException w:name="Grid Table 1 Light" w:uiPriority="46"/>
+    <w:lsdException w:name="Grid Table 2" w:uiPriority="47"/>
+    <w:lsdException w:name="Grid Table 3" w:uiPriority="48"/>
+    <w:lsdException w:name="Grid Table 4" w:uiPriority="49"/>
+    <w:lsdException w:name="Grid Table 5 Dark" w:uiPriority="50"/>
+    <w:lsdException w:name="Grid Table 6 Colorful" w:uiPriority="51"/>
+    <w:lsdException w:name="Grid Table 7 Colorful" w:uiPriority="52"/>
+    <w:lsdException w:name="Grid Table 1 Light Accent 1" w:uiPriority="46"/>
+    <w:lsdException w:name="Grid Table 2 Accent 1" w:uiPriority="47"/>
+    <w:lsdException w:name="Grid Table 3 Accent 1" w:uiPriority="48"/>
+    <w:lsdException w:name="Grid Table 4 Accent 1" w:uiPriority="49"/>
+    <w:lsdException w:name="Grid Table 5 Dark Accent 1" w:uiPriority="50"/>
+    <w:lsdException w:name="Grid Table 6 Colorful Accent 1" w:uiPriority="51"/>
+    <w:lsdException w:name="Grid Table 7 Colorful Accent 1" w:uiPriority="52"/>
+    <w:lsdException w:name="Grid Table 1 Light Accent 2" w:uiPriority="46"/>
+    <w:lsdException w:name="Grid Table 2 Accent 2" w:uiPriority="47"/>
+    <w:lsdException w:name="Grid Table 3 Accent 2" w:uiPriority="48"/>
+    <w:lsdException w:name="Grid Table 4 Accent 2" w:uiPriority="49"/>
+    <w:lsdException w:name="Grid Table 5 Dark Accent 2" w:uiPriority="50"/>
+    <w:lsdException w:name="Grid Table 6 Colorful Accent 2" w:uiPriority="51"/>
+    <w:lsdException w:name="Grid Table 7 Colorful Accent 2" w:uiPriority="52"/>
+    <w:lsdException w:name="Grid Table 1 Light Accent 3" w:uiPriority="46"/>
+    <w:lsdException w:name="Grid Table 2 Accent 3" w:uiPriority="47"/>
+    <w:lsdException w:name="Grid Table 3 Accent 3" w:uiPriority="48"/>
+    <w:lsdException w:name="Grid Table 4 Accent 3" w:uiPriority="49"/>
+    <w:lsdException w:name="Grid Table 5 Dark Accent 3" w:uiPriority="50"/>
+    <w:lsdException w:name="Grid Table 6 Colorful Accent 3" w:uiPriority="51"/>
+    <w:lsdException w:name="Grid Table 7 Colorful Accent 3" w:uiPriority="52"/>
+    <w:lsdException w:name="Grid Table 1 Light Accent 4" w:uiPriority="46"/>
+    <w:lsdException w:name="Grid Table 2 Accent 4" w:uiPriority="47"/>
+    <w:lsdException w:name="Grid Table 3 Accent 4" w:uiPriority="48"/>
+    <w:lsdException w:name="Grid Table 4 Accent 4" w:uiPriority="49"/>
+    <w:lsdException w:name="Grid Table 5 Dark Accent 4" w:uiPriority="50"/>
+    <w:lsdException w:name="Grid Table 6 Colorful Accent 4" w:uiPriority="51"/>
+    <w:lsdException w:name="Grid Table 7 Colorful Accent 4" w:uiPriority="52"/>
+    <w:lsdException w:name="Grid Table 1 Light Accent 5" w:uiPriority="46"/>
+    <w:lsdException w:name="Grid Table 2 Accent 5" w:uiPriority="47"/>
+    <w:lsdException w:name="Grid Table 3 Accent 5" w:uiPriority="48"/>
+    <w:lsdException w:name="Grid Table 4 Accent 5" w:uiPriority="49"/>
+    <w:lsdException w:name="Grid Table 5 Dark Accent 5" w:uiPriority="50"/>
+    <w:lsdException w:name="Grid Table 6 Colorful Accent 5" w:uiPriority="51"/>
+    <w:lsdException w:name="Grid Table 7 Colorful Accent 5" w:uiPriority="52"/>
+    <w:lsdException w:name="Grid Table 1 Light Accent 6" w:uiPriority="46"/>
+    <w:lsdException w:name="Grid Table 2 Accent 6" w:uiPriority="47"/>
+    <w:lsdException w:name="Grid Table 3 Accent 6" w:uiPriority="48"/>
+    <w:lsdException w:name="Grid Table 4 Accent 6" w:uiPriority="49"/>
+    <w:lsdException w:name="Grid Table 5 Dark Accent 6" w:uiPriority="50"/>
+    <w:lsdException w:name="Grid Table 6 Colorful Accent 6" w:uiPriority="51"/>
+    <w:lsdException w:name="Grid Table 7 Colorful Accent 6" w:uiPriority="52"/>
+    <w:lsdException w:name="List Table 1 Light" w:uiPriority="46"/>
+    <w:lsdException w:name="List Table 2" w:uiPriority="47"/>
+    <w:lsdException w:name="List Table 3" w:uiPriority="48"/>
+    <w:lsdException w:name="List Table 4" w:uiPriority="49"/>
+    <w:lsdException w:name="List Table 5 Dark" w:uiPriority="50"/>
+    <w:lsdException w:name="List Table 6 Colorful" w:uiPriority="51"/>
+    <w:lsdException w:name="List Table 7 Colorful" w:uiPriority="52"/>
+    <w:lsdException w:name="List Table 1 Light Accent 1" w:uiPriority="46"/>
+    <w:lsdException w:name="List Table 2 Accent 1" w:uiPriority="47"/>
+    <w:lsdException w:name="List Table 3 Accent 1" w:uiPriority="48"/>
+    <w:lsdException w:name="List Table 4 Accent 1" w:uiPriority="49"/>
+    <w:lsdException w:name="List Table 5 Dark Accent 1" w:uiPriority="50"/>
+    <w:lsdException w:name="List Table 6 Colorful Accent 1" w:uiPriority="51"/>
+    <w:lsdException w:name="List Table 7 Colorful Accent 1" w:uiPriority="52"/>
+    <w:lsdException w:name="List Table 1 Light Accent 2" w:uiPriority="46"/>
+    <w:lsdException w:name="List Table 2 Accent 2" w:uiPriority="47"/>
+    <w:lsdException w:name="List Table 3 Accent 2" w:uiPriority="48"/>
+    <w:lsdException w:name="List Table 4 Accent 2" w:uiPriority="49"/>
+    <w:lsdException w:name="List Table 5 Dark Accent 2" w:uiPriority="50"/>
+    <w:lsdException w:name="List Table 6 Colorful Accent 2" w:uiPriority="51"/>
+    <w:lsdException w:name="List Table 7 Colorful Accent 2" w:uiPriority="52"/>
+    <w:lsdException w:name="List Table 1 Light Accent 3" w:uiPriority="46"/>
+    <w:lsdException w:name="List Table 2 Accent 3" w:uiPriority="47"/>
+    <w:lsdException w:name="List Table 3 Accent 3" w:uiPriority="48"/>
+    <w:lsdException w:name="List Table 4 Accent 3" w:uiPriority="49"/>
+    <w:lsdException w:name="List Table 5 Dark Accent 3" w:uiPriority="50"/>
+    <w:lsdException w:name="List Table 6 Colorful Accent 3" w:uiPriority="51"/>
+    <w:lsdException w:name="List Table 7 Colorful Accent 3" w:uiPriority="52"/>
+    <w:lsdException w:name="List Table 1 Light Accent 4" w:uiPriority="46"/>
+    <w:lsdException w:name="List Table 2 Accent 4" w:uiPriority="47"/>
+    <w:lsdException w:name="List Table 3 Accent 4" w:uiPriority="48"/>
+    <w:lsdException w:name="List Table 4 Accent 4" w:uiPriority="49"/>
+    <w:lsdException w:name="List Table 5 Dark Accent 4" w:uiPriority="50"/>
+    <w:lsdException w:name="List Table 6 Colorful Accent 4" w:uiPriority="51"/>
+    <w:lsdException w:name="List Table 7 Colorful Accent 4" w:uiPriority="52"/>
+    <w:lsdException w:name="List Table 1 Light Accent 5" w:uiPriority="46"/>
+    <w:lsdException w:name="List Table 2 Accent 5" w:uiPriority="47"/>
+    <w:lsdException w:name="List Table 3 Accent 5" w:uiPriority="48"/>
+    <w:lsdException w:name="List Table 4 Accent 5" w:uiPriority="49"/>
+    <w:lsdException w:name="List Table 5 Dark Accent 5" w:uiPriority="50"/>
+    <w:lsdException w:name="List Table 6 Colorful Accent 5" w:uiPriority="51"/>
+    <w:lsdException w:name="List Table 7 Colorful Accent 5" w:uiPriority="52"/>
+    <w:lsdException w:name="List Table 1 Light Accent 6" w:uiPriority="46"/>
+    <w:lsdException w:name="List Table 2 Accent 6" w:uiPriority="47"/>
+    <w:lsdException w:name="List Table 3 Accent 6" w:uiPriority="48"/>
+    <w:lsdException w:name="List Table 4 Accent 6" w:uiPriority="49"/>
+    <w:lsdException w:name="List Table 5 Dark Accent 6" w:uiPriority="50"/>
+    <w:lsdException w:name="List Table 6 Colorful Accent 6" w:uiPriority="51"/>
+    <w:lsdException w:name="List Table 7 Colorful Accent 6" w:uiPriority="52"/>
+    <w:lsdException w:name="Mention" w:semiHidden="1" w:unhideWhenUsed="1"/>
   </w:latentStyles>
   <w:style w:type="paragraph" w:default="1" w:styleId="Normal">
     <w:name w:val="Normal"/>
@@ -8100,7 +8069,7 @@
 </file>
 
 <file path=customXml/itemProps1.xml><?xml version="1.0" encoding="utf-8"?>
-<ds:datastoreItem xmlns:ds="http://schemas.openxmlformats.org/officeDocument/2006/customXml" ds:itemID="{FD192ACC-633F-4E82-91FB-B07932D3816F}">
+<ds:datastoreItem xmlns:ds="http://schemas.openxmlformats.org/officeDocument/2006/customXml" ds:itemID="{4166DA0B-955C-4057-A9AC-0922E089967D}">
   <ds:schemaRefs>
     <ds:schemaRef ds:uri="http://schemas.openxmlformats.org/officeDocument/2006/bibliography"/>
   </ds:schemaRefs>

</xml_diff>

<commit_message>
Update w 3.643 gpa
</commit_message>
<xml_diff>
--- a/documents/CYan_Resume.docx
+++ b/documents/CYan_Resume.docx
@@ -365,7 +365,7 @@
           <w:sz w:val="23"/>
           <w:szCs w:val="23"/>
         </w:rPr>
-        <w:t>3.62</w:t>
+        <w:t>3.643</w:t>
       </w:r>
       <w:bookmarkStart w:id="0" w:name="_GoBack"/>
       <w:bookmarkEnd w:id="0"/>
@@ -8069,7 +8069,7 @@
 </file>
 
 <file path=customXml/itemProps1.xml><?xml version="1.0" encoding="utf-8"?>
-<ds:datastoreItem xmlns:ds="http://schemas.openxmlformats.org/officeDocument/2006/customXml" ds:itemID="{4166DA0B-955C-4057-A9AC-0922E089967D}">
+<ds:datastoreItem xmlns:ds="http://schemas.openxmlformats.org/officeDocument/2006/customXml" ds:itemID="{315F0393-CF0B-490F-B564-53D2AEA5EE09}">
   <ds:schemaRefs>
     <ds:schemaRef ds:uri="http://schemas.openxmlformats.org/officeDocument/2006/bibliography"/>
   </ds:schemaRefs>

</xml_diff>

<commit_message>
updated gpa to 3.656
</commit_message>
<xml_diff>
--- a/documents/CYan_Resume.docx
+++ b/documents/CYan_Resume.docx
@@ -365,7 +365,7 @@
           <w:sz w:val="23"/>
           <w:szCs w:val="23"/>
         </w:rPr>
-        <w:t>3.643</w:t>
+        <w:t>3.656</w:t>
       </w:r>
       <w:bookmarkStart w:id="0" w:name="_GoBack"/>
       <w:bookmarkEnd w:id="0"/>
@@ -8069,7 +8069,7 @@
 </file>
 
 <file path=customXml/itemProps1.xml><?xml version="1.0" encoding="utf-8"?>
-<ds:datastoreItem xmlns:ds="http://schemas.openxmlformats.org/officeDocument/2006/customXml" ds:itemID="{315F0393-CF0B-490F-B564-53D2AEA5EE09}">
+<ds:datastoreItem xmlns:ds="http://schemas.openxmlformats.org/officeDocument/2006/customXml" ds:itemID="{DE492A29-A121-4B60-A073-1215E7FF9DAE}">
   <ds:schemaRefs>
     <ds:schemaRef ds:uri="http://schemas.openxmlformats.org/officeDocument/2006/bibliography"/>
   </ds:schemaRefs>

</xml_diff>

<commit_message>
Changed order of languages
</commit_message>
<xml_diff>
--- a/documents/CYan_Resume.docx
+++ b/documents/CYan_Resume.docx
@@ -1,6 +1,6 @@
 
 <file path=word/document.xml><?xml version="1.0" encoding="utf-8"?>
-<w:document xmlns:wpc="http://schemas.microsoft.com/office/word/2010/wordprocessingCanvas" xmlns:cx="http://schemas.microsoft.com/office/drawing/2014/chartex" xmlns:cx1="http://schemas.microsoft.com/office/drawing/2015/9/8/chartex" xmlns:cx2="http://schemas.microsoft.com/office/drawing/2015/10/21/chartex" xmlns:mc="http://schemas.openxmlformats.org/markup-compatibility/2006" xmlns:o="urn:schemas-microsoft-com:office:office" xmlns:r="http://schemas.openxmlformats.org/officeDocument/2006/relationships" xmlns:m="http://schemas.openxmlformats.org/officeDocument/2006/math" xmlns:v="urn:schemas-microsoft-com:vml" xmlns:wp14="http://schemas.microsoft.com/office/word/2010/wordprocessingDrawing" xmlns:wp="http://schemas.openxmlformats.org/drawingml/2006/wordprocessingDrawing" xmlns:w10="urn:schemas-microsoft-com:office:word" xmlns:w="http://schemas.openxmlformats.org/wordprocessingml/2006/main" xmlns:w14="http://schemas.microsoft.com/office/word/2010/wordml" xmlns:w15="http://schemas.microsoft.com/office/word/2012/wordml" xmlns:w16se="http://schemas.microsoft.com/office/word/2015/wordml/symex" xmlns:wpg="http://schemas.microsoft.com/office/word/2010/wordprocessingGroup" xmlns:wpi="http://schemas.microsoft.com/office/word/2010/wordprocessingInk" xmlns:wne="http://schemas.microsoft.com/office/word/2006/wordml" xmlns:wps="http://schemas.microsoft.com/office/word/2010/wordprocessingShape" mc:Ignorable="w14 w15 w16se wp14">
+<w:document xmlns:wpc="http://schemas.microsoft.com/office/word/2010/wordprocessingCanvas" xmlns:mo="http://schemas.microsoft.com/office/mac/office/2008/main" xmlns:mc="http://schemas.openxmlformats.org/markup-compatibility/2006" xmlns:mv="urn:schemas-microsoft-com:mac:vml" xmlns:o="urn:schemas-microsoft-com:office:office" xmlns:r="http://schemas.openxmlformats.org/officeDocument/2006/relationships" xmlns:m="http://schemas.openxmlformats.org/officeDocument/2006/math" xmlns:v="urn:schemas-microsoft-com:vml" xmlns:wp14="http://schemas.microsoft.com/office/word/2010/wordprocessingDrawing" xmlns:wp="http://schemas.openxmlformats.org/drawingml/2006/wordprocessingDrawing" xmlns:w10="urn:schemas-microsoft-com:office:word" xmlns:w="http://schemas.openxmlformats.org/wordprocessingml/2006/main" xmlns:w14="http://schemas.microsoft.com/office/word/2010/wordml" xmlns:wpg="http://schemas.microsoft.com/office/word/2010/wordprocessingGroup" xmlns:wpi="http://schemas.microsoft.com/office/word/2010/wordprocessingInk" xmlns:wne="http://schemas.microsoft.com/office/word/2006/wordml" xmlns:wps="http://schemas.microsoft.com/office/word/2010/wordprocessingShape" mc:Ignorable="w14 wp14">
   <w:body>
     <w:p>
       <w:pPr>
@@ -37,7 +37,7 @@
           <w:u w:val="single"/>
         </w:rPr>
       </w:pPr>
-      <w:hyperlink r:id="rId6" w:history="1">
+      <w:hyperlink r:id="rId7" w:history="1">
         <w:r>
           <w:rPr>
             <w:rStyle w:val="Hyperlink"/>
@@ -66,7 +66,7 @@
         </w:rPr>
         <w:t xml:space="preserve">| (917) 239-9780 | </w:t>
       </w:r>
-      <w:hyperlink r:id="rId7" w:history="1">
+      <w:hyperlink r:id="rId8" w:history="1">
         <w:r>
           <w:rPr>
             <w:rStyle w:val="Hyperlink"/>
@@ -367,8 +367,6 @@
         </w:rPr>
         <w:t>3.656</w:t>
       </w:r>
-      <w:bookmarkStart w:id="0" w:name="_GoBack"/>
-      <w:bookmarkEnd w:id="0"/>
     </w:p>
     <w:p>
       <w:pPr>
@@ -480,8 +478,18 @@
           <w:sz w:val="23"/>
           <w:szCs w:val="23"/>
         </w:rPr>
-        <w:t>Python, C#, C++</w:t>
-      </w:r>
+        <w:t xml:space="preserve"> C#, C++</w:t>
+      </w:r>
+      <w:r>
+        <w:rPr>
+          <w:rFonts w:ascii="Times New Roman" w:hAnsi="Times New Roman" w:cs="Times New Roman"/>
+          <w:sz w:val="23"/>
+          <w:szCs w:val="23"/>
+        </w:rPr>
+        <w:t>, Python</w:t>
+      </w:r>
+      <w:bookmarkStart w:id="0" w:name="_GoBack"/>
+      <w:bookmarkEnd w:id="0"/>
     </w:p>
     <w:p>
       <w:pPr>
@@ -616,7 +624,7 @@
         </w:rPr>
         <w:t xml:space="preserve">Cornell Tech: </w:t>
       </w:r>
-      <w:hyperlink r:id="rId8" w:history="1">
+      <w:hyperlink r:id="rId9" w:history="1">
         <w:r>
           <w:rPr>
             <w:rStyle w:val="Hyperlink"/>
@@ -1134,7 +1142,7 @@
         </w:rPr>
         <w:t xml:space="preserve"> </w:t>
       </w:r>
-      <w:hyperlink r:id="rId9" w:history="1">
+      <w:hyperlink r:id="rId10" w:history="1">
         <w:r>
           <w:rPr>
             <w:rStyle w:val="Hyperlink"/>
@@ -1372,7 +1380,7 @@
         </w:rPr>
         <w:t xml:space="preserve"> </w:t>
       </w:r>
-      <w:hyperlink r:id="rId10" w:history="1">
+      <w:hyperlink r:id="rId11" w:history="1">
         <w:r>
           <w:rPr>
             <w:rStyle w:val="Hyperlink"/>
@@ -1541,7 +1549,7 @@
         </w:rPr>
         <w:t xml:space="preserve"> </w:t>
       </w:r>
-      <w:hyperlink r:id="rId11" w:history="1">
+      <w:hyperlink r:id="rId12" w:history="1">
         <w:r>
           <w:rPr>
             <w:rStyle w:val="Hyperlink"/>
@@ -2083,8 +2091,8 @@
 </file>
 
 <file path=word/numbering.xml><?xml version="1.0" encoding="utf-8"?>
-<w:numbering xmlns:wpc="http://schemas.microsoft.com/office/word/2010/wordprocessingCanvas" xmlns:cx="http://schemas.microsoft.com/office/drawing/2014/chartex" xmlns:cx1="http://schemas.microsoft.com/office/drawing/2015/9/8/chartex" xmlns:cx2="http://schemas.microsoft.com/office/drawing/2015/10/21/chartex" xmlns:mc="http://schemas.openxmlformats.org/markup-compatibility/2006" xmlns:o="urn:schemas-microsoft-com:office:office" xmlns:r="http://schemas.openxmlformats.org/officeDocument/2006/relationships" xmlns:m="http://schemas.openxmlformats.org/officeDocument/2006/math" xmlns:v="urn:schemas-microsoft-com:vml" xmlns:wp14="http://schemas.microsoft.com/office/word/2010/wordprocessingDrawing" xmlns:wp="http://schemas.openxmlformats.org/drawingml/2006/wordprocessingDrawing" xmlns:w10="urn:schemas-microsoft-com:office:word" xmlns:w="http://schemas.openxmlformats.org/wordprocessingml/2006/main" xmlns:w14="http://schemas.microsoft.com/office/word/2010/wordml" xmlns:w15="http://schemas.microsoft.com/office/word/2012/wordml" xmlns:w16se="http://schemas.microsoft.com/office/word/2015/wordml/symex" xmlns:wpg="http://schemas.microsoft.com/office/word/2010/wordprocessingGroup" xmlns:wpi="http://schemas.microsoft.com/office/word/2010/wordprocessingInk" xmlns:wne="http://schemas.microsoft.com/office/word/2006/wordml" xmlns:wps="http://schemas.microsoft.com/office/word/2010/wordprocessingShape" mc:Ignorable="w14 w15 w16se wp14">
-  <w:abstractNum w:abstractNumId="0" w15:restartNumberingAfterBreak="0">
+<w:numbering xmlns:wpc="http://schemas.microsoft.com/office/word/2010/wordprocessingCanvas" xmlns:mo="http://schemas.microsoft.com/office/mac/office/2008/main" xmlns:mc="http://schemas.openxmlformats.org/markup-compatibility/2006" xmlns:mv="urn:schemas-microsoft-com:mac:vml" xmlns:o="urn:schemas-microsoft-com:office:office" xmlns:r="http://schemas.openxmlformats.org/officeDocument/2006/relationships" xmlns:m="http://schemas.openxmlformats.org/officeDocument/2006/math" xmlns:v="urn:schemas-microsoft-com:vml" xmlns:wp14="http://schemas.microsoft.com/office/word/2010/wordprocessingDrawing" xmlns:wp="http://schemas.openxmlformats.org/drawingml/2006/wordprocessingDrawing" xmlns:w10="urn:schemas-microsoft-com:office:word" xmlns:w="http://schemas.openxmlformats.org/wordprocessingml/2006/main" xmlns:w14="http://schemas.microsoft.com/office/word/2010/wordml" xmlns:wpg="http://schemas.microsoft.com/office/word/2010/wordprocessingGroup" xmlns:wpi="http://schemas.microsoft.com/office/word/2010/wordprocessingInk" xmlns:wne="http://schemas.microsoft.com/office/word/2006/wordml" xmlns:wps="http://schemas.microsoft.com/office/word/2010/wordprocessingShape" mc:Ignorable="w14 wp14">
+  <w:abstractNum w:abstractNumId="0">
     <w:nsid w:val="00000001"/>
     <w:multiLevelType w:val="multilevel"/>
     <w:tmpl w:val="00000001"/>
@@ -2224,7 +2232,7 @@
       </w:rPr>
     </w:lvl>
   </w:abstractNum>
-  <w:abstractNum w:abstractNumId="1" w15:restartNumberingAfterBreak="0">
+  <w:abstractNum w:abstractNumId="1">
     <w:nsid w:val="00000002"/>
     <w:multiLevelType w:val="multilevel"/>
     <w:tmpl w:val="00000002"/>
@@ -2364,7 +2372,7 @@
       </w:rPr>
     </w:lvl>
   </w:abstractNum>
-  <w:abstractNum w:abstractNumId="2" w15:restartNumberingAfterBreak="0">
+  <w:abstractNum w:abstractNumId="2">
     <w:nsid w:val="00000003"/>
     <w:multiLevelType w:val="multilevel"/>
     <w:tmpl w:val="00000003"/>
@@ -2504,7 +2512,7 @@
       </w:rPr>
     </w:lvl>
   </w:abstractNum>
-  <w:abstractNum w:abstractNumId="3" w15:restartNumberingAfterBreak="0">
+  <w:abstractNum w:abstractNumId="3">
     <w:nsid w:val="00000004"/>
     <w:multiLevelType w:val="multilevel"/>
     <w:tmpl w:val="00000004"/>
@@ -2644,7 +2652,7 @@
       </w:rPr>
     </w:lvl>
   </w:abstractNum>
-  <w:abstractNum w:abstractNumId="4" w15:restartNumberingAfterBreak="0">
+  <w:abstractNum w:abstractNumId="4">
     <w:nsid w:val="00000005"/>
     <w:multiLevelType w:val="multilevel"/>
     <w:tmpl w:val="00000005"/>
@@ -2784,7 +2792,7 @@
       </w:rPr>
     </w:lvl>
   </w:abstractNum>
-  <w:abstractNum w:abstractNumId="5" w15:restartNumberingAfterBreak="0">
+  <w:abstractNum w:abstractNumId="5">
     <w:nsid w:val="00000006"/>
     <w:multiLevelType w:val="multilevel"/>
     <w:tmpl w:val="00000006"/>
@@ -2924,7 +2932,7 @@
       </w:rPr>
     </w:lvl>
   </w:abstractNum>
-  <w:abstractNum w:abstractNumId="6" w15:restartNumberingAfterBreak="0">
+  <w:abstractNum w:abstractNumId="6">
     <w:nsid w:val="00000007"/>
     <w:multiLevelType w:val="multilevel"/>
     <w:tmpl w:val="00000007"/>
@@ -3064,7 +3072,7 @@
       </w:rPr>
     </w:lvl>
   </w:abstractNum>
-  <w:abstractNum w:abstractNumId="7" w15:restartNumberingAfterBreak="0">
+  <w:abstractNum w:abstractNumId="7">
     <w:nsid w:val="00000008"/>
     <w:multiLevelType w:val="multilevel"/>
     <w:tmpl w:val="00000008"/>
@@ -3204,7 +3212,7 @@
       </w:rPr>
     </w:lvl>
   </w:abstractNum>
-  <w:abstractNum w:abstractNumId="8" w15:restartNumberingAfterBreak="0">
+  <w:abstractNum w:abstractNumId="8">
     <w:nsid w:val="07AF7A2A"/>
     <w:multiLevelType w:val="hybridMultilevel"/>
     <w:tmpl w:val="EC028F5E"/>
@@ -3317,7 +3325,7 @@
       </w:rPr>
     </w:lvl>
   </w:abstractNum>
-  <w:abstractNum w:abstractNumId="9" w15:restartNumberingAfterBreak="0">
+  <w:abstractNum w:abstractNumId="9">
     <w:nsid w:val="08B35A34"/>
     <w:multiLevelType w:val="hybridMultilevel"/>
     <w:tmpl w:val="F1225BCE"/>
@@ -3430,7 +3438,7 @@
       </w:rPr>
     </w:lvl>
   </w:abstractNum>
-  <w:abstractNum w:abstractNumId="10" w15:restartNumberingAfterBreak="0">
+  <w:abstractNum w:abstractNumId="10">
     <w:nsid w:val="10E001B6"/>
     <w:multiLevelType w:val="hybridMultilevel"/>
     <w:tmpl w:val="C3A8AC30"/>
@@ -3543,7 +3551,7 @@
       </w:rPr>
     </w:lvl>
   </w:abstractNum>
-  <w:abstractNum w:abstractNumId="11" w15:restartNumberingAfterBreak="0">
+  <w:abstractNum w:abstractNumId="11">
     <w:nsid w:val="14455DA5"/>
     <w:multiLevelType w:val="hybridMultilevel"/>
     <w:tmpl w:val="AB94F662"/>
@@ -3656,7 +3664,7 @@
       </w:rPr>
     </w:lvl>
   </w:abstractNum>
-  <w:abstractNum w:abstractNumId="12" w15:restartNumberingAfterBreak="0">
+  <w:abstractNum w:abstractNumId="12">
     <w:nsid w:val="18B74B15"/>
     <w:multiLevelType w:val="hybridMultilevel"/>
     <w:tmpl w:val="5F92000A"/>
@@ -3769,7 +3777,7 @@
       </w:rPr>
     </w:lvl>
   </w:abstractNum>
-  <w:abstractNum w:abstractNumId="13" w15:restartNumberingAfterBreak="0">
+  <w:abstractNum w:abstractNumId="13">
     <w:nsid w:val="18E06FC8"/>
     <w:multiLevelType w:val="hybridMultilevel"/>
     <w:tmpl w:val="1116B876"/>
@@ -3882,7 +3890,7 @@
       </w:rPr>
     </w:lvl>
   </w:abstractNum>
-  <w:abstractNum w:abstractNumId="14" w15:restartNumberingAfterBreak="0">
+  <w:abstractNum w:abstractNumId="14">
     <w:nsid w:val="1932399C"/>
     <w:multiLevelType w:val="hybridMultilevel"/>
     <w:tmpl w:val="3AE01F84"/>
@@ -3994,7 +4002,7 @@
       </w:rPr>
     </w:lvl>
   </w:abstractNum>
-  <w:abstractNum w:abstractNumId="15" w15:restartNumberingAfterBreak="0">
+  <w:abstractNum w:abstractNumId="15">
     <w:nsid w:val="1A0D17CD"/>
     <w:multiLevelType w:val="hybridMultilevel"/>
     <w:tmpl w:val="AD92262A"/>
@@ -4107,7 +4115,7 @@
       </w:rPr>
     </w:lvl>
   </w:abstractNum>
-  <w:abstractNum w:abstractNumId="16" w15:restartNumberingAfterBreak="0">
+  <w:abstractNum w:abstractNumId="16">
     <w:nsid w:val="1A5A2192"/>
     <w:multiLevelType w:val="hybridMultilevel"/>
     <w:tmpl w:val="24E01A26"/>
@@ -4220,7 +4228,7 @@
       </w:rPr>
     </w:lvl>
   </w:abstractNum>
-  <w:abstractNum w:abstractNumId="17" w15:restartNumberingAfterBreak="0">
+  <w:abstractNum w:abstractNumId="17">
     <w:nsid w:val="1EE86677"/>
     <w:multiLevelType w:val="hybridMultilevel"/>
     <w:tmpl w:val="435A4E66"/>
@@ -4333,7 +4341,7 @@
       </w:rPr>
     </w:lvl>
   </w:abstractNum>
-  <w:abstractNum w:abstractNumId="18" w15:restartNumberingAfterBreak="0">
+  <w:abstractNum w:abstractNumId="18">
     <w:nsid w:val="20811D8D"/>
     <w:multiLevelType w:val="hybridMultilevel"/>
     <w:tmpl w:val="B5285BA2"/>
@@ -4446,7 +4454,7 @@
       </w:rPr>
     </w:lvl>
   </w:abstractNum>
-  <w:abstractNum w:abstractNumId="19" w15:restartNumberingAfterBreak="0">
+  <w:abstractNum w:abstractNumId="19">
     <w:nsid w:val="20DA70D6"/>
     <w:multiLevelType w:val="hybridMultilevel"/>
     <w:tmpl w:val="3F504DB2"/>
@@ -4559,7 +4567,7 @@
       </w:rPr>
     </w:lvl>
   </w:abstractNum>
-  <w:abstractNum w:abstractNumId="20" w15:restartNumberingAfterBreak="0">
+  <w:abstractNum w:abstractNumId="20">
     <w:nsid w:val="30777D01"/>
     <w:multiLevelType w:val="multilevel"/>
     <w:tmpl w:val="BB309530"/>
@@ -4708,7 +4716,7 @@
       </w:rPr>
     </w:lvl>
   </w:abstractNum>
-  <w:abstractNum w:abstractNumId="21" w15:restartNumberingAfterBreak="0">
+  <w:abstractNum w:abstractNumId="21">
     <w:nsid w:val="343D571A"/>
     <w:multiLevelType w:val="multilevel"/>
     <w:tmpl w:val="ACB2B2A2"/>
@@ -4857,7 +4865,7 @@
       </w:rPr>
     </w:lvl>
   </w:abstractNum>
-  <w:abstractNum w:abstractNumId="22" w15:restartNumberingAfterBreak="0">
+  <w:abstractNum w:abstractNumId="22">
     <w:nsid w:val="39873EBA"/>
     <w:multiLevelType w:val="hybridMultilevel"/>
     <w:tmpl w:val="B33A2982"/>
@@ -4970,7 +4978,7 @@
       </w:rPr>
     </w:lvl>
   </w:abstractNum>
-  <w:abstractNum w:abstractNumId="23" w15:restartNumberingAfterBreak="0">
+  <w:abstractNum w:abstractNumId="23">
     <w:nsid w:val="3A4E7D8B"/>
     <w:multiLevelType w:val="hybridMultilevel"/>
     <w:tmpl w:val="14125C0A"/>
@@ -5083,7 +5091,7 @@
       </w:rPr>
     </w:lvl>
   </w:abstractNum>
-  <w:abstractNum w:abstractNumId="24" w15:restartNumberingAfterBreak="0">
+  <w:abstractNum w:abstractNumId="24">
     <w:nsid w:val="3CCC2AB8"/>
     <w:multiLevelType w:val="hybridMultilevel"/>
     <w:tmpl w:val="FA92570E"/>
@@ -5196,7 +5204,7 @@
       </w:rPr>
     </w:lvl>
   </w:abstractNum>
-  <w:abstractNum w:abstractNumId="25" w15:restartNumberingAfterBreak="0">
+  <w:abstractNum w:abstractNumId="25">
     <w:nsid w:val="3F6D000F"/>
     <w:multiLevelType w:val="hybridMultilevel"/>
     <w:tmpl w:val="2ADC7FCC"/>
@@ -5309,7 +5317,7 @@
       </w:rPr>
     </w:lvl>
   </w:abstractNum>
-  <w:abstractNum w:abstractNumId="26" w15:restartNumberingAfterBreak="0">
+  <w:abstractNum w:abstractNumId="26">
     <w:nsid w:val="3FA318D4"/>
     <w:multiLevelType w:val="hybridMultilevel"/>
     <w:tmpl w:val="DBACF32E"/>
@@ -5421,7 +5429,7 @@
       </w:rPr>
     </w:lvl>
   </w:abstractNum>
-  <w:abstractNum w:abstractNumId="27" w15:restartNumberingAfterBreak="0">
+  <w:abstractNum w:abstractNumId="27">
     <w:nsid w:val="432B7EA2"/>
     <w:multiLevelType w:val="hybridMultilevel"/>
     <w:tmpl w:val="D73CAE86"/>
@@ -5534,7 +5542,7 @@
       </w:rPr>
     </w:lvl>
   </w:abstractNum>
-  <w:abstractNum w:abstractNumId="28" w15:restartNumberingAfterBreak="0">
+  <w:abstractNum w:abstractNumId="28">
     <w:nsid w:val="476C4D4A"/>
     <w:multiLevelType w:val="hybridMultilevel"/>
     <w:tmpl w:val="8F1CCCD4"/>
@@ -5647,7 +5655,7 @@
       </w:rPr>
     </w:lvl>
   </w:abstractNum>
-  <w:abstractNum w:abstractNumId="29" w15:restartNumberingAfterBreak="0">
+  <w:abstractNum w:abstractNumId="29">
     <w:nsid w:val="47875812"/>
     <w:multiLevelType w:val="hybridMultilevel"/>
     <w:tmpl w:val="7974C85E"/>
@@ -5760,7 +5768,7 @@
       </w:rPr>
     </w:lvl>
   </w:abstractNum>
-  <w:abstractNum w:abstractNumId="30" w15:restartNumberingAfterBreak="0">
+  <w:abstractNum w:abstractNumId="30">
     <w:nsid w:val="49754807"/>
     <w:multiLevelType w:val="hybridMultilevel"/>
     <w:tmpl w:val="D81AD5C4"/>
@@ -5873,7 +5881,7 @@
       </w:rPr>
     </w:lvl>
   </w:abstractNum>
-  <w:abstractNum w:abstractNumId="31" w15:restartNumberingAfterBreak="0">
+  <w:abstractNum w:abstractNumId="31">
     <w:nsid w:val="4D2F5BD2"/>
     <w:multiLevelType w:val="hybridMultilevel"/>
     <w:tmpl w:val="EF2E5D10"/>
@@ -5986,7 +5994,7 @@
       </w:rPr>
     </w:lvl>
   </w:abstractNum>
-  <w:abstractNum w:abstractNumId="32" w15:restartNumberingAfterBreak="0">
+  <w:abstractNum w:abstractNumId="32">
     <w:nsid w:val="5D4F78F2"/>
     <w:multiLevelType w:val="hybridMultilevel"/>
     <w:tmpl w:val="77960F8E"/>
@@ -6099,7 +6107,7 @@
       </w:rPr>
     </w:lvl>
   </w:abstractNum>
-  <w:abstractNum w:abstractNumId="33" w15:restartNumberingAfterBreak="0">
+  <w:abstractNum w:abstractNumId="33">
     <w:nsid w:val="5D9A18B1"/>
     <w:multiLevelType w:val="hybridMultilevel"/>
     <w:tmpl w:val="FF446E46"/>
@@ -6212,7 +6220,7 @@
       </w:rPr>
     </w:lvl>
   </w:abstractNum>
-  <w:abstractNum w:abstractNumId="34" w15:restartNumberingAfterBreak="0">
+  <w:abstractNum w:abstractNumId="34">
     <w:nsid w:val="5F564085"/>
     <w:multiLevelType w:val="hybridMultilevel"/>
     <w:tmpl w:val="F266E5DC"/>
@@ -6325,7 +6333,7 @@
       </w:rPr>
     </w:lvl>
   </w:abstractNum>
-  <w:abstractNum w:abstractNumId="35" w15:restartNumberingAfterBreak="0">
+  <w:abstractNum w:abstractNumId="35">
     <w:nsid w:val="64763D96"/>
     <w:multiLevelType w:val="hybridMultilevel"/>
     <w:tmpl w:val="3990B836"/>
@@ -6438,7 +6446,7 @@
       </w:rPr>
     </w:lvl>
   </w:abstractNum>
-  <w:abstractNum w:abstractNumId="36" w15:restartNumberingAfterBreak="0">
+  <w:abstractNum w:abstractNumId="36">
     <w:nsid w:val="6B7A699B"/>
     <w:multiLevelType w:val="hybridMultilevel"/>
     <w:tmpl w:val="64742BC2"/>
@@ -6551,7 +6559,7 @@
       </w:rPr>
     </w:lvl>
   </w:abstractNum>
-  <w:abstractNum w:abstractNumId="37" w15:restartNumberingAfterBreak="0">
+  <w:abstractNum w:abstractNumId="37">
     <w:nsid w:val="70A407E9"/>
     <w:multiLevelType w:val="hybridMultilevel"/>
     <w:tmpl w:val="2A0EE58C"/>
@@ -6664,7 +6672,7 @@
       </w:rPr>
     </w:lvl>
   </w:abstractNum>
-  <w:abstractNum w:abstractNumId="38" w15:restartNumberingAfterBreak="0">
+  <w:abstractNum w:abstractNumId="38">
     <w:nsid w:val="719E7F47"/>
     <w:multiLevelType w:val="multilevel"/>
     <w:tmpl w:val="54886050"/>
@@ -6813,7 +6821,7 @@
       </w:rPr>
     </w:lvl>
   </w:abstractNum>
-  <w:abstractNum w:abstractNumId="39" w15:restartNumberingAfterBreak="0">
+  <w:abstractNum w:abstractNumId="39">
     <w:nsid w:val="733A4B1E"/>
     <w:multiLevelType w:val="hybridMultilevel"/>
     <w:tmpl w:val="FFB8BFE4"/>
@@ -6926,7 +6934,7 @@
       </w:rPr>
     </w:lvl>
   </w:abstractNum>
-  <w:abstractNum w:abstractNumId="40" w15:restartNumberingAfterBreak="0">
+  <w:abstractNum w:abstractNumId="40">
     <w:nsid w:val="73AA1FFF"/>
     <w:multiLevelType w:val="hybridMultilevel"/>
     <w:tmpl w:val="CCA4495E"/>
@@ -7038,7 +7046,7 @@
       </w:rPr>
     </w:lvl>
   </w:abstractNum>
-  <w:abstractNum w:abstractNumId="41" w15:restartNumberingAfterBreak="0">
+  <w:abstractNum w:abstractNumId="41">
     <w:nsid w:val="7869353E"/>
     <w:multiLevelType w:val="hybridMultilevel"/>
     <w:tmpl w:val="E932D0A0"/>
@@ -7281,7 +7289,7 @@
 </file>
 
 <file path=word/styles.xml><?xml version="1.0" encoding="utf-8"?>
-<w:styles xmlns:mc="http://schemas.openxmlformats.org/markup-compatibility/2006" xmlns:r="http://schemas.openxmlformats.org/officeDocument/2006/relationships" xmlns:w="http://schemas.openxmlformats.org/wordprocessingml/2006/main" xmlns:w14="http://schemas.microsoft.com/office/word/2010/wordml" xmlns:w15="http://schemas.microsoft.com/office/word/2012/wordml" xmlns:w16se="http://schemas.microsoft.com/office/word/2015/wordml/symex" mc:Ignorable="w14 w15 w16se">
+<w:styles xmlns:mc="http://schemas.openxmlformats.org/markup-compatibility/2006" xmlns:r="http://schemas.openxmlformats.org/officeDocument/2006/relationships" xmlns:w="http://schemas.openxmlformats.org/wordprocessingml/2006/main" xmlns:w14="http://schemas.microsoft.com/office/word/2010/wordml" mc:Ignorable="w14">
   <w:docDefaults>
     <w:rPrDefault>
       <w:rPr>
@@ -7297,379 +7305,428 @@
       </w:pPr>
     </w:pPrDefault>
   </w:docDefaults>
-  <w:latentStyles w:defLockedState="0" w:defUIPriority="99" w:defSemiHidden="0" w:defUnhideWhenUsed="0" w:defQFormat="0" w:count="372">
-    <w:lsdException w:name="Normal" w:uiPriority="0" w:qFormat="1"/>
-    <w:lsdException w:name="heading 1" w:uiPriority="9" w:qFormat="1"/>
-    <w:lsdException w:name="heading 2" w:semiHidden="1" w:uiPriority="9" w:unhideWhenUsed="1" w:qFormat="1"/>
-    <w:lsdException w:name="heading 3" w:semiHidden="1" w:uiPriority="9" w:unhideWhenUsed="1" w:qFormat="1"/>
-    <w:lsdException w:name="heading 4" w:semiHidden="1" w:uiPriority="9" w:unhideWhenUsed="1" w:qFormat="1"/>
-    <w:lsdException w:name="heading 5" w:semiHidden="1" w:uiPriority="9" w:unhideWhenUsed="1" w:qFormat="1"/>
-    <w:lsdException w:name="heading 6" w:semiHidden="1" w:uiPriority="9" w:unhideWhenUsed="1" w:qFormat="1"/>
-    <w:lsdException w:name="heading 7" w:semiHidden="1" w:uiPriority="9" w:unhideWhenUsed="1" w:qFormat="1"/>
-    <w:lsdException w:name="heading 8" w:semiHidden="1" w:uiPriority="9" w:unhideWhenUsed="1" w:qFormat="1"/>
-    <w:lsdException w:name="heading 9" w:semiHidden="1" w:uiPriority="9" w:unhideWhenUsed="1" w:qFormat="1"/>
-    <w:lsdException w:name="index 1" w:semiHidden="1" w:unhideWhenUsed="1"/>
-    <w:lsdException w:name="index 2" w:semiHidden="1" w:unhideWhenUsed="1"/>
-    <w:lsdException w:name="index 3" w:semiHidden="1" w:unhideWhenUsed="1"/>
-    <w:lsdException w:name="index 4" w:semiHidden="1" w:unhideWhenUsed="1"/>
-    <w:lsdException w:name="index 5" w:semiHidden="1" w:unhideWhenUsed="1"/>
-    <w:lsdException w:name="index 6" w:semiHidden="1" w:unhideWhenUsed="1"/>
-    <w:lsdException w:name="index 7" w:semiHidden="1" w:unhideWhenUsed="1"/>
-    <w:lsdException w:name="index 8" w:semiHidden="1" w:unhideWhenUsed="1"/>
-    <w:lsdException w:name="index 9" w:semiHidden="1" w:unhideWhenUsed="1"/>
-    <w:lsdException w:name="toc 1" w:semiHidden="1" w:uiPriority="39" w:unhideWhenUsed="1"/>
-    <w:lsdException w:name="toc 2" w:semiHidden="1" w:uiPriority="39" w:unhideWhenUsed="1"/>
-    <w:lsdException w:name="toc 3" w:semiHidden="1" w:uiPriority="39" w:unhideWhenUsed="1"/>
-    <w:lsdException w:name="toc 4" w:semiHidden="1" w:uiPriority="39" w:unhideWhenUsed="1"/>
-    <w:lsdException w:name="toc 5" w:semiHidden="1" w:uiPriority="39" w:unhideWhenUsed="1"/>
-    <w:lsdException w:name="toc 6" w:semiHidden="1" w:uiPriority="39" w:unhideWhenUsed="1"/>
-    <w:lsdException w:name="toc 7" w:semiHidden="1" w:uiPriority="39" w:unhideWhenUsed="1"/>
-    <w:lsdException w:name="toc 8" w:semiHidden="1" w:uiPriority="39" w:unhideWhenUsed="1"/>
-    <w:lsdException w:name="toc 9" w:semiHidden="1" w:uiPriority="39" w:unhideWhenUsed="1"/>
-    <w:lsdException w:name="Normal Indent" w:semiHidden="1" w:unhideWhenUsed="1"/>
-    <w:lsdException w:name="footnote text" w:semiHidden="1" w:unhideWhenUsed="1"/>
-    <w:lsdException w:name="annotation text" w:semiHidden="1" w:unhideWhenUsed="1"/>
-    <w:lsdException w:name="header" w:semiHidden="1" w:unhideWhenUsed="1"/>
-    <w:lsdException w:name="footer" w:semiHidden="1" w:unhideWhenUsed="1"/>
-    <w:lsdException w:name="index heading" w:semiHidden="1" w:unhideWhenUsed="1"/>
-    <w:lsdException w:name="caption" w:semiHidden="1" w:uiPriority="35" w:unhideWhenUsed="1" w:qFormat="1"/>
-    <w:lsdException w:name="table of figures" w:semiHidden="1" w:unhideWhenUsed="1"/>
-    <w:lsdException w:name="envelope address" w:semiHidden="1" w:unhideWhenUsed="1"/>
-    <w:lsdException w:name="envelope return" w:semiHidden="1" w:unhideWhenUsed="1"/>
-    <w:lsdException w:name="footnote reference" w:semiHidden="1" w:unhideWhenUsed="1"/>
-    <w:lsdException w:name="annotation reference" w:semiHidden="1" w:unhideWhenUsed="1"/>
-    <w:lsdException w:name="line number" w:semiHidden="1" w:unhideWhenUsed="1"/>
-    <w:lsdException w:name="page number" w:semiHidden="1" w:unhideWhenUsed="1"/>
-    <w:lsdException w:name="endnote reference" w:semiHidden="1" w:unhideWhenUsed="1"/>
-    <w:lsdException w:name="endnote text" w:semiHidden="1" w:unhideWhenUsed="1"/>
-    <w:lsdException w:name="table of authorities" w:semiHidden="1" w:unhideWhenUsed="1"/>
-    <w:lsdException w:name="macro" w:semiHidden="1" w:unhideWhenUsed="1"/>
-    <w:lsdException w:name="toa heading" w:semiHidden="1" w:unhideWhenUsed="1"/>
-    <w:lsdException w:name="List" w:semiHidden="1" w:unhideWhenUsed="1"/>
-    <w:lsdException w:name="List Bullet" w:semiHidden="1" w:unhideWhenUsed="1"/>
-    <w:lsdException w:name="List Number" w:semiHidden="1" w:unhideWhenUsed="1"/>
-    <w:lsdException w:name="List 2" w:semiHidden="1" w:unhideWhenUsed="1"/>
-    <w:lsdException w:name="List 3" w:semiHidden="1" w:unhideWhenUsed="1"/>
-    <w:lsdException w:name="List 4" w:semiHidden="1" w:unhideWhenUsed="1"/>
-    <w:lsdException w:name="List 5" w:semiHidden="1" w:unhideWhenUsed="1"/>
-    <w:lsdException w:name="List Bullet 2" w:semiHidden="1" w:unhideWhenUsed="1"/>
-    <w:lsdException w:name="List Bullet 3" w:semiHidden="1" w:unhideWhenUsed="1"/>
-    <w:lsdException w:name="List Bullet 4" w:semiHidden="1" w:unhideWhenUsed="1"/>
-    <w:lsdException w:name="List Bullet 5" w:semiHidden="1" w:unhideWhenUsed="1"/>
-    <w:lsdException w:name="List Number 2" w:semiHidden="1" w:unhideWhenUsed="1"/>
-    <w:lsdException w:name="List Number 3" w:semiHidden="1" w:unhideWhenUsed="1"/>
-    <w:lsdException w:name="List Number 4" w:semiHidden="1" w:unhideWhenUsed="1"/>
-    <w:lsdException w:name="List Number 5" w:semiHidden="1" w:unhideWhenUsed="1"/>
-    <w:lsdException w:name="Title" w:uiPriority="10" w:qFormat="1"/>
-    <w:lsdException w:name="Closing" w:semiHidden="1" w:unhideWhenUsed="1"/>
-    <w:lsdException w:name="Signature" w:semiHidden="1" w:unhideWhenUsed="1"/>
-    <w:lsdException w:name="Default Paragraph Font" w:semiHidden="1" w:uiPriority="1" w:unhideWhenUsed="1"/>
-    <w:lsdException w:name="Body Text" w:semiHidden="1" w:unhideWhenUsed="1"/>
-    <w:lsdException w:name="Body Text Indent" w:semiHidden="1" w:unhideWhenUsed="1"/>
-    <w:lsdException w:name="List Continue" w:semiHidden="1" w:unhideWhenUsed="1"/>
-    <w:lsdException w:name="List Continue 2" w:semiHidden="1" w:unhideWhenUsed="1"/>
-    <w:lsdException w:name="List Continue 3" w:semiHidden="1" w:unhideWhenUsed="1"/>
-    <w:lsdException w:name="List Continue 4" w:semiHidden="1" w:unhideWhenUsed="1"/>
-    <w:lsdException w:name="List Continue 5" w:semiHidden="1" w:unhideWhenUsed="1"/>
-    <w:lsdException w:name="Message Header" w:semiHidden="1" w:unhideWhenUsed="1"/>
-    <w:lsdException w:name="Subtitle" w:uiPriority="11" w:qFormat="1"/>
-    <w:lsdException w:name="Salutation" w:semiHidden="1" w:unhideWhenUsed="1"/>
-    <w:lsdException w:name="Date" w:semiHidden="1" w:unhideWhenUsed="1"/>
-    <w:lsdException w:name="Body Text First Indent" w:semiHidden="1" w:unhideWhenUsed="1"/>
-    <w:lsdException w:name="Body Text First Indent 2" w:semiHidden="1" w:unhideWhenUsed="1"/>
-    <w:lsdException w:name="Note Heading" w:semiHidden="1" w:unhideWhenUsed="1"/>
-    <w:lsdException w:name="Body Text 2" w:semiHidden="1" w:unhideWhenUsed="1"/>
-    <w:lsdException w:name="Body Text 3" w:semiHidden="1" w:unhideWhenUsed="1"/>
-    <w:lsdException w:name="Body Text Indent 2" w:semiHidden="1" w:unhideWhenUsed="1"/>
-    <w:lsdException w:name="Body Text Indent 3" w:semiHidden="1" w:unhideWhenUsed="1"/>
-    <w:lsdException w:name="Block Text" w:semiHidden="1" w:unhideWhenUsed="1"/>
-    <w:lsdException w:name="Hyperlink" w:semiHidden="1" w:uiPriority="0" w:unhideWhenUsed="1"/>
-    <w:lsdException w:name="FollowedHyperlink" w:semiHidden="1" w:unhideWhenUsed="1"/>
-    <w:lsdException w:name="Strong" w:uiPriority="22" w:qFormat="1"/>
-    <w:lsdException w:name="Emphasis" w:uiPriority="20" w:qFormat="1"/>
-    <w:lsdException w:name="Document Map" w:semiHidden="1" w:unhideWhenUsed="1"/>
-    <w:lsdException w:name="Plain Text" w:semiHidden="1" w:unhideWhenUsed="1"/>
-    <w:lsdException w:name="E-mail Signature" w:semiHidden="1" w:unhideWhenUsed="1"/>
-    <w:lsdException w:name="HTML Top of Form" w:semiHidden="1" w:unhideWhenUsed="1"/>
-    <w:lsdException w:name="HTML Bottom of Form" w:semiHidden="1" w:unhideWhenUsed="1"/>
-    <w:lsdException w:name="Normal (Web)" w:semiHidden="1" w:unhideWhenUsed="1"/>
-    <w:lsdException w:name="HTML Acronym" w:semiHidden="1" w:unhideWhenUsed="1"/>
-    <w:lsdException w:name="HTML Address" w:semiHidden="1" w:unhideWhenUsed="1"/>
-    <w:lsdException w:name="HTML Cite" w:semiHidden="1" w:unhideWhenUsed="1"/>
-    <w:lsdException w:name="HTML Code" w:semiHidden="1" w:unhideWhenUsed="1"/>
-    <w:lsdException w:name="HTML Definition" w:semiHidden="1" w:unhideWhenUsed="1"/>
-    <w:lsdException w:name="HTML Keyboard" w:semiHidden="1" w:unhideWhenUsed="1"/>
-    <w:lsdException w:name="HTML Preformatted" w:semiHidden="1" w:unhideWhenUsed="1"/>
-    <w:lsdException w:name="HTML Sample" w:semiHidden="1" w:unhideWhenUsed="1"/>
-    <w:lsdException w:name="HTML Typewriter" w:semiHidden="1" w:unhideWhenUsed="1"/>
-    <w:lsdException w:name="HTML Variable" w:semiHidden="1" w:unhideWhenUsed="1"/>
-    <w:lsdException w:name="Normal Table" w:semiHidden="1" w:unhideWhenUsed="1"/>
-    <w:lsdException w:name="annotation subject" w:semiHidden="1" w:unhideWhenUsed="1"/>
-    <w:lsdException w:name="No List" w:semiHidden="1" w:unhideWhenUsed="1"/>
-    <w:lsdException w:name="Outline List 1" w:semiHidden="1" w:unhideWhenUsed="1"/>
-    <w:lsdException w:name="Outline List 2" w:semiHidden="1" w:unhideWhenUsed="1"/>
-    <w:lsdException w:name="Outline List 3" w:semiHidden="1" w:unhideWhenUsed="1"/>
-    <w:lsdException w:name="Table Simple 1" w:semiHidden="1" w:unhideWhenUsed="1"/>
-    <w:lsdException w:name="Table Simple 2" w:semiHidden="1" w:unhideWhenUsed="1"/>
-    <w:lsdException w:name="Table Simple 3" w:semiHidden="1" w:unhideWhenUsed="1"/>
-    <w:lsdException w:name="Table Classic 1" w:semiHidden="1" w:unhideWhenUsed="1"/>
-    <w:lsdException w:name="Table Classic 2" w:semiHidden="1" w:unhideWhenUsed="1"/>
-    <w:lsdException w:name="Table Classic 3" w:semiHidden="1" w:unhideWhenUsed="1"/>
-    <w:lsdException w:name="Table Classic 4" w:semiHidden="1" w:unhideWhenUsed="1"/>
-    <w:lsdException w:name="Table Colorful 1" w:semiHidden="1" w:unhideWhenUsed="1"/>
-    <w:lsdException w:name="Table Colorful 2" w:semiHidden="1" w:unhideWhenUsed="1"/>
-    <w:lsdException w:name="Table Colorful 3" w:semiHidden="1" w:unhideWhenUsed="1"/>
-    <w:lsdException w:name="Table Columns 1" w:semiHidden="1" w:unhideWhenUsed="1"/>
-    <w:lsdException w:name="Table Columns 2" w:semiHidden="1" w:unhideWhenUsed="1"/>
-    <w:lsdException w:name="Table Columns 3" w:semiHidden="1" w:unhideWhenUsed="1"/>
-    <w:lsdException w:name="Table Columns 4" w:semiHidden="1" w:unhideWhenUsed="1"/>
-    <w:lsdException w:name="Table Columns 5" w:semiHidden="1" w:unhideWhenUsed="1"/>
-    <w:lsdException w:name="Table Grid 1" w:semiHidden="1" w:unhideWhenUsed="1"/>
-    <w:lsdException w:name="Table Grid 2" w:semiHidden="1" w:unhideWhenUsed="1"/>
-    <w:lsdException w:name="Table Grid 3" w:semiHidden="1" w:unhideWhenUsed="1"/>
-    <w:lsdException w:name="Table Grid 4" w:semiHidden="1" w:unhideWhenUsed="1"/>
-    <w:lsdException w:name="Table Grid 5" w:semiHidden="1" w:unhideWhenUsed="1"/>
-    <w:lsdException w:name="Table Grid 6" w:semiHidden="1" w:unhideWhenUsed="1"/>
-    <w:lsdException w:name="Table Grid 7" w:semiHidden="1" w:unhideWhenUsed="1"/>
-    <w:lsdException w:name="Table Grid 8" w:semiHidden="1" w:unhideWhenUsed="1"/>
-    <w:lsdException w:name="Table List 1" w:semiHidden="1" w:unhideWhenUsed="1"/>
-    <w:lsdException w:name="Table List 2" w:semiHidden="1" w:unhideWhenUsed="1"/>
-    <w:lsdException w:name="Table List 3" w:semiHidden="1" w:unhideWhenUsed="1"/>
-    <w:lsdException w:name="Table List 4" w:semiHidden="1" w:unhideWhenUsed="1"/>
-    <w:lsdException w:name="Table List 5" w:semiHidden="1" w:unhideWhenUsed="1"/>
-    <w:lsdException w:name="Table List 6" w:semiHidden="1" w:unhideWhenUsed="1"/>
-    <w:lsdException w:name="Table List 7" w:semiHidden="1" w:unhideWhenUsed="1"/>
-    <w:lsdException w:name="Table List 8" w:semiHidden="1" w:unhideWhenUsed="1"/>
-    <w:lsdException w:name="Table 3D effects 1" w:semiHidden="1" w:unhideWhenUsed="1"/>
-    <w:lsdException w:name="Table 3D effects 2" w:semiHidden="1" w:unhideWhenUsed="1"/>
-    <w:lsdException w:name="Table 3D effects 3" w:semiHidden="1" w:unhideWhenUsed="1"/>
-    <w:lsdException w:name="Table Contemporary" w:semiHidden="1" w:unhideWhenUsed="1"/>
-    <w:lsdException w:name="Table Elegant" w:semiHidden="1" w:unhideWhenUsed="1"/>
-    <w:lsdException w:name="Table Professional" w:semiHidden="1" w:unhideWhenUsed="1"/>
-    <w:lsdException w:name="Table Subtle 1" w:semiHidden="1" w:unhideWhenUsed="1"/>
-    <w:lsdException w:name="Table Subtle 2" w:semiHidden="1" w:unhideWhenUsed="1"/>
-    <w:lsdException w:name="Table Web 1" w:semiHidden="1" w:unhideWhenUsed="1"/>
-    <w:lsdException w:name="Table Web 2" w:semiHidden="1" w:unhideWhenUsed="1"/>
-    <w:lsdException w:name="Table Web 3" w:semiHidden="1" w:unhideWhenUsed="1"/>
-    <w:lsdException w:name="Balloon Text" w:semiHidden="1" w:unhideWhenUsed="1"/>
-    <w:lsdException w:name="Table Grid" w:uiPriority="59"/>
-    <w:lsdException w:name="Table Theme" w:semiHidden="1" w:unhideWhenUsed="1"/>
-    <w:lsdException w:name="Placeholder Text" w:semiHidden="1"/>
-    <w:lsdException w:name="No Spacing" w:uiPriority="1" w:qFormat="1"/>
-    <w:lsdException w:name="Light Shading" w:uiPriority="60"/>
-    <w:lsdException w:name="Light List" w:uiPriority="61"/>
-    <w:lsdException w:name="Light Grid" w:uiPriority="62"/>
-    <w:lsdException w:name="Medium Shading 1" w:uiPriority="63"/>
-    <w:lsdException w:name="Medium Shading 2" w:uiPriority="64"/>
-    <w:lsdException w:name="Medium List 1" w:uiPriority="65"/>
-    <w:lsdException w:name="Medium List 2" w:uiPriority="66"/>
-    <w:lsdException w:name="Medium Grid 1" w:uiPriority="67"/>
-    <w:lsdException w:name="Medium Grid 2" w:uiPriority="68"/>
-    <w:lsdException w:name="Medium Grid 3" w:uiPriority="69"/>
-    <w:lsdException w:name="Dark List" w:uiPriority="70"/>
-    <w:lsdException w:name="Colorful Shading" w:uiPriority="71"/>
-    <w:lsdException w:name="Colorful List" w:uiPriority="72"/>
-    <w:lsdException w:name="Colorful Grid" w:uiPriority="73"/>
-    <w:lsdException w:name="Light Shading Accent 1" w:uiPriority="60"/>
-    <w:lsdException w:name="Light List Accent 1" w:uiPriority="61"/>
-    <w:lsdException w:name="Light Grid Accent 1" w:uiPriority="62"/>
-    <w:lsdException w:name="Medium Shading 1 Accent 1" w:uiPriority="63"/>
-    <w:lsdException w:name="Medium Shading 2 Accent 1" w:uiPriority="64"/>
-    <w:lsdException w:name="Medium List 1 Accent 1" w:uiPriority="65"/>
-    <w:lsdException w:name="Revision" w:semiHidden="1"/>
-    <w:lsdException w:name="List Paragraph" w:uiPriority="34" w:qFormat="1"/>
-    <w:lsdException w:name="Quote" w:uiPriority="29" w:qFormat="1"/>
-    <w:lsdException w:name="Intense Quote" w:uiPriority="30" w:qFormat="1"/>
-    <w:lsdException w:name="Medium List 2 Accent 1" w:uiPriority="66"/>
-    <w:lsdException w:name="Medium Grid 1 Accent 1" w:uiPriority="67"/>
-    <w:lsdException w:name="Medium Grid 2 Accent 1" w:uiPriority="68"/>
-    <w:lsdException w:name="Medium Grid 3 Accent 1" w:uiPriority="69"/>
-    <w:lsdException w:name="Dark List Accent 1" w:uiPriority="70"/>
-    <w:lsdException w:name="Colorful Shading Accent 1" w:uiPriority="71"/>
-    <w:lsdException w:name="Colorful List Accent 1" w:uiPriority="72"/>
-    <w:lsdException w:name="Colorful Grid Accent 1" w:uiPriority="73"/>
-    <w:lsdException w:name="Light Shading Accent 2" w:uiPriority="60"/>
-    <w:lsdException w:name="Light List Accent 2" w:uiPriority="61"/>
-    <w:lsdException w:name="Light Grid Accent 2" w:uiPriority="62"/>
-    <w:lsdException w:name="Medium Shading 1 Accent 2" w:uiPriority="63"/>
-    <w:lsdException w:name="Medium Shading 2 Accent 2" w:uiPriority="64"/>
-    <w:lsdException w:name="Medium List 1 Accent 2" w:uiPriority="65"/>
-    <w:lsdException w:name="Medium List 2 Accent 2" w:uiPriority="66"/>
-    <w:lsdException w:name="Medium Grid 1 Accent 2" w:uiPriority="67"/>
-    <w:lsdException w:name="Medium Grid 2 Accent 2" w:uiPriority="68"/>
-    <w:lsdException w:name="Medium Grid 3 Accent 2" w:uiPriority="69"/>
-    <w:lsdException w:name="Dark List Accent 2" w:uiPriority="70"/>
-    <w:lsdException w:name="Colorful Shading Accent 2" w:uiPriority="71"/>
-    <w:lsdException w:name="Colorful List Accent 2" w:uiPriority="72"/>
-    <w:lsdException w:name="Colorful Grid Accent 2" w:uiPriority="73"/>
-    <w:lsdException w:name="Light Shading Accent 3" w:uiPriority="60"/>
-    <w:lsdException w:name="Light List Accent 3" w:uiPriority="61"/>
-    <w:lsdException w:name="Light Grid Accent 3" w:uiPriority="62"/>
-    <w:lsdException w:name="Medium Shading 1 Accent 3" w:uiPriority="63"/>
-    <w:lsdException w:name="Medium Shading 2 Accent 3" w:uiPriority="64"/>
-    <w:lsdException w:name="Medium List 1 Accent 3" w:uiPriority="65"/>
-    <w:lsdException w:name="Medium List 2 Accent 3" w:uiPriority="66"/>
-    <w:lsdException w:name="Medium Grid 1 Accent 3" w:uiPriority="67"/>
-    <w:lsdException w:name="Medium Grid 2 Accent 3" w:uiPriority="68"/>
-    <w:lsdException w:name="Medium Grid 3 Accent 3" w:uiPriority="69"/>
-    <w:lsdException w:name="Dark List Accent 3" w:uiPriority="70"/>
-    <w:lsdException w:name="Colorful Shading Accent 3" w:uiPriority="71"/>
-    <w:lsdException w:name="Colorful List Accent 3" w:uiPriority="72"/>
-    <w:lsdException w:name="Colorful Grid Accent 3" w:uiPriority="73"/>
-    <w:lsdException w:name="Light Shading Accent 4" w:uiPriority="60"/>
-    <w:lsdException w:name="Light List Accent 4" w:uiPriority="61"/>
-    <w:lsdException w:name="Light Grid Accent 4" w:uiPriority="62"/>
-    <w:lsdException w:name="Medium Shading 1 Accent 4" w:uiPriority="63"/>
-    <w:lsdException w:name="Medium Shading 2 Accent 4" w:uiPriority="64"/>
-    <w:lsdException w:name="Medium List 1 Accent 4" w:uiPriority="65"/>
-    <w:lsdException w:name="Medium List 2 Accent 4" w:uiPriority="66"/>
-    <w:lsdException w:name="Medium Grid 1 Accent 4" w:uiPriority="67"/>
-    <w:lsdException w:name="Medium Grid 2 Accent 4" w:uiPriority="68"/>
-    <w:lsdException w:name="Medium Grid 3 Accent 4" w:uiPriority="69"/>
-    <w:lsdException w:name="Dark List Accent 4" w:uiPriority="70"/>
-    <w:lsdException w:name="Colorful Shading Accent 4" w:uiPriority="71"/>
-    <w:lsdException w:name="Colorful List Accent 4" w:uiPriority="72"/>
-    <w:lsdException w:name="Colorful Grid Accent 4" w:uiPriority="73"/>
-    <w:lsdException w:name="Light Shading Accent 5" w:uiPriority="60"/>
-    <w:lsdException w:name="Light List Accent 5" w:uiPriority="61"/>
-    <w:lsdException w:name="Light Grid Accent 5" w:uiPriority="62"/>
-    <w:lsdException w:name="Medium Shading 1 Accent 5" w:uiPriority="63"/>
-    <w:lsdException w:name="Medium Shading 2 Accent 5" w:uiPriority="64"/>
-    <w:lsdException w:name="Medium List 1 Accent 5" w:uiPriority="65"/>
-    <w:lsdException w:name="Medium List 2 Accent 5" w:uiPriority="66"/>
-    <w:lsdException w:name="Medium Grid 1 Accent 5" w:uiPriority="67"/>
-    <w:lsdException w:name="Medium Grid 2 Accent 5" w:uiPriority="68"/>
-    <w:lsdException w:name="Medium Grid 3 Accent 5" w:uiPriority="69"/>
-    <w:lsdException w:name="Dark List Accent 5" w:uiPriority="70"/>
-    <w:lsdException w:name="Colorful Shading Accent 5" w:uiPriority="71"/>
-    <w:lsdException w:name="Colorful List Accent 5" w:uiPriority="72"/>
-    <w:lsdException w:name="Colorful Grid Accent 5" w:uiPriority="73"/>
-    <w:lsdException w:name="Light Shading Accent 6" w:uiPriority="60"/>
-    <w:lsdException w:name="Light List Accent 6" w:uiPriority="61"/>
-    <w:lsdException w:name="Light Grid Accent 6" w:uiPriority="62"/>
-    <w:lsdException w:name="Medium Shading 1 Accent 6" w:uiPriority="63"/>
-    <w:lsdException w:name="Medium Shading 2 Accent 6" w:uiPriority="64"/>
-    <w:lsdException w:name="Medium List 1 Accent 6" w:uiPriority="65"/>
-    <w:lsdException w:name="Medium List 2 Accent 6" w:uiPriority="66"/>
-    <w:lsdException w:name="Medium Grid 1 Accent 6" w:uiPriority="67"/>
-    <w:lsdException w:name="Medium Grid 2 Accent 6" w:uiPriority="68"/>
-    <w:lsdException w:name="Medium Grid 3 Accent 6" w:uiPriority="69"/>
-    <w:lsdException w:name="Dark List Accent 6" w:uiPriority="70"/>
-    <w:lsdException w:name="Colorful Shading Accent 6" w:uiPriority="71"/>
-    <w:lsdException w:name="Colorful List Accent 6" w:uiPriority="72"/>
-    <w:lsdException w:name="Colorful Grid Accent 6" w:uiPriority="73"/>
-    <w:lsdException w:name="Subtle Emphasis" w:uiPriority="19" w:qFormat="1"/>
-    <w:lsdException w:name="Intense Emphasis" w:uiPriority="21" w:qFormat="1"/>
-    <w:lsdException w:name="Subtle Reference" w:uiPriority="31" w:qFormat="1"/>
-    <w:lsdException w:name="Intense Reference" w:uiPriority="32" w:qFormat="1"/>
-    <w:lsdException w:name="Book Title" w:uiPriority="33" w:qFormat="1"/>
-    <w:lsdException w:name="Bibliography" w:semiHidden="1" w:uiPriority="37" w:unhideWhenUsed="1"/>
-    <w:lsdException w:name="TOC Heading" w:semiHidden="1" w:uiPriority="39" w:unhideWhenUsed="1" w:qFormat="1"/>
-    <w:lsdException w:name="Plain Table 1" w:uiPriority="41"/>
-    <w:lsdException w:name="Plain Table 2" w:uiPriority="42"/>
-    <w:lsdException w:name="Plain Table 3" w:uiPriority="43"/>
-    <w:lsdException w:name="Plain Table 4" w:uiPriority="44"/>
-    <w:lsdException w:name="Plain Table 5" w:uiPriority="45"/>
-    <w:lsdException w:name="Grid Table Light" w:uiPriority="40"/>
-    <w:lsdException w:name="Grid Table 1 Light" w:uiPriority="46"/>
-    <w:lsdException w:name="Grid Table 2" w:uiPriority="47"/>
-    <w:lsdException w:name="Grid Table 3" w:uiPriority="48"/>
-    <w:lsdException w:name="Grid Table 4" w:uiPriority="49"/>
-    <w:lsdException w:name="Grid Table 5 Dark" w:uiPriority="50"/>
-    <w:lsdException w:name="Grid Table 6 Colorful" w:uiPriority="51"/>
-    <w:lsdException w:name="Grid Table 7 Colorful" w:uiPriority="52"/>
-    <w:lsdException w:name="Grid Table 1 Light Accent 1" w:uiPriority="46"/>
-    <w:lsdException w:name="Grid Table 2 Accent 1" w:uiPriority="47"/>
-    <w:lsdException w:name="Grid Table 3 Accent 1" w:uiPriority="48"/>
-    <w:lsdException w:name="Grid Table 4 Accent 1" w:uiPriority="49"/>
-    <w:lsdException w:name="Grid Table 5 Dark Accent 1" w:uiPriority="50"/>
-    <w:lsdException w:name="Grid Table 6 Colorful Accent 1" w:uiPriority="51"/>
-    <w:lsdException w:name="Grid Table 7 Colorful Accent 1" w:uiPriority="52"/>
-    <w:lsdException w:name="Grid Table 1 Light Accent 2" w:uiPriority="46"/>
-    <w:lsdException w:name="Grid Table 2 Accent 2" w:uiPriority="47"/>
-    <w:lsdException w:name="Grid Table 3 Accent 2" w:uiPriority="48"/>
-    <w:lsdException w:name="Grid Table 4 Accent 2" w:uiPriority="49"/>
-    <w:lsdException w:name="Grid Table 5 Dark Accent 2" w:uiPriority="50"/>
-    <w:lsdException w:name="Grid Table 6 Colorful Accent 2" w:uiPriority="51"/>
-    <w:lsdException w:name="Grid Table 7 Colorful Accent 2" w:uiPriority="52"/>
-    <w:lsdException w:name="Grid Table 1 Light Accent 3" w:uiPriority="46"/>
-    <w:lsdException w:name="Grid Table 2 Accent 3" w:uiPriority="47"/>
-    <w:lsdException w:name="Grid Table 3 Accent 3" w:uiPriority="48"/>
-    <w:lsdException w:name="Grid Table 4 Accent 3" w:uiPriority="49"/>
-    <w:lsdException w:name="Grid Table 5 Dark Accent 3" w:uiPriority="50"/>
-    <w:lsdException w:name="Grid Table 6 Colorful Accent 3" w:uiPriority="51"/>
-    <w:lsdException w:name="Grid Table 7 Colorful Accent 3" w:uiPriority="52"/>
-    <w:lsdException w:name="Grid Table 1 Light Accent 4" w:uiPriority="46"/>
-    <w:lsdException w:name="Grid Table 2 Accent 4" w:uiPriority="47"/>
-    <w:lsdException w:name="Grid Table 3 Accent 4" w:uiPriority="48"/>
-    <w:lsdException w:name="Grid Table 4 Accent 4" w:uiPriority="49"/>
-    <w:lsdException w:name="Grid Table 5 Dark Accent 4" w:uiPriority="50"/>
-    <w:lsdException w:name="Grid Table 6 Colorful Accent 4" w:uiPriority="51"/>
-    <w:lsdException w:name="Grid Table 7 Colorful Accent 4" w:uiPriority="52"/>
-    <w:lsdException w:name="Grid Table 1 Light Accent 5" w:uiPriority="46"/>
-    <w:lsdException w:name="Grid Table 2 Accent 5" w:uiPriority="47"/>
-    <w:lsdException w:name="Grid Table 3 Accent 5" w:uiPriority="48"/>
-    <w:lsdException w:name="Grid Table 4 Accent 5" w:uiPriority="49"/>
-    <w:lsdException w:name="Grid Table 5 Dark Accent 5" w:uiPriority="50"/>
-    <w:lsdException w:name="Grid Table 6 Colorful Accent 5" w:uiPriority="51"/>
-    <w:lsdException w:name="Grid Table 7 Colorful Accent 5" w:uiPriority="52"/>
-    <w:lsdException w:name="Grid Table 1 Light Accent 6" w:uiPriority="46"/>
-    <w:lsdException w:name="Grid Table 2 Accent 6" w:uiPriority="47"/>
-    <w:lsdException w:name="Grid Table 3 Accent 6" w:uiPriority="48"/>
-    <w:lsdException w:name="Grid Table 4 Accent 6" w:uiPriority="49"/>
-    <w:lsdException w:name="Grid Table 5 Dark Accent 6" w:uiPriority="50"/>
-    <w:lsdException w:name="Grid Table 6 Colorful Accent 6" w:uiPriority="51"/>
-    <w:lsdException w:name="Grid Table 7 Colorful Accent 6" w:uiPriority="52"/>
-    <w:lsdException w:name="List Table 1 Light" w:uiPriority="46"/>
-    <w:lsdException w:name="List Table 2" w:uiPriority="47"/>
-    <w:lsdException w:name="List Table 3" w:uiPriority="48"/>
-    <w:lsdException w:name="List Table 4" w:uiPriority="49"/>
-    <w:lsdException w:name="List Table 5 Dark" w:uiPriority="50"/>
-    <w:lsdException w:name="List Table 6 Colorful" w:uiPriority="51"/>
-    <w:lsdException w:name="List Table 7 Colorful" w:uiPriority="52"/>
-    <w:lsdException w:name="List Table 1 Light Accent 1" w:uiPriority="46"/>
-    <w:lsdException w:name="List Table 2 Accent 1" w:uiPriority="47"/>
-    <w:lsdException w:name="List Table 3 Accent 1" w:uiPriority="48"/>
-    <w:lsdException w:name="List Table 4 Accent 1" w:uiPriority="49"/>
-    <w:lsdException w:name="List Table 5 Dark Accent 1" w:uiPriority="50"/>
-    <w:lsdException w:name="List Table 6 Colorful Accent 1" w:uiPriority="51"/>
-    <w:lsdException w:name="List Table 7 Colorful Accent 1" w:uiPriority="52"/>
-    <w:lsdException w:name="List Table 1 Light Accent 2" w:uiPriority="46"/>
-    <w:lsdException w:name="List Table 2 Accent 2" w:uiPriority="47"/>
-    <w:lsdException w:name="List Table 3 Accent 2" w:uiPriority="48"/>
-    <w:lsdException w:name="List Table 4 Accent 2" w:uiPriority="49"/>
-    <w:lsdException w:name="List Table 5 Dark Accent 2" w:uiPriority="50"/>
-    <w:lsdException w:name="List Table 6 Colorful Accent 2" w:uiPriority="51"/>
-    <w:lsdException w:name="List Table 7 Colorful Accent 2" w:uiPriority="52"/>
-    <w:lsdException w:name="List Table 1 Light Accent 3" w:uiPriority="46"/>
-    <w:lsdException w:name="List Table 2 Accent 3" w:uiPriority="47"/>
-    <w:lsdException w:name="List Table 3 Accent 3" w:uiPriority="48"/>
-    <w:lsdException w:name="List Table 4 Accent 3" w:uiPriority="49"/>
-    <w:lsdException w:name="List Table 5 Dark Accent 3" w:uiPriority="50"/>
-    <w:lsdException w:name="List Table 6 Colorful Accent 3" w:uiPriority="51"/>
-    <w:lsdException w:name="List Table 7 Colorful Accent 3" w:uiPriority="52"/>
-    <w:lsdException w:name="List Table 1 Light Accent 4" w:uiPriority="46"/>
-    <w:lsdException w:name="List Table 2 Accent 4" w:uiPriority="47"/>
-    <w:lsdException w:name="List Table 3 Accent 4" w:uiPriority="48"/>
-    <w:lsdException w:name="List Table 4 Accent 4" w:uiPriority="49"/>
-    <w:lsdException w:name="List Table 5 Dark Accent 4" w:uiPriority="50"/>
-    <w:lsdException w:name="List Table 6 Colorful Accent 4" w:uiPriority="51"/>
-    <w:lsdException w:name="List Table 7 Colorful Accent 4" w:uiPriority="52"/>
-    <w:lsdException w:name="List Table 1 Light Accent 5" w:uiPriority="46"/>
-    <w:lsdException w:name="List Table 2 Accent 5" w:uiPriority="47"/>
-    <w:lsdException w:name="List Table 3 Accent 5" w:uiPriority="48"/>
-    <w:lsdException w:name="List Table 4 Accent 5" w:uiPriority="49"/>
-    <w:lsdException w:name="List Table 5 Dark Accent 5" w:uiPriority="50"/>
-    <w:lsdException w:name="List Table 6 Colorful Accent 5" w:uiPriority="51"/>
-    <w:lsdException w:name="List Table 7 Colorful Accent 5" w:uiPriority="52"/>
-    <w:lsdException w:name="List Table 1 Light Accent 6" w:uiPriority="46"/>
-    <w:lsdException w:name="List Table 2 Accent 6" w:uiPriority="47"/>
-    <w:lsdException w:name="List Table 3 Accent 6" w:uiPriority="48"/>
-    <w:lsdException w:name="List Table 4 Accent 6" w:uiPriority="49"/>
-    <w:lsdException w:name="List Table 5 Dark Accent 6" w:uiPriority="50"/>
-    <w:lsdException w:name="List Table 6 Colorful Accent 6" w:uiPriority="51"/>
-    <w:lsdException w:name="List Table 7 Colorful Accent 6" w:uiPriority="52"/>
-    <w:lsdException w:name="Mention" w:semiHidden="1" w:unhideWhenUsed="1"/>
+  <w:latentStyles w:defLockedState="0" w:defUIPriority="99" w:defSemiHidden="1" w:defUnhideWhenUsed="1" w:defQFormat="0" w:count="276">
+    <w:lsdException w:name="Normal" w:semiHidden="0" w:uiPriority="0" w:unhideWhenUsed="0" w:qFormat="1"/>
+    <w:lsdException w:name="heading 1" w:semiHidden="0" w:uiPriority="9" w:unhideWhenUsed="0" w:qFormat="1"/>
+    <w:lsdException w:name="heading 2" w:uiPriority="9" w:qFormat="1"/>
+    <w:lsdException w:name="heading 3" w:uiPriority="9" w:qFormat="1"/>
+    <w:lsdException w:name="heading 4" w:uiPriority="9" w:qFormat="1"/>
+    <w:lsdException w:name="heading 5" w:uiPriority="9" w:qFormat="1"/>
+    <w:lsdException w:name="heading 6" w:uiPriority="9" w:qFormat="1"/>
+    <w:lsdException w:name="heading 7" w:uiPriority="9" w:qFormat="1"/>
+    <w:lsdException w:name="heading 8" w:uiPriority="9" w:qFormat="1"/>
+    <w:lsdException w:name="heading 9" w:uiPriority="9" w:qFormat="1"/>
+    <w:lsdException w:name="toc 1" w:uiPriority="39"/>
+    <w:lsdException w:name="toc 2" w:uiPriority="39"/>
+    <w:lsdException w:name="toc 3" w:uiPriority="39"/>
+    <w:lsdException w:name="toc 4" w:uiPriority="39"/>
+    <w:lsdException w:name="toc 5" w:uiPriority="39"/>
+    <w:lsdException w:name="toc 6" w:uiPriority="39"/>
+    <w:lsdException w:name="toc 7" w:uiPriority="39"/>
+    <w:lsdException w:name="toc 8" w:uiPriority="39"/>
+    <w:lsdException w:name="toc 9" w:uiPriority="39"/>
+    <w:lsdException w:name="caption" w:uiPriority="35" w:qFormat="1"/>
+    <w:lsdException w:name="Title" w:semiHidden="0" w:uiPriority="10" w:unhideWhenUsed="0" w:qFormat="1"/>
+    <w:lsdException w:name="Default Paragraph Font" w:uiPriority="1"/>
+    <w:lsdException w:name="Subtitle" w:semiHidden="0" w:uiPriority="11" w:unhideWhenUsed="0" w:qFormat="1"/>
+    <w:lsdException w:name="Hyperlink" w:uiPriority="0"/>
+    <w:lsdException w:name="Strong" w:semiHidden="0" w:uiPriority="22" w:unhideWhenUsed="0" w:qFormat="1"/>
+    <w:lsdException w:name="Emphasis" w:semiHidden="0" w:uiPriority="20" w:unhideWhenUsed="0" w:qFormat="1"/>
+    <w:lsdException w:name="Table Grid" w:semiHidden="0" w:uiPriority="59" w:unhideWhenUsed="0"/>
+    <w:lsdException w:name="Note Level 1" w:semiHidden="0" w:unhideWhenUsed="0"/>
+    <w:lsdException w:name="Note Level 2" w:semiHidden="0" w:unhideWhenUsed="0"/>
+    <w:lsdException w:name="Note Level 3" w:semiHidden="0" w:unhideWhenUsed="0"/>
+    <w:lsdException w:name="Note Level 4" w:semiHidden="0" w:unhideWhenUsed="0"/>
+    <w:lsdException w:name="Note Level 5" w:semiHidden="0" w:unhideWhenUsed="0"/>
+    <w:lsdException w:name="Note Level 6" w:semiHidden="0" w:unhideWhenUsed="0"/>
+    <w:lsdException w:name="Note Level 7" w:semiHidden="0" w:unhideWhenUsed="0"/>
+    <w:lsdException w:name="Note Level 8" w:semiHidden="0" w:unhideWhenUsed="0"/>
+    <w:lsdException w:name="Note Level 9" w:semiHidden="0" w:unhideWhenUsed="0"/>
+    <w:lsdException w:name="Placeholder Text" w:unhideWhenUsed="0"/>
+    <w:lsdException w:name="No Spacing" w:semiHidden="0" w:uiPriority="1" w:unhideWhenUsed="0" w:qFormat="1"/>
+    <w:lsdException w:name="Light Shading" w:semiHidden="0" w:uiPriority="60" w:unhideWhenUsed="0"/>
+    <w:lsdException w:name="Light List" w:semiHidden="0" w:uiPriority="61" w:unhideWhenUsed="0"/>
+    <w:lsdException w:name="Light Grid" w:semiHidden="0" w:uiPriority="62" w:unhideWhenUsed="0"/>
+    <w:lsdException w:name="Medium Shading 1" w:semiHidden="0" w:uiPriority="63" w:unhideWhenUsed="0"/>
+    <w:lsdException w:name="Medium Shading 2" w:semiHidden="0" w:uiPriority="64" w:unhideWhenUsed="0"/>
+    <w:lsdException w:name="Medium List 1" w:semiHidden="0" w:uiPriority="65" w:unhideWhenUsed="0"/>
+    <w:lsdException w:name="Medium List 2" w:semiHidden="0" w:uiPriority="66" w:unhideWhenUsed="0"/>
+    <w:lsdException w:name="Medium Grid 1" w:semiHidden="0" w:uiPriority="67" w:unhideWhenUsed="0"/>
+    <w:lsdException w:name="Medium Grid 2" w:semiHidden="0" w:uiPriority="68" w:unhideWhenUsed="0"/>
+    <w:lsdException w:name="Medium Grid 3" w:semiHidden="0" w:uiPriority="69" w:unhideWhenUsed="0"/>
+    <w:lsdException w:name="Dark List" w:semiHidden="0" w:uiPriority="70" w:unhideWhenUsed="0"/>
+    <w:lsdException w:name="Colorful Shading" w:semiHidden="0" w:uiPriority="71" w:unhideWhenUsed="0"/>
+    <w:lsdException w:name="Colorful List" w:semiHidden="0" w:uiPriority="72" w:unhideWhenUsed="0"/>
+    <w:lsdException w:name="Colorful Grid" w:semiHidden="0" w:uiPriority="73" w:unhideWhenUsed="0"/>
+    <w:lsdException w:name="Light Shading Accent 1" w:semiHidden="0" w:uiPriority="60" w:unhideWhenUsed="0"/>
+    <w:lsdException w:name="Light List Accent 1" w:semiHidden="0" w:uiPriority="61" w:unhideWhenUsed="0"/>
+    <w:lsdException w:name="Light Grid Accent 1" w:semiHidden="0" w:uiPriority="62" w:unhideWhenUsed="0"/>
+    <w:lsdException w:name="Medium Shading 1 Accent 1" w:semiHidden="0" w:uiPriority="63" w:unhideWhenUsed="0"/>
+    <w:lsdException w:name="Medium Shading 2 Accent 1" w:semiHidden="0" w:uiPriority="64" w:unhideWhenUsed="0"/>
+    <w:lsdException w:name="Medium List 1 Accent 1" w:semiHidden="0" w:uiPriority="65" w:unhideWhenUsed="0"/>
+    <w:lsdException w:name="Revision" w:unhideWhenUsed="0"/>
+    <w:lsdException w:name="List Paragraph" w:semiHidden="0" w:uiPriority="34" w:unhideWhenUsed="0" w:qFormat="1"/>
+    <w:lsdException w:name="Quote" w:semiHidden="0" w:uiPriority="29" w:unhideWhenUsed="0" w:qFormat="1"/>
+    <w:lsdException w:name="Intense Quote" w:semiHidden="0" w:uiPriority="30" w:unhideWhenUsed="0" w:qFormat="1"/>
+    <w:lsdException w:name="Medium List 2 Accent 1" w:semiHidden="0" w:uiPriority="66" w:unhideWhenUsed="0"/>
+    <w:lsdException w:name="Medium Grid 1 Accent 1" w:semiHidden="0" w:uiPriority="67" w:unhideWhenUsed="0"/>
+    <w:lsdException w:name="Medium Grid 2 Accent 1" w:semiHidden="0" w:uiPriority="68" w:unhideWhenUsed="0"/>
+    <w:lsdException w:name="Medium Grid 3 Accent 1" w:semiHidden="0" w:uiPriority="69" w:unhideWhenUsed="0"/>
+    <w:lsdException w:name="Dark List Accent 1" w:semiHidden="0" w:uiPriority="70" w:unhideWhenUsed="0"/>
+    <w:lsdException w:name="Colorful Shading Accent 1" w:semiHidden="0" w:uiPriority="71" w:unhideWhenUsed="0"/>
+    <w:lsdException w:name="Colorful List Accent 1" w:semiHidden="0" w:uiPriority="72" w:unhideWhenUsed="0"/>
+    <w:lsdException w:name="Colorful Grid Accent 1" w:semiHidden="0" w:uiPriority="73" w:unhideWhenUsed="0"/>
+    <w:lsdException w:name="Light Shading Accent 2" w:semiHidden="0" w:uiPriority="60" w:unhideWhenUsed="0"/>
+    <w:lsdException w:name="Light List Accent 2" w:semiHidden="0" w:uiPriority="61" w:unhideWhenUsed="0"/>
+    <w:lsdException w:name="Light Grid Accent 2" w:semiHidden="0" w:uiPriority="62" w:unhideWhenUsed="0"/>
+    <w:lsdException w:name="Medium Shading 1 Accent 2" w:semiHidden="0" w:uiPriority="63" w:unhideWhenUsed="0"/>
+    <w:lsdException w:name="Medium Shading 2 Accent 2" w:semiHidden="0" w:uiPriority="64" w:unhideWhenUsed="0"/>
+    <w:lsdException w:name="Medium List 1 Accent 2" w:semiHidden="0" w:uiPriority="65" w:unhideWhenUsed="0"/>
+    <w:lsdException w:name="Medium List 2 Accent 2" w:semiHidden="0" w:uiPriority="66" w:unhideWhenUsed="0"/>
+    <w:lsdException w:name="Medium Grid 1 Accent 2" w:semiHidden="0" w:uiPriority="67" w:unhideWhenUsed="0"/>
+    <w:lsdException w:name="Medium Grid 2 Accent 2" w:semiHidden="0" w:uiPriority="68" w:unhideWhenUsed="0"/>
+    <w:lsdException w:name="Medium Grid 3 Accent 2" w:semiHidden="0" w:uiPriority="69" w:unhideWhenUsed="0"/>
+    <w:lsdException w:name="Dark List Accent 2" w:semiHidden="0" w:uiPriority="70" w:unhideWhenUsed="0"/>
+    <w:lsdException w:name="Colorful Shading Accent 2" w:semiHidden="0" w:uiPriority="71" w:unhideWhenUsed="0"/>
+    <w:lsdException w:name="Colorful List Accent 2" w:semiHidden="0" w:uiPriority="72" w:unhideWhenUsed="0"/>
+    <w:lsdException w:name="Colorful Grid Accent 2" w:semiHidden="0" w:uiPriority="73" w:unhideWhenUsed="0"/>
+    <w:lsdException w:name="Light Shading Accent 3" w:semiHidden="0" w:uiPriority="60" w:unhideWhenUsed="0"/>
+    <w:lsdException w:name="Light List Accent 3" w:semiHidden="0" w:uiPriority="61" w:unhideWhenUsed="0"/>
+    <w:lsdException w:name="Light Grid Accent 3" w:semiHidden="0" w:uiPriority="62" w:unhideWhenUsed="0"/>
+    <w:lsdException w:name="Medium Shading 1 Accent 3" w:semiHidden="0" w:uiPriority="63" w:unhideWhenUsed="0"/>
+    <w:lsdException w:name="Medium Shading 2 Accent 3" w:semiHidden="0" w:uiPriority="64" w:unhideWhenUsed="0"/>
+    <w:lsdException w:name="Medium List 1 Accent 3" w:semiHidden="0" w:uiPriority="65" w:unhideWhenUsed="0"/>
+    <w:lsdException w:name="Medium List 2 Accent 3" w:semiHidden="0" w:uiPriority="66" w:unhideWhenUsed="0"/>
+    <w:lsdException w:name="Medium Grid 1 Accent 3" w:semiHidden="0" w:uiPriority="67" w:unhideWhenUsed="0"/>
+    <w:lsdException w:name="Medium Grid 2 Accent 3" w:semiHidden="0" w:uiPriority="68" w:unhideWhenUsed="0"/>
+    <w:lsdException w:name="Medium Grid 3 Accent 3" w:semiHidden="0" w:uiPriority="69" w:unhideWhenUsed="0"/>
+    <w:lsdException w:name="Dark List Accent 3" w:semiHidden="0" w:uiPriority="70" w:unhideWhenUsed="0"/>
+    <w:lsdException w:name="Colorful Shading Accent 3" w:semiHidden="0" w:uiPriority="71" w:unhideWhenUsed="0"/>
+    <w:lsdException w:name="Colorful List Accent 3" w:semiHidden="0" w:uiPriority="72" w:unhideWhenUsed="0"/>
+    <w:lsdException w:name="Colorful Grid Accent 3" w:semiHidden="0" w:uiPriority="73" w:unhideWhenUsed="0"/>
+    <w:lsdException w:name="Light Shading Accent 4" w:semiHidden="0" w:uiPriority="60" w:unhideWhenUsed="0"/>
+    <w:lsdException w:name="Light List Accent 4" w:semiHidden="0" w:uiPriority="61" w:unhideWhenUsed="0"/>
+    <w:lsdException w:name="Light Grid Accent 4" w:semiHidden="0" w:uiPriority="62" w:unhideWhenUsed="0"/>
+    <w:lsdException w:name="Medium Shading 1 Accent 4" w:semiHidden="0" w:uiPriority="63" w:unhideWhenUsed="0"/>
+    <w:lsdException w:name="Medium Shading 2 Accent 4" w:semiHidden="0" w:uiPriority="64" w:unhideWhenUsed="0"/>
+    <w:lsdException w:name="Medium List 1 Accent 4" w:semiHidden="0" w:uiPriority="65" w:unhideWhenUsed="0"/>
+    <w:lsdException w:name="Medium List 2 Accent 4" w:semiHidden="0" w:uiPriority="66" w:unhideWhenUsed="0"/>
+    <w:lsdException w:name="Medium Grid 1 Accent 4" w:semiHidden="0" w:uiPriority="67" w:unhideWhenUsed="0"/>
+    <w:lsdException w:name="Medium Grid 2 Accent 4" w:semiHidden="0" w:uiPriority="68" w:unhideWhenUsed="0"/>
+    <w:lsdException w:name="Medium Grid 3 Accent 4" w:semiHidden="0" w:uiPriority="69" w:unhideWhenUsed="0"/>
+    <w:lsdException w:name="Dark List Accent 4" w:semiHidden="0" w:uiPriority="70" w:unhideWhenUsed="0"/>
+    <w:lsdException w:name="Colorful Shading Accent 4" w:semiHidden="0" w:uiPriority="71" w:unhideWhenUsed="0"/>
+    <w:lsdException w:name="Colorful List Accent 4" w:semiHidden="0" w:uiPriority="72" w:unhideWhenUsed="0"/>
+    <w:lsdException w:name="Colorful Grid Accent 4" w:semiHidden="0" w:uiPriority="73" w:unhideWhenUsed="0"/>
+    <w:lsdException w:name="Light Shading Accent 5" w:semiHidden="0" w:uiPriority="60" w:unhideWhenUsed="0"/>
+    <w:lsdException w:name="Light List Accent 5" w:semiHidden="0" w:uiPriority="61" w:unhideWhenUsed="0"/>
+    <w:lsdException w:name="Light Grid Accent 5" w:semiHidden="0" w:uiPriority="62" w:unhideWhenUsed="0"/>
+    <w:lsdException w:name="Medium Shading 1 Accent 5" w:semiHidden="0" w:uiPriority="63" w:unhideWhenUsed="0"/>
+    <w:lsdException w:name="Medium Shading 2 Accent 5" w:semiHidden="0" w:uiPriority="64" w:unhideWhenUsed="0"/>
+    <w:lsdException w:name="Medium List 1 Accent 5" w:semiHidden="0" w:uiPriority="65" w:unhideWhenUsed="0"/>
+    <w:lsdException w:name="Medium List 2 Accent 5" w:semiHidden="0" w:uiPriority="66" w:unhideWhenUsed="0"/>
+    <w:lsdException w:name="Medium Grid 1 Accent 5" w:semiHidden="0" w:uiPriority="67" w:unhideWhenUsed="0"/>
+    <w:lsdException w:name="Medium Grid 2 Accent 5" w:semiHidden="0" w:uiPriority="68" w:unhideWhenUsed="0"/>
+    <w:lsdException w:name="Medium Grid 3 Accent 5" w:semiHidden="0" w:uiPriority="69" w:unhideWhenUsed="0"/>
+    <w:lsdException w:name="Dark List Accent 5" w:semiHidden="0" w:uiPriority="70" w:unhideWhenUsed="0"/>
+    <w:lsdException w:name="Colorful Shading Accent 5" w:semiHidden="0" w:uiPriority="71" w:unhideWhenUsed="0"/>
+    <w:lsdException w:name="Colorful List Accent 5" w:semiHidden="0" w:uiPriority="72" w:unhideWhenUsed="0"/>
+    <w:lsdException w:name="Colorful Grid Accent 5" w:semiHidden="0" w:uiPriority="73" w:unhideWhenUsed="0"/>
+    <w:lsdException w:name="Light Shading Accent 6" w:semiHidden="0" w:uiPriority="60" w:unhideWhenUsed="0"/>
+    <w:lsdException w:name="Light List Accent 6" w:semiHidden="0" w:uiPriority="61" w:unhideWhenUsed="0"/>
+    <w:lsdException w:name="Light Grid Accent 6" w:semiHidden="0" w:uiPriority="62" w:unhideWhenUsed="0"/>
+    <w:lsdException w:name="Medium Shading 1 Accent 6" w:semiHidden="0" w:uiPriority="63" w:unhideWhenUsed="0"/>
+    <w:lsdException w:name="Medium Shading 2 Accent 6" w:semiHidden="0" w:uiPriority="64" w:unhideWhenUsed="0"/>
+    <w:lsdException w:name="Medium List 1 Accent 6" w:semiHidden="0" w:uiPriority="65" w:unhideWhenUsed="0"/>
+    <w:lsdException w:name="Medium List 2 Accent 6" w:semiHidden="0" w:uiPriority="66" w:unhideWhenUsed="0"/>
+    <w:lsdException w:name="Medium Grid 1 Accent 6" w:semiHidden="0" w:uiPriority="67" w:unhideWhenUsed="0"/>
+    <w:lsdException w:name="Medium Grid 2 Accent 6" w:semiHidden="0" w:uiPriority="68" w:unhideWhenUsed="0"/>
+    <w:lsdException w:name="Medium Grid 3 Accent 6" w:semiHidden="0" w:uiPriority="69" w:unhideWhenUsed="0"/>
+    <w:lsdException w:name="Dark List Accent 6" w:semiHidden="0" w:uiPriority="70" w:unhideWhenUsed="0"/>
+    <w:lsdException w:name="Colorful Shading Accent 6" w:semiHidden="0" w:uiPriority="71" w:unhideWhenUsed="0"/>
+    <w:lsdException w:name="Colorful List Accent 6" w:semiHidden="0" w:uiPriority="72" w:unhideWhenUsed="0"/>
+    <w:lsdException w:name="Colorful Grid Accent 6" w:semiHidden="0" w:uiPriority="73" w:unhideWhenUsed="0"/>
+    <w:lsdException w:name="Subtle Emphasis" w:semiHidden="0" w:uiPriority="19" w:unhideWhenUsed="0" w:qFormat="1"/>
+    <w:lsdException w:name="Intense Emphasis" w:semiHidden="0" w:uiPriority="21" w:unhideWhenUsed="0" w:qFormat="1"/>
+    <w:lsdException w:name="Subtle Reference" w:semiHidden="0" w:uiPriority="31" w:unhideWhenUsed="0" w:qFormat="1"/>
+    <w:lsdException w:name="Intense Reference" w:semiHidden="0" w:uiPriority="32" w:unhideWhenUsed="0" w:qFormat="1"/>
+    <w:lsdException w:name="Book Title" w:semiHidden="0" w:uiPriority="33" w:unhideWhenUsed="0" w:qFormat="1"/>
+    <w:lsdException w:name="Bibliography" w:uiPriority="37"/>
+    <w:lsdException w:name="TOC Heading" w:uiPriority="39" w:qFormat="1"/>
+  </w:latentStyles>
+  <w:style w:type="paragraph" w:default="1" w:styleId="Normal">
+    <w:name w:val="Normal"/>
+    <w:qFormat/>
+  </w:style>
+  <w:style w:type="character" w:default="1" w:styleId="DefaultParagraphFont">
+    <w:name w:val="Default Paragraph Font"/>
+    <w:uiPriority w:val="1"/>
+    <w:semiHidden/>
+    <w:unhideWhenUsed/>
+  </w:style>
+  <w:style w:type="table" w:default="1" w:styleId="TableNormal">
+    <w:name w:val="Normal Table"/>
+    <w:uiPriority w:val="99"/>
+    <w:semiHidden/>
+    <w:unhideWhenUsed/>
+    <w:tblPr>
+      <w:tblInd w:w="0" w:type="dxa"/>
+      <w:tblCellMar>
+        <w:top w:w="0" w:type="dxa"/>
+        <w:left w:w="108" w:type="dxa"/>
+        <w:bottom w:w="0" w:type="dxa"/>
+        <w:right w:w="108" w:type="dxa"/>
+      </w:tblCellMar>
+    </w:tblPr>
+  </w:style>
+  <w:style w:type="numbering" w:default="1" w:styleId="NoList">
+    <w:name w:val="No List"/>
+    <w:uiPriority w:val="99"/>
+    <w:semiHidden/>
+    <w:unhideWhenUsed/>
+  </w:style>
+  <w:style w:type="paragraph" w:styleId="NormalWeb">
+    <w:name w:val="Normal (Web)"/>
+    <w:basedOn w:val="Normal"/>
+    <w:uiPriority w:val="99"/>
+    <w:semiHidden/>
+    <w:unhideWhenUsed/>
+    <w:rsid w:val="00EB626D"/>
+    <w:pPr>
+      <w:spacing w:before="100" w:beforeAutospacing="1" w:after="100" w:afterAutospacing="1" w:line="240" w:lineRule="auto"/>
+    </w:pPr>
+    <w:rPr>
+      <w:rFonts w:ascii="Times New Roman" w:eastAsia="Times New Roman" w:hAnsi="Times New Roman" w:cs="Times New Roman"/>
+      <w:sz w:val="24"/>
+      <w:szCs w:val="24"/>
+    </w:rPr>
+  </w:style>
+  <w:style w:type="character" w:styleId="Strong">
+    <w:name w:val="Strong"/>
+    <w:basedOn w:val="DefaultParagraphFont"/>
+    <w:uiPriority w:val="22"/>
+    <w:qFormat/>
+    <w:rsid w:val="00EB626D"/>
+    <w:rPr>
+      <w:b/>
+      <w:bCs/>
+    </w:rPr>
+  </w:style>
+  <w:style w:type="character" w:customStyle="1" w:styleId="apple-converted-space">
+    <w:name w:val="apple-converted-space"/>
+    <w:basedOn w:val="DefaultParagraphFont"/>
+    <w:rsid w:val="00EB626D"/>
+  </w:style>
+  <w:style w:type="character" w:styleId="Emphasis">
+    <w:name w:val="Emphasis"/>
+    <w:basedOn w:val="DefaultParagraphFont"/>
+    <w:uiPriority w:val="20"/>
+    <w:qFormat/>
+    <w:rsid w:val="00EB626D"/>
+    <w:rPr>
+      <w:i/>
+      <w:iCs/>
+    </w:rPr>
+  </w:style>
+  <w:style w:type="paragraph" w:styleId="ListParagraph">
+    <w:name w:val="List Paragraph"/>
+    <w:basedOn w:val="Normal"/>
+    <w:uiPriority w:val="34"/>
+    <w:qFormat/>
+    <w:rsid w:val="00EB626D"/>
+    <w:pPr>
+      <w:ind w:left="720"/>
+      <w:contextualSpacing/>
+    </w:pPr>
+  </w:style>
+  <w:style w:type="character" w:styleId="Hyperlink">
+    <w:name w:val="Hyperlink"/>
+    <w:rsid w:val="008C5CFE"/>
+    <w:rPr>
+      <w:color w:val="000080"/>
+      <w:u w:val="single"/>
+    </w:rPr>
+  </w:style>
+  <w:style w:type="character" w:styleId="FollowedHyperlink">
+    <w:name w:val="FollowedHyperlink"/>
+    <w:basedOn w:val="DefaultParagraphFont"/>
+    <w:uiPriority w:val="99"/>
+    <w:semiHidden/>
+    <w:unhideWhenUsed/>
+    <w:rsid w:val="004B7487"/>
+    <w:rPr>
+      <w:color w:val="800080" w:themeColor="followedHyperlink"/>
+      <w:u w:val="single"/>
+    </w:rPr>
+  </w:style>
+</w:styles>
+</file>
+
+<file path=word/stylesWithEffects.xml><?xml version="1.0" encoding="utf-8"?>
+<w:styles xmlns:wpc="http://schemas.microsoft.com/office/word/2010/wordprocessingCanvas" xmlns:mo="http://schemas.microsoft.com/office/mac/office/2008/main" xmlns:mc="http://schemas.openxmlformats.org/markup-compatibility/2006" xmlns:mv="urn:schemas-microsoft-com:mac:vml" xmlns:o="urn:schemas-microsoft-com:office:office" xmlns:r="http://schemas.openxmlformats.org/officeDocument/2006/relationships" xmlns:m="http://schemas.openxmlformats.org/officeDocument/2006/math" xmlns:v="urn:schemas-microsoft-com:vml" xmlns:wp14="http://schemas.microsoft.com/office/word/2010/wordprocessingDrawing" xmlns:wp="http://schemas.openxmlformats.org/drawingml/2006/wordprocessingDrawing" xmlns:w10="urn:schemas-microsoft-com:office:word" xmlns:w="http://schemas.openxmlformats.org/wordprocessingml/2006/main" xmlns:w14="http://schemas.microsoft.com/office/word/2010/wordml" xmlns:wpg="http://schemas.microsoft.com/office/word/2010/wordprocessingGroup" xmlns:wpi="http://schemas.microsoft.com/office/word/2010/wordprocessingInk" xmlns:wne="http://schemas.microsoft.com/office/word/2006/wordml" xmlns:wps="http://schemas.microsoft.com/office/word/2010/wordprocessingShape" mc:Ignorable="w14 wp14">
+  <w:docDefaults>
+    <w:rPrDefault>
+      <w:rPr>
+        <w:rFonts w:asciiTheme="minorHAnsi" w:eastAsiaTheme="minorEastAsia" w:hAnsiTheme="minorHAnsi" w:cstheme="minorBidi"/>
+        <w:sz w:val="22"/>
+        <w:szCs w:val="22"/>
+        <w:lang w:val="en-US" w:eastAsia="zh-CN" w:bidi="ar-SA"/>
+      </w:rPr>
+    </w:rPrDefault>
+    <w:pPrDefault>
+      <w:pPr>
+        <w:spacing w:after="200" w:line="276" w:lineRule="auto"/>
+      </w:pPr>
+    </w:pPrDefault>
+  </w:docDefaults>
+  <w:latentStyles w:defLockedState="0" w:defUIPriority="99" w:defSemiHidden="1" w:defUnhideWhenUsed="1" w:defQFormat="0" w:count="276">
+    <w:lsdException w:name="Normal" w:semiHidden="0" w:uiPriority="0" w:unhideWhenUsed="0" w:qFormat="1"/>
+    <w:lsdException w:name="heading 1" w:semiHidden="0" w:uiPriority="9" w:unhideWhenUsed="0" w:qFormat="1"/>
+    <w:lsdException w:name="heading 2" w:uiPriority="9" w:qFormat="1"/>
+    <w:lsdException w:name="heading 3" w:uiPriority="9" w:qFormat="1"/>
+    <w:lsdException w:name="heading 4" w:uiPriority="9" w:qFormat="1"/>
+    <w:lsdException w:name="heading 5" w:uiPriority="9" w:qFormat="1"/>
+    <w:lsdException w:name="heading 6" w:uiPriority="9" w:qFormat="1"/>
+    <w:lsdException w:name="heading 7" w:uiPriority="9" w:qFormat="1"/>
+    <w:lsdException w:name="heading 8" w:uiPriority="9" w:qFormat="1"/>
+    <w:lsdException w:name="heading 9" w:uiPriority="9" w:qFormat="1"/>
+    <w:lsdException w:name="toc 1" w:uiPriority="39"/>
+    <w:lsdException w:name="toc 2" w:uiPriority="39"/>
+    <w:lsdException w:name="toc 3" w:uiPriority="39"/>
+    <w:lsdException w:name="toc 4" w:uiPriority="39"/>
+    <w:lsdException w:name="toc 5" w:uiPriority="39"/>
+    <w:lsdException w:name="toc 6" w:uiPriority="39"/>
+    <w:lsdException w:name="toc 7" w:uiPriority="39"/>
+    <w:lsdException w:name="toc 8" w:uiPriority="39"/>
+    <w:lsdException w:name="toc 9" w:uiPriority="39"/>
+    <w:lsdException w:name="caption" w:uiPriority="35" w:qFormat="1"/>
+    <w:lsdException w:name="Title" w:semiHidden="0" w:uiPriority="10" w:unhideWhenUsed="0" w:qFormat="1"/>
+    <w:lsdException w:name="Default Paragraph Font" w:uiPriority="1"/>
+    <w:lsdException w:name="Subtitle" w:semiHidden="0" w:uiPriority="11" w:unhideWhenUsed="0" w:qFormat="1"/>
+    <w:lsdException w:name="Hyperlink" w:uiPriority="0"/>
+    <w:lsdException w:name="Strong" w:semiHidden="0" w:uiPriority="22" w:unhideWhenUsed="0" w:qFormat="1"/>
+    <w:lsdException w:name="Emphasis" w:semiHidden="0" w:uiPriority="20" w:unhideWhenUsed="0" w:qFormat="1"/>
+    <w:lsdException w:name="Table Grid" w:semiHidden="0" w:uiPriority="59" w:unhideWhenUsed="0"/>
+    <w:lsdException w:name="Note Level 1" w:semiHidden="0" w:unhideWhenUsed="0"/>
+    <w:lsdException w:name="Note Level 2" w:semiHidden="0" w:unhideWhenUsed="0"/>
+    <w:lsdException w:name="Note Level 3" w:semiHidden="0" w:unhideWhenUsed="0"/>
+    <w:lsdException w:name="Note Level 4" w:semiHidden="0" w:unhideWhenUsed="0"/>
+    <w:lsdException w:name="Note Level 5" w:semiHidden="0" w:unhideWhenUsed="0"/>
+    <w:lsdException w:name="Note Level 6" w:semiHidden="0" w:unhideWhenUsed="0"/>
+    <w:lsdException w:name="Note Level 7" w:semiHidden="0" w:unhideWhenUsed="0"/>
+    <w:lsdException w:name="Note Level 8" w:semiHidden="0" w:unhideWhenUsed="0"/>
+    <w:lsdException w:name="Note Level 9" w:semiHidden="0" w:unhideWhenUsed="0"/>
+    <w:lsdException w:name="Placeholder Text" w:unhideWhenUsed="0"/>
+    <w:lsdException w:name="No Spacing" w:semiHidden="0" w:uiPriority="1" w:unhideWhenUsed="0" w:qFormat="1"/>
+    <w:lsdException w:name="Light Shading" w:semiHidden="0" w:uiPriority="60" w:unhideWhenUsed="0"/>
+    <w:lsdException w:name="Light List" w:semiHidden="0" w:uiPriority="61" w:unhideWhenUsed="0"/>
+    <w:lsdException w:name="Light Grid" w:semiHidden="0" w:uiPriority="62" w:unhideWhenUsed="0"/>
+    <w:lsdException w:name="Medium Shading 1" w:semiHidden="0" w:uiPriority="63" w:unhideWhenUsed="0"/>
+    <w:lsdException w:name="Medium Shading 2" w:semiHidden="0" w:uiPriority="64" w:unhideWhenUsed="0"/>
+    <w:lsdException w:name="Medium List 1" w:semiHidden="0" w:uiPriority="65" w:unhideWhenUsed="0"/>
+    <w:lsdException w:name="Medium List 2" w:semiHidden="0" w:uiPriority="66" w:unhideWhenUsed="0"/>
+    <w:lsdException w:name="Medium Grid 1" w:semiHidden="0" w:uiPriority="67" w:unhideWhenUsed="0"/>
+    <w:lsdException w:name="Medium Grid 2" w:semiHidden="0" w:uiPriority="68" w:unhideWhenUsed="0"/>
+    <w:lsdException w:name="Medium Grid 3" w:semiHidden="0" w:uiPriority="69" w:unhideWhenUsed="0"/>
+    <w:lsdException w:name="Dark List" w:semiHidden="0" w:uiPriority="70" w:unhideWhenUsed="0"/>
+    <w:lsdException w:name="Colorful Shading" w:semiHidden="0" w:uiPriority="71" w:unhideWhenUsed="0"/>
+    <w:lsdException w:name="Colorful List" w:semiHidden="0" w:uiPriority="72" w:unhideWhenUsed="0"/>
+    <w:lsdException w:name="Colorful Grid" w:semiHidden="0" w:uiPriority="73" w:unhideWhenUsed="0"/>
+    <w:lsdException w:name="Light Shading Accent 1" w:semiHidden="0" w:uiPriority="60" w:unhideWhenUsed="0"/>
+    <w:lsdException w:name="Light List Accent 1" w:semiHidden="0" w:uiPriority="61" w:unhideWhenUsed="0"/>
+    <w:lsdException w:name="Light Grid Accent 1" w:semiHidden="0" w:uiPriority="62" w:unhideWhenUsed="0"/>
+    <w:lsdException w:name="Medium Shading 1 Accent 1" w:semiHidden="0" w:uiPriority="63" w:unhideWhenUsed="0"/>
+    <w:lsdException w:name="Medium Shading 2 Accent 1" w:semiHidden="0" w:uiPriority="64" w:unhideWhenUsed="0"/>
+    <w:lsdException w:name="Medium List 1 Accent 1" w:semiHidden="0" w:uiPriority="65" w:unhideWhenUsed="0"/>
+    <w:lsdException w:name="Revision" w:unhideWhenUsed="0"/>
+    <w:lsdException w:name="List Paragraph" w:semiHidden="0" w:uiPriority="34" w:unhideWhenUsed="0" w:qFormat="1"/>
+    <w:lsdException w:name="Quote" w:semiHidden="0" w:uiPriority="29" w:unhideWhenUsed="0" w:qFormat="1"/>
+    <w:lsdException w:name="Intense Quote" w:semiHidden="0" w:uiPriority="30" w:unhideWhenUsed="0" w:qFormat="1"/>
+    <w:lsdException w:name="Medium List 2 Accent 1" w:semiHidden="0" w:uiPriority="66" w:unhideWhenUsed="0"/>
+    <w:lsdException w:name="Medium Grid 1 Accent 1" w:semiHidden="0" w:uiPriority="67" w:unhideWhenUsed="0"/>
+    <w:lsdException w:name="Medium Grid 2 Accent 1" w:semiHidden="0" w:uiPriority="68" w:unhideWhenUsed="0"/>
+    <w:lsdException w:name="Medium Grid 3 Accent 1" w:semiHidden="0" w:uiPriority="69" w:unhideWhenUsed="0"/>
+    <w:lsdException w:name="Dark List Accent 1" w:semiHidden="0" w:uiPriority="70" w:unhideWhenUsed="0"/>
+    <w:lsdException w:name="Colorful Shading Accent 1" w:semiHidden="0" w:uiPriority="71" w:unhideWhenUsed="0"/>
+    <w:lsdException w:name="Colorful List Accent 1" w:semiHidden="0" w:uiPriority="72" w:unhideWhenUsed="0"/>
+    <w:lsdException w:name="Colorful Grid Accent 1" w:semiHidden="0" w:uiPriority="73" w:unhideWhenUsed="0"/>
+    <w:lsdException w:name="Light Shading Accent 2" w:semiHidden="0" w:uiPriority="60" w:unhideWhenUsed="0"/>
+    <w:lsdException w:name="Light List Accent 2" w:semiHidden="0" w:uiPriority="61" w:unhideWhenUsed="0"/>
+    <w:lsdException w:name="Light Grid Accent 2" w:semiHidden="0" w:uiPriority="62" w:unhideWhenUsed="0"/>
+    <w:lsdException w:name="Medium Shading 1 Accent 2" w:semiHidden="0" w:uiPriority="63" w:unhideWhenUsed="0"/>
+    <w:lsdException w:name="Medium Shading 2 Accent 2" w:semiHidden="0" w:uiPriority="64" w:unhideWhenUsed="0"/>
+    <w:lsdException w:name="Medium List 1 Accent 2" w:semiHidden="0" w:uiPriority="65" w:unhideWhenUsed="0"/>
+    <w:lsdException w:name="Medium List 2 Accent 2" w:semiHidden="0" w:uiPriority="66" w:unhideWhenUsed="0"/>
+    <w:lsdException w:name="Medium Grid 1 Accent 2" w:semiHidden="0" w:uiPriority="67" w:unhideWhenUsed="0"/>
+    <w:lsdException w:name="Medium Grid 2 Accent 2" w:semiHidden="0" w:uiPriority="68" w:unhideWhenUsed="0"/>
+    <w:lsdException w:name="Medium Grid 3 Accent 2" w:semiHidden="0" w:uiPriority="69" w:unhideWhenUsed="0"/>
+    <w:lsdException w:name="Dark List Accent 2" w:semiHidden="0" w:uiPriority="70" w:unhideWhenUsed="0"/>
+    <w:lsdException w:name="Colorful Shading Accent 2" w:semiHidden="0" w:uiPriority="71" w:unhideWhenUsed="0"/>
+    <w:lsdException w:name="Colorful List Accent 2" w:semiHidden="0" w:uiPriority="72" w:unhideWhenUsed="0"/>
+    <w:lsdException w:name="Colorful Grid Accent 2" w:semiHidden="0" w:uiPriority="73" w:unhideWhenUsed="0"/>
+    <w:lsdException w:name="Light Shading Accent 3" w:semiHidden="0" w:uiPriority="60" w:unhideWhenUsed="0"/>
+    <w:lsdException w:name="Light List Accent 3" w:semiHidden="0" w:uiPriority="61" w:unhideWhenUsed="0"/>
+    <w:lsdException w:name="Light Grid Accent 3" w:semiHidden="0" w:uiPriority="62" w:unhideWhenUsed="0"/>
+    <w:lsdException w:name="Medium Shading 1 Accent 3" w:semiHidden="0" w:uiPriority="63" w:unhideWhenUsed="0"/>
+    <w:lsdException w:name="Medium Shading 2 Accent 3" w:semiHidden="0" w:uiPriority="64" w:unhideWhenUsed="0"/>
+    <w:lsdException w:name="Medium List 1 Accent 3" w:semiHidden="0" w:uiPriority="65" w:unhideWhenUsed="0"/>
+    <w:lsdException w:name="Medium List 2 Accent 3" w:semiHidden="0" w:uiPriority="66" w:unhideWhenUsed="0"/>
+    <w:lsdException w:name="Medium Grid 1 Accent 3" w:semiHidden="0" w:uiPriority="67" w:unhideWhenUsed="0"/>
+    <w:lsdException w:name="Medium Grid 2 Accent 3" w:semiHidden="0" w:uiPriority="68" w:unhideWhenUsed="0"/>
+    <w:lsdException w:name="Medium Grid 3 Accent 3" w:semiHidden="0" w:uiPriority="69" w:unhideWhenUsed="0"/>
+    <w:lsdException w:name="Dark List Accent 3" w:semiHidden="0" w:uiPriority="70" w:unhideWhenUsed="0"/>
+    <w:lsdException w:name="Colorful Shading Accent 3" w:semiHidden="0" w:uiPriority="71" w:unhideWhenUsed="0"/>
+    <w:lsdException w:name="Colorful List Accent 3" w:semiHidden="0" w:uiPriority="72" w:unhideWhenUsed="0"/>
+    <w:lsdException w:name="Colorful Grid Accent 3" w:semiHidden="0" w:uiPriority="73" w:unhideWhenUsed="0"/>
+    <w:lsdException w:name="Light Shading Accent 4" w:semiHidden="0" w:uiPriority="60" w:unhideWhenUsed="0"/>
+    <w:lsdException w:name="Light List Accent 4" w:semiHidden="0" w:uiPriority="61" w:unhideWhenUsed="0"/>
+    <w:lsdException w:name="Light Grid Accent 4" w:semiHidden="0" w:uiPriority="62" w:unhideWhenUsed="0"/>
+    <w:lsdException w:name="Medium Shading 1 Accent 4" w:semiHidden="0" w:uiPriority="63" w:unhideWhenUsed="0"/>
+    <w:lsdException w:name="Medium Shading 2 Accent 4" w:semiHidden="0" w:uiPriority="64" w:unhideWhenUsed="0"/>
+    <w:lsdException w:name="Medium List 1 Accent 4" w:semiHidden="0" w:uiPriority="65" w:unhideWhenUsed="0"/>
+    <w:lsdException w:name="Medium List 2 Accent 4" w:semiHidden="0" w:uiPriority="66" w:unhideWhenUsed="0"/>
+    <w:lsdException w:name="Medium Grid 1 Accent 4" w:semiHidden="0" w:uiPriority="67" w:unhideWhenUsed="0"/>
+    <w:lsdException w:name="Medium Grid 2 Accent 4" w:semiHidden="0" w:uiPriority="68" w:unhideWhenUsed="0"/>
+    <w:lsdException w:name="Medium Grid 3 Accent 4" w:semiHidden="0" w:uiPriority="69" w:unhideWhenUsed="0"/>
+    <w:lsdException w:name="Dark List Accent 4" w:semiHidden="0" w:uiPriority="70" w:unhideWhenUsed="0"/>
+    <w:lsdException w:name="Colorful Shading Accent 4" w:semiHidden="0" w:uiPriority="71" w:unhideWhenUsed="0"/>
+    <w:lsdException w:name="Colorful List Accent 4" w:semiHidden="0" w:uiPriority="72" w:unhideWhenUsed="0"/>
+    <w:lsdException w:name="Colorful Grid Accent 4" w:semiHidden="0" w:uiPriority="73" w:unhideWhenUsed="0"/>
+    <w:lsdException w:name="Light Shading Accent 5" w:semiHidden="0" w:uiPriority="60" w:unhideWhenUsed="0"/>
+    <w:lsdException w:name="Light List Accent 5" w:semiHidden="0" w:uiPriority="61" w:unhideWhenUsed="0"/>
+    <w:lsdException w:name="Light Grid Accent 5" w:semiHidden="0" w:uiPriority="62" w:unhideWhenUsed="0"/>
+    <w:lsdException w:name="Medium Shading 1 Accent 5" w:semiHidden="0" w:uiPriority="63" w:unhideWhenUsed="0"/>
+    <w:lsdException w:name="Medium Shading 2 Accent 5" w:semiHidden="0" w:uiPriority="64" w:unhideWhenUsed="0"/>
+    <w:lsdException w:name="Medium List 1 Accent 5" w:semiHidden="0" w:uiPriority="65" w:unhideWhenUsed="0"/>
+    <w:lsdException w:name="Medium List 2 Accent 5" w:semiHidden="0" w:uiPriority="66" w:unhideWhenUsed="0"/>
+    <w:lsdException w:name="Medium Grid 1 Accent 5" w:semiHidden="0" w:uiPriority="67" w:unhideWhenUsed="0"/>
+    <w:lsdException w:name="Medium Grid 2 Accent 5" w:semiHidden="0" w:uiPriority="68" w:unhideWhenUsed="0"/>
+    <w:lsdException w:name="Medium Grid 3 Accent 5" w:semiHidden="0" w:uiPriority="69" w:unhideWhenUsed="0"/>
+    <w:lsdException w:name="Dark List Accent 5" w:semiHidden="0" w:uiPriority="70" w:unhideWhenUsed="0"/>
+    <w:lsdException w:name="Colorful Shading Accent 5" w:semiHidden="0" w:uiPriority="71" w:unhideWhenUsed="0"/>
+    <w:lsdException w:name="Colorful List Accent 5" w:semiHidden="0" w:uiPriority="72" w:unhideWhenUsed="0"/>
+    <w:lsdException w:name="Colorful Grid Accent 5" w:semiHidden="0" w:uiPriority="73" w:unhideWhenUsed="0"/>
+    <w:lsdException w:name="Light Shading Accent 6" w:semiHidden="0" w:uiPriority="60" w:unhideWhenUsed="0"/>
+    <w:lsdException w:name="Light List Accent 6" w:semiHidden="0" w:uiPriority="61" w:unhideWhenUsed="0"/>
+    <w:lsdException w:name="Light Grid Accent 6" w:semiHidden="0" w:uiPriority="62" w:unhideWhenUsed="0"/>
+    <w:lsdException w:name="Medium Shading 1 Accent 6" w:semiHidden="0" w:uiPriority="63" w:unhideWhenUsed="0"/>
+    <w:lsdException w:name="Medium Shading 2 Accent 6" w:semiHidden="0" w:uiPriority="64" w:unhideWhenUsed="0"/>
+    <w:lsdException w:name="Medium List 1 Accent 6" w:semiHidden="0" w:uiPriority="65" w:unhideWhenUsed="0"/>
+    <w:lsdException w:name="Medium List 2 Accent 6" w:semiHidden="0" w:uiPriority="66" w:unhideWhenUsed="0"/>
+    <w:lsdException w:name="Medium Grid 1 Accent 6" w:semiHidden="0" w:uiPriority="67" w:unhideWhenUsed="0"/>
+    <w:lsdException w:name="Medium Grid 2 Accent 6" w:semiHidden="0" w:uiPriority="68" w:unhideWhenUsed="0"/>
+    <w:lsdException w:name="Medium Grid 3 Accent 6" w:semiHidden="0" w:uiPriority="69" w:unhideWhenUsed="0"/>
+    <w:lsdException w:name="Dark List Accent 6" w:semiHidden="0" w:uiPriority="70" w:unhideWhenUsed="0"/>
+    <w:lsdException w:name="Colorful Shading Accent 6" w:semiHidden="0" w:uiPriority="71" w:unhideWhenUsed="0"/>
+    <w:lsdException w:name="Colorful List Accent 6" w:semiHidden="0" w:uiPriority="72" w:unhideWhenUsed="0"/>
+    <w:lsdException w:name="Colorful Grid Accent 6" w:semiHidden="0" w:uiPriority="73" w:unhideWhenUsed="0"/>
+    <w:lsdException w:name="Subtle Emphasis" w:semiHidden="0" w:uiPriority="19" w:unhideWhenUsed="0" w:qFormat="1"/>
+    <w:lsdException w:name="Intense Emphasis" w:semiHidden="0" w:uiPriority="21" w:unhideWhenUsed="0" w:qFormat="1"/>
+    <w:lsdException w:name="Subtle Reference" w:semiHidden="0" w:uiPriority="31" w:unhideWhenUsed="0" w:qFormat="1"/>
+    <w:lsdException w:name="Intense Reference" w:semiHidden="0" w:uiPriority="32" w:unhideWhenUsed="0" w:qFormat="1"/>
+    <w:lsdException w:name="Book Title" w:semiHidden="0" w:uiPriority="33" w:unhideWhenUsed="0" w:qFormat="1"/>
+    <w:lsdException w:name="Bibliography" w:uiPriority="37"/>
+    <w:lsdException w:name="TOC Heading" w:uiPriority="39" w:qFormat="1"/>
   </w:latentStyles>
   <w:style w:type="paragraph" w:default="1" w:styleId="Normal">
     <w:name w:val="Normal"/>
@@ -8069,7 +8126,7 @@
 </file>
 
 <file path=customXml/itemProps1.xml><?xml version="1.0" encoding="utf-8"?>
-<ds:datastoreItem xmlns:ds="http://schemas.openxmlformats.org/officeDocument/2006/customXml" ds:itemID="{DE492A29-A121-4B60-A073-1215E7FF9DAE}">
+<ds:datastoreItem xmlns:ds="http://schemas.openxmlformats.org/officeDocument/2006/customXml" ds:itemID="{0886D1E9-C1DB-DC40-8B84-3AA600AC27FB}">
   <ds:schemaRefs>
     <ds:schemaRef ds:uri="http://schemas.openxmlformats.org/officeDocument/2006/bibliography"/>
   </ds:schemaRefs>

</xml_diff>

<commit_message>
The end of ACM eboard
</commit_message>
<xml_diff>
--- a/documents/CYan_Resume.docx
+++ b/documents/CYan_Resume.docx
@@ -488,8 +488,6 @@
         </w:rPr>
         <w:t>, Python</w:t>
       </w:r>
-      <w:bookmarkStart w:id="0" w:name="_GoBack"/>
-      <w:bookmarkEnd w:id="0"/>
     </w:p>
     <w:p>
       <w:pPr>
@@ -555,6 +553,16 @@
         </w:rPr>
         <w:t>, Django</w:t>
       </w:r>
+      <w:r>
+        <w:rPr>
+          <w:rFonts w:ascii="Times New Roman" w:hAnsi="Times New Roman" w:cs="Times New Roman"/>
+          <w:sz w:val="23"/>
+          <w:szCs w:val="23"/>
+        </w:rPr>
+        <w:t>, Flask</w:t>
+      </w:r>
+      <w:bookmarkStart w:id="0" w:name="_GoBack"/>
+      <w:bookmarkEnd w:id="0"/>
     </w:p>
     <w:p>
       <w:pPr>
@@ -642,6 +650,14 @@
           <w:szCs w:val="23"/>
         </w:rPr>
         <w:t xml:space="preserve"> </w:t>
+      </w:r>
+      <w:r>
+        <w:rPr>
+          <w:rFonts w:ascii="Times New Roman" w:hAnsi="Times New Roman" w:cs="Times New Roman"/>
+          <w:sz w:val="23"/>
+          <w:szCs w:val="23"/>
+        </w:rPr>
+        <w:t>(Site temporarily unavailable)</w:t>
       </w:r>
       <w:r>
         <w:rPr>
@@ -1786,7 +1802,7 @@
           <w:sz w:val="23"/>
           <w:szCs w:val="23"/>
         </w:rPr>
-        <w:t>Dec 2015 – Present</w:t>
+        <w:t>Dec 2015 – May 2017</w:t>
       </w:r>
       <w:r>
         <w:rPr>
@@ -1827,32 +1843,6 @@
           <w:szCs w:val="23"/>
         </w:rPr>
         <w:t>Treasurer</w:t>
-      </w:r>
-    </w:p>
-    <w:p>
-      <w:pPr>
-        <w:pStyle w:val="ListParagraph"/>
-        <w:numPr>
-          <w:ilvl w:val="0"/>
-          <w:numId w:val="34"/>
-        </w:numPr>
-        <w:tabs>
-          <w:tab w:val="right" w:pos="10800"/>
-        </w:tabs>
-        <w:spacing w:after="0" w:line="240" w:lineRule="auto"/>
-        <w:rPr>
-          <w:rFonts w:ascii="Times New Roman" w:hAnsi="Times New Roman" w:cs="Times New Roman"/>
-          <w:sz w:val="23"/>
-          <w:szCs w:val="23"/>
-        </w:rPr>
-      </w:pPr>
-      <w:r>
-        <w:rPr>
-          <w:rFonts w:ascii="Times New Roman" w:hAnsi="Times New Roman" w:cs="Times New Roman"/>
-          <w:sz w:val="23"/>
-          <w:szCs w:val="23"/>
-        </w:rPr>
-        <w:t>Manage club budget of $1,800</w:t>
       </w:r>
       <w:r>
         <w:rPr>
@@ -8126,7 +8116,7 @@
 </file>
 
 <file path=customXml/itemProps1.xml><?xml version="1.0" encoding="utf-8"?>
-<ds:datastoreItem xmlns:ds="http://schemas.openxmlformats.org/officeDocument/2006/customXml" ds:itemID="{0886D1E9-C1DB-DC40-8B84-3AA600AC27FB}">
+<ds:datastoreItem xmlns:ds="http://schemas.openxmlformats.org/officeDocument/2006/customXml" ds:itemID="{FEE94DEF-A951-FE48-BFFD-E42B47AF6229}">
   <ds:schemaRefs>
     <ds:schemaRef ds:uri="http://schemas.openxmlformats.org/officeDocument/2006/bibliography"/>
   </ds:schemaRefs>

</xml_diff>

<commit_message>
updated gpa w spring 2017 semester
</commit_message>
<xml_diff>
--- a/documents/CYan_Resume.docx
+++ b/documents/CYan_Resume.docx
@@ -365,8 +365,10 @@
           <w:sz w:val="23"/>
           <w:szCs w:val="23"/>
         </w:rPr>
-        <w:t>3.656</w:t>
-      </w:r>
+        <w:t>3.636</w:t>
+      </w:r>
+      <w:bookmarkStart w:id="0" w:name="_GoBack"/>
+      <w:bookmarkEnd w:id="0"/>
     </w:p>
     <w:p>
       <w:pPr>
@@ -561,8 +563,6 @@
         </w:rPr>
         <w:t>, Flask</w:t>
       </w:r>
-      <w:bookmarkStart w:id="0" w:name="_GoBack"/>
-      <w:bookmarkEnd w:id="0"/>
     </w:p>
     <w:p>
       <w:pPr>
@@ -8116,7 +8116,7 @@
 </file>
 
 <file path=customXml/itemProps1.xml><?xml version="1.0" encoding="utf-8"?>
-<ds:datastoreItem xmlns:ds="http://schemas.openxmlformats.org/officeDocument/2006/customXml" ds:itemID="{FEE94DEF-A951-FE48-BFFD-E42B47AF6229}">
+<ds:datastoreItem xmlns:ds="http://schemas.openxmlformats.org/officeDocument/2006/customXml" ds:itemID="{8355EB7C-435C-DE4D-8A31-C13DBC39831C}">
   <ds:schemaRefs>
     <ds:schemaRef ds:uri="http://schemas.openxmlformats.org/officeDocument/2006/bibliography"/>
   </ds:schemaRefs>

</xml_diff>

<commit_message>
added ibm exp to doc- need to convert to pdf
</commit_message>
<xml_diff>
--- a/documents/CYan_Resume.docx
+++ b/documents/CYan_Resume.docx
@@ -1,6 +1,6 @@
 
 <file path=word/document.xml><?xml version="1.0" encoding="utf-8"?>
-<w:document xmlns:wpc="http://schemas.microsoft.com/office/word/2010/wordprocessingCanvas" xmlns:mo="http://schemas.microsoft.com/office/mac/office/2008/main" xmlns:mc="http://schemas.openxmlformats.org/markup-compatibility/2006" xmlns:mv="urn:schemas-microsoft-com:mac:vml" xmlns:o="urn:schemas-microsoft-com:office:office" xmlns:r="http://schemas.openxmlformats.org/officeDocument/2006/relationships" xmlns:m="http://schemas.openxmlformats.org/officeDocument/2006/math" xmlns:v="urn:schemas-microsoft-com:vml" xmlns:wp14="http://schemas.microsoft.com/office/word/2010/wordprocessingDrawing" xmlns:wp="http://schemas.openxmlformats.org/drawingml/2006/wordprocessingDrawing" xmlns:w10="urn:schemas-microsoft-com:office:word" xmlns:w="http://schemas.openxmlformats.org/wordprocessingml/2006/main" xmlns:w14="http://schemas.microsoft.com/office/word/2010/wordml" xmlns:wpg="http://schemas.microsoft.com/office/word/2010/wordprocessingGroup" xmlns:wpi="http://schemas.microsoft.com/office/word/2010/wordprocessingInk" xmlns:wne="http://schemas.microsoft.com/office/word/2006/wordml" xmlns:wps="http://schemas.microsoft.com/office/word/2010/wordprocessingShape" mc:Ignorable="w14 wp14">
+<w:document xmlns:wpc="http://schemas.microsoft.com/office/word/2010/wordprocessingCanvas" xmlns:mo="http://schemas.microsoft.com/office/mac/office/2008/main" xmlns:mc="http://schemas.openxmlformats.org/markup-compatibility/2006" xmlns:mv="urn:schemas-microsoft-com:mac:vml" xmlns:o="urn:schemas-microsoft-com:office:office" xmlns:r="http://schemas.openxmlformats.org/officeDocument/2006/relationships" xmlns:m="http://schemas.openxmlformats.org/officeDocument/2006/math" xmlns:v="urn:schemas-microsoft-com:vml" xmlns:wp14="http://schemas.microsoft.com/office/word/2010/wordprocessingDrawing" xmlns:wp="http://schemas.openxmlformats.org/drawingml/2006/wordprocessingDrawing" xmlns:w10="urn:schemas-microsoft-com:office:word" xmlns:w="http://schemas.openxmlformats.org/wordprocessingml/2006/main" xmlns:w14="http://schemas.microsoft.com/office/word/2010/wordml" xmlns:w15="http://schemas.microsoft.com/office/word/2012/wordml" xmlns:wpg="http://schemas.microsoft.com/office/word/2010/wordprocessingGroup" xmlns:wpi="http://schemas.microsoft.com/office/word/2010/wordprocessingInk" xmlns:wne="http://schemas.microsoft.com/office/word/2006/wordml" xmlns:wps="http://schemas.microsoft.com/office/word/2010/wordprocessingShape" mc:Ignorable="w14 w15 wp14">
   <w:body>
     <w:p>
       <w:pPr>
@@ -37,7 +37,7 @@
           <w:u w:val="single"/>
         </w:rPr>
       </w:pPr>
-      <w:hyperlink r:id="rId7" w:history="1">
+      <w:hyperlink r:id="rId6" w:history="1">
         <w:r>
           <w:rPr>
             <w:rStyle w:val="Hyperlink"/>
@@ -66,7 +66,7 @@
         </w:rPr>
         <w:t xml:space="preserve">| (917) 239-9780 | </w:t>
       </w:r>
-      <w:hyperlink r:id="rId8" w:history="1">
+      <w:hyperlink r:id="rId7" w:history="1">
         <w:r>
           <w:rPr>
             <w:rStyle w:val="Hyperlink"/>
@@ -313,7 +313,16 @@
           <w:sz w:val="23"/>
           <w:szCs w:val="23"/>
         </w:rPr>
-        <w:t xml:space="preserve">Bachelors of Science in </w:t>
+        <w:t>Bachelor</w:t>
+      </w:r>
+      <w:r>
+        <w:rPr>
+          <w:rFonts w:ascii="Times New Roman" w:hAnsi="Times New Roman" w:cs="Times New Roman"/>
+          <w:bCs/>
+          <w:sz w:val="23"/>
+          <w:szCs w:val="23"/>
+        </w:rPr>
+        <w:t xml:space="preserve"> of Science in </w:t>
       </w:r>
       <w:r>
         <w:rPr>
@@ -328,7 +337,7 @@
     <w:p>
       <w:pPr>
         <w:tabs>
-          <w:tab w:val="right" w:pos="10800"/>
+          <w:tab w:val="left" w:pos="1659"/>
         </w:tabs>
         <w:spacing w:after="0" w:line="240" w:lineRule="auto"/>
         <w:rPr>
@@ -367,8 +376,15 @@
         </w:rPr>
         <w:t>3.636</w:t>
       </w:r>
-      <w:bookmarkStart w:id="0" w:name="_GoBack"/>
-      <w:bookmarkEnd w:id="0"/>
+      <w:r>
+        <w:rPr>
+          <w:rFonts w:ascii="Times New Roman" w:hAnsi="Times New Roman" w:cs="Times New Roman"/>
+          <w:b/>
+          <w:sz w:val="23"/>
+          <w:szCs w:val="23"/>
+        </w:rPr>
+        <w:tab/>
+      </w:r>
     </w:p>
     <w:p>
       <w:pPr>
@@ -490,6 +506,14 @@
         </w:rPr>
         <w:t>, Python</w:t>
       </w:r>
+      <w:r>
+        <w:rPr>
+          <w:rFonts w:ascii="Times New Roman" w:hAnsi="Times New Roman" w:cs="Times New Roman"/>
+          <w:sz w:val="23"/>
+          <w:szCs w:val="23"/>
+        </w:rPr>
+        <w:t>, Perl</w:t>
+      </w:r>
     </w:p>
     <w:p>
       <w:pPr>
@@ -512,6 +536,15 @@
           <w:sz w:val="23"/>
           <w:szCs w:val="23"/>
         </w:rPr>
+        <w:t>Technologies/</w:t>
+      </w:r>
+      <w:r>
+        <w:rPr>
+          <w:rFonts w:ascii="Times New Roman" w:hAnsi="Times New Roman" w:cs="Times New Roman"/>
+          <w:b/>
+          <w:sz w:val="23"/>
+          <w:szCs w:val="23"/>
+        </w:rPr>
         <w:t>Framewo</w:t>
       </w:r>
       <w:r>
@@ -562,6 +595,14 @@
           <w:szCs w:val="23"/>
         </w:rPr>
         <w:t>, Flask</w:t>
+      </w:r>
+      <w:r>
+        <w:rPr>
+          <w:rFonts w:ascii="Times New Roman" w:hAnsi="Times New Roman" w:cs="Times New Roman"/>
+          <w:sz w:val="23"/>
+          <w:szCs w:val="23"/>
+        </w:rPr>
+        <w:t>, MySQL, Git</w:t>
       </w:r>
     </w:p>
     <w:p>
@@ -618,6 +659,181 @@
         <w:rPr>
           <w:rFonts w:ascii="Times New Roman" w:hAnsi="Times New Roman" w:cs="Times New Roman"/>
           <w:b/>
+          <w:sz w:val="23"/>
+          <w:szCs w:val="23"/>
+        </w:rPr>
+      </w:pPr>
+      <w:r>
+        <w:rPr>
+          <w:rFonts w:ascii="Times New Roman" w:hAnsi="Times New Roman" w:cs="Times New Roman"/>
+          <w:b/>
+          <w:sz w:val="23"/>
+          <w:szCs w:val="23"/>
+        </w:rPr>
+        <w:t xml:space="preserve">IBM: WebSphere </w:t>
+      </w:r>
+    </w:p>
+    <w:p>
+      <w:pPr>
+        <w:tabs>
+          <w:tab w:val="right" w:pos="10800"/>
+        </w:tabs>
+        <w:spacing w:after="0" w:line="240" w:lineRule="auto"/>
+        <w:rPr>
+          <w:rFonts w:ascii="Times New Roman" w:hAnsi="Times New Roman" w:cs="Times New Roman"/>
+          <w:sz w:val="23"/>
+          <w:szCs w:val="23"/>
+        </w:rPr>
+      </w:pPr>
+      <w:r>
+        <w:rPr>
+          <w:rFonts w:ascii="Times New Roman" w:hAnsi="Times New Roman" w:cs="Times New Roman"/>
+          <w:sz w:val="23"/>
+          <w:szCs w:val="23"/>
+        </w:rPr>
+        <w:t>June 5, 2017 – Aug 11, 2017</w:t>
+      </w:r>
+    </w:p>
+    <w:p>
+      <w:pPr>
+        <w:tabs>
+          <w:tab w:val="right" w:pos="10800"/>
+        </w:tabs>
+        <w:spacing w:after="0" w:line="240" w:lineRule="auto"/>
+        <w:rPr>
+          <w:rFonts w:ascii="Times New Roman" w:hAnsi="Times New Roman" w:cs="Times New Roman"/>
+          <w:sz w:val="23"/>
+          <w:szCs w:val="23"/>
+        </w:rPr>
+      </w:pPr>
+      <w:r>
+        <w:rPr>
+          <w:rFonts w:ascii="Times New Roman" w:hAnsi="Times New Roman" w:cs="Times New Roman"/>
+          <w:sz w:val="23"/>
+          <w:szCs w:val="23"/>
+        </w:rPr>
+        <w:t xml:space="preserve">Software Development Intern </w:t>
+      </w:r>
+    </w:p>
+    <w:p>
+      <w:pPr>
+        <w:pStyle w:val="ListParagraph"/>
+        <w:numPr>
+          <w:ilvl w:val="0"/>
+          <w:numId w:val="43"/>
+        </w:numPr>
+        <w:tabs>
+          <w:tab w:val="right" w:pos="10800"/>
+        </w:tabs>
+        <w:spacing w:after="0" w:line="240" w:lineRule="auto"/>
+        <w:rPr>
+          <w:rFonts w:ascii="Times New Roman" w:hAnsi="Times New Roman" w:cs="Times New Roman"/>
+          <w:sz w:val="23"/>
+          <w:szCs w:val="23"/>
+        </w:rPr>
+      </w:pPr>
+      <w:r>
+        <w:rPr>
+          <w:rFonts w:ascii="Times New Roman" w:hAnsi="Times New Roman" w:cs="Times New Roman"/>
+          <w:sz w:val="23"/>
+          <w:szCs w:val="23"/>
+        </w:rPr>
+        <w:t>Converted</w:t>
+      </w:r>
+      <w:r>
+        <w:rPr>
+          <w:rFonts w:ascii="Times New Roman" w:hAnsi="Times New Roman" w:cs="Times New Roman"/>
+          <w:sz w:val="23"/>
+          <w:szCs w:val="23"/>
+        </w:rPr>
+        <w:t xml:space="preserve"> internal build</w:t>
+      </w:r>
+      <w:r>
+        <w:rPr>
+          <w:rFonts w:ascii="Times New Roman" w:hAnsi="Times New Roman" w:cs="Times New Roman"/>
+          <w:sz w:val="23"/>
+          <w:szCs w:val="23"/>
+        </w:rPr>
+        <w:t xml:space="preserve"> tools to production</w:t>
+      </w:r>
+    </w:p>
+    <w:p>
+      <w:pPr>
+        <w:pStyle w:val="ListParagraph"/>
+        <w:numPr>
+          <w:ilvl w:val="0"/>
+          <w:numId w:val="43"/>
+        </w:numPr>
+        <w:tabs>
+          <w:tab w:val="right" w:pos="10800"/>
+        </w:tabs>
+        <w:spacing w:after="0" w:line="240" w:lineRule="auto"/>
+        <w:rPr>
+          <w:rFonts w:ascii="Times New Roman" w:hAnsi="Times New Roman" w:cs="Times New Roman"/>
+          <w:sz w:val="23"/>
+          <w:szCs w:val="23"/>
+        </w:rPr>
+      </w:pPr>
+      <w:r>
+        <w:rPr>
+          <w:rFonts w:ascii="Times New Roman" w:hAnsi="Times New Roman" w:cs="Times New Roman"/>
+          <w:sz w:val="23"/>
+          <w:szCs w:val="23"/>
+        </w:rPr>
+        <w:t>Wrote and optimized</w:t>
+      </w:r>
+      <w:r>
+        <w:rPr>
+          <w:rFonts w:ascii="Times New Roman" w:hAnsi="Times New Roman" w:cs="Times New Roman"/>
+          <w:sz w:val="23"/>
+          <w:szCs w:val="23"/>
+        </w:rPr>
+        <w:t xml:space="preserve"> initial</w:t>
+      </w:r>
+      <w:r>
+        <w:rPr>
+          <w:rFonts w:ascii="Times New Roman" w:hAnsi="Times New Roman" w:cs="Times New Roman"/>
+          <w:sz w:val="23"/>
+          <w:szCs w:val="23"/>
+        </w:rPr>
+        <w:t xml:space="preserve"> Github Enterprise Perl library for Infrastructure and Automation team, </w:t>
+      </w:r>
+      <w:r>
+        <w:rPr>
+          <w:rFonts w:ascii="Times New Roman" w:hAnsi="Times New Roman" w:cs="Times New Roman"/>
+          <w:sz w:val="23"/>
+          <w:szCs w:val="23"/>
+        </w:rPr>
+        <w:t>adding git to</w:t>
+      </w:r>
+      <w:r>
+        <w:rPr>
+          <w:rFonts w:ascii="Times New Roman" w:hAnsi="Times New Roman" w:cs="Times New Roman"/>
+          <w:sz w:val="23"/>
+          <w:szCs w:val="23"/>
+        </w:rPr>
+        <w:t xml:space="preserve"> </w:t>
+      </w:r>
+      <w:r>
+        <w:rPr>
+          <w:rFonts w:ascii="Times New Roman" w:hAnsi="Times New Roman" w:cs="Times New Roman"/>
+          <w:sz w:val="23"/>
+          <w:szCs w:val="23"/>
+        </w:rPr>
+        <w:t>supported source control management</w:t>
+      </w:r>
+      <w:bookmarkStart w:id="0" w:name="_GoBack"/>
+      <w:bookmarkEnd w:id="0"/>
+    </w:p>
+    <w:p>
+      <w:pPr>
+        <w:tabs>
+          <w:tab w:val="right" w:pos="10800"/>
+        </w:tabs>
+        <w:spacing w:after="0" w:line="240" w:lineRule="auto"/>
+        <w:rPr>
+          <w:rFonts w:ascii="Times New Roman" w:hAnsi="Times New Roman" w:cs="Times New Roman"/>
+          <w:b/>
           <w:iCs/>
           <w:sz w:val="23"/>
           <w:szCs w:val="23"/>
@@ -632,7 +848,7 @@
         </w:rPr>
         <w:t xml:space="preserve">Cornell Tech: </w:t>
       </w:r>
-      <w:hyperlink r:id="rId9" w:history="1">
+      <w:hyperlink r:id="rId8" w:history="1">
         <w:r>
           <w:rPr>
             <w:rStyle w:val="Hyperlink"/>
@@ -690,7 +906,7 @@
           <w:sz w:val="23"/>
           <w:szCs w:val="23"/>
         </w:rPr>
-        <w:t>June 1, 2016 - Present</w:t>
+        <w:t>June 1, 2016 – May 25, 2017</w:t>
       </w:r>
     </w:p>
     <w:p>
@@ -1071,6 +1287,18 @@
           <w:sz w:val="23"/>
           <w:szCs w:val="23"/>
         </w:rPr>
+        <w:t xml:space="preserve">TEAM </w:t>
+      </w:r>
+      <w:r>
+        <w:rPr>
+          <w:rFonts w:ascii="Times New Roman" w:hAnsi="Times New Roman"/>
+          <w:b/>
+          <w:bCs/>
+          <w:iCs/>
+          <w:kern w:val="28"/>
+          <w:sz w:val="23"/>
+          <w:szCs w:val="23"/>
+        </w:rPr>
         <w:t>PROJECTS</w:t>
       </w:r>
     </w:p>
@@ -1158,7 +1386,7 @@
         </w:rPr>
         <w:t xml:space="preserve"> </w:t>
       </w:r>
-      <w:hyperlink r:id="rId10" w:history="1">
+      <w:hyperlink r:id="rId9" w:history="1">
         <w:r>
           <w:rPr>
             <w:rStyle w:val="Hyperlink"/>
@@ -1201,27 +1429,6 @@
     </w:p>
     <w:p>
       <w:pPr>
-        <w:tabs>
-          <w:tab w:val="right" w:pos="10800"/>
-        </w:tabs>
-        <w:spacing w:after="0" w:line="240" w:lineRule="auto"/>
-        <w:rPr>
-          <w:rFonts w:ascii="Times New Roman" w:hAnsi="Times New Roman" w:cs="Times New Roman"/>
-          <w:sz w:val="23"/>
-          <w:szCs w:val="23"/>
-        </w:rPr>
-      </w:pPr>
-      <w:r>
-        <w:rPr>
-          <w:rFonts w:ascii="Times New Roman" w:hAnsi="Times New Roman" w:cs="Times New Roman"/>
-          <w:sz w:val="23"/>
-          <w:szCs w:val="23"/>
-        </w:rPr>
-        <w:t>Team Member</w:t>
-      </w:r>
-    </w:p>
-    <w:p>
-      <w:pPr>
         <w:pStyle w:val="ListParagraph"/>
         <w:numPr>
           <w:ilvl w:val="0"/>
@@ -1396,7 +1603,7 @@
         </w:rPr>
         <w:t xml:space="preserve"> </w:t>
       </w:r>
-      <w:hyperlink r:id="rId11" w:history="1">
+      <w:hyperlink r:id="rId10" w:history="1">
         <w:r>
           <w:rPr>
             <w:rStyle w:val="Hyperlink"/>
@@ -1439,27 +1646,6 @@
     </w:p>
     <w:p>
       <w:pPr>
-        <w:tabs>
-          <w:tab w:val="right" w:pos="10800"/>
-        </w:tabs>
-        <w:spacing w:after="0" w:line="240" w:lineRule="auto"/>
-        <w:rPr>
-          <w:rFonts w:ascii="Times New Roman" w:hAnsi="Times New Roman" w:cs="Times New Roman"/>
-          <w:sz w:val="23"/>
-          <w:szCs w:val="23"/>
-        </w:rPr>
-      </w:pPr>
-      <w:r>
-        <w:rPr>
-          <w:rFonts w:ascii="Times New Roman" w:hAnsi="Times New Roman" w:cs="Times New Roman"/>
-          <w:sz w:val="23"/>
-          <w:szCs w:val="23"/>
-        </w:rPr>
-        <w:t>Team Member</w:t>
-      </w:r>
-    </w:p>
-    <w:p>
-      <w:pPr>
         <w:pStyle w:val="ListParagraph"/>
         <w:numPr>
           <w:ilvl w:val="0"/>
@@ -1565,7 +1751,7 @@
         </w:rPr>
         <w:t xml:space="preserve"> </w:t>
       </w:r>
-      <w:hyperlink r:id="rId12" w:history="1">
+      <w:hyperlink r:id="rId11" w:history="1">
         <w:r>
           <w:rPr>
             <w:rStyle w:val="Hyperlink"/>
@@ -1608,27 +1794,6 @@
     </w:p>
     <w:p>
       <w:pPr>
-        <w:tabs>
-          <w:tab w:val="right" w:pos="10800"/>
-        </w:tabs>
-        <w:spacing w:after="0" w:line="240" w:lineRule="auto"/>
-        <w:rPr>
-          <w:rFonts w:ascii="Times New Roman" w:hAnsi="Times New Roman" w:cs="Times New Roman"/>
-          <w:sz w:val="23"/>
-          <w:szCs w:val="23"/>
-        </w:rPr>
-      </w:pPr>
-      <w:r>
-        <w:rPr>
-          <w:rFonts w:ascii="Times New Roman" w:hAnsi="Times New Roman" w:cs="Times New Roman"/>
-          <w:sz w:val="23"/>
-          <w:szCs w:val="23"/>
-        </w:rPr>
-        <w:t>Team Member</w:t>
-      </w:r>
-    </w:p>
-    <w:p>
-      <w:pPr>
         <w:pStyle w:val="ListParagraph"/>
         <w:numPr>
           <w:ilvl w:val="0"/>
@@ -1658,7 +1823,23 @@
           <w:sz w:val="23"/>
           <w:szCs w:val="23"/>
         </w:rPr>
-        <w:t xml:space="preserve">orked on particle systems, UI and backend system design for a modular framework </w:t>
+        <w:t xml:space="preserve">orked on particle systems, UI and backend system design for a modular </w:t>
+      </w:r>
+      <w:r>
+        <w:rPr>
+          <w:rFonts w:ascii="Times New Roman" w:hAnsi="Times New Roman" w:cs="Times New Roman"/>
+          <w:sz w:val="23"/>
+          <w:szCs w:val="23"/>
+        </w:rPr>
+        <w:t xml:space="preserve">UI </w:t>
+      </w:r>
+      <w:r>
+        <w:rPr>
+          <w:rFonts w:ascii="Times New Roman" w:hAnsi="Times New Roman" w:cs="Times New Roman"/>
+          <w:sz w:val="23"/>
+          <w:szCs w:val="23"/>
+        </w:rPr>
+        <w:t xml:space="preserve">framework </w:t>
       </w:r>
     </w:p>
     <w:p>
@@ -1878,84 +2059,6 @@
           <w:szCs w:val="23"/>
         </w:rPr>
         <w:t>Execute and manage events such as General Meeting, Git Workshop, and GameDev</w:t>
-      </w:r>
-    </w:p>
-    <w:p>
-      <w:pPr>
-        <w:tabs>
-          <w:tab w:val="right" w:pos="10800"/>
-        </w:tabs>
-        <w:spacing w:after="0" w:line="240" w:lineRule="auto"/>
-        <w:rPr>
-          <w:rFonts w:ascii="Times New Roman" w:hAnsi="Times New Roman" w:cs="Times New Roman"/>
-          <w:b/>
-          <w:sz w:val="23"/>
-          <w:szCs w:val="23"/>
-        </w:rPr>
-      </w:pPr>
-      <w:r>
-        <w:rPr>
-          <w:rFonts w:ascii="Times New Roman" w:hAnsi="Times New Roman" w:cs="Times New Roman"/>
-          <w:b/>
-          <w:sz w:val="23"/>
-          <w:szCs w:val="23"/>
-        </w:rPr>
-        <w:t>CS4All Initiative – Pathfinders Workshop</w:t>
-      </w:r>
-    </w:p>
-    <w:p>
-      <w:pPr>
-        <w:tabs>
-          <w:tab w:val="right" w:pos="10800"/>
-        </w:tabs>
-        <w:spacing w:after="0" w:line="240" w:lineRule="auto"/>
-        <w:rPr>
-          <w:rFonts w:ascii="Times New Roman" w:hAnsi="Times New Roman" w:cs="Times New Roman"/>
-          <w:sz w:val="23"/>
-          <w:szCs w:val="23"/>
-        </w:rPr>
-      </w:pPr>
-      <w:r>
-        <w:rPr>
-          <w:rFonts w:ascii="Times New Roman" w:hAnsi="Times New Roman" w:cs="Times New Roman"/>
-          <w:sz w:val="23"/>
-          <w:szCs w:val="23"/>
-        </w:rPr>
-        <w:t>Volunteer/ Informal Speaker</w:t>
-      </w:r>
-    </w:p>
-    <w:p>
-      <w:pPr>
-        <w:pStyle w:val="ListParagraph"/>
-        <w:numPr>
-          <w:ilvl w:val="0"/>
-          <w:numId w:val="42"/>
-        </w:numPr>
-        <w:tabs>
-          <w:tab w:val="right" w:pos="10800"/>
-        </w:tabs>
-        <w:spacing w:after="0" w:line="240" w:lineRule="auto"/>
-        <w:rPr>
-          <w:rFonts w:ascii="Times New Roman" w:hAnsi="Times New Roman" w:cs="Times New Roman"/>
-          <w:sz w:val="23"/>
-          <w:szCs w:val="23"/>
-        </w:rPr>
-      </w:pPr>
-      <w:r>
-        <w:rPr>
-          <w:rFonts w:ascii="Times New Roman" w:hAnsi="Times New Roman" w:cs="Times New Roman"/>
-          <w:sz w:val="23"/>
-          <w:szCs w:val="23"/>
-        </w:rPr>
-        <w:t>Spoke</w:t>
-      </w:r>
-      <w:r>
-        <w:rPr>
-          <w:rFonts w:ascii="Times New Roman" w:hAnsi="Times New Roman" w:cs="Times New Roman"/>
-          <w:sz w:val="23"/>
-          <w:szCs w:val="23"/>
-        </w:rPr>
-        <w:t xml:space="preserve"> to high school students about experiences in Computer Science in college and with job interviews </w:t>
       </w:r>
     </w:p>
     <w:p>
@@ -2081,7 +2184,7 @@
 </file>
 
 <file path=word/numbering.xml><?xml version="1.0" encoding="utf-8"?>
-<w:numbering xmlns:wpc="http://schemas.microsoft.com/office/word/2010/wordprocessingCanvas" xmlns:mo="http://schemas.microsoft.com/office/mac/office/2008/main" xmlns:mc="http://schemas.openxmlformats.org/markup-compatibility/2006" xmlns:mv="urn:schemas-microsoft-com:mac:vml" xmlns:o="urn:schemas-microsoft-com:office:office" xmlns:r="http://schemas.openxmlformats.org/officeDocument/2006/relationships" xmlns:m="http://schemas.openxmlformats.org/officeDocument/2006/math" xmlns:v="urn:schemas-microsoft-com:vml" xmlns:wp14="http://schemas.microsoft.com/office/word/2010/wordprocessingDrawing" xmlns:wp="http://schemas.openxmlformats.org/drawingml/2006/wordprocessingDrawing" xmlns:w10="urn:schemas-microsoft-com:office:word" xmlns:w="http://schemas.openxmlformats.org/wordprocessingml/2006/main" xmlns:w14="http://schemas.microsoft.com/office/word/2010/wordml" xmlns:wpg="http://schemas.microsoft.com/office/word/2010/wordprocessingGroup" xmlns:wpi="http://schemas.microsoft.com/office/word/2010/wordprocessingInk" xmlns:wne="http://schemas.microsoft.com/office/word/2006/wordml" xmlns:wps="http://schemas.microsoft.com/office/word/2010/wordprocessingShape" mc:Ignorable="w14 wp14">
+<w:numbering xmlns:wpc="http://schemas.microsoft.com/office/word/2010/wordprocessingCanvas" xmlns:mo="http://schemas.microsoft.com/office/mac/office/2008/main" xmlns:mc="http://schemas.openxmlformats.org/markup-compatibility/2006" xmlns:mv="urn:schemas-microsoft-com:mac:vml" xmlns:o="urn:schemas-microsoft-com:office:office" xmlns:r="http://schemas.openxmlformats.org/officeDocument/2006/relationships" xmlns:m="http://schemas.openxmlformats.org/officeDocument/2006/math" xmlns:v="urn:schemas-microsoft-com:vml" xmlns:wp14="http://schemas.microsoft.com/office/word/2010/wordprocessingDrawing" xmlns:wp="http://schemas.openxmlformats.org/drawingml/2006/wordprocessingDrawing" xmlns:w10="urn:schemas-microsoft-com:office:word" xmlns:w="http://schemas.openxmlformats.org/wordprocessingml/2006/main" xmlns:w14="http://schemas.microsoft.com/office/word/2010/wordml" xmlns:w15="http://schemas.microsoft.com/office/word/2012/wordml" xmlns:wpg="http://schemas.microsoft.com/office/word/2010/wordprocessingGroup" xmlns:wpi="http://schemas.microsoft.com/office/word/2010/wordprocessingInk" xmlns:wne="http://schemas.microsoft.com/office/word/2006/wordml" xmlns:wps="http://schemas.microsoft.com/office/word/2010/wordprocessingShape" mc:Ignorable="w14 w15 wp14">
   <w:abstractNum w:abstractNumId="0">
     <w:nsid w:val="00000001"/>
     <w:multiLevelType w:val="multilevel"/>
@@ -3429,6 +3532,119 @@
     </w:lvl>
   </w:abstractNum>
   <w:abstractNum w:abstractNumId="10">
+    <w:nsid w:val="0F0A273C"/>
+    <w:multiLevelType w:val="hybridMultilevel"/>
+    <w:tmpl w:val="D9563E32"/>
+    <w:lvl w:ilvl="0" w:tplc="08090001">
+      <w:start w:val="1"/>
+      <w:numFmt w:val="bullet"/>
+      <w:lvlText w:val=""/>
+      <w:lvlJc w:val="left"/>
+      <w:pPr>
+        <w:ind w:left="720" w:hanging="360"/>
+      </w:pPr>
+      <w:rPr>
+        <w:rFonts w:ascii="Symbol" w:hAnsi="Symbol" w:hint="default"/>
+      </w:rPr>
+    </w:lvl>
+    <w:lvl w:ilvl="1" w:tplc="08090003" w:tentative="1">
+      <w:start w:val="1"/>
+      <w:numFmt w:val="bullet"/>
+      <w:lvlText w:val="o"/>
+      <w:lvlJc w:val="left"/>
+      <w:pPr>
+        <w:ind w:left="1440" w:hanging="360"/>
+      </w:pPr>
+      <w:rPr>
+        <w:rFonts w:ascii="Courier New" w:hAnsi="Courier New" w:cs="Courier New" w:hint="default"/>
+      </w:rPr>
+    </w:lvl>
+    <w:lvl w:ilvl="2" w:tplc="08090005" w:tentative="1">
+      <w:start w:val="1"/>
+      <w:numFmt w:val="bullet"/>
+      <w:lvlText w:val=""/>
+      <w:lvlJc w:val="left"/>
+      <w:pPr>
+        <w:ind w:left="2160" w:hanging="360"/>
+      </w:pPr>
+      <w:rPr>
+        <w:rFonts w:ascii="Wingdings" w:hAnsi="Wingdings" w:hint="default"/>
+      </w:rPr>
+    </w:lvl>
+    <w:lvl w:ilvl="3" w:tplc="08090001" w:tentative="1">
+      <w:start w:val="1"/>
+      <w:numFmt w:val="bullet"/>
+      <w:lvlText w:val=""/>
+      <w:lvlJc w:val="left"/>
+      <w:pPr>
+        <w:ind w:left="2880" w:hanging="360"/>
+      </w:pPr>
+      <w:rPr>
+        <w:rFonts w:ascii="Symbol" w:hAnsi="Symbol" w:hint="default"/>
+      </w:rPr>
+    </w:lvl>
+    <w:lvl w:ilvl="4" w:tplc="08090003" w:tentative="1">
+      <w:start w:val="1"/>
+      <w:numFmt w:val="bullet"/>
+      <w:lvlText w:val="o"/>
+      <w:lvlJc w:val="left"/>
+      <w:pPr>
+        <w:ind w:left="3600" w:hanging="360"/>
+      </w:pPr>
+      <w:rPr>
+        <w:rFonts w:ascii="Courier New" w:hAnsi="Courier New" w:cs="Courier New" w:hint="default"/>
+      </w:rPr>
+    </w:lvl>
+    <w:lvl w:ilvl="5" w:tplc="08090005" w:tentative="1">
+      <w:start w:val="1"/>
+      <w:numFmt w:val="bullet"/>
+      <w:lvlText w:val=""/>
+      <w:lvlJc w:val="left"/>
+      <w:pPr>
+        <w:ind w:left="4320" w:hanging="360"/>
+      </w:pPr>
+      <w:rPr>
+        <w:rFonts w:ascii="Wingdings" w:hAnsi="Wingdings" w:hint="default"/>
+      </w:rPr>
+    </w:lvl>
+    <w:lvl w:ilvl="6" w:tplc="08090001" w:tentative="1">
+      <w:start w:val="1"/>
+      <w:numFmt w:val="bullet"/>
+      <w:lvlText w:val=""/>
+      <w:lvlJc w:val="left"/>
+      <w:pPr>
+        <w:ind w:left="5040" w:hanging="360"/>
+      </w:pPr>
+      <w:rPr>
+        <w:rFonts w:ascii="Symbol" w:hAnsi="Symbol" w:hint="default"/>
+      </w:rPr>
+    </w:lvl>
+    <w:lvl w:ilvl="7" w:tplc="08090003" w:tentative="1">
+      <w:start w:val="1"/>
+      <w:numFmt w:val="bullet"/>
+      <w:lvlText w:val="o"/>
+      <w:lvlJc w:val="left"/>
+      <w:pPr>
+        <w:ind w:left="5760" w:hanging="360"/>
+      </w:pPr>
+      <w:rPr>
+        <w:rFonts w:ascii="Courier New" w:hAnsi="Courier New" w:cs="Courier New" w:hint="default"/>
+      </w:rPr>
+    </w:lvl>
+    <w:lvl w:ilvl="8" w:tplc="08090005" w:tentative="1">
+      <w:start w:val="1"/>
+      <w:numFmt w:val="bullet"/>
+      <w:lvlText w:val=""/>
+      <w:lvlJc w:val="left"/>
+      <w:pPr>
+        <w:ind w:left="6480" w:hanging="360"/>
+      </w:pPr>
+      <w:rPr>
+        <w:rFonts w:ascii="Wingdings" w:hAnsi="Wingdings" w:hint="default"/>
+      </w:rPr>
+    </w:lvl>
+  </w:abstractNum>
+  <w:abstractNum w:abstractNumId="11">
     <w:nsid w:val="10E001B6"/>
     <w:multiLevelType w:val="hybridMultilevel"/>
     <w:tmpl w:val="C3A8AC30"/>
@@ -3541,7 +3757,7 @@
       </w:rPr>
     </w:lvl>
   </w:abstractNum>
-  <w:abstractNum w:abstractNumId="11">
+  <w:abstractNum w:abstractNumId="12">
     <w:nsid w:val="14455DA5"/>
     <w:multiLevelType w:val="hybridMultilevel"/>
     <w:tmpl w:val="AB94F662"/>
@@ -3654,7 +3870,7 @@
       </w:rPr>
     </w:lvl>
   </w:abstractNum>
-  <w:abstractNum w:abstractNumId="12">
+  <w:abstractNum w:abstractNumId="13">
     <w:nsid w:val="18B74B15"/>
     <w:multiLevelType w:val="hybridMultilevel"/>
     <w:tmpl w:val="5F92000A"/>
@@ -3767,7 +3983,7 @@
       </w:rPr>
     </w:lvl>
   </w:abstractNum>
-  <w:abstractNum w:abstractNumId="13">
+  <w:abstractNum w:abstractNumId="14">
     <w:nsid w:val="18E06FC8"/>
     <w:multiLevelType w:val="hybridMultilevel"/>
     <w:tmpl w:val="1116B876"/>
@@ -3880,7 +4096,7 @@
       </w:rPr>
     </w:lvl>
   </w:abstractNum>
-  <w:abstractNum w:abstractNumId="14">
+  <w:abstractNum w:abstractNumId="15">
     <w:nsid w:val="1932399C"/>
     <w:multiLevelType w:val="hybridMultilevel"/>
     <w:tmpl w:val="3AE01F84"/>
@@ -3992,7 +4208,7 @@
       </w:rPr>
     </w:lvl>
   </w:abstractNum>
-  <w:abstractNum w:abstractNumId="15">
+  <w:abstractNum w:abstractNumId="16">
     <w:nsid w:val="1A0D17CD"/>
     <w:multiLevelType w:val="hybridMultilevel"/>
     <w:tmpl w:val="AD92262A"/>
@@ -4105,7 +4321,7 @@
       </w:rPr>
     </w:lvl>
   </w:abstractNum>
-  <w:abstractNum w:abstractNumId="16">
+  <w:abstractNum w:abstractNumId="17">
     <w:nsid w:val="1A5A2192"/>
     <w:multiLevelType w:val="hybridMultilevel"/>
     <w:tmpl w:val="24E01A26"/>
@@ -4218,7 +4434,7 @@
       </w:rPr>
     </w:lvl>
   </w:abstractNum>
-  <w:abstractNum w:abstractNumId="17">
+  <w:abstractNum w:abstractNumId="18">
     <w:nsid w:val="1EE86677"/>
     <w:multiLevelType w:val="hybridMultilevel"/>
     <w:tmpl w:val="435A4E66"/>
@@ -4331,7 +4547,7 @@
       </w:rPr>
     </w:lvl>
   </w:abstractNum>
-  <w:abstractNum w:abstractNumId="18">
+  <w:abstractNum w:abstractNumId="19">
     <w:nsid w:val="20811D8D"/>
     <w:multiLevelType w:val="hybridMultilevel"/>
     <w:tmpl w:val="B5285BA2"/>
@@ -4444,7 +4660,7 @@
       </w:rPr>
     </w:lvl>
   </w:abstractNum>
-  <w:abstractNum w:abstractNumId="19">
+  <w:abstractNum w:abstractNumId="20">
     <w:nsid w:val="20DA70D6"/>
     <w:multiLevelType w:val="hybridMultilevel"/>
     <w:tmpl w:val="3F504DB2"/>
@@ -4557,7 +4773,7 @@
       </w:rPr>
     </w:lvl>
   </w:abstractNum>
-  <w:abstractNum w:abstractNumId="20">
+  <w:abstractNum w:abstractNumId="21">
     <w:nsid w:val="30777D01"/>
     <w:multiLevelType w:val="multilevel"/>
     <w:tmpl w:val="BB309530"/>
@@ -4706,7 +4922,7 @@
       </w:rPr>
     </w:lvl>
   </w:abstractNum>
-  <w:abstractNum w:abstractNumId="21">
+  <w:abstractNum w:abstractNumId="22">
     <w:nsid w:val="343D571A"/>
     <w:multiLevelType w:val="multilevel"/>
     <w:tmpl w:val="ACB2B2A2"/>
@@ -4855,7 +5071,7 @@
       </w:rPr>
     </w:lvl>
   </w:abstractNum>
-  <w:abstractNum w:abstractNumId="22">
+  <w:abstractNum w:abstractNumId="23">
     <w:nsid w:val="39873EBA"/>
     <w:multiLevelType w:val="hybridMultilevel"/>
     <w:tmpl w:val="B33A2982"/>
@@ -4968,7 +5184,7 @@
       </w:rPr>
     </w:lvl>
   </w:abstractNum>
-  <w:abstractNum w:abstractNumId="23">
+  <w:abstractNum w:abstractNumId="24">
     <w:nsid w:val="3A4E7D8B"/>
     <w:multiLevelType w:val="hybridMultilevel"/>
     <w:tmpl w:val="14125C0A"/>
@@ -5081,7 +5297,7 @@
       </w:rPr>
     </w:lvl>
   </w:abstractNum>
-  <w:abstractNum w:abstractNumId="24">
+  <w:abstractNum w:abstractNumId="25">
     <w:nsid w:val="3CCC2AB8"/>
     <w:multiLevelType w:val="hybridMultilevel"/>
     <w:tmpl w:val="FA92570E"/>
@@ -5194,7 +5410,7 @@
       </w:rPr>
     </w:lvl>
   </w:abstractNum>
-  <w:abstractNum w:abstractNumId="25">
+  <w:abstractNum w:abstractNumId="26">
     <w:nsid w:val="3F6D000F"/>
     <w:multiLevelType w:val="hybridMultilevel"/>
     <w:tmpl w:val="2ADC7FCC"/>
@@ -5307,7 +5523,7 @@
       </w:rPr>
     </w:lvl>
   </w:abstractNum>
-  <w:abstractNum w:abstractNumId="26">
+  <w:abstractNum w:abstractNumId="27">
     <w:nsid w:val="3FA318D4"/>
     <w:multiLevelType w:val="hybridMultilevel"/>
     <w:tmpl w:val="DBACF32E"/>
@@ -5419,7 +5635,7 @@
       </w:rPr>
     </w:lvl>
   </w:abstractNum>
-  <w:abstractNum w:abstractNumId="27">
+  <w:abstractNum w:abstractNumId="28">
     <w:nsid w:val="432B7EA2"/>
     <w:multiLevelType w:val="hybridMultilevel"/>
     <w:tmpl w:val="D73CAE86"/>
@@ -5532,7 +5748,7 @@
       </w:rPr>
     </w:lvl>
   </w:abstractNum>
-  <w:abstractNum w:abstractNumId="28">
+  <w:abstractNum w:abstractNumId="29">
     <w:nsid w:val="476C4D4A"/>
     <w:multiLevelType w:val="hybridMultilevel"/>
     <w:tmpl w:val="8F1CCCD4"/>
@@ -5645,7 +5861,7 @@
       </w:rPr>
     </w:lvl>
   </w:abstractNum>
-  <w:abstractNum w:abstractNumId="29">
+  <w:abstractNum w:abstractNumId="30">
     <w:nsid w:val="47875812"/>
     <w:multiLevelType w:val="hybridMultilevel"/>
     <w:tmpl w:val="7974C85E"/>
@@ -5758,7 +5974,7 @@
       </w:rPr>
     </w:lvl>
   </w:abstractNum>
-  <w:abstractNum w:abstractNumId="30">
+  <w:abstractNum w:abstractNumId="31">
     <w:nsid w:val="49754807"/>
     <w:multiLevelType w:val="hybridMultilevel"/>
     <w:tmpl w:val="D81AD5C4"/>
@@ -5871,7 +6087,7 @@
       </w:rPr>
     </w:lvl>
   </w:abstractNum>
-  <w:abstractNum w:abstractNumId="31">
+  <w:abstractNum w:abstractNumId="32">
     <w:nsid w:val="4D2F5BD2"/>
     <w:multiLevelType w:val="hybridMultilevel"/>
     <w:tmpl w:val="EF2E5D10"/>
@@ -5984,7 +6200,7 @@
       </w:rPr>
     </w:lvl>
   </w:abstractNum>
-  <w:abstractNum w:abstractNumId="32">
+  <w:abstractNum w:abstractNumId="33">
     <w:nsid w:val="5D4F78F2"/>
     <w:multiLevelType w:val="hybridMultilevel"/>
     <w:tmpl w:val="77960F8E"/>
@@ -6097,7 +6313,7 @@
       </w:rPr>
     </w:lvl>
   </w:abstractNum>
-  <w:abstractNum w:abstractNumId="33">
+  <w:abstractNum w:abstractNumId="34">
     <w:nsid w:val="5D9A18B1"/>
     <w:multiLevelType w:val="hybridMultilevel"/>
     <w:tmpl w:val="FF446E46"/>
@@ -6210,7 +6426,7 @@
       </w:rPr>
     </w:lvl>
   </w:abstractNum>
-  <w:abstractNum w:abstractNumId="34">
+  <w:abstractNum w:abstractNumId="35">
     <w:nsid w:val="5F564085"/>
     <w:multiLevelType w:val="hybridMultilevel"/>
     <w:tmpl w:val="F266E5DC"/>
@@ -6323,7 +6539,7 @@
       </w:rPr>
     </w:lvl>
   </w:abstractNum>
-  <w:abstractNum w:abstractNumId="35">
+  <w:abstractNum w:abstractNumId="36">
     <w:nsid w:val="64763D96"/>
     <w:multiLevelType w:val="hybridMultilevel"/>
     <w:tmpl w:val="3990B836"/>
@@ -6436,7 +6652,7 @@
       </w:rPr>
     </w:lvl>
   </w:abstractNum>
-  <w:abstractNum w:abstractNumId="36">
+  <w:abstractNum w:abstractNumId="37">
     <w:nsid w:val="6B7A699B"/>
     <w:multiLevelType w:val="hybridMultilevel"/>
     <w:tmpl w:val="64742BC2"/>
@@ -6549,7 +6765,7 @@
       </w:rPr>
     </w:lvl>
   </w:abstractNum>
-  <w:abstractNum w:abstractNumId="37">
+  <w:abstractNum w:abstractNumId="38">
     <w:nsid w:val="70A407E9"/>
     <w:multiLevelType w:val="hybridMultilevel"/>
     <w:tmpl w:val="2A0EE58C"/>
@@ -6662,7 +6878,7 @@
       </w:rPr>
     </w:lvl>
   </w:abstractNum>
-  <w:abstractNum w:abstractNumId="38">
+  <w:abstractNum w:abstractNumId="39">
     <w:nsid w:val="719E7F47"/>
     <w:multiLevelType w:val="multilevel"/>
     <w:tmpl w:val="54886050"/>
@@ -6811,7 +7027,7 @@
       </w:rPr>
     </w:lvl>
   </w:abstractNum>
-  <w:abstractNum w:abstractNumId="39">
+  <w:abstractNum w:abstractNumId="40">
     <w:nsid w:val="733A4B1E"/>
     <w:multiLevelType w:val="hybridMultilevel"/>
     <w:tmpl w:val="FFB8BFE4"/>
@@ -6924,7 +7140,7 @@
       </w:rPr>
     </w:lvl>
   </w:abstractNum>
-  <w:abstractNum w:abstractNumId="40">
+  <w:abstractNum w:abstractNumId="41">
     <w:nsid w:val="73AA1FFF"/>
     <w:multiLevelType w:val="hybridMultilevel"/>
     <w:tmpl w:val="CCA4495E"/>
@@ -7036,7 +7252,7 @@
       </w:rPr>
     </w:lvl>
   </w:abstractNum>
-  <w:abstractNum w:abstractNumId="41">
+  <w:abstractNum w:abstractNumId="42">
     <w:nsid w:val="7869353E"/>
     <w:multiLevelType w:val="hybridMultilevel"/>
     <w:tmpl w:val="E932D0A0"/>
@@ -7150,28 +7366,28 @@
     </w:lvl>
   </w:abstractNum>
   <w:num w:numId="1">
-    <w:abstractNumId w:val="38"/>
+    <w:abstractNumId w:val="39"/>
   </w:num>
   <w:num w:numId="2">
+    <w:abstractNumId w:val="22"/>
+  </w:num>
+  <w:num w:numId="3">
     <w:abstractNumId w:val="21"/>
   </w:num>
-  <w:num w:numId="3">
-    <w:abstractNumId w:val="20"/>
-  </w:num>
   <w:num w:numId="4">
-    <w:abstractNumId w:val="37"/>
+    <w:abstractNumId w:val="38"/>
   </w:num>
   <w:num w:numId="5">
     <w:abstractNumId w:val="9"/>
   </w:num>
   <w:num w:numId="6">
-    <w:abstractNumId w:val="23"/>
+    <w:abstractNumId w:val="24"/>
   </w:num>
   <w:num w:numId="7">
-    <w:abstractNumId w:val="12"/>
+    <w:abstractNumId w:val="13"/>
   </w:num>
   <w:num w:numId="8">
-    <w:abstractNumId w:val="29"/>
+    <w:abstractNumId w:val="30"/>
   </w:num>
   <w:num w:numId="9">
     <w:abstractNumId w:val="0"/>
@@ -7198,88 +7414,91 @@
     <w:abstractNumId w:val="7"/>
   </w:num>
   <w:num w:numId="17">
-    <w:abstractNumId w:val="30"/>
+    <w:abstractNumId w:val="31"/>
   </w:num>
   <w:num w:numId="18">
+    <w:abstractNumId w:val="27"/>
+  </w:num>
+  <w:num w:numId="19">
+    <w:abstractNumId w:val="41"/>
+  </w:num>
+  <w:num w:numId="20">
+    <w:abstractNumId w:val="33"/>
+  </w:num>
+  <w:num w:numId="21">
+    <w:abstractNumId w:val="17"/>
+  </w:num>
+  <w:num w:numId="22">
+    <w:abstractNumId w:val="19"/>
+  </w:num>
+  <w:num w:numId="23">
     <w:abstractNumId w:val="26"/>
   </w:num>
-  <w:num w:numId="19">
-    <w:abstractNumId w:val="40"/>
-  </w:num>
-  <w:num w:numId="20">
-    <w:abstractNumId w:val="32"/>
-  </w:num>
-  <w:num w:numId="21">
-    <w:abstractNumId w:val="16"/>
-  </w:num>
-  <w:num w:numId="22">
-    <w:abstractNumId w:val="18"/>
-  </w:num>
-  <w:num w:numId="23">
-    <w:abstractNumId w:val="25"/>
-  </w:num>
   <w:num w:numId="24">
-    <w:abstractNumId w:val="11"/>
+    <w:abstractNumId w:val="12"/>
   </w:num>
   <w:num w:numId="25">
-    <w:abstractNumId w:val="14"/>
+    <w:abstractNumId w:val="15"/>
   </w:num>
   <w:num w:numId="26">
-    <w:abstractNumId w:val="27"/>
+    <w:abstractNumId w:val="28"/>
   </w:num>
   <w:num w:numId="27">
     <w:abstractNumId w:val="8"/>
   </w:num>
   <w:num w:numId="28">
-    <w:abstractNumId w:val="39"/>
+    <w:abstractNumId w:val="40"/>
   </w:num>
   <w:num w:numId="29">
-    <w:abstractNumId w:val="31"/>
+    <w:abstractNumId w:val="32"/>
   </w:num>
   <w:num w:numId="30">
+    <w:abstractNumId w:val="36"/>
+  </w:num>
+  <w:num w:numId="31">
+    <w:abstractNumId w:val="14"/>
+  </w:num>
+  <w:num w:numId="32">
+    <w:abstractNumId w:val="18"/>
+  </w:num>
+  <w:num w:numId="33">
+    <w:abstractNumId w:val="42"/>
+  </w:num>
+  <w:num w:numId="34">
+    <w:abstractNumId w:val="23"/>
+  </w:num>
+  <w:num w:numId="35">
     <w:abstractNumId w:val="35"/>
   </w:num>
-  <w:num w:numId="31">
-    <w:abstractNumId w:val="13"/>
-  </w:num>
-  <w:num w:numId="32">
-    <w:abstractNumId w:val="17"/>
-  </w:num>
-  <w:num w:numId="33">
-    <w:abstractNumId w:val="41"/>
-  </w:num>
-  <w:num w:numId="34">
-    <w:abstractNumId w:val="22"/>
-  </w:num>
-  <w:num w:numId="35">
+  <w:num w:numId="36">
     <w:abstractNumId w:val="34"/>
   </w:num>
-  <w:num w:numId="36">
-    <w:abstractNumId w:val="33"/>
-  </w:num>
   <w:num w:numId="37">
-    <w:abstractNumId w:val="15"/>
+    <w:abstractNumId w:val="16"/>
   </w:num>
   <w:num w:numId="38">
-    <w:abstractNumId w:val="28"/>
+    <w:abstractNumId w:val="29"/>
   </w:num>
   <w:num w:numId="39">
-    <w:abstractNumId w:val="36"/>
+    <w:abstractNumId w:val="37"/>
   </w:num>
   <w:num w:numId="40">
-    <w:abstractNumId w:val="10"/>
+    <w:abstractNumId w:val="11"/>
   </w:num>
   <w:num w:numId="41">
-    <w:abstractNumId w:val="24"/>
+    <w:abstractNumId w:val="25"/>
   </w:num>
   <w:num w:numId="42">
-    <w:abstractNumId w:val="19"/>
+    <w:abstractNumId w:val="20"/>
+  </w:num>
+  <w:num w:numId="43">
+    <w:abstractNumId w:val="10"/>
   </w:num>
 </w:numbering>
 </file>
 
 <file path=word/styles.xml><?xml version="1.0" encoding="utf-8"?>
-<w:styles xmlns:mc="http://schemas.openxmlformats.org/markup-compatibility/2006" xmlns:r="http://schemas.openxmlformats.org/officeDocument/2006/relationships" xmlns:w="http://schemas.openxmlformats.org/wordprocessingml/2006/main" xmlns:w14="http://schemas.microsoft.com/office/word/2010/wordml" mc:Ignorable="w14">
+<w:styles xmlns:mc="http://schemas.openxmlformats.org/markup-compatibility/2006" xmlns:r="http://schemas.openxmlformats.org/officeDocument/2006/relationships" xmlns:w="http://schemas.openxmlformats.org/wordprocessingml/2006/main" xmlns:w14="http://schemas.microsoft.com/office/word/2010/wordml" xmlns:w15="http://schemas.microsoft.com/office/word/2012/wordml" mc:Ignorable="w14 w15">
   <w:docDefaults>
     <w:rPrDefault>
       <w:rPr>
@@ -7295,428 +7514,380 @@
       </w:pPr>
     </w:pPrDefault>
   </w:docDefaults>
-  <w:latentStyles w:defLockedState="0" w:defUIPriority="99" w:defSemiHidden="1" w:defUnhideWhenUsed="1" w:defQFormat="0" w:count="276">
-    <w:lsdException w:name="Normal" w:semiHidden="0" w:uiPriority="0" w:unhideWhenUsed="0" w:qFormat="1"/>
-    <w:lsdException w:name="heading 1" w:semiHidden="0" w:uiPriority="9" w:unhideWhenUsed="0" w:qFormat="1"/>
-    <w:lsdException w:name="heading 2" w:uiPriority="9" w:qFormat="1"/>
-    <w:lsdException w:name="heading 3" w:uiPriority="9" w:qFormat="1"/>
-    <w:lsdException w:name="heading 4" w:uiPriority="9" w:qFormat="1"/>
-    <w:lsdException w:name="heading 5" w:uiPriority="9" w:qFormat="1"/>
-    <w:lsdException w:name="heading 6" w:uiPriority="9" w:qFormat="1"/>
-    <w:lsdException w:name="heading 7" w:uiPriority="9" w:qFormat="1"/>
-    <w:lsdException w:name="heading 8" w:uiPriority="9" w:qFormat="1"/>
-    <w:lsdException w:name="heading 9" w:uiPriority="9" w:qFormat="1"/>
-    <w:lsdException w:name="toc 1" w:uiPriority="39"/>
-    <w:lsdException w:name="toc 2" w:uiPriority="39"/>
-    <w:lsdException w:name="toc 3" w:uiPriority="39"/>
-    <w:lsdException w:name="toc 4" w:uiPriority="39"/>
-    <w:lsdException w:name="toc 5" w:uiPriority="39"/>
-    <w:lsdException w:name="toc 6" w:uiPriority="39"/>
-    <w:lsdException w:name="toc 7" w:uiPriority="39"/>
-    <w:lsdException w:name="toc 8" w:uiPriority="39"/>
-    <w:lsdException w:name="toc 9" w:uiPriority="39"/>
-    <w:lsdException w:name="caption" w:uiPriority="35" w:qFormat="1"/>
-    <w:lsdException w:name="Title" w:semiHidden="0" w:uiPriority="10" w:unhideWhenUsed="0" w:qFormat="1"/>
-    <w:lsdException w:name="Default Paragraph Font" w:uiPriority="1"/>
-    <w:lsdException w:name="Subtitle" w:semiHidden="0" w:uiPriority="11" w:unhideWhenUsed="0" w:qFormat="1"/>
-    <w:lsdException w:name="Hyperlink" w:uiPriority="0"/>
-    <w:lsdException w:name="Strong" w:semiHidden="0" w:uiPriority="22" w:unhideWhenUsed="0" w:qFormat="1"/>
-    <w:lsdException w:name="Emphasis" w:semiHidden="0" w:uiPriority="20" w:unhideWhenUsed="0" w:qFormat="1"/>
-    <w:lsdException w:name="Table Grid" w:semiHidden="0" w:uiPriority="59" w:unhideWhenUsed="0"/>
-    <w:lsdException w:name="Note Level 1" w:semiHidden="0" w:unhideWhenUsed="0"/>
-    <w:lsdException w:name="Note Level 2" w:semiHidden="0" w:unhideWhenUsed="0"/>
-    <w:lsdException w:name="Note Level 3" w:semiHidden="0" w:unhideWhenUsed="0"/>
-    <w:lsdException w:name="Note Level 4" w:semiHidden="0" w:unhideWhenUsed="0"/>
-    <w:lsdException w:name="Note Level 5" w:semiHidden="0" w:unhideWhenUsed="0"/>
-    <w:lsdException w:name="Note Level 6" w:semiHidden="0" w:unhideWhenUsed="0"/>
-    <w:lsdException w:name="Note Level 7" w:semiHidden="0" w:unhideWhenUsed="0"/>
-    <w:lsdException w:name="Note Level 8" w:semiHidden="0" w:unhideWhenUsed="0"/>
-    <w:lsdException w:name="Note Level 9" w:semiHidden="0" w:unhideWhenUsed="0"/>
-    <w:lsdException w:name="Placeholder Text" w:unhideWhenUsed="0"/>
-    <w:lsdException w:name="No Spacing" w:semiHidden="0" w:uiPriority="1" w:unhideWhenUsed="0" w:qFormat="1"/>
-    <w:lsdException w:name="Light Shading" w:semiHidden="0" w:uiPriority="60" w:unhideWhenUsed="0"/>
-    <w:lsdException w:name="Light List" w:semiHidden="0" w:uiPriority="61" w:unhideWhenUsed="0"/>
-    <w:lsdException w:name="Light Grid" w:semiHidden="0" w:uiPriority="62" w:unhideWhenUsed="0"/>
-    <w:lsdException w:name="Medium Shading 1" w:semiHidden="0" w:uiPriority="63" w:unhideWhenUsed="0"/>
-    <w:lsdException w:name="Medium Shading 2" w:semiHidden="0" w:uiPriority="64" w:unhideWhenUsed="0"/>
-    <w:lsdException w:name="Medium List 1" w:semiHidden="0" w:uiPriority="65" w:unhideWhenUsed="0"/>
-    <w:lsdException w:name="Medium List 2" w:semiHidden="0" w:uiPriority="66" w:unhideWhenUsed="0"/>
-    <w:lsdException w:name="Medium Grid 1" w:semiHidden="0" w:uiPriority="67" w:unhideWhenUsed="0"/>
-    <w:lsdException w:name="Medium Grid 2" w:semiHidden="0" w:uiPriority="68" w:unhideWhenUsed="0"/>
-    <w:lsdException w:name="Medium Grid 3" w:semiHidden="0" w:uiPriority="69" w:unhideWhenUsed="0"/>
-    <w:lsdException w:name="Dark List" w:semiHidden="0" w:uiPriority="70" w:unhideWhenUsed="0"/>
-    <w:lsdException w:name="Colorful Shading" w:semiHidden="0" w:uiPriority="71" w:unhideWhenUsed="0"/>
-    <w:lsdException w:name="Colorful List" w:semiHidden="0" w:uiPriority="72" w:unhideWhenUsed="0"/>
-    <w:lsdException w:name="Colorful Grid" w:semiHidden="0" w:uiPriority="73" w:unhideWhenUsed="0"/>
-    <w:lsdException w:name="Light Shading Accent 1" w:semiHidden="0" w:uiPriority="60" w:unhideWhenUsed="0"/>
-    <w:lsdException w:name="Light List Accent 1" w:semiHidden="0" w:uiPriority="61" w:unhideWhenUsed="0"/>
-    <w:lsdException w:name="Light Grid Accent 1" w:semiHidden="0" w:uiPriority="62" w:unhideWhenUsed="0"/>
-    <w:lsdException w:name="Medium Shading 1 Accent 1" w:semiHidden="0" w:uiPriority="63" w:unhideWhenUsed="0"/>
-    <w:lsdException w:name="Medium Shading 2 Accent 1" w:semiHidden="0" w:uiPriority="64" w:unhideWhenUsed="0"/>
-    <w:lsdException w:name="Medium List 1 Accent 1" w:semiHidden="0" w:uiPriority="65" w:unhideWhenUsed="0"/>
-    <w:lsdException w:name="Revision" w:unhideWhenUsed="0"/>
-    <w:lsdException w:name="List Paragraph" w:semiHidden="0" w:uiPriority="34" w:unhideWhenUsed="0" w:qFormat="1"/>
-    <w:lsdException w:name="Quote" w:semiHidden="0" w:uiPriority="29" w:unhideWhenUsed="0" w:qFormat="1"/>
-    <w:lsdException w:name="Intense Quote" w:semiHidden="0" w:uiPriority="30" w:unhideWhenUsed="0" w:qFormat="1"/>
-    <w:lsdException w:name="Medium List 2 Accent 1" w:semiHidden="0" w:uiPriority="66" w:unhideWhenUsed="0"/>
-    <w:lsdException w:name="Medium Grid 1 Accent 1" w:semiHidden="0" w:uiPriority="67" w:unhideWhenUsed="0"/>
-    <w:lsdException w:name="Medium Grid 2 Accent 1" w:semiHidden="0" w:uiPriority="68" w:unhideWhenUsed="0"/>
-    <w:lsdException w:name="Medium Grid 3 Accent 1" w:semiHidden="0" w:uiPriority="69" w:unhideWhenUsed="0"/>
-    <w:lsdException w:name="Dark List Accent 1" w:semiHidden="0" w:uiPriority="70" w:unhideWhenUsed="0"/>
-    <w:lsdException w:name="Colorful Shading Accent 1" w:semiHidden="0" w:uiPriority="71" w:unhideWhenUsed="0"/>
-    <w:lsdException w:name="Colorful List Accent 1" w:semiHidden="0" w:uiPriority="72" w:unhideWhenUsed="0"/>
-    <w:lsdException w:name="Colorful Grid Accent 1" w:semiHidden="0" w:uiPriority="73" w:unhideWhenUsed="0"/>
-    <w:lsdException w:name="Light Shading Accent 2" w:semiHidden="0" w:uiPriority="60" w:unhideWhenUsed="0"/>
-    <w:lsdException w:name="Light List Accent 2" w:semiHidden="0" w:uiPriority="61" w:unhideWhenUsed="0"/>
-    <w:lsdException w:name="Light Grid Accent 2" w:semiHidden="0" w:uiPriority="62" w:unhideWhenUsed="0"/>
-    <w:lsdException w:name="Medium Shading 1 Accent 2" w:semiHidden="0" w:uiPriority="63" w:unhideWhenUsed="0"/>
-    <w:lsdException w:name="Medium Shading 2 Accent 2" w:semiHidden="0" w:uiPriority="64" w:unhideWhenUsed="0"/>
-    <w:lsdException w:name="Medium List 1 Accent 2" w:semiHidden="0" w:uiPriority="65" w:unhideWhenUsed="0"/>
-    <w:lsdException w:name="Medium List 2 Accent 2" w:semiHidden="0" w:uiPriority="66" w:unhideWhenUsed="0"/>
-    <w:lsdException w:name="Medium Grid 1 Accent 2" w:semiHidden="0" w:uiPriority="67" w:unhideWhenUsed="0"/>
-    <w:lsdException w:name="Medium Grid 2 Accent 2" w:semiHidden="0" w:uiPriority="68" w:unhideWhenUsed="0"/>
-    <w:lsdException w:name="Medium Grid 3 Accent 2" w:semiHidden="0" w:uiPriority="69" w:unhideWhenUsed="0"/>
-    <w:lsdException w:name="Dark List Accent 2" w:semiHidden="0" w:uiPriority="70" w:unhideWhenUsed="0"/>
-    <w:lsdException w:name="Colorful Shading Accent 2" w:semiHidden="0" w:uiPriority="71" w:unhideWhenUsed="0"/>
-    <w:lsdException w:name="Colorful List Accent 2" w:semiHidden="0" w:uiPriority="72" w:unhideWhenUsed="0"/>
-    <w:lsdException w:name="Colorful Grid Accent 2" w:semiHidden="0" w:uiPriority="73" w:unhideWhenUsed="0"/>
-    <w:lsdException w:name="Light Shading Accent 3" w:semiHidden="0" w:uiPriority="60" w:unhideWhenUsed="0"/>
-    <w:lsdException w:name="Light List Accent 3" w:semiHidden="0" w:uiPriority="61" w:unhideWhenUsed="0"/>
-    <w:lsdException w:name="Light Grid Accent 3" w:semiHidden="0" w:uiPriority="62" w:unhideWhenUsed="0"/>
-    <w:lsdException w:name="Medium Shading 1 Accent 3" w:semiHidden="0" w:uiPriority="63" w:unhideWhenUsed="0"/>
-    <w:lsdException w:name="Medium Shading 2 Accent 3" w:semiHidden="0" w:uiPriority="64" w:unhideWhenUsed="0"/>
-    <w:lsdException w:name="Medium List 1 Accent 3" w:semiHidden="0" w:uiPriority="65" w:unhideWhenUsed="0"/>
-    <w:lsdException w:name="Medium List 2 Accent 3" w:semiHidden="0" w:uiPriority="66" w:unhideWhenUsed="0"/>
-    <w:lsdException w:name="Medium Grid 1 Accent 3" w:semiHidden="0" w:uiPriority="67" w:unhideWhenUsed="0"/>
-    <w:lsdException w:name="Medium Grid 2 Accent 3" w:semiHidden="0" w:uiPriority="68" w:unhideWhenUsed="0"/>
-    <w:lsdException w:name="Medium Grid 3 Accent 3" w:semiHidden="0" w:uiPriority="69" w:unhideWhenUsed="0"/>
-    <w:lsdException w:name="Dark List Accent 3" w:semiHidden="0" w:uiPriority="70" w:unhideWhenUsed="0"/>
-    <w:lsdException w:name="Colorful Shading Accent 3" w:semiHidden="0" w:uiPriority="71" w:unhideWhenUsed="0"/>
-    <w:lsdException w:name="Colorful List Accent 3" w:semiHidden="0" w:uiPriority="72" w:unhideWhenUsed="0"/>
-    <w:lsdException w:name="Colorful Grid Accent 3" w:semiHidden="0" w:uiPriority="73" w:unhideWhenUsed="0"/>
-    <w:lsdException w:name="Light Shading Accent 4" w:semiHidden="0" w:uiPriority="60" w:unhideWhenUsed="0"/>
-    <w:lsdException w:name="Light List Accent 4" w:semiHidden="0" w:uiPriority="61" w:unhideWhenUsed="0"/>
-    <w:lsdException w:name="Light Grid Accent 4" w:semiHidden="0" w:uiPriority="62" w:unhideWhenUsed="0"/>
-    <w:lsdException w:name="Medium Shading 1 Accent 4" w:semiHidden="0" w:uiPriority="63" w:unhideWhenUsed="0"/>
-    <w:lsdException w:name="Medium Shading 2 Accent 4" w:semiHidden="0" w:uiPriority="64" w:unhideWhenUsed="0"/>
-    <w:lsdException w:name="Medium List 1 Accent 4" w:semiHidden="0" w:uiPriority="65" w:unhideWhenUsed="0"/>
-    <w:lsdException w:name="Medium List 2 Accent 4" w:semiHidden="0" w:uiPriority="66" w:unhideWhenUsed="0"/>
-    <w:lsdException w:name="Medium Grid 1 Accent 4" w:semiHidden="0" w:uiPriority="67" w:unhideWhenUsed="0"/>
-    <w:lsdException w:name="Medium Grid 2 Accent 4" w:semiHidden="0" w:uiPriority="68" w:unhideWhenUsed="0"/>
-    <w:lsdException w:name="Medium Grid 3 Accent 4" w:semiHidden="0" w:uiPriority="69" w:unhideWhenUsed="0"/>
-    <w:lsdException w:name="Dark List Accent 4" w:semiHidden="0" w:uiPriority="70" w:unhideWhenUsed="0"/>
-    <w:lsdException w:name="Colorful Shading Accent 4" w:semiHidden="0" w:uiPriority="71" w:unhideWhenUsed="0"/>
-    <w:lsdException w:name="Colorful List Accent 4" w:semiHidden="0" w:uiPriority="72" w:unhideWhenUsed="0"/>
-    <w:lsdException w:name="Colorful Grid Accent 4" w:semiHidden="0" w:uiPriority="73" w:unhideWhenUsed="0"/>
-    <w:lsdException w:name="Light Shading Accent 5" w:semiHidden="0" w:uiPriority="60" w:unhideWhenUsed="0"/>
-    <w:lsdException w:name="Light List Accent 5" w:semiHidden="0" w:uiPriority="61" w:unhideWhenUsed="0"/>
-    <w:lsdException w:name="Light Grid Accent 5" w:semiHidden="0" w:uiPriority="62" w:unhideWhenUsed="0"/>
-    <w:lsdException w:name="Medium Shading 1 Accent 5" w:semiHidden="0" w:uiPriority="63" w:unhideWhenUsed="0"/>
-    <w:lsdException w:name="Medium Shading 2 Accent 5" w:semiHidden="0" w:uiPriority="64" w:unhideWhenUsed="0"/>
-    <w:lsdException w:name="Medium List 1 Accent 5" w:semiHidden="0" w:uiPriority="65" w:unhideWhenUsed="0"/>
-    <w:lsdException w:name="Medium List 2 Accent 5" w:semiHidden="0" w:uiPriority="66" w:unhideWhenUsed="0"/>
-    <w:lsdException w:name="Medium Grid 1 Accent 5" w:semiHidden="0" w:uiPriority="67" w:unhideWhenUsed="0"/>
-    <w:lsdException w:name="Medium Grid 2 Accent 5" w:semiHidden="0" w:uiPriority="68" w:unhideWhenUsed="0"/>
-    <w:lsdException w:name="Medium Grid 3 Accent 5" w:semiHidden="0" w:uiPriority="69" w:unhideWhenUsed="0"/>
-    <w:lsdException w:name="Dark List Accent 5" w:semiHidden="0" w:uiPriority="70" w:unhideWhenUsed="0"/>
-    <w:lsdException w:name="Colorful Shading Accent 5" w:semiHidden="0" w:uiPriority="71" w:unhideWhenUsed="0"/>
-    <w:lsdException w:name="Colorful List Accent 5" w:semiHidden="0" w:uiPriority="72" w:unhideWhenUsed="0"/>
-    <w:lsdException w:name="Colorful Grid Accent 5" w:semiHidden="0" w:uiPriority="73" w:unhideWhenUsed="0"/>
-    <w:lsdException w:name="Light Shading Accent 6" w:semiHidden="0" w:uiPriority="60" w:unhideWhenUsed="0"/>
-    <w:lsdException w:name="Light List Accent 6" w:semiHidden="0" w:uiPriority="61" w:unhideWhenUsed="0"/>
-    <w:lsdException w:name="Light Grid Accent 6" w:semiHidden="0" w:uiPriority="62" w:unhideWhenUsed="0"/>
-    <w:lsdException w:name="Medium Shading 1 Accent 6" w:semiHidden="0" w:uiPriority="63" w:unhideWhenUsed="0"/>
-    <w:lsdException w:name="Medium Shading 2 Accent 6" w:semiHidden="0" w:uiPriority="64" w:unhideWhenUsed="0"/>
-    <w:lsdException w:name="Medium List 1 Accent 6" w:semiHidden="0" w:uiPriority="65" w:unhideWhenUsed="0"/>
-    <w:lsdException w:name="Medium List 2 Accent 6" w:semiHidden="0" w:uiPriority="66" w:unhideWhenUsed="0"/>
-    <w:lsdException w:name="Medium Grid 1 Accent 6" w:semiHidden="0" w:uiPriority="67" w:unhideWhenUsed="0"/>
-    <w:lsdException w:name="Medium Grid 2 Accent 6" w:semiHidden="0" w:uiPriority="68" w:unhideWhenUsed="0"/>
-    <w:lsdException w:name="Medium Grid 3 Accent 6" w:semiHidden="0" w:uiPriority="69" w:unhideWhenUsed="0"/>
-    <w:lsdException w:name="Dark List Accent 6" w:semiHidden="0" w:uiPriority="70" w:unhideWhenUsed="0"/>
-    <w:lsdException w:name="Colorful Shading Accent 6" w:semiHidden="0" w:uiPriority="71" w:unhideWhenUsed="0"/>
-    <w:lsdException w:name="Colorful List Accent 6" w:semiHidden="0" w:uiPriority="72" w:unhideWhenUsed="0"/>
-    <w:lsdException w:name="Colorful Grid Accent 6" w:semiHidden="0" w:uiPriority="73" w:unhideWhenUsed="0"/>
-    <w:lsdException w:name="Subtle Emphasis" w:semiHidden="0" w:uiPriority="19" w:unhideWhenUsed="0" w:qFormat="1"/>
-    <w:lsdException w:name="Intense Emphasis" w:semiHidden="0" w:uiPriority="21" w:unhideWhenUsed="0" w:qFormat="1"/>
-    <w:lsdException w:name="Subtle Reference" w:semiHidden="0" w:uiPriority="31" w:unhideWhenUsed="0" w:qFormat="1"/>
-    <w:lsdException w:name="Intense Reference" w:semiHidden="0" w:uiPriority="32" w:unhideWhenUsed="0" w:qFormat="1"/>
-    <w:lsdException w:name="Book Title" w:semiHidden="0" w:uiPriority="33" w:unhideWhenUsed="0" w:qFormat="1"/>
-    <w:lsdException w:name="Bibliography" w:uiPriority="37"/>
-    <w:lsdException w:name="TOC Heading" w:uiPriority="39" w:qFormat="1"/>
-  </w:latentStyles>
-  <w:style w:type="paragraph" w:default="1" w:styleId="Normal">
-    <w:name w:val="Normal"/>
-    <w:qFormat/>
-  </w:style>
-  <w:style w:type="character" w:default="1" w:styleId="DefaultParagraphFont">
-    <w:name w:val="Default Paragraph Font"/>
-    <w:uiPriority w:val="1"/>
-    <w:semiHidden/>
-    <w:unhideWhenUsed/>
-  </w:style>
-  <w:style w:type="table" w:default="1" w:styleId="TableNormal">
-    <w:name w:val="Normal Table"/>
-    <w:uiPriority w:val="99"/>
-    <w:semiHidden/>
-    <w:unhideWhenUsed/>
-    <w:tblPr>
-      <w:tblInd w:w="0" w:type="dxa"/>
-      <w:tblCellMar>
-        <w:top w:w="0" w:type="dxa"/>
-        <w:left w:w="108" w:type="dxa"/>
-        <w:bottom w:w="0" w:type="dxa"/>
-        <w:right w:w="108" w:type="dxa"/>
-      </w:tblCellMar>
-    </w:tblPr>
-  </w:style>
-  <w:style w:type="numbering" w:default="1" w:styleId="NoList">
-    <w:name w:val="No List"/>
-    <w:uiPriority w:val="99"/>
-    <w:semiHidden/>
-    <w:unhideWhenUsed/>
-  </w:style>
-  <w:style w:type="paragraph" w:styleId="NormalWeb">
-    <w:name w:val="Normal (Web)"/>
-    <w:basedOn w:val="Normal"/>
-    <w:uiPriority w:val="99"/>
-    <w:semiHidden/>
-    <w:unhideWhenUsed/>
-    <w:rsid w:val="00EB626D"/>
-    <w:pPr>
-      <w:spacing w:before="100" w:beforeAutospacing="1" w:after="100" w:afterAutospacing="1" w:line="240" w:lineRule="auto"/>
-    </w:pPr>
-    <w:rPr>
-      <w:rFonts w:ascii="Times New Roman" w:eastAsia="Times New Roman" w:hAnsi="Times New Roman" w:cs="Times New Roman"/>
-      <w:sz w:val="24"/>
-      <w:szCs w:val="24"/>
-    </w:rPr>
-  </w:style>
-  <w:style w:type="character" w:styleId="Strong">
-    <w:name w:val="Strong"/>
-    <w:basedOn w:val="DefaultParagraphFont"/>
-    <w:uiPriority w:val="22"/>
-    <w:qFormat/>
-    <w:rsid w:val="00EB626D"/>
-    <w:rPr>
-      <w:b/>
-      <w:bCs/>
-    </w:rPr>
-  </w:style>
-  <w:style w:type="character" w:customStyle="1" w:styleId="apple-converted-space">
-    <w:name w:val="apple-converted-space"/>
-    <w:basedOn w:val="DefaultParagraphFont"/>
-    <w:rsid w:val="00EB626D"/>
-  </w:style>
-  <w:style w:type="character" w:styleId="Emphasis">
-    <w:name w:val="Emphasis"/>
-    <w:basedOn w:val="DefaultParagraphFont"/>
-    <w:uiPriority w:val="20"/>
-    <w:qFormat/>
-    <w:rsid w:val="00EB626D"/>
-    <w:rPr>
-      <w:i/>
-      <w:iCs/>
-    </w:rPr>
-  </w:style>
-  <w:style w:type="paragraph" w:styleId="ListParagraph">
-    <w:name w:val="List Paragraph"/>
-    <w:basedOn w:val="Normal"/>
-    <w:uiPriority w:val="34"/>
-    <w:qFormat/>
-    <w:rsid w:val="00EB626D"/>
-    <w:pPr>
-      <w:ind w:left="720"/>
-      <w:contextualSpacing/>
-    </w:pPr>
-  </w:style>
-  <w:style w:type="character" w:styleId="Hyperlink">
-    <w:name w:val="Hyperlink"/>
-    <w:rsid w:val="008C5CFE"/>
-    <w:rPr>
-      <w:color w:val="000080"/>
-      <w:u w:val="single"/>
-    </w:rPr>
-  </w:style>
-  <w:style w:type="character" w:styleId="FollowedHyperlink">
-    <w:name w:val="FollowedHyperlink"/>
-    <w:basedOn w:val="DefaultParagraphFont"/>
-    <w:uiPriority w:val="99"/>
-    <w:semiHidden/>
-    <w:unhideWhenUsed/>
-    <w:rsid w:val="004B7487"/>
-    <w:rPr>
-      <w:color w:val="800080" w:themeColor="followedHyperlink"/>
-      <w:u w:val="single"/>
-    </w:rPr>
-  </w:style>
-</w:styles>
-</file>
-
-<file path=word/stylesWithEffects.xml><?xml version="1.0" encoding="utf-8"?>
-<w:styles xmlns:wpc="http://schemas.microsoft.com/office/word/2010/wordprocessingCanvas" xmlns:mo="http://schemas.microsoft.com/office/mac/office/2008/main" xmlns:mc="http://schemas.openxmlformats.org/markup-compatibility/2006" xmlns:mv="urn:schemas-microsoft-com:mac:vml" xmlns:o="urn:schemas-microsoft-com:office:office" xmlns:r="http://schemas.openxmlformats.org/officeDocument/2006/relationships" xmlns:m="http://schemas.openxmlformats.org/officeDocument/2006/math" xmlns:v="urn:schemas-microsoft-com:vml" xmlns:wp14="http://schemas.microsoft.com/office/word/2010/wordprocessingDrawing" xmlns:wp="http://schemas.openxmlformats.org/drawingml/2006/wordprocessingDrawing" xmlns:w10="urn:schemas-microsoft-com:office:word" xmlns:w="http://schemas.openxmlformats.org/wordprocessingml/2006/main" xmlns:w14="http://schemas.microsoft.com/office/word/2010/wordml" xmlns:wpg="http://schemas.microsoft.com/office/word/2010/wordprocessingGroup" xmlns:wpi="http://schemas.microsoft.com/office/word/2010/wordprocessingInk" xmlns:wne="http://schemas.microsoft.com/office/word/2006/wordml" xmlns:wps="http://schemas.microsoft.com/office/word/2010/wordprocessingShape" mc:Ignorable="w14 wp14">
-  <w:docDefaults>
-    <w:rPrDefault>
-      <w:rPr>
-        <w:rFonts w:asciiTheme="minorHAnsi" w:eastAsiaTheme="minorEastAsia" w:hAnsiTheme="minorHAnsi" w:cstheme="minorBidi"/>
-        <w:sz w:val="22"/>
-        <w:szCs w:val="22"/>
-        <w:lang w:val="en-US" w:eastAsia="zh-CN" w:bidi="ar-SA"/>
-      </w:rPr>
-    </w:rPrDefault>
-    <w:pPrDefault>
-      <w:pPr>
-        <w:spacing w:after="200" w:line="276" w:lineRule="auto"/>
-      </w:pPr>
-    </w:pPrDefault>
-  </w:docDefaults>
-  <w:latentStyles w:defLockedState="0" w:defUIPriority="99" w:defSemiHidden="1" w:defUnhideWhenUsed="1" w:defQFormat="0" w:count="276">
-    <w:lsdException w:name="Normal" w:semiHidden="0" w:uiPriority="0" w:unhideWhenUsed="0" w:qFormat="1"/>
-    <w:lsdException w:name="heading 1" w:semiHidden="0" w:uiPriority="9" w:unhideWhenUsed="0" w:qFormat="1"/>
-    <w:lsdException w:name="heading 2" w:uiPriority="9" w:qFormat="1"/>
-    <w:lsdException w:name="heading 3" w:uiPriority="9" w:qFormat="1"/>
-    <w:lsdException w:name="heading 4" w:uiPriority="9" w:qFormat="1"/>
-    <w:lsdException w:name="heading 5" w:uiPriority="9" w:qFormat="1"/>
-    <w:lsdException w:name="heading 6" w:uiPriority="9" w:qFormat="1"/>
-    <w:lsdException w:name="heading 7" w:uiPriority="9" w:qFormat="1"/>
-    <w:lsdException w:name="heading 8" w:uiPriority="9" w:qFormat="1"/>
-    <w:lsdException w:name="heading 9" w:uiPriority="9" w:qFormat="1"/>
-    <w:lsdException w:name="toc 1" w:uiPriority="39"/>
-    <w:lsdException w:name="toc 2" w:uiPriority="39"/>
-    <w:lsdException w:name="toc 3" w:uiPriority="39"/>
-    <w:lsdException w:name="toc 4" w:uiPriority="39"/>
-    <w:lsdException w:name="toc 5" w:uiPriority="39"/>
-    <w:lsdException w:name="toc 6" w:uiPriority="39"/>
-    <w:lsdException w:name="toc 7" w:uiPriority="39"/>
-    <w:lsdException w:name="toc 8" w:uiPriority="39"/>
-    <w:lsdException w:name="toc 9" w:uiPriority="39"/>
-    <w:lsdException w:name="caption" w:uiPriority="35" w:qFormat="1"/>
-    <w:lsdException w:name="Title" w:semiHidden="0" w:uiPriority="10" w:unhideWhenUsed="0" w:qFormat="1"/>
-    <w:lsdException w:name="Default Paragraph Font" w:uiPriority="1"/>
-    <w:lsdException w:name="Subtitle" w:semiHidden="0" w:uiPriority="11" w:unhideWhenUsed="0" w:qFormat="1"/>
-    <w:lsdException w:name="Hyperlink" w:uiPriority="0"/>
-    <w:lsdException w:name="Strong" w:semiHidden="0" w:uiPriority="22" w:unhideWhenUsed="0" w:qFormat="1"/>
-    <w:lsdException w:name="Emphasis" w:semiHidden="0" w:uiPriority="20" w:unhideWhenUsed="0" w:qFormat="1"/>
-    <w:lsdException w:name="Table Grid" w:semiHidden="0" w:uiPriority="59" w:unhideWhenUsed="0"/>
-    <w:lsdException w:name="Note Level 1" w:semiHidden="0" w:unhideWhenUsed="0"/>
-    <w:lsdException w:name="Note Level 2" w:semiHidden="0" w:unhideWhenUsed="0"/>
-    <w:lsdException w:name="Note Level 3" w:semiHidden="0" w:unhideWhenUsed="0"/>
-    <w:lsdException w:name="Note Level 4" w:semiHidden="0" w:unhideWhenUsed="0"/>
-    <w:lsdException w:name="Note Level 5" w:semiHidden="0" w:unhideWhenUsed="0"/>
-    <w:lsdException w:name="Note Level 6" w:semiHidden="0" w:unhideWhenUsed="0"/>
-    <w:lsdException w:name="Note Level 7" w:semiHidden="0" w:unhideWhenUsed="0"/>
-    <w:lsdException w:name="Note Level 8" w:semiHidden="0" w:unhideWhenUsed="0"/>
-    <w:lsdException w:name="Note Level 9" w:semiHidden="0" w:unhideWhenUsed="0"/>
-    <w:lsdException w:name="Placeholder Text" w:unhideWhenUsed="0"/>
-    <w:lsdException w:name="No Spacing" w:semiHidden="0" w:uiPriority="1" w:unhideWhenUsed="0" w:qFormat="1"/>
-    <w:lsdException w:name="Light Shading" w:semiHidden="0" w:uiPriority="60" w:unhideWhenUsed="0"/>
-    <w:lsdException w:name="Light List" w:semiHidden="0" w:uiPriority="61" w:unhideWhenUsed="0"/>
-    <w:lsdException w:name="Light Grid" w:semiHidden="0" w:uiPriority="62" w:unhideWhenUsed="0"/>
-    <w:lsdException w:name="Medium Shading 1" w:semiHidden="0" w:uiPriority="63" w:unhideWhenUsed="0"/>
-    <w:lsdException w:name="Medium Shading 2" w:semiHidden="0" w:uiPriority="64" w:unhideWhenUsed="0"/>
-    <w:lsdException w:name="Medium List 1" w:semiHidden="0" w:uiPriority="65" w:unhideWhenUsed="0"/>
-    <w:lsdException w:name="Medium List 2" w:semiHidden="0" w:uiPriority="66" w:unhideWhenUsed="0"/>
-    <w:lsdException w:name="Medium Grid 1" w:semiHidden="0" w:uiPriority="67" w:unhideWhenUsed="0"/>
-    <w:lsdException w:name="Medium Grid 2" w:semiHidden="0" w:uiPriority="68" w:unhideWhenUsed="0"/>
-    <w:lsdException w:name="Medium Grid 3" w:semiHidden="0" w:uiPriority="69" w:unhideWhenUsed="0"/>
-    <w:lsdException w:name="Dark List" w:semiHidden="0" w:uiPriority="70" w:unhideWhenUsed="0"/>
-    <w:lsdException w:name="Colorful Shading" w:semiHidden="0" w:uiPriority="71" w:unhideWhenUsed="0"/>
-    <w:lsdException w:name="Colorful List" w:semiHidden="0" w:uiPriority="72" w:unhideWhenUsed="0"/>
-    <w:lsdException w:name="Colorful Grid" w:semiHidden="0" w:uiPriority="73" w:unhideWhenUsed="0"/>
-    <w:lsdException w:name="Light Shading Accent 1" w:semiHidden="0" w:uiPriority="60" w:unhideWhenUsed="0"/>
-    <w:lsdException w:name="Light List Accent 1" w:semiHidden="0" w:uiPriority="61" w:unhideWhenUsed="0"/>
-    <w:lsdException w:name="Light Grid Accent 1" w:semiHidden="0" w:uiPriority="62" w:unhideWhenUsed="0"/>
-    <w:lsdException w:name="Medium Shading 1 Accent 1" w:semiHidden="0" w:uiPriority="63" w:unhideWhenUsed="0"/>
-    <w:lsdException w:name="Medium Shading 2 Accent 1" w:semiHidden="0" w:uiPriority="64" w:unhideWhenUsed="0"/>
-    <w:lsdException w:name="Medium List 1 Accent 1" w:semiHidden="0" w:uiPriority="65" w:unhideWhenUsed="0"/>
-    <w:lsdException w:name="Revision" w:unhideWhenUsed="0"/>
-    <w:lsdException w:name="List Paragraph" w:semiHidden="0" w:uiPriority="34" w:unhideWhenUsed="0" w:qFormat="1"/>
-    <w:lsdException w:name="Quote" w:semiHidden="0" w:uiPriority="29" w:unhideWhenUsed="0" w:qFormat="1"/>
-    <w:lsdException w:name="Intense Quote" w:semiHidden="0" w:uiPriority="30" w:unhideWhenUsed="0" w:qFormat="1"/>
-    <w:lsdException w:name="Medium List 2 Accent 1" w:semiHidden="0" w:uiPriority="66" w:unhideWhenUsed="0"/>
-    <w:lsdException w:name="Medium Grid 1 Accent 1" w:semiHidden="0" w:uiPriority="67" w:unhideWhenUsed="0"/>
-    <w:lsdException w:name="Medium Grid 2 Accent 1" w:semiHidden="0" w:uiPriority="68" w:unhideWhenUsed="0"/>
-    <w:lsdException w:name="Medium Grid 3 Accent 1" w:semiHidden="0" w:uiPriority="69" w:unhideWhenUsed="0"/>
-    <w:lsdException w:name="Dark List Accent 1" w:semiHidden="0" w:uiPriority="70" w:unhideWhenUsed="0"/>
-    <w:lsdException w:name="Colorful Shading Accent 1" w:semiHidden="0" w:uiPriority="71" w:unhideWhenUsed="0"/>
-    <w:lsdException w:name="Colorful List Accent 1" w:semiHidden="0" w:uiPriority="72" w:unhideWhenUsed="0"/>
-    <w:lsdException w:name="Colorful Grid Accent 1" w:semiHidden="0" w:uiPriority="73" w:unhideWhenUsed="0"/>
-    <w:lsdException w:name="Light Shading Accent 2" w:semiHidden="0" w:uiPriority="60" w:unhideWhenUsed="0"/>
-    <w:lsdException w:name="Light List Accent 2" w:semiHidden="0" w:uiPriority="61" w:unhideWhenUsed="0"/>
-    <w:lsdException w:name="Light Grid Accent 2" w:semiHidden="0" w:uiPriority="62" w:unhideWhenUsed="0"/>
-    <w:lsdException w:name="Medium Shading 1 Accent 2" w:semiHidden="0" w:uiPriority="63" w:unhideWhenUsed="0"/>
-    <w:lsdException w:name="Medium Shading 2 Accent 2" w:semiHidden="0" w:uiPriority="64" w:unhideWhenUsed="0"/>
-    <w:lsdException w:name="Medium List 1 Accent 2" w:semiHidden="0" w:uiPriority="65" w:unhideWhenUsed="0"/>
-    <w:lsdException w:name="Medium List 2 Accent 2" w:semiHidden="0" w:uiPriority="66" w:unhideWhenUsed="0"/>
-    <w:lsdException w:name="Medium Grid 1 Accent 2" w:semiHidden="0" w:uiPriority="67" w:unhideWhenUsed="0"/>
-    <w:lsdException w:name="Medium Grid 2 Accent 2" w:semiHidden="0" w:uiPriority="68" w:unhideWhenUsed="0"/>
-    <w:lsdException w:name="Medium Grid 3 Accent 2" w:semiHidden="0" w:uiPriority="69" w:unhideWhenUsed="0"/>
-    <w:lsdException w:name="Dark List Accent 2" w:semiHidden="0" w:uiPriority="70" w:unhideWhenUsed="0"/>
-    <w:lsdException w:name="Colorful Shading Accent 2" w:semiHidden="0" w:uiPriority="71" w:unhideWhenUsed="0"/>
-    <w:lsdException w:name="Colorful List Accent 2" w:semiHidden="0" w:uiPriority="72" w:unhideWhenUsed="0"/>
-    <w:lsdException w:name="Colorful Grid Accent 2" w:semiHidden="0" w:uiPriority="73" w:unhideWhenUsed="0"/>
-    <w:lsdException w:name="Light Shading Accent 3" w:semiHidden="0" w:uiPriority="60" w:unhideWhenUsed="0"/>
-    <w:lsdException w:name="Light List Accent 3" w:semiHidden="0" w:uiPriority="61" w:unhideWhenUsed="0"/>
-    <w:lsdException w:name="Light Grid Accent 3" w:semiHidden="0" w:uiPriority="62" w:unhideWhenUsed="0"/>
-    <w:lsdException w:name="Medium Shading 1 Accent 3" w:semiHidden="0" w:uiPriority="63" w:unhideWhenUsed="0"/>
-    <w:lsdException w:name="Medium Shading 2 Accent 3" w:semiHidden="0" w:uiPriority="64" w:unhideWhenUsed="0"/>
-    <w:lsdException w:name="Medium List 1 Accent 3" w:semiHidden="0" w:uiPriority="65" w:unhideWhenUsed="0"/>
-    <w:lsdException w:name="Medium List 2 Accent 3" w:semiHidden="0" w:uiPriority="66" w:unhideWhenUsed="0"/>
-    <w:lsdException w:name="Medium Grid 1 Accent 3" w:semiHidden="0" w:uiPriority="67" w:unhideWhenUsed="0"/>
-    <w:lsdException w:name="Medium Grid 2 Accent 3" w:semiHidden="0" w:uiPriority="68" w:unhideWhenUsed="0"/>
-    <w:lsdException w:name="Medium Grid 3 Accent 3" w:semiHidden="0" w:uiPriority="69" w:unhideWhenUsed="0"/>
-    <w:lsdException w:name="Dark List Accent 3" w:semiHidden="0" w:uiPriority="70" w:unhideWhenUsed="0"/>
-    <w:lsdException w:name="Colorful Shading Accent 3" w:semiHidden="0" w:uiPriority="71" w:unhideWhenUsed="0"/>
-    <w:lsdException w:name="Colorful List Accent 3" w:semiHidden="0" w:uiPriority="72" w:unhideWhenUsed="0"/>
-    <w:lsdException w:name="Colorful Grid Accent 3" w:semiHidden="0" w:uiPriority="73" w:unhideWhenUsed="0"/>
-    <w:lsdException w:name="Light Shading Accent 4" w:semiHidden="0" w:uiPriority="60" w:unhideWhenUsed="0"/>
-    <w:lsdException w:name="Light List Accent 4" w:semiHidden="0" w:uiPriority="61" w:unhideWhenUsed="0"/>
-    <w:lsdException w:name="Light Grid Accent 4" w:semiHidden="0" w:uiPriority="62" w:unhideWhenUsed="0"/>
-    <w:lsdException w:name="Medium Shading 1 Accent 4" w:semiHidden="0" w:uiPriority="63" w:unhideWhenUsed="0"/>
-    <w:lsdException w:name="Medium Shading 2 Accent 4" w:semiHidden="0" w:uiPriority="64" w:unhideWhenUsed="0"/>
-    <w:lsdException w:name="Medium List 1 Accent 4" w:semiHidden="0" w:uiPriority="65" w:unhideWhenUsed="0"/>
-    <w:lsdException w:name="Medium List 2 Accent 4" w:semiHidden="0" w:uiPriority="66" w:unhideWhenUsed="0"/>
-    <w:lsdException w:name="Medium Grid 1 Accent 4" w:semiHidden="0" w:uiPriority="67" w:unhideWhenUsed="0"/>
-    <w:lsdException w:name="Medium Grid 2 Accent 4" w:semiHidden="0" w:uiPriority="68" w:unhideWhenUsed="0"/>
-    <w:lsdException w:name="Medium Grid 3 Accent 4" w:semiHidden="0" w:uiPriority="69" w:unhideWhenUsed="0"/>
-    <w:lsdException w:name="Dark List Accent 4" w:semiHidden="0" w:uiPriority="70" w:unhideWhenUsed="0"/>
-    <w:lsdException w:name="Colorful Shading Accent 4" w:semiHidden="0" w:uiPriority="71" w:unhideWhenUsed="0"/>
-    <w:lsdException w:name="Colorful List Accent 4" w:semiHidden="0" w:uiPriority="72" w:unhideWhenUsed="0"/>
-    <w:lsdException w:name="Colorful Grid Accent 4" w:semiHidden="0" w:uiPriority="73" w:unhideWhenUsed="0"/>
-    <w:lsdException w:name="Light Shading Accent 5" w:semiHidden="0" w:uiPriority="60" w:unhideWhenUsed="0"/>
-    <w:lsdException w:name="Light List Accent 5" w:semiHidden="0" w:uiPriority="61" w:unhideWhenUsed="0"/>
-    <w:lsdException w:name="Light Grid Accent 5" w:semiHidden="0" w:uiPriority="62" w:unhideWhenUsed="0"/>
-    <w:lsdException w:name="Medium Shading 1 Accent 5" w:semiHidden="0" w:uiPriority="63" w:unhideWhenUsed="0"/>
-    <w:lsdException w:name="Medium Shading 2 Accent 5" w:semiHidden="0" w:uiPriority="64" w:unhideWhenUsed="0"/>
-    <w:lsdException w:name="Medium List 1 Accent 5" w:semiHidden="0" w:uiPriority="65" w:unhideWhenUsed="0"/>
-    <w:lsdException w:name="Medium List 2 Accent 5" w:semiHidden="0" w:uiPriority="66" w:unhideWhenUsed="0"/>
-    <w:lsdException w:name="Medium Grid 1 Accent 5" w:semiHidden="0" w:uiPriority="67" w:unhideWhenUsed="0"/>
-    <w:lsdException w:name="Medium Grid 2 Accent 5" w:semiHidden="0" w:uiPriority="68" w:unhideWhenUsed="0"/>
-    <w:lsdException w:name="Medium Grid 3 Accent 5" w:semiHidden="0" w:uiPriority="69" w:unhideWhenUsed="0"/>
-    <w:lsdException w:name="Dark List Accent 5" w:semiHidden="0" w:uiPriority="70" w:unhideWhenUsed="0"/>
-    <w:lsdException w:name="Colorful Shading Accent 5" w:semiHidden="0" w:uiPriority="71" w:unhideWhenUsed="0"/>
-    <w:lsdException w:name="Colorful List Accent 5" w:semiHidden="0" w:uiPriority="72" w:unhideWhenUsed="0"/>
-    <w:lsdException w:name="Colorful Grid Accent 5" w:semiHidden="0" w:uiPriority="73" w:unhideWhenUsed="0"/>
-    <w:lsdException w:name="Light Shading Accent 6" w:semiHidden="0" w:uiPriority="60" w:unhideWhenUsed="0"/>
-    <w:lsdException w:name="Light List Accent 6" w:semiHidden="0" w:uiPriority="61" w:unhideWhenUsed="0"/>
-    <w:lsdException w:name="Light Grid Accent 6" w:semiHidden="0" w:uiPriority="62" w:unhideWhenUsed="0"/>
-    <w:lsdException w:name="Medium Shading 1 Accent 6" w:semiHidden="0" w:uiPriority="63" w:unhideWhenUsed="0"/>
-    <w:lsdException w:name="Medium Shading 2 Accent 6" w:semiHidden="0" w:uiPriority="64" w:unhideWhenUsed="0"/>
-    <w:lsdException w:name="Medium List 1 Accent 6" w:semiHidden="0" w:uiPriority="65" w:unhideWhenUsed="0"/>
-    <w:lsdException w:name="Medium List 2 Accent 6" w:semiHidden="0" w:uiPriority="66" w:unhideWhenUsed="0"/>
-    <w:lsdException w:name="Medium Grid 1 Accent 6" w:semiHidden="0" w:uiPriority="67" w:unhideWhenUsed="0"/>
-    <w:lsdException w:name="Medium Grid 2 Accent 6" w:semiHidden="0" w:uiPriority="68" w:unhideWhenUsed="0"/>
-    <w:lsdException w:name="Medium Grid 3 Accent 6" w:semiHidden="0" w:uiPriority="69" w:unhideWhenUsed="0"/>
-    <w:lsdException w:name="Dark List Accent 6" w:semiHidden="0" w:uiPriority="70" w:unhideWhenUsed="0"/>
-    <w:lsdException w:name="Colorful Shading Accent 6" w:semiHidden="0" w:uiPriority="71" w:unhideWhenUsed="0"/>
-    <w:lsdException w:name="Colorful List Accent 6" w:semiHidden="0" w:uiPriority="72" w:unhideWhenUsed="0"/>
-    <w:lsdException w:name="Colorful Grid Accent 6" w:semiHidden="0" w:uiPriority="73" w:unhideWhenUsed="0"/>
-    <w:lsdException w:name="Subtle Emphasis" w:semiHidden="0" w:uiPriority="19" w:unhideWhenUsed="0" w:qFormat="1"/>
-    <w:lsdException w:name="Intense Emphasis" w:semiHidden="0" w:uiPriority="21" w:unhideWhenUsed="0" w:qFormat="1"/>
-    <w:lsdException w:name="Subtle Reference" w:semiHidden="0" w:uiPriority="31" w:unhideWhenUsed="0" w:qFormat="1"/>
-    <w:lsdException w:name="Intense Reference" w:semiHidden="0" w:uiPriority="32" w:unhideWhenUsed="0" w:qFormat="1"/>
-    <w:lsdException w:name="Book Title" w:semiHidden="0" w:uiPriority="33" w:unhideWhenUsed="0" w:qFormat="1"/>
-    <w:lsdException w:name="Bibliography" w:uiPriority="37"/>
-    <w:lsdException w:name="TOC Heading" w:uiPriority="39" w:qFormat="1"/>
+  <w:latentStyles w:defLockedState="0" w:defUIPriority="99" w:defSemiHidden="0" w:defUnhideWhenUsed="0" w:defQFormat="0" w:count="382">
+    <w:lsdException w:name="Normal" w:uiPriority="0" w:qFormat="1"/>
+    <w:lsdException w:name="heading 1" w:uiPriority="9" w:qFormat="1"/>
+    <w:lsdException w:name="heading 2" w:semiHidden="1" w:uiPriority="9" w:unhideWhenUsed="1" w:qFormat="1"/>
+    <w:lsdException w:name="heading 3" w:semiHidden="1" w:uiPriority="9" w:unhideWhenUsed="1" w:qFormat="1"/>
+    <w:lsdException w:name="heading 4" w:semiHidden="1" w:uiPriority="9" w:unhideWhenUsed="1" w:qFormat="1"/>
+    <w:lsdException w:name="heading 5" w:semiHidden="1" w:uiPriority="9" w:unhideWhenUsed="1" w:qFormat="1"/>
+    <w:lsdException w:name="heading 6" w:semiHidden="1" w:uiPriority="9" w:unhideWhenUsed="1" w:qFormat="1"/>
+    <w:lsdException w:name="heading 7" w:semiHidden="1" w:uiPriority="9" w:unhideWhenUsed="1" w:qFormat="1"/>
+    <w:lsdException w:name="heading 8" w:semiHidden="1" w:uiPriority="9" w:unhideWhenUsed="1" w:qFormat="1"/>
+    <w:lsdException w:name="heading 9" w:semiHidden="1" w:uiPriority="9" w:unhideWhenUsed="1" w:qFormat="1"/>
+    <w:lsdException w:name="index 1" w:semiHidden="1" w:unhideWhenUsed="1"/>
+    <w:lsdException w:name="index 2" w:semiHidden="1" w:unhideWhenUsed="1"/>
+    <w:lsdException w:name="index 3" w:semiHidden="1" w:unhideWhenUsed="1"/>
+    <w:lsdException w:name="index 4" w:semiHidden="1" w:unhideWhenUsed="1"/>
+    <w:lsdException w:name="index 5" w:semiHidden="1" w:unhideWhenUsed="1"/>
+    <w:lsdException w:name="index 6" w:semiHidden="1" w:unhideWhenUsed="1"/>
+    <w:lsdException w:name="index 7" w:semiHidden="1" w:unhideWhenUsed="1"/>
+    <w:lsdException w:name="index 8" w:semiHidden="1" w:unhideWhenUsed="1"/>
+    <w:lsdException w:name="index 9" w:semiHidden="1" w:unhideWhenUsed="1"/>
+    <w:lsdException w:name="toc 1" w:semiHidden="1" w:uiPriority="39" w:unhideWhenUsed="1"/>
+    <w:lsdException w:name="toc 2" w:semiHidden="1" w:uiPriority="39" w:unhideWhenUsed="1"/>
+    <w:lsdException w:name="toc 3" w:semiHidden="1" w:uiPriority="39" w:unhideWhenUsed="1"/>
+    <w:lsdException w:name="toc 4" w:semiHidden="1" w:uiPriority="39" w:unhideWhenUsed="1"/>
+    <w:lsdException w:name="toc 5" w:semiHidden="1" w:uiPriority="39" w:unhideWhenUsed="1"/>
+    <w:lsdException w:name="toc 6" w:semiHidden="1" w:uiPriority="39" w:unhideWhenUsed="1"/>
+    <w:lsdException w:name="toc 7" w:semiHidden="1" w:uiPriority="39" w:unhideWhenUsed="1"/>
+    <w:lsdException w:name="toc 8" w:semiHidden="1" w:uiPriority="39" w:unhideWhenUsed="1"/>
+    <w:lsdException w:name="toc 9" w:semiHidden="1" w:uiPriority="39" w:unhideWhenUsed="1"/>
+    <w:lsdException w:name="Normal Indent" w:semiHidden="1" w:unhideWhenUsed="1"/>
+    <w:lsdException w:name="footnote text" w:semiHidden="1" w:unhideWhenUsed="1"/>
+    <w:lsdException w:name="annotation text" w:semiHidden="1" w:unhideWhenUsed="1"/>
+    <w:lsdException w:name="header" w:semiHidden="1" w:unhideWhenUsed="1"/>
+    <w:lsdException w:name="footer" w:semiHidden="1" w:unhideWhenUsed="1"/>
+    <w:lsdException w:name="index heading" w:semiHidden="1" w:unhideWhenUsed="1"/>
+    <w:lsdException w:name="caption" w:semiHidden="1" w:uiPriority="35" w:unhideWhenUsed="1" w:qFormat="1"/>
+    <w:lsdException w:name="table of figures" w:semiHidden="1" w:unhideWhenUsed="1"/>
+    <w:lsdException w:name="envelope address" w:semiHidden="1" w:unhideWhenUsed="1"/>
+    <w:lsdException w:name="envelope return" w:semiHidden="1" w:unhideWhenUsed="1"/>
+    <w:lsdException w:name="footnote reference" w:semiHidden="1" w:unhideWhenUsed="1"/>
+    <w:lsdException w:name="annotation reference" w:semiHidden="1" w:unhideWhenUsed="1"/>
+    <w:lsdException w:name="line number" w:semiHidden="1" w:unhideWhenUsed="1"/>
+    <w:lsdException w:name="page number" w:semiHidden="1" w:unhideWhenUsed="1"/>
+    <w:lsdException w:name="endnote reference" w:semiHidden="1" w:unhideWhenUsed="1"/>
+    <w:lsdException w:name="endnote text" w:semiHidden="1" w:unhideWhenUsed="1"/>
+    <w:lsdException w:name="table of authorities" w:semiHidden="1" w:unhideWhenUsed="1"/>
+    <w:lsdException w:name="macro" w:semiHidden="1" w:unhideWhenUsed="1"/>
+    <w:lsdException w:name="toa heading" w:semiHidden="1" w:unhideWhenUsed="1"/>
+    <w:lsdException w:name="List" w:semiHidden="1" w:unhideWhenUsed="1"/>
+    <w:lsdException w:name="List Bullet" w:semiHidden="1" w:unhideWhenUsed="1"/>
+    <w:lsdException w:name="List Number" w:semiHidden="1" w:unhideWhenUsed="1"/>
+    <w:lsdException w:name="List 2" w:semiHidden="1" w:unhideWhenUsed="1"/>
+    <w:lsdException w:name="List 3" w:semiHidden="1" w:unhideWhenUsed="1"/>
+    <w:lsdException w:name="List 4" w:semiHidden="1" w:unhideWhenUsed="1"/>
+    <w:lsdException w:name="List 5" w:semiHidden="1" w:unhideWhenUsed="1"/>
+    <w:lsdException w:name="List Bullet 2" w:semiHidden="1" w:unhideWhenUsed="1"/>
+    <w:lsdException w:name="List Bullet 3" w:semiHidden="1" w:unhideWhenUsed="1"/>
+    <w:lsdException w:name="List Bullet 4" w:semiHidden="1" w:unhideWhenUsed="1"/>
+    <w:lsdException w:name="List Bullet 5" w:semiHidden="1" w:unhideWhenUsed="1"/>
+    <w:lsdException w:name="List Number 2" w:semiHidden="1" w:unhideWhenUsed="1"/>
+    <w:lsdException w:name="List Number 3" w:semiHidden="1" w:unhideWhenUsed="1"/>
+    <w:lsdException w:name="List Number 4" w:semiHidden="1" w:unhideWhenUsed="1"/>
+    <w:lsdException w:name="List Number 5" w:semiHidden="1" w:unhideWhenUsed="1"/>
+    <w:lsdException w:name="Title" w:uiPriority="10" w:qFormat="1"/>
+    <w:lsdException w:name="Closing" w:semiHidden="1" w:unhideWhenUsed="1"/>
+    <w:lsdException w:name="Signature" w:semiHidden="1" w:unhideWhenUsed="1"/>
+    <w:lsdException w:name="Default Paragraph Font" w:semiHidden="1" w:uiPriority="1" w:unhideWhenUsed="1"/>
+    <w:lsdException w:name="Body Text" w:semiHidden="1" w:unhideWhenUsed="1"/>
+    <w:lsdException w:name="Body Text Indent" w:semiHidden="1" w:unhideWhenUsed="1"/>
+    <w:lsdException w:name="List Continue" w:semiHidden="1" w:unhideWhenUsed="1"/>
+    <w:lsdException w:name="List Continue 2" w:semiHidden="1" w:unhideWhenUsed="1"/>
+    <w:lsdException w:name="List Continue 3" w:semiHidden="1" w:unhideWhenUsed="1"/>
+    <w:lsdException w:name="List Continue 4" w:semiHidden="1" w:unhideWhenUsed="1"/>
+    <w:lsdException w:name="List Continue 5" w:semiHidden="1" w:unhideWhenUsed="1"/>
+    <w:lsdException w:name="Message Header" w:semiHidden="1" w:unhideWhenUsed="1"/>
+    <w:lsdException w:name="Subtitle" w:uiPriority="11" w:qFormat="1"/>
+    <w:lsdException w:name="Salutation" w:semiHidden="1" w:unhideWhenUsed="1"/>
+    <w:lsdException w:name="Date" w:semiHidden="1" w:unhideWhenUsed="1"/>
+    <w:lsdException w:name="Body Text First Indent" w:semiHidden="1" w:unhideWhenUsed="1"/>
+    <w:lsdException w:name="Body Text First Indent 2" w:semiHidden="1" w:unhideWhenUsed="1"/>
+    <w:lsdException w:name="Note Heading" w:semiHidden="1" w:unhideWhenUsed="1"/>
+    <w:lsdException w:name="Body Text 2" w:semiHidden="1" w:unhideWhenUsed="1"/>
+    <w:lsdException w:name="Body Text 3" w:semiHidden="1" w:unhideWhenUsed="1"/>
+    <w:lsdException w:name="Body Text Indent 2" w:semiHidden="1" w:unhideWhenUsed="1"/>
+    <w:lsdException w:name="Body Text Indent 3" w:semiHidden="1" w:unhideWhenUsed="1"/>
+    <w:lsdException w:name="Block Text" w:semiHidden="1" w:unhideWhenUsed="1"/>
+    <w:lsdException w:name="Hyperlink" w:semiHidden="1" w:uiPriority="0" w:unhideWhenUsed="1"/>
+    <w:lsdException w:name="FollowedHyperlink" w:semiHidden="1" w:unhideWhenUsed="1"/>
+    <w:lsdException w:name="Strong" w:uiPriority="22" w:qFormat="1"/>
+    <w:lsdException w:name="Emphasis" w:uiPriority="20" w:qFormat="1"/>
+    <w:lsdException w:name="Document Map" w:semiHidden="1" w:unhideWhenUsed="1"/>
+    <w:lsdException w:name="Plain Text" w:semiHidden="1" w:unhideWhenUsed="1"/>
+    <w:lsdException w:name="E-mail Signature" w:semiHidden="1" w:unhideWhenUsed="1"/>
+    <w:lsdException w:name="HTML Top of Form" w:semiHidden="1" w:unhideWhenUsed="1"/>
+    <w:lsdException w:name="HTML Bottom of Form" w:semiHidden="1" w:unhideWhenUsed="1"/>
+    <w:lsdException w:name="Normal (Web)" w:semiHidden="1" w:unhideWhenUsed="1"/>
+    <w:lsdException w:name="HTML Acronym" w:semiHidden="1" w:unhideWhenUsed="1"/>
+    <w:lsdException w:name="HTML Address" w:semiHidden="1" w:unhideWhenUsed="1"/>
+    <w:lsdException w:name="HTML Cite" w:semiHidden="1" w:unhideWhenUsed="1"/>
+    <w:lsdException w:name="HTML Code" w:semiHidden="1" w:unhideWhenUsed="1"/>
+    <w:lsdException w:name="HTML Definition" w:semiHidden="1" w:unhideWhenUsed="1"/>
+    <w:lsdException w:name="HTML Keyboard" w:semiHidden="1" w:unhideWhenUsed="1"/>
+    <w:lsdException w:name="HTML Preformatted" w:semiHidden="1" w:unhideWhenUsed="1"/>
+    <w:lsdException w:name="HTML Sample" w:semiHidden="1" w:unhideWhenUsed="1"/>
+    <w:lsdException w:name="HTML Typewriter" w:semiHidden="1" w:unhideWhenUsed="1"/>
+    <w:lsdException w:name="HTML Variable" w:semiHidden="1" w:unhideWhenUsed="1"/>
+    <w:lsdException w:name="Normal Table" w:semiHidden="1" w:unhideWhenUsed="1"/>
+    <w:lsdException w:name="annotation subject" w:semiHidden="1" w:unhideWhenUsed="1"/>
+    <w:lsdException w:name="No List" w:semiHidden="1" w:unhideWhenUsed="1"/>
+    <w:lsdException w:name="Outline List 1" w:semiHidden="1" w:unhideWhenUsed="1"/>
+    <w:lsdException w:name="Outline List 2" w:semiHidden="1" w:unhideWhenUsed="1"/>
+    <w:lsdException w:name="Outline List 3" w:semiHidden="1" w:unhideWhenUsed="1"/>
+    <w:lsdException w:name="Table Simple 1" w:semiHidden="1" w:unhideWhenUsed="1"/>
+    <w:lsdException w:name="Table Simple 2" w:semiHidden="1" w:unhideWhenUsed="1"/>
+    <w:lsdException w:name="Table Simple 3" w:semiHidden="1" w:unhideWhenUsed="1"/>
+    <w:lsdException w:name="Table Classic 1" w:semiHidden="1" w:unhideWhenUsed="1"/>
+    <w:lsdException w:name="Table Classic 2" w:semiHidden="1" w:unhideWhenUsed="1"/>
+    <w:lsdException w:name="Table Classic 3" w:semiHidden="1" w:unhideWhenUsed="1"/>
+    <w:lsdException w:name="Table Classic 4" w:semiHidden="1" w:unhideWhenUsed="1"/>
+    <w:lsdException w:name="Table Colorful 1" w:semiHidden="1" w:unhideWhenUsed="1"/>
+    <w:lsdException w:name="Table Colorful 2" w:semiHidden="1" w:unhideWhenUsed="1"/>
+    <w:lsdException w:name="Table Colorful 3" w:semiHidden="1" w:unhideWhenUsed="1"/>
+    <w:lsdException w:name="Table Columns 1" w:semiHidden="1" w:unhideWhenUsed="1"/>
+    <w:lsdException w:name="Table Columns 2" w:semiHidden="1" w:unhideWhenUsed="1"/>
+    <w:lsdException w:name="Table Columns 3" w:semiHidden="1" w:unhideWhenUsed="1"/>
+    <w:lsdException w:name="Table Columns 4" w:semiHidden="1" w:unhideWhenUsed="1"/>
+    <w:lsdException w:name="Table Columns 5" w:semiHidden="1" w:unhideWhenUsed="1"/>
+    <w:lsdException w:name="Table Grid 1" w:semiHidden="1" w:unhideWhenUsed="1"/>
+    <w:lsdException w:name="Table Grid 2" w:semiHidden="1" w:unhideWhenUsed="1"/>
+    <w:lsdException w:name="Table Grid 3" w:semiHidden="1" w:unhideWhenUsed="1"/>
+    <w:lsdException w:name="Table Grid 4" w:semiHidden="1" w:unhideWhenUsed="1"/>
+    <w:lsdException w:name="Table Grid 5" w:semiHidden="1" w:unhideWhenUsed="1"/>
+    <w:lsdException w:name="Table Grid 6" w:semiHidden="1" w:unhideWhenUsed="1"/>
+    <w:lsdException w:name="Table Grid 7" w:semiHidden="1" w:unhideWhenUsed="1"/>
+    <w:lsdException w:name="Table Grid 8" w:semiHidden="1" w:unhideWhenUsed="1"/>
+    <w:lsdException w:name="Table List 1" w:semiHidden="1" w:unhideWhenUsed="1"/>
+    <w:lsdException w:name="Table List 2" w:semiHidden="1" w:unhideWhenUsed="1"/>
+    <w:lsdException w:name="Table List 3" w:semiHidden="1" w:unhideWhenUsed="1"/>
+    <w:lsdException w:name="Table List 4" w:semiHidden="1" w:unhideWhenUsed="1"/>
+    <w:lsdException w:name="Table List 5" w:semiHidden="1" w:unhideWhenUsed="1"/>
+    <w:lsdException w:name="Table List 6" w:semiHidden="1" w:unhideWhenUsed="1"/>
+    <w:lsdException w:name="Table List 7" w:semiHidden="1" w:unhideWhenUsed="1"/>
+    <w:lsdException w:name="Table List 8" w:semiHidden="1" w:unhideWhenUsed="1"/>
+    <w:lsdException w:name="Table 3D effects 1" w:semiHidden="1" w:unhideWhenUsed="1"/>
+    <w:lsdException w:name="Table 3D effects 2" w:semiHidden="1" w:unhideWhenUsed="1"/>
+    <w:lsdException w:name="Table 3D effects 3" w:semiHidden="1" w:unhideWhenUsed="1"/>
+    <w:lsdException w:name="Table Contemporary" w:semiHidden="1" w:unhideWhenUsed="1"/>
+    <w:lsdException w:name="Table Elegant" w:semiHidden="1" w:unhideWhenUsed="1"/>
+    <w:lsdException w:name="Table Professional" w:semiHidden="1" w:unhideWhenUsed="1"/>
+    <w:lsdException w:name="Table Subtle 1" w:semiHidden="1" w:unhideWhenUsed="1"/>
+    <w:lsdException w:name="Table Subtle 2" w:semiHidden="1" w:unhideWhenUsed="1"/>
+    <w:lsdException w:name="Table Web 1" w:semiHidden="1" w:unhideWhenUsed="1"/>
+    <w:lsdException w:name="Table Web 2" w:semiHidden="1" w:unhideWhenUsed="1"/>
+    <w:lsdException w:name="Table Web 3" w:semiHidden="1" w:unhideWhenUsed="1"/>
+    <w:lsdException w:name="Balloon Text" w:semiHidden="1" w:unhideWhenUsed="1"/>
+    <w:lsdException w:name="Table Grid" w:uiPriority="59"/>
+    <w:lsdException w:name="Table Theme" w:semiHidden="1" w:unhideWhenUsed="1"/>
+    <w:lsdException w:name="Placeholder Text" w:semiHidden="1"/>
+    <w:lsdException w:name="No Spacing" w:uiPriority="1" w:qFormat="1"/>
+    <w:lsdException w:name="Light Shading" w:uiPriority="60"/>
+    <w:lsdException w:name="Light List" w:uiPriority="61"/>
+    <w:lsdException w:name="Light Grid" w:uiPriority="62"/>
+    <w:lsdException w:name="Medium Shading 1" w:uiPriority="63"/>
+    <w:lsdException w:name="Medium Shading 2" w:uiPriority="64"/>
+    <w:lsdException w:name="Medium List 1" w:uiPriority="65"/>
+    <w:lsdException w:name="Medium List 2" w:uiPriority="66"/>
+    <w:lsdException w:name="Medium Grid 1" w:uiPriority="67"/>
+    <w:lsdException w:name="Medium Grid 2" w:uiPriority="68"/>
+    <w:lsdException w:name="Medium Grid 3" w:uiPriority="69"/>
+    <w:lsdException w:name="Dark List" w:uiPriority="70"/>
+    <w:lsdException w:name="Colorful Shading" w:uiPriority="71"/>
+    <w:lsdException w:name="Colorful List" w:uiPriority="72"/>
+    <w:lsdException w:name="Colorful Grid" w:uiPriority="73"/>
+    <w:lsdException w:name="Light Shading Accent 1" w:uiPriority="60"/>
+    <w:lsdException w:name="Light List Accent 1" w:uiPriority="61"/>
+    <w:lsdException w:name="Light Grid Accent 1" w:uiPriority="62"/>
+    <w:lsdException w:name="Medium Shading 1 Accent 1" w:uiPriority="63"/>
+    <w:lsdException w:name="Medium Shading 2 Accent 1" w:uiPriority="64"/>
+    <w:lsdException w:name="Medium List 1 Accent 1" w:uiPriority="65"/>
+    <w:lsdException w:name="Revision" w:semiHidden="1"/>
+    <w:lsdException w:name="List Paragraph" w:uiPriority="34" w:qFormat="1"/>
+    <w:lsdException w:name="Quote" w:uiPriority="29" w:qFormat="1"/>
+    <w:lsdException w:name="Intense Quote" w:uiPriority="30" w:qFormat="1"/>
+    <w:lsdException w:name="Medium List 2 Accent 1" w:uiPriority="66"/>
+    <w:lsdException w:name="Medium Grid 1 Accent 1" w:uiPriority="67"/>
+    <w:lsdException w:name="Medium Grid 2 Accent 1" w:uiPriority="68"/>
+    <w:lsdException w:name="Medium Grid 3 Accent 1" w:uiPriority="69"/>
+    <w:lsdException w:name="Dark List Accent 1" w:uiPriority="70"/>
+    <w:lsdException w:name="Colorful Shading Accent 1" w:uiPriority="71"/>
+    <w:lsdException w:name="Colorful List Accent 1" w:uiPriority="72"/>
+    <w:lsdException w:name="Colorful Grid Accent 1" w:uiPriority="73"/>
+    <w:lsdException w:name="Light Shading Accent 2" w:uiPriority="60"/>
+    <w:lsdException w:name="Light List Accent 2" w:uiPriority="61"/>
+    <w:lsdException w:name="Light Grid Accent 2" w:uiPriority="62"/>
+    <w:lsdException w:name="Medium Shading 1 Accent 2" w:uiPriority="63"/>
+    <w:lsdException w:name="Medium Shading 2 Accent 2" w:uiPriority="64"/>
+    <w:lsdException w:name="Medium List 1 Accent 2" w:uiPriority="65"/>
+    <w:lsdException w:name="Medium List 2 Accent 2" w:uiPriority="66"/>
+    <w:lsdException w:name="Medium Grid 1 Accent 2" w:uiPriority="67"/>
+    <w:lsdException w:name="Medium Grid 2 Accent 2" w:uiPriority="68"/>
+    <w:lsdException w:name="Medium Grid 3 Accent 2" w:uiPriority="69"/>
+    <w:lsdException w:name="Dark List Accent 2" w:uiPriority="70"/>
+    <w:lsdException w:name="Colorful Shading Accent 2" w:uiPriority="71"/>
+    <w:lsdException w:name="Colorful List Accent 2" w:uiPriority="72"/>
+    <w:lsdException w:name="Colorful Grid Accent 2" w:uiPriority="73"/>
+    <w:lsdException w:name="Light Shading Accent 3" w:uiPriority="60"/>
+    <w:lsdException w:name="Light List Accent 3" w:uiPriority="61"/>
+    <w:lsdException w:name="Light Grid Accent 3" w:uiPriority="62"/>
+    <w:lsdException w:name="Medium Shading 1 Accent 3" w:uiPriority="63"/>
+    <w:lsdException w:name="Medium Shading 2 Accent 3" w:uiPriority="64"/>
+    <w:lsdException w:name="Medium List 1 Accent 3" w:uiPriority="65"/>
+    <w:lsdException w:name="Medium List 2 Accent 3" w:uiPriority="66"/>
+    <w:lsdException w:name="Medium Grid 1 Accent 3" w:uiPriority="67"/>
+    <w:lsdException w:name="Medium Grid 2 Accent 3" w:uiPriority="68"/>
+    <w:lsdException w:name="Medium Grid 3 Accent 3" w:uiPriority="69"/>
+    <w:lsdException w:name="Dark List Accent 3" w:uiPriority="70"/>
+    <w:lsdException w:name="Colorful Shading Accent 3" w:uiPriority="71"/>
+    <w:lsdException w:name="Colorful List Accent 3" w:uiPriority="72"/>
+    <w:lsdException w:name="Colorful Grid Accent 3" w:uiPriority="73"/>
+    <w:lsdException w:name="Light Shading Accent 4" w:uiPriority="60"/>
+    <w:lsdException w:name="Light List Accent 4" w:uiPriority="61"/>
+    <w:lsdException w:name="Light Grid Accent 4" w:uiPriority="62"/>
+    <w:lsdException w:name="Medium Shading 1 Accent 4" w:uiPriority="63"/>
+    <w:lsdException w:name="Medium Shading 2 Accent 4" w:uiPriority="64"/>
+    <w:lsdException w:name="Medium List 1 Accent 4" w:uiPriority="65"/>
+    <w:lsdException w:name="Medium List 2 Accent 4" w:uiPriority="66"/>
+    <w:lsdException w:name="Medium Grid 1 Accent 4" w:uiPriority="67"/>
+    <w:lsdException w:name="Medium Grid 2 Accent 4" w:uiPriority="68"/>
+    <w:lsdException w:name="Medium Grid 3 Accent 4" w:uiPriority="69"/>
+    <w:lsdException w:name="Dark List Accent 4" w:uiPriority="70"/>
+    <w:lsdException w:name="Colorful Shading Accent 4" w:uiPriority="71"/>
+    <w:lsdException w:name="Colorful List Accent 4" w:uiPriority="72"/>
+    <w:lsdException w:name="Colorful Grid Accent 4" w:uiPriority="73"/>
+    <w:lsdException w:name="Light Shading Accent 5" w:uiPriority="60"/>
+    <w:lsdException w:name="Light List Accent 5" w:uiPriority="61"/>
+    <w:lsdException w:name="Light Grid Accent 5" w:uiPriority="62"/>
+    <w:lsdException w:name="Medium Shading 1 Accent 5" w:uiPriority="63"/>
+    <w:lsdException w:name="Medium Shading 2 Accent 5" w:uiPriority="64"/>
+    <w:lsdException w:name="Medium List 1 Accent 5" w:uiPriority="65"/>
+    <w:lsdException w:name="Medium List 2 Accent 5" w:uiPriority="66"/>
+    <w:lsdException w:name="Medium Grid 1 Accent 5" w:uiPriority="67"/>
+    <w:lsdException w:name="Medium Grid 2 Accent 5" w:uiPriority="68"/>
+    <w:lsdException w:name="Medium Grid 3 Accent 5" w:uiPriority="69"/>
+    <w:lsdException w:name="Dark List Accent 5" w:uiPriority="70"/>
+    <w:lsdException w:name="Colorful Shading Accent 5" w:uiPriority="71"/>
+    <w:lsdException w:name="Colorful List Accent 5" w:uiPriority="72"/>
+    <w:lsdException w:name="Colorful Grid Accent 5" w:uiPriority="73"/>
+    <w:lsdException w:name="Light Shading Accent 6" w:uiPriority="60"/>
+    <w:lsdException w:name="Light List Accent 6" w:uiPriority="61"/>
+    <w:lsdException w:name="Light Grid Accent 6" w:uiPriority="62"/>
+    <w:lsdException w:name="Medium Shading 1 Accent 6" w:uiPriority="63"/>
+    <w:lsdException w:name="Medium Shading 2 Accent 6" w:uiPriority="64"/>
+    <w:lsdException w:name="Medium List 1 Accent 6" w:uiPriority="65"/>
+    <w:lsdException w:name="Medium List 2 Accent 6" w:uiPriority="66"/>
+    <w:lsdException w:name="Medium Grid 1 Accent 6" w:uiPriority="67"/>
+    <w:lsdException w:name="Medium Grid 2 Accent 6" w:uiPriority="68"/>
+    <w:lsdException w:name="Medium Grid 3 Accent 6" w:uiPriority="69"/>
+    <w:lsdException w:name="Dark List Accent 6" w:uiPriority="70"/>
+    <w:lsdException w:name="Colorful Shading Accent 6" w:uiPriority="71"/>
+    <w:lsdException w:name="Colorful List Accent 6" w:uiPriority="72"/>
+    <w:lsdException w:name="Colorful Grid Accent 6" w:uiPriority="73"/>
+    <w:lsdException w:name="Subtle Emphasis" w:uiPriority="19" w:qFormat="1"/>
+    <w:lsdException w:name="Intense Emphasis" w:uiPriority="21" w:qFormat="1"/>
+    <w:lsdException w:name="Subtle Reference" w:uiPriority="31" w:qFormat="1"/>
+    <w:lsdException w:name="Intense Reference" w:uiPriority="32" w:qFormat="1"/>
+    <w:lsdException w:name="Book Title" w:uiPriority="33" w:qFormat="1"/>
+    <w:lsdException w:name="Bibliography" w:semiHidden="1" w:uiPriority="37" w:unhideWhenUsed="1"/>
+    <w:lsdException w:name="TOC Heading" w:semiHidden="1" w:uiPriority="39" w:unhideWhenUsed="1" w:qFormat="1"/>
+    <w:lsdException w:name="Plain Table 1" w:uiPriority="41"/>
+    <w:lsdException w:name="Plain Table 2" w:uiPriority="42"/>
+    <w:lsdException w:name="Plain Table 3" w:uiPriority="43"/>
+    <w:lsdException w:name="Plain Table 4" w:uiPriority="44"/>
+    <w:lsdException w:name="Plain Table 5" w:uiPriority="45"/>
+    <w:lsdException w:name="Grid Table Light" w:uiPriority="40"/>
+    <w:lsdException w:name="Grid Table 1 Light" w:uiPriority="46"/>
+    <w:lsdException w:name="Grid Table 2" w:uiPriority="47"/>
+    <w:lsdException w:name="Grid Table 3" w:uiPriority="48"/>
+    <w:lsdException w:name="Grid Table 4" w:uiPriority="49"/>
+    <w:lsdException w:name="Grid Table 5 Dark" w:uiPriority="50"/>
+    <w:lsdException w:name="Grid Table 6 Colorful" w:uiPriority="51"/>
+    <w:lsdException w:name="Grid Table 7 Colorful" w:uiPriority="52"/>
+    <w:lsdException w:name="Grid Table 1 Light Accent 1" w:uiPriority="46"/>
+    <w:lsdException w:name="Grid Table 2 Accent 1" w:uiPriority="47"/>
+    <w:lsdException w:name="Grid Table 3 Accent 1" w:uiPriority="48"/>
+    <w:lsdException w:name="Grid Table 4 Accent 1" w:uiPriority="49"/>
+    <w:lsdException w:name="Grid Table 5 Dark Accent 1" w:uiPriority="50"/>
+    <w:lsdException w:name="Grid Table 6 Colorful Accent 1" w:uiPriority="51"/>
+    <w:lsdException w:name="Grid Table 7 Colorful Accent 1" w:uiPriority="52"/>
+    <w:lsdException w:name="Grid Table 1 Light Accent 2" w:uiPriority="46"/>
+    <w:lsdException w:name="Grid Table 2 Accent 2" w:uiPriority="47"/>
+    <w:lsdException w:name="Grid Table 3 Accent 2" w:uiPriority="48"/>
+    <w:lsdException w:name="Grid Table 4 Accent 2" w:uiPriority="49"/>
+    <w:lsdException w:name="Grid Table 5 Dark Accent 2" w:uiPriority="50"/>
+    <w:lsdException w:name="Grid Table 6 Colorful Accent 2" w:uiPriority="51"/>
+    <w:lsdException w:name="Grid Table 7 Colorful Accent 2" w:uiPriority="52"/>
+    <w:lsdException w:name="Grid Table 1 Light Accent 3" w:uiPriority="46"/>
+    <w:lsdException w:name="Grid Table 2 Accent 3" w:uiPriority="47"/>
+    <w:lsdException w:name="Grid Table 3 Accent 3" w:uiPriority="48"/>
+    <w:lsdException w:name="Grid Table 4 Accent 3" w:uiPriority="49"/>
+    <w:lsdException w:name="Grid Table 5 Dark Accent 3" w:uiPriority="50"/>
+    <w:lsdException w:name="Grid Table 6 Colorful Accent 3" w:uiPriority="51"/>
+    <w:lsdException w:name="Grid Table 7 Colorful Accent 3" w:uiPriority="52"/>
+    <w:lsdException w:name="Grid Table 1 Light Accent 4" w:uiPriority="46"/>
+    <w:lsdException w:name="Grid Table 2 Accent 4" w:uiPriority="47"/>
+    <w:lsdException w:name="Grid Table 3 Accent 4" w:uiPriority="48"/>
+    <w:lsdException w:name="Grid Table 4 Accent 4" w:uiPriority="49"/>
+    <w:lsdException w:name="Grid Table 5 Dark Accent 4" w:uiPriority="50"/>
+    <w:lsdException w:name="Grid Table 6 Colorful Accent 4" w:uiPriority="51"/>
+    <w:lsdException w:name="Grid Table 7 Colorful Accent 4" w:uiPriority="52"/>
+    <w:lsdException w:name="Grid Table 1 Light Accent 5" w:uiPriority="46"/>
+    <w:lsdException w:name="Grid Table 2 Accent 5" w:uiPriority="47"/>
+    <w:lsdException w:name="Grid Table 3 Accent 5" w:uiPriority="48"/>
+    <w:lsdException w:name="Grid Table 4 Accent 5" w:uiPriority="49"/>
+    <w:lsdException w:name="Grid Table 5 Dark Accent 5" w:uiPriority="50"/>
+    <w:lsdException w:name="Grid Table 6 Colorful Accent 5" w:uiPriority="51"/>
+    <w:lsdException w:name="Grid Table 7 Colorful Accent 5" w:uiPriority="52"/>
+    <w:lsdException w:name="Grid Table 1 Light Accent 6" w:uiPriority="46"/>
+    <w:lsdException w:name="Grid Table 2 Accent 6" w:uiPriority="47"/>
+    <w:lsdException w:name="Grid Table 3 Accent 6" w:uiPriority="48"/>
+    <w:lsdException w:name="Grid Table 4 Accent 6" w:uiPriority="49"/>
+    <w:lsdException w:name="Grid Table 5 Dark Accent 6" w:uiPriority="50"/>
+    <w:lsdException w:name="Grid Table 6 Colorful Accent 6" w:uiPriority="51"/>
+    <w:lsdException w:name="Grid Table 7 Colorful Accent 6" w:uiPriority="52"/>
+    <w:lsdException w:name="List Table 1 Light" w:uiPriority="46"/>
+    <w:lsdException w:name="List Table 2" w:uiPriority="47"/>
+    <w:lsdException w:name="List Table 3" w:uiPriority="48"/>
+    <w:lsdException w:name="List Table 4" w:uiPriority="49"/>
+    <w:lsdException w:name="List Table 5 Dark" w:uiPriority="50"/>
+    <w:lsdException w:name="List Table 6 Colorful" w:uiPriority="51"/>
+    <w:lsdException w:name="List Table 7 Colorful" w:uiPriority="52"/>
+    <w:lsdException w:name="List Table 1 Light Accent 1" w:uiPriority="46"/>
+    <w:lsdException w:name="List Table 2 Accent 1" w:uiPriority="47"/>
+    <w:lsdException w:name="List Table 3 Accent 1" w:uiPriority="48"/>
+    <w:lsdException w:name="List Table 4 Accent 1" w:uiPriority="49"/>
+    <w:lsdException w:name="List Table 5 Dark Accent 1" w:uiPriority="50"/>
+    <w:lsdException w:name="List Table 6 Colorful Accent 1" w:uiPriority="51"/>
+    <w:lsdException w:name="List Table 7 Colorful Accent 1" w:uiPriority="52"/>
+    <w:lsdException w:name="List Table 1 Light Accent 2" w:uiPriority="46"/>
+    <w:lsdException w:name="List Table 2 Accent 2" w:uiPriority="47"/>
+    <w:lsdException w:name="List Table 3 Accent 2" w:uiPriority="48"/>
+    <w:lsdException w:name="List Table 4 Accent 2" w:uiPriority="49"/>
+    <w:lsdException w:name="List Table 5 Dark Accent 2" w:uiPriority="50"/>
+    <w:lsdException w:name="List Table 6 Colorful Accent 2" w:uiPriority="51"/>
+    <w:lsdException w:name="List Table 7 Colorful Accent 2" w:uiPriority="52"/>
+    <w:lsdException w:name="List Table 1 Light Accent 3" w:uiPriority="46"/>
+    <w:lsdException w:name="List Table 2 Accent 3" w:uiPriority="47"/>
+    <w:lsdException w:name="List Table 3 Accent 3" w:uiPriority="48"/>
+    <w:lsdException w:name="List Table 4 Accent 3" w:uiPriority="49"/>
+    <w:lsdException w:name="List Table 5 Dark Accent 3" w:uiPriority="50"/>
+    <w:lsdException w:name="List Table 6 Colorful Accent 3" w:uiPriority="51"/>
+    <w:lsdException w:name="List Table 7 Colorful Accent 3" w:uiPriority="52"/>
+    <w:lsdException w:name="List Table 1 Light Accent 4" w:uiPriority="46"/>
+    <w:lsdException w:name="List Table 2 Accent 4" w:uiPriority="47"/>
+    <w:lsdException w:name="List Table 3 Accent 4" w:uiPriority="48"/>
+    <w:lsdException w:name="List Table 4 Accent 4" w:uiPriority="49"/>
+    <w:lsdException w:name="List Table 5 Dark Accent 4" w:uiPriority="50"/>
+    <w:lsdException w:name="List Table 6 Colorful Accent 4" w:uiPriority="51"/>
+    <w:lsdException w:name="List Table 7 Colorful Accent 4" w:uiPriority="52"/>
+    <w:lsdException w:name="List Table 1 Light Accent 5" w:uiPriority="46"/>
+    <w:lsdException w:name="List Table 2 Accent 5" w:uiPriority="47"/>
+    <w:lsdException w:name="List Table 3 Accent 5" w:uiPriority="48"/>
+    <w:lsdException w:name="List Table 4 Accent 5" w:uiPriority="49"/>
+    <w:lsdException w:name="List Table 5 Dark Accent 5" w:uiPriority="50"/>
+    <w:lsdException w:name="List Table 6 Colorful Accent 5" w:uiPriority="51"/>
+    <w:lsdException w:name="List Table 7 Colorful Accent 5" w:uiPriority="52"/>
+    <w:lsdException w:name="List Table 1 Light Accent 6" w:uiPriority="46"/>
+    <w:lsdException w:name="List Table 2 Accent 6" w:uiPriority="47"/>
+    <w:lsdException w:name="List Table 3 Accent 6" w:uiPriority="48"/>
+    <w:lsdException w:name="List Table 4 Accent 6" w:uiPriority="49"/>
+    <w:lsdException w:name="List Table 5 Dark Accent 6" w:uiPriority="50"/>
+    <w:lsdException w:name="List Table 6 Colorful Accent 6" w:uiPriority="51"/>
+    <w:lsdException w:name="List Table 7 Colorful Accent 6" w:uiPriority="52"/>
+    <w:lsdException w:name="Mention" w:semiHidden="1" w:unhideWhenUsed="1"/>
+    <w:lsdException w:name="Smart Hyperlink" w:semiHidden="1" w:unhideWhenUsed="1"/>
   </w:latentStyles>
   <w:style w:type="paragraph" w:default="1" w:styleId="Normal">
     <w:name w:val="Normal"/>
@@ -8116,7 +8287,7 @@
 </file>
 
 <file path=customXml/itemProps1.xml><?xml version="1.0" encoding="utf-8"?>
-<ds:datastoreItem xmlns:ds="http://schemas.openxmlformats.org/officeDocument/2006/customXml" ds:itemID="{8355EB7C-435C-DE4D-8A31-C13DBC39831C}">
+<ds:datastoreItem xmlns:ds="http://schemas.openxmlformats.org/officeDocument/2006/customXml" ds:itemID="{8DD205F4-EC96-2F4A-BC45-30AF0799593C}">
   <ds:schemaRefs>
     <ds:schemaRef ds:uri="http://schemas.openxmlformats.org/officeDocument/2006/bibliography"/>
   </ds:schemaRefs>

</xml_diff>

<commit_message>
adds ibm exp to pdf
</commit_message>
<xml_diff>
--- a/documents/CYan_Resume.docx
+++ b/documents/CYan_Resume.docx
@@ -1,6 +1,6 @@
 
 <file path=word/document.xml><?xml version="1.0" encoding="utf-8"?>
-<w:document xmlns:wpc="http://schemas.microsoft.com/office/word/2010/wordprocessingCanvas" xmlns:mo="http://schemas.microsoft.com/office/mac/office/2008/main" xmlns:mc="http://schemas.openxmlformats.org/markup-compatibility/2006" xmlns:mv="urn:schemas-microsoft-com:mac:vml" xmlns:o="urn:schemas-microsoft-com:office:office" xmlns:r="http://schemas.openxmlformats.org/officeDocument/2006/relationships" xmlns:m="http://schemas.openxmlformats.org/officeDocument/2006/math" xmlns:v="urn:schemas-microsoft-com:vml" xmlns:wp14="http://schemas.microsoft.com/office/word/2010/wordprocessingDrawing" xmlns:wp="http://schemas.openxmlformats.org/drawingml/2006/wordprocessingDrawing" xmlns:w10="urn:schemas-microsoft-com:office:word" xmlns:w="http://schemas.openxmlformats.org/wordprocessingml/2006/main" xmlns:w14="http://schemas.microsoft.com/office/word/2010/wordml" xmlns:w15="http://schemas.microsoft.com/office/word/2012/wordml" xmlns:wpg="http://schemas.microsoft.com/office/word/2010/wordprocessingGroup" xmlns:wpi="http://schemas.microsoft.com/office/word/2010/wordprocessingInk" xmlns:wne="http://schemas.microsoft.com/office/word/2006/wordml" xmlns:wps="http://schemas.microsoft.com/office/word/2010/wordprocessingShape" mc:Ignorable="w14 w15 wp14">
+<w:document xmlns:wpc="http://schemas.microsoft.com/office/word/2010/wordprocessingCanvas" xmlns:mo="http://schemas.microsoft.com/office/mac/office/2008/main" xmlns:mc="http://schemas.openxmlformats.org/markup-compatibility/2006" xmlns:mv="urn:schemas-microsoft-com:mac:vml" xmlns:o="urn:schemas-microsoft-com:office:office" xmlns:r="http://schemas.openxmlformats.org/officeDocument/2006/relationships" xmlns:m="http://schemas.openxmlformats.org/officeDocument/2006/math" xmlns:v="urn:schemas-microsoft-com:vml" xmlns:wp14="http://schemas.microsoft.com/office/word/2010/wordprocessingDrawing" xmlns:wp="http://schemas.openxmlformats.org/drawingml/2006/wordprocessingDrawing" xmlns:w10="urn:schemas-microsoft-com:office:word" xmlns:w="http://schemas.openxmlformats.org/wordprocessingml/2006/main" xmlns:w14="http://schemas.microsoft.com/office/word/2010/wordml" xmlns:wpg="http://schemas.microsoft.com/office/word/2010/wordprocessingGroup" xmlns:wpi="http://schemas.microsoft.com/office/word/2010/wordprocessingInk" xmlns:wne="http://schemas.microsoft.com/office/word/2006/wordml" xmlns:wps="http://schemas.microsoft.com/office/word/2010/wordprocessingShape" mc:Ignorable="w14 wp14">
   <w:body>
     <w:p>
       <w:pPr>
@@ -37,7 +37,7 @@
           <w:u w:val="single"/>
         </w:rPr>
       </w:pPr>
-      <w:hyperlink r:id="rId6" w:history="1">
+      <w:hyperlink r:id="rId7" w:history="1">
         <w:r>
           <w:rPr>
             <w:rStyle w:val="Hyperlink"/>
@@ -66,7 +66,7 @@
         </w:rPr>
         <w:t xml:space="preserve">| (917) 239-9780 | </w:t>
       </w:r>
-      <w:hyperlink r:id="rId7" w:history="1">
+      <w:hyperlink r:id="rId8" w:history="1">
         <w:r>
           <w:rPr>
             <w:rStyle w:val="Hyperlink"/>
@@ -572,6 +572,7 @@
         </w:rPr>
         <w:t>Unity/</w:t>
       </w:r>
+      <w:proofErr w:type="spellStart"/>
       <w:r>
         <w:rPr>
           <w:rFonts w:ascii="Times New Roman" w:hAnsi="Times New Roman" w:cs="Times New Roman"/>
@@ -580,14 +581,25 @@
         </w:rPr>
         <w:t>Monobehaviour</w:t>
       </w:r>
-      <w:r>
-        <w:rPr>
-          <w:rFonts w:ascii="Times New Roman" w:hAnsi="Times New Roman" w:cs="Times New Roman"/>
-          <w:sz w:val="23"/>
-          <w:szCs w:val="23"/>
-        </w:rPr>
-        <w:t>, Django</w:t>
-      </w:r>
+      <w:proofErr w:type="spellEnd"/>
+      <w:r>
+        <w:rPr>
+          <w:rFonts w:ascii="Times New Roman" w:hAnsi="Times New Roman" w:cs="Times New Roman"/>
+          <w:sz w:val="23"/>
+          <w:szCs w:val="23"/>
+        </w:rPr>
+        <w:t xml:space="preserve">, </w:t>
+      </w:r>
+      <w:proofErr w:type="spellStart"/>
+      <w:r>
+        <w:rPr>
+          <w:rFonts w:ascii="Times New Roman" w:hAnsi="Times New Roman" w:cs="Times New Roman"/>
+          <w:sz w:val="23"/>
+          <w:szCs w:val="23"/>
+        </w:rPr>
+        <w:t>Django</w:t>
+      </w:r>
+      <w:proofErr w:type="spellEnd"/>
       <w:r>
         <w:rPr>
           <w:rFonts w:ascii="Times New Roman" w:hAnsi="Times New Roman" w:cs="Times New Roman"/>
@@ -602,8 +614,18 @@
           <w:sz w:val="23"/>
           <w:szCs w:val="23"/>
         </w:rPr>
-        <w:t>, MySQL, Git</w:t>
-      </w:r>
+        <w:t xml:space="preserve">, MySQL, </w:t>
+      </w:r>
+      <w:proofErr w:type="spellStart"/>
+      <w:r>
+        <w:rPr>
+          <w:rFonts w:ascii="Times New Roman" w:hAnsi="Times New Roman" w:cs="Times New Roman"/>
+          <w:sz w:val="23"/>
+          <w:szCs w:val="23"/>
+        </w:rPr>
+        <w:t>Git</w:t>
+      </w:r>
+      <w:proofErr w:type="spellEnd"/>
     </w:p>
     <w:p>
       <w:pPr>
@@ -670,7 +692,27 @@
           <w:sz w:val="23"/>
           <w:szCs w:val="23"/>
         </w:rPr>
-        <w:t xml:space="preserve">IBM: WebSphere </w:t>
+        <w:t xml:space="preserve">IBM: </w:t>
+      </w:r>
+      <w:proofErr w:type="spellStart"/>
+      <w:r>
+        <w:rPr>
+          <w:rFonts w:ascii="Times New Roman" w:hAnsi="Times New Roman" w:cs="Times New Roman"/>
+          <w:b/>
+          <w:sz w:val="23"/>
+          <w:szCs w:val="23"/>
+        </w:rPr>
+        <w:t>WebSphere</w:t>
+      </w:r>
+      <w:proofErr w:type="spellEnd"/>
+      <w:r>
+        <w:rPr>
+          <w:rFonts w:ascii="Times New Roman" w:hAnsi="Times New Roman" w:cs="Times New Roman"/>
+          <w:b/>
+          <w:sz w:val="23"/>
+          <w:szCs w:val="23"/>
+        </w:rPr>
+        <w:t xml:space="preserve"> </w:t>
       </w:r>
     </w:p>
     <w:p>
@@ -738,23 +780,43 @@
           <w:sz w:val="23"/>
           <w:szCs w:val="23"/>
         </w:rPr>
-        <w:t>Converted</w:t>
-      </w:r>
-      <w:r>
-        <w:rPr>
-          <w:rFonts w:ascii="Times New Roman" w:hAnsi="Times New Roman" w:cs="Times New Roman"/>
-          <w:sz w:val="23"/>
-          <w:szCs w:val="23"/>
-        </w:rPr>
-        <w:t xml:space="preserve"> internal build</w:t>
-      </w:r>
-      <w:r>
-        <w:rPr>
-          <w:rFonts w:ascii="Times New Roman" w:hAnsi="Times New Roman" w:cs="Times New Roman"/>
-          <w:sz w:val="23"/>
-          <w:szCs w:val="23"/>
-        </w:rPr>
-        <w:t xml:space="preserve"> tools to production</w:t>
+        <w:t>Conv</w:t>
+      </w:r>
+      <w:r>
+        <w:rPr>
+          <w:rFonts w:ascii="Times New Roman" w:hAnsi="Times New Roman" w:cs="Times New Roman"/>
+          <w:sz w:val="23"/>
+          <w:szCs w:val="23"/>
+        </w:rPr>
+        <w:t>erted internal scripts</w:t>
+      </w:r>
+      <w:bookmarkStart w:id="0" w:name="_GoBack"/>
+      <w:bookmarkEnd w:id="0"/>
+      <w:r>
+        <w:rPr>
+          <w:rFonts w:ascii="Times New Roman" w:hAnsi="Times New Roman" w:cs="Times New Roman"/>
+          <w:sz w:val="23"/>
+          <w:szCs w:val="23"/>
+        </w:rPr>
+        <w:t xml:space="preserve"> to production quality to get integrated into </w:t>
+      </w:r>
+      <w:proofErr w:type="spellStart"/>
+      <w:r>
+        <w:rPr>
+          <w:rFonts w:ascii="Times New Roman" w:hAnsi="Times New Roman" w:cs="Times New Roman"/>
+          <w:sz w:val="23"/>
+          <w:szCs w:val="23"/>
+        </w:rPr>
+        <w:t>WebSphere</w:t>
+      </w:r>
+      <w:proofErr w:type="spellEnd"/>
+      <w:r>
+        <w:rPr>
+          <w:rFonts w:ascii="Times New Roman" w:hAnsi="Times New Roman" w:cs="Times New Roman"/>
+          <w:sz w:val="23"/>
+          <w:szCs w:val="23"/>
+        </w:rPr>
+        <w:t xml:space="preserve"> build tools. </w:t>
       </w:r>
     </w:p>
     <w:p>
@@ -796,34 +858,84 @@
           <w:sz w:val="23"/>
           <w:szCs w:val="23"/>
         </w:rPr>
-        <w:t xml:space="preserve"> Github Enterprise Perl library for Infrastructure and Automation team, </w:t>
-      </w:r>
-      <w:r>
-        <w:rPr>
-          <w:rFonts w:ascii="Times New Roman" w:hAnsi="Times New Roman" w:cs="Times New Roman"/>
-          <w:sz w:val="23"/>
-          <w:szCs w:val="23"/>
-        </w:rPr>
-        <w:t>adding git to</w:t>
-      </w:r>
-      <w:r>
-        <w:rPr>
-          <w:rFonts w:ascii="Times New Roman" w:hAnsi="Times New Roman" w:cs="Times New Roman"/>
-          <w:sz w:val="23"/>
-          <w:szCs w:val="23"/>
-        </w:rPr>
         <w:t xml:space="preserve"> </w:t>
       </w:r>
-      <w:r>
-        <w:rPr>
-          <w:rFonts w:ascii="Times New Roman" w:hAnsi="Times New Roman" w:cs="Times New Roman"/>
-          <w:sz w:val="23"/>
-          <w:szCs w:val="23"/>
-        </w:rPr>
-        <w:t>supported source control management</w:t>
-      </w:r>
-      <w:bookmarkStart w:id="0" w:name="_GoBack"/>
-      <w:bookmarkEnd w:id="0"/>
+      <w:proofErr w:type="spellStart"/>
+      <w:r>
+        <w:rPr>
+          <w:rFonts w:ascii="Times New Roman" w:hAnsi="Times New Roman" w:cs="Times New Roman"/>
+          <w:sz w:val="23"/>
+          <w:szCs w:val="23"/>
+        </w:rPr>
+        <w:t>Github</w:t>
+      </w:r>
+      <w:proofErr w:type="spellEnd"/>
+      <w:r>
+        <w:rPr>
+          <w:rFonts w:ascii="Times New Roman" w:hAnsi="Times New Roman" w:cs="Times New Roman"/>
+          <w:sz w:val="23"/>
+          <w:szCs w:val="23"/>
+        </w:rPr>
+        <w:t xml:space="preserve"> Enterprise Perl library for Infrastructure and Automation team, </w:t>
+      </w:r>
+      <w:r>
+        <w:rPr>
+          <w:rFonts w:ascii="Times New Roman" w:hAnsi="Times New Roman" w:cs="Times New Roman"/>
+          <w:sz w:val="23"/>
+          <w:szCs w:val="23"/>
+        </w:rPr>
+        <w:t>following existing build structure, adding</w:t>
+      </w:r>
+      <w:r>
+        <w:rPr>
+          <w:rFonts w:ascii="Times New Roman" w:hAnsi="Times New Roman" w:cs="Times New Roman"/>
+          <w:sz w:val="23"/>
+          <w:szCs w:val="23"/>
+        </w:rPr>
+        <w:t xml:space="preserve"> </w:t>
+      </w:r>
+      <w:proofErr w:type="spellStart"/>
+      <w:r>
+        <w:rPr>
+          <w:rFonts w:ascii="Times New Roman" w:hAnsi="Times New Roman" w:cs="Times New Roman"/>
+          <w:sz w:val="23"/>
+          <w:szCs w:val="23"/>
+        </w:rPr>
+        <w:t>git</w:t>
+      </w:r>
+      <w:proofErr w:type="spellEnd"/>
+      <w:r>
+        <w:rPr>
+          <w:rFonts w:ascii="Times New Roman" w:hAnsi="Times New Roman" w:cs="Times New Roman"/>
+          <w:sz w:val="23"/>
+          <w:szCs w:val="23"/>
+        </w:rPr>
+        <w:t xml:space="preserve"> to</w:t>
+      </w:r>
+      <w:r>
+        <w:rPr>
+          <w:rFonts w:ascii="Times New Roman" w:hAnsi="Times New Roman" w:cs="Times New Roman"/>
+          <w:sz w:val="23"/>
+          <w:szCs w:val="23"/>
+        </w:rPr>
+        <w:t xml:space="preserve"> </w:t>
+      </w:r>
+      <w:r>
+        <w:rPr>
+          <w:rFonts w:ascii="Times New Roman" w:hAnsi="Times New Roman" w:cs="Times New Roman"/>
+          <w:sz w:val="23"/>
+          <w:szCs w:val="23"/>
+        </w:rPr>
+        <w:t xml:space="preserve">supported </w:t>
+      </w:r>
+      <w:r>
+        <w:rPr>
+          <w:rFonts w:ascii="Times New Roman" w:hAnsi="Times New Roman" w:cs="Times New Roman"/>
+          <w:sz w:val="23"/>
+          <w:szCs w:val="23"/>
+        </w:rPr>
+        <w:t xml:space="preserve">version control systems </w:t>
+      </w:r>
     </w:p>
     <w:p>
       <w:pPr>
@@ -848,7 +960,7 @@
         </w:rPr>
         <w:t xml:space="preserve">Cornell Tech: </w:t>
       </w:r>
-      <w:hyperlink r:id="rId8" w:history="1">
+      <w:hyperlink r:id="rId9" w:history="1">
         <w:r>
           <w:rPr>
             <w:rStyle w:val="Hyperlink"/>
@@ -997,7 +1109,25 @@
           <w:sz w:val="23"/>
           <w:szCs w:val="23"/>
         </w:rPr>
-        <w:t xml:space="preserve"> for WebGL using Unity3D </w:t>
+        <w:t xml:space="preserve"> for </w:t>
+      </w:r>
+      <w:proofErr w:type="spellStart"/>
+      <w:r>
+        <w:rPr>
+          <w:rFonts w:ascii="Times New Roman" w:hAnsi="Times New Roman" w:cs="Times New Roman"/>
+          <w:sz w:val="23"/>
+          <w:szCs w:val="23"/>
+        </w:rPr>
+        <w:t>WebGL</w:t>
+      </w:r>
+      <w:proofErr w:type="spellEnd"/>
+      <w:r>
+        <w:rPr>
+          <w:rFonts w:ascii="Times New Roman" w:hAnsi="Times New Roman" w:cs="Times New Roman"/>
+          <w:sz w:val="23"/>
+          <w:szCs w:val="23"/>
+        </w:rPr>
+        <w:t xml:space="preserve"> using Unity3D </w:t>
       </w:r>
       <w:r>
         <w:rPr>
@@ -1321,8 +1451,9 @@
           <w:sz w:val="23"/>
           <w:szCs w:val="23"/>
         </w:rPr>
-        <w:t>CUNY Hackathon</w:t>
-      </w:r>
+        <w:t xml:space="preserve">CUNY </w:t>
+      </w:r>
+      <w:proofErr w:type="spellStart"/>
       <w:r>
         <w:rPr>
           <w:rFonts w:ascii="Times New Roman" w:hAnsi="Times New Roman" w:cs="Times New Roman"/>
@@ -1330,8 +1461,19 @@
           <w:sz w:val="23"/>
           <w:szCs w:val="23"/>
         </w:rPr>
+        <w:t>Hackathon</w:t>
+      </w:r>
+      <w:proofErr w:type="spellEnd"/>
+      <w:r>
+        <w:rPr>
+          <w:rFonts w:ascii="Times New Roman" w:hAnsi="Times New Roman" w:cs="Times New Roman"/>
+          <w:b/>
+          <w:sz w:val="23"/>
+          <w:szCs w:val="23"/>
+        </w:rPr>
         <w:t xml:space="preserve">- </w:t>
       </w:r>
+      <w:proofErr w:type="spellStart"/>
       <w:r>
         <w:rPr>
           <w:rFonts w:ascii="Times New Roman" w:hAnsi="Times New Roman" w:cs="Times New Roman"/>
@@ -1341,6 +1483,7 @@
         </w:rPr>
         <w:t>Cubeball</w:t>
       </w:r>
+      <w:proofErr w:type="spellEnd"/>
       <w:r>
         <w:rPr>
           <w:rFonts w:ascii="Times New Roman" w:hAnsi="Times New Roman" w:cs="Times New Roman"/>
@@ -1386,7 +1529,7 @@
         </w:rPr>
         <w:t xml:space="preserve"> </w:t>
       </w:r>
-      <w:hyperlink r:id="rId9" w:history="1">
+      <w:hyperlink r:id="rId10" w:history="1">
         <w:r>
           <w:rPr>
             <w:rStyle w:val="Hyperlink"/>
@@ -1523,6 +1666,7 @@
           <w:szCs w:val="23"/>
         </w:rPr>
       </w:pPr>
+      <w:proofErr w:type="spellStart"/>
       <w:r>
         <w:rPr>
           <w:rFonts w:ascii="Times New Roman" w:hAnsi="Times New Roman" w:cs="Times New Roman"/>
@@ -1530,8 +1674,9 @@
           <w:sz w:val="23"/>
           <w:szCs w:val="23"/>
         </w:rPr>
-        <w:t>HackBU- Viacom Dora</w:t>
-      </w:r>
+        <w:t>HackBU</w:t>
+      </w:r>
+      <w:proofErr w:type="spellEnd"/>
       <w:r>
         <w:rPr>
           <w:rFonts w:ascii="Times New Roman" w:hAnsi="Times New Roman" w:cs="Times New Roman"/>
@@ -1539,6 +1684,15 @@
           <w:sz w:val="23"/>
           <w:szCs w:val="23"/>
         </w:rPr>
+        <w:t>- Viacom Dora</w:t>
+      </w:r>
+      <w:r>
+        <w:rPr>
+          <w:rFonts w:ascii="Times New Roman" w:hAnsi="Times New Roman" w:cs="Times New Roman"/>
+          <w:b/>
+          <w:sz w:val="23"/>
+          <w:szCs w:val="23"/>
+        </w:rPr>
         <w:t xml:space="preserve"> (</w:t>
       </w:r>
       <w:r>
@@ -1603,7 +1757,7 @@
         </w:rPr>
         <w:t xml:space="preserve"> </w:t>
       </w:r>
-      <w:hyperlink r:id="rId10" w:history="1">
+      <w:hyperlink r:id="rId11" w:history="1">
         <w:r>
           <w:rPr>
             <w:rStyle w:val="Hyperlink"/>
@@ -1699,7 +1853,25 @@
           <w:sz w:val="23"/>
           <w:szCs w:val="23"/>
         </w:rPr>
-        <w:t>ucational Dora the Explorer Game developed using Monobehaviour and C# with Unity2D</w:t>
+        <w:t xml:space="preserve">ucational Dora the Explorer Game developed using </w:t>
+      </w:r>
+      <w:proofErr w:type="spellStart"/>
+      <w:r>
+        <w:rPr>
+          <w:rFonts w:ascii="Times New Roman" w:hAnsi="Times New Roman" w:cs="Times New Roman"/>
+          <w:sz w:val="23"/>
+          <w:szCs w:val="23"/>
+        </w:rPr>
+        <w:t>Monobehaviour</w:t>
+      </w:r>
+      <w:proofErr w:type="spellEnd"/>
+      <w:r>
+        <w:rPr>
+          <w:rFonts w:ascii="Times New Roman" w:hAnsi="Times New Roman" w:cs="Times New Roman"/>
+          <w:sz w:val="23"/>
+          <w:szCs w:val="23"/>
+        </w:rPr>
+        <w:t xml:space="preserve"> and C# with Unity2D</w:t>
       </w:r>
     </w:p>
     <w:p>
@@ -1715,6 +1887,7 @@
           <w:szCs w:val="23"/>
         </w:rPr>
       </w:pPr>
+      <w:proofErr w:type="spellStart"/>
       <w:r>
         <w:rPr>
           <w:rFonts w:ascii="Times New Roman" w:hAnsi="Times New Roman" w:cs="Times New Roman"/>
@@ -1722,8 +1895,9 @@
           <w:sz w:val="23"/>
           <w:szCs w:val="23"/>
         </w:rPr>
-        <w:t xml:space="preserve">GameDev- </w:t>
-      </w:r>
+        <w:t>GameDev</w:t>
+      </w:r>
+      <w:proofErr w:type="spellEnd"/>
       <w:r>
         <w:rPr>
           <w:rFonts w:ascii="Times New Roman" w:hAnsi="Times New Roman" w:cs="Times New Roman"/>
@@ -1731,6 +1905,15 @@
           <w:sz w:val="23"/>
           <w:szCs w:val="23"/>
         </w:rPr>
+        <w:t xml:space="preserve">- </w:t>
+      </w:r>
+      <w:r>
+        <w:rPr>
+          <w:rFonts w:ascii="Times New Roman" w:hAnsi="Times New Roman" w:cs="Times New Roman"/>
+          <w:b/>
+          <w:sz w:val="23"/>
+          <w:szCs w:val="23"/>
+        </w:rPr>
         <w:t>Battle Blocks Royale</w:t>
       </w:r>
       <w:r>
@@ -1751,7 +1934,7 @@
         </w:rPr>
         <w:t xml:space="preserve"> </w:t>
       </w:r>
-      <w:hyperlink r:id="rId11" w:history="1">
+      <w:hyperlink r:id="rId12" w:history="1">
         <w:r>
           <w:rPr>
             <w:rStyle w:val="Hyperlink"/>
@@ -2058,8 +2241,36 @@
           <w:sz w:val="23"/>
           <w:szCs w:val="23"/>
         </w:rPr>
-        <w:t>Execute and manage events such as General Meeting, Git Workshop, and GameDev</w:t>
-      </w:r>
+        <w:t xml:space="preserve">Execute and manage events such as General Meeting, </w:t>
+      </w:r>
+      <w:proofErr w:type="spellStart"/>
+      <w:r>
+        <w:rPr>
+          <w:rFonts w:ascii="Times New Roman" w:hAnsi="Times New Roman" w:cs="Times New Roman"/>
+          <w:sz w:val="23"/>
+          <w:szCs w:val="23"/>
+        </w:rPr>
+        <w:t>Git</w:t>
+      </w:r>
+      <w:proofErr w:type="spellEnd"/>
+      <w:r>
+        <w:rPr>
+          <w:rFonts w:ascii="Times New Roman" w:hAnsi="Times New Roman" w:cs="Times New Roman"/>
+          <w:sz w:val="23"/>
+          <w:szCs w:val="23"/>
+        </w:rPr>
+        <w:t xml:space="preserve"> Workshop, and </w:t>
+      </w:r>
+      <w:proofErr w:type="spellStart"/>
+      <w:r>
+        <w:rPr>
+          <w:rFonts w:ascii="Times New Roman" w:hAnsi="Times New Roman" w:cs="Times New Roman"/>
+          <w:sz w:val="23"/>
+          <w:szCs w:val="23"/>
+        </w:rPr>
+        <w:t>GameDev</w:t>
+      </w:r>
+      <w:proofErr w:type="spellEnd"/>
     </w:p>
     <w:p>
       <w:pPr>
@@ -2184,7 +2395,7 @@
 </file>
 
 <file path=word/numbering.xml><?xml version="1.0" encoding="utf-8"?>
-<w:numbering xmlns:wpc="http://schemas.microsoft.com/office/word/2010/wordprocessingCanvas" xmlns:mo="http://schemas.microsoft.com/office/mac/office/2008/main" xmlns:mc="http://schemas.openxmlformats.org/markup-compatibility/2006" xmlns:mv="urn:schemas-microsoft-com:mac:vml" xmlns:o="urn:schemas-microsoft-com:office:office" xmlns:r="http://schemas.openxmlformats.org/officeDocument/2006/relationships" xmlns:m="http://schemas.openxmlformats.org/officeDocument/2006/math" xmlns:v="urn:schemas-microsoft-com:vml" xmlns:wp14="http://schemas.microsoft.com/office/word/2010/wordprocessingDrawing" xmlns:wp="http://schemas.openxmlformats.org/drawingml/2006/wordprocessingDrawing" xmlns:w10="urn:schemas-microsoft-com:office:word" xmlns:w="http://schemas.openxmlformats.org/wordprocessingml/2006/main" xmlns:w14="http://schemas.microsoft.com/office/word/2010/wordml" xmlns:w15="http://schemas.microsoft.com/office/word/2012/wordml" xmlns:wpg="http://schemas.microsoft.com/office/word/2010/wordprocessingGroup" xmlns:wpi="http://schemas.microsoft.com/office/word/2010/wordprocessingInk" xmlns:wne="http://schemas.microsoft.com/office/word/2006/wordml" xmlns:wps="http://schemas.microsoft.com/office/word/2010/wordprocessingShape" mc:Ignorable="w14 w15 wp14">
+<w:numbering xmlns:wpc="http://schemas.microsoft.com/office/word/2010/wordprocessingCanvas" xmlns:mo="http://schemas.microsoft.com/office/mac/office/2008/main" xmlns:mc="http://schemas.openxmlformats.org/markup-compatibility/2006" xmlns:mv="urn:schemas-microsoft-com:mac:vml" xmlns:o="urn:schemas-microsoft-com:office:office" xmlns:r="http://schemas.openxmlformats.org/officeDocument/2006/relationships" xmlns:m="http://schemas.openxmlformats.org/officeDocument/2006/math" xmlns:v="urn:schemas-microsoft-com:vml" xmlns:wp14="http://schemas.microsoft.com/office/word/2010/wordprocessingDrawing" xmlns:wp="http://schemas.openxmlformats.org/drawingml/2006/wordprocessingDrawing" xmlns:w10="urn:schemas-microsoft-com:office:word" xmlns:w="http://schemas.openxmlformats.org/wordprocessingml/2006/main" xmlns:w14="http://schemas.microsoft.com/office/word/2010/wordml" xmlns:wpg="http://schemas.microsoft.com/office/word/2010/wordprocessingGroup" xmlns:wpi="http://schemas.microsoft.com/office/word/2010/wordprocessingInk" xmlns:wne="http://schemas.microsoft.com/office/word/2006/wordml" xmlns:wps="http://schemas.microsoft.com/office/word/2010/wordprocessingShape" mc:Ignorable="w14 wp14">
   <w:abstractNum w:abstractNumId="0">
     <w:nsid w:val="00000001"/>
     <w:multiLevelType w:val="multilevel"/>
@@ -7498,7 +7709,7 @@
 </file>
 
 <file path=word/styles.xml><?xml version="1.0" encoding="utf-8"?>
-<w:styles xmlns:mc="http://schemas.openxmlformats.org/markup-compatibility/2006" xmlns:r="http://schemas.openxmlformats.org/officeDocument/2006/relationships" xmlns:w="http://schemas.openxmlformats.org/wordprocessingml/2006/main" xmlns:w14="http://schemas.microsoft.com/office/word/2010/wordml" xmlns:w15="http://schemas.microsoft.com/office/word/2012/wordml" mc:Ignorable="w14 w15">
+<w:styles xmlns:mc="http://schemas.openxmlformats.org/markup-compatibility/2006" xmlns:r="http://schemas.openxmlformats.org/officeDocument/2006/relationships" xmlns:w="http://schemas.openxmlformats.org/wordprocessingml/2006/main" xmlns:w14="http://schemas.microsoft.com/office/word/2010/wordml" mc:Ignorable="w14">
   <w:docDefaults>
     <w:rPrDefault>
       <w:rPr>
@@ -7514,380 +7725,428 @@
       </w:pPr>
     </w:pPrDefault>
   </w:docDefaults>
-  <w:latentStyles w:defLockedState="0" w:defUIPriority="99" w:defSemiHidden="0" w:defUnhideWhenUsed="0" w:defQFormat="0" w:count="382">
-    <w:lsdException w:name="Normal" w:uiPriority="0" w:qFormat="1"/>
-    <w:lsdException w:name="heading 1" w:uiPriority="9" w:qFormat="1"/>
-    <w:lsdException w:name="heading 2" w:semiHidden="1" w:uiPriority="9" w:unhideWhenUsed="1" w:qFormat="1"/>
-    <w:lsdException w:name="heading 3" w:semiHidden="1" w:uiPriority="9" w:unhideWhenUsed="1" w:qFormat="1"/>
-    <w:lsdException w:name="heading 4" w:semiHidden="1" w:uiPriority="9" w:unhideWhenUsed="1" w:qFormat="1"/>
-    <w:lsdException w:name="heading 5" w:semiHidden="1" w:uiPriority="9" w:unhideWhenUsed="1" w:qFormat="1"/>
-    <w:lsdException w:name="heading 6" w:semiHidden="1" w:uiPriority="9" w:unhideWhenUsed="1" w:qFormat="1"/>
-    <w:lsdException w:name="heading 7" w:semiHidden="1" w:uiPriority="9" w:unhideWhenUsed="1" w:qFormat="1"/>
-    <w:lsdException w:name="heading 8" w:semiHidden="1" w:uiPriority="9" w:unhideWhenUsed="1" w:qFormat="1"/>
-    <w:lsdException w:name="heading 9" w:semiHidden="1" w:uiPriority="9" w:unhideWhenUsed="1" w:qFormat="1"/>
-    <w:lsdException w:name="index 1" w:semiHidden="1" w:unhideWhenUsed="1"/>
-    <w:lsdException w:name="index 2" w:semiHidden="1" w:unhideWhenUsed="1"/>
-    <w:lsdException w:name="index 3" w:semiHidden="1" w:unhideWhenUsed="1"/>
-    <w:lsdException w:name="index 4" w:semiHidden="1" w:unhideWhenUsed="1"/>
-    <w:lsdException w:name="index 5" w:semiHidden="1" w:unhideWhenUsed="1"/>
-    <w:lsdException w:name="index 6" w:semiHidden="1" w:unhideWhenUsed="1"/>
-    <w:lsdException w:name="index 7" w:semiHidden="1" w:unhideWhenUsed="1"/>
-    <w:lsdException w:name="index 8" w:semiHidden="1" w:unhideWhenUsed="1"/>
-    <w:lsdException w:name="index 9" w:semiHidden="1" w:unhideWhenUsed="1"/>
-    <w:lsdException w:name="toc 1" w:semiHidden="1" w:uiPriority="39" w:unhideWhenUsed="1"/>
-    <w:lsdException w:name="toc 2" w:semiHidden="1" w:uiPriority="39" w:unhideWhenUsed="1"/>
-    <w:lsdException w:name="toc 3" w:semiHidden="1" w:uiPriority="39" w:unhideWhenUsed="1"/>
-    <w:lsdException w:name="toc 4" w:semiHidden="1" w:uiPriority="39" w:unhideWhenUsed="1"/>
-    <w:lsdException w:name="toc 5" w:semiHidden="1" w:uiPriority="39" w:unhideWhenUsed="1"/>
-    <w:lsdException w:name="toc 6" w:semiHidden="1" w:uiPriority="39" w:unhideWhenUsed="1"/>
-    <w:lsdException w:name="toc 7" w:semiHidden="1" w:uiPriority="39" w:unhideWhenUsed="1"/>
-    <w:lsdException w:name="toc 8" w:semiHidden="1" w:uiPriority="39" w:unhideWhenUsed="1"/>
-    <w:lsdException w:name="toc 9" w:semiHidden="1" w:uiPriority="39" w:unhideWhenUsed="1"/>
-    <w:lsdException w:name="Normal Indent" w:semiHidden="1" w:unhideWhenUsed="1"/>
-    <w:lsdException w:name="footnote text" w:semiHidden="1" w:unhideWhenUsed="1"/>
-    <w:lsdException w:name="annotation text" w:semiHidden="1" w:unhideWhenUsed="1"/>
-    <w:lsdException w:name="header" w:semiHidden="1" w:unhideWhenUsed="1"/>
-    <w:lsdException w:name="footer" w:semiHidden="1" w:unhideWhenUsed="1"/>
-    <w:lsdException w:name="index heading" w:semiHidden="1" w:unhideWhenUsed="1"/>
-    <w:lsdException w:name="caption" w:semiHidden="1" w:uiPriority="35" w:unhideWhenUsed="1" w:qFormat="1"/>
-    <w:lsdException w:name="table of figures" w:semiHidden="1" w:unhideWhenUsed="1"/>
-    <w:lsdException w:name="envelope address" w:semiHidden="1" w:unhideWhenUsed="1"/>
-    <w:lsdException w:name="envelope return" w:semiHidden="1" w:unhideWhenUsed="1"/>
-    <w:lsdException w:name="footnote reference" w:semiHidden="1" w:unhideWhenUsed="1"/>
-    <w:lsdException w:name="annotation reference" w:semiHidden="1" w:unhideWhenUsed="1"/>
-    <w:lsdException w:name="line number" w:semiHidden="1" w:unhideWhenUsed="1"/>
-    <w:lsdException w:name="page number" w:semiHidden="1" w:unhideWhenUsed="1"/>
-    <w:lsdException w:name="endnote reference" w:semiHidden="1" w:unhideWhenUsed="1"/>
-    <w:lsdException w:name="endnote text" w:semiHidden="1" w:unhideWhenUsed="1"/>
-    <w:lsdException w:name="table of authorities" w:semiHidden="1" w:unhideWhenUsed="1"/>
-    <w:lsdException w:name="macro" w:semiHidden="1" w:unhideWhenUsed="1"/>
-    <w:lsdException w:name="toa heading" w:semiHidden="1" w:unhideWhenUsed="1"/>
-    <w:lsdException w:name="List" w:semiHidden="1" w:unhideWhenUsed="1"/>
-    <w:lsdException w:name="List Bullet" w:semiHidden="1" w:unhideWhenUsed="1"/>
-    <w:lsdException w:name="List Number" w:semiHidden="1" w:unhideWhenUsed="1"/>
-    <w:lsdException w:name="List 2" w:semiHidden="1" w:unhideWhenUsed="1"/>
-    <w:lsdException w:name="List 3" w:semiHidden="1" w:unhideWhenUsed="1"/>
-    <w:lsdException w:name="List 4" w:semiHidden="1" w:unhideWhenUsed="1"/>
-    <w:lsdException w:name="List 5" w:semiHidden="1" w:unhideWhenUsed="1"/>
-    <w:lsdException w:name="List Bullet 2" w:semiHidden="1" w:unhideWhenUsed="1"/>
-    <w:lsdException w:name="List Bullet 3" w:semiHidden="1" w:unhideWhenUsed="1"/>
-    <w:lsdException w:name="List Bullet 4" w:semiHidden="1" w:unhideWhenUsed="1"/>
-    <w:lsdException w:name="List Bullet 5" w:semiHidden="1" w:unhideWhenUsed="1"/>
-    <w:lsdException w:name="List Number 2" w:semiHidden="1" w:unhideWhenUsed="1"/>
-    <w:lsdException w:name="List Number 3" w:semiHidden="1" w:unhideWhenUsed="1"/>
-    <w:lsdException w:name="List Number 4" w:semiHidden="1" w:unhideWhenUsed="1"/>
-    <w:lsdException w:name="List Number 5" w:semiHidden="1" w:unhideWhenUsed="1"/>
-    <w:lsdException w:name="Title" w:uiPriority="10" w:qFormat="1"/>
-    <w:lsdException w:name="Closing" w:semiHidden="1" w:unhideWhenUsed="1"/>
-    <w:lsdException w:name="Signature" w:semiHidden="1" w:unhideWhenUsed="1"/>
-    <w:lsdException w:name="Default Paragraph Font" w:semiHidden="1" w:uiPriority="1" w:unhideWhenUsed="1"/>
-    <w:lsdException w:name="Body Text" w:semiHidden="1" w:unhideWhenUsed="1"/>
-    <w:lsdException w:name="Body Text Indent" w:semiHidden="1" w:unhideWhenUsed="1"/>
-    <w:lsdException w:name="List Continue" w:semiHidden="1" w:unhideWhenUsed="1"/>
-    <w:lsdException w:name="List Continue 2" w:semiHidden="1" w:unhideWhenUsed="1"/>
-    <w:lsdException w:name="List Continue 3" w:semiHidden="1" w:unhideWhenUsed="1"/>
-    <w:lsdException w:name="List Continue 4" w:semiHidden="1" w:unhideWhenUsed="1"/>
-    <w:lsdException w:name="List Continue 5" w:semiHidden="1" w:unhideWhenUsed="1"/>
-    <w:lsdException w:name="Message Header" w:semiHidden="1" w:unhideWhenUsed="1"/>
-    <w:lsdException w:name="Subtitle" w:uiPriority="11" w:qFormat="1"/>
-    <w:lsdException w:name="Salutation" w:semiHidden="1" w:unhideWhenUsed="1"/>
-    <w:lsdException w:name="Date" w:semiHidden="1" w:unhideWhenUsed="1"/>
-    <w:lsdException w:name="Body Text First Indent" w:semiHidden="1" w:unhideWhenUsed="1"/>
-    <w:lsdException w:name="Body Text First Indent 2" w:semiHidden="1" w:unhideWhenUsed="1"/>
-    <w:lsdException w:name="Note Heading" w:semiHidden="1" w:unhideWhenUsed="1"/>
-    <w:lsdException w:name="Body Text 2" w:semiHidden="1" w:unhideWhenUsed="1"/>
-    <w:lsdException w:name="Body Text 3" w:semiHidden="1" w:unhideWhenUsed="1"/>
-    <w:lsdException w:name="Body Text Indent 2" w:semiHidden="1" w:unhideWhenUsed="1"/>
-    <w:lsdException w:name="Body Text Indent 3" w:semiHidden="1" w:unhideWhenUsed="1"/>
-    <w:lsdException w:name="Block Text" w:semiHidden="1" w:unhideWhenUsed="1"/>
-    <w:lsdException w:name="Hyperlink" w:semiHidden="1" w:uiPriority="0" w:unhideWhenUsed="1"/>
-    <w:lsdException w:name="FollowedHyperlink" w:semiHidden="1" w:unhideWhenUsed="1"/>
-    <w:lsdException w:name="Strong" w:uiPriority="22" w:qFormat="1"/>
-    <w:lsdException w:name="Emphasis" w:uiPriority="20" w:qFormat="1"/>
-    <w:lsdException w:name="Document Map" w:semiHidden="1" w:unhideWhenUsed="1"/>
-    <w:lsdException w:name="Plain Text" w:semiHidden="1" w:unhideWhenUsed="1"/>
-    <w:lsdException w:name="E-mail Signature" w:semiHidden="1" w:unhideWhenUsed="1"/>
-    <w:lsdException w:name="HTML Top of Form" w:semiHidden="1" w:unhideWhenUsed="1"/>
-    <w:lsdException w:name="HTML Bottom of Form" w:semiHidden="1" w:unhideWhenUsed="1"/>
-    <w:lsdException w:name="Normal (Web)" w:semiHidden="1" w:unhideWhenUsed="1"/>
-    <w:lsdException w:name="HTML Acronym" w:semiHidden="1" w:unhideWhenUsed="1"/>
-    <w:lsdException w:name="HTML Address" w:semiHidden="1" w:unhideWhenUsed="1"/>
-    <w:lsdException w:name="HTML Cite" w:semiHidden="1" w:unhideWhenUsed="1"/>
-    <w:lsdException w:name="HTML Code" w:semiHidden="1" w:unhideWhenUsed="1"/>
-    <w:lsdException w:name="HTML Definition" w:semiHidden="1" w:unhideWhenUsed="1"/>
-    <w:lsdException w:name="HTML Keyboard" w:semiHidden="1" w:unhideWhenUsed="1"/>
-    <w:lsdException w:name="HTML Preformatted" w:semiHidden="1" w:unhideWhenUsed="1"/>
-    <w:lsdException w:name="HTML Sample" w:semiHidden="1" w:unhideWhenUsed="1"/>
-    <w:lsdException w:name="HTML Typewriter" w:semiHidden="1" w:unhideWhenUsed="1"/>
-    <w:lsdException w:name="HTML Variable" w:semiHidden="1" w:unhideWhenUsed="1"/>
-    <w:lsdException w:name="Normal Table" w:semiHidden="1" w:unhideWhenUsed="1"/>
-    <w:lsdException w:name="annotation subject" w:semiHidden="1" w:unhideWhenUsed="1"/>
-    <w:lsdException w:name="No List" w:semiHidden="1" w:unhideWhenUsed="1"/>
-    <w:lsdException w:name="Outline List 1" w:semiHidden="1" w:unhideWhenUsed="1"/>
-    <w:lsdException w:name="Outline List 2" w:semiHidden="1" w:unhideWhenUsed="1"/>
-    <w:lsdException w:name="Outline List 3" w:semiHidden="1" w:unhideWhenUsed="1"/>
-    <w:lsdException w:name="Table Simple 1" w:semiHidden="1" w:unhideWhenUsed="1"/>
-    <w:lsdException w:name="Table Simple 2" w:semiHidden="1" w:unhideWhenUsed="1"/>
-    <w:lsdException w:name="Table Simple 3" w:semiHidden="1" w:unhideWhenUsed="1"/>
-    <w:lsdException w:name="Table Classic 1" w:semiHidden="1" w:unhideWhenUsed="1"/>
-    <w:lsdException w:name="Table Classic 2" w:semiHidden="1" w:unhideWhenUsed="1"/>
-    <w:lsdException w:name="Table Classic 3" w:semiHidden="1" w:unhideWhenUsed="1"/>
-    <w:lsdException w:name="Table Classic 4" w:semiHidden="1" w:unhideWhenUsed="1"/>
-    <w:lsdException w:name="Table Colorful 1" w:semiHidden="1" w:unhideWhenUsed="1"/>
-    <w:lsdException w:name="Table Colorful 2" w:semiHidden="1" w:unhideWhenUsed="1"/>
-    <w:lsdException w:name="Table Colorful 3" w:semiHidden="1" w:unhideWhenUsed="1"/>
-    <w:lsdException w:name="Table Columns 1" w:semiHidden="1" w:unhideWhenUsed="1"/>
-    <w:lsdException w:name="Table Columns 2" w:semiHidden="1" w:unhideWhenUsed="1"/>
-    <w:lsdException w:name="Table Columns 3" w:semiHidden="1" w:unhideWhenUsed="1"/>
-    <w:lsdException w:name="Table Columns 4" w:semiHidden="1" w:unhideWhenUsed="1"/>
-    <w:lsdException w:name="Table Columns 5" w:semiHidden="1" w:unhideWhenUsed="1"/>
-    <w:lsdException w:name="Table Grid 1" w:semiHidden="1" w:unhideWhenUsed="1"/>
-    <w:lsdException w:name="Table Grid 2" w:semiHidden="1" w:unhideWhenUsed="1"/>
-    <w:lsdException w:name="Table Grid 3" w:semiHidden="1" w:unhideWhenUsed="1"/>
-    <w:lsdException w:name="Table Grid 4" w:semiHidden="1" w:unhideWhenUsed="1"/>
-    <w:lsdException w:name="Table Grid 5" w:semiHidden="1" w:unhideWhenUsed="1"/>
-    <w:lsdException w:name="Table Grid 6" w:semiHidden="1" w:unhideWhenUsed="1"/>
-    <w:lsdException w:name="Table Grid 7" w:semiHidden="1" w:unhideWhenUsed="1"/>
-    <w:lsdException w:name="Table Grid 8" w:semiHidden="1" w:unhideWhenUsed="1"/>
-    <w:lsdException w:name="Table List 1" w:semiHidden="1" w:unhideWhenUsed="1"/>
-    <w:lsdException w:name="Table List 2" w:semiHidden="1" w:unhideWhenUsed="1"/>
-    <w:lsdException w:name="Table List 3" w:semiHidden="1" w:unhideWhenUsed="1"/>
-    <w:lsdException w:name="Table List 4" w:semiHidden="1" w:unhideWhenUsed="1"/>
-    <w:lsdException w:name="Table List 5" w:semiHidden="1" w:unhideWhenUsed="1"/>
-    <w:lsdException w:name="Table List 6" w:semiHidden="1" w:unhideWhenUsed="1"/>
-    <w:lsdException w:name="Table List 7" w:semiHidden="1" w:unhideWhenUsed="1"/>
-    <w:lsdException w:name="Table List 8" w:semiHidden="1" w:unhideWhenUsed="1"/>
-    <w:lsdException w:name="Table 3D effects 1" w:semiHidden="1" w:unhideWhenUsed="1"/>
-    <w:lsdException w:name="Table 3D effects 2" w:semiHidden="1" w:unhideWhenUsed="1"/>
-    <w:lsdException w:name="Table 3D effects 3" w:semiHidden="1" w:unhideWhenUsed="1"/>
-    <w:lsdException w:name="Table Contemporary" w:semiHidden="1" w:unhideWhenUsed="1"/>
-    <w:lsdException w:name="Table Elegant" w:semiHidden="1" w:unhideWhenUsed="1"/>
-    <w:lsdException w:name="Table Professional" w:semiHidden="1" w:unhideWhenUsed="1"/>
-    <w:lsdException w:name="Table Subtle 1" w:semiHidden="1" w:unhideWhenUsed="1"/>
-    <w:lsdException w:name="Table Subtle 2" w:semiHidden="1" w:unhideWhenUsed="1"/>
-    <w:lsdException w:name="Table Web 1" w:semiHidden="1" w:unhideWhenUsed="1"/>
-    <w:lsdException w:name="Table Web 2" w:semiHidden="1" w:unhideWhenUsed="1"/>
-    <w:lsdException w:name="Table Web 3" w:semiHidden="1" w:unhideWhenUsed="1"/>
-    <w:lsdException w:name="Balloon Text" w:semiHidden="1" w:unhideWhenUsed="1"/>
-    <w:lsdException w:name="Table Grid" w:uiPriority="59"/>
-    <w:lsdException w:name="Table Theme" w:semiHidden="1" w:unhideWhenUsed="1"/>
-    <w:lsdException w:name="Placeholder Text" w:semiHidden="1"/>
-    <w:lsdException w:name="No Spacing" w:uiPriority="1" w:qFormat="1"/>
-    <w:lsdException w:name="Light Shading" w:uiPriority="60"/>
-    <w:lsdException w:name="Light List" w:uiPriority="61"/>
-    <w:lsdException w:name="Light Grid" w:uiPriority="62"/>
-    <w:lsdException w:name="Medium Shading 1" w:uiPriority="63"/>
-    <w:lsdException w:name="Medium Shading 2" w:uiPriority="64"/>
-    <w:lsdException w:name="Medium List 1" w:uiPriority="65"/>
-    <w:lsdException w:name="Medium List 2" w:uiPriority="66"/>
-    <w:lsdException w:name="Medium Grid 1" w:uiPriority="67"/>
-    <w:lsdException w:name="Medium Grid 2" w:uiPriority="68"/>
-    <w:lsdException w:name="Medium Grid 3" w:uiPriority="69"/>
-    <w:lsdException w:name="Dark List" w:uiPriority="70"/>
-    <w:lsdException w:name="Colorful Shading" w:uiPriority="71"/>
-    <w:lsdException w:name="Colorful List" w:uiPriority="72"/>
-    <w:lsdException w:name="Colorful Grid" w:uiPriority="73"/>
-    <w:lsdException w:name="Light Shading Accent 1" w:uiPriority="60"/>
-    <w:lsdException w:name="Light List Accent 1" w:uiPriority="61"/>
-    <w:lsdException w:name="Light Grid Accent 1" w:uiPriority="62"/>
-    <w:lsdException w:name="Medium Shading 1 Accent 1" w:uiPriority="63"/>
-    <w:lsdException w:name="Medium Shading 2 Accent 1" w:uiPriority="64"/>
-    <w:lsdException w:name="Medium List 1 Accent 1" w:uiPriority="65"/>
-    <w:lsdException w:name="Revision" w:semiHidden="1"/>
-    <w:lsdException w:name="List Paragraph" w:uiPriority="34" w:qFormat="1"/>
-    <w:lsdException w:name="Quote" w:uiPriority="29" w:qFormat="1"/>
-    <w:lsdException w:name="Intense Quote" w:uiPriority="30" w:qFormat="1"/>
-    <w:lsdException w:name="Medium List 2 Accent 1" w:uiPriority="66"/>
-    <w:lsdException w:name="Medium Grid 1 Accent 1" w:uiPriority="67"/>
-    <w:lsdException w:name="Medium Grid 2 Accent 1" w:uiPriority="68"/>
-    <w:lsdException w:name="Medium Grid 3 Accent 1" w:uiPriority="69"/>
-    <w:lsdException w:name="Dark List Accent 1" w:uiPriority="70"/>
-    <w:lsdException w:name="Colorful Shading Accent 1" w:uiPriority="71"/>
-    <w:lsdException w:name="Colorful List Accent 1" w:uiPriority="72"/>
-    <w:lsdException w:name="Colorful Grid Accent 1" w:uiPriority="73"/>
-    <w:lsdException w:name="Light Shading Accent 2" w:uiPriority="60"/>
-    <w:lsdException w:name="Light List Accent 2" w:uiPriority="61"/>
-    <w:lsdException w:name="Light Grid Accent 2" w:uiPriority="62"/>
-    <w:lsdException w:name="Medium Shading 1 Accent 2" w:uiPriority="63"/>
-    <w:lsdException w:name="Medium Shading 2 Accent 2" w:uiPriority="64"/>
-    <w:lsdException w:name="Medium List 1 Accent 2" w:uiPriority="65"/>
-    <w:lsdException w:name="Medium List 2 Accent 2" w:uiPriority="66"/>
-    <w:lsdException w:name="Medium Grid 1 Accent 2" w:uiPriority="67"/>
-    <w:lsdException w:name="Medium Grid 2 Accent 2" w:uiPriority="68"/>
-    <w:lsdException w:name="Medium Grid 3 Accent 2" w:uiPriority="69"/>
-    <w:lsdException w:name="Dark List Accent 2" w:uiPriority="70"/>
-    <w:lsdException w:name="Colorful Shading Accent 2" w:uiPriority="71"/>
-    <w:lsdException w:name="Colorful List Accent 2" w:uiPriority="72"/>
-    <w:lsdException w:name="Colorful Grid Accent 2" w:uiPriority="73"/>
-    <w:lsdException w:name="Light Shading Accent 3" w:uiPriority="60"/>
-    <w:lsdException w:name="Light List Accent 3" w:uiPriority="61"/>
-    <w:lsdException w:name="Light Grid Accent 3" w:uiPriority="62"/>
-    <w:lsdException w:name="Medium Shading 1 Accent 3" w:uiPriority="63"/>
-    <w:lsdException w:name="Medium Shading 2 Accent 3" w:uiPriority="64"/>
-    <w:lsdException w:name="Medium List 1 Accent 3" w:uiPriority="65"/>
-    <w:lsdException w:name="Medium List 2 Accent 3" w:uiPriority="66"/>
-    <w:lsdException w:name="Medium Grid 1 Accent 3" w:uiPriority="67"/>
-    <w:lsdException w:name="Medium Grid 2 Accent 3" w:uiPriority="68"/>
-    <w:lsdException w:name="Medium Grid 3 Accent 3" w:uiPriority="69"/>
-    <w:lsdException w:name="Dark List Accent 3" w:uiPriority="70"/>
-    <w:lsdException w:name="Colorful Shading Accent 3" w:uiPriority="71"/>
-    <w:lsdException w:name="Colorful List Accent 3" w:uiPriority="72"/>
-    <w:lsdException w:name="Colorful Grid Accent 3" w:uiPriority="73"/>
-    <w:lsdException w:name="Light Shading Accent 4" w:uiPriority="60"/>
-    <w:lsdException w:name="Light List Accent 4" w:uiPriority="61"/>
-    <w:lsdException w:name="Light Grid Accent 4" w:uiPriority="62"/>
-    <w:lsdException w:name="Medium Shading 1 Accent 4" w:uiPriority="63"/>
-    <w:lsdException w:name="Medium Shading 2 Accent 4" w:uiPriority="64"/>
-    <w:lsdException w:name="Medium List 1 Accent 4" w:uiPriority="65"/>
-    <w:lsdException w:name="Medium List 2 Accent 4" w:uiPriority="66"/>
-    <w:lsdException w:name="Medium Grid 1 Accent 4" w:uiPriority="67"/>
-    <w:lsdException w:name="Medium Grid 2 Accent 4" w:uiPriority="68"/>
-    <w:lsdException w:name="Medium Grid 3 Accent 4" w:uiPriority="69"/>
-    <w:lsdException w:name="Dark List Accent 4" w:uiPriority="70"/>
-    <w:lsdException w:name="Colorful Shading Accent 4" w:uiPriority="71"/>
-    <w:lsdException w:name="Colorful List Accent 4" w:uiPriority="72"/>
-    <w:lsdException w:name="Colorful Grid Accent 4" w:uiPriority="73"/>
-    <w:lsdException w:name="Light Shading Accent 5" w:uiPriority="60"/>
-    <w:lsdException w:name="Light List Accent 5" w:uiPriority="61"/>
-    <w:lsdException w:name="Light Grid Accent 5" w:uiPriority="62"/>
-    <w:lsdException w:name="Medium Shading 1 Accent 5" w:uiPriority="63"/>
-    <w:lsdException w:name="Medium Shading 2 Accent 5" w:uiPriority="64"/>
-    <w:lsdException w:name="Medium List 1 Accent 5" w:uiPriority="65"/>
-    <w:lsdException w:name="Medium List 2 Accent 5" w:uiPriority="66"/>
-    <w:lsdException w:name="Medium Grid 1 Accent 5" w:uiPriority="67"/>
-    <w:lsdException w:name="Medium Grid 2 Accent 5" w:uiPriority="68"/>
-    <w:lsdException w:name="Medium Grid 3 Accent 5" w:uiPriority="69"/>
-    <w:lsdException w:name="Dark List Accent 5" w:uiPriority="70"/>
-    <w:lsdException w:name="Colorful Shading Accent 5" w:uiPriority="71"/>
-    <w:lsdException w:name="Colorful List Accent 5" w:uiPriority="72"/>
-    <w:lsdException w:name="Colorful Grid Accent 5" w:uiPriority="73"/>
-    <w:lsdException w:name="Light Shading Accent 6" w:uiPriority="60"/>
-    <w:lsdException w:name="Light List Accent 6" w:uiPriority="61"/>
-    <w:lsdException w:name="Light Grid Accent 6" w:uiPriority="62"/>
-    <w:lsdException w:name="Medium Shading 1 Accent 6" w:uiPriority="63"/>
-    <w:lsdException w:name="Medium Shading 2 Accent 6" w:uiPriority="64"/>
-    <w:lsdException w:name="Medium List 1 Accent 6" w:uiPriority="65"/>
-    <w:lsdException w:name="Medium List 2 Accent 6" w:uiPriority="66"/>
-    <w:lsdException w:name="Medium Grid 1 Accent 6" w:uiPriority="67"/>
-    <w:lsdException w:name="Medium Grid 2 Accent 6" w:uiPriority="68"/>
-    <w:lsdException w:name="Medium Grid 3 Accent 6" w:uiPriority="69"/>
-    <w:lsdException w:name="Dark List Accent 6" w:uiPriority="70"/>
-    <w:lsdException w:name="Colorful Shading Accent 6" w:uiPriority="71"/>
-    <w:lsdException w:name="Colorful List Accent 6" w:uiPriority="72"/>
-    <w:lsdException w:name="Colorful Grid Accent 6" w:uiPriority="73"/>
-    <w:lsdException w:name="Subtle Emphasis" w:uiPriority="19" w:qFormat="1"/>
-    <w:lsdException w:name="Intense Emphasis" w:uiPriority="21" w:qFormat="1"/>
-    <w:lsdException w:name="Subtle Reference" w:uiPriority="31" w:qFormat="1"/>
-    <w:lsdException w:name="Intense Reference" w:uiPriority="32" w:qFormat="1"/>
-    <w:lsdException w:name="Book Title" w:uiPriority="33" w:qFormat="1"/>
-    <w:lsdException w:name="Bibliography" w:semiHidden="1" w:uiPriority="37" w:unhideWhenUsed="1"/>
-    <w:lsdException w:name="TOC Heading" w:semiHidden="1" w:uiPriority="39" w:unhideWhenUsed="1" w:qFormat="1"/>
-    <w:lsdException w:name="Plain Table 1" w:uiPriority="41"/>
-    <w:lsdException w:name="Plain Table 2" w:uiPriority="42"/>
-    <w:lsdException w:name="Plain Table 3" w:uiPriority="43"/>
-    <w:lsdException w:name="Plain Table 4" w:uiPriority="44"/>
-    <w:lsdException w:name="Plain Table 5" w:uiPriority="45"/>
-    <w:lsdException w:name="Grid Table Light" w:uiPriority="40"/>
-    <w:lsdException w:name="Grid Table 1 Light" w:uiPriority="46"/>
-    <w:lsdException w:name="Grid Table 2" w:uiPriority="47"/>
-    <w:lsdException w:name="Grid Table 3" w:uiPriority="48"/>
-    <w:lsdException w:name="Grid Table 4" w:uiPriority="49"/>
-    <w:lsdException w:name="Grid Table 5 Dark" w:uiPriority="50"/>
-    <w:lsdException w:name="Grid Table 6 Colorful" w:uiPriority="51"/>
-    <w:lsdException w:name="Grid Table 7 Colorful" w:uiPriority="52"/>
-    <w:lsdException w:name="Grid Table 1 Light Accent 1" w:uiPriority="46"/>
-    <w:lsdException w:name="Grid Table 2 Accent 1" w:uiPriority="47"/>
-    <w:lsdException w:name="Grid Table 3 Accent 1" w:uiPriority="48"/>
-    <w:lsdException w:name="Grid Table 4 Accent 1" w:uiPriority="49"/>
-    <w:lsdException w:name="Grid Table 5 Dark Accent 1" w:uiPriority="50"/>
-    <w:lsdException w:name="Grid Table 6 Colorful Accent 1" w:uiPriority="51"/>
-    <w:lsdException w:name="Grid Table 7 Colorful Accent 1" w:uiPriority="52"/>
-    <w:lsdException w:name="Grid Table 1 Light Accent 2" w:uiPriority="46"/>
-    <w:lsdException w:name="Grid Table 2 Accent 2" w:uiPriority="47"/>
-    <w:lsdException w:name="Grid Table 3 Accent 2" w:uiPriority="48"/>
-    <w:lsdException w:name="Grid Table 4 Accent 2" w:uiPriority="49"/>
-    <w:lsdException w:name="Grid Table 5 Dark Accent 2" w:uiPriority="50"/>
-    <w:lsdException w:name="Grid Table 6 Colorful Accent 2" w:uiPriority="51"/>
-    <w:lsdException w:name="Grid Table 7 Colorful Accent 2" w:uiPriority="52"/>
-    <w:lsdException w:name="Grid Table 1 Light Accent 3" w:uiPriority="46"/>
-    <w:lsdException w:name="Grid Table 2 Accent 3" w:uiPriority="47"/>
-    <w:lsdException w:name="Grid Table 3 Accent 3" w:uiPriority="48"/>
-    <w:lsdException w:name="Grid Table 4 Accent 3" w:uiPriority="49"/>
-    <w:lsdException w:name="Grid Table 5 Dark Accent 3" w:uiPriority="50"/>
-    <w:lsdException w:name="Grid Table 6 Colorful Accent 3" w:uiPriority="51"/>
-    <w:lsdException w:name="Grid Table 7 Colorful Accent 3" w:uiPriority="52"/>
-    <w:lsdException w:name="Grid Table 1 Light Accent 4" w:uiPriority="46"/>
-    <w:lsdException w:name="Grid Table 2 Accent 4" w:uiPriority="47"/>
-    <w:lsdException w:name="Grid Table 3 Accent 4" w:uiPriority="48"/>
-    <w:lsdException w:name="Grid Table 4 Accent 4" w:uiPriority="49"/>
-    <w:lsdException w:name="Grid Table 5 Dark Accent 4" w:uiPriority="50"/>
-    <w:lsdException w:name="Grid Table 6 Colorful Accent 4" w:uiPriority="51"/>
-    <w:lsdException w:name="Grid Table 7 Colorful Accent 4" w:uiPriority="52"/>
-    <w:lsdException w:name="Grid Table 1 Light Accent 5" w:uiPriority="46"/>
-    <w:lsdException w:name="Grid Table 2 Accent 5" w:uiPriority="47"/>
-    <w:lsdException w:name="Grid Table 3 Accent 5" w:uiPriority="48"/>
-    <w:lsdException w:name="Grid Table 4 Accent 5" w:uiPriority="49"/>
-    <w:lsdException w:name="Grid Table 5 Dark Accent 5" w:uiPriority="50"/>
-    <w:lsdException w:name="Grid Table 6 Colorful Accent 5" w:uiPriority="51"/>
-    <w:lsdException w:name="Grid Table 7 Colorful Accent 5" w:uiPriority="52"/>
-    <w:lsdException w:name="Grid Table 1 Light Accent 6" w:uiPriority="46"/>
-    <w:lsdException w:name="Grid Table 2 Accent 6" w:uiPriority="47"/>
-    <w:lsdException w:name="Grid Table 3 Accent 6" w:uiPriority="48"/>
-    <w:lsdException w:name="Grid Table 4 Accent 6" w:uiPriority="49"/>
-    <w:lsdException w:name="Grid Table 5 Dark Accent 6" w:uiPriority="50"/>
-    <w:lsdException w:name="Grid Table 6 Colorful Accent 6" w:uiPriority="51"/>
-    <w:lsdException w:name="Grid Table 7 Colorful Accent 6" w:uiPriority="52"/>
-    <w:lsdException w:name="List Table 1 Light" w:uiPriority="46"/>
-    <w:lsdException w:name="List Table 2" w:uiPriority="47"/>
-    <w:lsdException w:name="List Table 3" w:uiPriority="48"/>
-    <w:lsdException w:name="List Table 4" w:uiPriority="49"/>
-    <w:lsdException w:name="List Table 5 Dark" w:uiPriority="50"/>
-    <w:lsdException w:name="List Table 6 Colorful" w:uiPriority="51"/>
-    <w:lsdException w:name="List Table 7 Colorful" w:uiPriority="52"/>
-    <w:lsdException w:name="List Table 1 Light Accent 1" w:uiPriority="46"/>
-    <w:lsdException w:name="List Table 2 Accent 1" w:uiPriority="47"/>
-    <w:lsdException w:name="List Table 3 Accent 1" w:uiPriority="48"/>
-    <w:lsdException w:name="List Table 4 Accent 1" w:uiPriority="49"/>
-    <w:lsdException w:name="List Table 5 Dark Accent 1" w:uiPriority="50"/>
-    <w:lsdException w:name="List Table 6 Colorful Accent 1" w:uiPriority="51"/>
-    <w:lsdException w:name="List Table 7 Colorful Accent 1" w:uiPriority="52"/>
-    <w:lsdException w:name="List Table 1 Light Accent 2" w:uiPriority="46"/>
-    <w:lsdException w:name="List Table 2 Accent 2" w:uiPriority="47"/>
-    <w:lsdException w:name="List Table 3 Accent 2" w:uiPriority="48"/>
-    <w:lsdException w:name="List Table 4 Accent 2" w:uiPriority="49"/>
-    <w:lsdException w:name="List Table 5 Dark Accent 2" w:uiPriority="50"/>
-    <w:lsdException w:name="List Table 6 Colorful Accent 2" w:uiPriority="51"/>
-    <w:lsdException w:name="List Table 7 Colorful Accent 2" w:uiPriority="52"/>
-    <w:lsdException w:name="List Table 1 Light Accent 3" w:uiPriority="46"/>
-    <w:lsdException w:name="List Table 2 Accent 3" w:uiPriority="47"/>
-    <w:lsdException w:name="List Table 3 Accent 3" w:uiPriority="48"/>
-    <w:lsdException w:name="List Table 4 Accent 3" w:uiPriority="49"/>
-    <w:lsdException w:name="List Table 5 Dark Accent 3" w:uiPriority="50"/>
-    <w:lsdException w:name="List Table 6 Colorful Accent 3" w:uiPriority="51"/>
-    <w:lsdException w:name="List Table 7 Colorful Accent 3" w:uiPriority="52"/>
-    <w:lsdException w:name="List Table 1 Light Accent 4" w:uiPriority="46"/>
-    <w:lsdException w:name="List Table 2 Accent 4" w:uiPriority="47"/>
-    <w:lsdException w:name="List Table 3 Accent 4" w:uiPriority="48"/>
-    <w:lsdException w:name="List Table 4 Accent 4" w:uiPriority="49"/>
-    <w:lsdException w:name="List Table 5 Dark Accent 4" w:uiPriority="50"/>
-    <w:lsdException w:name="List Table 6 Colorful Accent 4" w:uiPriority="51"/>
-    <w:lsdException w:name="List Table 7 Colorful Accent 4" w:uiPriority="52"/>
-    <w:lsdException w:name="List Table 1 Light Accent 5" w:uiPriority="46"/>
-    <w:lsdException w:name="List Table 2 Accent 5" w:uiPriority="47"/>
-    <w:lsdException w:name="List Table 3 Accent 5" w:uiPriority="48"/>
-    <w:lsdException w:name="List Table 4 Accent 5" w:uiPriority="49"/>
-    <w:lsdException w:name="List Table 5 Dark Accent 5" w:uiPriority="50"/>
-    <w:lsdException w:name="List Table 6 Colorful Accent 5" w:uiPriority="51"/>
-    <w:lsdException w:name="List Table 7 Colorful Accent 5" w:uiPriority="52"/>
-    <w:lsdException w:name="List Table 1 Light Accent 6" w:uiPriority="46"/>
-    <w:lsdException w:name="List Table 2 Accent 6" w:uiPriority="47"/>
-    <w:lsdException w:name="List Table 3 Accent 6" w:uiPriority="48"/>
-    <w:lsdException w:name="List Table 4 Accent 6" w:uiPriority="49"/>
-    <w:lsdException w:name="List Table 5 Dark Accent 6" w:uiPriority="50"/>
-    <w:lsdException w:name="List Table 6 Colorful Accent 6" w:uiPriority="51"/>
-    <w:lsdException w:name="List Table 7 Colorful Accent 6" w:uiPriority="52"/>
-    <w:lsdException w:name="Mention" w:semiHidden="1" w:unhideWhenUsed="1"/>
-    <w:lsdException w:name="Smart Hyperlink" w:semiHidden="1" w:unhideWhenUsed="1"/>
+  <w:latentStyles w:defLockedState="0" w:defUIPriority="99" w:defSemiHidden="1" w:defUnhideWhenUsed="1" w:defQFormat="0" w:count="276">
+    <w:lsdException w:name="Normal" w:semiHidden="0" w:uiPriority="0" w:unhideWhenUsed="0" w:qFormat="1"/>
+    <w:lsdException w:name="heading 1" w:semiHidden="0" w:uiPriority="9" w:unhideWhenUsed="0" w:qFormat="1"/>
+    <w:lsdException w:name="heading 2" w:uiPriority="9" w:qFormat="1"/>
+    <w:lsdException w:name="heading 3" w:uiPriority="9" w:qFormat="1"/>
+    <w:lsdException w:name="heading 4" w:uiPriority="9" w:qFormat="1"/>
+    <w:lsdException w:name="heading 5" w:uiPriority="9" w:qFormat="1"/>
+    <w:lsdException w:name="heading 6" w:uiPriority="9" w:qFormat="1"/>
+    <w:lsdException w:name="heading 7" w:uiPriority="9" w:qFormat="1"/>
+    <w:lsdException w:name="heading 8" w:uiPriority="9" w:qFormat="1"/>
+    <w:lsdException w:name="heading 9" w:uiPriority="9" w:qFormat="1"/>
+    <w:lsdException w:name="toc 1" w:uiPriority="39"/>
+    <w:lsdException w:name="toc 2" w:uiPriority="39"/>
+    <w:lsdException w:name="toc 3" w:uiPriority="39"/>
+    <w:lsdException w:name="toc 4" w:uiPriority="39"/>
+    <w:lsdException w:name="toc 5" w:uiPriority="39"/>
+    <w:lsdException w:name="toc 6" w:uiPriority="39"/>
+    <w:lsdException w:name="toc 7" w:uiPriority="39"/>
+    <w:lsdException w:name="toc 8" w:uiPriority="39"/>
+    <w:lsdException w:name="toc 9" w:uiPriority="39"/>
+    <w:lsdException w:name="caption" w:uiPriority="35" w:qFormat="1"/>
+    <w:lsdException w:name="Title" w:semiHidden="0" w:uiPriority="10" w:unhideWhenUsed="0" w:qFormat="1"/>
+    <w:lsdException w:name="Default Paragraph Font" w:uiPriority="1"/>
+    <w:lsdException w:name="Subtitle" w:semiHidden="0" w:uiPriority="11" w:unhideWhenUsed="0" w:qFormat="1"/>
+    <w:lsdException w:name="Hyperlink" w:uiPriority="0"/>
+    <w:lsdException w:name="Strong" w:semiHidden="0" w:uiPriority="22" w:unhideWhenUsed="0" w:qFormat="1"/>
+    <w:lsdException w:name="Emphasis" w:semiHidden="0" w:uiPriority="20" w:unhideWhenUsed="0" w:qFormat="1"/>
+    <w:lsdException w:name="Table Grid" w:semiHidden="0" w:uiPriority="59" w:unhideWhenUsed="0"/>
+    <w:lsdException w:name="Note Level 1" w:semiHidden="0" w:unhideWhenUsed="0"/>
+    <w:lsdException w:name="Note Level 2" w:semiHidden="0" w:unhideWhenUsed="0"/>
+    <w:lsdException w:name="Note Level 3" w:semiHidden="0" w:unhideWhenUsed="0"/>
+    <w:lsdException w:name="Note Level 4" w:semiHidden="0" w:unhideWhenUsed="0"/>
+    <w:lsdException w:name="Note Level 5" w:semiHidden="0" w:unhideWhenUsed="0"/>
+    <w:lsdException w:name="Note Level 6" w:semiHidden="0" w:unhideWhenUsed="0"/>
+    <w:lsdException w:name="Note Level 7" w:semiHidden="0" w:unhideWhenUsed="0"/>
+    <w:lsdException w:name="Note Level 8" w:semiHidden="0" w:unhideWhenUsed="0"/>
+    <w:lsdException w:name="Note Level 9" w:semiHidden="0" w:unhideWhenUsed="0"/>
+    <w:lsdException w:name="Placeholder Text" w:unhideWhenUsed="0"/>
+    <w:lsdException w:name="No Spacing" w:semiHidden="0" w:uiPriority="1" w:unhideWhenUsed="0" w:qFormat="1"/>
+    <w:lsdException w:name="Light Shading" w:semiHidden="0" w:uiPriority="60" w:unhideWhenUsed="0"/>
+    <w:lsdException w:name="Light List" w:semiHidden="0" w:uiPriority="61" w:unhideWhenUsed="0"/>
+    <w:lsdException w:name="Light Grid" w:semiHidden="0" w:uiPriority="62" w:unhideWhenUsed="0"/>
+    <w:lsdException w:name="Medium Shading 1" w:semiHidden="0" w:uiPriority="63" w:unhideWhenUsed="0"/>
+    <w:lsdException w:name="Medium Shading 2" w:semiHidden="0" w:uiPriority="64" w:unhideWhenUsed="0"/>
+    <w:lsdException w:name="Medium List 1" w:semiHidden="0" w:uiPriority="65" w:unhideWhenUsed="0"/>
+    <w:lsdException w:name="Medium List 2" w:semiHidden="0" w:uiPriority="66" w:unhideWhenUsed="0"/>
+    <w:lsdException w:name="Medium Grid 1" w:semiHidden="0" w:uiPriority="67" w:unhideWhenUsed="0"/>
+    <w:lsdException w:name="Medium Grid 2" w:semiHidden="0" w:uiPriority="68" w:unhideWhenUsed="0"/>
+    <w:lsdException w:name="Medium Grid 3" w:semiHidden="0" w:uiPriority="69" w:unhideWhenUsed="0"/>
+    <w:lsdException w:name="Dark List" w:semiHidden="0" w:uiPriority="70" w:unhideWhenUsed="0"/>
+    <w:lsdException w:name="Colorful Shading" w:semiHidden="0" w:uiPriority="71" w:unhideWhenUsed="0"/>
+    <w:lsdException w:name="Colorful List" w:semiHidden="0" w:uiPriority="72" w:unhideWhenUsed="0"/>
+    <w:lsdException w:name="Colorful Grid" w:semiHidden="0" w:uiPriority="73" w:unhideWhenUsed="0"/>
+    <w:lsdException w:name="Light Shading Accent 1" w:semiHidden="0" w:uiPriority="60" w:unhideWhenUsed="0"/>
+    <w:lsdException w:name="Light List Accent 1" w:semiHidden="0" w:uiPriority="61" w:unhideWhenUsed="0"/>
+    <w:lsdException w:name="Light Grid Accent 1" w:semiHidden="0" w:uiPriority="62" w:unhideWhenUsed="0"/>
+    <w:lsdException w:name="Medium Shading 1 Accent 1" w:semiHidden="0" w:uiPriority="63" w:unhideWhenUsed="0"/>
+    <w:lsdException w:name="Medium Shading 2 Accent 1" w:semiHidden="0" w:uiPriority="64" w:unhideWhenUsed="0"/>
+    <w:lsdException w:name="Medium List 1 Accent 1" w:semiHidden="0" w:uiPriority="65" w:unhideWhenUsed="0"/>
+    <w:lsdException w:name="Revision" w:unhideWhenUsed="0"/>
+    <w:lsdException w:name="List Paragraph" w:semiHidden="0" w:uiPriority="34" w:unhideWhenUsed="0" w:qFormat="1"/>
+    <w:lsdException w:name="Quote" w:semiHidden="0" w:uiPriority="29" w:unhideWhenUsed="0" w:qFormat="1"/>
+    <w:lsdException w:name="Intense Quote" w:semiHidden="0" w:uiPriority="30" w:unhideWhenUsed="0" w:qFormat="1"/>
+    <w:lsdException w:name="Medium List 2 Accent 1" w:semiHidden="0" w:uiPriority="66" w:unhideWhenUsed="0"/>
+    <w:lsdException w:name="Medium Grid 1 Accent 1" w:semiHidden="0" w:uiPriority="67" w:unhideWhenUsed="0"/>
+    <w:lsdException w:name="Medium Grid 2 Accent 1" w:semiHidden="0" w:uiPriority="68" w:unhideWhenUsed="0"/>
+    <w:lsdException w:name="Medium Grid 3 Accent 1" w:semiHidden="0" w:uiPriority="69" w:unhideWhenUsed="0"/>
+    <w:lsdException w:name="Dark List Accent 1" w:semiHidden="0" w:uiPriority="70" w:unhideWhenUsed="0"/>
+    <w:lsdException w:name="Colorful Shading Accent 1" w:semiHidden="0" w:uiPriority="71" w:unhideWhenUsed="0"/>
+    <w:lsdException w:name="Colorful List Accent 1" w:semiHidden="0" w:uiPriority="72" w:unhideWhenUsed="0"/>
+    <w:lsdException w:name="Colorful Grid Accent 1" w:semiHidden="0" w:uiPriority="73" w:unhideWhenUsed="0"/>
+    <w:lsdException w:name="Light Shading Accent 2" w:semiHidden="0" w:uiPriority="60" w:unhideWhenUsed="0"/>
+    <w:lsdException w:name="Light List Accent 2" w:semiHidden="0" w:uiPriority="61" w:unhideWhenUsed="0"/>
+    <w:lsdException w:name="Light Grid Accent 2" w:semiHidden="0" w:uiPriority="62" w:unhideWhenUsed="0"/>
+    <w:lsdException w:name="Medium Shading 1 Accent 2" w:semiHidden="0" w:uiPriority="63" w:unhideWhenUsed="0"/>
+    <w:lsdException w:name="Medium Shading 2 Accent 2" w:semiHidden="0" w:uiPriority="64" w:unhideWhenUsed="0"/>
+    <w:lsdException w:name="Medium List 1 Accent 2" w:semiHidden="0" w:uiPriority="65" w:unhideWhenUsed="0"/>
+    <w:lsdException w:name="Medium List 2 Accent 2" w:semiHidden="0" w:uiPriority="66" w:unhideWhenUsed="0"/>
+    <w:lsdException w:name="Medium Grid 1 Accent 2" w:semiHidden="0" w:uiPriority="67" w:unhideWhenUsed="0"/>
+    <w:lsdException w:name="Medium Grid 2 Accent 2" w:semiHidden="0" w:uiPriority="68" w:unhideWhenUsed="0"/>
+    <w:lsdException w:name="Medium Grid 3 Accent 2" w:semiHidden="0" w:uiPriority="69" w:unhideWhenUsed="0"/>
+    <w:lsdException w:name="Dark List Accent 2" w:semiHidden="0" w:uiPriority="70" w:unhideWhenUsed="0"/>
+    <w:lsdException w:name="Colorful Shading Accent 2" w:semiHidden="0" w:uiPriority="71" w:unhideWhenUsed="0"/>
+    <w:lsdException w:name="Colorful List Accent 2" w:semiHidden="0" w:uiPriority="72" w:unhideWhenUsed="0"/>
+    <w:lsdException w:name="Colorful Grid Accent 2" w:semiHidden="0" w:uiPriority="73" w:unhideWhenUsed="0"/>
+    <w:lsdException w:name="Light Shading Accent 3" w:semiHidden="0" w:uiPriority="60" w:unhideWhenUsed="0"/>
+    <w:lsdException w:name="Light List Accent 3" w:semiHidden="0" w:uiPriority="61" w:unhideWhenUsed="0"/>
+    <w:lsdException w:name="Light Grid Accent 3" w:semiHidden="0" w:uiPriority="62" w:unhideWhenUsed="0"/>
+    <w:lsdException w:name="Medium Shading 1 Accent 3" w:semiHidden="0" w:uiPriority="63" w:unhideWhenUsed="0"/>
+    <w:lsdException w:name="Medium Shading 2 Accent 3" w:semiHidden="0" w:uiPriority="64" w:unhideWhenUsed="0"/>
+    <w:lsdException w:name="Medium List 1 Accent 3" w:semiHidden="0" w:uiPriority="65" w:unhideWhenUsed="0"/>
+    <w:lsdException w:name="Medium List 2 Accent 3" w:semiHidden="0" w:uiPriority="66" w:unhideWhenUsed="0"/>
+    <w:lsdException w:name="Medium Grid 1 Accent 3" w:semiHidden="0" w:uiPriority="67" w:unhideWhenUsed="0"/>
+    <w:lsdException w:name="Medium Grid 2 Accent 3" w:semiHidden="0" w:uiPriority="68" w:unhideWhenUsed="0"/>
+    <w:lsdException w:name="Medium Grid 3 Accent 3" w:semiHidden="0" w:uiPriority="69" w:unhideWhenUsed="0"/>
+    <w:lsdException w:name="Dark List Accent 3" w:semiHidden="0" w:uiPriority="70" w:unhideWhenUsed="0"/>
+    <w:lsdException w:name="Colorful Shading Accent 3" w:semiHidden="0" w:uiPriority="71" w:unhideWhenUsed="0"/>
+    <w:lsdException w:name="Colorful List Accent 3" w:semiHidden="0" w:uiPriority="72" w:unhideWhenUsed="0"/>
+    <w:lsdException w:name="Colorful Grid Accent 3" w:semiHidden="0" w:uiPriority="73" w:unhideWhenUsed="0"/>
+    <w:lsdException w:name="Light Shading Accent 4" w:semiHidden="0" w:uiPriority="60" w:unhideWhenUsed="0"/>
+    <w:lsdException w:name="Light List Accent 4" w:semiHidden="0" w:uiPriority="61" w:unhideWhenUsed="0"/>
+    <w:lsdException w:name="Light Grid Accent 4" w:semiHidden="0" w:uiPriority="62" w:unhideWhenUsed="0"/>
+    <w:lsdException w:name="Medium Shading 1 Accent 4" w:semiHidden="0" w:uiPriority="63" w:unhideWhenUsed="0"/>
+    <w:lsdException w:name="Medium Shading 2 Accent 4" w:semiHidden="0" w:uiPriority="64" w:unhideWhenUsed="0"/>
+    <w:lsdException w:name="Medium List 1 Accent 4" w:semiHidden="0" w:uiPriority="65" w:unhideWhenUsed="0"/>
+    <w:lsdException w:name="Medium List 2 Accent 4" w:semiHidden="0" w:uiPriority="66" w:unhideWhenUsed="0"/>
+    <w:lsdException w:name="Medium Grid 1 Accent 4" w:semiHidden="0" w:uiPriority="67" w:unhideWhenUsed="0"/>
+    <w:lsdException w:name="Medium Grid 2 Accent 4" w:semiHidden="0" w:uiPriority="68" w:unhideWhenUsed="0"/>
+    <w:lsdException w:name="Medium Grid 3 Accent 4" w:semiHidden="0" w:uiPriority="69" w:unhideWhenUsed="0"/>
+    <w:lsdException w:name="Dark List Accent 4" w:semiHidden="0" w:uiPriority="70" w:unhideWhenUsed="0"/>
+    <w:lsdException w:name="Colorful Shading Accent 4" w:semiHidden="0" w:uiPriority="71" w:unhideWhenUsed="0"/>
+    <w:lsdException w:name="Colorful List Accent 4" w:semiHidden="0" w:uiPriority="72" w:unhideWhenUsed="0"/>
+    <w:lsdException w:name="Colorful Grid Accent 4" w:semiHidden="0" w:uiPriority="73" w:unhideWhenUsed="0"/>
+    <w:lsdException w:name="Light Shading Accent 5" w:semiHidden="0" w:uiPriority="60" w:unhideWhenUsed="0"/>
+    <w:lsdException w:name="Light List Accent 5" w:semiHidden="0" w:uiPriority="61" w:unhideWhenUsed="0"/>
+    <w:lsdException w:name="Light Grid Accent 5" w:semiHidden="0" w:uiPriority="62" w:unhideWhenUsed="0"/>
+    <w:lsdException w:name="Medium Shading 1 Accent 5" w:semiHidden="0" w:uiPriority="63" w:unhideWhenUsed="0"/>
+    <w:lsdException w:name="Medium Shading 2 Accent 5" w:semiHidden="0" w:uiPriority="64" w:unhideWhenUsed="0"/>
+    <w:lsdException w:name="Medium List 1 Accent 5" w:semiHidden="0" w:uiPriority="65" w:unhideWhenUsed="0"/>
+    <w:lsdException w:name="Medium List 2 Accent 5" w:semiHidden="0" w:uiPriority="66" w:unhideWhenUsed="0"/>
+    <w:lsdException w:name="Medium Grid 1 Accent 5" w:semiHidden="0" w:uiPriority="67" w:unhideWhenUsed="0"/>
+    <w:lsdException w:name="Medium Grid 2 Accent 5" w:semiHidden="0" w:uiPriority="68" w:unhideWhenUsed="0"/>
+    <w:lsdException w:name="Medium Grid 3 Accent 5" w:semiHidden="0" w:uiPriority="69" w:unhideWhenUsed="0"/>
+    <w:lsdException w:name="Dark List Accent 5" w:semiHidden="0" w:uiPriority="70" w:unhideWhenUsed="0"/>
+    <w:lsdException w:name="Colorful Shading Accent 5" w:semiHidden="0" w:uiPriority="71" w:unhideWhenUsed="0"/>
+    <w:lsdException w:name="Colorful List Accent 5" w:semiHidden="0" w:uiPriority="72" w:unhideWhenUsed="0"/>
+    <w:lsdException w:name="Colorful Grid Accent 5" w:semiHidden="0" w:uiPriority="73" w:unhideWhenUsed="0"/>
+    <w:lsdException w:name="Light Shading Accent 6" w:semiHidden="0" w:uiPriority="60" w:unhideWhenUsed="0"/>
+    <w:lsdException w:name="Light List Accent 6" w:semiHidden="0" w:uiPriority="61" w:unhideWhenUsed="0"/>
+    <w:lsdException w:name="Light Grid Accent 6" w:semiHidden="0" w:uiPriority="62" w:unhideWhenUsed="0"/>
+    <w:lsdException w:name="Medium Shading 1 Accent 6" w:semiHidden="0" w:uiPriority="63" w:unhideWhenUsed="0"/>
+    <w:lsdException w:name="Medium Shading 2 Accent 6" w:semiHidden="0" w:uiPriority="64" w:unhideWhenUsed="0"/>
+    <w:lsdException w:name="Medium List 1 Accent 6" w:semiHidden="0" w:uiPriority="65" w:unhideWhenUsed="0"/>
+    <w:lsdException w:name="Medium List 2 Accent 6" w:semiHidden="0" w:uiPriority="66" w:unhideWhenUsed="0"/>
+    <w:lsdException w:name="Medium Grid 1 Accent 6" w:semiHidden="0" w:uiPriority="67" w:unhideWhenUsed="0"/>
+    <w:lsdException w:name="Medium Grid 2 Accent 6" w:semiHidden="0" w:uiPriority="68" w:unhideWhenUsed="0"/>
+    <w:lsdException w:name="Medium Grid 3 Accent 6" w:semiHidden="0" w:uiPriority="69" w:unhideWhenUsed="0"/>
+    <w:lsdException w:name="Dark List Accent 6" w:semiHidden="0" w:uiPriority="70" w:unhideWhenUsed="0"/>
+    <w:lsdException w:name="Colorful Shading Accent 6" w:semiHidden="0" w:uiPriority="71" w:unhideWhenUsed="0"/>
+    <w:lsdException w:name="Colorful List Accent 6" w:semiHidden="0" w:uiPriority="72" w:unhideWhenUsed="0"/>
+    <w:lsdException w:name="Colorful Grid Accent 6" w:semiHidden="0" w:uiPriority="73" w:unhideWhenUsed="0"/>
+    <w:lsdException w:name="Subtle Emphasis" w:semiHidden="0" w:uiPriority="19" w:unhideWhenUsed="0" w:qFormat="1"/>
+    <w:lsdException w:name="Intense Emphasis" w:semiHidden="0" w:uiPriority="21" w:unhideWhenUsed="0" w:qFormat="1"/>
+    <w:lsdException w:name="Subtle Reference" w:semiHidden="0" w:uiPriority="31" w:unhideWhenUsed="0" w:qFormat="1"/>
+    <w:lsdException w:name="Intense Reference" w:semiHidden="0" w:uiPriority="32" w:unhideWhenUsed="0" w:qFormat="1"/>
+    <w:lsdException w:name="Book Title" w:semiHidden="0" w:uiPriority="33" w:unhideWhenUsed="0" w:qFormat="1"/>
+    <w:lsdException w:name="Bibliography" w:uiPriority="37"/>
+    <w:lsdException w:name="TOC Heading" w:uiPriority="39" w:qFormat="1"/>
+  </w:latentStyles>
+  <w:style w:type="paragraph" w:default="1" w:styleId="Normal">
+    <w:name w:val="Normal"/>
+    <w:qFormat/>
+  </w:style>
+  <w:style w:type="character" w:default="1" w:styleId="DefaultParagraphFont">
+    <w:name w:val="Default Paragraph Font"/>
+    <w:uiPriority w:val="1"/>
+    <w:semiHidden/>
+    <w:unhideWhenUsed/>
+  </w:style>
+  <w:style w:type="table" w:default="1" w:styleId="TableNormal">
+    <w:name w:val="Normal Table"/>
+    <w:uiPriority w:val="99"/>
+    <w:semiHidden/>
+    <w:unhideWhenUsed/>
+    <w:tblPr>
+      <w:tblInd w:w="0" w:type="dxa"/>
+      <w:tblCellMar>
+        <w:top w:w="0" w:type="dxa"/>
+        <w:left w:w="108" w:type="dxa"/>
+        <w:bottom w:w="0" w:type="dxa"/>
+        <w:right w:w="108" w:type="dxa"/>
+      </w:tblCellMar>
+    </w:tblPr>
+  </w:style>
+  <w:style w:type="numbering" w:default="1" w:styleId="NoList">
+    <w:name w:val="No List"/>
+    <w:uiPriority w:val="99"/>
+    <w:semiHidden/>
+    <w:unhideWhenUsed/>
+  </w:style>
+  <w:style w:type="paragraph" w:styleId="NormalWeb">
+    <w:name w:val="Normal (Web)"/>
+    <w:basedOn w:val="Normal"/>
+    <w:uiPriority w:val="99"/>
+    <w:semiHidden/>
+    <w:unhideWhenUsed/>
+    <w:rsid w:val="00EB626D"/>
+    <w:pPr>
+      <w:spacing w:before="100" w:beforeAutospacing="1" w:after="100" w:afterAutospacing="1" w:line="240" w:lineRule="auto"/>
+    </w:pPr>
+    <w:rPr>
+      <w:rFonts w:ascii="Times New Roman" w:eastAsia="Times New Roman" w:hAnsi="Times New Roman" w:cs="Times New Roman"/>
+      <w:sz w:val="24"/>
+      <w:szCs w:val="24"/>
+    </w:rPr>
+  </w:style>
+  <w:style w:type="character" w:styleId="Strong">
+    <w:name w:val="Strong"/>
+    <w:basedOn w:val="DefaultParagraphFont"/>
+    <w:uiPriority w:val="22"/>
+    <w:qFormat/>
+    <w:rsid w:val="00EB626D"/>
+    <w:rPr>
+      <w:b/>
+      <w:bCs/>
+    </w:rPr>
+  </w:style>
+  <w:style w:type="character" w:customStyle="1" w:styleId="apple-converted-space">
+    <w:name w:val="apple-converted-space"/>
+    <w:basedOn w:val="DefaultParagraphFont"/>
+    <w:rsid w:val="00EB626D"/>
+  </w:style>
+  <w:style w:type="character" w:styleId="Emphasis">
+    <w:name w:val="Emphasis"/>
+    <w:basedOn w:val="DefaultParagraphFont"/>
+    <w:uiPriority w:val="20"/>
+    <w:qFormat/>
+    <w:rsid w:val="00EB626D"/>
+    <w:rPr>
+      <w:i/>
+      <w:iCs/>
+    </w:rPr>
+  </w:style>
+  <w:style w:type="paragraph" w:styleId="ListParagraph">
+    <w:name w:val="List Paragraph"/>
+    <w:basedOn w:val="Normal"/>
+    <w:uiPriority w:val="34"/>
+    <w:qFormat/>
+    <w:rsid w:val="00EB626D"/>
+    <w:pPr>
+      <w:ind w:left="720"/>
+      <w:contextualSpacing/>
+    </w:pPr>
+  </w:style>
+  <w:style w:type="character" w:styleId="Hyperlink">
+    <w:name w:val="Hyperlink"/>
+    <w:rsid w:val="008C5CFE"/>
+    <w:rPr>
+      <w:color w:val="000080"/>
+      <w:u w:val="single"/>
+    </w:rPr>
+  </w:style>
+  <w:style w:type="character" w:styleId="FollowedHyperlink">
+    <w:name w:val="FollowedHyperlink"/>
+    <w:basedOn w:val="DefaultParagraphFont"/>
+    <w:uiPriority w:val="99"/>
+    <w:semiHidden/>
+    <w:unhideWhenUsed/>
+    <w:rsid w:val="004B7487"/>
+    <w:rPr>
+      <w:color w:val="800080" w:themeColor="followedHyperlink"/>
+      <w:u w:val="single"/>
+    </w:rPr>
+  </w:style>
+</w:styles>
+</file>
+
+<file path=word/stylesWithEffects.xml><?xml version="1.0" encoding="utf-8"?>
+<w:styles xmlns:wpc="http://schemas.microsoft.com/office/word/2010/wordprocessingCanvas" xmlns:mo="http://schemas.microsoft.com/office/mac/office/2008/main" xmlns:mc="http://schemas.openxmlformats.org/markup-compatibility/2006" xmlns:mv="urn:schemas-microsoft-com:mac:vml" xmlns:o="urn:schemas-microsoft-com:office:office" xmlns:r="http://schemas.openxmlformats.org/officeDocument/2006/relationships" xmlns:m="http://schemas.openxmlformats.org/officeDocument/2006/math" xmlns:v="urn:schemas-microsoft-com:vml" xmlns:wp14="http://schemas.microsoft.com/office/word/2010/wordprocessingDrawing" xmlns:wp="http://schemas.openxmlformats.org/drawingml/2006/wordprocessingDrawing" xmlns:w10="urn:schemas-microsoft-com:office:word" xmlns:w="http://schemas.openxmlformats.org/wordprocessingml/2006/main" xmlns:w14="http://schemas.microsoft.com/office/word/2010/wordml" xmlns:wpg="http://schemas.microsoft.com/office/word/2010/wordprocessingGroup" xmlns:wpi="http://schemas.microsoft.com/office/word/2010/wordprocessingInk" xmlns:wne="http://schemas.microsoft.com/office/word/2006/wordml" xmlns:wps="http://schemas.microsoft.com/office/word/2010/wordprocessingShape" mc:Ignorable="w14 wp14">
+  <w:docDefaults>
+    <w:rPrDefault>
+      <w:rPr>
+        <w:rFonts w:asciiTheme="minorHAnsi" w:eastAsiaTheme="minorEastAsia" w:hAnsiTheme="minorHAnsi" w:cstheme="minorBidi"/>
+        <w:sz w:val="22"/>
+        <w:szCs w:val="22"/>
+        <w:lang w:val="en-US" w:eastAsia="zh-CN" w:bidi="ar-SA"/>
+      </w:rPr>
+    </w:rPrDefault>
+    <w:pPrDefault>
+      <w:pPr>
+        <w:spacing w:after="200" w:line="276" w:lineRule="auto"/>
+      </w:pPr>
+    </w:pPrDefault>
+  </w:docDefaults>
+  <w:latentStyles w:defLockedState="0" w:defUIPriority="99" w:defSemiHidden="1" w:defUnhideWhenUsed="1" w:defQFormat="0" w:count="276">
+    <w:lsdException w:name="Normal" w:semiHidden="0" w:uiPriority="0" w:unhideWhenUsed="0" w:qFormat="1"/>
+    <w:lsdException w:name="heading 1" w:semiHidden="0" w:uiPriority="9" w:unhideWhenUsed="0" w:qFormat="1"/>
+    <w:lsdException w:name="heading 2" w:uiPriority="9" w:qFormat="1"/>
+    <w:lsdException w:name="heading 3" w:uiPriority="9" w:qFormat="1"/>
+    <w:lsdException w:name="heading 4" w:uiPriority="9" w:qFormat="1"/>
+    <w:lsdException w:name="heading 5" w:uiPriority="9" w:qFormat="1"/>
+    <w:lsdException w:name="heading 6" w:uiPriority="9" w:qFormat="1"/>
+    <w:lsdException w:name="heading 7" w:uiPriority="9" w:qFormat="1"/>
+    <w:lsdException w:name="heading 8" w:uiPriority="9" w:qFormat="1"/>
+    <w:lsdException w:name="heading 9" w:uiPriority="9" w:qFormat="1"/>
+    <w:lsdException w:name="toc 1" w:uiPriority="39"/>
+    <w:lsdException w:name="toc 2" w:uiPriority="39"/>
+    <w:lsdException w:name="toc 3" w:uiPriority="39"/>
+    <w:lsdException w:name="toc 4" w:uiPriority="39"/>
+    <w:lsdException w:name="toc 5" w:uiPriority="39"/>
+    <w:lsdException w:name="toc 6" w:uiPriority="39"/>
+    <w:lsdException w:name="toc 7" w:uiPriority="39"/>
+    <w:lsdException w:name="toc 8" w:uiPriority="39"/>
+    <w:lsdException w:name="toc 9" w:uiPriority="39"/>
+    <w:lsdException w:name="caption" w:uiPriority="35" w:qFormat="1"/>
+    <w:lsdException w:name="Title" w:semiHidden="0" w:uiPriority="10" w:unhideWhenUsed="0" w:qFormat="1"/>
+    <w:lsdException w:name="Default Paragraph Font" w:uiPriority="1"/>
+    <w:lsdException w:name="Subtitle" w:semiHidden="0" w:uiPriority="11" w:unhideWhenUsed="0" w:qFormat="1"/>
+    <w:lsdException w:name="Hyperlink" w:uiPriority="0"/>
+    <w:lsdException w:name="Strong" w:semiHidden="0" w:uiPriority="22" w:unhideWhenUsed="0" w:qFormat="1"/>
+    <w:lsdException w:name="Emphasis" w:semiHidden="0" w:uiPriority="20" w:unhideWhenUsed="0" w:qFormat="1"/>
+    <w:lsdException w:name="Table Grid" w:semiHidden="0" w:uiPriority="59" w:unhideWhenUsed="0"/>
+    <w:lsdException w:name="Note Level 1" w:semiHidden="0" w:unhideWhenUsed="0"/>
+    <w:lsdException w:name="Note Level 2" w:semiHidden="0" w:unhideWhenUsed="0"/>
+    <w:lsdException w:name="Note Level 3" w:semiHidden="0" w:unhideWhenUsed="0"/>
+    <w:lsdException w:name="Note Level 4" w:semiHidden="0" w:unhideWhenUsed="0"/>
+    <w:lsdException w:name="Note Level 5" w:semiHidden="0" w:unhideWhenUsed="0"/>
+    <w:lsdException w:name="Note Level 6" w:semiHidden="0" w:unhideWhenUsed="0"/>
+    <w:lsdException w:name="Note Level 7" w:semiHidden="0" w:unhideWhenUsed="0"/>
+    <w:lsdException w:name="Note Level 8" w:semiHidden="0" w:unhideWhenUsed="0"/>
+    <w:lsdException w:name="Note Level 9" w:semiHidden="0" w:unhideWhenUsed="0"/>
+    <w:lsdException w:name="Placeholder Text" w:unhideWhenUsed="0"/>
+    <w:lsdException w:name="No Spacing" w:semiHidden="0" w:uiPriority="1" w:unhideWhenUsed="0" w:qFormat="1"/>
+    <w:lsdException w:name="Light Shading" w:semiHidden="0" w:uiPriority="60" w:unhideWhenUsed="0"/>
+    <w:lsdException w:name="Light List" w:semiHidden="0" w:uiPriority="61" w:unhideWhenUsed="0"/>
+    <w:lsdException w:name="Light Grid" w:semiHidden="0" w:uiPriority="62" w:unhideWhenUsed="0"/>
+    <w:lsdException w:name="Medium Shading 1" w:semiHidden="0" w:uiPriority="63" w:unhideWhenUsed="0"/>
+    <w:lsdException w:name="Medium Shading 2" w:semiHidden="0" w:uiPriority="64" w:unhideWhenUsed="0"/>
+    <w:lsdException w:name="Medium List 1" w:semiHidden="0" w:uiPriority="65" w:unhideWhenUsed="0"/>
+    <w:lsdException w:name="Medium List 2" w:semiHidden="0" w:uiPriority="66" w:unhideWhenUsed="0"/>
+    <w:lsdException w:name="Medium Grid 1" w:semiHidden="0" w:uiPriority="67" w:unhideWhenUsed="0"/>
+    <w:lsdException w:name="Medium Grid 2" w:semiHidden="0" w:uiPriority="68" w:unhideWhenUsed="0"/>
+    <w:lsdException w:name="Medium Grid 3" w:semiHidden="0" w:uiPriority="69" w:unhideWhenUsed="0"/>
+    <w:lsdException w:name="Dark List" w:semiHidden="0" w:uiPriority="70" w:unhideWhenUsed="0"/>
+    <w:lsdException w:name="Colorful Shading" w:semiHidden="0" w:uiPriority="71" w:unhideWhenUsed="0"/>
+    <w:lsdException w:name="Colorful List" w:semiHidden="0" w:uiPriority="72" w:unhideWhenUsed="0"/>
+    <w:lsdException w:name="Colorful Grid" w:semiHidden="0" w:uiPriority="73" w:unhideWhenUsed="0"/>
+    <w:lsdException w:name="Light Shading Accent 1" w:semiHidden="0" w:uiPriority="60" w:unhideWhenUsed="0"/>
+    <w:lsdException w:name="Light List Accent 1" w:semiHidden="0" w:uiPriority="61" w:unhideWhenUsed="0"/>
+    <w:lsdException w:name="Light Grid Accent 1" w:semiHidden="0" w:uiPriority="62" w:unhideWhenUsed="0"/>
+    <w:lsdException w:name="Medium Shading 1 Accent 1" w:semiHidden="0" w:uiPriority="63" w:unhideWhenUsed="0"/>
+    <w:lsdException w:name="Medium Shading 2 Accent 1" w:semiHidden="0" w:uiPriority="64" w:unhideWhenUsed="0"/>
+    <w:lsdException w:name="Medium List 1 Accent 1" w:semiHidden="0" w:uiPriority="65" w:unhideWhenUsed="0"/>
+    <w:lsdException w:name="Revision" w:unhideWhenUsed="0"/>
+    <w:lsdException w:name="List Paragraph" w:semiHidden="0" w:uiPriority="34" w:unhideWhenUsed="0" w:qFormat="1"/>
+    <w:lsdException w:name="Quote" w:semiHidden="0" w:uiPriority="29" w:unhideWhenUsed="0" w:qFormat="1"/>
+    <w:lsdException w:name="Intense Quote" w:semiHidden="0" w:uiPriority="30" w:unhideWhenUsed="0" w:qFormat="1"/>
+    <w:lsdException w:name="Medium List 2 Accent 1" w:semiHidden="0" w:uiPriority="66" w:unhideWhenUsed="0"/>
+    <w:lsdException w:name="Medium Grid 1 Accent 1" w:semiHidden="0" w:uiPriority="67" w:unhideWhenUsed="0"/>
+    <w:lsdException w:name="Medium Grid 2 Accent 1" w:semiHidden="0" w:uiPriority="68" w:unhideWhenUsed="0"/>
+    <w:lsdException w:name="Medium Grid 3 Accent 1" w:semiHidden="0" w:uiPriority="69" w:unhideWhenUsed="0"/>
+    <w:lsdException w:name="Dark List Accent 1" w:semiHidden="0" w:uiPriority="70" w:unhideWhenUsed="0"/>
+    <w:lsdException w:name="Colorful Shading Accent 1" w:semiHidden="0" w:uiPriority="71" w:unhideWhenUsed="0"/>
+    <w:lsdException w:name="Colorful List Accent 1" w:semiHidden="0" w:uiPriority="72" w:unhideWhenUsed="0"/>
+    <w:lsdException w:name="Colorful Grid Accent 1" w:semiHidden="0" w:uiPriority="73" w:unhideWhenUsed="0"/>
+    <w:lsdException w:name="Light Shading Accent 2" w:semiHidden="0" w:uiPriority="60" w:unhideWhenUsed="0"/>
+    <w:lsdException w:name="Light List Accent 2" w:semiHidden="0" w:uiPriority="61" w:unhideWhenUsed="0"/>
+    <w:lsdException w:name="Light Grid Accent 2" w:semiHidden="0" w:uiPriority="62" w:unhideWhenUsed="0"/>
+    <w:lsdException w:name="Medium Shading 1 Accent 2" w:semiHidden="0" w:uiPriority="63" w:unhideWhenUsed="0"/>
+    <w:lsdException w:name="Medium Shading 2 Accent 2" w:semiHidden="0" w:uiPriority="64" w:unhideWhenUsed="0"/>
+    <w:lsdException w:name="Medium List 1 Accent 2" w:semiHidden="0" w:uiPriority="65" w:unhideWhenUsed="0"/>
+    <w:lsdException w:name="Medium List 2 Accent 2" w:semiHidden="0" w:uiPriority="66" w:unhideWhenUsed="0"/>
+    <w:lsdException w:name="Medium Grid 1 Accent 2" w:semiHidden="0" w:uiPriority="67" w:unhideWhenUsed="0"/>
+    <w:lsdException w:name="Medium Grid 2 Accent 2" w:semiHidden="0" w:uiPriority="68" w:unhideWhenUsed="0"/>
+    <w:lsdException w:name="Medium Grid 3 Accent 2" w:semiHidden="0" w:uiPriority="69" w:unhideWhenUsed="0"/>
+    <w:lsdException w:name="Dark List Accent 2" w:semiHidden="0" w:uiPriority="70" w:unhideWhenUsed="0"/>
+    <w:lsdException w:name="Colorful Shading Accent 2" w:semiHidden="0" w:uiPriority="71" w:unhideWhenUsed="0"/>
+    <w:lsdException w:name="Colorful List Accent 2" w:semiHidden="0" w:uiPriority="72" w:unhideWhenUsed="0"/>
+    <w:lsdException w:name="Colorful Grid Accent 2" w:semiHidden="0" w:uiPriority="73" w:unhideWhenUsed="0"/>
+    <w:lsdException w:name="Light Shading Accent 3" w:semiHidden="0" w:uiPriority="60" w:unhideWhenUsed="0"/>
+    <w:lsdException w:name="Light List Accent 3" w:semiHidden="0" w:uiPriority="61" w:unhideWhenUsed="0"/>
+    <w:lsdException w:name="Light Grid Accent 3" w:semiHidden="0" w:uiPriority="62" w:unhideWhenUsed="0"/>
+    <w:lsdException w:name="Medium Shading 1 Accent 3" w:semiHidden="0" w:uiPriority="63" w:unhideWhenUsed="0"/>
+    <w:lsdException w:name="Medium Shading 2 Accent 3" w:semiHidden="0" w:uiPriority="64" w:unhideWhenUsed="0"/>
+    <w:lsdException w:name="Medium List 1 Accent 3" w:semiHidden="0" w:uiPriority="65" w:unhideWhenUsed="0"/>
+    <w:lsdException w:name="Medium List 2 Accent 3" w:semiHidden="0" w:uiPriority="66" w:unhideWhenUsed="0"/>
+    <w:lsdException w:name="Medium Grid 1 Accent 3" w:semiHidden="0" w:uiPriority="67" w:unhideWhenUsed="0"/>
+    <w:lsdException w:name="Medium Grid 2 Accent 3" w:semiHidden="0" w:uiPriority="68" w:unhideWhenUsed="0"/>
+    <w:lsdException w:name="Medium Grid 3 Accent 3" w:semiHidden="0" w:uiPriority="69" w:unhideWhenUsed="0"/>
+    <w:lsdException w:name="Dark List Accent 3" w:semiHidden="0" w:uiPriority="70" w:unhideWhenUsed="0"/>
+    <w:lsdException w:name="Colorful Shading Accent 3" w:semiHidden="0" w:uiPriority="71" w:unhideWhenUsed="0"/>
+    <w:lsdException w:name="Colorful List Accent 3" w:semiHidden="0" w:uiPriority="72" w:unhideWhenUsed="0"/>
+    <w:lsdException w:name="Colorful Grid Accent 3" w:semiHidden="0" w:uiPriority="73" w:unhideWhenUsed="0"/>
+    <w:lsdException w:name="Light Shading Accent 4" w:semiHidden="0" w:uiPriority="60" w:unhideWhenUsed="0"/>
+    <w:lsdException w:name="Light List Accent 4" w:semiHidden="0" w:uiPriority="61" w:unhideWhenUsed="0"/>
+    <w:lsdException w:name="Light Grid Accent 4" w:semiHidden="0" w:uiPriority="62" w:unhideWhenUsed="0"/>
+    <w:lsdException w:name="Medium Shading 1 Accent 4" w:semiHidden="0" w:uiPriority="63" w:unhideWhenUsed="0"/>
+    <w:lsdException w:name="Medium Shading 2 Accent 4" w:semiHidden="0" w:uiPriority="64" w:unhideWhenUsed="0"/>
+    <w:lsdException w:name="Medium List 1 Accent 4" w:semiHidden="0" w:uiPriority="65" w:unhideWhenUsed="0"/>
+    <w:lsdException w:name="Medium List 2 Accent 4" w:semiHidden="0" w:uiPriority="66" w:unhideWhenUsed="0"/>
+    <w:lsdException w:name="Medium Grid 1 Accent 4" w:semiHidden="0" w:uiPriority="67" w:unhideWhenUsed="0"/>
+    <w:lsdException w:name="Medium Grid 2 Accent 4" w:semiHidden="0" w:uiPriority="68" w:unhideWhenUsed="0"/>
+    <w:lsdException w:name="Medium Grid 3 Accent 4" w:semiHidden="0" w:uiPriority="69" w:unhideWhenUsed="0"/>
+    <w:lsdException w:name="Dark List Accent 4" w:semiHidden="0" w:uiPriority="70" w:unhideWhenUsed="0"/>
+    <w:lsdException w:name="Colorful Shading Accent 4" w:semiHidden="0" w:uiPriority="71" w:unhideWhenUsed="0"/>
+    <w:lsdException w:name="Colorful List Accent 4" w:semiHidden="0" w:uiPriority="72" w:unhideWhenUsed="0"/>
+    <w:lsdException w:name="Colorful Grid Accent 4" w:semiHidden="0" w:uiPriority="73" w:unhideWhenUsed="0"/>
+    <w:lsdException w:name="Light Shading Accent 5" w:semiHidden="0" w:uiPriority="60" w:unhideWhenUsed="0"/>
+    <w:lsdException w:name="Light List Accent 5" w:semiHidden="0" w:uiPriority="61" w:unhideWhenUsed="0"/>
+    <w:lsdException w:name="Light Grid Accent 5" w:semiHidden="0" w:uiPriority="62" w:unhideWhenUsed="0"/>
+    <w:lsdException w:name="Medium Shading 1 Accent 5" w:semiHidden="0" w:uiPriority="63" w:unhideWhenUsed="0"/>
+    <w:lsdException w:name="Medium Shading 2 Accent 5" w:semiHidden="0" w:uiPriority="64" w:unhideWhenUsed="0"/>
+    <w:lsdException w:name="Medium List 1 Accent 5" w:semiHidden="0" w:uiPriority="65" w:unhideWhenUsed="0"/>
+    <w:lsdException w:name="Medium List 2 Accent 5" w:semiHidden="0" w:uiPriority="66" w:unhideWhenUsed="0"/>
+    <w:lsdException w:name="Medium Grid 1 Accent 5" w:semiHidden="0" w:uiPriority="67" w:unhideWhenUsed="0"/>
+    <w:lsdException w:name="Medium Grid 2 Accent 5" w:semiHidden="0" w:uiPriority="68" w:unhideWhenUsed="0"/>
+    <w:lsdException w:name="Medium Grid 3 Accent 5" w:semiHidden="0" w:uiPriority="69" w:unhideWhenUsed="0"/>
+    <w:lsdException w:name="Dark List Accent 5" w:semiHidden="0" w:uiPriority="70" w:unhideWhenUsed="0"/>
+    <w:lsdException w:name="Colorful Shading Accent 5" w:semiHidden="0" w:uiPriority="71" w:unhideWhenUsed="0"/>
+    <w:lsdException w:name="Colorful List Accent 5" w:semiHidden="0" w:uiPriority="72" w:unhideWhenUsed="0"/>
+    <w:lsdException w:name="Colorful Grid Accent 5" w:semiHidden="0" w:uiPriority="73" w:unhideWhenUsed="0"/>
+    <w:lsdException w:name="Light Shading Accent 6" w:semiHidden="0" w:uiPriority="60" w:unhideWhenUsed="0"/>
+    <w:lsdException w:name="Light List Accent 6" w:semiHidden="0" w:uiPriority="61" w:unhideWhenUsed="0"/>
+    <w:lsdException w:name="Light Grid Accent 6" w:semiHidden="0" w:uiPriority="62" w:unhideWhenUsed="0"/>
+    <w:lsdException w:name="Medium Shading 1 Accent 6" w:semiHidden="0" w:uiPriority="63" w:unhideWhenUsed="0"/>
+    <w:lsdException w:name="Medium Shading 2 Accent 6" w:semiHidden="0" w:uiPriority="64" w:unhideWhenUsed="0"/>
+    <w:lsdException w:name="Medium List 1 Accent 6" w:semiHidden="0" w:uiPriority="65" w:unhideWhenUsed="0"/>
+    <w:lsdException w:name="Medium List 2 Accent 6" w:semiHidden="0" w:uiPriority="66" w:unhideWhenUsed="0"/>
+    <w:lsdException w:name="Medium Grid 1 Accent 6" w:semiHidden="0" w:uiPriority="67" w:unhideWhenUsed="0"/>
+    <w:lsdException w:name="Medium Grid 2 Accent 6" w:semiHidden="0" w:uiPriority="68" w:unhideWhenUsed="0"/>
+    <w:lsdException w:name="Medium Grid 3 Accent 6" w:semiHidden="0" w:uiPriority="69" w:unhideWhenUsed="0"/>
+    <w:lsdException w:name="Dark List Accent 6" w:semiHidden="0" w:uiPriority="70" w:unhideWhenUsed="0"/>
+    <w:lsdException w:name="Colorful Shading Accent 6" w:semiHidden="0" w:uiPriority="71" w:unhideWhenUsed="0"/>
+    <w:lsdException w:name="Colorful List Accent 6" w:semiHidden="0" w:uiPriority="72" w:unhideWhenUsed="0"/>
+    <w:lsdException w:name="Colorful Grid Accent 6" w:semiHidden="0" w:uiPriority="73" w:unhideWhenUsed="0"/>
+    <w:lsdException w:name="Subtle Emphasis" w:semiHidden="0" w:uiPriority="19" w:unhideWhenUsed="0" w:qFormat="1"/>
+    <w:lsdException w:name="Intense Emphasis" w:semiHidden="0" w:uiPriority="21" w:unhideWhenUsed="0" w:qFormat="1"/>
+    <w:lsdException w:name="Subtle Reference" w:semiHidden="0" w:uiPriority="31" w:unhideWhenUsed="0" w:qFormat="1"/>
+    <w:lsdException w:name="Intense Reference" w:semiHidden="0" w:uiPriority="32" w:unhideWhenUsed="0" w:qFormat="1"/>
+    <w:lsdException w:name="Book Title" w:semiHidden="0" w:uiPriority="33" w:unhideWhenUsed="0" w:qFormat="1"/>
+    <w:lsdException w:name="Bibliography" w:uiPriority="37"/>
+    <w:lsdException w:name="TOC Heading" w:uiPriority="39" w:qFormat="1"/>
   </w:latentStyles>
   <w:style w:type="paragraph" w:default="1" w:styleId="Normal">
     <w:name w:val="Normal"/>
@@ -8287,7 +8546,7 @@
 </file>
 
 <file path=customXml/itemProps1.xml><?xml version="1.0" encoding="utf-8"?>
-<ds:datastoreItem xmlns:ds="http://schemas.openxmlformats.org/officeDocument/2006/customXml" ds:itemID="{8DD205F4-EC96-2F4A-BC45-30AF0799593C}">
+<ds:datastoreItem xmlns:ds="http://schemas.openxmlformats.org/officeDocument/2006/customXml" ds:itemID="{8F18B823-A02B-DB40-B463-0F1832132F8E}">
   <ds:schemaRefs>
     <ds:schemaRef ds:uri="http://schemas.openxmlformats.org/officeDocument/2006/bibliography"/>
   </ds:schemaRefs>

</xml_diff>

<commit_message>
UPDATES resume - takes out projects + activities and adds awards and publications
</commit_message>
<xml_diff>
--- a/documents/CYan_Resume.docx
+++ b/documents/CYan_Resume.docx
@@ -1,6 +1,6 @@
 
 <file path=word/document.xml><?xml version="1.0" encoding="utf-8"?>
-<w:document xmlns:wpc="http://schemas.microsoft.com/office/word/2010/wordprocessingCanvas" xmlns:mo="http://schemas.microsoft.com/office/mac/office/2008/main" xmlns:mc="http://schemas.openxmlformats.org/markup-compatibility/2006" xmlns:mv="urn:schemas-microsoft-com:mac:vml" xmlns:o="urn:schemas-microsoft-com:office:office" xmlns:r="http://schemas.openxmlformats.org/officeDocument/2006/relationships" xmlns:m="http://schemas.openxmlformats.org/officeDocument/2006/math" xmlns:v="urn:schemas-microsoft-com:vml" xmlns:wp14="http://schemas.microsoft.com/office/word/2010/wordprocessingDrawing" xmlns:wp="http://schemas.openxmlformats.org/drawingml/2006/wordprocessingDrawing" xmlns:w10="urn:schemas-microsoft-com:office:word" xmlns:w="http://schemas.openxmlformats.org/wordprocessingml/2006/main" xmlns:w14="http://schemas.microsoft.com/office/word/2010/wordml" xmlns:wpg="http://schemas.microsoft.com/office/word/2010/wordprocessingGroup" xmlns:wpi="http://schemas.microsoft.com/office/word/2010/wordprocessingInk" xmlns:wne="http://schemas.microsoft.com/office/word/2006/wordml" xmlns:wps="http://schemas.microsoft.com/office/word/2010/wordprocessingShape" mc:Ignorable="w14 wp14">
+<w:document xmlns:wpc="http://schemas.microsoft.com/office/word/2010/wordprocessingCanvas" xmlns:cx="http://schemas.microsoft.com/office/drawing/2014/chartex" xmlns:cx1="http://schemas.microsoft.com/office/drawing/2015/9/8/chartex" xmlns:cx2="http://schemas.microsoft.com/office/drawing/2015/10/21/chartex" xmlns:cx3="http://schemas.microsoft.com/office/drawing/2016/5/9/chartex" xmlns:cx4="http://schemas.microsoft.com/office/drawing/2016/5/10/chartex" xmlns:cx5="http://schemas.microsoft.com/office/drawing/2016/5/11/chartex" xmlns:cx6="http://schemas.microsoft.com/office/drawing/2016/5/12/chartex" xmlns:cx7="http://schemas.microsoft.com/office/drawing/2016/5/13/chartex" xmlns:cx8="http://schemas.microsoft.com/office/drawing/2016/5/14/chartex" xmlns:mc="http://schemas.openxmlformats.org/markup-compatibility/2006" xmlns:aink="http://schemas.microsoft.com/office/drawing/2016/ink" xmlns:am3d="http://schemas.microsoft.com/office/drawing/2017/model3d" xmlns:o="urn:schemas-microsoft-com:office:office" xmlns:r="http://schemas.openxmlformats.org/officeDocument/2006/relationships" xmlns:m="http://schemas.openxmlformats.org/officeDocument/2006/math" xmlns:v="urn:schemas-microsoft-com:vml" xmlns:wp14="http://schemas.microsoft.com/office/word/2010/wordprocessingDrawing" xmlns:wp="http://schemas.openxmlformats.org/drawingml/2006/wordprocessingDrawing" xmlns:w10="urn:schemas-microsoft-com:office:word" xmlns:w="http://schemas.openxmlformats.org/wordprocessingml/2006/main" xmlns:w14="http://schemas.microsoft.com/office/word/2010/wordml" xmlns:w15="http://schemas.microsoft.com/office/word/2012/wordml" xmlns:w16cid="http://schemas.microsoft.com/office/word/2016/wordml/cid" xmlns:w16se="http://schemas.microsoft.com/office/word/2015/wordml/symex" xmlns:wpg="http://schemas.microsoft.com/office/word/2010/wordprocessingGroup" xmlns:wpi="http://schemas.microsoft.com/office/word/2010/wordprocessingInk" xmlns:wne="http://schemas.microsoft.com/office/word/2006/wordml" xmlns:wps="http://schemas.microsoft.com/office/word/2010/wordprocessingShape" mc:Ignorable="w14 w15 w16se w16cid wp14">
   <w:body>
     <w:p>
       <w:pPr>
@@ -37,7 +37,7 @@
           <w:u w:val="single"/>
         </w:rPr>
       </w:pPr>
-      <w:hyperlink r:id="rId7" w:history="1">
+      <w:hyperlink r:id="rId6" w:history="1">
         <w:r>
           <w:rPr>
             <w:rStyle w:val="Hyperlink"/>
@@ -66,7 +66,7 @@
         </w:rPr>
         <w:t xml:space="preserve">| (917) 239-9780 | </w:t>
       </w:r>
-      <w:hyperlink r:id="rId8" w:history="1">
+      <w:hyperlink r:id="rId7" w:history="1">
         <w:r>
           <w:rPr>
             <w:rStyle w:val="Hyperlink"/>
@@ -96,316 +96,10 @@
           <w:bCs/>
           <w:iCs/>
           <w:kern w:val="28"/>
-          <w:sz w:val="23"/>
-          <w:szCs w:val="23"/>
-        </w:rPr>
-      </w:pPr>
-      <w:r>
-        <w:rPr>
-          <w:rFonts w:ascii="Times New Roman" w:hAnsi="Times New Roman"/>
-          <w:b/>
-          <w:bCs/>
-          <w:iCs/>
-          <w:kern w:val="28"/>
-          <w:sz w:val="23"/>
-          <w:szCs w:val="23"/>
-        </w:rPr>
-        <w:t xml:space="preserve">EDUCATION </w:t>
-      </w:r>
-      <w:r>
-        <w:rPr>
-          <w:rFonts w:ascii="Times New Roman" w:hAnsi="Times New Roman" w:cs="Times New Roman"/>
-          <w:b/>
-          <w:bCs/>
-          <w:sz w:val="23"/>
-          <w:szCs w:val="23"/>
-        </w:rPr>
-        <w:tab/>
-      </w:r>
-      <w:r>
-        <w:rPr>
-          <w:rFonts w:ascii="Times New Roman" w:hAnsi="Times New Roman" w:cs="Times New Roman"/>
-          <w:b/>
-          <w:bCs/>
-          <w:sz w:val="23"/>
-          <w:szCs w:val="23"/>
-        </w:rPr>
-        <w:tab/>
-      </w:r>
-      <w:r>
-        <w:rPr>
-          <w:rFonts w:ascii="Times New Roman" w:hAnsi="Times New Roman" w:cs="Times New Roman"/>
-          <w:b/>
-          <w:bCs/>
-          <w:sz w:val="23"/>
-          <w:szCs w:val="23"/>
-        </w:rPr>
-        <w:tab/>
-      </w:r>
-      <w:r>
-        <w:rPr>
-          <w:rFonts w:ascii="Times New Roman" w:hAnsi="Times New Roman" w:cs="Times New Roman"/>
-          <w:b/>
-          <w:bCs/>
-          <w:sz w:val="23"/>
-          <w:szCs w:val="23"/>
-        </w:rPr>
-        <w:tab/>
-      </w:r>
-      <w:r>
-        <w:rPr>
-          <w:rFonts w:ascii="Times New Roman" w:hAnsi="Times New Roman" w:cs="Times New Roman"/>
-          <w:b/>
-          <w:bCs/>
-          <w:sz w:val="23"/>
-          <w:szCs w:val="23"/>
-        </w:rPr>
-        <w:tab/>
-      </w:r>
-      <w:r>
-        <w:rPr>
-          <w:rFonts w:ascii="Times New Roman" w:hAnsi="Times New Roman" w:cs="Times New Roman"/>
-          <w:b/>
-          <w:bCs/>
-          <w:sz w:val="23"/>
-          <w:szCs w:val="23"/>
-        </w:rPr>
-        <w:tab/>
-      </w:r>
-      <w:r>
-        <w:rPr>
-          <w:rFonts w:ascii="Times New Roman" w:hAnsi="Times New Roman" w:cs="Times New Roman"/>
-          <w:b/>
-          <w:bCs/>
-          <w:sz w:val="23"/>
-          <w:szCs w:val="23"/>
-        </w:rPr>
-        <w:tab/>
-      </w:r>
-      <w:r>
-        <w:rPr>
-          <w:rFonts w:ascii="Times New Roman" w:hAnsi="Times New Roman" w:cs="Times New Roman"/>
-          <w:b/>
-          <w:bCs/>
-          <w:sz w:val="23"/>
-          <w:szCs w:val="23"/>
-        </w:rPr>
-        <w:tab/>
-      </w:r>
-      <w:r>
-        <w:rPr>
-          <w:rFonts w:ascii="Times New Roman" w:hAnsi="Times New Roman" w:cs="Times New Roman"/>
-          <w:b/>
-          <w:bCs/>
-          <w:sz w:val="23"/>
-          <w:szCs w:val="23"/>
-        </w:rPr>
-        <w:tab/>
-        <w:t xml:space="preserve">          </w:t>
-      </w:r>
-    </w:p>
-    <w:p>
-      <w:pPr>
-        <w:tabs>
-          <w:tab w:val="right" w:pos="10800"/>
-        </w:tabs>
-        <w:spacing w:after="0" w:line="240" w:lineRule="auto"/>
-        <w:rPr>
-          <w:rFonts w:ascii="Times New Roman" w:hAnsi="Times New Roman" w:cs="Times New Roman"/>
-          <w:sz w:val="23"/>
-          <w:szCs w:val="23"/>
-        </w:rPr>
-      </w:pPr>
-      <w:r>
-        <w:rPr>
-          <w:rFonts w:ascii="Times New Roman" w:hAnsi="Times New Roman" w:cs="Times New Roman"/>
-          <w:b/>
-          <w:bCs/>
-          <w:sz w:val="23"/>
-          <w:szCs w:val="23"/>
-        </w:rPr>
-        <w:t xml:space="preserve">Grove School of Engineering at </w:t>
-      </w:r>
-      <w:r>
-        <w:rPr>
-          <w:rFonts w:ascii="Times New Roman" w:hAnsi="Times New Roman" w:cs="Times New Roman"/>
-          <w:b/>
-          <w:bCs/>
-          <w:sz w:val="23"/>
-          <w:szCs w:val="23"/>
-        </w:rPr>
-        <w:t>City College of New York</w:t>
-      </w:r>
-      <w:r>
-        <w:rPr>
-          <w:rFonts w:ascii="Times New Roman" w:hAnsi="Times New Roman" w:cs="Times New Roman"/>
-          <w:sz w:val="23"/>
-          <w:szCs w:val="23"/>
-        </w:rPr>
-        <w:t xml:space="preserve"> </w:t>
-      </w:r>
-      <w:r>
-        <w:rPr>
-          <w:rFonts w:ascii="Times New Roman" w:hAnsi="Times New Roman" w:cs="Times New Roman"/>
-          <w:sz w:val="23"/>
-          <w:szCs w:val="23"/>
-        </w:rPr>
-        <w:tab/>
-      </w:r>
-      <w:r>
-        <w:rPr>
-          <w:rFonts w:ascii="Times New Roman" w:hAnsi="Times New Roman" w:cs="Times New Roman"/>
-          <w:sz w:val="23"/>
-          <w:szCs w:val="23"/>
-        </w:rPr>
-        <w:t>Expected Spring 2018</w:t>
-      </w:r>
-    </w:p>
-    <w:p>
-      <w:pPr>
-        <w:tabs>
-          <w:tab w:val="right" w:pos="10800"/>
-        </w:tabs>
-        <w:spacing w:after="0" w:line="240" w:lineRule="auto"/>
-        <w:rPr>
-          <w:rFonts w:ascii="Times New Roman" w:hAnsi="Times New Roman" w:cs="Times New Roman"/>
-          <w:bCs/>
-          <w:sz w:val="23"/>
-          <w:szCs w:val="23"/>
-        </w:rPr>
-      </w:pPr>
-      <w:r>
-        <w:rPr>
-          <w:rFonts w:ascii="Times New Roman" w:hAnsi="Times New Roman" w:cs="Times New Roman"/>
-          <w:bCs/>
-          <w:sz w:val="23"/>
-          <w:szCs w:val="23"/>
-        </w:rPr>
-        <w:t>Macaulay Honors College</w:t>
-      </w:r>
-      <w:r>
-        <w:rPr>
-          <w:rFonts w:ascii="Times New Roman" w:hAnsi="Times New Roman" w:cs="Times New Roman"/>
-          <w:bCs/>
-          <w:sz w:val="23"/>
-          <w:szCs w:val="23"/>
-        </w:rPr>
-        <w:tab/>
-      </w:r>
-    </w:p>
-    <w:p>
-      <w:pPr>
-        <w:tabs>
-          <w:tab w:val="right" w:pos="10800"/>
-        </w:tabs>
-        <w:spacing w:after="0" w:line="240" w:lineRule="auto"/>
-        <w:rPr>
-          <w:rFonts w:ascii="Times New Roman" w:hAnsi="Times New Roman" w:cs="Times New Roman"/>
-          <w:bCs/>
-          <w:sz w:val="23"/>
-          <w:szCs w:val="23"/>
-        </w:rPr>
-      </w:pPr>
-      <w:r>
-        <w:rPr>
-          <w:rFonts w:ascii="Times New Roman" w:hAnsi="Times New Roman" w:cs="Times New Roman"/>
-          <w:bCs/>
-          <w:sz w:val="23"/>
-          <w:szCs w:val="23"/>
-        </w:rPr>
-        <w:t>Bachelor</w:t>
-      </w:r>
-      <w:r>
-        <w:rPr>
-          <w:rFonts w:ascii="Times New Roman" w:hAnsi="Times New Roman" w:cs="Times New Roman"/>
-          <w:bCs/>
-          <w:sz w:val="23"/>
-          <w:szCs w:val="23"/>
-        </w:rPr>
-        <w:t xml:space="preserve"> of Science in </w:t>
-      </w:r>
-      <w:r>
-        <w:rPr>
-          <w:rFonts w:ascii="Times New Roman" w:hAnsi="Times New Roman" w:cs="Times New Roman"/>
-          <w:bCs/>
-          <w:sz w:val="23"/>
-          <w:szCs w:val="23"/>
-        </w:rPr>
-        <w:t>Computer Science</w:t>
-      </w:r>
-    </w:p>
-    <w:p>
-      <w:pPr>
-        <w:tabs>
-          <w:tab w:val="left" w:pos="1659"/>
-        </w:tabs>
-        <w:spacing w:after="0" w:line="240" w:lineRule="auto"/>
-        <w:rPr>
-          <w:rFonts w:ascii="Times New Roman" w:hAnsi="Times New Roman" w:cs="Times New Roman"/>
-          <w:b/>
-          <w:bCs/>
-          <w:sz w:val="23"/>
-          <w:szCs w:val="23"/>
-        </w:rPr>
-      </w:pPr>
-      <w:r>
-        <w:rPr>
-          <w:rFonts w:ascii="Times New Roman" w:hAnsi="Times New Roman" w:cs="Times New Roman"/>
-          <w:bCs/>
-          <w:sz w:val="23"/>
-          <w:szCs w:val="23"/>
-        </w:rPr>
-        <w:t xml:space="preserve">GPA </w:t>
-      </w:r>
-      <w:r>
-        <w:rPr>
-          <w:rFonts w:ascii="Times New Roman" w:hAnsi="Times New Roman" w:cs="Times New Roman"/>
-          <w:iCs/>
-          <w:kern w:val="28"/>
-          <w:sz w:val="23"/>
-          <w:szCs w:val="23"/>
-        </w:rPr>
-        <w:t xml:space="preserve">– </w:t>
-      </w:r>
-      <w:r>
-        <w:rPr>
-          <w:rFonts w:ascii="Times New Roman" w:hAnsi="Times New Roman" w:cs="Times New Roman"/>
-          <w:b/>
-          <w:sz w:val="23"/>
-          <w:szCs w:val="23"/>
-        </w:rPr>
-        <w:t>3.636</w:t>
-      </w:r>
-      <w:r>
-        <w:rPr>
-          <w:rFonts w:ascii="Times New Roman" w:hAnsi="Times New Roman" w:cs="Times New Roman"/>
-          <w:b/>
-          <w:sz w:val="23"/>
-          <w:szCs w:val="23"/>
-        </w:rPr>
-        <w:tab/>
-      </w:r>
-    </w:p>
-    <w:p>
-      <w:pPr>
-        <w:tabs>
-          <w:tab w:val="left" w:pos="2366"/>
-        </w:tabs>
-        <w:spacing w:after="0" w:line="240" w:lineRule="auto"/>
-        <w:rPr>
-          <w:rFonts w:ascii="Times New Roman" w:hAnsi="Times New Roman" w:cs="Times New Roman"/>
-          <w:sz w:val="23"/>
-          <w:szCs w:val="23"/>
-        </w:rPr>
-      </w:pPr>
-      <w:r>
-        <w:rPr>
-          <w:rFonts w:ascii="Times New Roman" w:hAnsi="Times New Roman" w:cs="Times New Roman"/>
-          <w:sz w:val="23"/>
-          <w:szCs w:val="23"/>
-        </w:rPr>
-        <w:tab/>
-      </w:r>
+          <w:sz w:val="24"/>
+          <w:szCs w:val="24"/>
+        </w:rPr>
+      </w:pPr>
     </w:p>
     <w:p>
       <w:pPr>
@@ -425,8 +119,8 @@
           <w:bCs/>
           <w:iCs/>
           <w:kern w:val="28"/>
-          <w:sz w:val="23"/>
-          <w:szCs w:val="23"/>
+          <w:sz w:val="24"/>
+          <w:szCs w:val="24"/>
         </w:rPr>
       </w:pPr>
       <w:r>
@@ -436,206 +130,279 @@
           <w:bCs/>
           <w:iCs/>
           <w:kern w:val="28"/>
-          <w:sz w:val="23"/>
-          <w:szCs w:val="23"/>
-        </w:rPr>
-        <w:t>SKILLS</w:t>
+          <w:sz w:val="24"/>
+          <w:szCs w:val="24"/>
+        </w:rPr>
+        <w:t xml:space="preserve">EDUCATION </w:t>
+      </w:r>
+      <w:r>
+        <w:rPr>
+          <w:rFonts w:ascii="Times New Roman" w:hAnsi="Times New Roman" w:cs="Times New Roman"/>
+          <w:b/>
+          <w:bCs/>
+          <w:sz w:val="24"/>
+          <w:szCs w:val="24"/>
+        </w:rPr>
+        <w:tab/>
+      </w:r>
+      <w:r>
+        <w:rPr>
+          <w:rFonts w:ascii="Times New Roman" w:hAnsi="Times New Roman" w:cs="Times New Roman"/>
+          <w:b/>
+          <w:bCs/>
+          <w:sz w:val="24"/>
+          <w:szCs w:val="24"/>
+        </w:rPr>
+        <w:tab/>
+      </w:r>
+      <w:r>
+        <w:rPr>
+          <w:rFonts w:ascii="Times New Roman" w:hAnsi="Times New Roman" w:cs="Times New Roman"/>
+          <w:b/>
+          <w:bCs/>
+          <w:sz w:val="24"/>
+          <w:szCs w:val="24"/>
+        </w:rPr>
+        <w:tab/>
+      </w:r>
+      <w:r>
+        <w:rPr>
+          <w:rFonts w:ascii="Times New Roman" w:hAnsi="Times New Roman" w:cs="Times New Roman"/>
+          <w:b/>
+          <w:bCs/>
+          <w:sz w:val="24"/>
+          <w:szCs w:val="24"/>
+        </w:rPr>
+        <w:tab/>
+      </w:r>
+      <w:r>
+        <w:rPr>
+          <w:rFonts w:ascii="Times New Roman" w:hAnsi="Times New Roman" w:cs="Times New Roman"/>
+          <w:b/>
+          <w:bCs/>
+          <w:sz w:val="24"/>
+          <w:szCs w:val="24"/>
+        </w:rPr>
+        <w:tab/>
+      </w:r>
+      <w:r>
+        <w:rPr>
+          <w:rFonts w:ascii="Times New Roman" w:hAnsi="Times New Roman" w:cs="Times New Roman"/>
+          <w:b/>
+          <w:bCs/>
+          <w:sz w:val="24"/>
+          <w:szCs w:val="24"/>
+        </w:rPr>
+        <w:tab/>
+      </w:r>
+      <w:r>
+        <w:rPr>
+          <w:rFonts w:ascii="Times New Roman" w:hAnsi="Times New Roman" w:cs="Times New Roman"/>
+          <w:b/>
+          <w:bCs/>
+          <w:sz w:val="24"/>
+          <w:szCs w:val="24"/>
+        </w:rPr>
+        <w:tab/>
+      </w:r>
+      <w:r>
+        <w:rPr>
+          <w:rFonts w:ascii="Times New Roman" w:hAnsi="Times New Roman" w:cs="Times New Roman"/>
+          <w:b/>
+          <w:bCs/>
+          <w:sz w:val="24"/>
+          <w:szCs w:val="24"/>
+        </w:rPr>
+        <w:tab/>
+      </w:r>
+      <w:r>
+        <w:rPr>
+          <w:rFonts w:ascii="Times New Roman" w:hAnsi="Times New Roman" w:cs="Times New Roman"/>
+          <w:b/>
+          <w:bCs/>
+          <w:sz w:val="24"/>
+          <w:szCs w:val="24"/>
+        </w:rPr>
+        <w:tab/>
+        <w:t xml:space="preserve">          </w:t>
       </w:r>
     </w:p>
     <w:p>
       <w:pPr>
-        <w:pStyle w:val="ListParagraph"/>
-        <w:numPr>
-          <w:ilvl w:val="0"/>
-          <w:numId w:val="33"/>
-        </w:numPr>
+        <w:tabs>
+          <w:tab w:val="right" w:pos="10800"/>
+        </w:tabs>
         <w:spacing w:after="0" w:line="240" w:lineRule="auto"/>
         <w:rPr>
           <w:rFonts w:ascii="Times New Roman" w:hAnsi="Times New Roman" w:cs="Times New Roman"/>
-          <w:sz w:val="23"/>
-          <w:szCs w:val="23"/>
+          <w:sz w:val="24"/>
+          <w:szCs w:val="24"/>
         </w:rPr>
       </w:pPr>
       <w:r>
         <w:rPr>
           <w:rFonts w:ascii="Times New Roman" w:hAnsi="Times New Roman" w:cs="Times New Roman"/>
           <w:b/>
-          <w:sz w:val="23"/>
-          <w:szCs w:val="23"/>
-        </w:rPr>
-        <w:t>Programming L</w:t>
+          <w:bCs/>
+          <w:sz w:val="24"/>
+          <w:szCs w:val="24"/>
+        </w:rPr>
+        <w:t xml:space="preserve">Grove School of Engineering at </w:t>
       </w:r>
       <w:r>
         <w:rPr>
           <w:rFonts w:ascii="Times New Roman" w:hAnsi="Times New Roman" w:cs="Times New Roman"/>
           <w:b/>
-          <w:sz w:val="23"/>
-          <w:szCs w:val="23"/>
-        </w:rPr>
-        <w:t>anguages</w:t>
-      </w:r>
-      <w:r>
-        <w:rPr>
-          <w:rFonts w:ascii="Times New Roman" w:hAnsi="Times New Roman" w:cs="Times New Roman"/>
-          <w:sz w:val="23"/>
-          <w:szCs w:val="23"/>
-        </w:rPr>
-        <w:t>:</w:t>
-      </w:r>
-      <w:r>
-        <w:rPr>
-          <w:rFonts w:ascii="Times New Roman" w:hAnsi="Times New Roman" w:cs="Times New Roman"/>
-          <w:sz w:val="23"/>
-          <w:szCs w:val="23"/>
+          <w:bCs/>
+          <w:sz w:val="24"/>
+          <w:szCs w:val="24"/>
+        </w:rPr>
+        <w:t>City College of New York</w:t>
+      </w:r>
+      <w:r>
+        <w:rPr>
+          <w:rFonts w:ascii="Times New Roman" w:hAnsi="Times New Roman" w:cs="Times New Roman"/>
+          <w:sz w:val="24"/>
+          <w:szCs w:val="24"/>
         </w:rPr>
         <w:t xml:space="preserve"> </w:t>
       </w:r>
       <w:r>
         <w:rPr>
           <w:rFonts w:ascii="Times New Roman" w:hAnsi="Times New Roman" w:cs="Times New Roman"/>
-          <w:sz w:val="23"/>
-          <w:szCs w:val="23"/>
-        </w:rPr>
-        <w:t xml:space="preserve"> C#, C++</w:t>
-      </w:r>
-      <w:r>
-        <w:rPr>
-          <w:rFonts w:ascii="Times New Roman" w:hAnsi="Times New Roman" w:cs="Times New Roman"/>
-          <w:sz w:val="23"/>
-          <w:szCs w:val="23"/>
-        </w:rPr>
-        <w:t>, Python</w:t>
-      </w:r>
-      <w:r>
-        <w:rPr>
-          <w:rFonts w:ascii="Times New Roman" w:hAnsi="Times New Roman" w:cs="Times New Roman"/>
-          <w:sz w:val="23"/>
-          <w:szCs w:val="23"/>
-        </w:rPr>
-        <w:t>, Perl</w:t>
+          <w:sz w:val="24"/>
+          <w:szCs w:val="24"/>
+        </w:rPr>
+        <w:tab/>
+      </w:r>
+      <w:r>
+        <w:rPr>
+          <w:rFonts w:ascii="Times New Roman" w:hAnsi="Times New Roman" w:cs="Times New Roman"/>
+          <w:sz w:val="24"/>
+          <w:szCs w:val="24"/>
+        </w:rPr>
+        <w:t>May</w:t>
+      </w:r>
+      <w:r>
+        <w:rPr>
+          <w:rFonts w:ascii="Times New Roman" w:hAnsi="Times New Roman" w:cs="Times New Roman"/>
+          <w:sz w:val="24"/>
+          <w:szCs w:val="24"/>
+        </w:rPr>
+        <w:t xml:space="preserve"> 2018</w:t>
       </w:r>
     </w:p>
     <w:p>
       <w:pPr>
-        <w:pStyle w:val="ListParagraph"/>
-        <w:numPr>
-          <w:ilvl w:val="0"/>
-          <w:numId w:val="33"/>
-        </w:numPr>
+        <w:tabs>
+          <w:tab w:val="right" w:pos="10800"/>
+        </w:tabs>
         <w:spacing w:after="0" w:line="240" w:lineRule="auto"/>
         <w:rPr>
           <w:rFonts w:ascii="Times New Roman" w:hAnsi="Times New Roman" w:cs="Times New Roman"/>
-          <w:sz w:val="23"/>
-          <w:szCs w:val="23"/>
-        </w:rPr>
-      </w:pPr>
-      <w:r>
-        <w:rPr>
-          <w:rFonts w:ascii="Times New Roman" w:hAnsi="Times New Roman" w:cs="Times New Roman"/>
-          <w:b/>
-          <w:sz w:val="23"/>
-          <w:szCs w:val="23"/>
-        </w:rPr>
-        <w:t>Technologies/</w:t>
-      </w:r>
-      <w:r>
-        <w:rPr>
-          <w:rFonts w:ascii="Times New Roman" w:hAnsi="Times New Roman" w:cs="Times New Roman"/>
-          <w:b/>
-          <w:sz w:val="23"/>
-          <w:szCs w:val="23"/>
-        </w:rPr>
-        <w:t>Framewo</w:t>
-      </w:r>
-      <w:r>
-        <w:rPr>
-          <w:rFonts w:ascii="Times New Roman" w:hAnsi="Times New Roman" w:cs="Times New Roman"/>
-          <w:b/>
-          <w:sz w:val="23"/>
-          <w:szCs w:val="23"/>
-        </w:rPr>
-        <w:t>rks</w:t>
-      </w:r>
-      <w:r>
-        <w:rPr>
-          <w:rFonts w:ascii="Times New Roman" w:hAnsi="Times New Roman" w:cs="Times New Roman"/>
-          <w:sz w:val="23"/>
-          <w:szCs w:val="23"/>
-        </w:rPr>
-        <w:t xml:space="preserve">: </w:t>
-      </w:r>
-      <w:r>
-        <w:rPr>
-          <w:rFonts w:ascii="Times New Roman" w:hAnsi="Times New Roman" w:cs="Times New Roman"/>
-          <w:sz w:val="23"/>
-          <w:szCs w:val="23"/>
-        </w:rPr>
-        <w:t>Unity/</w:t>
-      </w:r>
-      <w:proofErr w:type="spellStart"/>
-      <w:r>
-        <w:rPr>
-          <w:rFonts w:ascii="Times New Roman" w:hAnsi="Times New Roman" w:cs="Times New Roman"/>
-          <w:sz w:val="23"/>
-          <w:szCs w:val="23"/>
-        </w:rPr>
-        <w:t>Monobehaviour</w:t>
-      </w:r>
-      <w:proofErr w:type="spellEnd"/>
-      <w:r>
-        <w:rPr>
-          <w:rFonts w:ascii="Times New Roman" w:hAnsi="Times New Roman" w:cs="Times New Roman"/>
-          <w:sz w:val="23"/>
-          <w:szCs w:val="23"/>
-        </w:rPr>
-        <w:t xml:space="preserve">, </w:t>
-      </w:r>
-      <w:proofErr w:type="spellStart"/>
-      <w:r>
-        <w:rPr>
-          <w:rFonts w:ascii="Times New Roman" w:hAnsi="Times New Roman" w:cs="Times New Roman"/>
-          <w:sz w:val="23"/>
-          <w:szCs w:val="23"/>
-        </w:rPr>
-        <w:t>Django</w:t>
-      </w:r>
-      <w:proofErr w:type="spellEnd"/>
-      <w:r>
-        <w:rPr>
-          <w:rFonts w:ascii="Times New Roman" w:hAnsi="Times New Roman" w:cs="Times New Roman"/>
-          <w:sz w:val="23"/>
-          <w:szCs w:val="23"/>
-        </w:rPr>
-        <w:t>, Flask</w:t>
-      </w:r>
-      <w:r>
-        <w:rPr>
-          <w:rFonts w:ascii="Times New Roman" w:hAnsi="Times New Roman" w:cs="Times New Roman"/>
-          <w:sz w:val="23"/>
-          <w:szCs w:val="23"/>
-        </w:rPr>
-        <w:t xml:space="preserve">, MySQL, </w:t>
-      </w:r>
-      <w:proofErr w:type="spellStart"/>
-      <w:r>
-        <w:rPr>
-          <w:rFonts w:ascii="Times New Roman" w:hAnsi="Times New Roman" w:cs="Times New Roman"/>
-          <w:sz w:val="23"/>
-          <w:szCs w:val="23"/>
-        </w:rPr>
-        <w:t>Git</w:t>
-      </w:r>
-      <w:proofErr w:type="spellEnd"/>
+          <w:bCs/>
+          <w:sz w:val="24"/>
+          <w:szCs w:val="24"/>
+        </w:rPr>
+      </w:pPr>
+      <w:r>
+        <w:rPr>
+          <w:rFonts w:ascii="Times New Roman" w:hAnsi="Times New Roman" w:cs="Times New Roman"/>
+          <w:bCs/>
+          <w:sz w:val="24"/>
+          <w:szCs w:val="24"/>
+        </w:rPr>
+        <w:t>Macaulay Honors College</w:t>
+      </w:r>
+      <w:r>
+        <w:rPr>
+          <w:rFonts w:ascii="Times New Roman" w:hAnsi="Times New Roman" w:cs="Times New Roman"/>
+          <w:bCs/>
+          <w:sz w:val="24"/>
+          <w:szCs w:val="24"/>
+        </w:rPr>
+        <w:tab/>
+      </w:r>
     </w:p>
     <w:p>
       <w:pPr>
+        <w:tabs>
+          <w:tab w:val="right" w:pos="10800"/>
+        </w:tabs>
         <w:spacing w:after="0" w:line="240" w:lineRule="auto"/>
         <w:rPr>
           <w:rFonts w:ascii="Times New Roman" w:hAnsi="Times New Roman" w:cs="Times New Roman"/>
-          <w:sz w:val="23"/>
-          <w:szCs w:val="23"/>
-        </w:rPr>
-      </w:pPr>
+          <w:bCs/>
+          <w:sz w:val="24"/>
+          <w:szCs w:val="24"/>
+        </w:rPr>
+      </w:pPr>
+      <w:r>
+        <w:rPr>
+          <w:rFonts w:ascii="Times New Roman" w:hAnsi="Times New Roman" w:cs="Times New Roman"/>
+          <w:bCs/>
+          <w:sz w:val="24"/>
+          <w:szCs w:val="24"/>
+        </w:rPr>
+        <w:t>Bachelor</w:t>
+      </w:r>
+      <w:r>
+        <w:rPr>
+          <w:rFonts w:ascii="Times New Roman" w:hAnsi="Times New Roman" w:cs="Times New Roman"/>
+          <w:bCs/>
+          <w:sz w:val="24"/>
+          <w:szCs w:val="24"/>
+        </w:rPr>
+        <w:t xml:space="preserve"> of Science in </w:t>
+      </w:r>
+      <w:r>
+        <w:rPr>
+          <w:rFonts w:ascii="Times New Roman" w:hAnsi="Times New Roman" w:cs="Times New Roman"/>
+          <w:bCs/>
+          <w:sz w:val="24"/>
+          <w:szCs w:val="24"/>
+        </w:rPr>
+        <w:t>Computer Science</w:t>
+      </w:r>
+      <w:r>
+        <w:rPr>
+          <w:rFonts w:ascii="Times New Roman" w:hAnsi="Times New Roman" w:cs="Times New Roman"/>
+          <w:bCs/>
+          <w:sz w:val="24"/>
+          <w:szCs w:val="24"/>
+        </w:rPr>
+        <w:t xml:space="preserve"> - </w:t>
+      </w:r>
+      <w:r>
+        <w:rPr>
+          <w:rFonts w:ascii="Times New Roman" w:hAnsi="Times New Roman" w:cs="Times New Roman"/>
+          <w:bCs/>
+          <w:sz w:val="24"/>
+          <w:szCs w:val="24"/>
+        </w:rPr>
+        <w:t>Magna Cum Laude</w:t>
+      </w:r>
+    </w:p>
+    <w:p>
+      <w:pPr>
+        <w:tabs>
+          <w:tab w:val="left" w:pos="2366"/>
+        </w:tabs>
+        <w:spacing w:after="0" w:line="240" w:lineRule="auto"/>
+        <w:rPr>
+          <w:rFonts w:ascii="Times New Roman" w:hAnsi="Times New Roman" w:cs="Times New Roman"/>
+          <w:sz w:val="24"/>
+          <w:szCs w:val="24"/>
+        </w:rPr>
+      </w:pPr>
+      <w:r>
+        <w:rPr>
+          <w:rFonts w:ascii="Times New Roman" w:hAnsi="Times New Roman" w:cs="Times New Roman"/>
+          <w:sz w:val="24"/>
+          <w:szCs w:val="24"/>
+        </w:rPr>
+        <w:tab/>
+      </w:r>
     </w:p>
     <w:p>
       <w:pPr>
@@ -655,8 +422,8 @@
           <w:bCs/>
           <w:iCs/>
           <w:kern w:val="28"/>
-          <w:sz w:val="23"/>
-          <w:szCs w:val="23"/>
+          <w:sz w:val="24"/>
+          <w:szCs w:val="24"/>
         </w:rPr>
       </w:pPr>
       <w:r>
@@ -666,95 +433,496 @@
           <w:bCs/>
           <w:iCs/>
           <w:kern w:val="28"/>
-          <w:sz w:val="23"/>
-          <w:szCs w:val="23"/>
-        </w:rPr>
-        <w:t>EXPERIENCE</w:t>
+          <w:sz w:val="24"/>
+          <w:szCs w:val="24"/>
+        </w:rPr>
+        <w:t>SKILLS</w:t>
       </w:r>
     </w:p>
     <w:p>
       <w:pPr>
-        <w:tabs>
-          <w:tab w:val="right" w:pos="10800"/>
-        </w:tabs>
+        <w:pStyle w:val="ListParagraph"/>
+        <w:numPr>
+          <w:ilvl w:val="0"/>
+          <w:numId w:val="33"/>
+        </w:numPr>
         <w:spacing w:after="0" w:line="240" w:lineRule="auto"/>
         <w:rPr>
           <w:rFonts w:ascii="Times New Roman" w:hAnsi="Times New Roman" w:cs="Times New Roman"/>
+          <w:sz w:val="24"/>
+          <w:szCs w:val="24"/>
+        </w:rPr>
+      </w:pPr>
+      <w:r>
+        <w:rPr>
+          <w:rFonts w:ascii="Times New Roman" w:hAnsi="Times New Roman" w:cs="Times New Roman"/>
           <w:b/>
-          <w:sz w:val="23"/>
-          <w:szCs w:val="23"/>
-        </w:rPr>
-      </w:pPr>
+          <w:sz w:val="24"/>
+          <w:szCs w:val="24"/>
+        </w:rPr>
+        <w:t>Programming L</w:t>
+      </w:r>
       <w:r>
         <w:rPr>
           <w:rFonts w:ascii="Times New Roman" w:hAnsi="Times New Roman" w:cs="Times New Roman"/>
           <w:b/>
-          <w:sz w:val="23"/>
-          <w:szCs w:val="23"/>
-        </w:rPr>
-        <w:t xml:space="preserve">IBM: </w:t>
-      </w:r>
-      <w:proofErr w:type="spellStart"/>
-      <w:r>
-        <w:rPr>
-          <w:rFonts w:ascii="Times New Roman" w:hAnsi="Times New Roman" w:cs="Times New Roman"/>
-          <w:b/>
-          <w:sz w:val="23"/>
-          <w:szCs w:val="23"/>
-        </w:rPr>
-        <w:t>WebSphere</w:t>
-      </w:r>
-      <w:proofErr w:type="spellEnd"/>
-      <w:r>
-        <w:rPr>
-          <w:rFonts w:ascii="Times New Roman" w:hAnsi="Times New Roman" w:cs="Times New Roman"/>
-          <w:b/>
-          <w:sz w:val="23"/>
-          <w:szCs w:val="23"/>
+          <w:sz w:val="24"/>
+          <w:szCs w:val="24"/>
+        </w:rPr>
+        <w:t>anguages</w:t>
+      </w:r>
+      <w:r>
+        <w:rPr>
+          <w:rFonts w:ascii="Times New Roman" w:hAnsi="Times New Roman" w:cs="Times New Roman"/>
+          <w:sz w:val="24"/>
+          <w:szCs w:val="24"/>
+        </w:rPr>
+        <w:t>:</w:t>
+      </w:r>
+      <w:r>
+        <w:rPr>
+          <w:rFonts w:ascii="Times New Roman" w:hAnsi="Times New Roman" w:cs="Times New Roman"/>
+          <w:sz w:val="24"/>
+          <w:szCs w:val="24"/>
         </w:rPr>
         <w:t xml:space="preserve"> </w:t>
+      </w:r>
+      <w:r>
+        <w:rPr>
+          <w:rFonts w:ascii="Times New Roman" w:hAnsi="Times New Roman" w:cs="Times New Roman"/>
+          <w:sz w:val="24"/>
+          <w:szCs w:val="24"/>
+        </w:rPr>
+        <w:t xml:space="preserve"> </w:t>
+      </w:r>
+      <w:r>
+        <w:rPr>
+          <w:rFonts w:ascii="Times New Roman" w:hAnsi="Times New Roman" w:cs="Times New Roman"/>
+          <w:sz w:val="24"/>
+          <w:szCs w:val="24"/>
+        </w:rPr>
+        <w:t>Python</w:t>
+      </w:r>
+      <w:r>
+        <w:rPr>
+          <w:rFonts w:ascii="Times New Roman" w:hAnsi="Times New Roman" w:cs="Times New Roman"/>
+          <w:sz w:val="24"/>
+          <w:szCs w:val="24"/>
+        </w:rPr>
+        <w:t>, Perl</w:t>
+      </w:r>
+      <w:r>
+        <w:rPr>
+          <w:rFonts w:ascii="Times New Roman" w:hAnsi="Times New Roman" w:cs="Times New Roman"/>
+          <w:sz w:val="24"/>
+          <w:szCs w:val="24"/>
+        </w:rPr>
+        <w:t xml:space="preserve">, </w:t>
+      </w:r>
+      <w:r>
+        <w:rPr>
+          <w:rFonts w:ascii="Times New Roman" w:hAnsi="Times New Roman" w:cs="Times New Roman"/>
+          <w:sz w:val="24"/>
+          <w:szCs w:val="24"/>
+        </w:rPr>
+        <w:t>C#, C++</w:t>
       </w:r>
     </w:p>
     <w:p>
       <w:pPr>
-        <w:tabs>
-          <w:tab w:val="right" w:pos="10800"/>
-        </w:tabs>
+        <w:pStyle w:val="ListParagraph"/>
+        <w:numPr>
+          <w:ilvl w:val="0"/>
+          <w:numId w:val="33"/>
+        </w:numPr>
         <w:spacing w:after="0" w:line="240" w:lineRule="auto"/>
         <w:rPr>
           <w:rFonts w:ascii="Times New Roman" w:hAnsi="Times New Roman" w:cs="Times New Roman"/>
-          <w:sz w:val="23"/>
-          <w:szCs w:val="23"/>
-        </w:rPr>
-      </w:pPr>
-      <w:r>
-        <w:rPr>
-          <w:rFonts w:ascii="Times New Roman" w:hAnsi="Times New Roman" w:cs="Times New Roman"/>
-          <w:sz w:val="23"/>
-          <w:szCs w:val="23"/>
-        </w:rPr>
-        <w:t>June 5, 2017 – Aug 11, 2017</w:t>
+          <w:sz w:val="24"/>
+          <w:szCs w:val="24"/>
+        </w:rPr>
+      </w:pPr>
+      <w:r>
+        <w:rPr>
+          <w:rFonts w:ascii="Times New Roman" w:hAnsi="Times New Roman" w:cs="Times New Roman"/>
+          <w:b/>
+          <w:sz w:val="24"/>
+          <w:szCs w:val="24"/>
+        </w:rPr>
+        <w:t>Technologies/</w:t>
+      </w:r>
+      <w:r>
+        <w:rPr>
+          <w:rFonts w:ascii="Times New Roman" w:hAnsi="Times New Roman" w:cs="Times New Roman"/>
+          <w:b/>
+          <w:sz w:val="24"/>
+          <w:szCs w:val="24"/>
+        </w:rPr>
+        <w:t>Framewo</w:t>
+      </w:r>
+      <w:r>
+        <w:rPr>
+          <w:rFonts w:ascii="Times New Roman" w:hAnsi="Times New Roman" w:cs="Times New Roman"/>
+          <w:b/>
+          <w:sz w:val="24"/>
+          <w:szCs w:val="24"/>
+        </w:rPr>
+        <w:t>rks</w:t>
+      </w:r>
+      <w:r>
+        <w:rPr>
+          <w:rFonts w:ascii="Times New Roman" w:hAnsi="Times New Roman" w:cs="Times New Roman"/>
+          <w:sz w:val="24"/>
+          <w:szCs w:val="24"/>
+        </w:rPr>
+        <w:t xml:space="preserve">: </w:t>
+      </w:r>
+      <w:r>
+        <w:rPr>
+          <w:rFonts w:ascii="Times New Roman" w:hAnsi="Times New Roman" w:cs="Times New Roman"/>
+          <w:sz w:val="24"/>
+          <w:szCs w:val="24"/>
+        </w:rPr>
+        <w:t xml:space="preserve">VMware NSX, </w:t>
+      </w:r>
+      <w:r>
+        <w:rPr>
+          <w:rFonts w:ascii="Times New Roman" w:hAnsi="Times New Roman" w:cs="Times New Roman"/>
+          <w:sz w:val="24"/>
+          <w:szCs w:val="24"/>
+        </w:rPr>
+        <w:t xml:space="preserve">OpenVPN, </w:t>
+      </w:r>
+      <w:r>
+        <w:rPr>
+          <w:rFonts w:ascii="Times New Roman" w:hAnsi="Times New Roman" w:cs="Times New Roman"/>
+          <w:sz w:val="24"/>
+          <w:szCs w:val="24"/>
+        </w:rPr>
+        <w:t>Ansible, Kubernetes, Docker</w:t>
+      </w:r>
+      <w:r>
+        <w:rPr>
+          <w:rFonts w:ascii="Times New Roman" w:hAnsi="Times New Roman" w:cs="Times New Roman"/>
+          <w:sz w:val="24"/>
+          <w:szCs w:val="24"/>
+        </w:rPr>
+        <w:t>,</w:t>
+      </w:r>
+      <w:r>
+        <w:rPr>
+          <w:rFonts w:ascii="Times New Roman" w:hAnsi="Times New Roman" w:cs="Times New Roman"/>
+          <w:sz w:val="24"/>
+          <w:szCs w:val="24"/>
+        </w:rPr>
+        <w:t xml:space="preserve"> </w:t>
+      </w:r>
+      <w:r>
+        <w:rPr>
+          <w:rFonts w:ascii="Times New Roman" w:hAnsi="Times New Roman" w:cs="Times New Roman"/>
+          <w:sz w:val="24"/>
+          <w:szCs w:val="24"/>
+        </w:rPr>
+        <w:t>Unity/</w:t>
+      </w:r>
+      <w:proofErr w:type="spellStart"/>
+      <w:r>
+        <w:rPr>
+          <w:rFonts w:ascii="Times New Roman" w:hAnsi="Times New Roman" w:cs="Times New Roman"/>
+          <w:sz w:val="24"/>
+          <w:szCs w:val="24"/>
+        </w:rPr>
+        <w:t>Monobehaviour</w:t>
+      </w:r>
+      <w:proofErr w:type="spellEnd"/>
+      <w:r>
+        <w:rPr>
+          <w:rFonts w:ascii="Times New Roman" w:hAnsi="Times New Roman" w:cs="Times New Roman"/>
+          <w:sz w:val="24"/>
+          <w:szCs w:val="24"/>
+        </w:rPr>
+        <w:t>, Django</w:t>
+      </w:r>
+      <w:r>
+        <w:rPr>
+          <w:rFonts w:ascii="Times New Roman" w:hAnsi="Times New Roman" w:cs="Times New Roman"/>
+          <w:sz w:val="24"/>
+          <w:szCs w:val="24"/>
+        </w:rPr>
+        <w:t>, Flask</w:t>
+      </w:r>
+      <w:r>
+        <w:rPr>
+          <w:rFonts w:ascii="Times New Roman" w:hAnsi="Times New Roman" w:cs="Times New Roman"/>
+          <w:sz w:val="24"/>
+          <w:szCs w:val="24"/>
+        </w:rPr>
+        <w:t>, MySQL, Git</w:t>
       </w:r>
     </w:p>
     <w:p>
       <w:pPr>
+        <w:spacing w:after="0" w:line="240" w:lineRule="auto"/>
+        <w:rPr>
+          <w:rFonts w:ascii="Times New Roman" w:hAnsi="Times New Roman" w:cs="Times New Roman"/>
+          <w:sz w:val="24"/>
+          <w:szCs w:val="24"/>
+        </w:rPr>
+      </w:pPr>
+    </w:p>
+    <w:p>
+      <w:pPr>
+        <w:widowControl w:val="0"/>
+        <w:pBdr>
+          <w:bottom w:val="single" w:sz="12" w:space="1" w:color="auto"/>
+        </w:pBdr>
+        <w:overflowPunct w:val="0"/>
+        <w:autoSpaceDE w:val="0"/>
+        <w:autoSpaceDN w:val="0"/>
+        <w:adjustRightInd w:val="0"/>
+        <w:spacing w:after="0" w:line="240" w:lineRule="auto"/>
+        <w:outlineLvl w:val="0"/>
+        <w:rPr>
+          <w:rFonts w:ascii="Times New Roman" w:hAnsi="Times New Roman"/>
+          <w:b/>
+          <w:bCs/>
+          <w:iCs/>
+          <w:kern w:val="28"/>
+          <w:sz w:val="24"/>
+          <w:szCs w:val="24"/>
+        </w:rPr>
+      </w:pPr>
+      <w:r>
+        <w:rPr>
+          <w:rFonts w:ascii="Times New Roman" w:hAnsi="Times New Roman"/>
+          <w:b/>
+          <w:bCs/>
+          <w:iCs/>
+          <w:kern w:val="28"/>
+          <w:sz w:val="24"/>
+          <w:szCs w:val="24"/>
+        </w:rPr>
+        <w:t>EXPERIENCE</w:t>
+      </w:r>
+    </w:p>
+    <w:p>
+      <w:pPr>
         <w:tabs>
           <w:tab w:val="right" w:pos="10800"/>
         </w:tabs>
         <w:spacing w:after="0" w:line="240" w:lineRule="auto"/>
         <w:rPr>
           <w:rFonts w:ascii="Times New Roman" w:hAnsi="Times New Roman" w:cs="Times New Roman"/>
-          <w:sz w:val="23"/>
-          <w:szCs w:val="23"/>
-        </w:rPr>
-      </w:pPr>
-      <w:r>
-        <w:rPr>
-          <w:rFonts w:ascii="Times New Roman" w:hAnsi="Times New Roman" w:cs="Times New Roman"/>
-          <w:sz w:val="23"/>
-          <w:szCs w:val="23"/>
+          <w:b/>
+          <w:sz w:val="24"/>
+          <w:szCs w:val="24"/>
+        </w:rPr>
+      </w:pPr>
+      <w:r>
+        <w:rPr>
+          <w:rFonts w:ascii="Times New Roman" w:hAnsi="Times New Roman" w:cs="Times New Roman"/>
+          <w:b/>
+          <w:sz w:val="24"/>
+          <w:szCs w:val="24"/>
+        </w:rPr>
+        <w:t xml:space="preserve">IBM: WebSphere </w:t>
+      </w:r>
+    </w:p>
+    <w:p>
+      <w:pPr>
+        <w:tabs>
+          <w:tab w:val="right" w:pos="10800"/>
+        </w:tabs>
+        <w:spacing w:after="0" w:line="240" w:lineRule="auto"/>
+        <w:rPr>
+          <w:rFonts w:ascii="Times New Roman" w:hAnsi="Times New Roman" w:cs="Times New Roman"/>
+          <w:sz w:val="24"/>
+          <w:szCs w:val="24"/>
+        </w:rPr>
+      </w:pPr>
+      <w:r>
+        <w:rPr>
+          <w:rFonts w:ascii="Times New Roman" w:hAnsi="Times New Roman" w:cs="Times New Roman"/>
+          <w:sz w:val="24"/>
+          <w:szCs w:val="24"/>
+        </w:rPr>
+        <w:t>July 2018 – Present</w:t>
+      </w:r>
+    </w:p>
+    <w:p>
+      <w:pPr>
+        <w:tabs>
+          <w:tab w:val="right" w:pos="10800"/>
+        </w:tabs>
+        <w:spacing w:after="0" w:line="240" w:lineRule="auto"/>
+        <w:rPr>
+          <w:rFonts w:ascii="Times New Roman" w:hAnsi="Times New Roman" w:cs="Times New Roman"/>
+          <w:sz w:val="24"/>
+          <w:szCs w:val="24"/>
+        </w:rPr>
+      </w:pPr>
+      <w:r>
+        <w:rPr>
+          <w:rFonts w:ascii="Times New Roman" w:hAnsi="Times New Roman" w:cs="Times New Roman"/>
+          <w:sz w:val="24"/>
+          <w:szCs w:val="24"/>
+        </w:rPr>
+        <w:t>Software Developer | WebSphere as a Service</w:t>
+      </w:r>
+      <w:r>
+        <w:rPr>
+          <w:rFonts w:ascii="Times New Roman" w:hAnsi="Times New Roman" w:cs="Times New Roman"/>
+          <w:sz w:val="24"/>
+          <w:szCs w:val="24"/>
+        </w:rPr>
+        <w:t>, Networking</w:t>
+      </w:r>
+    </w:p>
+    <w:p>
+      <w:pPr>
+        <w:pStyle w:val="ListParagraph"/>
+        <w:numPr>
+          <w:ilvl w:val="0"/>
+          <w:numId w:val="44"/>
+        </w:numPr>
+        <w:tabs>
+          <w:tab w:val="right" w:pos="10800"/>
+        </w:tabs>
+        <w:spacing w:after="0" w:line="240" w:lineRule="auto"/>
+        <w:rPr>
+          <w:rFonts w:ascii="Times New Roman" w:hAnsi="Times New Roman" w:cs="Times New Roman"/>
+          <w:sz w:val="24"/>
+          <w:szCs w:val="24"/>
+        </w:rPr>
+      </w:pPr>
+      <w:r>
+        <w:rPr>
+          <w:rFonts w:ascii="Times New Roman" w:hAnsi="Times New Roman" w:cs="Times New Roman"/>
+          <w:sz w:val="24"/>
+          <w:szCs w:val="24"/>
+        </w:rPr>
+        <w:t xml:space="preserve">Manage and automate </w:t>
+      </w:r>
+      <w:r>
+        <w:rPr>
+          <w:rFonts w:ascii="Times New Roman" w:hAnsi="Times New Roman" w:cs="Times New Roman"/>
+          <w:sz w:val="24"/>
+          <w:szCs w:val="24"/>
+        </w:rPr>
+        <w:t xml:space="preserve">VMware </w:t>
+      </w:r>
+      <w:r>
+        <w:rPr>
+          <w:rFonts w:ascii="Times New Roman" w:hAnsi="Times New Roman" w:cs="Times New Roman"/>
+          <w:sz w:val="24"/>
+          <w:szCs w:val="24"/>
+        </w:rPr>
+        <w:t xml:space="preserve">network architecture for </w:t>
+      </w:r>
+      <w:proofErr w:type="spellStart"/>
+      <w:r>
+        <w:rPr>
+          <w:rFonts w:ascii="Times New Roman" w:hAnsi="Times New Roman" w:cs="Times New Roman"/>
+          <w:sz w:val="24"/>
+          <w:szCs w:val="24"/>
+        </w:rPr>
+        <w:t>WASaas</w:t>
+      </w:r>
+      <w:proofErr w:type="spellEnd"/>
+      <w:r>
+        <w:rPr>
+          <w:rFonts w:ascii="Times New Roman" w:hAnsi="Times New Roman" w:cs="Times New Roman"/>
+          <w:sz w:val="24"/>
+          <w:szCs w:val="24"/>
+        </w:rPr>
+        <w:t xml:space="preserve"> environments using Python and Ansible. </w:t>
+      </w:r>
+    </w:p>
+    <w:p>
+      <w:pPr>
+        <w:tabs>
+          <w:tab w:val="right" w:pos="10800"/>
+        </w:tabs>
+        <w:spacing w:after="0" w:line="240" w:lineRule="auto"/>
+        <w:rPr>
+          <w:rFonts w:ascii="Times New Roman" w:hAnsi="Times New Roman" w:cs="Times New Roman"/>
+          <w:b/>
+          <w:sz w:val="24"/>
+          <w:szCs w:val="24"/>
+        </w:rPr>
+      </w:pPr>
+    </w:p>
+    <w:p>
+      <w:pPr>
+        <w:tabs>
+          <w:tab w:val="right" w:pos="10800"/>
+        </w:tabs>
+        <w:spacing w:after="0" w:line="240" w:lineRule="auto"/>
+        <w:rPr>
+          <w:rFonts w:ascii="Times New Roman" w:hAnsi="Times New Roman" w:cs="Times New Roman"/>
+          <w:b/>
+          <w:sz w:val="24"/>
+          <w:szCs w:val="24"/>
+        </w:rPr>
+      </w:pPr>
+      <w:r>
+        <w:rPr>
+          <w:rFonts w:ascii="Times New Roman" w:hAnsi="Times New Roman" w:cs="Times New Roman"/>
+          <w:b/>
+          <w:sz w:val="24"/>
+          <w:szCs w:val="24"/>
+        </w:rPr>
+        <w:t xml:space="preserve">IBM: WebSphere </w:t>
+      </w:r>
+    </w:p>
+    <w:p>
+      <w:pPr>
+        <w:tabs>
+          <w:tab w:val="right" w:pos="10800"/>
+        </w:tabs>
+        <w:spacing w:after="0" w:line="240" w:lineRule="auto"/>
+        <w:rPr>
+          <w:rFonts w:ascii="Times New Roman" w:hAnsi="Times New Roman" w:cs="Times New Roman"/>
+          <w:sz w:val="24"/>
+          <w:szCs w:val="24"/>
+        </w:rPr>
+      </w:pPr>
+      <w:r>
+        <w:rPr>
+          <w:rFonts w:ascii="Times New Roman" w:hAnsi="Times New Roman" w:cs="Times New Roman"/>
+          <w:sz w:val="24"/>
+          <w:szCs w:val="24"/>
+        </w:rPr>
+        <w:t>June 2017 – Aug 2017</w:t>
+      </w:r>
+    </w:p>
+    <w:p>
+      <w:pPr>
+        <w:tabs>
+          <w:tab w:val="right" w:pos="10800"/>
+        </w:tabs>
+        <w:spacing w:after="0" w:line="240" w:lineRule="auto"/>
+        <w:rPr>
+          <w:rFonts w:ascii="Times New Roman" w:hAnsi="Times New Roman" w:cs="Times New Roman"/>
+          <w:sz w:val="24"/>
+          <w:szCs w:val="24"/>
+        </w:rPr>
+      </w:pPr>
+      <w:r>
+        <w:rPr>
+          <w:rFonts w:ascii="Times New Roman" w:hAnsi="Times New Roman" w:cs="Times New Roman"/>
+          <w:sz w:val="24"/>
+          <w:szCs w:val="24"/>
         </w:rPr>
         <w:t xml:space="preserve">Software Development Intern </w:t>
+      </w:r>
+      <w:r>
+        <w:rPr>
+          <w:rFonts w:ascii="Times New Roman" w:hAnsi="Times New Roman" w:cs="Times New Roman"/>
+          <w:sz w:val="24"/>
+          <w:szCs w:val="24"/>
+        </w:rPr>
+        <w:t>| WebSphere Build and Infrastructure</w:t>
       </w:r>
     </w:p>
     <w:p>
@@ -770,53 +938,33 @@
         <w:spacing w:after="0" w:line="240" w:lineRule="auto"/>
         <w:rPr>
           <w:rFonts w:ascii="Times New Roman" w:hAnsi="Times New Roman" w:cs="Times New Roman"/>
-          <w:sz w:val="23"/>
-          <w:szCs w:val="23"/>
-        </w:rPr>
-      </w:pPr>
-      <w:r>
-        <w:rPr>
-          <w:rFonts w:ascii="Times New Roman" w:hAnsi="Times New Roman" w:cs="Times New Roman"/>
-          <w:sz w:val="23"/>
-          <w:szCs w:val="23"/>
+          <w:sz w:val="24"/>
+          <w:szCs w:val="24"/>
+        </w:rPr>
+      </w:pPr>
+      <w:r>
+        <w:rPr>
+          <w:rFonts w:ascii="Times New Roman" w:hAnsi="Times New Roman" w:cs="Times New Roman"/>
+          <w:sz w:val="24"/>
+          <w:szCs w:val="24"/>
         </w:rPr>
         <w:t>Conv</w:t>
       </w:r>
       <w:r>
         <w:rPr>
           <w:rFonts w:ascii="Times New Roman" w:hAnsi="Times New Roman" w:cs="Times New Roman"/>
-          <w:sz w:val="23"/>
-          <w:szCs w:val="23"/>
+          <w:sz w:val="24"/>
+          <w:szCs w:val="24"/>
         </w:rPr>
         <w:t>erted internal scripts</w:t>
       </w:r>
-      <w:bookmarkStart w:id="0" w:name="_GoBack"/>
-      <w:bookmarkEnd w:id="0"/>
-      <w:r>
-        <w:rPr>
-          <w:rFonts w:ascii="Times New Roman" w:hAnsi="Times New Roman" w:cs="Times New Roman"/>
-          <w:sz w:val="23"/>
-          <w:szCs w:val="23"/>
-        </w:rPr>
-        <w:t xml:space="preserve"> to production quality to get integrated into </w:t>
-      </w:r>
-      <w:proofErr w:type="spellStart"/>
-      <w:r>
-        <w:rPr>
-          <w:rFonts w:ascii="Times New Roman" w:hAnsi="Times New Roman" w:cs="Times New Roman"/>
-          <w:sz w:val="23"/>
-          <w:szCs w:val="23"/>
-        </w:rPr>
-        <w:t>WebSphere</w:t>
-      </w:r>
-      <w:proofErr w:type="spellEnd"/>
-      <w:r>
-        <w:rPr>
-          <w:rFonts w:ascii="Times New Roman" w:hAnsi="Times New Roman" w:cs="Times New Roman"/>
-          <w:sz w:val="23"/>
-          <w:szCs w:val="23"/>
-        </w:rPr>
-        <w:t xml:space="preserve"> build tools. </w:t>
+      <w:r>
+        <w:rPr>
+          <w:rFonts w:ascii="Times New Roman" w:hAnsi="Times New Roman" w:cs="Times New Roman"/>
+          <w:sz w:val="24"/>
+          <w:szCs w:val="24"/>
+        </w:rPr>
+        <w:t xml:space="preserve"> to production quality to get integrated into WebSphere build tools. </w:t>
       </w:r>
     </w:p>
     <w:p>
@@ -832,31 +980,31 @@
         <w:spacing w:after="0" w:line="240" w:lineRule="auto"/>
         <w:rPr>
           <w:rFonts w:ascii="Times New Roman" w:hAnsi="Times New Roman" w:cs="Times New Roman"/>
-          <w:sz w:val="23"/>
-          <w:szCs w:val="23"/>
-        </w:rPr>
-      </w:pPr>
-      <w:r>
-        <w:rPr>
-          <w:rFonts w:ascii="Times New Roman" w:hAnsi="Times New Roman" w:cs="Times New Roman"/>
-          <w:sz w:val="23"/>
-          <w:szCs w:val="23"/>
+          <w:sz w:val="24"/>
+          <w:szCs w:val="24"/>
+        </w:rPr>
+      </w:pPr>
+      <w:r>
+        <w:rPr>
+          <w:rFonts w:ascii="Times New Roman" w:hAnsi="Times New Roman" w:cs="Times New Roman"/>
+          <w:sz w:val="24"/>
+          <w:szCs w:val="24"/>
         </w:rPr>
         <w:t>Wrote and optimized</w:t>
       </w:r>
       <w:r>
         <w:rPr>
           <w:rFonts w:ascii="Times New Roman" w:hAnsi="Times New Roman" w:cs="Times New Roman"/>
-          <w:sz w:val="23"/>
-          <w:szCs w:val="23"/>
+          <w:sz w:val="24"/>
+          <w:szCs w:val="24"/>
         </w:rPr>
         <w:t xml:space="preserve"> initial</w:t>
       </w:r>
       <w:r>
         <w:rPr>
           <w:rFonts w:ascii="Times New Roman" w:hAnsi="Times New Roman" w:cs="Times New Roman"/>
-          <w:sz w:val="23"/>
-          <w:szCs w:val="23"/>
+          <w:sz w:val="24"/>
+          <w:szCs w:val="24"/>
         </w:rPr>
         <w:t xml:space="preserve"> </w:t>
       </w:r>
@@ -864,8 +1012,8 @@
       <w:r>
         <w:rPr>
           <w:rFonts w:ascii="Times New Roman" w:hAnsi="Times New Roman" w:cs="Times New Roman"/>
-          <w:sz w:val="23"/>
-          <w:szCs w:val="23"/>
+          <w:sz w:val="24"/>
+          <w:szCs w:val="24"/>
         </w:rPr>
         <w:t>Github</w:t>
       </w:r>
@@ -873,66 +1021,48 @@
       <w:r>
         <w:rPr>
           <w:rFonts w:ascii="Times New Roman" w:hAnsi="Times New Roman" w:cs="Times New Roman"/>
-          <w:sz w:val="23"/>
-          <w:szCs w:val="23"/>
+          <w:sz w:val="24"/>
+          <w:szCs w:val="24"/>
         </w:rPr>
         <w:t xml:space="preserve"> Enterprise Perl library for Infrastructure and Automation team, </w:t>
       </w:r>
       <w:r>
         <w:rPr>
           <w:rFonts w:ascii="Times New Roman" w:hAnsi="Times New Roman" w:cs="Times New Roman"/>
-          <w:sz w:val="23"/>
-          <w:szCs w:val="23"/>
+          <w:sz w:val="24"/>
+          <w:szCs w:val="24"/>
         </w:rPr>
         <w:t>following existing build structure, adding</w:t>
       </w:r>
       <w:r>
         <w:rPr>
           <w:rFonts w:ascii="Times New Roman" w:hAnsi="Times New Roman" w:cs="Times New Roman"/>
-          <w:sz w:val="23"/>
-          <w:szCs w:val="23"/>
+          <w:sz w:val="24"/>
+          <w:szCs w:val="24"/>
+        </w:rPr>
+        <w:t xml:space="preserve"> git to</w:t>
+      </w:r>
+      <w:r>
+        <w:rPr>
+          <w:rFonts w:ascii="Times New Roman" w:hAnsi="Times New Roman" w:cs="Times New Roman"/>
+          <w:sz w:val="24"/>
+          <w:szCs w:val="24"/>
         </w:rPr>
         <w:t xml:space="preserve"> </w:t>
       </w:r>
-      <w:proofErr w:type="spellStart"/>
-      <w:r>
-        <w:rPr>
-          <w:rFonts w:ascii="Times New Roman" w:hAnsi="Times New Roman" w:cs="Times New Roman"/>
-          <w:sz w:val="23"/>
-          <w:szCs w:val="23"/>
-        </w:rPr>
-        <w:t>git</w:t>
-      </w:r>
-      <w:proofErr w:type="spellEnd"/>
-      <w:r>
-        <w:rPr>
-          <w:rFonts w:ascii="Times New Roman" w:hAnsi="Times New Roman" w:cs="Times New Roman"/>
-          <w:sz w:val="23"/>
-          <w:szCs w:val="23"/>
-        </w:rPr>
-        <w:t xml:space="preserve"> to</w:t>
-      </w:r>
-      <w:r>
-        <w:rPr>
-          <w:rFonts w:ascii="Times New Roman" w:hAnsi="Times New Roman" w:cs="Times New Roman"/>
-          <w:sz w:val="23"/>
-          <w:szCs w:val="23"/>
-        </w:rPr>
-        <w:t xml:space="preserve"> </w:t>
-      </w:r>
-      <w:r>
-        <w:rPr>
-          <w:rFonts w:ascii="Times New Roman" w:hAnsi="Times New Roman" w:cs="Times New Roman"/>
-          <w:sz w:val="23"/>
-          <w:szCs w:val="23"/>
+      <w:r>
+        <w:rPr>
+          <w:rFonts w:ascii="Times New Roman" w:hAnsi="Times New Roman" w:cs="Times New Roman"/>
+          <w:sz w:val="24"/>
+          <w:szCs w:val="24"/>
         </w:rPr>
         <w:t xml:space="preserve">supported </w:t>
       </w:r>
       <w:r>
         <w:rPr>
           <w:rFonts w:ascii="Times New Roman" w:hAnsi="Times New Roman" w:cs="Times New Roman"/>
-          <w:sz w:val="23"/>
-          <w:szCs w:val="23"/>
+          <w:sz w:val="24"/>
+          <w:szCs w:val="24"/>
         </w:rPr>
         <w:t xml:space="preserve">version control systems </w:t>
       </w:r>
@@ -945,55 +1075,43 @@
         <w:spacing w:after="0" w:line="240" w:lineRule="auto"/>
         <w:rPr>
           <w:rFonts w:ascii="Times New Roman" w:hAnsi="Times New Roman" w:cs="Times New Roman"/>
+          <w:sz w:val="24"/>
+          <w:szCs w:val="24"/>
+        </w:rPr>
+      </w:pPr>
+      <w:bookmarkStart w:id="0" w:name="_GoBack"/>
+      <w:bookmarkEnd w:id="0"/>
+    </w:p>
+    <w:p>
+      <w:pPr>
+        <w:tabs>
+          <w:tab w:val="right" w:pos="10800"/>
+        </w:tabs>
+        <w:spacing w:after="0" w:line="240" w:lineRule="auto"/>
+        <w:rPr>
+          <w:rFonts w:ascii="Times New Roman" w:hAnsi="Times New Roman" w:cs="Times New Roman"/>
           <w:b/>
           <w:iCs/>
-          <w:sz w:val="23"/>
-          <w:szCs w:val="23"/>
+          <w:sz w:val="24"/>
+          <w:szCs w:val="24"/>
         </w:rPr>
       </w:pPr>
       <w:r>
         <w:rPr>
           <w:rFonts w:ascii="Times New Roman" w:hAnsi="Times New Roman" w:cs="Times New Roman"/>
           <w:b/>
-          <w:sz w:val="23"/>
-          <w:szCs w:val="23"/>
-        </w:rPr>
-        <w:t xml:space="preserve">Cornell Tech: </w:t>
-      </w:r>
-      <w:hyperlink r:id="rId9" w:history="1">
-        <w:r>
-          <w:rPr>
-            <w:rStyle w:val="Hyperlink"/>
-            <w:rFonts w:ascii="Times New Roman" w:hAnsi="Times New Roman" w:cs="Times New Roman"/>
-            <w:sz w:val="23"/>
-            <w:szCs w:val="23"/>
-          </w:rPr>
-          <w:t>http://texttotraj.cs.cornell.edu/</w:t>
-        </w:r>
-      </w:hyperlink>
-      <w:r>
-        <w:rPr>
-          <w:rFonts w:ascii="Times New Roman" w:hAnsi="Times New Roman" w:cs="Times New Roman"/>
-          <w:sz w:val="23"/>
-          <w:szCs w:val="23"/>
-        </w:rPr>
-        <w:t xml:space="preserve"> </w:t>
-      </w:r>
-      <w:r>
-        <w:rPr>
-          <w:rFonts w:ascii="Times New Roman" w:hAnsi="Times New Roman" w:cs="Times New Roman"/>
-          <w:sz w:val="23"/>
-          <w:szCs w:val="23"/>
-        </w:rPr>
-        <w:t>(Site temporarily unavailable)</w:t>
+          <w:sz w:val="24"/>
+          <w:szCs w:val="24"/>
+        </w:rPr>
+        <w:t>Cornell Tech</w:t>
       </w:r>
       <w:r>
         <w:rPr>
           <w:rFonts w:ascii="Times New Roman" w:hAnsi="Times New Roman" w:cs="Times New Roman"/>
           <w:b/>
           <w:iCs/>
-          <w:sz w:val="23"/>
-          <w:szCs w:val="23"/>
+          <w:sz w:val="24"/>
+          <w:szCs w:val="24"/>
         </w:rPr>
         <w:tab/>
       </w:r>
@@ -1007,18 +1125,27 @@
         <w:rPr>
           <w:rFonts w:ascii="Times New Roman" w:hAnsi="Times New Roman" w:cs="Times New Roman"/>
           <w:iCs/>
-          <w:sz w:val="23"/>
-          <w:szCs w:val="23"/>
+          <w:sz w:val="24"/>
+          <w:szCs w:val="24"/>
         </w:rPr>
       </w:pPr>
       <w:r>
         <w:rPr>
           <w:rFonts w:ascii="Times New Roman" w:hAnsi="Times New Roman" w:cs="Times New Roman"/>
           <w:iCs/>
-          <w:sz w:val="23"/>
-          <w:szCs w:val="23"/>
-        </w:rPr>
-        <w:t>June 1, 2016 – May 25, 2017</w:t>
+          <w:sz w:val="24"/>
+          <w:szCs w:val="24"/>
+        </w:rPr>
+        <w:t>June 2016 – May 201</w:t>
+      </w:r>
+      <w:r>
+        <w:rPr>
+          <w:rFonts w:ascii="Times New Roman" w:hAnsi="Times New Roman" w:cs="Times New Roman"/>
+          <w:iCs/>
+          <w:sz w:val="24"/>
+          <w:szCs w:val="24"/>
+        </w:rPr>
+        <w:t>8</w:t>
       </w:r>
     </w:p>
     <w:p>
@@ -1039,25 +1166,33 @@
         <w:spacing w:after="0" w:line="240" w:lineRule="auto"/>
         <w:rPr>
           <w:rFonts w:ascii="Times New Roman" w:hAnsi="Times New Roman" w:cs="Times New Roman"/>
-          <w:sz w:val="23"/>
-          <w:szCs w:val="23"/>
-        </w:rPr>
-      </w:pPr>
-      <w:r>
-        <w:rPr>
-          <w:rFonts w:ascii="Times New Roman" w:hAnsi="Times New Roman" w:cs="Times New Roman"/>
-          <w:sz w:val="23"/>
-          <w:szCs w:val="23"/>
+          <w:sz w:val="24"/>
+          <w:szCs w:val="24"/>
+        </w:rPr>
+      </w:pPr>
+      <w:r>
+        <w:rPr>
+          <w:rFonts w:ascii="Times New Roman" w:hAnsi="Times New Roman" w:cs="Times New Roman"/>
+          <w:sz w:val="24"/>
+          <w:szCs w:val="24"/>
         </w:rPr>
         <w:t xml:space="preserve">Software </w:t>
       </w:r>
       <w:r>
         <w:rPr>
           <w:rFonts w:ascii="Times New Roman" w:hAnsi="Times New Roman" w:cs="Times New Roman"/>
-          <w:sz w:val="23"/>
-          <w:szCs w:val="23"/>
+          <w:sz w:val="24"/>
+          <w:szCs w:val="24"/>
         </w:rPr>
         <w:t>Development Intern</w:t>
+      </w:r>
+      <w:r>
+        <w:rPr>
+          <w:rFonts w:ascii="Times New Roman" w:hAnsi="Times New Roman" w:cs="Times New Roman"/>
+          <w:sz w:val="24"/>
+          <w:szCs w:val="24"/>
+        </w:rPr>
+        <w:t xml:space="preserve"> | NLP Group</w:t>
       </w:r>
     </w:p>
     <w:p>
@@ -1083,57 +1218,39 @@
         <w:spacing w:after="0" w:line="240" w:lineRule="auto"/>
         <w:rPr>
           <w:rFonts w:ascii="Times New Roman" w:hAnsi="Times New Roman" w:cs="Times New Roman"/>
-          <w:sz w:val="23"/>
-          <w:szCs w:val="23"/>
-        </w:rPr>
-      </w:pPr>
-      <w:r>
-        <w:rPr>
-          <w:rFonts w:ascii="Times New Roman" w:hAnsi="Times New Roman" w:cs="Times New Roman"/>
-          <w:sz w:val="23"/>
-          <w:szCs w:val="23"/>
+          <w:sz w:val="24"/>
+          <w:szCs w:val="24"/>
+        </w:rPr>
+      </w:pPr>
+      <w:r>
+        <w:rPr>
+          <w:rFonts w:ascii="Times New Roman" w:hAnsi="Times New Roman" w:cs="Times New Roman"/>
+          <w:sz w:val="24"/>
+          <w:szCs w:val="24"/>
         </w:rPr>
         <w:t>Independently developed interactive simulation environment</w:t>
       </w:r>
       <w:r>
         <w:rPr>
           <w:rFonts w:ascii="Times New Roman" w:hAnsi="Times New Roman" w:cs="Times New Roman"/>
-          <w:sz w:val="23"/>
-          <w:szCs w:val="23"/>
+          <w:sz w:val="24"/>
+          <w:szCs w:val="24"/>
         </w:rPr>
         <w:t>s</w:t>
       </w:r>
       <w:r>
         <w:rPr>
           <w:rFonts w:ascii="Times New Roman" w:hAnsi="Times New Roman" w:cs="Times New Roman"/>
-          <w:sz w:val="23"/>
-          <w:szCs w:val="23"/>
-        </w:rPr>
-        <w:t xml:space="preserve"> for </w:t>
-      </w:r>
-      <w:proofErr w:type="spellStart"/>
-      <w:r>
-        <w:rPr>
-          <w:rFonts w:ascii="Times New Roman" w:hAnsi="Times New Roman" w:cs="Times New Roman"/>
-          <w:sz w:val="23"/>
-          <w:szCs w:val="23"/>
-        </w:rPr>
-        <w:t>WebGL</w:t>
-      </w:r>
-      <w:proofErr w:type="spellEnd"/>
-      <w:r>
-        <w:rPr>
-          <w:rFonts w:ascii="Times New Roman" w:hAnsi="Times New Roman" w:cs="Times New Roman"/>
-          <w:sz w:val="23"/>
-          <w:szCs w:val="23"/>
-        </w:rPr>
-        <w:t xml:space="preserve"> using Unity3D </w:t>
-      </w:r>
-      <w:r>
-        <w:rPr>
-          <w:rFonts w:ascii="Times New Roman" w:hAnsi="Times New Roman" w:cs="Times New Roman"/>
-          <w:sz w:val="23"/>
-          <w:szCs w:val="23"/>
+          <w:sz w:val="24"/>
+          <w:szCs w:val="24"/>
+        </w:rPr>
+        <w:t xml:space="preserve"> for WebGL using Unity3D </w:t>
+      </w:r>
+      <w:r>
+        <w:rPr>
+          <w:rFonts w:ascii="Times New Roman" w:hAnsi="Times New Roman" w:cs="Times New Roman"/>
+          <w:sz w:val="24"/>
+          <w:szCs w:val="24"/>
         </w:rPr>
         <w:t>for natural language research</w:t>
       </w:r>
@@ -1161,87 +1278,105 @@
         <w:spacing w:after="0" w:line="240" w:lineRule="auto"/>
         <w:rPr>
           <w:rFonts w:ascii="Times New Roman" w:hAnsi="Times New Roman" w:cs="Times New Roman"/>
-          <w:sz w:val="23"/>
-          <w:szCs w:val="23"/>
-        </w:rPr>
-      </w:pPr>
-      <w:r>
-        <w:rPr>
-          <w:rFonts w:ascii="Times New Roman" w:hAnsi="Times New Roman" w:cs="Times New Roman"/>
-          <w:sz w:val="23"/>
-          <w:szCs w:val="23"/>
+          <w:sz w:val="24"/>
+          <w:szCs w:val="24"/>
+        </w:rPr>
+      </w:pPr>
+      <w:r>
+        <w:rPr>
+          <w:rFonts w:ascii="Times New Roman" w:hAnsi="Times New Roman" w:cs="Times New Roman"/>
+          <w:sz w:val="24"/>
+          <w:szCs w:val="24"/>
         </w:rPr>
         <w:t>Create</w:t>
       </w:r>
       <w:r>
         <w:rPr>
           <w:rFonts w:ascii="Times New Roman" w:hAnsi="Times New Roman" w:cs="Times New Roman"/>
-          <w:sz w:val="23"/>
-          <w:szCs w:val="23"/>
+          <w:sz w:val="24"/>
+          <w:szCs w:val="24"/>
         </w:rPr>
         <w:t>d</w:t>
       </w:r>
       <w:r>
         <w:rPr>
           <w:rFonts w:ascii="Times New Roman" w:hAnsi="Times New Roman" w:cs="Times New Roman"/>
-          <w:sz w:val="23"/>
-          <w:szCs w:val="23"/>
-        </w:rPr>
-        <w:t xml:space="preserve"> an event based system that collects </w:t>
-      </w:r>
-      <w:r>
-        <w:rPr>
-          <w:rFonts w:ascii="Times New Roman" w:hAnsi="Times New Roman" w:cs="Times New Roman"/>
-          <w:sz w:val="23"/>
-          <w:szCs w:val="23"/>
+          <w:sz w:val="24"/>
+          <w:szCs w:val="24"/>
+        </w:rPr>
+        <w:t xml:space="preserve"> an </w:t>
+      </w:r>
+      <w:proofErr w:type="gramStart"/>
+      <w:r>
+        <w:rPr>
+          <w:rFonts w:ascii="Times New Roman" w:hAnsi="Times New Roman" w:cs="Times New Roman"/>
+          <w:sz w:val="24"/>
+          <w:szCs w:val="24"/>
+        </w:rPr>
+        <w:t>event based</w:t>
+      </w:r>
+      <w:proofErr w:type="gramEnd"/>
+      <w:r>
+        <w:rPr>
+          <w:rFonts w:ascii="Times New Roman" w:hAnsi="Times New Roman" w:cs="Times New Roman"/>
+          <w:sz w:val="24"/>
+          <w:szCs w:val="24"/>
+        </w:rPr>
+        <w:t xml:space="preserve"> system that collects </w:t>
+      </w:r>
+      <w:r>
+        <w:rPr>
+          <w:rFonts w:ascii="Times New Roman" w:hAnsi="Times New Roman" w:cs="Times New Roman"/>
+          <w:sz w:val="24"/>
+          <w:szCs w:val="24"/>
         </w:rPr>
         <w:t xml:space="preserve">and </w:t>
       </w:r>
       <w:r>
         <w:rPr>
           <w:rFonts w:ascii="Times New Roman" w:hAnsi="Times New Roman" w:cs="Times New Roman"/>
-          <w:sz w:val="23"/>
-          <w:szCs w:val="23"/>
+          <w:sz w:val="24"/>
+          <w:szCs w:val="24"/>
         </w:rPr>
         <w:t>sends</w:t>
       </w:r>
       <w:r>
         <w:rPr>
           <w:rFonts w:ascii="Times New Roman" w:hAnsi="Times New Roman" w:cs="Times New Roman"/>
-          <w:sz w:val="23"/>
-          <w:szCs w:val="23"/>
+          <w:sz w:val="24"/>
+          <w:szCs w:val="24"/>
         </w:rPr>
         <w:t xml:space="preserve"> player</w:t>
       </w:r>
       <w:r>
         <w:rPr>
           <w:rFonts w:ascii="Times New Roman" w:hAnsi="Times New Roman" w:cs="Times New Roman"/>
-          <w:sz w:val="23"/>
-          <w:szCs w:val="23"/>
+          <w:sz w:val="24"/>
+          <w:szCs w:val="24"/>
         </w:rPr>
         <w:t xml:space="preserve"> </w:t>
       </w:r>
       <w:r>
         <w:rPr>
           <w:rFonts w:ascii="Times New Roman" w:hAnsi="Times New Roman" w:cs="Times New Roman"/>
-          <w:sz w:val="23"/>
-          <w:szCs w:val="23"/>
+          <w:sz w:val="24"/>
+          <w:szCs w:val="24"/>
         </w:rPr>
         <w:t>interaction</w:t>
       </w:r>
       <w:r>
         <w:rPr>
           <w:rFonts w:ascii="Times New Roman" w:hAnsi="Times New Roman" w:cs="Times New Roman"/>
-          <w:sz w:val="23"/>
-          <w:szCs w:val="23"/>
+          <w:sz w:val="24"/>
+          <w:szCs w:val="24"/>
         </w:rPr>
         <w:t xml:space="preserve"> data to a server</w:t>
       </w:r>
       <w:r>
         <w:rPr>
           <w:rFonts w:ascii="Times New Roman" w:hAnsi="Times New Roman" w:cs="Times New Roman"/>
-          <w:sz w:val="23"/>
-          <w:szCs w:val="23"/>
+          <w:sz w:val="24"/>
+          <w:szCs w:val="24"/>
         </w:rPr>
         <w:t xml:space="preserve"> in JSON format</w:t>
       </w:r>
@@ -1269,95 +1404,95 @@
         <w:spacing w:after="0" w:line="240" w:lineRule="auto"/>
         <w:rPr>
           <w:rFonts w:ascii="Times New Roman" w:hAnsi="Times New Roman" w:cs="Times New Roman"/>
-          <w:sz w:val="23"/>
-          <w:szCs w:val="23"/>
-        </w:rPr>
-      </w:pPr>
-      <w:r>
-        <w:rPr>
-          <w:rFonts w:ascii="Times New Roman" w:hAnsi="Times New Roman" w:cs="Times New Roman"/>
-          <w:sz w:val="23"/>
-          <w:szCs w:val="23"/>
+          <w:sz w:val="24"/>
+          <w:szCs w:val="24"/>
+        </w:rPr>
+      </w:pPr>
+      <w:r>
+        <w:rPr>
+          <w:rFonts w:ascii="Times New Roman" w:hAnsi="Times New Roman" w:cs="Times New Roman"/>
+          <w:sz w:val="24"/>
+          <w:szCs w:val="24"/>
         </w:rPr>
         <w:t>Solved scene serializatio</w:t>
       </w:r>
       <w:r>
         <w:rPr>
           <w:rFonts w:ascii="Times New Roman" w:hAnsi="Times New Roman" w:cs="Times New Roman"/>
-          <w:sz w:val="23"/>
-          <w:szCs w:val="23"/>
+          <w:sz w:val="24"/>
+          <w:szCs w:val="24"/>
         </w:rPr>
         <w:t xml:space="preserve">n issue, by </w:t>
       </w:r>
       <w:r>
         <w:rPr>
           <w:rFonts w:ascii="Times New Roman" w:hAnsi="Times New Roman" w:cs="Times New Roman"/>
-          <w:sz w:val="23"/>
-          <w:szCs w:val="23"/>
+          <w:sz w:val="24"/>
+          <w:szCs w:val="24"/>
         </w:rPr>
         <w:t>developing</w:t>
       </w:r>
       <w:r>
         <w:rPr>
           <w:rFonts w:ascii="Times New Roman" w:hAnsi="Times New Roman" w:cs="Times New Roman"/>
-          <w:sz w:val="23"/>
-          <w:szCs w:val="23"/>
+          <w:sz w:val="24"/>
+          <w:szCs w:val="24"/>
         </w:rPr>
         <w:t xml:space="preserve"> a </w:t>
       </w:r>
       <w:r>
         <w:rPr>
           <w:rFonts w:ascii="Times New Roman" w:hAnsi="Times New Roman" w:cs="Times New Roman"/>
-          <w:sz w:val="23"/>
-          <w:szCs w:val="23"/>
+          <w:sz w:val="24"/>
+          <w:szCs w:val="24"/>
         </w:rPr>
         <w:t>system to work</w:t>
       </w:r>
       <w:r>
         <w:rPr>
           <w:rFonts w:ascii="Times New Roman" w:hAnsi="Times New Roman" w:cs="Times New Roman"/>
-          <w:sz w:val="23"/>
-          <w:szCs w:val="23"/>
+          <w:sz w:val="24"/>
+          <w:szCs w:val="24"/>
         </w:rPr>
         <w:t xml:space="preserve"> on to</w:t>
       </w:r>
       <w:r>
         <w:rPr>
           <w:rFonts w:ascii="Times New Roman" w:hAnsi="Times New Roman" w:cs="Times New Roman"/>
-          <w:sz w:val="23"/>
-          <w:szCs w:val="23"/>
+          <w:sz w:val="24"/>
+          <w:szCs w:val="24"/>
         </w:rPr>
         <w:t>p</w:t>
       </w:r>
       <w:r>
         <w:rPr>
           <w:rFonts w:ascii="Times New Roman" w:hAnsi="Times New Roman" w:cs="Times New Roman"/>
-          <w:sz w:val="23"/>
-          <w:szCs w:val="23"/>
+          <w:sz w:val="24"/>
+          <w:szCs w:val="24"/>
         </w:rPr>
         <w:t xml:space="preserve"> of </w:t>
       </w:r>
       <w:r>
         <w:rPr>
           <w:rFonts w:ascii="Times New Roman" w:hAnsi="Times New Roman" w:cs="Times New Roman"/>
-          <w:sz w:val="23"/>
-          <w:szCs w:val="23"/>
+          <w:sz w:val="24"/>
+          <w:szCs w:val="24"/>
         </w:rPr>
         <w:t xml:space="preserve">Unity </w:t>
       </w:r>
       <w:r>
         <w:rPr>
           <w:rFonts w:ascii="Times New Roman" w:hAnsi="Times New Roman" w:cs="Times New Roman"/>
-          <w:sz w:val="23"/>
-          <w:szCs w:val="23"/>
+          <w:sz w:val="24"/>
+          <w:szCs w:val="24"/>
         </w:rPr>
         <w:t>for smooth scene transitions</w:t>
       </w:r>
       <w:r>
         <w:rPr>
           <w:rFonts w:ascii="Times New Roman" w:hAnsi="Times New Roman" w:cs="Times New Roman"/>
-          <w:sz w:val="23"/>
-          <w:szCs w:val="23"/>
+          <w:sz w:val="24"/>
+          <w:szCs w:val="24"/>
         </w:rPr>
         <w:t xml:space="preserve"> at runtime</w:t>
       </w:r>
@@ -1380,8 +1515,8 @@
         <w:spacing w:after="0" w:line="240" w:lineRule="auto"/>
         <w:rPr>
           <w:rFonts w:ascii="Times New Roman" w:hAnsi="Times New Roman" w:cs="Times New Roman"/>
-          <w:sz w:val="23"/>
-          <w:szCs w:val="23"/>
+          <w:sz w:val="24"/>
+          <w:szCs w:val="24"/>
         </w:rPr>
       </w:pPr>
     </w:p>
@@ -1403,8 +1538,8 @@
           <w:bCs/>
           <w:iCs/>
           <w:kern w:val="28"/>
-          <w:sz w:val="23"/>
-          <w:szCs w:val="23"/>
+          <w:sz w:val="24"/>
+          <w:szCs w:val="24"/>
         </w:rPr>
       </w:pPr>
       <w:r>
@@ -1414,22 +1549,186 @@
           <w:bCs/>
           <w:iCs/>
           <w:kern w:val="28"/>
-          <w:sz w:val="23"/>
-          <w:szCs w:val="23"/>
-        </w:rPr>
-        <w:t xml:space="preserve">TEAM </w:t>
-      </w:r>
-      <w:r>
+          <w:sz w:val="24"/>
+          <w:szCs w:val="24"/>
+        </w:rPr>
+        <w:t>PUBLICATIONS</w:t>
+      </w:r>
+    </w:p>
+    <w:p>
+      <w:pPr>
+        <w:tabs>
+          <w:tab w:val="right" w:pos="10800"/>
+        </w:tabs>
+        <w:spacing w:after="0" w:line="240" w:lineRule="auto"/>
+        <w:rPr>
+          <w:rFonts w:ascii="Times New Roman" w:hAnsi="Times New Roman" w:cs="Times New Roman"/>
+          <w:sz w:val="24"/>
+          <w:szCs w:val="24"/>
+        </w:rPr>
+      </w:pPr>
+      <w:r>
+        <w:rPr>
+          <w:rFonts w:ascii="Times New Roman" w:hAnsi="Times New Roman" w:cs="Times New Roman"/>
+          <w:sz w:val="24"/>
+          <w:szCs w:val="24"/>
+        </w:rPr>
+        <w:t xml:space="preserve">Yan, C., </w:t>
+      </w:r>
+      <w:proofErr w:type="spellStart"/>
+      <w:r>
+        <w:rPr>
+          <w:rFonts w:ascii="Times New Roman" w:hAnsi="Times New Roman" w:cs="Times New Roman"/>
+          <w:sz w:val="24"/>
+          <w:szCs w:val="24"/>
+        </w:rPr>
+        <w:t>Misra</w:t>
+      </w:r>
+      <w:proofErr w:type="spellEnd"/>
+      <w:r>
+        <w:rPr>
+          <w:rFonts w:ascii="Times New Roman" w:hAnsi="Times New Roman" w:cs="Times New Roman"/>
+          <w:sz w:val="24"/>
+          <w:szCs w:val="24"/>
+        </w:rPr>
+        <w:t xml:space="preserve">, D., </w:t>
+      </w:r>
+      <w:proofErr w:type="spellStart"/>
+      <w:r>
+        <w:rPr>
+          <w:rFonts w:ascii="Times New Roman" w:hAnsi="Times New Roman" w:cs="Times New Roman"/>
+          <w:sz w:val="24"/>
+          <w:szCs w:val="24"/>
+        </w:rPr>
+        <w:t>Bennnett</w:t>
+      </w:r>
+      <w:proofErr w:type="spellEnd"/>
+      <w:r>
+        <w:rPr>
+          <w:rFonts w:ascii="Times New Roman" w:hAnsi="Times New Roman" w:cs="Times New Roman"/>
+          <w:sz w:val="24"/>
+          <w:szCs w:val="24"/>
+        </w:rPr>
+        <w:t xml:space="preserve">, A., </w:t>
+      </w:r>
+      <w:proofErr w:type="spellStart"/>
+      <w:r>
+        <w:rPr>
+          <w:rFonts w:ascii="Times New Roman" w:hAnsi="Times New Roman" w:cs="Times New Roman"/>
+          <w:sz w:val="24"/>
+          <w:szCs w:val="24"/>
+        </w:rPr>
+        <w:t>Walsman</w:t>
+      </w:r>
+      <w:proofErr w:type="spellEnd"/>
+      <w:r>
+        <w:rPr>
+          <w:rFonts w:ascii="Times New Roman" w:hAnsi="Times New Roman" w:cs="Times New Roman"/>
+          <w:sz w:val="24"/>
+          <w:szCs w:val="24"/>
+        </w:rPr>
+        <w:t xml:space="preserve">, A., Bisk, Y., &amp; </w:t>
+      </w:r>
+      <w:proofErr w:type="spellStart"/>
+      <w:r>
+        <w:rPr>
+          <w:rFonts w:ascii="Times New Roman" w:hAnsi="Times New Roman" w:cs="Times New Roman"/>
+          <w:sz w:val="24"/>
+          <w:szCs w:val="24"/>
+        </w:rPr>
+        <w:t>Artzi</w:t>
+      </w:r>
+      <w:proofErr w:type="spellEnd"/>
+      <w:r>
+        <w:rPr>
+          <w:rFonts w:ascii="Times New Roman" w:hAnsi="Times New Roman" w:cs="Times New Roman"/>
+          <w:sz w:val="24"/>
+          <w:szCs w:val="24"/>
+        </w:rPr>
+        <w:t xml:space="preserve">, Y. (2018). </w:t>
+      </w:r>
+      <w:r>
+        <w:rPr>
+          <w:rFonts w:ascii="Times New Roman" w:hAnsi="Times New Roman" w:cs="Times New Roman"/>
+          <w:b/>
+          <w:sz w:val="24"/>
+          <w:szCs w:val="24"/>
+        </w:rPr>
+        <w:t>CHALET: Cornell house agent learning environment.</w:t>
+      </w:r>
+      <w:r>
+        <w:rPr>
+          <w:rFonts w:ascii="Times New Roman" w:hAnsi="Times New Roman" w:cs="Times New Roman"/>
+          <w:sz w:val="24"/>
+          <w:szCs w:val="24"/>
+        </w:rPr>
+        <w:t xml:space="preserve"> </w:t>
+      </w:r>
+      <w:proofErr w:type="spellStart"/>
+      <w:r>
+        <w:rPr>
+          <w:rFonts w:ascii="Times New Roman" w:hAnsi="Times New Roman" w:cs="Times New Roman"/>
+          <w:sz w:val="24"/>
+          <w:szCs w:val="24"/>
+        </w:rPr>
+        <w:t>arXiv</w:t>
+      </w:r>
+      <w:proofErr w:type="spellEnd"/>
+      <w:r>
+        <w:rPr>
+          <w:rFonts w:ascii="Times New Roman" w:hAnsi="Times New Roman" w:cs="Times New Roman"/>
+          <w:sz w:val="24"/>
+          <w:szCs w:val="24"/>
+        </w:rPr>
+        <w:t xml:space="preserve"> preprint arXiv:1801.07357.</w:t>
+      </w:r>
+    </w:p>
+    <w:p>
+      <w:pPr>
+        <w:tabs>
+          <w:tab w:val="right" w:pos="10800"/>
+        </w:tabs>
+        <w:spacing w:after="0" w:line="240" w:lineRule="auto"/>
+        <w:rPr>
+          <w:rFonts w:ascii="Times New Roman" w:hAnsi="Times New Roman" w:cs="Times New Roman"/>
+          <w:sz w:val="24"/>
+          <w:szCs w:val="24"/>
+        </w:rPr>
+      </w:pPr>
+    </w:p>
+    <w:p>
+      <w:pPr>
+        <w:widowControl w:val="0"/>
+        <w:pBdr>
+          <w:bottom w:val="single" w:sz="12" w:space="1" w:color="auto"/>
+        </w:pBdr>
+        <w:overflowPunct w:val="0"/>
+        <w:autoSpaceDE w:val="0"/>
+        <w:autoSpaceDN w:val="0"/>
+        <w:adjustRightInd w:val="0"/>
+        <w:spacing w:after="0" w:line="240" w:lineRule="auto"/>
+        <w:outlineLvl w:val="0"/>
         <w:rPr>
           <w:rFonts w:ascii="Times New Roman" w:hAnsi="Times New Roman"/>
           <w:b/>
           <w:bCs/>
           <w:iCs/>
           <w:kern w:val="28"/>
-          <w:sz w:val="23"/>
-          <w:szCs w:val="23"/>
-        </w:rPr>
-        <w:t>PROJECTS</w:t>
+          <w:sz w:val="24"/>
+          <w:szCs w:val="24"/>
+        </w:rPr>
+      </w:pPr>
+      <w:r>
+        <w:rPr>
+          <w:rFonts w:ascii="Times New Roman" w:hAnsi="Times New Roman"/>
+          <w:b/>
+          <w:bCs/>
+          <w:iCs/>
+          <w:kern w:val="28"/>
+          <w:sz w:val="24"/>
+          <w:szCs w:val="24"/>
+        </w:rPr>
+        <w:t>AWARDS</w:t>
       </w:r>
     </w:p>
     <w:p>
@@ -1440,948 +1739,17 @@
         <w:spacing w:after="0" w:line="240" w:lineRule="auto"/>
         <w:rPr>
           <w:rFonts w:ascii="Times New Roman" w:hAnsi="Times New Roman" w:cs="Times New Roman"/>
-          <w:sz w:val="23"/>
-          <w:szCs w:val="23"/>
-        </w:rPr>
-      </w:pPr>
-      <w:r>
-        <w:rPr>
-          <w:rFonts w:ascii="Times New Roman" w:hAnsi="Times New Roman" w:cs="Times New Roman"/>
-          <w:b/>
-          <w:sz w:val="23"/>
-          <w:szCs w:val="23"/>
-        </w:rPr>
-        <w:t xml:space="preserve">CUNY </w:t>
-      </w:r>
-      <w:proofErr w:type="spellStart"/>
-      <w:r>
-        <w:rPr>
-          <w:rFonts w:ascii="Times New Roman" w:hAnsi="Times New Roman" w:cs="Times New Roman"/>
-          <w:b/>
-          <w:sz w:val="23"/>
-          <w:szCs w:val="23"/>
-        </w:rPr>
-        <w:t>Hackathon</w:t>
-      </w:r>
-      <w:proofErr w:type="spellEnd"/>
-      <w:r>
-        <w:rPr>
-          <w:rFonts w:ascii="Times New Roman" w:hAnsi="Times New Roman" w:cs="Times New Roman"/>
-          <w:b/>
-          <w:sz w:val="23"/>
-          <w:szCs w:val="23"/>
-        </w:rPr>
-        <w:t xml:space="preserve">- </w:t>
-      </w:r>
-      <w:proofErr w:type="spellStart"/>
-      <w:r>
-        <w:rPr>
-          <w:rFonts w:ascii="Times New Roman" w:hAnsi="Times New Roman" w:cs="Times New Roman"/>
-          <w:b/>
-          <w:sz w:val="23"/>
-          <w:szCs w:val="23"/>
-        </w:rPr>
-        <w:t>Cubeball</w:t>
-      </w:r>
-      <w:proofErr w:type="spellEnd"/>
-      <w:r>
-        <w:rPr>
-          <w:rFonts w:ascii="Times New Roman" w:hAnsi="Times New Roman" w:cs="Times New Roman"/>
-          <w:b/>
-          <w:sz w:val="23"/>
-          <w:szCs w:val="23"/>
-        </w:rPr>
-        <w:t xml:space="preserve"> (3</w:t>
-      </w:r>
-      <w:r>
-        <w:rPr>
-          <w:rFonts w:ascii="Times New Roman" w:hAnsi="Times New Roman" w:cs="Times New Roman"/>
-          <w:b/>
-          <w:sz w:val="23"/>
-          <w:szCs w:val="23"/>
-          <w:vertAlign w:val="superscript"/>
-        </w:rPr>
-        <w:t>rd</w:t>
-      </w:r>
-      <w:r>
-        <w:rPr>
-          <w:rFonts w:ascii="Times New Roman" w:hAnsi="Times New Roman" w:cs="Times New Roman"/>
-          <w:b/>
-          <w:sz w:val="23"/>
-          <w:szCs w:val="23"/>
-        </w:rPr>
-        <w:t xml:space="preserve"> place)</w:t>
-      </w:r>
-      <w:r>
-        <w:rPr>
-          <w:rFonts w:ascii="Times New Roman" w:hAnsi="Times New Roman" w:cs="Times New Roman"/>
-          <w:b/>
-          <w:sz w:val="23"/>
-          <w:szCs w:val="23"/>
-        </w:rPr>
-        <w:t>:</w:t>
-      </w:r>
-      <w:r>
-        <w:rPr>
-          <w:rFonts w:ascii="Times New Roman" w:hAnsi="Times New Roman" w:cs="Times New Roman"/>
-          <w:sz w:val="23"/>
-          <w:szCs w:val="23"/>
-        </w:rPr>
-        <w:t xml:space="preserve"> </w:t>
-      </w:r>
-      <w:hyperlink r:id="rId10" w:history="1">
-        <w:r>
-          <w:rPr>
-            <w:rStyle w:val="Hyperlink"/>
-            <w:rFonts w:ascii="Times New Roman" w:hAnsi="Times New Roman" w:cs="Times New Roman"/>
-            <w:sz w:val="23"/>
-            <w:szCs w:val="23"/>
-          </w:rPr>
-          <w:t>https://github.com/psuong/cubeball</w:t>
-        </w:r>
-      </w:hyperlink>
-      <w:r>
-        <w:rPr>
-          <w:rFonts w:ascii="Times New Roman" w:hAnsi="Times New Roman" w:cs="Times New Roman"/>
-          <w:sz w:val="23"/>
-          <w:szCs w:val="23"/>
-        </w:rPr>
-        <w:t xml:space="preserve"> </w:t>
-      </w:r>
-    </w:p>
-    <w:p>
-      <w:pPr>
-        <w:tabs>
-          <w:tab w:val="right" w:pos="10800"/>
-        </w:tabs>
-        <w:spacing w:after="0" w:line="240" w:lineRule="auto"/>
-        <w:rPr>
-          <w:rFonts w:ascii="Times New Roman" w:hAnsi="Times New Roman" w:cs="Times New Roman"/>
-          <w:sz w:val="23"/>
-          <w:szCs w:val="23"/>
-        </w:rPr>
-      </w:pPr>
-      <w:r>
-        <w:rPr>
-          <w:rFonts w:ascii="Times New Roman" w:hAnsi="Times New Roman" w:cs="Times New Roman"/>
-          <w:sz w:val="23"/>
-          <w:szCs w:val="23"/>
-        </w:rPr>
-        <w:t>Oct 15- 16, 2016</w:t>
-      </w:r>
-    </w:p>
-    <w:p>
-      <w:pPr>
-        <w:pStyle w:val="ListParagraph"/>
-        <w:numPr>
-          <w:ilvl w:val="0"/>
-          <w:numId w:val="38"/>
-        </w:numPr>
-        <w:tabs>
-          <w:tab w:val="right" w:pos="10800"/>
-        </w:tabs>
-        <w:spacing w:after="0" w:line="240" w:lineRule="auto"/>
-        <w:rPr>
-          <w:rFonts w:ascii="Times New Roman" w:hAnsi="Times New Roman" w:cs="Times New Roman"/>
-          <w:sz w:val="23"/>
-          <w:szCs w:val="23"/>
-        </w:rPr>
-      </w:pPr>
-      <w:r>
-        <w:rPr>
-          <w:rFonts w:ascii="Times New Roman" w:hAnsi="Times New Roman" w:cs="Times New Roman"/>
-          <w:sz w:val="23"/>
-          <w:szCs w:val="23"/>
-        </w:rPr>
-        <w:t>Generated playing field and players at runtime</w:t>
-      </w:r>
-      <w:r>
-        <w:rPr>
-          <w:rFonts w:ascii="Times New Roman" w:hAnsi="Times New Roman" w:cs="Times New Roman"/>
-          <w:sz w:val="23"/>
-          <w:szCs w:val="23"/>
-        </w:rPr>
-        <w:t xml:space="preserve"> </w:t>
-      </w:r>
-      <w:r>
-        <w:rPr>
-          <w:rFonts w:ascii="Times New Roman" w:hAnsi="Times New Roman" w:cs="Times New Roman"/>
-          <w:sz w:val="23"/>
-          <w:szCs w:val="23"/>
-        </w:rPr>
-        <w:t>for a multiplayer (2-8) soccer game in Unity</w:t>
-      </w:r>
-    </w:p>
-    <w:p>
-      <w:pPr>
-        <w:pStyle w:val="ListParagraph"/>
-        <w:numPr>
-          <w:ilvl w:val="0"/>
-          <w:numId w:val="38"/>
-        </w:numPr>
-        <w:tabs>
-          <w:tab w:val="right" w:pos="10800"/>
-        </w:tabs>
-        <w:spacing w:after="0" w:line="240" w:lineRule="auto"/>
-        <w:rPr>
-          <w:rFonts w:ascii="Times New Roman" w:hAnsi="Times New Roman" w:cs="Times New Roman"/>
-          <w:sz w:val="23"/>
-          <w:szCs w:val="23"/>
-        </w:rPr>
-      </w:pPr>
-      <w:r>
-        <w:rPr>
-          <w:rFonts w:ascii="Times New Roman" w:hAnsi="Times New Roman" w:cs="Times New Roman"/>
-          <w:sz w:val="23"/>
-          <w:szCs w:val="23"/>
-        </w:rPr>
-        <w:t>Dev</w:t>
-      </w:r>
-      <w:r>
-        <w:rPr>
-          <w:rFonts w:ascii="Times New Roman" w:hAnsi="Times New Roman" w:cs="Times New Roman"/>
-          <w:sz w:val="23"/>
-          <w:szCs w:val="23"/>
-        </w:rPr>
-        <w:t xml:space="preserve">eloped </w:t>
-      </w:r>
-      <w:r>
-        <w:rPr>
-          <w:rFonts w:ascii="Times New Roman" w:hAnsi="Times New Roman" w:cs="Times New Roman"/>
-          <w:sz w:val="23"/>
-          <w:szCs w:val="23"/>
-        </w:rPr>
-        <w:t xml:space="preserve">system to handle synchronous player movement  </w:t>
-      </w:r>
-    </w:p>
-    <w:p>
-      <w:pPr>
-        <w:tabs>
-          <w:tab w:val="right" w:pos="10800"/>
-        </w:tabs>
-        <w:spacing w:after="0" w:line="240" w:lineRule="auto"/>
-        <w:rPr>
-          <w:rFonts w:ascii="Times New Roman" w:hAnsi="Times New Roman" w:cs="Times New Roman"/>
-          <w:sz w:val="23"/>
-          <w:szCs w:val="23"/>
-        </w:rPr>
-      </w:pPr>
-      <w:proofErr w:type="spellStart"/>
-      <w:r>
-        <w:rPr>
-          <w:rFonts w:ascii="Times New Roman" w:hAnsi="Times New Roman" w:cs="Times New Roman"/>
-          <w:b/>
-          <w:sz w:val="23"/>
-          <w:szCs w:val="23"/>
-        </w:rPr>
-        <w:t>HackBU</w:t>
-      </w:r>
-      <w:proofErr w:type="spellEnd"/>
-      <w:r>
-        <w:rPr>
-          <w:rFonts w:ascii="Times New Roman" w:hAnsi="Times New Roman" w:cs="Times New Roman"/>
-          <w:b/>
-          <w:sz w:val="23"/>
-          <w:szCs w:val="23"/>
-        </w:rPr>
-        <w:t>- Viacom Dora</w:t>
-      </w:r>
-      <w:r>
-        <w:rPr>
-          <w:rFonts w:ascii="Times New Roman" w:hAnsi="Times New Roman" w:cs="Times New Roman"/>
-          <w:b/>
-          <w:sz w:val="23"/>
-          <w:szCs w:val="23"/>
-        </w:rPr>
-        <w:t xml:space="preserve"> (</w:t>
-      </w:r>
-      <w:r>
-        <w:rPr>
-          <w:rFonts w:ascii="Times New Roman" w:hAnsi="Times New Roman" w:cs="Times New Roman"/>
-          <w:b/>
-          <w:sz w:val="23"/>
-          <w:szCs w:val="23"/>
-        </w:rPr>
-        <w:t>2</w:t>
-      </w:r>
-      <w:r>
-        <w:rPr>
-          <w:rFonts w:ascii="Times New Roman" w:hAnsi="Times New Roman" w:cs="Times New Roman"/>
-          <w:b/>
-          <w:sz w:val="23"/>
-          <w:szCs w:val="23"/>
-          <w:vertAlign w:val="superscript"/>
-        </w:rPr>
-        <w:t>nd</w:t>
-      </w:r>
-      <w:r>
-        <w:rPr>
-          <w:rFonts w:ascii="Times New Roman" w:hAnsi="Times New Roman" w:cs="Times New Roman"/>
-          <w:b/>
-          <w:sz w:val="23"/>
-          <w:szCs w:val="23"/>
-        </w:rPr>
-        <w:t xml:space="preserve"> place </w:t>
-      </w:r>
-      <w:r>
-        <w:rPr>
-          <w:rFonts w:ascii="Times New Roman" w:hAnsi="Times New Roman" w:cs="Times New Roman"/>
-          <w:b/>
-          <w:sz w:val="23"/>
-          <w:szCs w:val="23"/>
-        </w:rPr>
-        <w:t>Best Media Related Hack</w:t>
-      </w:r>
-      <w:r>
-        <w:rPr>
-          <w:rFonts w:ascii="Times New Roman" w:hAnsi="Times New Roman" w:cs="Times New Roman"/>
-          <w:b/>
-          <w:sz w:val="23"/>
-          <w:szCs w:val="23"/>
-        </w:rPr>
-        <w:t>)</w:t>
-      </w:r>
-      <w:r>
-        <w:rPr>
-          <w:rFonts w:ascii="Times New Roman" w:hAnsi="Times New Roman" w:cs="Times New Roman"/>
-          <w:b/>
-          <w:sz w:val="23"/>
-          <w:szCs w:val="23"/>
-        </w:rPr>
-        <w:t>:</w:t>
-      </w:r>
-      <w:r>
-        <w:rPr>
-          <w:sz w:val="23"/>
-          <w:szCs w:val="23"/>
-        </w:rPr>
-        <w:t xml:space="preserve"> </w:t>
-      </w:r>
-      <w:hyperlink r:id="rId11" w:history="1">
-        <w:r>
-          <w:rPr>
-            <w:rStyle w:val="Hyperlink"/>
-            <w:rFonts w:ascii="Times New Roman" w:hAnsi="Times New Roman" w:cs="Times New Roman"/>
-            <w:sz w:val="23"/>
-            <w:szCs w:val="23"/>
-          </w:rPr>
-          <w:t>https://github.com/psuong/viacom-dora</w:t>
-        </w:r>
-      </w:hyperlink>
-      <w:r>
-        <w:rPr>
-          <w:rFonts w:ascii="Times New Roman" w:hAnsi="Times New Roman" w:cs="Times New Roman"/>
-          <w:sz w:val="23"/>
-          <w:szCs w:val="23"/>
-        </w:rPr>
-        <w:t xml:space="preserve"> </w:t>
-      </w:r>
-    </w:p>
-    <w:p>
-      <w:pPr>
-        <w:tabs>
-          <w:tab w:val="right" w:pos="10800"/>
-        </w:tabs>
-        <w:spacing w:after="0" w:line="240" w:lineRule="auto"/>
-        <w:rPr>
-          <w:rFonts w:ascii="Times New Roman" w:hAnsi="Times New Roman" w:cs="Times New Roman"/>
-          <w:sz w:val="23"/>
-          <w:szCs w:val="23"/>
-        </w:rPr>
-      </w:pPr>
-      <w:r>
-        <w:rPr>
-          <w:rFonts w:ascii="Times New Roman" w:hAnsi="Times New Roman" w:cs="Times New Roman"/>
-          <w:sz w:val="23"/>
-          <w:szCs w:val="23"/>
-        </w:rPr>
-        <w:t>Feb 13-14, 2016</w:t>
-      </w:r>
-    </w:p>
-    <w:p>
-      <w:pPr>
-        <w:pStyle w:val="ListParagraph"/>
-        <w:numPr>
-          <w:ilvl w:val="0"/>
-          <w:numId w:val="36"/>
-        </w:numPr>
-        <w:tabs>
-          <w:tab w:val="right" w:pos="10800"/>
-        </w:tabs>
-        <w:spacing w:after="0" w:line="240" w:lineRule="auto"/>
-        <w:rPr>
-          <w:rFonts w:ascii="Times New Roman" w:hAnsi="Times New Roman" w:cs="Times New Roman"/>
-          <w:sz w:val="23"/>
-          <w:szCs w:val="23"/>
-        </w:rPr>
-      </w:pPr>
-      <w:r>
-        <w:rPr>
-          <w:rFonts w:ascii="Times New Roman" w:hAnsi="Times New Roman" w:cs="Times New Roman"/>
-          <w:sz w:val="23"/>
-          <w:szCs w:val="23"/>
-        </w:rPr>
-        <w:t>W</w:t>
-      </w:r>
-      <w:r>
-        <w:rPr>
-          <w:rFonts w:ascii="Times New Roman" w:hAnsi="Times New Roman" w:cs="Times New Roman"/>
-          <w:sz w:val="23"/>
-          <w:szCs w:val="23"/>
-        </w:rPr>
-        <w:t>orked</w:t>
-      </w:r>
-      <w:r>
-        <w:rPr>
-          <w:rFonts w:ascii="Times New Roman" w:hAnsi="Times New Roman" w:cs="Times New Roman"/>
-          <w:sz w:val="23"/>
-          <w:szCs w:val="23"/>
-        </w:rPr>
-        <w:t xml:space="preserve"> on visuals and UI</w:t>
-      </w:r>
-      <w:r>
-        <w:rPr>
-          <w:rFonts w:ascii="Times New Roman" w:hAnsi="Times New Roman" w:cs="Times New Roman"/>
-          <w:sz w:val="23"/>
-          <w:szCs w:val="23"/>
-        </w:rPr>
-        <w:t xml:space="preserve"> for ed</w:t>
-      </w:r>
-      <w:r>
-        <w:rPr>
-          <w:rFonts w:ascii="Times New Roman" w:hAnsi="Times New Roman" w:cs="Times New Roman"/>
-          <w:sz w:val="23"/>
-          <w:szCs w:val="23"/>
-        </w:rPr>
-        <w:t xml:space="preserve">ucational Dora the Explorer Game developed using </w:t>
-      </w:r>
-      <w:proofErr w:type="spellStart"/>
-      <w:r>
-        <w:rPr>
-          <w:rFonts w:ascii="Times New Roman" w:hAnsi="Times New Roman" w:cs="Times New Roman"/>
-          <w:sz w:val="23"/>
-          <w:szCs w:val="23"/>
-        </w:rPr>
-        <w:t>Monobehaviour</w:t>
-      </w:r>
-      <w:proofErr w:type="spellEnd"/>
-      <w:r>
-        <w:rPr>
-          <w:rFonts w:ascii="Times New Roman" w:hAnsi="Times New Roman" w:cs="Times New Roman"/>
-          <w:sz w:val="23"/>
-          <w:szCs w:val="23"/>
-        </w:rPr>
-        <w:t xml:space="preserve"> and C# with Unity2D</w:t>
-      </w:r>
-    </w:p>
-    <w:p>
-      <w:pPr>
-        <w:tabs>
-          <w:tab w:val="right" w:pos="10800"/>
-        </w:tabs>
-        <w:spacing w:after="0" w:line="240" w:lineRule="auto"/>
-        <w:rPr>
-          <w:rStyle w:val="Hyperlink"/>
-          <w:rFonts w:ascii="Times New Roman" w:hAnsi="Times New Roman" w:cs="Times New Roman"/>
-          <w:sz w:val="23"/>
-          <w:szCs w:val="23"/>
-        </w:rPr>
-      </w:pPr>
-      <w:proofErr w:type="spellStart"/>
-      <w:r>
-        <w:rPr>
-          <w:rFonts w:ascii="Times New Roman" w:hAnsi="Times New Roman" w:cs="Times New Roman"/>
-          <w:b/>
-          <w:sz w:val="23"/>
-          <w:szCs w:val="23"/>
-        </w:rPr>
-        <w:t>GameDev</w:t>
-      </w:r>
-      <w:proofErr w:type="spellEnd"/>
-      <w:r>
-        <w:rPr>
-          <w:rFonts w:ascii="Times New Roman" w:hAnsi="Times New Roman" w:cs="Times New Roman"/>
-          <w:b/>
-          <w:sz w:val="23"/>
-          <w:szCs w:val="23"/>
-        </w:rPr>
-        <w:t xml:space="preserve">- </w:t>
-      </w:r>
-      <w:r>
-        <w:rPr>
-          <w:rFonts w:ascii="Times New Roman" w:hAnsi="Times New Roman" w:cs="Times New Roman"/>
-          <w:b/>
-          <w:sz w:val="23"/>
-          <w:szCs w:val="23"/>
-        </w:rPr>
-        <w:t>Battle Blocks Royale</w:t>
-      </w:r>
-      <w:r>
-        <w:rPr>
-          <w:rFonts w:ascii="Times New Roman" w:hAnsi="Times New Roman" w:cs="Times New Roman"/>
-          <w:b/>
-          <w:sz w:val="23"/>
-          <w:szCs w:val="23"/>
-        </w:rPr>
-        <w:t>:</w:t>
-      </w:r>
-      <w:r>
-        <w:rPr>
-          <w:rFonts w:ascii="Times New Roman" w:hAnsi="Times New Roman" w:cs="Times New Roman"/>
-          <w:b/>
-          <w:sz w:val="23"/>
-          <w:szCs w:val="23"/>
-        </w:rPr>
-        <w:t xml:space="preserve"> </w:t>
-      </w:r>
-      <w:hyperlink r:id="rId12" w:history="1">
-        <w:r>
-          <w:rPr>
-            <w:rStyle w:val="Hyperlink"/>
-            <w:rFonts w:ascii="Times New Roman" w:hAnsi="Times New Roman" w:cs="Times New Roman"/>
-            <w:sz w:val="23"/>
-            <w:szCs w:val="23"/>
-          </w:rPr>
-          <w:t>https://bitbucket.org/psuong01/battle-blocks-royale</w:t>
-        </w:r>
-      </w:hyperlink>
-    </w:p>
-    <w:p>
-      <w:pPr>
-        <w:tabs>
-          <w:tab w:val="right" w:pos="10800"/>
-        </w:tabs>
-        <w:spacing w:after="0" w:line="240" w:lineRule="auto"/>
-        <w:rPr>
-          <w:rFonts w:ascii="Times New Roman" w:hAnsi="Times New Roman" w:cs="Times New Roman"/>
-          <w:sz w:val="23"/>
-          <w:szCs w:val="23"/>
-        </w:rPr>
-      </w:pPr>
-      <w:r>
-        <w:rPr>
-          <w:rFonts w:ascii="Times New Roman" w:hAnsi="Times New Roman" w:cs="Times New Roman"/>
-          <w:sz w:val="23"/>
-          <w:szCs w:val="23"/>
-        </w:rPr>
-        <w:t xml:space="preserve">Oct 2015 – Dec </w:t>
-      </w:r>
-      <w:r>
-        <w:rPr>
-          <w:rFonts w:ascii="Times New Roman" w:hAnsi="Times New Roman" w:cs="Times New Roman"/>
-          <w:sz w:val="23"/>
-          <w:szCs w:val="23"/>
-        </w:rPr>
-        <w:t>2015</w:t>
-      </w:r>
-    </w:p>
-    <w:p>
-      <w:pPr>
-        <w:pStyle w:val="ListParagraph"/>
-        <w:numPr>
-          <w:ilvl w:val="0"/>
-          <w:numId w:val="35"/>
-        </w:numPr>
-        <w:tabs>
-          <w:tab w:val="right" w:pos="10800"/>
-        </w:tabs>
-        <w:spacing w:after="0" w:line="240" w:lineRule="auto"/>
-        <w:rPr>
-          <w:rFonts w:ascii="Times New Roman" w:hAnsi="Times New Roman" w:cs="Times New Roman"/>
-          <w:sz w:val="23"/>
-          <w:szCs w:val="23"/>
-        </w:rPr>
-      </w:pPr>
-      <w:r>
-        <w:rPr>
-          <w:rFonts w:ascii="Times New Roman" w:hAnsi="Times New Roman" w:cs="Times New Roman"/>
-          <w:sz w:val="23"/>
-          <w:szCs w:val="23"/>
-        </w:rPr>
-        <w:t>W</w:t>
-      </w:r>
-      <w:r>
-        <w:rPr>
-          <w:rFonts w:ascii="Times New Roman" w:hAnsi="Times New Roman" w:cs="Times New Roman"/>
-          <w:sz w:val="23"/>
-          <w:szCs w:val="23"/>
-        </w:rPr>
-        <w:t xml:space="preserve">orked on particle systems, UI and backend system design for a modular </w:t>
-      </w:r>
-      <w:r>
-        <w:rPr>
-          <w:rFonts w:ascii="Times New Roman" w:hAnsi="Times New Roman" w:cs="Times New Roman"/>
-          <w:sz w:val="23"/>
-          <w:szCs w:val="23"/>
-        </w:rPr>
-        <w:t xml:space="preserve">UI </w:t>
-      </w:r>
-      <w:r>
-        <w:rPr>
-          <w:rFonts w:ascii="Times New Roman" w:hAnsi="Times New Roman" w:cs="Times New Roman"/>
-          <w:sz w:val="23"/>
-          <w:szCs w:val="23"/>
-        </w:rPr>
-        <w:t xml:space="preserve">framework </w:t>
-      </w:r>
-    </w:p>
-    <w:p>
-      <w:pPr>
-        <w:pStyle w:val="ListParagraph"/>
-        <w:numPr>
-          <w:ilvl w:val="0"/>
-          <w:numId w:val="35"/>
-        </w:numPr>
-        <w:tabs>
-          <w:tab w:val="right" w:pos="10800"/>
-        </w:tabs>
-        <w:spacing w:after="0" w:line="240" w:lineRule="auto"/>
-        <w:rPr>
-          <w:rFonts w:ascii="Times New Roman" w:hAnsi="Times New Roman" w:cs="Times New Roman"/>
-          <w:sz w:val="23"/>
-          <w:szCs w:val="23"/>
-        </w:rPr>
-      </w:pPr>
-      <w:r>
-        <w:rPr>
-          <w:rFonts w:ascii="Times New Roman" w:hAnsi="Times New Roman" w:cs="Times New Roman"/>
-          <w:sz w:val="23"/>
-          <w:szCs w:val="23"/>
-        </w:rPr>
-        <w:t xml:space="preserve">Developed event system to handle health and power-ups </w:t>
-      </w:r>
-    </w:p>
-    <w:p>
-      <w:pPr>
-        <w:pStyle w:val="ListParagraph"/>
-        <w:numPr>
-          <w:ilvl w:val="0"/>
-          <w:numId w:val="35"/>
-        </w:numPr>
-        <w:tabs>
-          <w:tab w:val="right" w:pos="10800"/>
-        </w:tabs>
-        <w:spacing w:after="0" w:line="240" w:lineRule="auto"/>
-        <w:rPr>
-          <w:rFonts w:ascii="Times New Roman" w:hAnsi="Times New Roman" w:cs="Times New Roman"/>
-          <w:sz w:val="23"/>
-          <w:szCs w:val="23"/>
-        </w:rPr>
-      </w:pPr>
-      <w:r>
-        <w:rPr>
-          <w:rFonts w:ascii="Times New Roman" w:hAnsi="Times New Roman" w:cs="Times New Roman"/>
-          <w:sz w:val="23"/>
-          <w:szCs w:val="23"/>
-        </w:rPr>
-        <w:t xml:space="preserve">Improved player spawning to be scalable and </w:t>
-      </w:r>
-      <w:r>
-        <w:rPr>
-          <w:rFonts w:ascii="Times New Roman" w:hAnsi="Times New Roman" w:cs="Times New Roman"/>
-          <w:sz w:val="23"/>
-          <w:szCs w:val="23"/>
-        </w:rPr>
-        <w:t>set at runtime</w:t>
-      </w:r>
-    </w:p>
-    <w:p>
-      <w:pPr>
-        <w:spacing w:after="0" w:line="240" w:lineRule="auto"/>
-        <w:rPr>
-          <w:rFonts w:ascii="Times New Roman" w:hAnsi="Times New Roman" w:cs="Times New Roman"/>
-        </w:rPr>
-      </w:pPr>
-    </w:p>
-    <w:p>
-      <w:pPr>
-        <w:pBdr>
-          <w:bottom w:val="single" w:sz="6" w:space="1" w:color="auto"/>
-        </w:pBdr>
-        <w:spacing w:after="0" w:line="240" w:lineRule="auto"/>
-        <w:rPr>
-          <w:rFonts w:ascii="Times New Roman" w:hAnsi="Times New Roman" w:cs="Times New Roman"/>
-          <w:b/>
-          <w:sz w:val="23"/>
-          <w:szCs w:val="23"/>
-        </w:rPr>
-      </w:pPr>
-      <w:r>
-        <w:rPr>
-          <w:rFonts w:ascii="Times New Roman" w:hAnsi="Times New Roman" w:cs="Times New Roman"/>
-          <w:b/>
-          <w:sz w:val="23"/>
-          <w:szCs w:val="23"/>
-        </w:rPr>
-        <w:t>ACTIVITIES</w:t>
-      </w:r>
-    </w:p>
-    <w:p>
-      <w:pPr>
-        <w:tabs>
-          <w:tab w:val="right" w:pos="10800"/>
-        </w:tabs>
-        <w:spacing w:after="0" w:line="240" w:lineRule="auto"/>
-        <w:rPr>
-          <w:rFonts w:ascii="Times New Roman" w:hAnsi="Times New Roman" w:cs="Times New Roman"/>
-          <w:b/>
-          <w:sz w:val="23"/>
-          <w:szCs w:val="23"/>
-        </w:rPr>
-      </w:pPr>
-      <w:r>
-        <w:rPr>
-          <w:rFonts w:ascii="Times New Roman" w:hAnsi="Times New Roman" w:cs="Times New Roman"/>
-          <w:b/>
-          <w:sz w:val="23"/>
-          <w:szCs w:val="23"/>
-        </w:rPr>
-        <w:t>Association for Computing Machinery E-Board at City College of New York</w:t>
-      </w:r>
-      <w:r>
-        <w:rPr>
-          <w:rFonts w:ascii="Times New Roman" w:hAnsi="Times New Roman" w:cs="Times New Roman"/>
-          <w:b/>
-          <w:sz w:val="23"/>
-          <w:szCs w:val="23"/>
-        </w:rPr>
-        <w:tab/>
-      </w:r>
-    </w:p>
-    <w:p>
-      <w:pPr>
-        <w:tabs>
-          <w:tab w:val="right" w:pos="10800"/>
-        </w:tabs>
-        <w:spacing w:after="0" w:line="240" w:lineRule="auto"/>
-        <w:rPr>
-          <w:rFonts w:ascii="Times New Roman" w:hAnsi="Times New Roman" w:cs="Times New Roman"/>
-          <w:sz w:val="23"/>
-          <w:szCs w:val="23"/>
-        </w:rPr>
-      </w:pPr>
-      <w:r>
-        <w:rPr>
-          <w:rFonts w:ascii="Times New Roman" w:hAnsi="Times New Roman" w:cs="Times New Roman"/>
-          <w:sz w:val="23"/>
-          <w:szCs w:val="23"/>
-        </w:rPr>
-        <w:t>Dec 2015 – May 2017</w:t>
-      </w:r>
-      <w:r>
-        <w:rPr>
-          <w:rFonts w:ascii="Times New Roman" w:hAnsi="Times New Roman" w:cs="Times New Roman"/>
-          <w:b/>
-          <w:i/>
-          <w:sz w:val="23"/>
-          <w:szCs w:val="23"/>
-        </w:rPr>
-        <w:tab/>
-      </w:r>
-      <w:r>
-        <w:rPr>
-          <w:rFonts w:ascii="Times New Roman" w:hAnsi="Times New Roman" w:cs="Times New Roman"/>
-          <w:b/>
-          <w:sz w:val="23"/>
-          <w:szCs w:val="23"/>
-        </w:rPr>
-        <w:tab/>
-      </w:r>
-    </w:p>
-    <w:p>
-      <w:pPr>
-        <w:tabs>
-          <w:tab w:val="right" w:pos="10800"/>
-        </w:tabs>
-        <w:spacing w:after="0" w:line="240" w:lineRule="auto"/>
-        <w:rPr>
-          <w:rFonts w:ascii="Times New Roman" w:hAnsi="Times New Roman" w:cs="Times New Roman"/>
-          <w:sz w:val="23"/>
-          <w:szCs w:val="23"/>
-        </w:rPr>
-      </w:pPr>
-      <w:r>
-        <w:rPr>
-          <w:rFonts w:ascii="Times New Roman" w:hAnsi="Times New Roman" w:cs="Times New Roman"/>
-          <w:sz w:val="23"/>
-          <w:szCs w:val="23"/>
-        </w:rPr>
-        <w:t>Treasurer</w:t>
-      </w:r>
-      <w:r>
-        <w:rPr>
-          <w:rFonts w:ascii="Times New Roman" w:hAnsi="Times New Roman" w:cs="Times New Roman"/>
-          <w:sz w:val="23"/>
-          <w:szCs w:val="23"/>
-        </w:rPr>
-        <w:tab/>
-        <w:t xml:space="preserve"> </w:t>
-      </w:r>
-    </w:p>
-    <w:p>
-      <w:pPr>
-        <w:pStyle w:val="ListParagraph"/>
-        <w:numPr>
-          <w:ilvl w:val="0"/>
-          <w:numId w:val="34"/>
-        </w:numPr>
-        <w:tabs>
-          <w:tab w:val="right" w:pos="10800"/>
-        </w:tabs>
-        <w:spacing w:after="0" w:line="240" w:lineRule="auto"/>
-        <w:rPr>
-          <w:rFonts w:ascii="Times New Roman" w:hAnsi="Times New Roman" w:cs="Times New Roman"/>
-          <w:sz w:val="23"/>
-          <w:szCs w:val="23"/>
-        </w:rPr>
-      </w:pPr>
-      <w:r>
-        <w:rPr>
-          <w:rFonts w:ascii="Times New Roman" w:hAnsi="Times New Roman" w:cs="Times New Roman"/>
-          <w:sz w:val="23"/>
-          <w:szCs w:val="23"/>
-        </w:rPr>
-        <w:t xml:space="preserve">Execute and manage events such as General Meeting, </w:t>
-      </w:r>
-      <w:proofErr w:type="spellStart"/>
-      <w:r>
-        <w:rPr>
-          <w:rFonts w:ascii="Times New Roman" w:hAnsi="Times New Roman" w:cs="Times New Roman"/>
-          <w:sz w:val="23"/>
-          <w:szCs w:val="23"/>
-        </w:rPr>
-        <w:t>Git</w:t>
-      </w:r>
-      <w:proofErr w:type="spellEnd"/>
-      <w:r>
-        <w:rPr>
-          <w:rFonts w:ascii="Times New Roman" w:hAnsi="Times New Roman" w:cs="Times New Roman"/>
-          <w:sz w:val="23"/>
-          <w:szCs w:val="23"/>
-        </w:rPr>
-        <w:t xml:space="preserve"> Workshop, and </w:t>
-      </w:r>
-      <w:proofErr w:type="spellStart"/>
-      <w:r>
-        <w:rPr>
-          <w:rFonts w:ascii="Times New Roman" w:hAnsi="Times New Roman" w:cs="Times New Roman"/>
-          <w:sz w:val="23"/>
-          <w:szCs w:val="23"/>
-        </w:rPr>
-        <w:t>GameDev</w:t>
-      </w:r>
-      <w:proofErr w:type="spellEnd"/>
-    </w:p>
-    <w:p>
-      <w:pPr>
-        <w:tabs>
-          <w:tab w:val="right" w:pos="10800"/>
-        </w:tabs>
-        <w:spacing w:after="0" w:line="240" w:lineRule="auto"/>
-        <w:rPr>
-          <w:rFonts w:ascii="Times New Roman" w:hAnsi="Times New Roman" w:cs="Times New Roman"/>
-          <w:b/>
-          <w:sz w:val="23"/>
-          <w:szCs w:val="23"/>
-        </w:rPr>
-      </w:pPr>
-      <w:r>
-        <w:rPr>
-          <w:rFonts w:ascii="Times New Roman" w:hAnsi="Times New Roman" w:cs="Times New Roman"/>
-          <w:b/>
-          <w:sz w:val="23"/>
-          <w:szCs w:val="23"/>
-        </w:rPr>
-        <w:t>FIRST Lego League Manhattan Qualifier</w:t>
-      </w:r>
-      <w:r>
-        <w:rPr>
-          <w:rFonts w:ascii="Times New Roman" w:hAnsi="Times New Roman" w:cs="Times New Roman"/>
-          <w:b/>
-          <w:sz w:val="23"/>
-          <w:szCs w:val="23"/>
-        </w:rPr>
-        <w:t>- Trash Tre</w:t>
-      </w:r>
-      <w:r>
-        <w:rPr>
-          <w:rFonts w:ascii="Times New Roman" w:hAnsi="Times New Roman" w:cs="Times New Roman"/>
-          <w:b/>
-          <w:sz w:val="23"/>
-          <w:szCs w:val="23"/>
-        </w:rPr>
-        <w:t>k</w:t>
-      </w:r>
-    </w:p>
-    <w:p>
-      <w:pPr>
-        <w:tabs>
-          <w:tab w:val="right" w:pos="10800"/>
-        </w:tabs>
-        <w:spacing w:after="0" w:line="240" w:lineRule="auto"/>
-        <w:rPr>
-          <w:rFonts w:ascii="Times New Roman" w:hAnsi="Times New Roman" w:cs="Times New Roman"/>
-          <w:sz w:val="23"/>
-          <w:szCs w:val="23"/>
-        </w:rPr>
-      </w:pPr>
-      <w:r>
-        <w:rPr>
-          <w:rFonts w:ascii="Times New Roman" w:hAnsi="Times New Roman" w:cs="Times New Roman"/>
-          <w:sz w:val="23"/>
-          <w:szCs w:val="23"/>
-        </w:rPr>
-        <w:t>Project Judge</w:t>
-      </w:r>
-    </w:p>
-    <w:p>
-      <w:pPr>
-        <w:pStyle w:val="ListParagraph"/>
-        <w:numPr>
-          <w:ilvl w:val="0"/>
-          <w:numId w:val="42"/>
-        </w:numPr>
-        <w:tabs>
-          <w:tab w:val="right" w:pos="10800"/>
-        </w:tabs>
-        <w:spacing w:after="0" w:line="240" w:lineRule="auto"/>
-        <w:rPr>
-          <w:rFonts w:ascii="Times New Roman" w:hAnsi="Times New Roman" w:cs="Times New Roman"/>
-          <w:sz w:val="23"/>
-          <w:szCs w:val="23"/>
-        </w:rPr>
-      </w:pPr>
-      <w:r>
-        <w:rPr>
-          <w:rFonts w:ascii="Times New Roman" w:hAnsi="Times New Roman" w:cs="Times New Roman"/>
-          <w:sz w:val="23"/>
-          <w:szCs w:val="23"/>
-        </w:rPr>
-        <w:t xml:space="preserve">Judged </w:t>
-      </w:r>
-      <w:r>
-        <w:rPr>
-          <w:rFonts w:ascii="Times New Roman" w:hAnsi="Times New Roman" w:cs="Times New Roman"/>
-          <w:sz w:val="23"/>
-          <w:szCs w:val="23"/>
-        </w:rPr>
-        <w:t>projects presented by elementary to middle school students that we</w:t>
-      </w:r>
-      <w:r>
-        <w:rPr>
-          <w:rFonts w:ascii="Times New Roman" w:hAnsi="Times New Roman" w:cs="Times New Roman"/>
-          <w:sz w:val="23"/>
-          <w:szCs w:val="23"/>
-        </w:rPr>
-        <w:t>re based on the theme: Trash Tre</w:t>
-      </w:r>
-      <w:r>
-        <w:rPr>
-          <w:rFonts w:ascii="Times New Roman" w:hAnsi="Times New Roman" w:cs="Times New Roman"/>
-          <w:sz w:val="23"/>
-          <w:szCs w:val="23"/>
-        </w:rPr>
-        <w:t>k</w:t>
+          <w:sz w:val="24"/>
+          <w:szCs w:val="24"/>
+        </w:rPr>
+      </w:pPr>
+      <w:r>
+        <w:rPr>
+          <w:rFonts w:ascii="Times New Roman" w:hAnsi="Times New Roman" w:cs="Times New Roman"/>
+          <w:sz w:val="24"/>
+          <w:szCs w:val="24"/>
+        </w:rPr>
+        <w:t xml:space="preserve">CCNY Computer Science Achievement Award </w:t>
       </w:r>
     </w:p>
     <w:sectPr>
@@ -2395,8 +1763,8 @@
 </file>
 
 <file path=word/numbering.xml><?xml version="1.0" encoding="utf-8"?>
-<w:numbering xmlns:wpc="http://schemas.microsoft.com/office/word/2010/wordprocessingCanvas" xmlns:mo="http://schemas.microsoft.com/office/mac/office/2008/main" xmlns:mc="http://schemas.openxmlformats.org/markup-compatibility/2006" xmlns:mv="urn:schemas-microsoft-com:mac:vml" xmlns:o="urn:schemas-microsoft-com:office:office" xmlns:r="http://schemas.openxmlformats.org/officeDocument/2006/relationships" xmlns:m="http://schemas.openxmlformats.org/officeDocument/2006/math" xmlns:v="urn:schemas-microsoft-com:vml" xmlns:wp14="http://schemas.microsoft.com/office/word/2010/wordprocessingDrawing" xmlns:wp="http://schemas.openxmlformats.org/drawingml/2006/wordprocessingDrawing" xmlns:w10="urn:schemas-microsoft-com:office:word" xmlns:w="http://schemas.openxmlformats.org/wordprocessingml/2006/main" xmlns:w14="http://schemas.microsoft.com/office/word/2010/wordml" xmlns:wpg="http://schemas.microsoft.com/office/word/2010/wordprocessingGroup" xmlns:wpi="http://schemas.microsoft.com/office/word/2010/wordprocessingInk" xmlns:wne="http://schemas.microsoft.com/office/word/2006/wordml" xmlns:wps="http://schemas.microsoft.com/office/word/2010/wordprocessingShape" mc:Ignorable="w14 wp14">
-  <w:abstractNum w:abstractNumId="0">
+<w:numbering xmlns:wpc="http://schemas.microsoft.com/office/word/2010/wordprocessingCanvas" xmlns:cx="http://schemas.microsoft.com/office/drawing/2014/chartex" xmlns:cx1="http://schemas.microsoft.com/office/drawing/2015/9/8/chartex" xmlns:cx2="http://schemas.microsoft.com/office/drawing/2015/10/21/chartex" xmlns:cx3="http://schemas.microsoft.com/office/drawing/2016/5/9/chartex" xmlns:cx4="http://schemas.microsoft.com/office/drawing/2016/5/10/chartex" xmlns:cx5="http://schemas.microsoft.com/office/drawing/2016/5/11/chartex" xmlns:cx6="http://schemas.microsoft.com/office/drawing/2016/5/12/chartex" xmlns:cx7="http://schemas.microsoft.com/office/drawing/2016/5/13/chartex" xmlns:cx8="http://schemas.microsoft.com/office/drawing/2016/5/14/chartex" xmlns:mc="http://schemas.openxmlformats.org/markup-compatibility/2006" xmlns:aink="http://schemas.microsoft.com/office/drawing/2016/ink" xmlns:am3d="http://schemas.microsoft.com/office/drawing/2017/model3d" xmlns:o="urn:schemas-microsoft-com:office:office" xmlns:r="http://schemas.openxmlformats.org/officeDocument/2006/relationships" xmlns:m="http://schemas.openxmlformats.org/officeDocument/2006/math" xmlns:v="urn:schemas-microsoft-com:vml" xmlns:wp14="http://schemas.microsoft.com/office/word/2010/wordprocessingDrawing" xmlns:wp="http://schemas.openxmlformats.org/drawingml/2006/wordprocessingDrawing" xmlns:w10="urn:schemas-microsoft-com:office:word" xmlns:w="http://schemas.openxmlformats.org/wordprocessingml/2006/main" xmlns:w14="http://schemas.microsoft.com/office/word/2010/wordml" xmlns:w15="http://schemas.microsoft.com/office/word/2012/wordml" xmlns:w16cid="http://schemas.microsoft.com/office/word/2016/wordml/cid" xmlns:w16se="http://schemas.microsoft.com/office/word/2015/wordml/symex" xmlns:wpg="http://schemas.microsoft.com/office/word/2010/wordprocessingGroup" xmlns:wpi="http://schemas.microsoft.com/office/word/2010/wordprocessingInk" xmlns:wne="http://schemas.microsoft.com/office/word/2006/wordml" xmlns:wps="http://schemas.microsoft.com/office/word/2010/wordprocessingShape" mc:Ignorable="w14 w15 w16se w16cid wp14">
+  <w:abstractNum w:abstractNumId="0" w15:restartNumberingAfterBreak="0">
     <w:nsid w:val="00000001"/>
     <w:multiLevelType w:val="multilevel"/>
     <w:tmpl w:val="00000001"/>
@@ -2536,7 +1904,7 @@
       </w:rPr>
     </w:lvl>
   </w:abstractNum>
-  <w:abstractNum w:abstractNumId="1">
+  <w:abstractNum w:abstractNumId="1" w15:restartNumberingAfterBreak="0">
     <w:nsid w:val="00000002"/>
     <w:multiLevelType w:val="multilevel"/>
     <w:tmpl w:val="00000002"/>
@@ -2676,7 +2044,7 @@
       </w:rPr>
     </w:lvl>
   </w:abstractNum>
-  <w:abstractNum w:abstractNumId="2">
+  <w:abstractNum w:abstractNumId="2" w15:restartNumberingAfterBreak="0">
     <w:nsid w:val="00000003"/>
     <w:multiLevelType w:val="multilevel"/>
     <w:tmpl w:val="00000003"/>
@@ -2816,7 +2184,7 @@
       </w:rPr>
     </w:lvl>
   </w:abstractNum>
-  <w:abstractNum w:abstractNumId="3">
+  <w:abstractNum w:abstractNumId="3" w15:restartNumberingAfterBreak="0">
     <w:nsid w:val="00000004"/>
     <w:multiLevelType w:val="multilevel"/>
     <w:tmpl w:val="00000004"/>
@@ -2956,7 +2324,7 @@
       </w:rPr>
     </w:lvl>
   </w:abstractNum>
-  <w:abstractNum w:abstractNumId="4">
+  <w:abstractNum w:abstractNumId="4" w15:restartNumberingAfterBreak="0">
     <w:nsid w:val="00000005"/>
     <w:multiLevelType w:val="multilevel"/>
     <w:tmpl w:val="00000005"/>
@@ -3096,7 +2464,7 @@
       </w:rPr>
     </w:lvl>
   </w:abstractNum>
-  <w:abstractNum w:abstractNumId="5">
+  <w:abstractNum w:abstractNumId="5" w15:restartNumberingAfterBreak="0">
     <w:nsid w:val="00000006"/>
     <w:multiLevelType w:val="multilevel"/>
     <w:tmpl w:val="00000006"/>
@@ -3236,7 +2604,7 @@
       </w:rPr>
     </w:lvl>
   </w:abstractNum>
-  <w:abstractNum w:abstractNumId="6">
+  <w:abstractNum w:abstractNumId="6" w15:restartNumberingAfterBreak="0">
     <w:nsid w:val="00000007"/>
     <w:multiLevelType w:val="multilevel"/>
     <w:tmpl w:val="00000007"/>
@@ -3376,7 +2744,7 @@
       </w:rPr>
     </w:lvl>
   </w:abstractNum>
-  <w:abstractNum w:abstractNumId="7">
+  <w:abstractNum w:abstractNumId="7" w15:restartNumberingAfterBreak="0">
     <w:nsid w:val="00000008"/>
     <w:multiLevelType w:val="multilevel"/>
     <w:tmpl w:val="00000008"/>
@@ -3516,7 +2884,7 @@
       </w:rPr>
     </w:lvl>
   </w:abstractNum>
-  <w:abstractNum w:abstractNumId="8">
+  <w:abstractNum w:abstractNumId="8" w15:restartNumberingAfterBreak="0">
     <w:nsid w:val="07AF7A2A"/>
     <w:multiLevelType w:val="hybridMultilevel"/>
     <w:tmpl w:val="EC028F5E"/>
@@ -3629,7 +2997,7 @@
       </w:rPr>
     </w:lvl>
   </w:abstractNum>
-  <w:abstractNum w:abstractNumId="9">
+  <w:abstractNum w:abstractNumId="9" w15:restartNumberingAfterBreak="0">
     <w:nsid w:val="08B35A34"/>
     <w:multiLevelType w:val="hybridMultilevel"/>
     <w:tmpl w:val="F1225BCE"/>
@@ -3742,7 +3110,7 @@
       </w:rPr>
     </w:lvl>
   </w:abstractNum>
-  <w:abstractNum w:abstractNumId="10">
+  <w:abstractNum w:abstractNumId="10" w15:restartNumberingAfterBreak="0">
     <w:nsid w:val="0F0A273C"/>
     <w:multiLevelType w:val="hybridMultilevel"/>
     <w:tmpl w:val="D9563E32"/>
@@ -3855,7 +3223,7 @@
       </w:rPr>
     </w:lvl>
   </w:abstractNum>
-  <w:abstractNum w:abstractNumId="11">
+  <w:abstractNum w:abstractNumId="11" w15:restartNumberingAfterBreak="0">
     <w:nsid w:val="10E001B6"/>
     <w:multiLevelType w:val="hybridMultilevel"/>
     <w:tmpl w:val="C3A8AC30"/>
@@ -3968,7 +3336,7 @@
       </w:rPr>
     </w:lvl>
   </w:abstractNum>
-  <w:abstractNum w:abstractNumId="12">
+  <w:abstractNum w:abstractNumId="12" w15:restartNumberingAfterBreak="0">
     <w:nsid w:val="14455DA5"/>
     <w:multiLevelType w:val="hybridMultilevel"/>
     <w:tmpl w:val="AB94F662"/>
@@ -4081,7 +3449,7 @@
       </w:rPr>
     </w:lvl>
   </w:abstractNum>
-  <w:abstractNum w:abstractNumId="13">
+  <w:abstractNum w:abstractNumId="13" w15:restartNumberingAfterBreak="0">
     <w:nsid w:val="18B74B15"/>
     <w:multiLevelType w:val="hybridMultilevel"/>
     <w:tmpl w:val="5F92000A"/>
@@ -4194,7 +3562,7 @@
       </w:rPr>
     </w:lvl>
   </w:abstractNum>
-  <w:abstractNum w:abstractNumId="14">
+  <w:abstractNum w:abstractNumId="14" w15:restartNumberingAfterBreak="0">
     <w:nsid w:val="18E06FC8"/>
     <w:multiLevelType w:val="hybridMultilevel"/>
     <w:tmpl w:val="1116B876"/>
@@ -4307,7 +3675,7 @@
       </w:rPr>
     </w:lvl>
   </w:abstractNum>
-  <w:abstractNum w:abstractNumId="15">
+  <w:abstractNum w:abstractNumId="15" w15:restartNumberingAfterBreak="0">
     <w:nsid w:val="1932399C"/>
     <w:multiLevelType w:val="hybridMultilevel"/>
     <w:tmpl w:val="3AE01F84"/>
@@ -4419,7 +3787,7 @@
       </w:rPr>
     </w:lvl>
   </w:abstractNum>
-  <w:abstractNum w:abstractNumId="16">
+  <w:abstractNum w:abstractNumId="16" w15:restartNumberingAfterBreak="0">
     <w:nsid w:val="1A0D17CD"/>
     <w:multiLevelType w:val="hybridMultilevel"/>
     <w:tmpl w:val="AD92262A"/>
@@ -4532,7 +3900,7 @@
       </w:rPr>
     </w:lvl>
   </w:abstractNum>
-  <w:abstractNum w:abstractNumId="17">
+  <w:abstractNum w:abstractNumId="17" w15:restartNumberingAfterBreak="0">
     <w:nsid w:val="1A5A2192"/>
     <w:multiLevelType w:val="hybridMultilevel"/>
     <w:tmpl w:val="24E01A26"/>
@@ -4645,7 +4013,7 @@
       </w:rPr>
     </w:lvl>
   </w:abstractNum>
-  <w:abstractNum w:abstractNumId="18">
+  <w:abstractNum w:abstractNumId="18" w15:restartNumberingAfterBreak="0">
     <w:nsid w:val="1EE86677"/>
     <w:multiLevelType w:val="hybridMultilevel"/>
     <w:tmpl w:val="435A4E66"/>
@@ -4758,7 +4126,7 @@
       </w:rPr>
     </w:lvl>
   </w:abstractNum>
-  <w:abstractNum w:abstractNumId="19">
+  <w:abstractNum w:abstractNumId="19" w15:restartNumberingAfterBreak="0">
     <w:nsid w:val="20811D8D"/>
     <w:multiLevelType w:val="hybridMultilevel"/>
     <w:tmpl w:val="B5285BA2"/>
@@ -4871,7 +4239,7 @@
       </w:rPr>
     </w:lvl>
   </w:abstractNum>
-  <w:abstractNum w:abstractNumId="20">
+  <w:abstractNum w:abstractNumId="20" w15:restartNumberingAfterBreak="0">
     <w:nsid w:val="20DA70D6"/>
     <w:multiLevelType w:val="hybridMultilevel"/>
     <w:tmpl w:val="3F504DB2"/>
@@ -4984,7 +4352,120 @@
       </w:rPr>
     </w:lvl>
   </w:abstractNum>
-  <w:abstractNum w:abstractNumId="21">
+  <w:abstractNum w:abstractNumId="21" w15:restartNumberingAfterBreak="0">
+    <w:nsid w:val="2C1967BD"/>
+    <w:multiLevelType w:val="hybridMultilevel"/>
+    <w:tmpl w:val="276CE85C"/>
+    <w:lvl w:ilvl="0" w:tplc="04090001">
+      <w:start w:val="1"/>
+      <w:numFmt w:val="bullet"/>
+      <w:lvlText w:val=""/>
+      <w:lvlJc w:val="left"/>
+      <w:pPr>
+        <w:ind w:left="720" w:hanging="360"/>
+      </w:pPr>
+      <w:rPr>
+        <w:rFonts w:ascii="Symbol" w:hAnsi="Symbol" w:hint="default"/>
+      </w:rPr>
+    </w:lvl>
+    <w:lvl w:ilvl="1" w:tplc="04090003" w:tentative="1">
+      <w:start w:val="1"/>
+      <w:numFmt w:val="bullet"/>
+      <w:lvlText w:val="o"/>
+      <w:lvlJc w:val="left"/>
+      <w:pPr>
+        <w:ind w:left="1440" w:hanging="360"/>
+      </w:pPr>
+      <w:rPr>
+        <w:rFonts w:ascii="Courier New" w:hAnsi="Courier New" w:cs="Courier New" w:hint="default"/>
+      </w:rPr>
+    </w:lvl>
+    <w:lvl w:ilvl="2" w:tplc="04090005" w:tentative="1">
+      <w:start w:val="1"/>
+      <w:numFmt w:val="bullet"/>
+      <w:lvlText w:val=""/>
+      <w:lvlJc w:val="left"/>
+      <w:pPr>
+        <w:ind w:left="2160" w:hanging="360"/>
+      </w:pPr>
+      <w:rPr>
+        <w:rFonts w:ascii="Wingdings" w:hAnsi="Wingdings" w:hint="default"/>
+      </w:rPr>
+    </w:lvl>
+    <w:lvl w:ilvl="3" w:tplc="04090001" w:tentative="1">
+      <w:start w:val="1"/>
+      <w:numFmt w:val="bullet"/>
+      <w:lvlText w:val=""/>
+      <w:lvlJc w:val="left"/>
+      <w:pPr>
+        <w:ind w:left="2880" w:hanging="360"/>
+      </w:pPr>
+      <w:rPr>
+        <w:rFonts w:ascii="Symbol" w:hAnsi="Symbol" w:hint="default"/>
+      </w:rPr>
+    </w:lvl>
+    <w:lvl w:ilvl="4" w:tplc="04090003" w:tentative="1">
+      <w:start w:val="1"/>
+      <w:numFmt w:val="bullet"/>
+      <w:lvlText w:val="o"/>
+      <w:lvlJc w:val="left"/>
+      <w:pPr>
+        <w:ind w:left="3600" w:hanging="360"/>
+      </w:pPr>
+      <w:rPr>
+        <w:rFonts w:ascii="Courier New" w:hAnsi="Courier New" w:cs="Courier New" w:hint="default"/>
+      </w:rPr>
+    </w:lvl>
+    <w:lvl w:ilvl="5" w:tplc="04090005" w:tentative="1">
+      <w:start w:val="1"/>
+      <w:numFmt w:val="bullet"/>
+      <w:lvlText w:val=""/>
+      <w:lvlJc w:val="left"/>
+      <w:pPr>
+        <w:ind w:left="4320" w:hanging="360"/>
+      </w:pPr>
+      <w:rPr>
+        <w:rFonts w:ascii="Wingdings" w:hAnsi="Wingdings" w:hint="default"/>
+      </w:rPr>
+    </w:lvl>
+    <w:lvl w:ilvl="6" w:tplc="04090001" w:tentative="1">
+      <w:start w:val="1"/>
+      <w:numFmt w:val="bullet"/>
+      <w:lvlText w:val=""/>
+      <w:lvlJc w:val="left"/>
+      <w:pPr>
+        <w:ind w:left="5040" w:hanging="360"/>
+      </w:pPr>
+      <w:rPr>
+        <w:rFonts w:ascii="Symbol" w:hAnsi="Symbol" w:hint="default"/>
+      </w:rPr>
+    </w:lvl>
+    <w:lvl w:ilvl="7" w:tplc="04090003" w:tentative="1">
+      <w:start w:val="1"/>
+      <w:numFmt w:val="bullet"/>
+      <w:lvlText w:val="o"/>
+      <w:lvlJc w:val="left"/>
+      <w:pPr>
+        <w:ind w:left="5760" w:hanging="360"/>
+      </w:pPr>
+      <w:rPr>
+        <w:rFonts w:ascii="Courier New" w:hAnsi="Courier New" w:cs="Courier New" w:hint="default"/>
+      </w:rPr>
+    </w:lvl>
+    <w:lvl w:ilvl="8" w:tplc="04090005" w:tentative="1">
+      <w:start w:val="1"/>
+      <w:numFmt w:val="bullet"/>
+      <w:lvlText w:val=""/>
+      <w:lvlJc w:val="left"/>
+      <w:pPr>
+        <w:ind w:left="6480" w:hanging="360"/>
+      </w:pPr>
+      <w:rPr>
+        <w:rFonts w:ascii="Wingdings" w:hAnsi="Wingdings" w:hint="default"/>
+      </w:rPr>
+    </w:lvl>
+  </w:abstractNum>
+  <w:abstractNum w:abstractNumId="22" w15:restartNumberingAfterBreak="0">
     <w:nsid w:val="30777D01"/>
     <w:multiLevelType w:val="multilevel"/>
     <w:tmpl w:val="BB309530"/>
@@ -5133,7 +4614,7 @@
       </w:rPr>
     </w:lvl>
   </w:abstractNum>
-  <w:abstractNum w:abstractNumId="22">
+  <w:abstractNum w:abstractNumId="23" w15:restartNumberingAfterBreak="0">
     <w:nsid w:val="343D571A"/>
     <w:multiLevelType w:val="multilevel"/>
     <w:tmpl w:val="ACB2B2A2"/>
@@ -5282,7 +4763,7 @@
       </w:rPr>
     </w:lvl>
   </w:abstractNum>
-  <w:abstractNum w:abstractNumId="23">
+  <w:abstractNum w:abstractNumId="24" w15:restartNumberingAfterBreak="0">
     <w:nsid w:val="39873EBA"/>
     <w:multiLevelType w:val="hybridMultilevel"/>
     <w:tmpl w:val="B33A2982"/>
@@ -5395,7 +4876,7 @@
       </w:rPr>
     </w:lvl>
   </w:abstractNum>
-  <w:abstractNum w:abstractNumId="24">
+  <w:abstractNum w:abstractNumId="25" w15:restartNumberingAfterBreak="0">
     <w:nsid w:val="3A4E7D8B"/>
     <w:multiLevelType w:val="hybridMultilevel"/>
     <w:tmpl w:val="14125C0A"/>
@@ -5508,7 +4989,7 @@
       </w:rPr>
     </w:lvl>
   </w:abstractNum>
-  <w:abstractNum w:abstractNumId="25">
+  <w:abstractNum w:abstractNumId="26" w15:restartNumberingAfterBreak="0">
     <w:nsid w:val="3CCC2AB8"/>
     <w:multiLevelType w:val="hybridMultilevel"/>
     <w:tmpl w:val="FA92570E"/>
@@ -5621,7 +5102,7 @@
       </w:rPr>
     </w:lvl>
   </w:abstractNum>
-  <w:abstractNum w:abstractNumId="26">
+  <w:abstractNum w:abstractNumId="27" w15:restartNumberingAfterBreak="0">
     <w:nsid w:val="3F6D000F"/>
     <w:multiLevelType w:val="hybridMultilevel"/>
     <w:tmpl w:val="2ADC7FCC"/>
@@ -5734,7 +5215,7 @@
       </w:rPr>
     </w:lvl>
   </w:abstractNum>
-  <w:abstractNum w:abstractNumId="27">
+  <w:abstractNum w:abstractNumId="28" w15:restartNumberingAfterBreak="0">
     <w:nsid w:val="3FA318D4"/>
     <w:multiLevelType w:val="hybridMultilevel"/>
     <w:tmpl w:val="DBACF32E"/>
@@ -5846,7 +5327,7 @@
       </w:rPr>
     </w:lvl>
   </w:abstractNum>
-  <w:abstractNum w:abstractNumId="28">
+  <w:abstractNum w:abstractNumId="29" w15:restartNumberingAfterBreak="0">
     <w:nsid w:val="432B7EA2"/>
     <w:multiLevelType w:val="hybridMultilevel"/>
     <w:tmpl w:val="D73CAE86"/>
@@ -5959,7 +5440,7 @@
       </w:rPr>
     </w:lvl>
   </w:abstractNum>
-  <w:abstractNum w:abstractNumId="29">
+  <w:abstractNum w:abstractNumId="30" w15:restartNumberingAfterBreak="0">
     <w:nsid w:val="476C4D4A"/>
     <w:multiLevelType w:val="hybridMultilevel"/>
     <w:tmpl w:val="8F1CCCD4"/>
@@ -6072,7 +5553,7 @@
       </w:rPr>
     </w:lvl>
   </w:abstractNum>
-  <w:abstractNum w:abstractNumId="30">
+  <w:abstractNum w:abstractNumId="31" w15:restartNumberingAfterBreak="0">
     <w:nsid w:val="47875812"/>
     <w:multiLevelType w:val="hybridMultilevel"/>
     <w:tmpl w:val="7974C85E"/>
@@ -6185,7 +5666,7 @@
       </w:rPr>
     </w:lvl>
   </w:abstractNum>
-  <w:abstractNum w:abstractNumId="31">
+  <w:abstractNum w:abstractNumId="32" w15:restartNumberingAfterBreak="0">
     <w:nsid w:val="49754807"/>
     <w:multiLevelType w:val="hybridMultilevel"/>
     <w:tmpl w:val="D81AD5C4"/>
@@ -6298,7 +5779,7 @@
       </w:rPr>
     </w:lvl>
   </w:abstractNum>
-  <w:abstractNum w:abstractNumId="32">
+  <w:abstractNum w:abstractNumId="33" w15:restartNumberingAfterBreak="0">
     <w:nsid w:val="4D2F5BD2"/>
     <w:multiLevelType w:val="hybridMultilevel"/>
     <w:tmpl w:val="EF2E5D10"/>
@@ -6411,7 +5892,7 @@
       </w:rPr>
     </w:lvl>
   </w:abstractNum>
-  <w:abstractNum w:abstractNumId="33">
+  <w:abstractNum w:abstractNumId="34" w15:restartNumberingAfterBreak="0">
     <w:nsid w:val="5D4F78F2"/>
     <w:multiLevelType w:val="hybridMultilevel"/>
     <w:tmpl w:val="77960F8E"/>
@@ -6524,7 +6005,7 @@
       </w:rPr>
     </w:lvl>
   </w:abstractNum>
-  <w:abstractNum w:abstractNumId="34">
+  <w:abstractNum w:abstractNumId="35" w15:restartNumberingAfterBreak="0">
     <w:nsid w:val="5D9A18B1"/>
     <w:multiLevelType w:val="hybridMultilevel"/>
     <w:tmpl w:val="FF446E46"/>
@@ -6637,7 +6118,7 @@
       </w:rPr>
     </w:lvl>
   </w:abstractNum>
-  <w:abstractNum w:abstractNumId="35">
+  <w:abstractNum w:abstractNumId="36" w15:restartNumberingAfterBreak="0">
     <w:nsid w:val="5F564085"/>
     <w:multiLevelType w:val="hybridMultilevel"/>
     <w:tmpl w:val="F266E5DC"/>
@@ -6750,7 +6231,7 @@
       </w:rPr>
     </w:lvl>
   </w:abstractNum>
-  <w:abstractNum w:abstractNumId="36">
+  <w:abstractNum w:abstractNumId="37" w15:restartNumberingAfterBreak="0">
     <w:nsid w:val="64763D96"/>
     <w:multiLevelType w:val="hybridMultilevel"/>
     <w:tmpl w:val="3990B836"/>
@@ -6863,7 +6344,7 @@
       </w:rPr>
     </w:lvl>
   </w:abstractNum>
-  <w:abstractNum w:abstractNumId="37">
+  <w:abstractNum w:abstractNumId="38" w15:restartNumberingAfterBreak="0">
     <w:nsid w:val="6B7A699B"/>
     <w:multiLevelType w:val="hybridMultilevel"/>
     <w:tmpl w:val="64742BC2"/>
@@ -6976,7 +6457,7 @@
       </w:rPr>
     </w:lvl>
   </w:abstractNum>
-  <w:abstractNum w:abstractNumId="38">
+  <w:abstractNum w:abstractNumId="39" w15:restartNumberingAfterBreak="0">
     <w:nsid w:val="70A407E9"/>
     <w:multiLevelType w:val="hybridMultilevel"/>
     <w:tmpl w:val="2A0EE58C"/>
@@ -7089,7 +6570,7 @@
       </w:rPr>
     </w:lvl>
   </w:abstractNum>
-  <w:abstractNum w:abstractNumId="39">
+  <w:abstractNum w:abstractNumId="40" w15:restartNumberingAfterBreak="0">
     <w:nsid w:val="719E7F47"/>
     <w:multiLevelType w:val="multilevel"/>
     <w:tmpl w:val="54886050"/>
@@ -7238,7 +6719,7 @@
       </w:rPr>
     </w:lvl>
   </w:abstractNum>
-  <w:abstractNum w:abstractNumId="40">
+  <w:abstractNum w:abstractNumId="41" w15:restartNumberingAfterBreak="0">
     <w:nsid w:val="733A4B1E"/>
     <w:multiLevelType w:val="hybridMultilevel"/>
     <w:tmpl w:val="FFB8BFE4"/>
@@ -7351,7 +6832,7 @@
       </w:rPr>
     </w:lvl>
   </w:abstractNum>
-  <w:abstractNum w:abstractNumId="41">
+  <w:abstractNum w:abstractNumId="42" w15:restartNumberingAfterBreak="0">
     <w:nsid w:val="73AA1FFF"/>
     <w:multiLevelType w:val="hybridMultilevel"/>
     <w:tmpl w:val="CCA4495E"/>
@@ -7463,7 +6944,7 @@
       </w:rPr>
     </w:lvl>
   </w:abstractNum>
-  <w:abstractNum w:abstractNumId="42">
+  <w:abstractNum w:abstractNumId="43" w15:restartNumberingAfterBreak="0">
     <w:nsid w:val="7869353E"/>
     <w:multiLevelType w:val="hybridMultilevel"/>
     <w:tmpl w:val="E932D0A0"/>
@@ -7576,29 +7057,142 @@
       </w:rPr>
     </w:lvl>
   </w:abstractNum>
+  <w:abstractNum w:abstractNumId="44" w15:restartNumberingAfterBreak="0">
+    <w:nsid w:val="7EAB426D"/>
+    <w:multiLevelType w:val="hybridMultilevel"/>
+    <w:tmpl w:val="1F6CC0D2"/>
+    <w:lvl w:ilvl="0" w:tplc="04090001">
+      <w:start w:val="1"/>
+      <w:numFmt w:val="bullet"/>
+      <w:lvlText w:val=""/>
+      <w:lvlJc w:val="left"/>
+      <w:pPr>
+        <w:ind w:left="720" w:hanging="360"/>
+      </w:pPr>
+      <w:rPr>
+        <w:rFonts w:ascii="Symbol" w:hAnsi="Symbol" w:hint="default"/>
+      </w:rPr>
+    </w:lvl>
+    <w:lvl w:ilvl="1" w:tplc="04090003" w:tentative="1">
+      <w:start w:val="1"/>
+      <w:numFmt w:val="bullet"/>
+      <w:lvlText w:val="o"/>
+      <w:lvlJc w:val="left"/>
+      <w:pPr>
+        <w:ind w:left="1440" w:hanging="360"/>
+      </w:pPr>
+      <w:rPr>
+        <w:rFonts w:ascii="Courier New" w:hAnsi="Courier New" w:cs="Courier New" w:hint="default"/>
+      </w:rPr>
+    </w:lvl>
+    <w:lvl w:ilvl="2" w:tplc="04090005" w:tentative="1">
+      <w:start w:val="1"/>
+      <w:numFmt w:val="bullet"/>
+      <w:lvlText w:val=""/>
+      <w:lvlJc w:val="left"/>
+      <w:pPr>
+        <w:ind w:left="2160" w:hanging="360"/>
+      </w:pPr>
+      <w:rPr>
+        <w:rFonts w:ascii="Wingdings" w:hAnsi="Wingdings" w:hint="default"/>
+      </w:rPr>
+    </w:lvl>
+    <w:lvl w:ilvl="3" w:tplc="04090001" w:tentative="1">
+      <w:start w:val="1"/>
+      <w:numFmt w:val="bullet"/>
+      <w:lvlText w:val=""/>
+      <w:lvlJc w:val="left"/>
+      <w:pPr>
+        <w:ind w:left="2880" w:hanging="360"/>
+      </w:pPr>
+      <w:rPr>
+        <w:rFonts w:ascii="Symbol" w:hAnsi="Symbol" w:hint="default"/>
+      </w:rPr>
+    </w:lvl>
+    <w:lvl w:ilvl="4" w:tplc="04090003" w:tentative="1">
+      <w:start w:val="1"/>
+      <w:numFmt w:val="bullet"/>
+      <w:lvlText w:val="o"/>
+      <w:lvlJc w:val="left"/>
+      <w:pPr>
+        <w:ind w:left="3600" w:hanging="360"/>
+      </w:pPr>
+      <w:rPr>
+        <w:rFonts w:ascii="Courier New" w:hAnsi="Courier New" w:cs="Courier New" w:hint="default"/>
+      </w:rPr>
+    </w:lvl>
+    <w:lvl w:ilvl="5" w:tplc="04090005" w:tentative="1">
+      <w:start w:val="1"/>
+      <w:numFmt w:val="bullet"/>
+      <w:lvlText w:val=""/>
+      <w:lvlJc w:val="left"/>
+      <w:pPr>
+        <w:ind w:left="4320" w:hanging="360"/>
+      </w:pPr>
+      <w:rPr>
+        <w:rFonts w:ascii="Wingdings" w:hAnsi="Wingdings" w:hint="default"/>
+      </w:rPr>
+    </w:lvl>
+    <w:lvl w:ilvl="6" w:tplc="04090001" w:tentative="1">
+      <w:start w:val="1"/>
+      <w:numFmt w:val="bullet"/>
+      <w:lvlText w:val=""/>
+      <w:lvlJc w:val="left"/>
+      <w:pPr>
+        <w:ind w:left="5040" w:hanging="360"/>
+      </w:pPr>
+      <w:rPr>
+        <w:rFonts w:ascii="Symbol" w:hAnsi="Symbol" w:hint="default"/>
+      </w:rPr>
+    </w:lvl>
+    <w:lvl w:ilvl="7" w:tplc="04090003" w:tentative="1">
+      <w:start w:val="1"/>
+      <w:numFmt w:val="bullet"/>
+      <w:lvlText w:val="o"/>
+      <w:lvlJc w:val="left"/>
+      <w:pPr>
+        <w:ind w:left="5760" w:hanging="360"/>
+      </w:pPr>
+      <w:rPr>
+        <w:rFonts w:ascii="Courier New" w:hAnsi="Courier New" w:cs="Courier New" w:hint="default"/>
+      </w:rPr>
+    </w:lvl>
+    <w:lvl w:ilvl="8" w:tplc="04090005" w:tentative="1">
+      <w:start w:val="1"/>
+      <w:numFmt w:val="bullet"/>
+      <w:lvlText w:val=""/>
+      <w:lvlJc w:val="left"/>
+      <w:pPr>
+        <w:ind w:left="6480" w:hanging="360"/>
+      </w:pPr>
+      <w:rPr>
+        <w:rFonts w:ascii="Wingdings" w:hAnsi="Wingdings" w:hint="default"/>
+      </w:rPr>
+    </w:lvl>
+  </w:abstractNum>
   <w:num w:numId="1">
-    <w:abstractNumId w:val="39"/>
+    <w:abstractNumId w:val="40"/>
   </w:num>
   <w:num w:numId="2">
+    <w:abstractNumId w:val="23"/>
+  </w:num>
+  <w:num w:numId="3">
     <w:abstractNumId w:val="22"/>
   </w:num>
-  <w:num w:numId="3">
-    <w:abstractNumId w:val="21"/>
-  </w:num>
   <w:num w:numId="4">
-    <w:abstractNumId w:val="38"/>
+    <w:abstractNumId w:val="39"/>
   </w:num>
   <w:num w:numId="5">
     <w:abstractNumId w:val="9"/>
   </w:num>
   <w:num w:numId="6">
-    <w:abstractNumId w:val="24"/>
+    <w:abstractNumId w:val="25"/>
   </w:num>
   <w:num w:numId="7">
     <w:abstractNumId w:val="13"/>
   </w:num>
   <w:num w:numId="8">
-    <w:abstractNumId w:val="30"/>
+    <w:abstractNumId w:val="31"/>
   </w:num>
   <w:num w:numId="9">
     <w:abstractNumId w:val="0"/>
@@ -7625,16 +7219,16 @@
     <w:abstractNumId w:val="7"/>
   </w:num>
   <w:num w:numId="17">
-    <w:abstractNumId w:val="31"/>
+    <w:abstractNumId w:val="32"/>
   </w:num>
   <w:num w:numId="18">
-    <w:abstractNumId w:val="27"/>
+    <w:abstractNumId w:val="28"/>
   </w:num>
   <w:num w:numId="19">
-    <w:abstractNumId w:val="41"/>
+    <w:abstractNumId w:val="42"/>
   </w:num>
   <w:num w:numId="20">
-    <w:abstractNumId w:val="33"/>
+    <w:abstractNumId w:val="34"/>
   </w:num>
   <w:num w:numId="21">
     <w:abstractNumId w:val="17"/>
@@ -7643,7 +7237,7 @@
     <w:abstractNumId w:val="19"/>
   </w:num>
   <w:num w:numId="23">
-    <w:abstractNumId w:val="26"/>
+    <w:abstractNumId w:val="27"/>
   </w:num>
   <w:num w:numId="24">
     <w:abstractNumId w:val="12"/>
@@ -7652,19 +7246,19 @@
     <w:abstractNumId w:val="15"/>
   </w:num>
   <w:num w:numId="26">
-    <w:abstractNumId w:val="28"/>
+    <w:abstractNumId w:val="29"/>
   </w:num>
   <w:num w:numId="27">
     <w:abstractNumId w:val="8"/>
   </w:num>
   <w:num w:numId="28">
-    <w:abstractNumId w:val="40"/>
+    <w:abstractNumId w:val="41"/>
   </w:num>
   <w:num w:numId="29">
-    <w:abstractNumId w:val="32"/>
+    <w:abstractNumId w:val="33"/>
   </w:num>
   <w:num w:numId="30">
-    <w:abstractNumId w:val="36"/>
+    <w:abstractNumId w:val="37"/>
   </w:num>
   <w:num w:numId="31">
     <w:abstractNumId w:val="14"/>
@@ -7673,31 +7267,31 @@
     <w:abstractNumId w:val="18"/>
   </w:num>
   <w:num w:numId="33">
-    <w:abstractNumId w:val="42"/>
+    <w:abstractNumId w:val="43"/>
   </w:num>
   <w:num w:numId="34">
-    <w:abstractNumId w:val="23"/>
+    <w:abstractNumId w:val="24"/>
   </w:num>
   <w:num w:numId="35">
-    <w:abstractNumId w:val="35"/>
+    <w:abstractNumId w:val="36"/>
   </w:num>
   <w:num w:numId="36">
-    <w:abstractNumId w:val="34"/>
+    <w:abstractNumId w:val="35"/>
   </w:num>
   <w:num w:numId="37">
     <w:abstractNumId w:val="16"/>
   </w:num>
   <w:num w:numId="38">
-    <w:abstractNumId w:val="29"/>
+    <w:abstractNumId w:val="30"/>
   </w:num>
   <w:num w:numId="39">
-    <w:abstractNumId w:val="37"/>
+    <w:abstractNumId w:val="38"/>
   </w:num>
   <w:num w:numId="40">
     <w:abstractNumId w:val="11"/>
   </w:num>
   <w:num w:numId="41">
-    <w:abstractNumId w:val="25"/>
+    <w:abstractNumId w:val="26"/>
   </w:num>
   <w:num w:numId="42">
     <w:abstractNumId w:val="20"/>
@@ -7705,11 +7299,17 @@
   <w:num w:numId="43">
     <w:abstractNumId w:val="10"/>
   </w:num>
+  <w:num w:numId="44">
+    <w:abstractNumId w:val="44"/>
+  </w:num>
+  <w:num w:numId="45">
+    <w:abstractNumId w:val="21"/>
+  </w:num>
 </w:numbering>
 </file>
 
 <file path=word/styles.xml><?xml version="1.0" encoding="utf-8"?>
-<w:styles xmlns:mc="http://schemas.openxmlformats.org/markup-compatibility/2006" xmlns:r="http://schemas.openxmlformats.org/officeDocument/2006/relationships" xmlns:w="http://schemas.openxmlformats.org/wordprocessingml/2006/main" xmlns:w14="http://schemas.microsoft.com/office/word/2010/wordml" mc:Ignorable="w14">
+<w:styles xmlns:mc="http://schemas.openxmlformats.org/markup-compatibility/2006" xmlns:r="http://schemas.openxmlformats.org/officeDocument/2006/relationships" xmlns:w="http://schemas.openxmlformats.org/wordprocessingml/2006/main" xmlns:w14="http://schemas.microsoft.com/office/word/2010/wordml" xmlns:w15="http://schemas.microsoft.com/office/word/2012/wordml" xmlns:w16cid="http://schemas.microsoft.com/office/word/2016/wordml/cid" xmlns:w16se="http://schemas.microsoft.com/office/word/2015/wordml/symex" mc:Ignorable="w14 w15 w16se w16cid">
   <w:docDefaults>
     <w:rPrDefault>
       <w:rPr>
@@ -7725,154 +7325,377 @@
       </w:pPr>
     </w:pPrDefault>
   </w:docDefaults>
-  <w:latentStyles w:defLockedState="0" w:defUIPriority="99" w:defSemiHidden="1" w:defUnhideWhenUsed="1" w:defQFormat="0" w:count="276">
-    <w:lsdException w:name="Normal" w:semiHidden="0" w:uiPriority="0" w:unhideWhenUsed="0" w:qFormat="1"/>
-    <w:lsdException w:name="heading 1" w:semiHidden="0" w:uiPriority="9" w:unhideWhenUsed="0" w:qFormat="1"/>
-    <w:lsdException w:name="heading 2" w:uiPriority="9" w:qFormat="1"/>
-    <w:lsdException w:name="heading 3" w:uiPriority="9" w:qFormat="1"/>
-    <w:lsdException w:name="heading 4" w:uiPriority="9" w:qFormat="1"/>
-    <w:lsdException w:name="heading 5" w:uiPriority="9" w:qFormat="1"/>
-    <w:lsdException w:name="heading 6" w:uiPriority="9" w:qFormat="1"/>
-    <w:lsdException w:name="heading 7" w:uiPriority="9" w:qFormat="1"/>
-    <w:lsdException w:name="heading 8" w:uiPriority="9" w:qFormat="1"/>
-    <w:lsdException w:name="heading 9" w:uiPriority="9" w:qFormat="1"/>
-    <w:lsdException w:name="toc 1" w:uiPriority="39"/>
-    <w:lsdException w:name="toc 2" w:uiPriority="39"/>
-    <w:lsdException w:name="toc 3" w:uiPriority="39"/>
-    <w:lsdException w:name="toc 4" w:uiPriority="39"/>
-    <w:lsdException w:name="toc 5" w:uiPriority="39"/>
-    <w:lsdException w:name="toc 6" w:uiPriority="39"/>
-    <w:lsdException w:name="toc 7" w:uiPriority="39"/>
-    <w:lsdException w:name="toc 8" w:uiPriority="39"/>
-    <w:lsdException w:name="toc 9" w:uiPriority="39"/>
-    <w:lsdException w:name="caption" w:uiPriority="35" w:qFormat="1"/>
-    <w:lsdException w:name="Title" w:semiHidden="0" w:uiPriority="10" w:unhideWhenUsed="0" w:qFormat="1"/>
-    <w:lsdException w:name="Default Paragraph Font" w:uiPriority="1"/>
-    <w:lsdException w:name="Subtitle" w:semiHidden="0" w:uiPriority="11" w:unhideWhenUsed="0" w:qFormat="1"/>
-    <w:lsdException w:name="Hyperlink" w:uiPriority="0"/>
-    <w:lsdException w:name="Strong" w:semiHidden="0" w:uiPriority="22" w:unhideWhenUsed="0" w:qFormat="1"/>
-    <w:lsdException w:name="Emphasis" w:semiHidden="0" w:uiPriority="20" w:unhideWhenUsed="0" w:qFormat="1"/>
-    <w:lsdException w:name="Table Grid" w:semiHidden="0" w:uiPriority="59" w:unhideWhenUsed="0"/>
-    <w:lsdException w:name="Note Level 1" w:semiHidden="0" w:unhideWhenUsed="0"/>
-    <w:lsdException w:name="Note Level 2" w:semiHidden="0" w:unhideWhenUsed="0"/>
-    <w:lsdException w:name="Note Level 3" w:semiHidden="0" w:unhideWhenUsed="0"/>
-    <w:lsdException w:name="Note Level 4" w:semiHidden="0" w:unhideWhenUsed="0"/>
-    <w:lsdException w:name="Note Level 5" w:semiHidden="0" w:unhideWhenUsed="0"/>
-    <w:lsdException w:name="Note Level 6" w:semiHidden="0" w:unhideWhenUsed="0"/>
-    <w:lsdException w:name="Note Level 7" w:semiHidden="0" w:unhideWhenUsed="0"/>
-    <w:lsdException w:name="Note Level 8" w:semiHidden="0" w:unhideWhenUsed="0"/>
-    <w:lsdException w:name="Note Level 9" w:semiHidden="0" w:unhideWhenUsed="0"/>
-    <w:lsdException w:name="Placeholder Text" w:unhideWhenUsed="0"/>
-    <w:lsdException w:name="No Spacing" w:semiHidden="0" w:uiPriority="1" w:unhideWhenUsed="0" w:qFormat="1"/>
-    <w:lsdException w:name="Light Shading" w:semiHidden="0" w:uiPriority="60" w:unhideWhenUsed="0"/>
-    <w:lsdException w:name="Light List" w:semiHidden="0" w:uiPriority="61" w:unhideWhenUsed="0"/>
-    <w:lsdException w:name="Light Grid" w:semiHidden="0" w:uiPriority="62" w:unhideWhenUsed="0"/>
-    <w:lsdException w:name="Medium Shading 1" w:semiHidden="0" w:uiPriority="63" w:unhideWhenUsed="0"/>
-    <w:lsdException w:name="Medium Shading 2" w:semiHidden="0" w:uiPriority="64" w:unhideWhenUsed="0"/>
-    <w:lsdException w:name="Medium List 1" w:semiHidden="0" w:uiPriority="65" w:unhideWhenUsed="0"/>
-    <w:lsdException w:name="Medium List 2" w:semiHidden="0" w:uiPriority="66" w:unhideWhenUsed="0"/>
-    <w:lsdException w:name="Medium Grid 1" w:semiHidden="0" w:uiPriority="67" w:unhideWhenUsed="0"/>
-    <w:lsdException w:name="Medium Grid 2" w:semiHidden="0" w:uiPriority="68" w:unhideWhenUsed="0"/>
-    <w:lsdException w:name="Medium Grid 3" w:semiHidden="0" w:uiPriority="69" w:unhideWhenUsed="0"/>
-    <w:lsdException w:name="Dark List" w:semiHidden="0" w:uiPriority="70" w:unhideWhenUsed="0"/>
-    <w:lsdException w:name="Colorful Shading" w:semiHidden="0" w:uiPriority="71" w:unhideWhenUsed="0"/>
-    <w:lsdException w:name="Colorful List" w:semiHidden="0" w:uiPriority="72" w:unhideWhenUsed="0"/>
-    <w:lsdException w:name="Colorful Grid" w:semiHidden="0" w:uiPriority="73" w:unhideWhenUsed="0"/>
-    <w:lsdException w:name="Light Shading Accent 1" w:semiHidden="0" w:uiPriority="60" w:unhideWhenUsed="0"/>
-    <w:lsdException w:name="Light List Accent 1" w:semiHidden="0" w:uiPriority="61" w:unhideWhenUsed="0"/>
-    <w:lsdException w:name="Light Grid Accent 1" w:semiHidden="0" w:uiPriority="62" w:unhideWhenUsed="0"/>
-    <w:lsdException w:name="Medium Shading 1 Accent 1" w:semiHidden="0" w:uiPriority="63" w:unhideWhenUsed="0"/>
-    <w:lsdException w:name="Medium Shading 2 Accent 1" w:semiHidden="0" w:uiPriority="64" w:unhideWhenUsed="0"/>
-    <w:lsdException w:name="Medium List 1 Accent 1" w:semiHidden="0" w:uiPriority="65" w:unhideWhenUsed="0"/>
-    <w:lsdException w:name="Revision" w:unhideWhenUsed="0"/>
-    <w:lsdException w:name="List Paragraph" w:semiHidden="0" w:uiPriority="34" w:unhideWhenUsed="0" w:qFormat="1"/>
-    <w:lsdException w:name="Quote" w:semiHidden="0" w:uiPriority="29" w:unhideWhenUsed="0" w:qFormat="1"/>
-    <w:lsdException w:name="Intense Quote" w:semiHidden="0" w:uiPriority="30" w:unhideWhenUsed="0" w:qFormat="1"/>
-    <w:lsdException w:name="Medium List 2 Accent 1" w:semiHidden="0" w:uiPriority="66" w:unhideWhenUsed="0"/>
-    <w:lsdException w:name="Medium Grid 1 Accent 1" w:semiHidden="0" w:uiPriority="67" w:unhideWhenUsed="0"/>
-    <w:lsdException w:name="Medium Grid 2 Accent 1" w:semiHidden="0" w:uiPriority="68" w:unhideWhenUsed="0"/>
-    <w:lsdException w:name="Medium Grid 3 Accent 1" w:semiHidden="0" w:uiPriority="69" w:unhideWhenUsed="0"/>
-    <w:lsdException w:name="Dark List Accent 1" w:semiHidden="0" w:uiPriority="70" w:unhideWhenUsed="0"/>
-    <w:lsdException w:name="Colorful Shading Accent 1" w:semiHidden="0" w:uiPriority="71" w:unhideWhenUsed="0"/>
-    <w:lsdException w:name="Colorful List Accent 1" w:semiHidden="0" w:uiPriority="72" w:unhideWhenUsed="0"/>
-    <w:lsdException w:name="Colorful Grid Accent 1" w:semiHidden="0" w:uiPriority="73" w:unhideWhenUsed="0"/>
-    <w:lsdException w:name="Light Shading Accent 2" w:semiHidden="0" w:uiPriority="60" w:unhideWhenUsed="0"/>
-    <w:lsdException w:name="Light List Accent 2" w:semiHidden="0" w:uiPriority="61" w:unhideWhenUsed="0"/>
-    <w:lsdException w:name="Light Grid Accent 2" w:semiHidden="0" w:uiPriority="62" w:unhideWhenUsed="0"/>
-    <w:lsdException w:name="Medium Shading 1 Accent 2" w:semiHidden="0" w:uiPriority="63" w:unhideWhenUsed="0"/>
-    <w:lsdException w:name="Medium Shading 2 Accent 2" w:semiHidden="0" w:uiPriority="64" w:unhideWhenUsed="0"/>
-    <w:lsdException w:name="Medium List 1 Accent 2" w:semiHidden="0" w:uiPriority="65" w:unhideWhenUsed="0"/>
-    <w:lsdException w:name="Medium List 2 Accent 2" w:semiHidden="0" w:uiPriority="66" w:unhideWhenUsed="0"/>
-    <w:lsdException w:name="Medium Grid 1 Accent 2" w:semiHidden="0" w:uiPriority="67" w:unhideWhenUsed="0"/>
-    <w:lsdException w:name="Medium Grid 2 Accent 2" w:semiHidden="0" w:uiPriority="68" w:unhideWhenUsed="0"/>
-    <w:lsdException w:name="Medium Grid 3 Accent 2" w:semiHidden="0" w:uiPriority="69" w:unhideWhenUsed="0"/>
-    <w:lsdException w:name="Dark List Accent 2" w:semiHidden="0" w:uiPriority="70" w:unhideWhenUsed="0"/>
-    <w:lsdException w:name="Colorful Shading Accent 2" w:semiHidden="0" w:uiPriority="71" w:unhideWhenUsed="0"/>
-    <w:lsdException w:name="Colorful List Accent 2" w:semiHidden="0" w:uiPriority="72" w:unhideWhenUsed="0"/>
-    <w:lsdException w:name="Colorful Grid Accent 2" w:semiHidden="0" w:uiPriority="73" w:unhideWhenUsed="0"/>
-    <w:lsdException w:name="Light Shading Accent 3" w:semiHidden="0" w:uiPriority="60" w:unhideWhenUsed="0"/>
-    <w:lsdException w:name="Light List Accent 3" w:semiHidden="0" w:uiPriority="61" w:unhideWhenUsed="0"/>
-    <w:lsdException w:name="Light Grid Accent 3" w:semiHidden="0" w:uiPriority="62" w:unhideWhenUsed="0"/>
-    <w:lsdException w:name="Medium Shading 1 Accent 3" w:semiHidden="0" w:uiPriority="63" w:unhideWhenUsed="0"/>
-    <w:lsdException w:name="Medium Shading 2 Accent 3" w:semiHidden="0" w:uiPriority="64" w:unhideWhenUsed="0"/>
-    <w:lsdException w:name="Medium List 1 Accent 3" w:semiHidden="0" w:uiPriority="65" w:unhideWhenUsed="0"/>
-    <w:lsdException w:name="Medium List 2 Accent 3" w:semiHidden="0" w:uiPriority="66" w:unhideWhenUsed="0"/>
-    <w:lsdException w:name="Medium Grid 1 Accent 3" w:semiHidden="0" w:uiPriority="67" w:unhideWhenUsed="0"/>
-    <w:lsdException w:name="Medium Grid 2 Accent 3" w:semiHidden="0" w:uiPriority="68" w:unhideWhenUsed="0"/>
-    <w:lsdException w:name="Medium Grid 3 Accent 3" w:semiHidden="0" w:uiPriority="69" w:unhideWhenUsed="0"/>
-    <w:lsdException w:name="Dark List Accent 3" w:semiHidden="0" w:uiPriority="70" w:unhideWhenUsed="0"/>
-    <w:lsdException w:name="Colorful Shading Accent 3" w:semiHidden="0" w:uiPriority="71" w:unhideWhenUsed="0"/>
-    <w:lsdException w:name="Colorful List Accent 3" w:semiHidden="0" w:uiPriority="72" w:unhideWhenUsed="0"/>
-    <w:lsdException w:name="Colorful Grid Accent 3" w:semiHidden="0" w:uiPriority="73" w:unhideWhenUsed="0"/>
-    <w:lsdException w:name="Light Shading Accent 4" w:semiHidden="0" w:uiPriority="60" w:unhideWhenUsed="0"/>
-    <w:lsdException w:name="Light List Accent 4" w:semiHidden="0" w:uiPriority="61" w:unhideWhenUsed="0"/>
-    <w:lsdException w:name="Light Grid Accent 4" w:semiHidden="0" w:uiPriority="62" w:unhideWhenUsed="0"/>
-    <w:lsdException w:name="Medium Shading 1 Accent 4" w:semiHidden="0" w:uiPriority="63" w:unhideWhenUsed="0"/>
-    <w:lsdException w:name="Medium Shading 2 Accent 4" w:semiHidden="0" w:uiPriority="64" w:unhideWhenUsed="0"/>
-    <w:lsdException w:name="Medium List 1 Accent 4" w:semiHidden="0" w:uiPriority="65" w:unhideWhenUsed="0"/>
-    <w:lsdException w:name="Medium List 2 Accent 4" w:semiHidden="0" w:uiPriority="66" w:unhideWhenUsed="0"/>
-    <w:lsdException w:name="Medium Grid 1 Accent 4" w:semiHidden="0" w:uiPriority="67" w:unhideWhenUsed="0"/>
-    <w:lsdException w:name="Medium Grid 2 Accent 4" w:semiHidden="0" w:uiPriority="68" w:unhideWhenUsed="0"/>
-    <w:lsdException w:name="Medium Grid 3 Accent 4" w:semiHidden="0" w:uiPriority="69" w:unhideWhenUsed="0"/>
-    <w:lsdException w:name="Dark List Accent 4" w:semiHidden="0" w:uiPriority="70" w:unhideWhenUsed="0"/>
-    <w:lsdException w:name="Colorful Shading Accent 4" w:semiHidden="0" w:uiPriority="71" w:unhideWhenUsed="0"/>
-    <w:lsdException w:name="Colorful List Accent 4" w:semiHidden="0" w:uiPriority="72" w:unhideWhenUsed="0"/>
-    <w:lsdException w:name="Colorful Grid Accent 4" w:semiHidden="0" w:uiPriority="73" w:unhideWhenUsed="0"/>
-    <w:lsdException w:name="Light Shading Accent 5" w:semiHidden="0" w:uiPriority="60" w:unhideWhenUsed="0"/>
-    <w:lsdException w:name="Light List Accent 5" w:semiHidden="0" w:uiPriority="61" w:unhideWhenUsed="0"/>
-    <w:lsdException w:name="Light Grid Accent 5" w:semiHidden="0" w:uiPriority="62" w:unhideWhenUsed="0"/>
-    <w:lsdException w:name="Medium Shading 1 Accent 5" w:semiHidden="0" w:uiPriority="63" w:unhideWhenUsed="0"/>
-    <w:lsdException w:name="Medium Shading 2 Accent 5" w:semiHidden="0" w:uiPriority="64" w:unhideWhenUsed="0"/>
-    <w:lsdException w:name="Medium List 1 Accent 5" w:semiHidden="0" w:uiPriority="65" w:unhideWhenUsed="0"/>
-    <w:lsdException w:name="Medium List 2 Accent 5" w:semiHidden="0" w:uiPriority="66" w:unhideWhenUsed="0"/>
-    <w:lsdException w:name="Medium Grid 1 Accent 5" w:semiHidden="0" w:uiPriority="67" w:unhideWhenUsed="0"/>
-    <w:lsdException w:name="Medium Grid 2 Accent 5" w:semiHidden="0" w:uiPriority="68" w:unhideWhenUsed="0"/>
-    <w:lsdException w:name="Medium Grid 3 Accent 5" w:semiHidden="0" w:uiPriority="69" w:unhideWhenUsed="0"/>
-    <w:lsdException w:name="Dark List Accent 5" w:semiHidden="0" w:uiPriority="70" w:unhideWhenUsed="0"/>
-    <w:lsdException w:name="Colorful Shading Accent 5" w:semiHidden="0" w:uiPriority="71" w:unhideWhenUsed="0"/>
-    <w:lsdException w:name="Colorful List Accent 5" w:semiHidden="0" w:uiPriority="72" w:unhideWhenUsed="0"/>
-    <w:lsdException w:name="Colorful Grid Accent 5" w:semiHidden="0" w:uiPriority="73" w:unhideWhenUsed="0"/>
-    <w:lsdException w:name="Light Shading Accent 6" w:semiHidden="0" w:uiPriority="60" w:unhideWhenUsed="0"/>
-    <w:lsdException w:name="Light List Accent 6" w:semiHidden="0" w:uiPriority="61" w:unhideWhenUsed="0"/>
-    <w:lsdException w:name="Light Grid Accent 6" w:semiHidden="0" w:uiPriority="62" w:unhideWhenUsed="0"/>
-    <w:lsdException w:name="Medium Shading 1 Accent 6" w:semiHidden="0" w:uiPriority="63" w:unhideWhenUsed="0"/>
-    <w:lsdException w:name="Medium Shading 2 Accent 6" w:semiHidden="0" w:uiPriority="64" w:unhideWhenUsed="0"/>
-    <w:lsdException w:name="Medium List 1 Accent 6" w:semiHidden="0" w:uiPriority="65" w:unhideWhenUsed="0"/>
-    <w:lsdException w:name="Medium List 2 Accent 6" w:semiHidden="0" w:uiPriority="66" w:unhideWhenUsed="0"/>
-    <w:lsdException w:name="Medium Grid 1 Accent 6" w:semiHidden="0" w:uiPriority="67" w:unhideWhenUsed="0"/>
-    <w:lsdException w:name="Medium Grid 2 Accent 6" w:semiHidden="0" w:uiPriority="68" w:unhideWhenUsed="0"/>
-    <w:lsdException w:name="Medium Grid 3 Accent 6" w:semiHidden="0" w:uiPriority="69" w:unhideWhenUsed="0"/>
-    <w:lsdException w:name="Dark List Accent 6" w:semiHidden="0" w:uiPriority="70" w:unhideWhenUsed="0"/>
-    <w:lsdException w:name="Colorful Shading Accent 6" w:semiHidden="0" w:uiPriority="71" w:unhideWhenUsed="0"/>
-    <w:lsdException w:name="Colorful List Accent 6" w:semiHidden="0" w:uiPriority="72" w:unhideWhenUsed="0"/>
-    <w:lsdException w:name="Colorful Grid Accent 6" w:semiHidden="0" w:uiPriority="73" w:unhideWhenUsed="0"/>
-    <w:lsdException w:name="Subtle Emphasis" w:semiHidden="0" w:uiPriority="19" w:unhideWhenUsed="0" w:qFormat="1"/>
-    <w:lsdException w:name="Intense Emphasis" w:semiHidden="0" w:uiPriority="21" w:unhideWhenUsed="0" w:qFormat="1"/>
-    <w:lsdException w:name="Subtle Reference" w:semiHidden="0" w:uiPriority="31" w:unhideWhenUsed="0" w:qFormat="1"/>
-    <w:lsdException w:name="Intense Reference" w:semiHidden="0" w:uiPriority="32" w:unhideWhenUsed="0" w:qFormat="1"/>
-    <w:lsdException w:name="Book Title" w:semiHidden="0" w:uiPriority="33" w:unhideWhenUsed="0" w:qFormat="1"/>
-    <w:lsdException w:name="Bibliography" w:uiPriority="37"/>
-    <w:lsdException w:name="TOC Heading" w:uiPriority="39" w:qFormat="1"/>
+  <w:latentStyles w:defLockedState="0" w:defUIPriority="99" w:defSemiHidden="0" w:defUnhideWhenUsed="0" w:defQFormat="0" w:count="375">
+    <w:lsdException w:name="Normal" w:uiPriority="0" w:qFormat="1"/>
+    <w:lsdException w:name="heading 1" w:uiPriority="9" w:qFormat="1"/>
+    <w:lsdException w:name="heading 2" w:semiHidden="1" w:uiPriority="9" w:unhideWhenUsed="1" w:qFormat="1"/>
+    <w:lsdException w:name="heading 3" w:semiHidden="1" w:uiPriority="9" w:unhideWhenUsed="1" w:qFormat="1"/>
+    <w:lsdException w:name="heading 4" w:semiHidden="1" w:uiPriority="9" w:unhideWhenUsed="1" w:qFormat="1"/>
+    <w:lsdException w:name="heading 5" w:semiHidden="1" w:uiPriority="9" w:unhideWhenUsed="1" w:qFormat="1"/>
+    <w:lsdException w:name="heading 6" w:semiHidden="1" w:uiPriority="9" w:unhideWhenUsed="1" w:qFormat="1"/>
+    <w:lsdException w:name="heading 7" w:semiHidden="1" w:uiPriority="9" w:unhideWhenUsed="1" w:qFormat="1"/>
+    <w:lsdException w:name="heading 8" w:semiHidden="1" w:uiPriority="9" w:unhideWhenUsed="1" w:qFormat="1"/>
+    <w:lsdException w:name="heading 9" w:semiHidden="1" w:uiPriority="9" w:unhideWhenUsed="1" w:qFormat="1"/>
+    <w:lsdException w:name="index 1" w:semiHidden="1" w:unhideWhenUsed="1"/>
+    <w:lsdException w:name="index 2" w:semiHidden="1" w:unhideWhenUsed="1"/>
+    <w:lsdException w:name="index 3" w:semiHidden="1" w:unhideWhenUsed="1"/>
+    <w:lsdException w:name="index 4" w:semiHidden="1" w:unhideWhenUsed="1"/>
+    <w:lsdException w:name="index 5" w:semiHidden="1" w:unhideWhenUsed="1"/>
+    <w:lsdException w:name="index 6" w:semiHidden="1" w:unhideWhenUsed="1"/>
+    <w:lsdException w:name="index 7" w:semiHidden="1" w:unhideWhenUsed="1"/>
+    <w:lsdException w:name="index 8" w:semiHidden="1" w:unhideWhenUsed="1"/>
+    <w:lsdException w:name="index 9" w:semiHidden="1" w:unhideWhenUsed="1"/>
+    <w:lsdException w:name="toc 1" w:semiHidden="1" w:uiPriority="39" w:unhideWhenUsed="1"/>
+    <w:lsdException w:name="toc 2" w:semiHidden="1" w:uiPriority="39" w:unhideWhenUsed="1"/>
+    <w:lsdException w:name="toc 3" w:semiHidden="1" w:uiPriority="39" w:unhideWhenUsed="1"/>
+    <w:lsdException w:name="toc 4" w:semiHidden="1" w:uiPriority="39" w:unhideWhenUsed="1"/>
+    <w:lsdException w:name="toc 5" w:semiHidden="1" w:uiPriority="39" w:unhideWhenUsed="1"/>
+    <w:lsdException w:name="toc 6" w:semiHidden="1" w:uiPriority="39" w:unhideWhenUsed="1"/>
+    <w:lsdException w:name="toc 7" w:semiHidden="1" w:uiPriority="39" w:unhideWhenUsed="1"/>
+    <w:lsdException w:name="toc 8" w:semiHidden="1" w:uiPriority="39" w:unhideWhenUsed="1"/>
+    <w:lsdException w:name="toc 9" w:semiHidden="1" w:uiPriority="39" w:unhideWhenUsed="1"/>
+    <w:lsdException w:name="Normal Indent" w:semiHidden="1" w:unhideWhenUsed="1"/>
+    <w:lsdException w:name="footnote text" w:semiHidden="1" w:unhideWhenUsed="1"/>
+    <w:lsdException w:name="annotation text" w:semiHidden="1" w:unhideWhenUsed="1"/>
+    <w:lsdException w:name="header" w:semiHidden="1" w:unhideWhenUsed="1"/>
+    <w:lsdException w:name="footer" w:semiHidden="1" w:unhideWhenUsed="1"/>
+    <w:lsdException w:name="index heading" w:semiHidden="1" w:unhideWhenUsed="1"/>
+    <w:lsdException w:name="caption" w:semiHidden="1" w:uiPriority="35" w:unhideWhenUsed="1" w:qFormat="1"/>
+    <w:lsdException w:name="table of figures" w:semiHidden="1" w:unhideWhenUsed="1"/>
+    <w:lsdException w:name="envelope address" w:semiHidden="1" w:unhideWhenUsed="1"/>
+    <w:lsdException w:name="envelope return" w:semiHidden="1" w:unhideWhenUsed="1"/>
+    <w:lsdException w:name="footnote reference" w:semiHidden="1" w:unhideWhenUsed="1"/>
+    <w:lsdException w:name="annotation reference" w:semiHidden="1" w:unhideWhenUsed="1"/>
+    <w:lsdException w:name="line number" w:semiHidden="1" w:unhideWhenUsed="1"/>
+    <w:lsdException w:name="page number" w:semiHidden="1" w:unhideWhenUsed="1"/>
+    <w:lsdException w:name="endnote reference" w:semiHidden="1" w:unhideWhenUsed="1"/>
+    <w:lsdException w:name="endnote text" w:semiHidden="1" w:unhideWhenUsed="1"/>
+    <w:lsdException w:name="table of authorities" w:semiHidden="1" w:unhideWhenUsed="1"/>
+    <w:lsdException w:name="macro" w:semiHidden="1" w:unhideWhenUsed="1"/>
+    <w:lsdException w:name="toa heading" w:semiHidden="1" w:unhideWhenUsed="1"/>
+    <w:lsdException w:name="List" w:semiHidden="1" w:unhideWhenUsed="1"/>
+    <w:lsdException w:name="List Bullet" w:semiHidden="1" w:unhideWhenUsed="1"/>
+    <w:lsdException w:name="List Number" w:semiHidden="1" w:unhideWhenUsed="1"/>
+    <w:lsdException w:name="List 2" w:semiHidden="1" w:unhideWhenUsed="1"/>
+    <w:lsdException w:name="List 3" w:semiHidden="1" w:unhideWhenUsed="1"/>
+    <w:lsdException w:name="List 4" w:semiHidden="1" w:unhideWhenUsed="1"/>
+    <w:lsdException w:name="List 5" w:semiHidden="1" w:unhideWhenUsed="1"/>
+    <w:lsdException w:name="List Bullet 2" w:semiHidden="1" w:unhideWhenUsed="1"/>
+    <w:lsdException w:name="List Bullet 3" w:semiHidden="1" w:unhideWhenUsed="1"/>
+    <w:lsdException w:name="List Bullet 4" w:semiHidden="1" w:unhideWhenUsed="1"/>
+    <w:lsdException w:name="List Bullet 5" w:semiHidden="1" w:unhideWhenUsed="1"/>
+    <w:lsdException w:name="List Number 2" w:semiHidden="1" w:unhideWhenUsed="1"/>
+    <w:lsdException w:name="List Number 3" w:semiHidden="1" w:unhideWhenUsed="1"/>
+    <w:lsdException w:name="List Number 4" w:semiHidden="1" w:unhideWhenUsed="1"/>
+    <w:lsdException w:name="List Number 5" w:semiHidden="1" w:unhideWhenUsed="1"/>
+    <w:lsdException w:name="Title" w:uiPriority="10" w:qFormat="1"/>
+    <w:lsdException w:name="Closing" w:semiHidden="1" w:unhideWhenUsed="1"/>
+    <w:lsdException w:name="Signature" w:semiHidden="1" w:unhideWhenUsed="1"/>
+    <w:lsdException w:name="Default Paragraph Font" w:semiHidden="1" w:uiPriority="1" w:unhideWhenUsed="1"/>
+    <w:lsdException w:name="Body Text" w:semiHidden="1" w:unhideWhenUsed="1"/>
+    <w:lsdException w:name="Body Text Indent" w:semiHidden="1" w:unhideWhenUsed="1"/>
+    <w:lsdException w:name="List Continue" w:semiHidden="1" w:unhideWhenUsed="1"/>
+    <w:lsdException w:name="List Continue 2" w:semiHidden="1" w:unhideWhenUsed="1"/>
+    <w:lsdException w:name="List Continue 3" w:semiHidden="1" w:unhideWhenUsed="1"/>
+    <w:lsdException w:name="List Continue 4" w:semiHidden="1" w:unhideWhenUsed="1"/>
+    <w:lsdException w:name="List Continue 5" w:semiHidden="1" w:unhideWhenUsed="1"/>
+    <w:lsdException w:name="Message Header" w:semiHidden="1" w:unhideWhenUsed="1"/>
+    <w:lsdException w:name="Subtitle" w:uiPriority="11" w:qFormat="1"/>
+    <w:lsdException w:name="Salutation" w:semiHidden="1" w:unhideWhenUsed="1"/>
+    <w:lsdException w:name="Date" w:semiHidden="1" w:unhideWhenUsed="1"/>
+    <w:lsdException w:name="Body Text First Indent" w:semiHidden="1" w:unhideWhenUsed="1"/>
+    <w:lsdException w:name="Body Text First Indent 2" w:semiHidden="1" w:unhideWhenUsed="1"/>
+    <w:lsdException w:name="Note Heading" w:semiHidden="1" w:unhideWhenUsed="1"/>
+    <w:lsdException w:name="Body Text 2" w:semiHidden="1" w:unhideWhenUsed="1"/>
+    <w:lsdException w:name="Body Text 3" w:semiHidden="1" w:unhideWhenUsed="1"/>
+    <w:lsdException w:name="Body Text Indent 2" w:semiHidden="1" w:unhideWhenUsed="1"/>
+    <w:lsdException w:name="Body Text Indent 3" w:semiHidden="1" w:unhideWhenUsed="1"/>
+    <w:lsdException w:name="Block Text" w:semiHidden="1" w:unhideWhenUsed="1"/>
+    <w:lsdException w:name="Hyperlink" w:semiHidden="1" w:uiPriority="0" w:unhideWhenUsed="1"/>
+    <w:lsdException w:name="FollowedHyperlink" w:semiHidden="1" w:unhideWhenUsed="1"/>
+    <w:lsdException w:name="Strong" w:uiPriority="22" w:qFormat="1"/>
+    <w:lsdException w:name="Emphasis" w:uiPriority="20" w:qFormat="1"/>
+    <w:lsdException w:name="Document Map" w:semiHidden="1" w:unhideWhenUsed="1"/>
+    <w:lsdException w:name="Plain Text" w:semiHidden="1" w:unhideWhenUsed="1"/>
+    <w:lsdException w:name="E-mail Signature" w:semiHidden="1" w:unhideWhenUsed="1"/>
+    <w:lsdException w:name="HTML Top of Form" w:semiHidden="1" w:unhideWhenUsed="1"/>
+    <w:lsdException w:name="HTML Bottom of Form" w:semiHidden="1" w:unhideWhenUsed="1"/>
+    <w:lsdException w:name="Normal (Web)" w:semiHidden="1" w:unhideWhenUsed="1"/>
+    <w:lsdException w:name="HTML Acronym" w:semiHidden="1" w:unhideWhenUsed="1"/>
+    <w:lsdException w:name="HTML Address" w:semiHidden="1" w:unhideWhenUsed="1"/>
+    <w:lsdException w:name="HTML Cite" w:semiHidden="1" w:unhideWhenUsed="1"/>
+    <w:lsdException w:name="HTML Code" w:semiHidden="1" w:unhideWhenUsed="1"/>
+    <w:lsdException w:name="HTML Definition" w:semiHidden="1" w:unhideWhenUsed="1"/>
+    <w:lsdException w:name="HTML Keyboard" w:semiHidden="1" w:unhideWhenUsed="1"/>
+    <w:lsdException w:name="HTML Preformatted" w:semiHidden="1" w:unhideWhenUsed="1"/>
+    <w:lsdException w:name="HTML Sample" w:semiHidden="1" w:unhideWhenUsed="1"/>
+    <w:lsdException w:name="HTML Typewriter" w:semiHidden="1" w:unhideWhenUsed="1"/>
+    <w:lsdException w:name="HTML Variable" w:semiHidden="1" w:unhideWhenUsed="1"/>
+    <w:lsdException w:name="Normal Table" w:semiHidden="1" w:unhideWhenUsed="1"/>
+    <w:lsdException w:name="annotation subject" w:semiHidden="1" w:unhideWhenUsed="1"/>
+    <w:lsdException w:name="No List" w:semiHidden="1" w:unhideWhenUsed="1"/>
+    <w:lsdException w:name="Outline List 1" w:semiHidden="1" w:unhideWhenUsed="1"/>
+    <w:lsdException w:name="Outline List 2" w:semiHidden="1" w:unhideWhenUsed="1"/>
+    <w:lsdException w:name="Outline List 3" w:semiHidden="1" w:unhideWhenUsed="1"/>
+    <w:lsdException w:name="Table Simple 1" w:semiHidden="1" w:unhideWhenUsed="1"/>
+    <w:lsdException w:name="Table Simple 2" w:semiHidden="1" w:unhideWhenUsed="1"/>
+    <w:lsdException w:name="Table Simple 3" w:semiHidden="1" w:unhideWhenUsed="1"/>
+    <w:lsdException w:name="Table Classic 1" w:semiHidden="1" w:unhideWhenUsed="1"/>
+    <w:lsdException w:name="Table Classic 2" w:semiHidden="1" w:unhideWhenUsed="1"/>
+    <w:lsdException w:name="Table Classic 3" w:semiHidden="1" w:unhideWhenUsed="1"/>
+    <w:lsdException w:name="Table Classic 4" w:semiHidden="1" w:unhideWhenUsed="1"/>
+    <w:lsdException w:name="Table Colorful 1" w:semiHidden="1" w:unhideWhenUsed="1"/>
+    <w:lsdException w:name="Table Colorful 2" w:semiHidden="1" w:unhideWhenUsed="1"/>
+    <w:lsdException w:name="Table Colorful 3" w:semiHidden="1" w:unhideWhenUsed="1"/>
+    <w:lsdException w:name="Table Columns 1" w:semiHidden="1" w:unhideWhenUsed="1"/>
+    <w:lsdException w:name="Table Columns 2" w:semiHidden="1" w:unhideWhenUsed="1"/>
+    <w:lsdException w:name="Table Columns 3" w:semiHidden="1" w:unhideWhenUsed="1"/>
+    <w:lsdException w:name="Table Columns 4" w:semiHidden="1" w:unhideWhenUsed="1"/>
+    <w:lsdException w:name="Table Columns 5" w:semiHidden="1" w:unhideWhenUsed="1"/>
+    <w:lsdException w:name="Table Grid 1" w:semiHidden="1" w:unhideWhenUsed="1"/>
+    <w:lsdException w:name="Table Grid 2" w:semiHidden="1" w:unhideWhenUsed="1"/>
+    <w:lsdException w:name="Table Grid 3" w:semiHidden="1" w:unhideWhenUsed="1"/>
+    <w:lsdException w:name="Table Grid 4" w:semiHidden="1" w:unhideWhenUsed="1"/>
+    <w:lsdException w:name="Table Grid 5" w:semiHidden="1" w:unhideWhenUsed="1"/>
+    <w:lsdException w:name="Table Grid 6" w:semiHidden="1" w:unhideWhenUsed="1"/>
+    <w:lsdException w:name="Table Grid 7" w:semiHidden="1" w:unhideWhenUsed="1"/>
+    <w:lsdException w:name="Table Grid 8" w:semiHidden="1" w:unhideWhenUsed="1"/>
+    <w:lsdException w:name="Table List 1" w:semiHidden="1" w:unhideWhenUsed="1"/>
+    <w:lsdException w:name="Table List 2" w:semiHidden="1" w:unhideWhenUsed="1"/>
+    <w:lsdException w:name="Table List 3" w:semiHidden="1" w:unhideWhenUsed="1"/>
+    <w:lsdException w:name="Table List 4" w:semiHidden="1" w:unhideWhenUsed="1"/>
+    <w:lsdException w:name="Table List 5" w:semiHidden="1" w:unhideWhenUsed="1"/>
+    <w:lsdException w:name="Table List 6" w:semiHidden="1" w:unhideWhenUsed="1"/>
+    <w:lsdException w:name="Table List 7" w:semiHidden="1" w:unhideWhenUsed="1"/>
+    <w:lsdException w:name="Table List 8" w:semiHidden="1" w:unhideWhenUsed="1"/>
+    <w:lsdException w:name="Table 3D effects 1" w:semiHidden="1" w:unhideWhenUsed="1"/>
+    <w:lsdException w:name="Table 3D effects 2" w:semiHidden="1" w:unhideWhenUsed="1"/>
+    <w:lsdException w:name="Table 3D effects 3" w:semiHidden="1" w:unhideWhenUsed="1"/>
+    <w:lsdException w:name="Table Contemporary" w:semiHidden="1" w:unhideWhenUsed="1"/>
+    <w:lsdException w:name="Table Elegant" w:semiHidden="1" w:unhideWhenUsed="1"/>
+    <w:lsdException w:name="Table Professional" w:semiHidden="1" w:unhideWhenUsed="1"/>
+    <w:lsdException w:name="Table Subtle 1" w:semiHidden="1" w:unhideWhenUsed="1"/>
+    <w:lsdException w:name="Table Subtle 2" w:semiHidden="1" w:unhideWhenUsed="1"/>
+    <w:lsdException w:name="Table Web 1" w:semiHidden="1" w:unhideWhenUsed="1"/>
+    <w:lsdException w:name="Table Web 2" w:semiHidden="1" w:unhideWhenUsed="1"/>
+    <w:lsdException w:name="Table Web 3" w:semiHidden="1" w:unhideWhenUsed="1"/>
+    <w:lsdException w:name="Balloon Text" w:semiHidden="1" w:unhideWhenUsed="1"/>
+    <w:lsdException w:name="Table Grid" w:uiPriority="59"/>
+    <w:lsdException w:name="Table Theme" w:semiHidden="1" w:unhideWhenUsed="1"/>
+    <w:lsdException w:name="Placeholder Text" w:semiHidden="1"/>
+    <w:lsdException w:name="No Spacing" w:uiPriority="1" w:qFormat="1"/>
+    <w:lsdException w:name="Light Shading" w:uiPriority="60"/>
+    <w:lsdException w:name="Light List" w:uiPriority="61"/>
+    <w:lsdException w:name="Light Grid" w:uiPriority="62"/>
+    <w:lsdException w:name="Medium Shading 1" w:uiPriority="63"/>
+    <w:lsdException w:name="Medium Shading 2" w:uiPriority="64"/>
+    <w:lsdException w:name="Medium List 1" w:uiPriority="65"/>
+    <w:lsdException w:name="Medium List 2" w:uiPriority="66"/>
+    <w:lsdException w:name="Medium Grid 1" w:uiPriority="67"/>
+    <w:lsdException w:name="Medium Grid 2" w:uiPriority="68"/>
+    <w:lsdException w:name="Medium Grid 3" w:uiPriority="69"/>
+    <w:lsdException w:name="Dark List" w:uiPriority="70"/>
+    <w:lsdException w:name="Colorful Shading" w:uiPriority="71"/>
+    <w:lsdException w:name="Colorful List" w:uiPriority="72"/>
+    <w:lsdException w:name="Colorful Grid" w:uiPriority="73"/>
+    <w:lsdException w:name="Light Shading Accent 1" w:uiPriority="60"/>
+    <w:lsdException w:name="Light List Accent 1" w:uiPriority="61"/>
+    <w:lsdException w:name="Light Grid Accent 1" w:uiPriority="62"/>
+    <w:lsdException w:name="Medium Shading 1 Accent 1" w:uiPriority="63"/>
+    <w:lsdException w:name="Medium Shading 2 Accent 1" w:uiPriority="64"/>
+    <w:lsdException w:name="Medium List 1 Accent 1" w:uiPriority="65"/>
+    <w:lsdException w:name="Revision" w:semiHidden="1"/>
+    <w:lsdException w:name="List Paragraph" w:uiPriority="34" w:qFormat="1"/>
+    <w:lsdException w:name="Quote" w:uiPriority="29" w:qFormat="1"/>
+    <w:lsdException w:name="Intense Quote" w:uiPriority="30" w:qFormat="1"/>
+    <w:lsdException w:name="Medium List 2 Accent 1" w:uiPriority="66"/>
+    <w:lsdException w:name="Medium Grid 1 Accent 1" w:uiPriority="67"/>
+    <w:lsdException w:name="Medium Grid 2 Accent 1" w:uiPriority="68"/>
+    <w:lsdException w:name="Medium Grid 3 Accent 1" w:uiPriority="69"/>
+    <w:lsdException w:name="Dark List Accent 1" w:uiPriority="70"/>
+    <w:lsdException w:name="Colorful Shading Accent 1" w:uiPriority="71"/>
+    <w:lsdException w:name="Colorful List Accent 1" w:uiPriority="72"/>
+    <w:lsdException w:name="Colorful Grid Accent 1" w:uiPriority="73"/>
+    <w:lsdException w:name="Light Shading Accent 2" w:uiPriority="60"/>
+    <w:lsdException w:name="Light List Accent 2" w:uiPriority="61"/>
+    <w:lsdException w:name="Light Grid Accent 2" w:uiPriority="62"/>
+    <w:lsdException w:name="Medium Shading 1 Accent 2" w:uiPriority="63"/>
+    <w:lsdException w:name="Medium Shading 2 Accent 2" w:uiPriority="64"/>
+    <w:lsdException w:name="Medium List 1 Accent 2" w:uiPriority="65"/>
+    <w:lsdException w:name="Medium List 2 Accent 2" w:uiPriority="66"/>
+    <w:lsdException w:name="Medium Grid 1 Accent 2" w:uiPriority="67"/>
+    <w:lsdException w:name="Medium Grid 2 Accent 2" w:uiPriority="68"/>
+    <w:lsdException w:name="Medium Grid 3 Accent 2" w:uiPriority="69"/>
+    <w:lsdException w:name="Dark List Accent 2" w:uiPriority="70"/>
+    <w:lsdException w:name="Colorful Shading Accent 2" w:uiPriority="71"/>
+    <w:lsdException w:name="Colorful List Accent 2" w:uiPriority="72"/>
+    <w:lsdException w:name="Colorful Grid Accent 2" w:uiPriority="73"/>
+    <w:lsdException w:name="Light Shading Accent 3" w:uiPriority="60"/>
+    <w:lsdException w:name="Light List Accent 3" w:uiPriority="61"/>
+    <w:lsdException w:name="Light Grid Accent 3" w:uiPriority="62"/>
+    <w:lsdException w:name="Medium Shading 1 Accent 3" w:uiPriority="63"/>
+    <w:lsdException w:name="Medium Shading 2 Accent 3" w:uiPriority="64"/>
+    <w:lsdException w:name="Medium List 1 Accent 3" w:uiPriority="65"/>
+    <w:lsdException w:name="Medium List 2 Accent 3" w:uiPriority="66"/>
+    <w:lsdException w:name="Medium Grid 1 Accent 3" w:uiPriority="67"/>
+    <w:lsdException w:name="Medium Grid 2 Accent 3" w:uiPriority="68"/>
+    <w:lsdException w:name="Medium Grid 3 Accent 3" w:uiPriority="69"/>
+    <w:lsdException w:name="Dark List Accent 3" w:uiPriority="70"/>
+    <w:lsdException w:name="Colorful Shading Accent 3" w:uiPriority="71"/>
+    <w:lsdException w:name="Colorful List Accent 3" w:uiPriority="72"/>
+    <w:lsdException w:name="Colorful Grid Accent 3" w:uiPriority="73"/>
+    <w:lsdException w:name="Light Shading Accent 4" w:uiPriority="60"/>
+    <w:lsdException w:name="Light List Accent 4" w:uiPriority="61"/>
+    <w:lsdException w:name="Light Grid Accent 4" w:uiPriority="62"/>
+    <w:lsdException w:name="Medium Shading 1 Accent 4" w:uiPriority="63"/>
+    <w:lsdException w:name="Medium Shading 2 Accent 4" w:uiPriority="64"/>
+    <w:lsdException w:name="Medium List 1 Accent 4" w:uiPriority="65"/>
+    <w:lsdException w:name="Medium List 2 Accent 4" w:uiPriority="66"/>
+    <w:lsdException w:name="Medium Grid 1 Accent 4" w:uiPriority="67"/>
+    <w:lsdException w:name="Medium Grid 2 Accent 4" w:uiPriority="68"/>
+    <w:lsdException w:name="Medium Grid 3 Accent 4" w:uiPriority="69"/>
+    <w:lsdException w:name="Dark List Accent 4" w:uiPriority="70"/>
+    <w:lsdException w:name="Colorful Shading Accent 4" w:uiPriority="71"/>
+    <w:lsdException w:name="Colorful List Accent 4" w:uiPriority="72"/>
+    <w:lsdException w:name="Colorful Grid Accent 4" w:uiPriority="73"/>
+    <w:lsdException w:name="Light Shading Accent 5" w:uiPriority="60"/>
+    <w:lsdException w:name="Light List Accent 5" w:uiPriority="61"/>
+    <w:lsdException w:name="Light Grid Accent 5" w:uiPriority="62"/>
+    <w:lsdException w:name="Medium Shading 1 Accent 5" w:uiPriority="63"/>
+    <w:lsdException w:name="Medium Shading 2 Accent 5" w:uiPriority="64"/>
+    <w:lsdException w:name="Medium List 1 Accent 5" w:uiPriority="65"/>
+    <w:lsdException w:name="Medium List 2 Accent 5" w:uiPriority="66"/>
+    <w:lsdException w:name="Medium Grid 1 Accent 5" w:uiPriority="67"/>
+    <w:lsdException w:name="Medium Grid 2 Accent 5" w:uiPriority="68"/>
+    <w:lsdException w:name="Medium Grid 3 Accent 5" w:uiPriority="69"/>
+    <w:lsdException w:name="Dark List Accent 5" w:uiPriority="70"/>
+    <w:lsdException w:name="Colorful Shading Accent 5" w:uiPriority="71"/>
+    <w:lsdException w:name="Colorful List Accent 5" w:uiPriority="72"/>
+    <w:lsdException w:name="Colorful Grid Accent 5" w:uiPriority="73"/>
+    <w:lsdException w:name="Light Shading Accent 6" w:uiPriority="60"/>
+    <w:lsdException w:name="Light List Accent 6" w:uiPriority="61"/>
+    <w:lsdException w:name="Light Grid Accent 6" w:uiPriority="62"/>
+    <w:lsdException w:name="Medium Shading 1 Accent 6" w:uiPriority="63"/>
+    <w:lsdException w:name="Medium Shading 2 Accent 6" w:uiPriority="64"/>
+    <w:lsdException w:name="Medium List 1 Accent 6" w:uiPriority="65"/>
+    <w:lsdException w:name="Medium List 2 Accent 6" w:uiPriority="66"/>
+    <w:lsdException w:name="Medium Grid 1 Accent 6" w:uiPriority="67"/>
+    <w:lsdException w:name="Medium Grid 2 Accent 6" w:uiPriority="68"/>
+    <w:lsdException w:name="Medium Grid 3 Accent 6" w:uiPriority="69"/>
+    <w:lsdException w:name="Dark List Accent 6" w:uiPriority="70"/>
+    <w:lsdException w:name="Colorful Shading Accent 6" w:uiPriority="71"/>
+    <w:lsdException w:name="Colorful List Accent 6" w:uiPriority="72"/>
+    <w:lsdException w:name="Colorful Grid Accent 6" w:uiPriority="73"/>
+    <w:lsdException w:name="Subtle Emphasis" w:uiPriority="19" w:qFormat="1"/>
+    <w:lsdException w:name="Intense Emphasis" w:uiPriority="21" w:qFormat="1"/>
+    <w:lsdException w:name="Subtle Reference" w:uiPriority="31" w:qFormat="1"/>
+    <w:lsdException w:name="Intense Reference" w:uiPriority="32" w:qFormat="1"/>
+    <w:lsdException w:name="Book Title" w:uiPriority="33" w:qFormat="1"/>
+    <w:lsdException w:name="Bibliography" w:semiHidden="1" w:uiPriority="37" w:unhideWhenUsed="1"/>
+    <w:lsdException w:name="TOC Heading" w:semiHidden="1" w:uiPriority="39" w:unhideWhenUsed="1" w:qFormat="1"/>
+    <w:lsdException w:name="Grid Table Light" w:semiHidden="1" w:unhideWhenUsed="1"/>
+    <w:lsdException w:name="Grid Table 1 Light" w:semiHidden="1" w:unhideWhenUsed="1"/>
+    <w:lsdException w:name="Grid Table 2" w:semiHidden="1" w:unhideWhenUsed="1"/>
+    <w:lsdException w:name="Grid Table 3" w:semiHidden="1" w:unhideWhenUsed="1"/>
+    <w:lsdException w:name="Grid Table 4" w:uiPriority="49"/>
+    <w:lsdException w:name="Grid Table 5 Dark" w:uiPriority="50"/>
+    <w:lsdException w:name="Grid Table 6 Colorful" w:uiPriority="51"/>
+    <w:lsdException w:name="Grid Table 7 Colorful" w:uiPriority="52"/>
+    <w:lsdException w:name="Grid Table 1 Light Accent 1" w:uiPriority="46"/>
+    <w:lsdException w:name="Grid Table 2 Accent 1" w:uiPriority="47"/>
+    <w:lsdException w:name="Grid Table 3 Accent 1" w:uiPriority="48"/>
+    <w:lsdException w:name="Grid Table 4 Accent 1" w:uiPriority="49"/>
+    <w:lsdException w:name="Grid Table 5 Dark Accent 1" w:uiPriority="50"/>
+    <w:lsdException w:name="Grid Table 6 Colorful Accent 1" w:uiPriority="51"/>
+    <w:lsdException w:name="Grid Table 7 Colorful Accent 1" w:uiPriority="52"/>
+    <w:lsdException w:name="Grid Table 1 Light Accent 2" w:uiPriority="46"/>
+    <w:lsdException w:name="Grid Table 2 Accent 2" w:uiPriority="47"/>
+    <w:lsdException w:name="Grid Table 3 Accent 2" w:uiPriority="48"/>
+    <w:lsdException w:name="Grid Table 4 Accent 2" w:uiPriority="49"/>
+    <w:lsdException w:name="Grid Table 5 Dark Accent 2" w:uiPriority="50"/>
+    <w:lsdException w:name="Grid Table 6 Colorful Accent 2" w:uiPriority="51"/>
+    <w:lsdException w:name="Grid Table 7 Colorful Accent 2" w:uiPriority="52"/>
+    <w:lsdException w:name="Grid Table 1 Light Accent 3" w:uiPriority="46"/>
+    <w:lsdException w:name="Grid Table 2 Accent 3" w:uiPriority="47"/>
+    <w:lsdException w:name="Grid Table 3 Accent 3" w:uiPriority="48"/>
+    <w:lsdException w:name="Grid Table 4 Accent 3" w:uiPriority="49"/>
+    <w:lsdException w:name="Grid Table 5 Dark Accent 3" w:uiPriority="50"/>
+    <w:lsdException w:name="Grid Table 6 Colorful Accent 3" w:uiPriority="51"/>
+    <w:lsdException w:name="Grid Table 7 Colorful Accent 3" w:uiPriority="52"/>
+    <w:lsdException w:name="Grid Table 1 Light Accent 4" w:uiPriority="46"/>
+    <w:lsdException w:name="Grid Table 2 Accent 4" w:uiPriority="47"/>
+    <w:lsdException w:name="Grid Table 3 Accent 4" w:uiPriority="48"/>
+    <w:lsdException w:name="Grid Table 4 Accent 4" w:uiPriority="49"/>
+    <w:lsdException w:name="Grid Table 5 Dark Accent 4" w:uiPriority="50"/>
+    <w:lsdException w:name="Grid Table 6 Colorful Accent 4" w:uiPriority="51"/>
+    <w:lsdException w:name="Grid Table 7 Colorful Accent 4" w:uiPriority="52"/>
+    <w:lsdException w:name="Grid Table 1 Light Accent 5" w:uiPriority="46"/>
+    <w:lsdException w:name="Grid Table 2 Accent 5" w:uiPriority="47"/>
+    <w:lsdException w:name="Grid Table 3 Accent 5" w:uiPriority="48"/>
+    <w:lsdException w:name="Grid Table 4 Accent 5" w:uiPriority="49"/>
+    <w:lsdException w:name="Grid Table 5 Dark Accent 5" w:uiPriority="50"/>
+    <w:lsdException w:name="Grid Table 6 Colorful Accent 5" w:uiPriority="51"/>
+    <w:lsdException w:name="Grid Table 7 Colorful Accent 5" w:uiPriority="52"/>
+    <w:lsdException w:name="Grid Table 1 Light Accent 6" w:uiPriority="46"/>
+    <w:lsdException w:name="Grid Table 2 Accent 6" w:uiPriority="47"/>
+    <w:lsdException w:name="Grid Table 3 Accent 6" w:uiPriority="48"/>
+    <w:lsdException w:name="Grid Table 4 Accent 6" w:uiPriority="49"/>
+    <w:lsdException w:name="Grid Table 5 Dark Accent 6" w:uiPriority="50"/>
+    <w:lsdException w:name="Grid Table 6 Colorful Accent 6" w:uiPriority="51"/>
+    <w:lsdException w:name="Grid Table 7 Colorful Accent 6" w:uiPriority="52"/>
+    <w:lsdException w:name="List Table 1 Light" w:uiPriority="46"/>
+    <w:lsdException w:name="List Table 2" w:uiPriority="47"/>
+    <w:lsdException w:name="List Table 3" w:uiPriority="48"/>
+    <w:lsdException w:name="List Table 4" w:uiPriority="49"/>
+    <w:lsdException w:name="List Table 5 Dark" w:uiPriority="50"/>
+    <w:lsdException w:name="List Table 6 Colorful" w:uiPriority="51"/>
+    <w:lsdException w:name="List Table 7 Colorful" w:uiPriority="52"/>
+    <w:lsdException w:name="List Table 1 Light Accent 1" w:uiPriority="46"/>
+    <w:lsdException w:name="List Table 2 Accent 1" w:uiPriority="47"/>
+    <w:lsdException w:name="List Table 3 Accent 1" w:uiPriority="48"/>
+    <w:lsdException w:name="List Table 4 Accent 1" w:uiPriority="49"/>
+    <w:lsdException w:name="List Table 5 Dark Accent 1" w:uiPriority="50"/>
+    <w:lsdException w:name="List Table 6 Colorful Accent 1" w:uiPriority="51"/>
+    <w:lsdException w:name="List Table 7 Colorful Accent 1" w:uiPriority="52"/>
+    <w:lsdException w:name="List Table 1 Light Accent 2" w:uiPriority="46"/>
+    <w:lsdException w:name="List Table 2 Accent 2" w:uiPriority="47"/>
+    <w:lsdException w:name="List Table 3 Accent 2" w:uiPriority="48"/>
+    <w:lsdException w:name="List Table 4 Accent 2" w:uiPriority="49"/>
+    <w:lsdException w:name="List Table 5 Dark Accent 2" w:uiPriority="50"/>
+    <w:lsdException w:name="List Table 6 Colorful Accent 2" w:uiPriority="51"/>
+    <w:lsdException w:name="List Table 7 Colorful Accent 2" w:uiPriority="52"/>
+    <w:lsdException w:name="List Table 1 Light Accent 3" w:uiPriority="46"/>
+    <w:lsdException w:name="List Table 2 Accent 3" w:uiPriority="47"/>
+    <w:lsdException w:name="List Table 3 Accent 3" w:uiPriority="48"/>
+    <w:lsdException w:name="List Table 4 Accent 3" w:uiPriority="49"/>
+    <w:lsdException w:name="List Table 5 Dark Accent 3" w:uiPriority="50"/>
+    <w:lsdException w:name="List Table 6 Colorful Accent 3" w:uiPriority="51"/>
+    <w:lsdException w:name="List Table 7 Colorful Accent 3" w:uiPriority="52"/>
+    <w:lsdException w:name="List Table 1 Light Accent 4" w:uiPriority="46"/>
+    <w:lsdException w:name="List Table 2 Accent 4" w:uiPriority="47"/>
+    <w:lsdException w:name="List Table 3 Accent 4" w:uiPriority="48"/>
+    <w:lsdException w:name="List Table 4 Accent 4" w:uiPriority="49"/>
+    <w:lsdException w:name="List Table 5 Dark Accent 4" w:uiPriority="50"/>
+    <w:lsdException w:name="List Table 6 Colorful Accent 4" w:uiPriority="51"/>
+    <w:lsdException w:name="List Table 7 Colorful Accent 4" w:uiPriority="52"/>
+    <w:lsdException w:name="List Table 1 Light Accent 5" w:uiPriority="46"/>
+    <w:lsdException w:name="List Table 2 Accent 5" w:uiPriority="47"/>
+    <w:lsdException w:name="List Table 3 Accent 5" w:uiPriority="48"/>
+    <w:lsdException w:name="List Table 4 Accent 5" w:uiPriority="49"/>
+    <w:lsdException w:name="List Table 5 Dark Accent 5" w:uiPriority="50"/>
+    <w:lsdException w:name="List Table 6 Colorful Accent 5" w:uiPriority="51"/>
+    <w:lsdException w:name="List Table 7 Colorful Accent 5" w:uiPriority="52"/>
+    <w:lsdException w:name="List Table 1 Light Accent 6" w:uiPriority="46"/>
+    <w:lsdException w:name="List Table 2 Accent 6" w:uiPriority="47"/>
+    <w:lsdException w:name="List Table 3 Accent 6" w:uiPriority="48"/>
+    <w:lsdException w:name="List Table 4 Accent 6" w:uiPriority="49"/>
+    <w:lsdException w:name="List Table 5 Dark Accent 6" w:uiPriority="50"/>
+    <w:lsdException w:name="List Table 6 Colorful Accent 6" w:uiPriority="51"/>
+    <w:lsdException w:name="List Table 7 Colorful Accent 6" w:uiPriority="52"/>
+    <w:lsdException w:name="Mention" w:semiHidden="1" w:unhideWhenUsed="1"/>
+    <w:lsdException w:name="Smart Hyperlink" w:semiHidden="1" w:unhideWhenUsed="1"/>
+    <w:lsdException w:name="Hashtag" w:semiHidden="1" w:unhideWhenUsed="1"/>
+    <w:lsdException w:name="Unresolved Mention" w:semiHidden="1" w:unhideWhenUsed="1"/>
   </w:latentStyles>
   <w:style w:type="paragraph" w:default="1" w:styleId="Normal">
     <w:name w:val="Normal"/>
@@ -7979,278 +7802,34 @@
       <w:u w:val="single"/>
     </w:rPr>
   </w:style>
-</w:styles>
-</file>
-
-<file path=word/stylesWithEffects.xml><?xml version="1.0" encoding="utf-8"?>
-<w:styles xmlns:wpc="http://schemas.microsoft.com/office/word/2010/wordprocessingCanvas" xmlns:mo="http://schemas.microsoft.com/office/mac/office/2008/main" xmlns:mc="http://schemas.openxmlformats.org/markup-compatibility/2006" xmlns:mv="urn:schemas-microsoft-com:mac:vml" xmlns:o="urn:schemas-microsoft-com:office:office" xmlns:r="http://schemas.openxmlformats.org/officeDocument/2006/relationships" xmlns:m="http://schemas.openxmlformats.org/officeDocument/2006/math" xmlns:v="urn:schemas-microsoft-com:vml" xmlns:wp14="http://schemas.microsoft.com/office/word/2010/wordprocessingDrawing" xmlns:wp="http://schemas.openxmlformats.org/drawingml/2006/wordprocessingDrawing" xmlns:w10="urn:schemas-microsoft-com:office:word" xmlns:w="http://schemas.openxmlformats.org/wordprocessingml/2006/main" xmlns:w14="http://schemas.microsoft.com/office/word/2010/wordml" xmlns:wpg="http://schemas.microsoft.com/office/word/2010/wordprocessingGroup" xmlns:wpi="http://schemas.microsoft.com/office/word/2010/wordprocessingInk" xmlns:wne="http://schemas.microsoft.com/office/word/2006/wordml" xmlns:wps="http://schemas.microsoft.com/office/word/2010/wordprocessingShape" mc:Ignorable="w14 wp14">
-  <w:docDefaults>
-    <w:rPrDefault>
-      <w:rPr>
-        <w:rFonts w:asciiTheme="minorHAnsi" w:eastAsiaTheme="minorEastAsia" w:hAnsiTheme="minorHAnsi" w:cstheme="minorBidi"/>
-        <w:sz w:val="22"/>
-        <w:szCs w:val="22"/>
-        <w:lang w:val="en-US" w:eastAsia="zh-CN" w:bidi="ar-SA"/>
-      </w:rPr>
-    </w:rPrDefault>
-    <w:pPrDefault>
-      <w:pPr>
-        <w:spacing w:after="200" w:line="276" w:lineRule="auto"/>
-      </w:pPr>
-    </w:pPrDefault>
-  </w:docDefaults>
-  <w:latentStyles w:defLockedState="0" w:defUIPriority="99" w:defSemiHidden="1" w:defUnhideWhenUsed="1" w:defQFormat="0" w:count="276">
-    <w:lsdException w:name="Normal" w:semiHidden="0" w:uiPriority="0" w:unhideWhenUsed="0" w:qFormat="1"/>
-    <w:lsdException w:name="heading 1" w:semiHidden="0" w:uiPriority="9" w:unhideWhenUsed="0" w:qFormat="1"/>
-    <w:lsdException w:name="heading 2" w:uiPriority="9" w:qFormat="1"/>
-    <w:lsdException w:name="heading 3" w:uiPriority="9" w:qFormat="1"/>
-    <w:lsdException w:name="heading 4" w:uiPriority="9" w:qFormat="1"/>
-    <w:lsdException w:name="heading 5" w:uiPriority="9" w:qFormat="1"/>
-    <w:lsdException w:name="heading 6" w:uiPriority="9" w:qFormat="1"/>
-    <w:lsdException w:name="heading 7" w:uiPriority="9" w:qFormat="1"/>
-    <w:lsdException w:name="heading 8" w:uiPriority="9" w:qFormat="1"/>
-    <w:lsdException w:name="heading 9" w:uiPriority="9" w:qFormat="1"/>
-    <w:lsdException w:name="toc 1" w:uiPriority="39"/>
-    <w:lsdException w:name="toc 2" w:uiPriority="39"/>
-    <w:lsdException w:name="toc 3" w:uiPriority="39"/>
-    <w:lsdException w:name="toc 4" w:uiPriority="39"/>
-    <w:lsdException w:name="toc 5" w:uiPriority="39"/>
-    <w:lsdException w:name="toc 6" w:uiPriority="39"/>
-    <w:lsdException w:name="toc 7" w:uiPriority="39"/>
-    <w:lsdException w:name="toc 8" w:uiPriority="39"/>
-    <w:lsdException w:name="toc 9" w:uiPriority="39"/>
-    <w:lsdException w:name="caption" w:uiPriority="35" w:qFormat="1"/>
-    <w:lsdException w:name="Title" w:semiHidden="0" w:uiPriority="10" w:unhideWhenUsed="0" w:qFormat="1"/>
-    <w:lsdException w:name="Default Paragraph Font" w:uiPriority="1"/>
-    <w:lsdException w:name="Subtitle" w:semiHidden="0" w:uiPriority="11" w:unhideWhenUsed="0" w:qFormat="1"/>
-    <w:lsdException w:name="Hyperlink" w:uiPriority="0"/>
-    <w:lsdException w:name="Strong" w:semiHidden="0" w:uiPriority="22" w:unhideWhenUsed="0" w:qFormat="1"/>
-    <w:lsdException w:name="Emphasis" w:semiHidden="0" w:uiPriority="20" w:unhideWhenUsed="0" w:qFormat="1"/>
-    <w:lsdException w:name="Table Grid" w:semiHidden="0" w:uiPriority="59" w:unhideWhenUsed="0"/>
-    <w:lsdException w:name="Note Level 1" w:semiHidden="0" w:unhideWhenUsed="0"/>
-    <w:lsdException w:name="Note Level 2" w:semiHidden="0" w:unhideWhenUsed="0"/>
-    <w:lsdException w:name="Note Level 3" w:semiHidden="0" w:unhideWhenUsed="0"/>
-    <w:lsdException w:name="Note Level 4" w:semiHidden="0" w:unhideWhenUsed="0"/>
-    <w:lsdException w:name="Note Level 5" w:semiHidden="0" w:unhideWhenUsed="0"/>
-    <w:lsdException w:name="Note Level 6" w:semiHidden="0" w:unhideWhenUsed="0"/>
-    <w:lsdException w:name="Note Level 7" w:semiHidden="0" w:unhideWhenUsed="0"/>
-    <w:lsdException w:name="Note Level 8" w:semiHidden="0" w:unhideWhenUsed="0"/>
-    <w:lsdException w:name="Note Level 9" w:semiHidden="0" w:unhideWhenUsed="0"/>
-    <w:lsdException w:name="Placeholder Text" w:unhideWhenUsed="0"/>
-    <w:lsdException w:name="No Spacing" w:semiHidden="0" w:uiPriority="1" w:unhideWhenUsed="0" w:qFormat="1"/>
-    <w:lsdException w:name="Light Shading" w:semiHidden="0" w:uiPriority="60" w:unhideWhenUsed="0"/>
-    <w:lsdException w:name="Light List" w:semiHidden="0" w:uiPriority="61" w:unhideWhenUsed="0"/>
-    <w:lsdException w:name="Light Grid" w:semiHidden="0" w:uiPriority="62" w:unhideWhenUsed="0"/>
-    <w:lsdException w:name="Medium Shading 1" w:semiHidden="0" w:uiPriority="63" w:unhideWhenUsed="0"/>
-    <w:lsdException w:name="Medium Shading 2" w:semiHidden="0" w:uiPriority="64" w:unhideWhenUsed="0"/>
-    <w:lsdException w:name="Medium List 1" w:semiHidden="0" w:uiPriority="65" w:unhideWhenUsed="0"/>
-    <w:lsdException w:name="Medium List 2" w:semiHidden="0" w:uiPriority="66" w:unhideWhenUsed="0"/>
-    <w:lsdException w:name="Medium Grid 1" w:semiHidden="0" w:uiPriority="67" w:unhideWhenUsed="0"/>
-    <w:lsdException w:name="Medium Grid 2" w:semiHidden="0" w:uiPriority="68" w:unhideWhenUsed="0"/>
-    <w:lsdException w:name="Medium Grid 3" w:semiHidden="0" w:uiPriority="69" w:unhideWhenUsed="0"/>
-    <w:lsdException w:name="Dark List" w:semiHidden="0" w:uiPriority="70" w:unhideWhenUsed="0"/>
-    <w:lsdException w:name="Colorful Shading" w:semiHidden="0" w:uiPriority="71" w:unhideWhenUsed="0"/>
-    <w:lsdException w:name="Colorful List" w:semiHidden="0" w:uiPriority="72" w:unhideWhenUsed="0"/>
-    <w:lsdException w:name="Colorful Grid" w:semiHidden="0" w:uiPriority="73" w:unhideWhenUsed="0"/>
-    <w:lsdException w:name="Light Shading Accent 1" w:semiHidden="0" w:uiPriority="60" w:unhideWhenUsed="0"/>
-    <w:lsdException w:name="Light List Accent 1" w:semiHidden="0" w:uiPriority="61" w:unhideWhenUsed="0"/>
-    <w:lsdException w:name="Light Grid Accent 1" w:semiHidden="0" w:uiPriority="62" w:unhideWhenUsed="0"/>
-    <w:lsdException w:name="Medium Shading 1 Accent 1" w:semiHidden="0" w:uiPriority="63" w:unhideWhenUsed="0"/>
-    <w:lsdException w:name="Medium Shading 2 Accent 1" w:semiHidden="0" w:uiPriority="64" w:unhideWhenUsed="0"/>
-    <w:lsdException w:name="Medium List 1 Accent 1" w:semiHidden="0" w:uiPriority="65" w:unhideWhenUsed="0"/>
-    <w:lsdException w:name="Revision" w:unhideWhenUsed="0"/>
-    <w:lsdException w:name="List Paragraph" w:semiHidden="0" w:uiPriority="34" w:unhideWhenUsed="0" w:qFormat="1"/>
-    <w:lsdException w:name="Quote" w:semiHidden="0" w:uiPriority="29" w:unhideWhenUsed="0" w:qFormat="1"/>
-    <w:lsdException w:name="Intense Quote" w:semiHidden="0" w:uiPriority="30" w:unhideWhenUsed="0" w:qFormat="1"/>
-    <w:lsdException w:name="Medium List 2 Accent 1" w:semiHidden="0" w:uiPriority="66" w:unhideWhenUsed="0"/>
-    <w:lsdException w:name="Medium Grid 1 Accent 1" w:semiHidden="0" w:uiPriority="67" w:unhideWhenUsed="0"/>
-    <w:lsdException w:name="Medium Grid 2 Accent 1" w:semiHidden="0" w:uiPriority="68" w:unhideWhenUsed="0"/>
-    <w:lsdException w:name="Medium Grid 3 Accent 1" w:semiHidden="0" w:uiPriority="69" w:unhideWhenUsed="0"/>
-    <w:lsdException w:name="Dark List Accent 1" w:semiHidden="0" w:uiPriority="70" w:unhideWhenUsed="0"/>
-    <w:lsdException w:name="Colorful Shading Accent 1" w:semiHidden="0" w:uiPriority="71" w:unhideWhenUsed="0"/>
-    <w:lsdException w:name="Colorful List Accent 1" w:semiHidden="0" w:uiPriority="72" w:unhideWhenUsed="0"/>
-    <w:lsdException w:name="Colorful Grid Accent 1" w:semiHidden="0" w:uiPriority="73" w:unhideWhenUsed="0"/>
-    <w:lsdException w:name="Light Shading Accent 2" w:semiHidden="0" w:uiPriority="60" w:unhideWhenUsed="0"/>
-    <w:lsdException w:name="Light List Accent 2" w:semiHidden="0" w:uiPriority="61" w:unhideWhenUsed="0"/>
-    <w:lsdException w:name="Light Grid Accent 2" w:semiHidden="0" w:uiPriority="62" w:unhideWhenUsed="0"/>
-    <w:lsdException w:name="Medium Shading 1 Accent 2" w:semiHidden="0" w:uiPriority="63" w:unhideWhenUsed="0"/>
-    <w:lsdException w:name="Medium Shading 2 Accent 2" w:semiHidden="0" w:uiPriority="64" w:unhideWhenUsed="0"/>
-    <w:lsdException w:name="Medium List 1 Accent 2" w:semiHidden="0" w:uiPriority="65" w:unhideWhenUsed="0"/>
-    <w:lsdException w:name="Medium List 2 Accent 2" w:semiHidden="0" w:uiPriority="66" w:unhideWhenUsed="0"/>
-    <w:lsdException w:name="Medium Grid 1 Accent 2" w:semiHidden="0" w:uiPriority="67" w:unhideWhenUsed="0"/>
-    <w:lsdException w:name="Medium Grid 2 Accent 2" w:semiHidden="0" w:uiPriority="68" w:unhideWhenUsed="0"/>
-    <w:lsdException w:name="Medium Grid 3 Accent 2" w:semiHidden="0" w:uiPriority="69" w:unhideWhenUsed="0"/>
-    <w:lsdException w:name="Dark List Accent 2" w:semiHidden="0" w:uiPriority="70" w:unhideWhenUsed="0"/>
-    <w:lsdException w:name="Colorful Shading Accent 2" w:semiHidden="0" w:uiPriority="71" w:unhideWhenUsed="0"/>
-    <w:lsdException w:name="Colorful List Accent 2" w:semiHidden="0" w:uiPriority="72" w:unhideWhenUsed="0"/>
-    <w:lsdException w:name="Colorful Grid Accent 2" w:semiHidden="0" w:uiPriority="73" w:unhideWhenUsed="0"/>
-    <w:lsdException w:name="Light Shading Accent 3" w:semiHidden="0" w:uiPriority="60" w:unhideWhenUsed="0"/>
-    <w:lsdException w:name="Light List Accent 3" w:semiHidden="0" w:uiPriority="61" w:unhideWhenUsed="0"/>
-    <w:lsdException w:name="Light Grid Accent 3" w:semiHidden="0" w:uiPriority="62" w:unhideWhenUsed="0"/>
-    <w:lsdException w:name="Medium Shading 1 Accent 3" w:semiHidden="0" w:uiPriority="63" w:unhideWhenUsed="0"/>
-    <w:lsdException w:name="Medium Shading 2 Accent 3" w:semiHidden="0" w:uiPriority="64" w:unhideWhenUsed="0"/>
-    <w:lsdException w:name="Medium List 1 Accent 3" w:semiHidden="0" w:uiPriority="65" w:unhideWhenUsed="0"/>
-    <w:lsdException w:name="Medium List 2 Accent 3" w:semiHidden="0" w:uiPriority="66" w:unhideWhenUsed="0"/>
-    <w:lsdException w:name="Medium Grid 1 Accent 3" w:semiHidden="0" w:uiPriority="67" w:unhideWhenUsed="0"/>
-    <w:lsdException w:name="Medium Grid 2 Accent 3" w:semiHidden="0" w:uiPriority="68" w:unhideWhenUsed="0"/>
-    <w:lsdException w:name="Medium Grid 3 Accent 3" w:semiHidden="0" w:uiPriority="69" w:unhideWhenUsed="0"/>
-    <w:lsdException w:name="Dark List Accent 3" w:semiHidden="0" w:uiPriority="70" w:unhideWhenUsed="0"/>
-    <w:lsdException w:name="Colorful Shading Accent 3" w:semiHidden="0" w:uiPriority="71" w:unhideWhenUsed="0"/>
-    <w:lsdException w:name="Colorful List Accent 3" w:semiHidden="0" w:uiPriority="72" w:unhideWhenUsed="0"/>
-    <w:lsdException w:name="Colorful Grid Accent 3" w:semiHidden="0" w:uiPriority="73" w:unhideWhenUsed="0"/>
-    <w:lsdException w:name="Light Shading Accent 4" w:semiHidden="0" w:uiPriority="60" w:unhideWhenUsed="0"/>
-    <w:lsdException w:name="Light List Accent 4" w:semiHidden="0" w:uiPriority="61" w:unhideWhenUsed="0"/>
-    <w:lsdException w:name="Light Grid Accent 4" w:semiHidden="0" w:uiPriority="62" w:unhideWhenUsed="0"/>
-    <w:lsdException w:name="Medium Shading 1 Accent 4" w:semiHidden="0" w:uiPriority="63" w:unhideWhenUsed="0"/>
-    <w:lsdException w:name="Medium Shading 2 Accent 4" w:semiHidden="0" w:uiPriority="64" w:unhideWhenUsed="0"/>
-    <w:lsdException w:name="Medium List 1 Accent 4" w:semiHidden="0" w:uiPriority="65" w:unhideWhenUsed="0"/>
-    <w:lsdException w:name="Medium List 2 Accent 4" w:semiHidden="0" w:uiPriority="66" w:unhideWhenUsed="0"/>
-    <w:lsdException w:name="Medium Grid 1 Accent 4" w:semiHidden="0" w:uiPriority="67" w:unhideWhenUsed="0"/>
-    <w:lsdException w:name="Medium Grid 2 Accent 4" w:semiHidden="0" w:uiPriority="68" w:unhideWhenUsed="0"/>
-    <w:lsdException w:name="Medium Grid 3 Accent 4" w:semiHidden="0" w:uiPriority="69" w:unhideWhenUsed="0"/>
-    <w:lsdException w:name="Dark List Accent 4" w:semiHidden="0" w:uiPriority="70" w:unhideWhenUsed="0"/>
-    <w:lsdException w:name="Colorful Shading Accent 4" w:semiHidden="0" w:uiPriority="71" w:unhideWhenUsed="0"/>
-    <w:lsdException w:name="Colorful List Accent 4" w:semiHidden="0" w:uiPriority="72" w:unhideWhenUsed="0"/>
-    <w:lsdException w:name="Colorful Grid Accent 4" w:semiHidden="0" w:uiPriority="73" w:unhideWhenUsed="0"/>
-    <w:lsdException w:name="Light Shading Accent 5" w:semiHidden="0" w:uiPriority="60" w:unhideWhenUsed="0"/>
-    <w:lsdException w:name="Light List Accent 5" w:semiHidden="0" w:uiPriority="61" w:unhideWhenUsed="0"/>
-    <w:lsdException w:name="Light Grid Accent 5" w:semiHidden="0" w:uiPriority="62" w:unhideWhenUsed="0"/>
-    <w:lsdException w:name="Medium Shading 1 Accent 5" w:semiHidden="0" w:uiPriority="63" w:unhideWhenUsed="0"/>
-    <w:lsdException w:name="Medium Shading 2 Accent 5" w:semiHidden="0" w:uiPriority="64" w:unhideWhenUsed="0"/>
-    <w:lsdException w:name="Medium List 1 Accent 5" w:semiHidden="0" w:uiPriority="65" w:unhideWhenUsed="0"/>
-    <w:lsdException w:name="Medium List 2 Accent 5" w:semiHidden="0" w:uiPriority="66" w:unhideWhenUsed="0"/>
-    <w:lsdException w:name="Medium Grid 1 Accent 5" w:semiHidden="0" w:uiPriority="67" w:unhideWhenUsed="0"/>
-    <w:lsdException w:name="Medium Grid 2 Accent 5" w:semiHidden="0" w:uiPriority="68" w:unhideWhenUsed="0"/>
-    <w:lsdException w:name="Medium Grid 3 Accent 5" w:semiHidden="0" w:uiPriority="69" w:unhideWhenUsed="0"/>
-    <w:lsdException w:name="Dark List Accent 5" w:semiHidden="0" w:uiPriority="70" w:unhideWhenUsed="0"/>
-    <w:lsdException w:name="Colorful Shading Accent 5" w:semiHidden="0" w:uiPriority="71" w:unhideWhenUsed="0"/>
-    <w:lsdException w:name="Colorful List Accent 5" w:semiHidden="0" w:uiPriority="72" w:unhideWhenUsed="0"/>
-    <w:lsdException w:name="Colorful Grid Accent 5" w:semiHidden="0" w:uiPriority="73" w:unhideWhenUsed="0"/>
-    <w:lsdException w:name="Light Shading Accent 6" w:semiHidden="0" w:uiPriority="60" w:unhideWhenUsed="0"/>
-    <w:lsdException w:name="Light List Accent 6" w:semiHidden="0" w:uiPriority="61" w:unhideWhenUsed="0"/>
-    <w:lsdException w:name="Light Grid Accent 6" w:semiHidden="0" w:uiPriority="62" w:unhideWhenUsed="0"/>
-    <w:lsdException w:name="Medium Shading 1 Accent 6" w:semiHidden="0" w:uiPriority="63" w:unhideWhenUsed="0"/>
-    <w:lsdException w:name="Medium Shading 2 Accent 6" w:semiHidden="0" w:uiPriority="64" w:unhideWhenUsed="0"/>
-    <w:lsdException w:name="Medium List 1 Accent 6" w:semiHidden="0" w:uiPriority="65" w:unhideWhenUsed="0"/>
-    <w:lsdException w:name="Medium List 2 Accent 6" w:semiHidden="0" w:uiPriority="66" w:unhideWhenUsed="0"/>
-    <w:lsdException w:name="Medium Grid 1 Accent 6" w:semiHidden="0" w:uiPriority="67" w:unhideWhenUsed="0"/>
-    <w:lsdException w:name="Medium Grid 2 Accent 6" w:semiHidden="0" w:uiPriority="68" w:unhideWhenUsed="0"/>
-    <w:lsdException w:name="Medium Grid 3 Accent 6" w:semiHidden="0" w:uiPriority="69" w:unhideWhenUsed="0"/>
-    <w:lsdException w:name="Dark List Accent 6" w:semiHidden="0" w:uiPriority="70" w:unhideWhenUsed="0"/>
-    <w:lsdException w:name="Colorful Shading Accent 6" w:semiHidden="0" w:uiPriority="71" w:unhideWhenUsed="0"/>
-    <w:lsdException w:name="Colorful List Accent 6" w:semiHidden="0" w:uiPriority="72" w:unhideWhenUsed="0"/>
-    <w:lsdException w:name="Colorful Grid Accent 6" w:semiHidden="0" w:uiPriority="73" w:unhideWhenUsed="0"/>
-    <w:lsdException w:name="Subtle Emphasis" w:semiHidden="0" w:uiPriority="19" w:unhideWhenUsed="0" w:qFormat="1"/>
-    <w:lsdException w:name="Intense Emphasis" w:semiHidden="0" w:uiPriority="21" w:unhideWhenUsed="0" w:qFormat="1"/>
-    <w:lsdException w:name="Subtle Reference" w:semiHidden="0" w:uiPriority="31" w:unhideWhenUsed="0" w:qFormat="1"/>
-    <w:lsdException w:name="Intense Reference" w:semiHidden="0" w:uiPriority="32" w:unhideWhenUsed="0" w:qFormat="1"/>
-    <w:lsdException w:name="Book Title" w:semiHidden="0" w:uiPriority="33" w:unhideWhenUsed="0" w:qFormat="1"/>
-    <w:lsdException w:name="Bibliography" w:uiPriority="37"/>
-    <w:lsdException w:name="TOC Heading" w:uiPriority="39" w:qFormat="1"/>
-  </w:latentStyles>
-  <w:style w:type="paragraph" w:default="1" w:styleId="Normal">
-    <w:name w:val="Normal"/>
-    <w:qFormat/>
-  </w:style>
-  <w:style w:type="character" w:default="1" w:styleId="DefaultParagraphFont">
-    <w:name w:val="Default Paragraph Font"/>
-    <w:uiPriority w:val="1"/>
-    <w:semiHidden/>
-    <w:unhideWhenUsed/>
-  </w:style>
-  <w:style w:type="table" w:default="1" w:styleId="TableNormal">
-    <w:name w:val="Normal Table"/>
+  <w:style w:type="paragraph" w:styleId="BalloonText">
+    <w:name w:val="Balloon Text"/>
+    <w:basedOn w:val="Normal"/>
+    <w:link w:val="BalloonTextChar"/>
     <w:uiPriority w:val="99"/>
     <w:semiHidden/>
     <w:unhideWhenUsed/>
-    <w:tblPr>
-      <w:tblInd w:w="0" w:type="dxa"/>
-      <w:tblCellMar>
-        <w:top w:w="0" w:type="dxa"/>
-        <w:left w:w="108" w:type="dxa"/>
-        <w:bottom w:w="0" w:type="dxa"/>
-        <w:right w:w="108" w:type="dxa"/>
-      </w:tblCellMar>
-    </w:tblPr>
+    <w:rsid w:val="00702713"/>
+    <w:pPr>
+      <w:spacing w:after="0" w:line="240" w:lineRule="auto"/>
+    </w:pPr>
+    <w:rPr>
+      <w:rFonts w:ascii="Segoe UI" w:hAnsi="Segoe UI" w:cs="Segoe UI"/>
+      <w:sz w:val="18"/>
+      <w:szCs w:val="18"/>
+    </w:rPr>
   </w:style>
-  <w:style w:type="numbering" w:default="1" w:styleId="NoList">
-    <w:name w:val="No List"/>
+  <w:style w:type="character" w:customStyle="1" w:styleId="BalloonTextChar">
+    <w:name w:val="Balloon Text Char"/>
+    <w:basedOn w:val="DefaultParagraphFont"/>
+    <w:link w:val="BalloonText"/>
     <w:uiPriority w:val="99"/>
     <w:semiHidden/>
-    <w:unhideWhenUsed/>
-  </w:style>
-  <w:style w:type="paragraph" w:styleId="NormalWeb">
-    <w:name w:val="Normal (Web)"/>
-    <w:basedOn w:val="Normal"/>
-    <w:uiPriority w:val="99"/>
-    <w:semiHidden/>
-    <w:unhideWhenUsed/>
-    <w:rsid w:val="00EB626D"/>
-    <w:pPr>
-      <w:spacing w:before="100" w:beforeAutospacing="1" w:after="100" w:afterAutospacing="1" w:line="240" w:lineRule="auto"/>
-    </w:pPr>
+    <w:rsid w:val="00702713"/>
     <w:rPr>
-      <w:rFonts w:ascii="Times New Roman" w:eastAsia="Times New Roman" w:hAnsi="Times New Roman" w:cs="Times New Roman"/>
-      <w:sz w:val="24"/>
-      <w:szCs w:val="24"/>
-    </w:rPr>
-  </w:style>
-  <w:style w:type="character" w:styleId="Strong">
-    <w:name w:val="Strong"/>
-    <w:basedOn w:val="DefaultParagraphFont"/>
-    <w:uiPriority w:val="22"/>
-    <w:qFormat/>
-    <w:rsid w:val="00EB626D"/>
-    <w:rPr>
-      <w:b/>
-      <w:bCs/>
-    </w:rPr>
-  </w:style>
-  <w:style w:type="character" w:customStyle="1" w:styleId="apple-converted-space">
-    <w:name w:val="apple-converted-space"/>
-    <w:basedOn w:val="DefaultParagraphFont"/>
-    <w:rsid w:val="00EB626D"/>
-  </w:style>
-  <w:style w:type="character" w:styleId="Emphasis">
-    <w:name w:val="Emphasis"/>
-    <w:basedOn w:val="DefaultParagraphFont"/>
-    <w:uiPriority w:val="20"/>
-    <w:qFormat/>
-    <w:rsid w:val="00EB626D"/>
-    <w:rPr>
-      <w:i/>
-      <w:iCs/>
-    </w:rPr>
-  </w:style>
-  <w:style w:type="paragraph" w:styleId="ListParagraph">
-    <w:name w:val="List Paragraph"/>
-    <w:basedOn w:val="Normal"/>
-    <w:uiPriority w:val="34"/>
-    <w:qFormat/>
-    <w:rsid w:val="00EB626D"/>
-    <w:pPr>
-      <w:ind w:left="720"/>
-      <w:contextualSpacing/>
-    </w:pPr>
-  </w:style>
-  <w:style w:type="character" w:styleId="Hyperlink">
-    <w:name w:val="Hyperlink"/>
-    <w:rsid w:val="008C5CFE"/>
-    <w:rPr>
-      <w:color w:val="000080"/>
-      <w:u w:val="single"/>
-    </w:rPr>
-  </w:style>
-  <w:style w:type="character" w:styleId="FollowedHyperlink">
-    <w:name w:val="FollowedHyperlink"/>
-    <w:basedOn w:val="DefaultParagraphFont"/>
-    <w:uiPriority w:val="99"/>
-    <w:semiHidden/>
-    <w:unhideWhenUsed/>
-    <w:rsid w:val="004B7487"/>
-    <w:rPr>
-      <w:color w:val="800080" w:themeColor="followedHyperlink"/>
-      <w:u w:val="single"/>
+      <w:rFonts w:ascii="Segoe UI" w:hAnsi="Segoe UI" w:cs="Segoe UI"/>
+      <w:sz w:val="18"/>
+      <w:szCs w:val="18"/>
     </w:rPr>
   </w:style>
 </w:styles>
@@ -8546,7 +8125,7 @@
 </file>
 
 <file path=customXml/itemProps1.xml><?xml version="1.0" encoding="utf-8"?>
-<ds:datastoreItem xmlns:ds="http://schemas.openxmlformats.org/officeDocument/2006/customXml" ds:itemID="{8F18B823-A02B-DB40-B463-0F1832132F8E}">
+<ds:datastoreItem xmlns:ds="http://schemas.openxmlformats.org/officeDocument/2006/customXml" ds:itemID="{7B138FCD-0FB8-4AB4-8FB1-2FDBFE77F0AA}">
   <ds:schemaRefs>
     <ds:schemaRef ds:uri="http://schemas.openxmlformats.org/officeDocument/2006/bibliography"/>
   </ds:schemaRefs>

</xml_diff>

<commit_message>
Resume update w paper
</commit_message>
<xml_diff>
--- a/documents/CYan_Resume.docx
+++ b/documents/CYan_Resume.docx
@@ -64,7 +64,7 @@
           <w:sz w:val="24"/>
           <w:szCs w:val="24"/>
         </w:rPr>
-        <w:t xml:space="preserve">| (917) 239-9780 | </w:t>
+        <w:t xml:space="preserve">| </w:t>
       </w:r>
       <w:hyperlink r:id="rId7" w:history="1">
         <w:r>
@@ -371,16 +371,7 @@
           <w:sz w:val="24"/>
           <w:szCs w:val="24"/>
         </w:rPr>
-        <w:t xml:space="preserve"> - </w:t>
-      </w:r>
-      <w:r>
-        <w:rPr>
-          <w:rFonts w:ascii="Times New Roman" w:hAnsi="Times New Roman" w:cs="Times New Roman"/>
-          <w:bCs/>
-          <w:sz w:val="24"/>
-          <w:szCs w:val="24"/>
-        </w:rPr>
-        <w:t>Magna Cum Laude</w:t>
+        <w:t xml:space="preserve"> - Magna Cum Laude</w:t>
       </w:r>
     </w:p>
     <w:p>
@@ -517,15 +508,15 @@
           <w:sz w:val="24"/>
           <w:szCs w:val="24"/>
         </w:rPr>
-        <w:t xml:space="preserve">, </w:t>
-      </w:r>
-      <w:r>
-        <w:rPr>
-          <w:rFonts w:ascii="Times New Roman" w:hAnsi="Times New Roman" w:cs="Times New Roman"/>
-          <w:sz w:val="24"/>
-          <w:szCs w:val="24"/>
-        </w:rPr>
-        <w:t>C#, C++</w:t>
+        <w:t>, C#, C++</w:t>
+      </w:r>
+      <w:r>
+        <w:rPr>
+          <w:rFonts w:ascii="Times New Roman" w:hAnsi="Times New Roman" w:cs="Times New Roman"/>
+          <w:sz w:val="24"/>
+          <w:szCs w:val="24"/>
+        </w:rPr>
+        <w:t>, Go</w:t>
       </w:r>
     </w:p>
     <w:p>
@@ -658,6 +649,14 @@
           <w:szCs w:val="24"/>
         </w:rPr>
         <w:t>, MySQL, Git</w:t>
+      </w:r>
+      <w:r>
+        <w:rPr>
+          <w:rFonts w:ascii="Times New Roman" w:hAnsi="Times New Roman" w:cs="Times New Roman"/>
+          <w:sz w:val="24"/>
+          <w:szCs w:val="24"/>
+        </w:rPr>
+        <w:t>, Travis</w:t>
       </w:r>
     </w:p>
     <w:p>
@@ -1079,8 +1078,6 @@
           <w:szCs w:val="24"/>
         </w:rPr>
       </w:pPr>
-      <w:bookmarkStart w:id="0" w:name="_GoBack"/>
-      <w:bookmarkEnd w:id="0"/>
     </w:p>
     <w:p>
       <w:pPr>
@@ -1306,16 +1303,14 @@
         </w:rPr>
         <w:t xml:space="preserve"> an </w:t>
       </w:r>
-      <w:proofErr w:type="gramStart"/>
-      <w:r>
-        <w:rPr>
-          <w:rFonts w:ascii="Times New Roman" w:hAnsi="Times New Roman" w:cs="Times New Roman"/>
-          <w:sz w:val="24"/>
-          <w:szCs w:val="24"/>
-        </w:rPr>
-        <w:t>event based</w:t>
-      </w:r>
-      <w:proofErr w:type="gramEnd"/>
+      <w:r>
+        <w:rPr>
+          <w:rFonts w:ascii="Times New Roman" w:hAnsi="Times New Roman" w:cs="Times New Roman"/>
+          <w:sz w:val="24"/>
+          <w:szCs w:val="24"/>
+        </w:rPr>
+        <w:t>event-based</w:t>
+      </w:r>
       <w:r>
         <w:rPr>
           <w:rFonts w:ascii="Times New Roman" w:hAnsi="Times New Roman" w:cs="Times New Roman"/>
@@ -1573,6 +1568,257 @@
           <w:sz w:val="24"/>
           <w:szCs w:val="24"/>
         </w:rPr>
+        <w:t>Suhr, A</w:t>
+      </w:r>
+      <w:r>
+        <w:rPr>
+          <w:rFonts w:ascii="Times New Roman" w:hAnsi="Times New Roman" w:cs="Times New Roman"/>
+          <w:sz w:val="24"/>
+          <w:szCs w:val="24"/>
+        </w:rPr>
+        <w:t xml:space="preserve">., </w:t>
+      </w:r>
+      <w:r>
+        <w:rPr>
+          <w:rFonts w:ascii="Times New Roman" w:hAnsi="Times New Roman" w:cs="Times New Roman"/>
+          <w:sz w:val="24"/>
+          <w:szCs w:val="24"/>
+        </w:rPr>
+        <w:t>Yan, C</w:t>
+      </w:r>
+      <w:r>
+        <w:rPr>
+          <w:rFonts w:ascii="Times New Roman" w:hAnsi="Times New Roman" w:cs="Times New Roman"/>
+          <w:sz w:val="24"/>
+          <w:szCs w:val="24"/>
+        </w:rPr>
+        <w:t xml:space="preserve">., </w:t>
+      </w:r>
+      <w:proofErr w:type="spellStart"/>
+      <w:r>
+        <w:rPr>
+          <w:rFonts w:ascii="Times New Roman" w:hAnsi="Times New Roman" w:cs="Times New Roman"/>
+          <w:sz w:val="24"/>
+          <w:szCs w:val="24"/>
+        </w:rPr>
+        <w:t>Schluger</w:t>
+      </w:r>
+      <w:proofErr w:type="spellEnd"/>
+      <w:r>
+        <w:rPr>
+          <w:rFonts w:ascii="Times New Roman" w:hAnsi="Times New Roman" w:cs="Times New Roman"/>
+          <w:sz w:val="24"/>
+          <w:szCs w:val="24"/>
+        </w:rPr>
+        <w:t xml:space="preserve">, </w:t>
+      </w:r>
+      <w:r>
+        <w:rPr>
+          <w:rFonts w:ascii="Times New Roman" w:hAnsi="Times New Roman" w:cs="Times New Roman"/>
+          <w:sz w:val="24"/>
+          <w:szCs w:val="24"/>
+        </w:rPr>
+        <w:t>J.,</w:t>
+      </w:r>
+      <w:r>
+        <w:rPr>
+          <w:rFonts w:ascii="Times New Roman" w:hAnsi="Times New Roman" w:cs="Times New Roman"/>
+          <w:sz w:val="24"/>
+          <w:szCs w:val="24"/>
+        </w:rPr>
+        <w:t xml:space="preserve"> Yu, </w:t>
+      </w:r>
+      <w:r>
+        <w:rPr>
+          <w:rFonts w:ascii="Times New Roman" w:hAnsi="Times New Roman" w:cs="Times New Roman"/>
+          <w:sz w:val="24"/>
+          <w:szCs w:val="24"/>
+        </w:rPr>
+        <w:t>S., Khader</w:t>
+      </w:r>
+      <w:r>
+        <w:rPr>
+          <w:rFonts w:ascii="Times New Roman" w:hAnsi="Times New Roman" w:cs="Times New Roman"/>
+          <w:sz w:val="24"/>
+          <w:szCs w:val="24"/>
+        </w:rPr>
+        <w:t xml:space="preserve">, </w:t>
+      </w:r>
+      <w:r>
+        <w:rPr>
+          <w:rFonts w:ascii="Times New Roman" w:hAnsi="Times New Roman" w:cs="Times New Roman"/>
+          <w:sz w:val="24"/>
+          <w:szCs w:val="24"/>
+        </w:rPr>
+        <w:t xml:space="preserve">H., </w:t>
+      </w:r>
+      <w:proofErr w:type="spellStart"/>
+      <w:r>
+        <w:rPr>
+          <w:rFonts w:ascii="Times New Roman" w:hAnsi="Times New Roman" w:cs="Times New Roman"/>
+          <w:sz w:val="24"/>
+          <w:szCs w:val="24"/>
+        </w:rPr>
+        <w:t>Mouallem</w:t>
+      </w:r>
+      <w:proofErr w:type="spellEnd"/>
+      <w:r>
+        <w:rPr>
+          <w:rFonts w:ascii="Times New Roman" w:hAnsi="Times New Roman" w:cs="Times New Roman"/>
+          <w:sz w:val="24"/>
+          <w:szCs w:val="24"/>
+        </w:rPr>
+        <w:t xml:space="preserve">, </w:t>
+      </w:r>
+      <w:r>
+        <w:rPr>
+          <w:rFonts w:ascii="Times New Roman" w:hAnsi="Times New Roman" w:cs="Times New Roman"/>
+          <w:sz w:val="24"/>
+          <w:szCs w:val="24"/>
+        </w:rPr>
+        <w:t>M., Zhang</w:t>
+      </w:r>
+      <w:r>
+        <w:rPr>
+          <w:rFonts w:ascii="Times New Roman" w:hAnsi="Times New Roman" w:cs="Times New Roman"/>
+          <w:sz w:val="24"/>
+          <w:szCs w:val="24"/>
+        </w:rPr>
+        <w:t xml:space="preserve">, </w:t>
+      </w:r>
+      <w:r>
+        <w:rPr>
+          <w:rFonts w:ascii="Times New Roman" w:hAnsi="Times New Roman" w:cs="Times New Roman"/>
+          <w:sz w:val="24"/>
+          <w:szCs w:val="24"/>
+        </w:rPr>
+        <w:t xml:space="preserve">I., </w:t>
+      </w:r>
+      <w:proofErr w:type="spellStart"/>
+      <w:r>
+        <w:rPr>
+          <w:rFonts w:ascii="Times New Roman" w:hAnsi="Times New Roman" w:cs="Times New Roman"/>
+          <w:sz w:val="24"/>
+          <w:szCs w:val="24"/>
+        </w:rPr>
+        <w:t>Artzi</w:t>
+      </w:r>
+      <w:proofErr w:type="spellEnd"/>
+      <w:r>
+        <w:rPr>
+          <w:rFonts w:ascii="Times New Roman" w:hAnsi="Times New Roman" w:cs="Times New Roman"/>
+          <w:sz w:val="24"/>
+          <w:szCs w:val="24"/>
+        </w:rPr>
+        <w:t>, Y</w:t>
+      </w:r>
+      <w:r>
+        <w:rPr>
+          <w:rFonts w:ascii="Times New Roman" w:hAnsi="Times New Roman" w:cs="Times New Roman"/>
+          <w:sz w:val="24"/>
+          <w:szCs w:val="24"/>
+        </w:rPr>
+        <w:t xml:space="preserve">. </w:t>
+      </w:r>
+      <w:r>
+        <w:rPr>
+          <w:rFonts w:ascii="Times New Roman" w:hAnsi="Times New Roman" w:cs="Times New Roman"/>
+          <w:b/>
+          <w:sz w:val="24"/>
+          <w:szCs w:val="24"/>
+        </w:rPr>
+        <w:t>Executing instructions in situated collaborative interactions</w:t>
+      </w:r>
+      <w:r>
+        <w:rPr>
+          <w:rFonts w:ascii="Times New Roman" w:hAnsi="Times New Roman" w:cs="Times New Roman"/>
+          <w:sz w:val="24"/>
+          <w:szCs w:val="24"/>
+        </w:rPr>
+        <w:t>.</w:t>
+      </w:r>
+      <w:r>
+        <w:rPr>
+          <w:rFonts w:ascii="Times New Roman" w:hAnsi="Times New Roman" w:cs="Times New Roman"/>
+          <w:sz w:val="24"/>
+          <w:szCs w:val="24"/>
+        </w:rPr>
+        <w:t xml:space="preserve"> </w:t>
+      </w:r>
+      <w:r>
+        <w:rPr>
+          <w:rFonts w:ascii="Times New Roman" w:hAnsi="Times New Roman" w:cs="Times New Roman"/>
+          <w:sz w:val="24"/>
+          <w:szCs w:val="24"/>
+        </w:rPr>
+        <w:t xml:space="preserve">(2019). </w:t>
+      </w:r>
+      <w:r>
+        <w:rPr>
+          <w:rFonts w:ascii="Times New Roman" w:hAnsi="Times New Roman" w:cs="Times New Roman"/>
+          <w:sz w:val="24"/>
+          <w:szCs w:val="24"/>
+        </w:rPr>
+        <w:t xml:space="preserve"> </w:t>
+      </w:r>
+      <w:proofErr w:type="spellStart"/>
+      <w:r>
+        <w:rPr>
+          <w:rFonts w:ascii="Times New Roman" w:hAnsi="Times New Roman" w:cs="Times New Roman"/>
+          <w:sz w:val="24"/>
+          <w:szCs w:val="24"/>
+        </w:rPr>
+        <w:t>arXiv</w:t>
+      </w:r>
+      <w:proofErr w:type="spellEnd"/>
+      <w:r>
+        <w:rPr>
+          <w:rFonts w:ascii="Times New Roman" w:hAnsi="Times New Roman" w:cs="Times New Roman"/>
+          <w:sz w:val="24"/>
+          <w:szCs w:val="24"/>
+        </w:rPr>
+        <w:t xml:space="preserve"> preprint arXiv:1910.03655</w:t>
+      </w:r>
+      <w:r>
+        <w:rPr>
+          <w:rFonts w:ascii="Times New Roman" w:hAnsi="Times New Roman" w:cs="Times New Roman"/>
+          <w:sz w:val="24"/>
+          <w:szCs w:val="24"/>
+        </w:rPr>
+        <w:t>.</w:t>
+      </w:r>
+    </w:p>
+    <w:p>
+      <w:pPr>
+        <w:tabs>
+          <w:tab w:val="right" w:pos="10800"/>
+        </w:tabs>
+        <w:spacing w:after="0" w:line="240" w:lineRule="auto"/>
+        <w:rPr>
+          <w:rFonts w:ascii="Times New Roman" w:hAnsi="Times New Roman" w:cs="Times New Roman"/>
+          <w:sz w:val="24"/>
+          <w:szCs w:val="24"/>
+        </w:rPr>
+      </w:pPr>
+    </w:p>
+    <w:p>
+      <w:pPr>
+        <w:tabs>
+          <w:tab w:val="right" w:pos="10800"/>
+        </w:tabs>
+        <w:spacing w:after="0" w:line="240" w:lineRule="auto"/>
+        <w:rPr>
+          <w:rFonts w:ascii="Times New Roman" w:hAnsi="Times New Roman" w:cs="Times New Roman"/>
+          <w:sz w:val="24"/>
+          <w:szCs w:val="24"/>
+        </w:rPr>
+      </w:pPr>
+      <w:r>
+        <w:rPr>
+          <w:rFonts w:ascii="Times New Roman" w:hAnsi="Times New Roman" w:cs="Times New Roman"/>
+          <w:sz w:val="24"/>
+          <w:szCs w:val="24"/>
+        </w:rPr>
         <w:t xml:space="preserve">Yan, C., </w:t>
       </w:r>
       <w:proofErr w:type="spellStart"/>
@@ -1645,7 +1891,7 @@
           <w:sz w:val="24"/>
           <w:szCs w:val="24"/>
         </w:rPr>
-        <w:t xml:space="preserve">, Y. (2018). </w:t>
+        <w:t xml:space="preserve">, Y. </w:t>
       </w:r>
       <w:r>
         <w:rPr>
@@ -1656,6 +1902,24 @@
         </w:rPr>
         <w:t>CHALET: Cornell house agent learning environment.</w:t>
       </w:r>
+      <w:r>
+        <w:rPr>
+          <w:rFonts w:ascii="Times New Roman" w:hAnsi="Times New Roman" w:cs="Times New Roman"/>
+          <w:sz w:val="24"/>
+          <w:szCs w:val="24"/>
+        </w:rPr>
+        <w:t xml:space="preserve"> </w:t>
+      </w:r>
+      <w:r>
+        <w:rPr>
+          <w:rFonts w:ascii="Times New Roman" w:hAnsi="Times New Roman" w:cs="Times New Roman"/>
+          <w:sz w:val="24"/>
+          <w:szCs w:val="24"/>
+        </w:rPr>
+        <w:t>(2018).</w:t>
+      </w:r>
+      <w:bookmarkStart w:id="0" w:name="_GoBack"/>
+      <w:bookmarkEnd w:id="0"/>
       <w:r>
         <w:rPr>
           <w:rFonts w:ascii="Times New Roman" w:hAnsi="Times New Roman" w:cs="Times New Roman"/>
@@ -3111,6 +3375,119 @@
     </w:lvl>
   </w:abstractNum>
   <w:abstractNum w:abstractNumId="10" w15:restartNumberingAfterBreak="0">
+    <w:nsid w:val="0E8C3A43"/>
+    <w:multiLevelType w:val="hybridMultilevel"/>
+    <w:tmpl w:val="A97A2572"/>
+    <w:lvl w:ilvl="0" w:tplc="04090001">
+      <w:start w:val="1"/>
+      <w:numFmt w:val="bullet"/>
+      <w:lvlText w:val=""/>
+      <w:lvlJc w:val="left"/>
+      <w:pPr>
+        <w:ind w:left="720" w:hanging="360"/>
+      </w:pPr>
+      <w:rPr>
+        <w:rFonts w:ascii="Symbol" w:hAnsi="Symbol" w:hint="default"/>
+      </w:rPr>
+    </w:lvl>
+    <w:lvl w:ilvl="1" w:tplc="04090003" w:tentative="1">
+      <w:start w:val="1"/>
+      <w:numFmt w:val="bullet"/>
+      <w:lvlText w:val="o"/>
+      <w:lvlJc w:val="left"/>
+      <w:pPr>
+        <w:ind w:left="1440" w:hanging="360"/>
+      </w:pPr>
+      <w:rPr>
+        <w:rFonts w:ascii="Courier New" w:hAnsi="Courier New" w:cs="Courier New" w:hint="default"/>
+      </w:rPr>
+    </w:lvl>
+    <w:lvl w:ilvl="2" w:tplc="04090005" w:tentative="1">
+      <w:start w:val="1"/>
+      <w:numFmt w:val="bullet"/>
+      <w:lvlText w:val=""/>
+      <w:lvlJc w:val="left"/>
+      <w:pPr>
+        <w:ind w:left="2160" w:hanging="360"/>
+      </w:pPr>
+      <w:rPr>
+        <w:rFonts w:ascii="Wingdings" w:hAnsi="Wingdings" w:hint="default"/>
+      </w:rPr>
+    </w:lvl>
+    <w:lvl w:ilvl="3" w:tplc="04090001" w:tentative="1">
+      <w:start w:val="1"/>
+      <w:numFmt w:val="bullet"/>
+      <w:lvlText w:val=""/>
+      <w:lvlJc w:val="left"/>
+      <w:pPr>
+        <w:ind w:left="2880" w:hanging="360"/>
+      </w:pPr>
+      <w:rPr>
+        <w:rFonts w:ascii="Symbol" w:hAnsi="Symbol" w:hint="default"/>
+      </w:rPr>
+    </w:lvl>
+    <w:lvl w:ilvl="4" w:tplc="04090003" w:tentative="1">
+      <w:start w:val="1"/>
+      <w:numFmt w:val="bullet"/>
+      <w:lvlText w:val="o"/>
+      <w:lvlJc w:val="left"/>
+      <w:pPr>
+        <w:ind w:left="3600" w:hanging="360"/>
+      </w:pPr>
+      <w:rPr>
+        <w:rFonts w:ascii="Courier New" w:hAnsi="Courier New" w:cs="Courier New" w:hint="default"/>
+      </w:rPr>
+    </w:lvl>
+    <w:lvl w:ilvl="5" w:tplc="04090005" w:tentative="1">
+      <w:start w:val="1"/>
+      <w:numFmt w:val="bullet"/>
+      <w:lvlText w:val=""/>
+      <w:lvlJc w:val="left"/>
+      <w:pPr>
+        <w:ind w:left="4320" w:hanging="360"/>
+      </w:pPr>
+      <w:rPr>
+        <w:rFonts w:ascii="Wingdings" w:hAnsi="Wingdings" w:hint="default"/>
+      </w:rPr>
+    </w:lvl>
+    <w:lvl w:ilvl="6" w:tplc="04090001" w:tentative="1">
+      <w:start w:val="1"/>
+      <w:numFmt w:val="bullet"/>
+      <w:lvlText w:val=""/>
+      <w:lvlJc w:val="left"/>
+      <w:pPr>
+        <w:ind w:left="5040" w:hanging="360"/>
+      </w:pPr>
+      <w:rPr>
+        <w:rFonts w:ascii="Symbol" w:hAnsi="Symbol" w:hint="default"/>
+      </w:rPr>
+    </w:lvl>
+    <w:lvl w:ilvl="7" w:tplc="04090003" w:tentative="1">
+      <w:start w:val="1"/>
+      <w:numFmt w:val="bullet"/>
+      <w:lvlText w:val="o"/>
+      <w:lvlJc w:val="left"/>
+      <w:pPr>
+        <w:ind w:left="5760" w:hanging="360"/>
+      </w:pPr>
+      <w:rPr>
+        <w:rFonts w:ascii="Courier New" w:hAnsi="Courier New" w:cs="Courier New" w:hint="default"/>
+      </w:rPr>
+    </w:lvl>
+    <w:lvl w:ilvl="8" w:tplc="04090005" w:tentative="1">
+      <w:start w:val="1"/>
+      <w:numFmt w:val="bullet"/>
+      <w:lvlText w:val=""/>
+      <w:lvlJc w:val="left"/>
+      <w:pPr>
+        <w:ind w:left="6480" w:hanging="360"/>
+      </w:pPr>
+      <w:rPr>
+        <w:rFonts w:ascii="Wingdings" w:hAnsi="Wingdings" w:hint="default"/>
+      </w:rPr>
+    </w:lvl>
+  </w:abstractNum>
+  <w:abstractNum w:abstractNumId="11" w15:restartNumberingAfterBreak="0">
     <w:nsid w:val="0F0A273C"/>
     <w:multiLevelType w:val="hybridMultilevel"/>
     <w:tmpl w:val="D9563E32"/>
@@ -3223,7 +3600,7 @@
       </w:rPr>
     </w:lvl>
   </w:abstractNum>
-  <w:abstractNum w:abstractNumId="11" w15:restartNumberingAfterBreak="0">
+  <w:abstractNum w:abstractNumId="12" w15:restartNumberingAfterBreak="0">
     <w:nsid w:val="10E001B6"/>
     <w:multiLevelType w:val="hybridMultilevel"/>
     <w:tmpl w:val="C3A8AC30"/>
@@ -3336,7 +3713,7 @@
       </w:rPr>
     </w:lvl>
   </w:abstractNum>
-  <w:abstractNum w:abstractNumId="12" w15:restartNumberingAfterBreak="0">
+  <w:abstractNum w:abstractNumId="13" w15:restartNumberingAfterBreak="0">
     <w:nsid w:val="14455DA5"/>
     <w:multiLevelType w:val="hybridMultilevel"/>
     <w:tmpl w:val="AB94F662"/>
@@ -3449,7 +3826,7 @@
       </w:rPr>
     </w:lvl>
   </w:abstractNum>
-  <w:abstractNum w:abstractNumId="13" w15:restartNumberingAfterBreak="0">
+  <w:abstractNum w:abstractNumId="14" w15:restartNumberingAfterBreak="0">
     <w:nsid w:val="18B74B15"/>
     <w:multiLevelType w:val="hybridMultilevel"/>
     <w:tmpl w:val="5F92000A"/>
@@ -3562,7 +3939,7 @@
       </w:rPr>
     </w:lvl>
   </w:abstractNum>
-  <w:abstractNum w:abstractNumId="14" w15:restartNumberingAfterBreak="0">
+  <w:abstractNum w:abstractNumId="15" w15:restartNumberingAfterBreak="0">
     <w:nsid w:val="18E06FC8"/>
     <w:multiLevelType w:val="hybridMultilevel"/>
     <w:tmpl w:val="1116B876"/>
@@ -3675,7 +4052,7 @@
       </w:rPr>
     </w:lvl>
   </w:abstractNum>
-  <w:abstractNum w:abstractNumId="15" w15:restartNumberingAfterBreak="0">
+  <w:abstractNum w:abstractNumId="16" w15:restartNumberingAfterBreak="0">
     <w:nsid w:val="1932399C"/>
     <w:multiLevelType w:val="hybridMultilevel"/>
     <w:tmpl w:val="3AE01F84"/>
@@ -3787,7 +4164,7 @@
       </w:rPr>
     </w:lvl>
   </w:abstractNum>
-  <w:abstractNum w:abstractNumId="16" w15:restartNumberingAfterBreak="0">
+  <w:abstractNum w:abstractNumId="17" w15:restartNumberingAfterBreak="0">
     <w:nsid w:val="1A0D17CD"/>
     <w:multiLevelType w:val="hybridMultilevel"/>
     <w:tmpl w:val="AD92262A"/>
@@ -3900,7 +4277,7 @@
       </w:rPr>
     </w:lvl>
   </w:abstractNum>
-  <w:abstractNum w:abstractNumId="17" w15:restartNumberingAfterBreak="0">
+  <w:abstractNum w:abstractNumId="18" w15:restartNumberingAfterBreak="0">
     <w:nsid w:val="1A5A2192"/>
     <w:multiLevelType w:val="hybridMultilevel"/>
     <w:tmpl w:val="24E01A26"/>
@@ -4013,7 +4390,7 @@
       </w:rPr>
     </w:lvl>
   </w:abstractNum>
-  <w:abstractNum w:abstractNumId="18" w15:restartNumberingAfterBreak="0">
+  <w:abstractNum w:abstractNumId="19" w15:restartNumberingAfterBreak="0">
     <w:nsid w:val="1EE86677"/>
     <w:multiLevelType w:val="hybridMultilevel"/>
     <w:tmpl w:val="435A4E66"/>
@@ -4126,7 +4503,7 @@
       </w:rPr>
     </w:lvl>
   </w:abstractNum>
-  <w:abstractNum w:abstractNumId="19" w15:restartNumberingAfterBreak="0">
+  <w:abstractNum w:abstractNumId="20" w15:restartNumberingAfterBreak="0">
     <w:nsid w:val="20811D8D"/>
     <w:multiLevelType w:val="hybridMultilevel"/>
     <w:tmpl w:val="B5285BA2"/>
@@ -4239,7 +4616,7 @@
       </w:rPr>
     </w:lvl>
   </w:abstractNum>
-  <w:abstractNum w:abstractNumId="20" w15:restartNumberingAfterBreak="0">
+  <w:abstractNum w:abstractNumId="21" w15:restartNumberingAfterBreak="0">
     <w:nsid w:val="20DA70D6"/>
     <w:multiLevelType w:val="hybridMultilevel"/>
     <w:tmpl w:val="3F504DB2"/>
@@ -4352,7 +4729,7 @@
       </w:rPr>
     </w:lvl>
   </w:abstractNum>
-  <w:abstractNum w:abstractNumId="21" w15:restartNumberingAfterBreak="0">
+  <w:abstractNum w:abstractNumId="22" w15:restartNumberingAfterBreak="0">
     <w:nsid w:val="2C1967BD"/>
     <w:multiLevelType w:val="hybridMultilevel"/>
     <w:tmpl w:val="276CE85C"/>
@@ -4465,7 +4842,7 @@
       </w:rPr>
     </w:lvl>
   </w:abstractNum>
-  <w:abstractNum w:abstractNumId="22" w15:restartNumberingAfterBreak="0">
+  <w:abstractNum w:abstractNumId="23" w15:restartNumberingAfterBreak="0">
     <w:nsid w:val="30777D01"/>
     <w:multiLevelType w:val="multilevel"/>
     <w:tmpl w:val="BB309530"/>
@@ -4614,7 +4991,7 @@
       </w:rPr>
     </w:lvl>
   </w:abstractNum>
-  <w:abstractNum w:abstractNumId="23" w15:restartNumberingAfterBreak="0">
+  <w:abstractNum w:abstractNumId="24" w15:restartNumberingAfterBreak="0">
     <w:nsid w:val="343D571A"/>
     <w:multiLevelType w:val="multilevel"/>
     <w:tmpl w:val="ACB2B2A2"/>
@@ -4763,7 +5140,7 @@
       </w:rPr>
     </w:lvl>
   </w:abstractNum>
-  <w:abstractNum w:abstractNumId="24" w15:restartNumberingAfterBreak="0">
+  <w:abstractNum w:abstractNumId="25" w15:restartNumberingAfterBreak="0">
     <w:nsid w:val="39873EBA"/>
     <w:multiLevelType w:val="hybridMultilevel"/>
     <w:tmpl w:val="B33A2982"/>
@@ -4876,7 +5253,7 @@
       </w:rPr>
     </w:lvl>
   </w:abstractNum>
-  <w:abstractNum w:abstractNumId="25" w15:restartNumberingAfterBreak="0">
+  <w:abstractNum w:abstractNumId="26" w15:restartNumberingAfterBreak="0">
     <w:nsid w:val="3A4E7D8B"/>
     <w:multiLevelType w:val="hybridMultilevel"/>
     <w:tmpl w:val="14125C0A"/>
@@ -4989,7 +5366,7 @@
       </w:rPr>
     </w:lvl>
   </w:abstractNum>
-  <w:abstractNum w:abstractNumId="26" w15:restartNumberingAfterBreak="0">
+  <w:abstractNum w:abstractNumId="27" w15:restartNumberingAfterBreak="0">
     <w:nsid w:val="3CCC2AB8"/>
     <w:multiLevelType w:val="hybridMultilevel"/>
     <w:tmpl w:val="FA92570E"/>
@@ -5102,7 +5479,7 @@
       </w:rPr>
     </w:lvl>
   </w:abstractNum>
-  <w:abstractNum w:abstractNumId="27" w15:restartNumberingAfterBreak="0">
+  <w:abstractNum w:abstractNumId="28" w15:restartNumberingAfterBreak="0">
     <w:nsid w:val="3F6D000F"/>
     <w:multiLevelType w:val="hybridMultilevel"/>
     <w:tmpl w:val="2ADC7FCC"/>
@@ -5215,7 +5592,7 @@
       </w:rPr>
     </w:lvl>
   </w:abstractNum>
-  <w:abstractNum w:abstractNumId="28" w15:restartNumberingAfterBreak="0">
+  <w:abstractNum w:abstractNumId="29" w15:restartNumberingAfterBreak="0">
     <w:nsid w:val="3FA318D4"/>
     <w:multiLevelType w:val="hybridMultilevel"/>
     <w:tmpl w:val="DBACF32E"/>
@@ -5327,7 +5704,7 @@
       </w:rPr>
     </w:lvl>
   </w:abstractNum>
-  <w:abstractNum w:abstractNumId="29" w15:restartNumberingAfterBreak="0">
+  <w:abstractNum w:abstractNumId="30" w15:restartNumberingAfterBreak="0">
     <w:nsid w:val="432B7EA2"/>
     <w:multiLevelType w:val="hybridMultilevel"/>
     <w:tmpl w:val="D73CAE86"/>
@@ -5440,7 +5817,7 @@
       </w:rPr>
     </w:lvl>
   </w:abstractNum>
-  <w:abstractNum w:abstractNumId="30" w15:restartNumberingAfterBreak="0">
+  <w:abstractNum w:abstractNumId="31" w15:restartNumberingAfterBreak="0">
     <w:nsid w:val="476C4D4A"/>
     <w:multiLevelType w:val="hybridMultilevel"/>
     <w:tmpl w:val="8F1CCCD4"/>
@@ -5553,7 +5930,7 @@
       </w:rPr>
     </w:lvl>
   </w:abstractNum>
-  <w:abstractNum w:abstractNumId="31" w15:restartNumberingAfterBreak="0">
+  <w:abstractNum w:abstractNumId="32" w15:restartNumberingAfterBreak="0">
     <w:nsid w:val="47875812"/>
     <w:multiLevelType w:val="hybridMultilevel"/>
     <w:tmpl w:val="7974C85E"/>
@@ -5666,7 +6043,7 @@
       </w:rPr>
     </w:lvl>
   </w:abstractNum>
-  <w:abstractNum w:abstractNumId="32" w15:restartNumberingAfterBreak="0">
+  <w:abstractNum w:abstractNumId="33" w15:restartNumberingAfterBreak="0">
     <w:nsid w:val="49754807"/>
     <w:multiLevelType w:val="hybridMultilevel"/>
     <w:tmpl w:val="D81AD5C4"/>
@@ -5779,7 +6156,7 @@
       </w:rPr>
     </w:lvl>
   </w:abstractNum>
-  <w:abstractNum w:abstractNumId="33" w15:restartNumberingAfterBreak="0">
+  <w:abstractNum w:abstractNumId="34" w15:restartNumberingAfterBreak="0">
     <w:nsid w:val="4D2F5BD2"/>
     <w:multiLevelType w:val="hybridMultilevel"/>
     <w:tmpl w:val="EF2E5D10"/>
@@ -5892,7 +6269,7 @@
       </w:rPr>
     </w:lvl>
   </w:abstractNum>
-  <w:abstractNum w:abstractNumId="34" w15:restartNumberingAfterBreak="0">
+  <w:abstractNum w:abstractNumId="35" w15:restartNumberingAfterBreak="0">
     <w:nsid w:val="5D4F78F2"/>
     <w:multiLevelType w:val="hybridMultilevel"/>
     <w:tmpl w:val="77960F8E"/>
@@ -6005,7 +6382,7 @@
       </w:rPr>
     </w:lvl>
   </w:abstractNum>
-  <w:abstractNum w:abstractNumId="35" w15:restartNumberingAfterBreak="0">
+  <w:abstractNum w:abstractNumId="36" w15:restartNumberingAfterBreak="0">
     <w:nsid w:val="5D9A18B1"/>
     <w:multiLevelType w:val="hybridMultilevel"/>
     <w:tmpl w:val="FF446E46"/>
@@ -6118,7 +6495,7 @@
       </w:rPr>
     </w:lvl>
   </w:abstractNum>
-  <w:abstractNum w:abstractNumId="36" w15:restartNumberingAfterBreak="0">
+  <w:abstractNum w:abstractNumId="37" w15:restartNumberingAfterBreak="0">
     <w:nsid w:val="5F564085"/>
     <w:multiLevelType w:val="hybridMultilevel"/>
     <w:tmpl w:val="F266E5DC"/>
@@ -6231,7 +6608,7 @@
       </w:rPr>
     </w:lvl>
   </w:abstractNum>
-  <w:abstractNum w:abstractNumId="37" w15:restartNumberingAfterBreak="0">
+  <w:abstractNum w:abstractNumId="38" w15:restartNumberingAfterBreak="0">
     <w:nsid w:val="64763D96"/>
     <w:multiLevelType w:val="hybridMultilevel"/>
     <w:tmpl w:val="3990B836"/>
@@ -6344,7 +6721,7 @@
       </w:rPr>
     </w:lvl>
   </w:abstractNum>
-  <w:abstractNum w:abstractNumId="38" w15:restartNumberingAfterBreak="0">
+  <w:abstractNum w:abstractNumId="39" w15:restartNumberingAfterBreak="0">
     <w:nsid w:val="6B7A699B"/>
     <w:multiLevelType w:val="hybridMultilevel"/>
     <w:tmpl w:val="64742BC2"/>
@@ -6457,7 +6834,7 @@
       </w:rPr>
     </w:lvl>
   </w:abstractNum>
-  <w:abstractNum w:abstractNumId="39" w15:restartNumberingAfterBreak="0">
+  <w:abstractNum w:abstractNumId="40" w15:restartNumberingAfterBreak="0">
     <w:nsid w:val="70A407E9"/>
     <w:multiLevelType w:val="hybridMultilevel"/>
     <w:tmpl w:val="2A0EE58C"/>
@@ -6570,7 +6947,7 @@
       </w:rPr>
     </w:lvl>
   </w:abstractNum>
-  <w:abstractNum w:abstractNumId="40" w15:restartNumberingAfterBreak="0">
+  <w:abstractNum w:abstractNumId="41" w15:restartNumberingAfterBreak="0">
     <w:nsid w:val="719E7F47"/>
     <w:multiLevelType w:val="multilevel"/>
     <w:tmpl w:val="54886050"/>
@@ -6719,7 +7096,7 @@
       </w:rPr>
     </w:lvl>
   </w:abstractNum>
-  <w:abstractNum w:abstractNumId="41" w15:restartNumberingAfterBreak="0">
+  <w:abstractNum w:abstractNumId="42" w15:restartNumberingAfterBreak="0">
     <w:nsid w:val="733A4B1E"/>
     <w:multiLevelType w:val="hybridMultilevel"/>
     <w:tmpl w:val="FFB8BFE4"/>
@@ -6832,7 +7209,7 @@
       </w:rPr>
     </w:lvl>
   </w:abstractNum>
-  <w:abstractNum w:abstractNumId="42" w15:restartNumberingAfterBreak="0">
+  <w:abstractNum w:abstractNumId="43" w15:restartNumberingAfterBreak="0">
     <w:nsid w:val="73AA1FFF"/>
     <w:multiLevelType w:val="hybridMultilevel"/>
     <w:tmpl w:val="CCA4495E"/>
@@ -6944,7 +7321,7 @@
       </w:rPr>
     </w:lvl>
   </w:abstractNum>
-  <w:abstractNum w:abstractNumId="43" w15:restartNumberingAfterBreak="0">
+  <w:abstractNum w:abstractNumId="44" w15:restartNumberingAfterBreak="0">
     <w:nsid w:val="7869353E"/>
     <w:multiLevelType w:val="hybridMultilevel"/>
     <w:tmpl w:val="E932D0A0"/>
@@ -7057,7 +7434,7 @@
       </w:rPr>
     </w:lvl>
   </w:abstractNum>
-  <w:abstractNum w:abstractNumId="44" w15:restartNumberingAfterBreak="0">
+  <w:abstractNum w:abstractNumId="45" w15:restartNumberingAfterBreak="0">
     <w:nsid w:val="7EAB426D"/>
     <w:multiLevelType w:val="hybridMultilevel"/>
     <w:tmpl w:val="1F6CC0D2"/>
@@ -7171,28 +7548,28 @@
     </w:lvl>
   </w:abstractNum>
   <w:num w:numId="1">
-    <w:abstractNumId w:val="40"/>
+    <w:abstractNumId w:val="41"/>
   </w:num>
   <w:num w:numId="2">
+    <w:abstractNumId w:val="24"/>
+  </w:num>
+  <w:num w:numId="3">
     <w:abstractNumId w:val="23"/>
   </w:num>
-  <w:num w:numId="3">
-    <w:abstractNumId w:val="22"/>
-  </w:num>
   <w:num w:numId="4">
-    <w:abstractNumId w:val="39"/>
+    <w:abstractNumId w:val="40"/>
   </w:num>
   <w:num w:numId="5">
     <w:abstractNumId w:val="9"/>
   </w:num>
   <w:num w:numId="6">
-    <w:abstractNumId w:val="25"/>
+    <w:abstractNumId w:val="26"/>
   </w:num>
   <w:num w:numId="7">
-    <w:abstractNumId w:val="13"/>
+    <w:abstractNumId w:val="14"/>
   </w:num>
   <w:num w:numId="8">
-    <w:abstractNumId w:val="31"/>
+    <w:abstractNumId w:val="32"/>
   </w:num>
   <w:num w:numId="9">
     <w:abstractNumId w:val="0"/>
@@ -7219,91 +7596,94 @@
     <w:abstractNumId w:val="7"/>
   </w:num>
   <w:num w:numId="17">
-    <w:abstractNumId w:val="32"/>
+    <w:abstractNumId w:val="33"/>
   </w:num>
   <w:num w:numId="18">
+    <w:abstractNumId w:val="29"/>
+  </w:num>
+  <w:num w:numId="19">
+    <w:abstractNumId w:val="43"/>
+  </w:num>
+  <w:num w:numId="20">
+    <w:abstractNumId w:val="35"/>
+  </w:num>
+  <w:num w:numId="21">
+    <w:abstractNumId w:val="18"/>
+  </w:num>
+  <w:num w:numId="22">
+    <w:abstractNumId w:val="20"/>
+  </w:num>
+  <w:num w:numId="23">
     <w:abstractNumId w:val="28"/>
   </w:num>
-  <w:num w:numId="19">
-    <w:abstractNumId w:val="42"/>
-  </w:num>
-  <w:num w:numId="20">
-    <w:abstractNumId w:val="34"/>
-  </w:num>
-  <w:num w:numId="21">
-    <w:abstractNumId w:val="17"/>
-  </w:num>
-  <w:num w:numId="22">
-    <w:abstractNumId w:val="19"/>
-  </w:num>
-  <w:num w:numId="23">
-    <w:abstractNumId w:val="27"/>
-  </w:num>
   <w:num w:numId="24">
-    <w:abstractNumId w:val="12"/>
+    <w:abstractNumId w:val="13"/>
   </w:num>
   <w:num w:numId="25">
-    <w:abstractNumId w:val="15"/>
+    <w:abstractNumId w:val="16"/>
   </w:num>
   <w:num w:numId="26">
-    <w:abstractNumId w:val="29"/>
+    <w:abstractNumId w:val="30"/>
   </w:num>
   <w:num w:numId="27">
     <w:abstractNumId w:val="8"/>
   </w:num>
   <w:num w:numId="28">
-    <w:abstractNumId w:val="41"/>
+    <w:abstractNumId w:val="42"/>
   </w:num>
   <w:num w:numId="29">
-    <w:abstractNumId w:val="33"/>
+    <w:abstractNumId w:val="34"/>
   </w:num>
   <w:num w:numId="30">
+    <w:abstractNumId w:val="38"/>
+  </w:num>
+  <w:num w:numId="31">
+    <w:abstractNumId w:val="15"/>
+  </w:num>
+  <w:num w:numId="32">
+    <w:abstractNumId w:val="19"/>
+  </w:num>
+  <w:num w:numId="33">
+    <w:abstractNumId w:val="44"/>
+  </w:num>
+  <w:num w:numId="34">
+    <w:abstractNumId w:val="25"/>
+  </w:num>
+  <w:num w:numId="35">
     <w:abstractNumId w:val="37"/>
   </w:num>
-  <w:num w:numId="31">
-    <w:abstractNumId w:val="14"/>
-  </w:num>
-  <w:num w:numId="32">
-    <w:abstractNumId w:val="18"/>
-  </w:num>
-  <w:num w:numId="33">
-    <w:abstractNumId w:val="43"/>
-  </w:num>
-  <w:num w:numId="34">
-    <w:abstractNumId w:val="24"/>
-  </w:num>
-  <w:num w:numId="35">
+  <w:num w:numId="36">
     <w:abstractNumId w:val="36"/>
   </w:num>
-  <w:num w:numId="36">
-    <w:abstractNumId w:val="35"/>
-  </w:num>
   <w:num w:numId="37">
-    <w:abstractNumId w:val="16"/>
+    <w:abstractNumId w:val="17"/>
   </w:num>
   <w:num w:numId="38">
-    <w:abstractNumId w:val="30"/>
+    <w:abstractNumId w:val="31"/>
   </w:num>
   <w:num w:numId="39">
-    <w:abstractNumId w:val="38"/>
+    <w:abstractNumId w:val="39"/>
   </w:num>
   <w:num w:numId="40">
+    <w:abstractNumId w:val="12"/>
+  </w:num>
+  <w:num w:numId="41">
+    <w:abstractNumId w:val="27"/>
+  </w:num>
+  <w:num w:numId="42">
+    <w:abstractNumId w:val="21"/>
+  </w:num>
+  <w:num w:numId="43">
     <w:abstractNumId w:val="11"/>
   </w:num>
-  <w:num w:numId="41">
-    <w:abstractNumId w:val="26"/>
-  </w:num>
-  <w:num w:numId="42">
-    <w:abstractNumId w:val="20"/>
-  </w:num>
-  <w:num w:numId="43">
-    <w:abstractNumId w:val="10"/>
-  </w:num>
   <w:num w:numId="44">
-    <w:abstractNumId w:val="44"/>
+    <w:abstractNumId w:val="45"/>
   </w:num>
   <w:num w:numId="45">
-    <w:abstractNumId w:val="21"/>
+    <w:abstractNumId w:val="22"/>
+  </w:num>
+  <w:num w:numId="46">
+    <w:abstractNumId w:val="10"/>
   </w:num>
 </w:numbering>
 </file>
@@ -7593,10 +7973,6 @@
     <w:lsdException w:name="Book Title" w:uiPriority="33" w:qFormat="1"/>
     <w:lsdException w:name="Bibliography" w:semiHidden="1" w:uiPriority="37" w:unhideWhenUsed="1"/>
     <w:lsdException w:name="TOC Heading" w:semiHidden="1" w:uiPriority="39" w:unhideWhenUsed="1" w:qFormat="1"/>
-    <w:lsdException w:name="Grid Table Light" w:semiHidden="1" w:unhideWhenUsed="1"/>
-    <w:lsdException w:name="Grid Table 1 Light" w:semiHidden="1" w:unhideWhenUsed="1"/>
-    <w:lsdException w:name="Grid Table 2" w:semiHidden="1" w:unhideWhenUsed="1"/>
-    <w:lsdException w:name="Grid Table 3" w:semiHidden="1" w:unhideWhenUsed="1"/>
     <w:lsdException w:name="Grid Table 4" w:uiPriority="49"/>
     <w:lsdException w:name="Grid Table 5 Dark" w:uiPriority="50"/>
     <w:lsdException w:name="Grid Table 6 Colorful" w:uiPriority="51"/>
@@ -8125,7 +8501,7 @@
 </file>
 
 <file path=customXml/itemProps1.xml><?xml version="1.0" encoding="utf-8"?>
-<ds:datastoreItem xmlns:ds="http://schemas.openxmlformats.org/officeDocument/2006/customXml" ds:itemID="{7B138FCD-0FB8-4AB4-8FB1-2FDBFE77F0AA}">
+<ds:datastoreItem xmlns:ds="http://schemas.openxmlformats.org/officeDocument/2006/customXml" ds:itemID="{AAC087E4-54DF-45D5-8FB4-F9F90696881B}">
   <ds:schemaRefs>
     <ds:schemaRef ds:uri="http://schemas.openxmlformats.org/officeDocument/2006/bibliography"/>
   </ds:schemaRefs>

</xml_diff>

<commit_message>
Resume update for websphere move
</commit_message>
<xml_diff>
--- a/documents/CYan_Resume.docx
+++ b/documents/CYan_Resume.docx
@@ -492,6 +492,14 @@
           <w:sz w:val="24"/>
           <w:szCs w:val="24"/>
         </w:rPr>
+        <w:t xml:space="preserve">Go, </w:t>
+      </w:r>
+      <w:r>
+        <w:rPr>
+          <w:rFonts w:ascii="Times New Roman" w:hAnsi="Times New Roman" w:cs="Times New Roman"/>
+          <w:sz w:val="24"/>
+          <w:szCs w:val="24"/>
+        </w:rPr>
         <w:t>Python</w:t>
       </w:r>
       <w:r>
@@ -509,14 +517,6 @@
           <w:szCs w:val="24"/>
         </w:rPr>
         <w:t>, C#, C++</w:t>
-      </w:r>
-      <w:r>
-        <w:rPr>
-          <w:rFonts w:ascii="Times New Roman" w:hAnsi="Times New Roman" w:cs="Times New Roman"/>
-          <w:sz w:val="24"/>
-          <w:szCs w:val="24"/>
-        </w:rPr>
-        <w:t>, Go</w:t>
       </w:r>
     </w:p>
     <w:p>
@@ -567,6 +567,14 @@
           <w:szCs w:val="24"/>
         </w:rPr>
         <w:t xml:space="preserve">: </w:t>
+      </w:r>
+      <w:r>
+        <w:rPr>
+          <w:rFonts w:ascii="Times New Roman" w:hAnsi="Times New Roman" w:cs="Times New Roman"/>
+          <w:sz w:val="24"/>
+          <w:szCs w:val="24"/>
+        </w:rPr>
+        <w:t xml:space="preserve">Swagger, Cobra, </w:t>
       </w:r>
       <w:r>
         <w:rPr>
@@ -724,7 +732,7 @@
           <w:sz w:val="24"/>
           <w:szCs w:val="24"/>
         </w:rPr>
-        <w:t xml:space="preserve">IBM: WebSphere </w:t>
+        <w:t xml:space="preserve">IBM </w:t>
       </w:r>
     </w:p>
     <w:p>
@@ -766,15 +774,7 @@
           <w:sz w:val="24"/>
           <w:szCs w:val="24"/>
         </w:rPr>
-        <w:t>Software Developer | WebSphere as a Service</w:t>
-      </w:r>
-      <w:r>
-        <w:rPr>
-          <w:rFonts w:ascii="Times New Roman" w:hAnsi="Times New Roman" w:cs="Times New Roman"/>
-          <w:sz w:val="24"/>
-          <w:szCs w:val="24"/>
-        </w:rPr>
-        <w:t>, Networking</w:t>
+        <w:t xml:space="preserve">Software Developer </w:t>
       </w:r>
     </w:p>
     <w:p>
@@ -800,7 +800,31 @@
           <w:sz w:val="24"/>
           <w:szCs w:val="24"/>
         </w:rPr>
-        <w:t xml:space="preserve">Manage and automate </w:t>
+        <w:t xml:space="preserve">WebSphere as a Service, </w:t>
+      </w:r>
+      <w:r>
+        <w:rPr>
+          <w:rFonts w:ascii="Times New Roman" w:hAnsi="Times New Roman" w:cs="Times New Roman"/>
+          <w:sz w:val="24"/>
+          <w:szCs w:val="24"/>
+        </w:rPr>
+        <w:t>Networking:</w:t>
+      </w:r>
+      <w:r>
+        <w:rPr>
+          <w:rFonts w:ascii="Times New Roman" w:hAnsi="Times New Roman" w:cs="Times New Roman"/>
+          <w:sz w:val="24"/>
+          <w:szCs w:val="24"/>
+        </w:rPr>
+        <w:t xml:space="preserve"> m</w:t>
+      </w:r>
+      <w:r>
+        <w:rPr>
+          <w:rFonts w:ascii="Times New Roman" w:hAnsi="Times New Roman" w:cs="Times New Roman"/>
+          <w:sz w:val="24"/>
+          <w:szCs w:val="24"/>
+        </w:rPr>
+        <w:t xml:space="preserve">anage and automate </w:t>
       </w:r>
       <w:r>
         <w:rPr>
@@ -825,7 +849,7 @@
           <w:sz w:val="24"/>
           <w:szCs w:val="24"/>
         </w:rPr>
-        <w:t>WASaas</w:t>
+        <w:t>WASaaS</w:t>
       </w:r>
       <w:proofErr w:type="spellEnd"/>
       <w:r>
@@ -835,6 +859,60 @@
           <w:szCs w:val="24"/>
         </w:rPr>
         <w:t xml:space="preserve"> environments using Python and Ansible. </w:t>
+      </w:r>
+    </w:p>
+    <w:p>
+      <w:pPr>
+        <w:pStyle w:val="ListParagraph"/>
+        <w:numPr>
+          <w:ilvl w:val="0"/>
+          <w:numId w:val="44"/>
+        </w:numPr>
+        <w:tabs>
+          <w:tab w:val="right" w:pos="10800"/>
+        </w:tabs>
+        <w:spacing w:after="0" w:line="240" w:lineRule="auto"/>
+        <w:rPr>
+          <w:rFonts w:ascii="Times New Roman" w:hAnsi="Times New Roman" w:cs="Times New Roman"/>
+          <w:sz w:val="24"/>
+          <w:szCs w:val="24"/>
+        </w:rPr>
+      </w:pPr>
+      <w:r>
+        <w:rPr>
+          <w:rFonts w:ascii="Times New Roman" w:hAnsi="Times New Roman" w:cs="Times New Roman"/>
+          <w:sz w:val="24"/>
+          <w:szCs w:val="24"/>
+        </w:rPr>
+        <w:t xml:space="preserve">Build the </w:t>
+      </w:r>
+      <w:proofErr w:type="spellStart"/>
+      <w:r>
+        <w:rPr>
+          <w:rFonts w:ascii="Times New Roman" w:hAnsi="Times New Roman" w:cs="Times New Roman"/>
+          <w:sz w:val="24"/>
+          <w:szCs w:val="24"/>
+        </w:rPr>
+        <w:t>Kabanero</w:t>
+      </w:r>
+      <w:proofErr w:type="spellEnd"/>
+      <w:r>
+        <w:rPr>
+          <w:rFonts w:ascii="Times New Roman" w:hAnsi="Times New Roman" w:cs="Times New Roman"/>
+          <w:sz w:val="24"/>
+          <w:szCs w:val="24"/>
+        </w:rPr>
+        <w:t xml:space="preserve"> CLI in Go to handle stack management for governe</w:t>
+      </w:r>
+      <w:bookmarkStart w:id="0" w:name="_GoBack"/>
+      <w:bookmarkEnd w:id="0"/>
+      <w:r>
+        <w:rPr>
+          <w:rFonts w:ascii="Times New Roman" w:hAnsi="Times New Roman" w:cs="Times New Roman"/>
+          <w:sz w:val="24"/>
+          <w:szCs w:val="24"/>
+        </w:rPr>
+        <w:t>d application development.</w:t>
       </w:r>
     </w:p>
     <w:p>
@@ -1568,31 +1646,7 @@
           <w:sz w:val="24"/>
           <w:szCs w:val="24"/>
         </w:rPr>
-        <w:t>Suhr, A</w:t>
-      </w:r>
-      <w:r>
-        <w:rPr>
-          <w:rFonts w:ascii="Times New Roman" w:hAnsi="Times New Roman" w:cs="Times New Roman"/>
-          <w:sz w:val="24"/>
-          <w:szCs w:val="24"/>
-        </w:rPr>
-        <w:t xml:space="preserve">., </w:t>
-      </w:r>
-      <w:r>
-        <w:rPr>
-          <w:rFonts w:ascii="Times New Roman" w:hAnsi="Times New Roman" w:cs="Times New Roman"/>
-          <w:sz w:val="24"/>
-          <w:szCs w:val="24"/>
-        </w:rPr>
-        <w:t>Yan, C</w:t>
-      </w:r>
-      <w:r>
-        <w:rPr>
-          <w:rFonts w:ascii="Times New Roman" w:hAnsi="Times New Roman" w:cs="Times New Roman"/>
-          <w:sz w:val="24"/>
-          <w:szCs w:val="24"/>
-        </w:rPr>
-        <w:t xml:space="preserve">., </w:t>
+        <w:t xml:space="preserve">Suhr, A., Yan, C., </w:t>
       </w:r>
       <w:proofErr w:type="spellStart"/>
       <w:r>
@@ -1610,47 +1664,7 @@
           <w:sz w:val="24"/>
           <w:szCs w:val="24"/>
         </w:rPr>
-        <w:t xml:space="preserve">, </w:t>
-      </w:r>
-      <w:r>
-        <w:rPr>
-          <w:rFonts w:ascii="Times New Roman" w:hAnsi="Times New Roman" w:cs="Times New Roman"/>
-          <w:sz w:val="24"/>
-          <w:szCs w:val="24"/>
-        </w:rPr>
-        <w:t>J.,</w:t>
-      </w:r>
-      <w:r>
-        <w:rPr>
-          <w:rFonts w:ascii="Times New Roman" w:hAnsi="Times New Roman" w:cs="Times New Roman"/>
-          <w:sz w:val="24"/>
-          <w:szCs w:val="24"/>
-        </w:rPr>
-        <w:t xml:space="preserve"> Yu, </w:t>
-      </w:r>
-      <w:r>
-        <w:rPr>
-          <w:rFonts w:ascii="Times New Roman" w:hAnsi="Times New Roman" w:cs="Times New Roman"/>
-          <w:sz w:val="24"/>
-          <w:szCs w:val="24"/>
-        </w:rPr>
-        <w:t>S., Khader</w:t>
-      </w:r>
-      <w:r>
-        <w:rPr>
-          <w:rFonts w:ascii="Times New Roman" w:hAnsi="Times New Roman" w:cs="Times New Roman"/>
-          <w:sz w:val="24"/>
-          <w:szCs w:val="24"/>
-        </w:rPr>
-        <w:t xml:space="preserve">, </w:t>
-      </w:r>
-      <w:r>
-        <w:rPr>
-          <w:rFonts w:ascii="Times New Roman" w:hAnsi="Times New Roman" w:cs="Times New Roman"/>
-          <w:sz w:val="24"/>
-          <w:szCs w:val="24"/>
-        </w:rPr>
-        <w:t xml:space="preserve">H., </w:t>
+        <w:t xml:space="preserve">, J., Yu, S., Khader, H., </w:t>
       </w:r>
       <w:proofErr w:type="spellStart"/>
       <w:r>
@@ -1668,31 +1682,7 @@
           <w:sz w:val="24"/>
           <w:szCs w:val="24"/>
         </w:rPr>
-        <w:t xml:space="preserve">, </w:t>
-      </w:r>
-      <w:r>
-        <w:rPr>
-          <w:rFonts w:ascii="Times New Roman" w:hAnsi="Times New Roman" w:cs="Times New Roman"/>
-          <w:sz w:val="24"/>
-          <w:szCs w:val="24"/>
-        </w:rPr>
-        <w:t>M., Zhang</w:t>
-      </w:r>
-      <w:r>
-        <w:rPr>
-          <w:rFonts w:ascii="Times New Roman" w:hAnsi="Times New Roman" w:cs="Times New Roman"/>
-          <w:sz w:val="24"/>
-          <w:szCs w:val="24"/>
-        </w:rPr>
-        <w:t xml:space="preserve">, </w:t>
-      </w:r>
-      <w:r>
-        <w:rPr>
-          <w:rFonts w:ascii="Times New Roman" w:hAnsi="Times New Roman" w:cs="Times New Roman"/>
-          <w:sz w:val="24"/>
-          <w:szCs w:val="24"/>
-        </w:rPr>
-        <w:t xml:space="preserve">I., </w:t>
+        <w:t xml:space="preserve">, M., Zhang, I., </w:t>
       </w:r>
       <w:proofErr w:type="spellStart"/>
       <w:r>
@@ -1710,15 +1700,7 @@
           <w:sz w:val="24"/>
           <w:szCs w:val="24"/>
         </w:rPr>
-        <w:t>, Y</w:t>
-      </w:r>
-      <w:r>
-        <w:rPr>
-          <w:rFonts w:ascii="Times New Roman" w:hAnsi="Times New Roman" w:cs="Times New Roman"/>
-          <w:sz w:val="24"/>
-          <w:szCs w:val="24"/>
-        </w:rPr>
-        <w:t xml:space="preserve">. </w:t>
+        <w:t xml:space="preserve">, Y. </w:t>
       </w:r>
       <w:r>
         <w:rPr>
@@ -1777,15 +1759,7 @@
           <w:sz w:val="24"/>
           <w:szCs w:val="24"/>
         </w:rPr>
-        <w:t xml:space="preserve"> preprint arXiv:1910.03655</w:t>
-      </w:r>
-      <w:r>
-        <w:rPr>
-          <w:rFonts w:ascii="Times New Roman" w:hAnsi="Times New Roman" w:cs="Times New Roman"/>
-          <w:sz w:val="24"/>
-          <w:szCs w:val="24"/>
-        </w:rPr>
-        <w:t>.</w:t>
+        <w:t xml:space="preserve"> preprint arXiv:1910.03655.</w:t>
       </w:r>
     </w:p>
     <w:p>
@@ -1918,8 +1892,6 @@
         </w:rPr>
         <w:t>(2018).</w:t>
       </w:r>
-      <w:bookmarkStart w:id="0" w:name="_GoBack"/>
-      <w:bookmarkEnd w:id="0"/>
       <w:r>
         <w:rPr>
           <w:rFonts w:ascii="Times New Roman" w:hAnsi="Times New Roman" w:cs="Times New Roman"/>
@@ -7705,7 +7677,7 @@
       </w:pPr>
     </w:pPrDefault>
   </w:docDefaults>
-  <w:latentStyles w:defLockedState="0" w:defUIPriority="99" w:defSemiHidden="0" w:defUnhideWhenUsed="0" w:defQFormat="0" w:count="375">
+  <w:latentStyles w:defLockedState="0" w:defUIPriority="99" w:defSemiHidden="0" w:defUnhideWhenUsed="0" w:defQFormat="0" w:count="377">
     <w:lsdException w:name="Normal" w:uiPriority="0" w:qFormat="1"/>
     <w:lsdException w:name="heading 1" w:uiPriority="9" w:qFormat="1"/>
     <w:lsdException w:name="heading 2" w:semiHidden="1" w:uiPriority="9" w:unhideWhenUsed="1" w:qFormat="1"/>
@@ -7811,7 +7783,6 @@
     <w:lsdException w:name="HTML Sample" w:semiHidden="1" w:unhideWhenUsed="1"/>
     <w:lsdException w:name="HTML Typewriter" w:semiHidden="1" w:unhideWhenUsed="1"/>
     <w:lsdException w:name="HTML Variable" w:semiHidden="1" w:unhideWhenUsed="1"/>
-    <w:lsdException w:name="Normal Table" w:semiHidden="1" w:unhideWhenUsed="1"/>
     <w:lsdException w:name="annotation subject" w:semiHidden="1" w:unhideWhenUsed="1"/>
     <w:lsdException w:name="No List" w:semiHidden="1" w:unhideWhenUsed="1"/>
     <w:lsdException w:name="Outline List 1" w:semiHidden="1" w:unhideWhenUsed="1"/>
@@ -7857,11 +7828,9 @@
     <w:lsdException w:name="Table Subtle 1" w:semiHidden="1" w:unhideWhenUsed="1"/>
     <w:lsdException w:name="Table Subtle 2" w:semiHidden="1" w:unhideWhenUsed="1"/>
     <w:lsdException w:name="Table Web 1" w:semiHidden="1" w:unhideWhenUsed="1"/>
-    <w:lsdException w:name="Table Web 2" w:semiHidden="1" w:unhideWhenUsed="1"/>
     <w:lsdException w:name="Table Web 3" w:semiHidden="1" w:unhideWhenUsed="1"/>
     <w:lsdException w:name="Balloon Text" w:semiHidden="1" w:unhideWhenUsed="1"/>
     <w:lsdException w:name="Table Grid" w:uiPriority="59"/>
-    <w:lsdException w:name="Table Theme" w:semiHidden="1" w:unhideWhenUsed="1"/>
     <w:lsdException w:name="Placeholder Text" w:semiHidden="1"/>
     <w:lsdException w:name="No Spacing" w:uiPriority="1" w:qFormat="1"/>
     <w:lsdException w:name="Light Shading" w:uiPriority="60"/>
@@ -8072,6 +8041,8 @@
     <w:lsdException w:name="Smart Hyperlink" w:semiHidden="1" w:unhideWhenUsed="1"/>
     <w:lsdException w:name="Hashtag" w:semiHidden="1" w:unhideWhenUsed="1"/>
     <w:lsdException w:name="Unresolved Mention" w:semiHidden="1" w:unhideWhenUsed="1"/>
+    <w:lsdException w:name="Smart Link" w:semiHidden="1" w:unhideWhenUsed="1"/>
+    <w:lsdException w:name="Smart Link Error" w:semiHidden="1" w:unhideWhenUsed="1"/>
   </w:latentStyles>
   <w:style w:type="paragraph" w:default="1" w:styleId="Normal">
     <w:name w:val="Normal"/>
@@ -8501,7 +8472,7 @@
 </file>
 
 <file path=customXml/itemProps1.xml><?xml version="1.0" encoding="utf-8"?>
-<ds:datastoreItem xmlns:ds="http://schemas.openxmlformats.org/officeDocument/2006/customXml" ds:itemID="{AAC087E4-54DF-45D5-8FB4-F9F90696881B}">
+<ds:datastoreItem xmlns:ds="http://schemas.openxmlformats.org/officeDocument/2006/customXml" ds:itemID="{9AA95102-6604-47EA-BC79-8E84F5BFDDCD}">
   <ds:schemaRefs>
     <ds:schemaRef ds:uri="http://schemas.openxmlformats.org/officeDocument/2006/bibliography"/>
   </ds:schemaRefs>

</xml_diff>

<commit_message>
resume: cornell hex map update and 2020 ibm work
</commit_message>
<xml_diff>
--- a/documents/CYan_Resume.docx
+++ b/documents/CYan_Resume.docx
@@ -574,7 +574,15 @@
           <w:sz w:val="24"/>
           <w:szCs w:val="24"/>
         </w:rPr>
-        <w:t xml:space="preserve">Swagger, Cobra, </w:t>
+        <w:t>Go Swagger</w:t>
+      </w:r>
+      <w:r>
+        <w:rPr>
+          <w:rFonts w:ascii="Times New Roman" w:hAnsi="Times New Roman" w:cs="Times New Roman"/>
+          <w:sz w:val="24"/>
+          <w:szCs w:val="24"/>
+        </w:rPr>
+        <w:t xml:space="preserve">, Cobra, </w:t>
       </w:r>
       <w:r>
         <w:rPr>
@@ -598,7 +606,23 @@
           <w:sz w:val="24"/>
           <w:szCs w:val="24"/>
         </w:rPr>
-        <w:t>Ansible, Kubernetes, Docker</w:t>
+        <w:t>Ansible, Kubernetes</w:t>
+      </w:r>
+      <w:r>
+        <w:rPr>
+          <w:rFonts w:ascii="Times New Roman" w:hAnsi="Times New Roman" w:cs="Times New Roman"/>
+          <w:sz w:val="24"/>
+          <w:szCs w:val="24"/>
+        </w:rPr>
+        <w:t>, OpenShift</w:t>
+      </w:r>
+      <w:r>
+        <w:rPr>
+          <w:rFonts w:ascii="Times New Roman" w:hAnsi="Times New Roman" w:cs="Times New Roman"/>
+          <w:sz w:val="24"/>
+          <w:szCs w:val="24"/>
+        </w:rPr>
+        <w:t>, Docker</w:t>
       </w:r>
       <w:r>
         <w:rPr>
@@ -800,39 +824,39 @@
           <w:sz w:val="24"/>
           <w:szCs w:val="24"/>
         </w:rPr>
-        <w:t xml:space="preserve">WebSphere as a Service, </w:t>
-      </w:r>
-      <w:r>
-        <w:rPr>
-          <w:rFonts w:ascii="Times New Roman" w:hAnsi="Times New Roman" w:cs="Times New Roman"/>
-          <w:sz w:val="24"/>
-          <w:szCs w:val="24"/>
-        </w:rPr>
-        <w:t>Networking:</w:t>
-      </w:r>
-      <w:r>
-        <w:rPr>
-          <w:rFonts w:ascii="Times New Roman" w:hAnsi="Times New Roman" w:cs="Times New Roman"/>
-          <w:sz w:val="24"/>
-          <w:szCs w:val="24"/>
-        </w:rPr>
-        <w:t xml:space="preserve"> m</w:t>
-      </w:r>
-      <w:r>
-        <w:rPr>
-          <w:rFonts w:ascii="Times New Roman" w:hAnsi="Times New Roman" w:cs="Times New Roman"/>
-          <w:sz w:val="24"/>
-          <w:szCs w:val="24"/>
-        </w:rPr>
-        <w:t xml:space="preserve">anage and automate </w:t>
-      </w:r>
-      <w:r>
-        <w:rPr>
-          <w:rFonts w:ascii="Times New Roman" w:hAnsi="Times New Roman" w:cs="Times New Roman"/>
-          <w:sz w:val="24"/>
-          <w:szCs w:val="24"/>
-        </w:rPr>
-        <w:t xml:space="preserve">VMware </w:t>
+        <w:t xml:space="preserve">Manage </w:t>
+      </w:r>
+      <w:r>
+        <w:rPr>
+          <w:rFonts w:ascii="Times New Roman" w:hAnsi="Times New Roman" w:cs="Times New Roman"/>
+          <w:sz w:val="24"/>
+          <w:szCs w:val="24"/>
+        </w:rPr>
+        <w:t xml:space="preserve">and automate </w:t>
+      </w:r>
+      <w:r>
+        <w:rPr>
+          <w:rFonts w:ascii="Times New Roman" w:hAnsi="Times New Roman" w:cs="Times New Roman"/>
+          <w:sz w:val="24"/>
+          <w:szCs w:val="24"/>
+        </w:rPr>
+        <w:t>VM</w:t>
+      </w:r>
+      <w:r>
+        <w:rPr>
+          <w:rFonts w:ascii="Times New Roman" w:hAnsi="Times New Roman" w:cs="Times New Roman"/>
+          <w:sz w:val="24"/>
+          <w:szCs w:val="24"/>
+        </w:rPr>
+        <w:t>w</w:t>
+      </w:r>
+      <w:r>
+        <w:rPr>
+          <w:rFonts w:ascii="Times New Roman" w:hAnsi="Times New Roman" w:cs="Times New Roman"/>
+          <w:sz w:val="24"/>
+          <w:szCs w:val="24"/>
+        </w:rPr>
+        <w:t xml:space="preserve">are </w:t>
       </w:r>
       <w:r>
         <w:rPr>
@@ -842,24 +866,48 @@
         </w:rPr>
         <w:t xml:space="preserve">network architecture for </w:t>
       </w:r>
-      <w:proofErr w:type="spellStart"/>
-      <w:r>
-        <w:rPr>
-          <w:rFonts w:ascii="Times New Roman" w:hAnsi="Times New Roman" w:cs="Times New Roman"/>
-          <w:sz w:val="24"/>
-          <w:szCs w:val="24"/>
-        </w:rPr>
-        <w:t>WASaaS</w:t>
-      </w:r>
-      <w:proofErr w:type="spellEnd"/>
-      <w:r>
-        <w:rPr>
-          <w:rFonts w:ascii="Times New Roman" w:hAnsi="Times New Roman" w:cs="Times New Roman"/>
-          <w:sz w:val="24"/>
-          <w:szCs w:val="24"/>
-        </w:rPr>
-        <w:t xml:space="preserve"> environments using Python and Ansible. </w:t>
-      </w:r>
+      <w:r>
+        <w:rPr>
+          <w:rFonts w:ascii="Times New Roman" w:hAnsi="Times New Roman" w:cs="Times New Roman"/>
+          <w:sz w:val="24"/>
+          <w:szCs w:val="24"/>
+        </w:rPr>
+        <w:t>WebSphere as a Service</w:t>
+      </w:r>
+      <w:r>
+        <w:rPr>
+          <w:rFonts w:ascii="Times New Roman" w:hAnsi="Times New Roman" w:cs="Times New Roman"/>
+          <w:sz w:val="24"/>
+          <w:szCs w:val="24"/>
+        </w:rPr>
+        <w:t xml:space="preserve"> </w:t>
+      </w:r>
+      <w:r>
+        <w:rPr>
+          <w:rFonts w:ascii="Times New Roman" w:hAnsi="Times New Roman" w:cs="Times New Roman"/>
+          <w:sz w:val="24"/>
+          <w:szCs w:val="24"/>
+        </w:rPr>
+        <w:t xml:space="preserve">environments using </w:t>
+      </w:r>
+      <w:r>
+        <w:rPr>
+          <w:rFonts w:ascii="Times New Roman" w:hAnsi="Times New Roman" w:cs="Times New Roman"/>
+          <w:sz w:val="24"/>
+          <w:szCs w:val="24"/>
+        </w:rPr>
+        <w:t xml:space="preserve">the NSX API with </w:t>
+      </w:r>
+      <w:r>
+        <w:rPr>
+          <w:rFonts w:ascii="Times New Roman" w:hAnsi="Times New Roman" w:cs="Times New Roman"/>
+          <w:sz w:val="24"/>
+          <w:szCs w:val="24"/>
+        </w:rPr>
+        <w:t xml:space="preserve">Python and Ansible. </w:t>
+      </w:r>
+      <w:bookmarkStart w:id="0" w:name="_GoBack"/>
+      <w:bookmarkEnd w:id="0"/>
     </w:p>
     <w:p>
       <w:pPr>
@@ -884,7 +932,23 @@
           <w:sz w:val="24"/>
           <w:szCs w:val="24"/>
         </w:rPr>
-        <w:t xml:space="preserve">Build the </w:t>
+        <w:t>Buil</w:t>
+      </w:r>
+      <w:r>
+        <w:rPr>
+          <w:rFonts w:ascii="Times New Roman" w:hAnsi="Times New Roman" w:cs="Times New Roman"/>
+          <w:sz w:val="24"/>
+          <w:szCs w:val="24"/>
+        </w:rPr>
+        <w:t>t</w:t>
+      </w:r>
+      <w:r>
+        <w:rPr>
+          <w:rFonts w:ascii="Times New Roman" w:hAnsi="Times New Roman" w:cs="Times New Roman"/>
+          <w:sz w:val="24"/>
+          <w:szCs w:val="24"/>
+        </w:rPr>
+        <w:t xml:space="preserve"> the </w:t>
       </w:r>
       <w:proofErr w:type="spellStart"/>
       <w:r>
@@ -902,17 +966,15 @@
           <w:sz w:val="24"/>
           <w:szCs w:val="24"/>
         </w:rPr>
-        <w:t xml:space="preserve"> CLI in Go to handle stack management for governe</w:t>
-      </w:r>
-      <w:bookmarkStart w:id="0" w:name="_GoBack"/>
-      <w:bookmarkEnd w:id="0"/>
-      <w:r>
-        <w:rPr>
-          <w:rFonts w:ascii="Times New Roman" w:hAnsi="Times New Roman" w:cs="Times New Roman"/>
-          <w:sz w:val="24"/>
-          <w:szCs w:val="24"/>
-        </w:rPr>
-        <w:t>d application development.</w:t>
+        <w:t xml:space="preserve"> CLI in Go to handle stack management for governed application development.</w:t>
+      </w:r>
+      <w:r>
+        <w:rPr>
+          <w:rFonts w:ascii="Times New Roman" w:hAnsi="Times New Roman" w:cs="Times New Roman"/>
+          <w:sz w:val="24"/>
+          <w:szCs w:val="24"/>
+        </w:rPr>
+        <w:t xml:space="preserve"> Utilized Travis CI to build multiplatform support.</w:t>
       </w:r>
     </w:p>
     <w:p>
@@ -1041,7 +1103,23 @@
           <w:sz w:val="24"/>
           <w:szCs w:val="24"/>
         </w:rPr>
-        <w:t xml:space="preserve"> to production quality to get integrated into WebSphere build tools. </w:t>
+        <w:t xml:space="preserve"> to production </w:t>
+      </w:r>
+      <w:r>
+        <w:rPr>
+          <w:rFonts w:ascii="Times New Roman" w:hAnsi="Times New Roman" w:cs="Times New Roman"/>
+          <w:sz w:val="24"/>
+          <w:szCs w:val="24"/>
+        </w:rPr>
+        <w:t>standards</w:t>
+      </w:r>
+      <w:r>
+        <w:rPr>
+          <w:rFonts w:ascii="Times New Roman" w:hAnsi="Times New Roman" w:cs="Times New Roman"/>
+          <w:sz w:val="24"/>
+          <w:szCs w:val="24"/>
+        </w:rPr>
+        <w:t xml:space="preserve"> to get integrated into WebSphere build tools. </w:t>
       </w:r>
     </w:p>
     <w:p>
@@ -1085,16 +1163,14 @@
         </w:rPr>
         <w:t xml:space="preserve"> </w:t>
       </w:r>
-      <w:proofErr w:type="spellStart"/>
-      <w:r>
-        <w:rPr>
-          <w:rFonts w:ascii="Times New Roman" w:hAnsi="Times New Roman" w:cs="Times New Roman"/>
-          <w:sz w:val="24"/>
-          <w:szCs w:val="24"/>
-        </w:rPr>
-        <w:t>Github</w:t>
-      </w:r>
-      <w:proofErr w:type="spellEnd"/>
+      <w:r>
+        <w:rPr>
+          <w:rFonts w:ascii="Times New Roman" w:hAnsi="Times New Roman" w:cs="Times New Roman"/>
+          <w:sz w:val="24"/>
+          <w:szCs w:val="24"/>
+        </w:rPr>
+        <w:t>GitHub</w:t>
+      </w:r>
       <w:r>
         <w:rPr>
           <w:rFonts w:ascii="Times New Roman" w:hAnsi="Times New Roman" w:cs="Times New Roman"/>
@@ -1141,7 +1217,15 @@
           <w:sz w:val="24"/>
           <w:szCs w:val="24"/>
         </w:rPr>
-        <w:t xml:space="preserve">version control systems </w:t>
+        <w:t>version control systems</w:t>
+      </w:r>
+      <w:r>
+        <w:rPr>
+          <w:rFonts w:ascii="Times New Roman" w:hAnsi="Times New Roman" w:cs="Times New Roman"/>
+          <w:sz w:val="24"/>
+          <w:szCs w:val="24"/>
+        </w:rPr>
+        <w:t>.</w:t>
       </w:r>
     </w:p>
     <w:p>
@@ -1329,6 +1413,22 @@
         </w:rPr>
         <w:t>for natural language research</w:t>
       </w:r>
+      <w:r>
+        <w:rPr>
+          <w:rFonts w:ascii="Times New Roman" w:hAnsi="Times New Roman" w:cs="Times New Roman"/>
+          <w:sz w:val="24"/>
+          <w:szCs w:val="24"/>
+        </w:rPr>
+        <w:t>.</w:t>
+      </w:r>
+      <w:r>
+        <w:rPr>
+          <w:rFonts w:ascii="Times New Roman" w:hAnsi="Times New Roman" w:cs="Times New Roman"/>
+          <w:sz w:val="24"/>
+          <w:szCs w:val="24"/>
+        </w:rPr>
+        <w:t xml:space="preserve"> Designed and implemented event-based systems to serialize scenes as well as collect and send player interaction data to a server.</w:t>
+      </w:r>
     </w:p>
     <w:p>
       <w:pPr>
@@ -1363,95 +1463,23 @@
           <w:sz w:val="24"/>
           <w:szCs w:val="24"/>
         </w:rPr>
-        <w:t>Create</w:t>
-      </w:r>
-      <w:r>
-        <w:rPr>
-          <w:rFonts w:ascii="Times New Roman" w:hAnsi="Times New Roman" w:cs="Times New Roman"/>
-          <w:sz w:val="24"/>
-          <w:szCs w:val="24"/>
-        </w:rPr>
-        <w:t>d</w:t>
-      </w:r>
-      <w:r>
-        <w:rPr>
-          <w:rFonts w:ascii="Times New Roman" w:hAnsi="Times New Roman" w:cs="Times New Roman"/>
-          <w:sz w:val="24"/>
-          <w:szCs w:val="24"/>
-        </w:rPr>
-        <w:t xml:space="preserve"> an </w:t>
-      </w:r>
-      <w:r>
-        <w:rPr>
-          <w:rFonts w:ascii="Times New Roman" w:hAnsi="Times New Roman" w:cs="Times New Roman"/>
-          <w:sz w:val="24"/>
-          <w:szCs w:val="24"/>
-        </w:rPr>
-        <w:t>event-based</w:t>
-      </w:r>
-      <w:r>
-        <w:rPr>
-          <w:rFonts w:ascii="Times New Roman" w:hAnsi="Times New Roman" w:cs="Times New Roman"/>
-          <w:sz w:val="24"/>
-          <w:szCs w:val="24"/>
-        </w:rPr>
-        <w:t xml:space="preserve"> system that collects </w:t>
-      </w:r>
-      <w:r>
-        <w:rPr>
-          <w:rFonts w:ascii="Times New Roman" w:hAnsi="Times New Roman" w:cs="Times New Roman"/>
-          <w:sz w:val="24"/>
-          <w:szCs w:val="24"/>
-        </w:rPr>
-        <w:t xml:space="preserve">and </w:t>
-      </w:r>
-      <w:r>
-        <w:rPr>
-          <w:rFonts w:ascii="Times New Roman" w:hAnsi="Times New Roman" w:cs="Times New Roman"/>
-          <w:sz w:val="24"/>
-          <w:szCs w:val="24"/>
-        </w:rPr>
-        <w:t>sends</w:t>
-      </w:r>
-      <w:r>
-        <w:rPr>
-          <w:rFonts w:ascii="Times New Roman" w:hAnsi="Times New Roman" w:cs="Times New Roman"/>
-          <w:sz w:val="24"/>
-          <w:szCs w:val="24"/>
-        </w:rPr>
-        <w:t xml:space="preserve"> player</w:t>
-      </w:r>
-      <w:r>
-        <w:rPr>
-          <w:rFonts w:ascii="Times New Roman" w:hAnsi="Times New Roman" w:cs="Times New Roman"/>
-          <w:sz w:val="24"/>
-          <w:szCs w:val="24"/>
-        </w:rPr>
-        <w:t xml:space="preserve"> </w:t>
-      </w:r>
-      <w:r>
-        <w:rPr>
-          <w:rFonts w:ascii="Times New Roman" w:hAnsi="Times New Roman" w:cs="Times New Roman"/>
-          <w:sz w:val="24"/>
-          <w:szCs w:val="24"/>
-        </w:rPr>
-        <w:t>interaction</w:t>
-      </w:r>
-      <w:r>
-        <w:rPr>
-          <w:rFonts w:ascii="Times New Roman" w:hAnsi="Times New Roman" w:cs="Times New Roman"/>
-          <w:sz w:val="24"/>
-          <w:szCs w:val="24"/>
-        </w:rPr>
-        <w:t xml:space="preserve"> data to a server</w:t>
-      </w:r>
-      <w:r>
-        <w:rPr>
-          <w:rFonts w:ascii="Times New Roman" w:hAnsi="Times New Roman" w:cs="Times New Roman"/>
-          <w:sz w:val="24"/>
-          <w:szCs w:val="24"/>
-        </w:rPr>
-        <w:t xml:space="preserve"> in JSON format</w:t>
+        <w:t xml:space="preserve">Developed a treasure hunt game on a procedurally generated hex map. </w:t>
+      </w:r>
+      <w:r>
+        <w:rPr>
+          <w:rFonts w:ascii="Times New Roman" w:hAnsi="Times New Roman" w:cs="Times New Roman"/>
+          <w:sz w:val="24"/>
+          <w:szCs w:val="24"/>
+        </w:rPr>
+        <w:t>Incorporated</w:t>
+      </w:r>
+      <w:r>
+        <w:rPr>
+          <w:rFonts w:ascii="Times New Roman" w:hAnsi="Times New Roman" w:cs="Times New Roman"/>
+          <w:sz w:val="24"/>
+          <w:szCs w:val="24"/>
+        </w:rPr>
+        <w:t xml:space="preserve"> features such as multiplayer and a “learn to code” mode.</w:t>
       </w:r>
     </w:p>
     <w:p>
@@ -1487,87 +1515,31 @@
           <w:sz w:val="24"/>
           <w:szCs w:val="24"/>
         </w:rPr>
-        <w:t>Solved scene serializatio</w:t>
-      </w:r>
-      <w:r>
-        <w:rPr>
-          <w:rFonts w:ascii="Times New Roman" w:hAnsi="Times New Roman" w:cs="Times New Roman"/>
-          <w:sz w:val="24"/>
-          <w:szCs w:val="24"/>
-        </w:rPr>
-        <w:t xml:space="preserve">n issue, by </w:t>
-      </w:r>
-      <w:r>
-        <w:rPr>
-          <w:rFonts w:ascii="Times New Roman" w:hAnsi="Times New Roman" w:cs="Times New Roman"/>
-          <w:sz w:val="24"/>
-          <w:szCs w:val="24"/>
-        </w:rPr>
-        <w:t>developing</w:t>
-      </w:r>
-      <w:r>
-        <w:rPr>
-          <w:rFonts w:ascii="Times New Roman" w:hAnsi="Times New Roman" w:cs="Times New Roman"/>
-          <w:sz w:val="24"/>
-          <w:szCs w:val="24"/>
-        </w:rPr>
-        <w:t xml:space="preserve"> a </w:t>
-      </w:r>
-      <w:r>
-        <w:rPr>
-          <w:rFonts w:ascii="Times New Roman" w:hAnsi="Times New Roman" w:cs="Times New Roman"/>
-          <w:sz w:val="24"/>
-          <w:szCs w:val="24"/>
-        </w:rPr>
-        <w:t>system to work</w:t>
-      </w:r>
-      <w:r>
-        <w:rPr>
-          <w:rFonts w:ascii="Times New Roman" w:hAnsi="Times New Roman" w:cs="Times New Roman"/>
-          <w:sz w:val="24"/>
-          <w:szCs w:val="24"/>
-        </w:rPr>
-        <w:t xml:space="preserve"> on to</w:t>
-      </w:r>
-      <w:r>
-        <w:rPr>
-          <w:rFonts w:ascii="Times New Roman" w:hAnsi="Times New Roman" w:cs="Times New Roman"/>
-          <w:sz w:val="24"/>
-          <w:szCs w:val="24"/>
-        </w:rPr>
-        <w:t>p</w:t>
-      </w:r>
-      <w:r>
-        <w:rPr>
-          <w:rFonts w:ascii="Times New Roman" w:hAnsi="Times New Roman" w:cs="Times New Roman"/>
-          <w:sz w:val="24"/>
-          <w:szCs w:val="24"/>
-        </w:rPr>
-        <w:t xml:space="preserve"> of </w:t>
-      </w:r>
-      <w:r>
-        <w:rPr>
-          <w:rFonts w:ascii="Times New Roman" w:hAnsi="Times New Roman" w:cs="Times New Roman"/>
-          <w:sz w:val="24"/>
-          <w:szCs w:val="24"/>
-        </w:rPr>
-        <w:t xml:space="preserve">Unity </w:t>
-      </w:r>
-      <w:r>
-        <w:rPr>
-          <w:rFonts w:ascii="Times New Roman" w:hAnsi="Times New Roman" w:cs="Times New Roman"/>
-          <w:sz w:val="24"/>
-          <w:szCs w:val="24"/>
-        </w:rPr>
-        <w:t>for smooth scene transitions</w:t>
-      </w:r>
-      <w:r>
-        <w:rPr>
-          <w:rFonts w:ascii="Times New Roman" w:hAnsi="Times New Roman" w:cs="Times New Roman"/>
-          <w:sz w:val="24"/>
-          <w:szCs w:val="24"/>
-        </w:rPr>
-        <w:t xml:space="preserve"> at runtime</w:t>
+        <w:t xml:space="preserve">Created player </w:t>
+      </w:r>
+      <w:r>
+        <w:rPr>
+          <w:rFonts w:ascii="Times New Roman" w:hAnsi="Times New Roman" w:cs="Times New Roman"/>
+          <w:sz w:val="24"/>
+          <w:szCs w:val="24"/>
+        </w:rPr>
+        <w:t xml:space="preserve">action </w:t>
+      </w:r>
+      <w:r>
+        <w:rPr>
+          <w:rFonts w:ascii="Times New Roman" w:hAnsi="Times New Roman" w:cs="Times New Roman"/>
+          <w:sz w:val="24"/>
+          <w:szCs w:val="24"/>
+        </w:rPr>
+        <w:t>replication systems for both projects, utilizing data collected from players, allowing for in depth analysis and training.</w:t>
+      </w:r>
+      <w:r>
+        <w:rPr>
+          <w:rFonts w:ascii="Times New Roman" w:hAnsi="Times New Roman" w:cs="Times New Roman"/>
+          <w:sz w:val="24"/>
+          <w:szCs w:val="24"/>
+        </w:rPr>
+        <w:t xml:space="preserve"> </w:t>
       </w:r>
     </w:p>
     <w:p>
@@ -7677,7 +7649,7 @@
       </w:pPr>
     </w:pPrDefault>
   </w:docDefaults>
-  <w:latentStyles w:defLockedState="0" w:defUIPriority="99" w:defSemiHidden="0" w:defUnhideWhenUsed="0" w:defQFormat="0" w:count="377">
+  <w:latentStyles w:defLockedState="0" w:defUIPriority="99" w:defSemiHidden="0" w:defUnhideWhenUsed="0" w:defQFormat="0" w:count="376">
     <w:lsdException w:name="Normal" w:uiPriority="0" w:qFormat="1"/>
     <w:lsdException w:name="heading 1" w:uiPriority="9" w:qFormat="1"/>
     <w:lsdException w:name="heading 2" w:semiHidden="1" w:uiPriority="9" w:unhideWhenUsed="1" w:qFormat="1"/>
@@ -7783,6 +7755,7 @@
     <w:lsdException w:name="HTML Sample" w:semiHidden="1" w:unhideWhenUsed="1"/>
     <w:lsdException w:name="HTML Typewriter" w:semiHidden="1" w:unhideWhenUsed="1"/>
     <w:lsdException w:name="HTML Variable" w:semiHidden="1" w:unhideWhenUsed="1"/>
+    <w:lsdException w:name="Normal Table" w:semiHidden="1" w:unhideWhenUsed="1"/>
     <w:lsdException w:name="annotation subject" w:semiHidden="1" w:unhideWhenUsed="1"/>
     <w:lsdException w:name="No List" w:semiHidden="1" w:unhideWhenUsed="1"/>
     <w:lsdException w:name="Outline List 1" w:semiHidden="1" w:unhideWhenUsed="1"/>
@@ -7828,9 +7801,11 @@
     <w:lsdException w:name="Table Subtle 1" w:semiHidden="1" w:unhideWhenUsed="1"/>
     <w:lsdException w:name="Table Subtle 2" w:semiHidden="1" w:unhideWhenUsed="1"/>
     <w:lsdException w:name="Table Web 1" w:semiHidden="1" w:unhideWhenUsed="1"/>
+    <w:lsdException w:name="Table Web 2" w:semiHidden="1" w:unhideWhenUsed="1"/>
     <w:lsdException w:name="Table Web 3" w:semiHidden="1" w:unhideWhenUsed="1"/>
     <w:lsdException w:name="Balloon Text" w:semiHidden="1" w:unhideWhenUsed="1"/>
     <w:lsdException w:name="Table Grid" w:uiPriority="59"/>
+    <w:lsdException w:name="Table Theme" w:semiHidden="1" w:unhideWhenUsed="1"/>
     <w:lsdException w:name="Placeholder Text" w:semiHidden="1"/>
     <w:lsdException w:name="No Spacing" w:uiPriority="1" w:qFormat="1"/>
     <w:lsdException w:name="Light Shading" w:uiPriority="60"/>
@@ -8042,7 +8017,6 @@
     <w:lsdException w:name="Hashtag" w:semiHidden="1" w:unhideWhenUsed="1"/>
     <w:lsdException w:name="Unresolved Mention" w:semiHidden="1" w:unhideWhenUsed="1"/>
     <w:lsdException w:name="Smart Link" w:semiHidden="1" w:unhideWhenUsed="1"/>
-    <w:lsdException w:name="Smart Link Error" w:semiHidden="1" w:unhideWhenUsed="1"/>
   </w:latentStyles>
   <w:style w:type="paragraph" w:default="1" w:styleId="Normal">
     <w:name w:val="Normal"/>
@@ -8472,7 +8446,7 @@
 </file>
 
 <file path=customXml/itemProps1.xml><?xml version="1.0" encoding="utf-8"?>
-<ds:datastoreItem xmlns:ds="http://schemas.openxmlformats.org/officeDocument/2006/customXml" ds:itemID="{9AA95102-6604-47EA-BC79-8E84F5BFDDCD}">
+<ds:datastoreItem xmlns:ds="http://schemas.openxmlformats.org/officeDocument/2006/customXml" ds:itemID="{E0A648BE-1C0A-47D4-AAA6-821A5F67F82C}">
   <ds:schemaRefs>
     <ds:schemaRef ds:uri="http://schemas.openxmlformats.org/officeDocument/2006/bibliography"/>
   </ds:schemaRefs>

</xml_diff>